<commit_message>
select category in Categories, use array index in state
</commit_message>
<xml_diff>
--- a/Курс React Pizza.docx
+++ b/Курс React Pizza.docx
@@ -8197,19 +8197,8 @@
         <w:t>.</w:t>
       </w:r>
     </w:p>
-    <w:p>
-      <w:pPr>
-        <w:rPr>
-          <w:lang w:val="en-US"/>
-        </w:rPr>
-      </w:pPr>
-    </w:p>
-    <w:p>
-      <w:pPr>
-        <w:rPr>
-          <w:lang w:val="en-US"/>
-        </w:rPr>
-      </w:pPr>
+    <w:p/>
+    <w:p>
       <w:r>
         <w:t xml:space="preserve">Чтобы повесить на кнопку </w:t>
       </w:r>
@@ -8229,15 +8218,26 @@
       <w:pPr>
         <w:rPr>
           <w:rFonts w:ascii="Courier New" w:hAnsi="Courier New" w:cs="Courier New"/>
-          <w:lang w:val="en-US"/>
-        </w:rPr>
-      </w:pPr>
-      <w:r>
-        <w:rPr>
-          <w:rFonts w:ascii="Courier New" w:hAnsi="Courier New" w:cs="Courier New"/>
-          <w:lang w:val="en-US"/>
-        </w:rPr>
-        <w:t xml:space="preserve">&lt;button </w:t>
+        </w:rPr>
+      </w:pPr>
+      <w:r>
+        <w:rPr>
+          <w:rFonts w:ascii="Courier New" w:hAnsi="Courier New" w:cs="Courier New"/>
+        </w:rPr>
+        <w:t>&lt;</w:t>
+      </w:r>
+      <w:r>
+        <w:rPr>
+          <w:rFonts w:ascii="Courier New" w:hAnsi="Courier New" w:cs="Courier New"/>
+          <w:lang w:val="en-US"/>
+        </w:rPr>
+        <w:t>button</w:t>
+      </w:r>
+      <w:r>
+        <w:rPr>
+          <w:rFonts w:ascii="Courier New" w:hAnsi="Courier New" w:cs="Courier New"/>
+        </w:rPr>
+        <w:t xml:space="preserve"> </w:t>
       </w:r>
       <w:proofErr w:type="spellStart"/>
       <w:r>
@@ -8251,7 +8251,6 @@
       <w:r>
         <w:rPr>
           <w:rFonts w:ascii="Courier New" w:hAnsi="Courier New" w:cs="Courier New"/>
-          <w:lang w:val="en-US"/>
         </w:rPr>
         <w:t>={()=&gt;</w:t>
       </w:r>
@@ -8265,7 +8264,6 @@
       <w:r>
         <w:rPr>
           <w:rFonts w:ascii="Courier New" w:hAnsi="Courier New" w:cs="Courier New"/>
-          <w:lang w:val="en-US"/>
         </w:rPr>
         <w:t>}/&gt;</w:t>
       </w:r>
@@ -8276,11 +8274,6 @@
       </w:r>
     </w:p>
     <w:p>
-      <w:pPr>
-        <w:rPr>
-          <w:lang w:val="en-US"/>
-        </w:rPr>
-      </w:pPr>
       <w:r>
         <w:rPr>
           <w:rFonts w:ascii="Courier New" w:hAnsi="Courier New" w:cs="Courier New"/>
@@ -8376,26 +8369,12 @@
         <w:t xml:space="preserve"> </w:t>
       </w:r>
     </w:p>
-    <w:p>
-      <w:pPr>
-        <w:rPr>
-          <w:lang w:val="en-US"/>
-        </w:rPr>
-      </w:pPr>
-    </w:p>
-    <w:p>
-      <w:pPr>
-        <w:rPr>
-          <w:lang w:val="en-US"/>
-        </w:rPr>
-      </w:pPr>
+    <w:p/>
+    <w:p>
       <w:r>
         <w:t>Если написать такой код</w:t>
       </w:r>
       <w:r>
-        <w:rPr>
-          <w:lang w:val="en-US"/>
-        </w:rPr>
         <w:t>:</w:t>
       </w:r>
     </w:p>
@@ -8403,15 +8382,20 @@
       <w:pPr>
         <w:rPr>
           <w:rFonts w:ascii="Courier New" w:hAnsi="Courier New" w:cs="Courier New"/>
-          <w:lang w:val="en-US"/>
-        </w:rPr>
-      </w:pPr>
-      <w:r>
-        <w:rPr>
-          <w:rFonts w:ascii="Courier New" w:hAnsi="Courier New" w:cs="Courier New"/>
-          <w:lang w:val="en-US"/>
-        </w:rPr>
-        <w:t xml:space="preserve">function </w:t>
+        </w:rPr>
+      </w:pPr>
+      <w:r>
+        <w:rPr>
+          <w:rFonts w:ascii="Courier New" w:hAnsi="Courier New" w:cs="Courier New"/>
+          <w:lang w:val="en-US"/>
+        </w:rPr>
+        <w:t>function</w:t>
+      </w:r>
+      <w:r>
+        <w:rPr>
+          <w:rFonts w:ascii="Courier New" w:hAnsi="Courier New" w:cs="Courier New"/>
+        </w:rPr>
+        <w:t xml:space="preserve"> </w:t>
       </w:r>
       <w:proofErr w:type="spellStart"/>
       <w:r>
@@ -8425,9 +8409,34 @@
       <w:r>
         <w:rPr>
           <w:rFonts w:ascii="Courier New" w:hAnsi="Courier New" w:cs="Courier New"/>
-          <w:lang w:val="en-US"/>
-        </w:rPr>
-        <w:t xml:space="preserve"> = () =&gt; { alert(“hello”); }</w:t>
+        </w:rPr>
+        <w:t xml:space="preserve"> = () =&gt; { </w:t>
+      </w:r>
+      <w:r>
+        <w:rPr>
+          <w:rFonts w:ascii="Courier New" w:hAnsi="Courier New" w:cs="Courier New"/>
+          <w:lang w:val="en-US"/>
+        </w:rPr>
+        <w:t>alert</w:t>
+      </w:r>
+      <w:r>
+        <w:rPr>
+          <w:rFonts w:ascii="Courier New" w:hAnsi="Courier New" w:cs="Courier New"/>
+        </w:rPr>
+        <w:t>(“</w:t>
+      </w:r>
+      <w:r>
+        <w:rPr>
+          <w:rFonts w:ascii="Courier New" w:hAnsi="Courier New" w:cs="Courier New"/>
+          <w:lang w:val="en-US"/>
+        </w:rPr>
+        <w:t>hello</w:t>
+      </w:r>
+      <w:r>
+        <w:rPr>
+          <w:rFonts w:ascii="Courier New" w:hAnsi="Courier New" w:cs="Courier New"/>
+        </w:rPr>
+        <w:t>”); }</w:t>
       </w:r>
     </w:p>
     <w:p>
@@ -8653,11 +8662,6 @@
     </w:p>
     <w:p/>
     <w:p>
-      <w:pPr>
-        <w:rPr>
-          <w:lang w:val="en-US"/>
-        </w:rPr>
-      </w:pPr>
       <w:r>
         <w:t>Теперь надо превратить кнопку «Корзина» в &lt;</w:t>
       </w:r>
@@ -8695,11 +8699,6 @@
       <w:proofErr w:type="spellEnd"/>
     </w:p>
     <w:p>
-      <w:pPr>
-        <w:rPr>
-          <w:lang w:val="en-US"/>
-        </w:rPr>
-      </w:pPr>
       <w:r>
         <w:t xml:space="preserve">Если поместить разметку кода кнопки «Корзина» в компонент </w:t>
       </w:r>
@@ -9063,7 +9062,7 @@
           <w:color w:val="808080"/>
           <w:sz w:val="27"/>
           <w:szCs w:val="27"/>
-          <w:lang w:val="en-US" w:eastAsia="ru-RU"/>
+          <w:lang w:eastAsia="ru-RU"/>
         </w:rPr>
       </w:pPr>
       <w:r>
@@ -9074,40 +9073,50 @@
           <w:szCs w:val="27"/>
           <w:lang w:val="en-US" w:eastAsia="ru-RU"/>
         </w:rPr>
-        <w:t xml:space="preserve">            …</w:t>
-      </w:r>
-    </w:p>
-    <w:p>
-      <w:pPr>
-        <w:shd w:val="clear" w:color="auto" w:fill="1E1E1E"/>
-        <w:spacing w:line="360" w:lineRule="atLeast"/>
-        <w:rPr>
-          <w:rFonts w:ascii="Consolas" w:eastAsia="Times New Roman" w:hAnsi="Consolas" w:cs="Times New Roman"/>
-          <w:color w:val="D4D4D4"/>
-          <w:sz w:val="27"/>
-          <w:szCs w:val="27"/>
-          <w:lang w:val="en-US" w:eastAsia="ru-RU"/>
-        </w:rPr>
-      </w:pPr>
+        <w:t xml:space="preserve">            </w:t>
+      </w:r>
       <w:r>
         <w:rPr>
           <w:rFonts w:ascii="Consolas" w:eastAsia="Times New Roman" w:hAnsi="Consolas" w:cs="Times New Roman"/>
           <w:color w:val="808080"/>
           <w:sz w:val="27"/>
           <w:szCs w:val="27"/>
-          <w:lang w:val="en-US" w:eastAsia="ru-RU"/>
-        </w:rPr>
-        <w:t xml:space="preserve">          </w:t>
-      </w:r>
+          <w:lang w:eastAsia="ru-RU"/>
+        </w:rPr>
+        <w:t>…</w:t>
+      </w:r>
+    </w:p>
+    <w:p>
+      <w:pPr>
+        <w:shd w:val="clear" w:color="auto" w:fill="1E1E1E"/>
+        <w:spacing w:line="360" w:lineRule="atLeast"/>
+        <w:rPr>
+          <w:rFonts w:ascii="Consolas" w:eastAsia="Times New Roman" w:hAnsi="Consolas" w:cs="Times New Roman"/>
+          <w:color w:val="D4D4D4"/>
+          <w:sz w:val="27"/>
+          <w:szCs w:val="27"/>
+          <w:lang w:eastAsia="ru-RU"/>
+        </w:rPr>
+      </w:pPr>
       <w:r>
         <w:rPr>
           <w:rFonts w:ascii="Consolas" w:eastAsia="Times New Roman" w:hAnsi="Consolas" w:cs="Times New Roman"/>
           <w:color w:val="808080"/>
           <w:sz w:val="27"/>
           <w:szCs w:val="27"/>
-          <w:lang w:val="en-US" w:eastAsia="ru-RU"/>
-        </w:rPr>
-        <w:t>&lt;</w:t>
+          <w:lang w:eastAsia="ru-RU"/>
+        </w:rPr>
+        <w:t xml:space="preserve">          &lt;/</w:t>
+      </w:r>
+      <w:r>
+        <w:rPr>
+          <w:rFonts w:ascii="Consolas" w:eastAsia="Times New Roman" w:hAnsi="Consolas" w:cs="Times New Roman"/>
+          <w:color w:val="4EC9B0"/>
+          <w:sz w:val="27"/>
+          <w:szCs w:val="27"/>
+          <w:lang w:val="en-US" w:eastAsia="ru-RU"/>
+        </w:rPr>
+        <w:t>Button</w:t>
       </w:r>
       <w:r>
         <w:rPr>
@@ -9115,344 +9124,307 @@
           <w:color w:val="808080"/>
           <w:sz w:val="27"/>
           <w:szCs w:val="27"/>
-          <w:lang w:val="en-US" w:eastAsia="ru-RU"/>
-        </w:rPr>
-        <w:t>/</w:t>
-      </w:r>
-      <w:r>
-        <w:rPr>
-          <w:rFonts w:ascii="Consolas" w:eastAsia="Times New Roman" w:hAnsi="Consolas" w:cs="Times New Roman"/>
-          <w:color w:val="4EC9B0"/>
+          <w:lang w:eastAsia="ru-RU"/>
+        </w:rPr>
+        <w:t>&gt;</w:t>
+      </w:r>
+    </w:p>
+    <w:p/>
+    <w:p>
+      <w:r>
+        <w:t xml:space="preserve">Вырезаем внутренность </w:t>
+      </w:r>
+      <w:r>
+        <w:t>&lt;</w:t>
+      </w:r>
+      <w:r>
+        <w:rPr>
+          <w:lang w:val="en-US"/>
+        </w:rPr>
+        <w:t>a</w:t>
+      </w:r>
+      <w:r>
+        <w:t>&gt;</w:t>
+      </w:r>
+      <w:r>
+        <w:t xml:space="preserve"> и перемещаем в </w:t>
+      </w:r>
+      <w:r>
+        <w:t>&lt;</w:t>
+      </w:r>
+      <w:r>
+        <w:rPr>
+          <w:lang w:val="en-US"/>
+        </w:rPr>
+        <w:t>Button</w:t>
+      </w:r>
+      <w:r>
+        <w:t>&gt;</w:t>
+      </w:r>
+      <w:r>
+        <w:t xml:space="preserve"> </w:t>
+      </w:r>
+      <w:r>
+        <w:t>-</w:t>
+      </w:r>
+      <w:r>
+        <w:t xml:space="preserve"> портятся стили, т.к. у тега </w:t>
+      </w:r>
+      <w:r>
+        <w:t>&lt;</w:t>
+      </w:r>
+      <w:r>
+        <w:rPr>
+          <w:lang w:val="en-US"/>
+        </w:rPr>
+        <w:t>button</w:t>
+      </w:r>
+      <w:r>
+        <w:t>&gt;</w:t>
+      </w:r>
+      <w:r>
+        <w:t xml:space="preserve"> нет стиля </w:t>
+      </w:r>
+      <w:r>
+        <w:t>‘</w:t>
+      </w:r>
+      <w:r>
+        <w:rPr>
+          <w:lang w:val="en-US"/>
+        </w:rPr>
+        <w:t>button</w:t>
+      </w:r>
+      <w:r>
+        <w:t>—</w:t>
+      </w:r>
+      <w:r>
+        <w:rPr>
+          <w:lang w:val="en-US"/>
+        </w:rPr>
+        <w:t>cart</w:t>
+      </w:r>
+      <w:r>
+        <w:t xml:space="preserve">’. </w:t>
+      </w:r>
+      <w:r>
+        <w:t xml:space="preserve">Надо сделать, чтобы у кнопки было какое-то состояние (в данном случае – стиль). </w:t>
+      </w:r>
+    </w:p>
+    <w:p>
+      <w:r>
+        <w:t>Для</w:t>
+      </w:r>
+      <w:r>
+        <w:t xml:space="preserve"> </w:t>
+      </w:r>
+      <w:r>
+        <w:t>этого</w:t>
+      </w:r>
+      <w:r>
+        <w:t xml:space="preserve"> </w:t>
+      </w:r>
+      <w:r>
+        <w:t>указываем</w:t>
+      </w:r>
+      <w:r>
+        <w:t xml:space="preserve"> &lt;</w:t>
+      </w:r>
+      <w:r>
+        <w:rPr>
+          <w:lang w:val="en-US"/>
+        </w:rPr>
+        <w:t>Button</w:t>
+      </w:r>
+      <w:r>
+        <w:t xml:space="preserve"> </w:t>
+      </w:r>
+      <w:r>
+        <w:rPr>
+          <w:lang w:val="en-US"/>
+        </w:rPr>
+        <w:t>className</w:t>
+      </w:r>
+      <w:r>
+        <w:t>=’</w:t>
+      </w:r>
+      <w:r>
+        <w:rPr>
+          <w:lang w:val="en-US"/>
+        </w:rPr>
+        <w:t>button</w:t>
+      </w:r>
+      <w:r>
+        <w:t>—</w:t>
+      </w:r>
+      <w:r>
+        <w:rPr>
+          <w:lang w:val="en-US"/>
+        </w:rPr>
+        <w:t>cart</w:t>
+      </w:r>
+      <w:r>
+        <w:t xml:space="preserve">’/&gt;, </w:t>
+      </w:r>
+      <w:r>
+        <w:t xml:space="preserve">в компоненте </w:t>
+      </w:r>
+      <w:r>
+        <w:rPr>
+          <w:lang w:val="en-US"/>
+        </w:rPr>
+        <w:t>Button</w:t>
+      </w:r>
+      <w:r>
+        <w:t>()</w:t>
+      </w:r>
+      <w:r>
+        <w:t xml:space="preserve"> получаем </w:t>
+      </w:r>
+      <w:r>
+        <w:rPr>
+          <w:lang w:val="en-US"/>
+        </w:rPr>
+        <w:t>props</w:t>
+      </w:r>
+      <w:r>
+        <w:t>.</w:t>
+      </w:r>
+      <w:r>
+        <w:rPr>
+          <w:lang w:val="en-US"/>
+        </w:rPr>
+        <w:t>className</w:t>
+      </w:r>
+      <w:r>
+        <w:t xml:space="preserve"> и добавляем его в </w:t>
+      </w:r>
+      <w:proofErr w:type="spellStart"/>
+      <w:r>
+        <w:rPr>
+          <w:lang w:val="en-US"/>
+        </w:rPr>
+        <w:t>classNames</w:t>
+      </w:r>
+      <w:proofErr w:type="spellEnd"/>
+      <w:r>
+        <w:t>():</w:t>
+      </w:r>
+    </w:p>
+    <w:p/>
+    <w:p>
+      <w:pPr>
+        <w:shd w:val="clear" w:color="auto" w:fill="1E1E1E"/>
+        <w:rPr>
+          <w:rFonts w:ascii="Consolas" w:eastAsia="Times New Roman" w:hAnsi="Consolas" w:cs="Times New Roman"/>
+          <w:color w:val="D4D4D4"/>
+          <w:sz w:val="18"/>
+          <w:szCs w:val="18"/>
+          <w:lang w:val="en-US" w:eastAsia="ru-RU"/>
+        </w:rPr>
+      </w:pPr>
+      <w:r>
+        <w:rPr>
+          <w:rFonts w:ascii="Consolas" w:eastAsia="Times New Roman" w:hAnsi="Consolas" w:cs="Times New Roman"/>
+          <w:color w:val="808080"/>
+          <w:sz w:val="18"/>
+          <w:szCs w:val="18"/>
+          <w:lang w:val="en-US" w:eastAsia="ru-RU"/>
+        </w:rPr>
+        <w:t>&lt;</w:t>
+      </w:r>
+      <w:r>
+        <w:rPr>
+          <w:rFonts w:ascii="Consolas" w:eastAsia="Times New Roman" w:hAnsi="Consolas" w:cs="Times New Roman"/>
+          <w:color w:val="569CD6"/>
+          <w:sz w:val="18"/>
+          <w:szCs w:val="18"/>
+          <w:lang w:val="en-US" w:eastAsia="ru-RU"/>
+        </w:rPr>
+        <w:t>div</w:t>
+      </w:r>
+      <w:r>
+        <w:rPr>
+          <w:rFonts w:ascii="Consolas" w:eastAsia="Times New Roman" w:hAnsi="Consolas" w:cs="Times New Roman"/>
+          <w:color w:val="D4D4D4"/>
+          <w:sz w:val="18"/>
+          <w:szCs w:val="18"/>
+          <w:lang w:val="en-US" w:eastAsia="ru-RU"/>
+        </w:rPr>
+        <w:t> </w:t>
+      </w:r>
+      <w:r>
+        <w:rPr>
+          <w:rFonts w:ascii="Consolas" w:eastAsia="Times New Roman" w:hAnsi="Consolas" w:cs="Times New Roman"/>
+          <w:color w:val="9CDCFE"/>
+          <w:sz w:val="18"/>
+          <w:szCs w:val="18"/>
+          <w:lang w:val="en-US" w:eastAsia="ru-RU"/>
+        </w:rPr>
+        <w:t>className</w:t>
+      </w:r>
+      <w:r>
+        <w:rPr>
+          <w:rFonts w:ascii="Consolas" w:eastAsia="Times New Roman" w:hAnsi="Consolas" w:cs="Times New Roman"/>
+          <w:color w:val="D4D4D4"/>
+          <w:sz w:val="18"/>
+          <w:szCs w:val="18"/>
+          <w:lang w:val="en-US" w:eastAsia="ru-RU"/>
+        </w:rPr>
+        <w:t>=</w:t>
+      </w:r>
+      <w:r>
+        <w:rPr>
+          <w:rFonts w:ascii="Consolas" w:eastAsia="Times New Roman" w:hAnsi="Consolas" w:cs="Times New Roman"/>
+          <w:color w:val="CE9178"/>
+          <w:sz w:val="18"/>
+          <w:szCs w:val="18"/>
+          <w:lang w:val="en-US" w:eastAsia="ru-RU"/>
+        </w:rPr>
+        <w:t>"</w:t>
+      </w:r>
+      <w:proofErr w:type="spellStart"/>
+      <w:r>
+        <w:rPr>
+          <w:rFonts w:ascii="Consolas" w:eastAsia="Times New Roman" w:hAnsi="Consolas" w:cs="Times New Roman"/>
+          <w:color w:val="CE9178"/>
+          <w:sz w:val="18"/>
+          <w:szCs w:val="18"/>
+          <w:lang w:val="en-US" w:eastAsia="ru-RU"/>
+        </w:rPr>
+        <w:t>header__cart</w:t>
+      </w:r>
+      <w:proofErr w:type="spellEnd"/>
+      <w:r>
+        <w:rPr>
+          <w:rFonts w:ascii="Consolas" w:eastAsia="Times New Roman" w:hAnsi="Consolas" w:cs="Times New Roman"/>
+          <w:color w:val="CE9178"/>
+          <w:sz w:val="18"/>
+          <w:szCs w:val="18"/>
+          <w:lang w:val="en-US" w:eastAsia="ru-RU"/>
+        </w:rPr>
+        <w:t>"</w:t>
+      </w:r>
+      <w:r>
+        <w:rPr>
+          <w:rFonts w:ascii="Consolas" w:eastAsia="Times New Roman" w:hAnsi="Consolas" w:cs="Times New Roman"/>
+          <w:color w:val="808080"/>
+          <w:sz w:val="18"/>
+          <w:szCs w:val="18"/>
+          <w:lang w:val="en-US" w:eastAsia="ru-RU"/>
+        </w:rPr>
+        <w:t>&gt;</w:t>
+      </w:r>
+    </w:p>
+    <w:p>
+      <w:pPr>
+        <w:shd w:val="clear" w:color="auto" w:fill="1E1E1E"/>
+        <w:rPr>
+          <w:rFonts w:ascii="Consolas" w:eastAsia="Times New Roman" w:hAnsi="Consolas" w:cs="Times New Roman"/>
+          <w:color w:val="D4D4D4"/>
           <w:sz w:val="27"/>
           <w:szCs w:val="27"/>
           <w:lang w:val="en-US" w:eastAsia="ru-RU"/>
         </w:rPr>
-        <w:t>Button</w:t>
-      </w:r>
-      <w:r>
-        <w:rPr>
-          <w:rFonts w:ascii="Consolas" w:eastAsia="Times New Roman" w:hAnsi="Consolas" w:cs="Times New Roman"/>
-          <w:color w:val="808080"/>
-          <w:sz w:val="27"/>
-          <w:szCs w:val="27"/>
-          <w:lang w:val="en-US" w:eastAsia="ru-RU"/>
-        </w:rPr>
-        <w:t>&gt;</w:t>
-      </w:r>
-    </w:p>
-    <w:p>
-      <w:pPr>
-        <w:rPr>
-          <w:lang w:val="en-US"/>
-        </w:rPr>
-      </w:pPr>
-    </w:p>
-    <w:p>
-      <w:r>
-        <w:t xml:space="preserve">Вырезаем внутренность </w:t>
-      </w:r>
-      <w:r>
-        <w:t>&lt;</w:t>
-      </w:r>
-      <w:r>
-        <w:rPr>
-          <w:lang w:val="en-US"/>
-        </w:rPr>
-        <w:t>a</w:t>
-      </w:r>
-      <w:r>
-        <w:t>&gt;</w:t>
-      </w:r>
-      <w:r>
-        <w:t xml:space="preserve"> и перемещаем в </w:t>
-      </w:r>
-      <w:r>
-        <w:t>&lt;</w:t>
-      </w:r>
-      <w:r>
-        <w:rPr>
-          <w:lang w:val="en-US"/>
-        </w:rPr>
-        <w:t>Button</w:t>
-      </w:r>
-      <w:r>
-        <w:t>&gt;</w:t>
-      </w:r>
-      <w:r>
-        <w:t xml:space="preserve"> </w:t>
-      </w:r>
-      <w:r>
-        <w:t>-</w:t>
-      </w:r>
-      <w:r>
-        <w:t xml:space="preserve"> портятся стили, т.к. у тега </w:t>
-      </w:r>
-      <w:r>
-        <w:t>&lt;</w:t>
-      </w:r>
-      <w:r>
-        <w:rPr>
-          <w:lang w:val="en-US"/>
-        </w:rPr>
-        <w:t>button</w:t>
-      </w:r>
-      <w:r>
-        <w:t>&gt;</w:t>
-      </w:r>
-      <w:r>
-        <w:t xml:space="preserve"> нет стиля </w:t>
-      </w:r>
-      <w:r>
-        <w:t>‘</w:t>
-      </w:r>
-      <w:r>
-        <w:rPr>
-          <w:lang w:val="en-US"/>
-        </w:rPr>
-        <w:t>button</w:t>
-      </w:r>
-      <w:r>
-        <w:t>—</w:t>
-      </w:r>
-      <w:r>
-        <w:rPr>
-          <w:lang w:val="en-US"/>
-        </w:rPr>
-        <w:t>cart</w:t>
-      </w:r>
-      <w:r>
-        <w:t xml:space="preserve">’. </w:t>
-      </w:r>
-      <w:r>
-        <w:t xml:space="preserve">Надо сделать, чтобы у кнопки было какое-то состояние (в данном случае – стиль). </w:t>
-      </w:r>
-    </w:p>
-    <w:p>
-      <w:pPr>
-        <w:rPr>
-          <w:lang w:val="en-US"/>
-        </w:rPr>
-      </w:pPr>
-      <w:r>
-        <w:t>Для</w:t>
-      </w:r>
-      <w:r>
-        <w:t xml:space="preserve"> </w:t>
-      </w:r>
-      <w:r>
-        <w:t>этого</w:t>
-      </w:r>
-      <w:r>
-        <w:t xml:space="preserve"> </w:t>
-      </w:r>
-      <w:r>
-        <w:t>указываем</w:t>
-      </w:r>
-      <w:r>
-        <w:t xml:space="preserve"> &lt;</w:t>
-      </w:r>
-      <w:r>
-        <w:rPr>
-          <w:lang w:val="en-US"/>
-        </w:rPr>
-        <w:t>Button</w:t>
-      </w:r>
-      <w:r>
-        <w:t xml:space="preserve"> </w:t>
-      </w:r>
-      <w:r>
-        <w:rPr>
-          <w:lang w:val="en-US"/>
-        </w:rPr>
-        <w:t>className</w:t>
-      </w:r>
-      <w:r>
-        <w:t>=’</w:t>
-      </w:r>
-      <w:r>
-        <w:rPr>
-          <w:lang w:val="en-US"/>
-        </w:rPr>
-        <w:t>button</w:t>
-      </w:r>
-      <w:r>
-        <w:t>—</w:t>
-      </w:r>
-      <w:r>
-        <w:rPr>
-          <w:lang w:val="en-US"/>
-        </w:rPr>
-        <w:t>cart</w:t>
-      </w:r>
-      <w:r>
-        <w:t xml:space="preserve">’/&gt;, </w:t>
-      </w:r>
-      <w:r>
-        <w:t xml:space="preserve">в компоненте </w:t>
-      </w:r>
-      <w:r>
-        <w:rPr>
-          <w:lang w:val="en-US"/>
-        </w:rPr>
-        <w:t>Button</w:t>
-      </w:r>
-      <w:r>
-        <w:t>()</w:t>
-      </w:r>
-      <w:r>
-        <w:t xml:space="preserve"> получаем </w:t>
-      </w:r>
-      <w:r>
-        <w:rPr>
-          <w:lang w:val="en-US"/>
-        </w:rPr>
-        <w:t>props</w:t>
-      </w:r>
-      <w:r>
-        <w:t>.</w:t>
-      </w:r>
-      <w:r>
-        <w:rPr>
-          <w:lang w:val="en-US"/>
-        </w:rPr>
-        <w:t>className</w:t>
-      </w:r>
-      <w:r>
-        <w:t xml:space="preserve"> и добавляем его в </w:t>
-      </w:r>
-      <w:proofErr w:type="spellStart"/>
-      <w:r>
-        <w:rPr>
-          <w:lang w:val="en-US"/>
-        </w:rPr>
-        <w:t>classNames</w:t>
-      </w:r>
-      <w:proofErr w:type="spellEnd"/>
-      <w:r>
-        <w:t>():</w:t>
-      </w:r>
-    </w:p>
-    <w:p>
-      <w:pPr>
-        <w:rPr>
-          <w:lang w:val="en-US"/>
-        </w:rPr>
-      </w:pPr>
-    </w:p>
-    <w:p>
-      <w:pPr>
-        <w:shd w:val="clear" w:color="auto" w:fill="1E1E1E"/>
-        <w:rPr>
-          <w:rFonts w:ascii="Consolas" w:eastAsia="Times New Roman" w:hAnsi="Consolas" w:cs="Times New Roman"/>
-          <w:color w:val="D4D4D4"/>
-          <w:sz w:val="18"/>
-          <w:szCs w:val="18"/>
-          <w:lang w:val="en-US" w:eastAsia="ru-RU"/>
-        </w:rPr>
-      </w:pPr>
-      <w:r>
-        <w:rPr>
-          <w:rFonts w:ascii="Consolas" w:eastAsia="Times New Roman" w:hAnsi="Consolas" w:cs="Times New Roman"/>
-          <w:color w:val="808080"/>
-          <w:sz w:val="18"/>
-          <w:szCs w:val="18"/>
-          <w:lang w:val="en-US" w:eastAsia="ru-RU"/>
-        </w:rPr>
-        <w:t>&lt;</w:t>
-      </w:r>
-      <w:r>
-        <w:rPr>
-          <w:rFonts w:ascii="Consolas" w:eastAsia="Times New Roman" w:hAnsi="Consolas" w:cs="Times New Roman"/>
-          <w:color w:val="569CD6"/>
-          <w:sz w:val="18"/>
-          <w:szCs w:val="18"/>
-          <w:lang w:val="en-US" w:eastAsia="ru-RU"/>
-        </w:rPr>
-        <w:t>div</w:t>
-      </w:r>
-      <w:r>
-        <w:rPr>
-          <w:rFonts w:ascii="Consolas" w:eastAsia="Times New Roman" w:hAnsi="Consolas" w:cs="Times New Roman"/>
-          <w:color w:val="D4D4D4"/>
-          <w:sz w:val="18"/>
-          <w:szCs w:val="18"/>
-          <w:lang w:val="en-US" w:eastAsia="ru-RU"/>
-        </w:rPr>
-        <w:t> </w:t>
-      </w:r>
-      <w:r>
-        <w:rPr>
-          <w:rFonts w:ascii="Consolas" w:eastAsia="Times New Roman" w:hAnsi="Consolas" w:cs="Times New Roman"/>
-          <w:color w:val="9CDCFE"/>
-          <w:sz w:val="18"/>
-          <w:szCs w:val="18"/>
-          <w:lang w:val="en-US" w:eastAsia="ru-RU"/>
-        </w:rPr>
-        <w:t>className</w:t>
-      </w:r>
-      <w:r>
-        <w:rPr>
-          <w:rFonts w:ascii="Consolas" w:eastAsia="Times New Roman" w:hAnsi="Consolas" w:cs="Times New Roman"/>
-          <w:color w:val="D4D4D4"/>
-          <w:sz w:val="18"/>
-          <w:szCs w:val="18"/>
-          <w:lang w:val="en-US" w:eastAsia="ru-RU"/>
-        </w:rPr>
-        <w:t>=</w:t>
-      </w:r>
-      <w:r>
-        <w:rPr>
-          <w:rFonts w:ascii="Consolas" w:eastAsia="Times New Roman" w:hAnsi="Consolas" w:cs="Times New Roman"/>
-          <w:color w:val="CE9178"/>
-          <w:sz w:val="18"/>
-          <w:szCs w:val="18"/>
-          <w:lang w:val="en-US" w:eastAsia="ru-RU"/>
-        </w:rPr>
-        <w:t>"</w:t>
-      </w:r>
-      <w:proofErr w:type="spellStart"/>
-      <w:r>
-        <w:rPr>
-          <w:rFonts w:ascii="Consolas" w:eastAsia="Times New Roman" w:hAnsi="Consolas" w:cs="Times New Roman"/>
-          <w:color w:val="CE9178"/>
-          <w:sz w:val="18"/>
-          <w:szCs w:val="18"/>
-          <w:lang w:val="en-US" w:eastAsia="ru-RU"/>
-        </w:rPr>
-        <w:t>header__cart</w:t>
-      </w:r>
-      <w:proofErr w:type="spellEnd"/>
-      <w:r>
-        <w:rPr>
-          <w:rFonts w:ascii="Consolas" w:eastAsia="Times New Roman" w:hAnsi="Consolas" w:cs="Times New Roman"/>
-          <w:color w:val="CE9178"/>
-          <w:sz w:val="18"/>
-          <w:szCs w:val="18"/>
-          <w:lang w:val="en-US" w:eastAsia="ru-RU"/>
-        </w:rPr>
-        <w:t>"</w:t>
-      </w:r>
-      <w:r>
-        <w:rPr>
-          <w:rFonts w:ascii="Consolas" w:eastAsia="Times New Roman" w:hAnsi="Consolas" w:cs="Times New Roman"/>
-          <w:color w:val="808080"/>
-          <w:sz w:val="18"/>
-          <w:szCs w:val="18"/>
-          <w:lang w:val="en-US" w:eastAsia="ru-RU"/>
-        </w:rPr>
-        <w:t>&gt;</w:t>
-      </w:r>
-    </w:p>
-    <w:p>
-      <w:pPr>
-        <w:shd w:val="clear" w:color="auto" w:fill="1E1E1E"/>
-        <w:rPr>
-          <w:rFonts w:ascii="Consolas" w:eastAsia="Times New Roman" w:hAnsi="Consolas" w:cs="Times New Roman"/>
-          <w:color w:val="D4D4D4"/>
-          <w:sz w:val="27"/>
-          <w:szCs w:val="27"/>
-          <w:lang w:val="en-US" w:eastAsia="ru-RU"/>
-        </w:rPr>
       </w:pPr>
       <w:r>
         <w:rPr>
@@ -10680,55 +10652,50 @@
         <w:t>};</w:t>
       </w:r>
     </w:p>
-    <w:p>
-      <w:pPr>
-        <w:rPr>
-          <w:lang w:val="en-US"/>
-        </w:rPr>
-      </w:pPr>
-    </w:p>
+    <w:p/>
     <w:p>
       <w:pPr>
         <w:ind w:left="708"/>
-        <w:rPr>
-          <w:lang w:val="en-US"/>
-        </w:rPr>
       </w:pPr>
       <w:r>
         <w:t>деструктурировать можно и массив</w:t>
       </w:r>
       <w:r>
-        <w:rPr>
-          <w:lang w:val="en-US"/>
-        </w:rPr>
         <w:t>:</w:t>
       </w:r>
     </w:p>
     <w:p>
       <w:pPr>
         <w:ind w:left="708"/>
-        <w:rPr>
-          <w:lang w:val="en-US"/>
-        </w:rPr>
-      </w:pPr>
-      <w:r>
-        <w:rPr>
-          <w:lang w:val="en-US"/>
-        </w:rPr>
+      </w:pPr>
+      <w:r>
         <w:t>[</w:t>
       </w:r>
-      <w:proofErr w:type="spellStart"/>
-      <w:r>
-        <w:rPr>
-          <w:lang w:val="en-US"/>
-        </w:rPr>
-        <w:t>a,b,c</w:t>
-      </w:r>
-      <w:proofErr w:type="spellEnd"/>
-      <w:r>
-        <w:rPr>
-          <w:lang w:val="en-US"/>
-        </w:rPr>
+      <w:r>
+        <w:rPr>
+          <w:lang w:val="en-US"/>
+        </w:rPr>
+        <w:t>a</w:t>
+      </w:r>
+      <w:r>
+        <w:t>,</w:t>
+      </w:r>
+      <w:r>
+        <w:rPr>
+          <w:lang w:val="en-US"/>
+        </w:rPr>
+        <w:t>b</w:t>
+      </w:r>
+      <w:r>
+        <w:t>,</w:t>
+      </w:r>
+      <w:r>
+        <w:rPr>
+          <w:lang w:val="en-US"/>
+        </w:rPr>
+        <w:t>c</w:t>
+      </w:r>
+      <w:r>
         <w:t xml:space="preserve">] = </w:t>
       </w:r>
       <w:proofErr w:type="spellStart"/>
@@ -10755,11 +10722,6 @@
       </w:r>
     </w:p>
     <w:p>
-      <w:pPr>
-        <w:rPr>
-          <w:lang w:val="en-US"/>
-        </w:rPr>
-      </w:pPr>
       <w:r>
         <w:t xml:space="preserve">Создаем папку </w:t>
       </w:r>
@@ -10842,19 +10804,24 @@
         <w:rPr>
           <w:lang w:val="en-US"/>
         </w:rPr>
-        <w:t>index.js</w:t>
-      </w:r>
+        <w:t>index</w:t>
+      </w:r>
+      <w:r>
+        <w:t>.</w:t>
+      </w:r>
+      <w:proofErr w:type="spellStart"/>
+      <w:r>
+        <w:rPr>
+          <w:lang w:val="en-US"/>
+        </w:rPr>
+        <w:t>js</w:t>
+      </w:r>
+      <w:proofErr w:type="spellEnd"/>
       <w:r>
         <w:t xml:space="preserve"> в папках.</w:t>
       </w:r>
     </w:p>
-    <w:p>
-      <w:pPr>
-        <w:rPr>
-          <w:lang w:val="en-US"/>
-        </w:rPr>
-      </w:pPr>
-    </w:p>
+    <w:p/>
     <w:p>
       <w:pPr>
         <w:ind w:left="708"/>
@@ -11441,11 +11408,6 @@
       </w:r>
     </w:p>
     <w:p>
-      <w:pPr>
-        <w:rPr>
-          <w:lang w:val="en-US"/>
-        </w:rPr>
-      </w:pPr>
       <w:r>
         <w:t xml:space="preserve">В </w:t>
       </w:r>
@@ -11482,13 +11444,7 @@
         <w:t>/&gt;</w:t>
       </w:r>
     </w:p>
-    <w:p>
-      <w:pPr>
-        <w:rPr>
-          <w:lang w:val="en-US"/>
-        </w:rPr>
-      </w:pPr>
-    </w:p>
+    <w:p/>
     <w:p>
       <w:r>
         <w:t xml:space="preserve">Если компонентов много, и их все надо импортировать в </w:t>
@@ -12311,11 +12267,6 @@
     </w:p>
     <w:p/>
     <w:p>
-      <w:pPr>
-        <w:rPr>
-          <w:lang w:val="en-US"/>
-        </w:rPr>
-      </w:pPr>
       <w:r>
         <w:t>Задача</w:t>
       </w:r>
@@ -12640,11 +12591,6 @@
       </w:r>
     </w:p>
     <w:p>
-      <w:pPr>
-        <w:rPr>
-          <w:lang w:val="en-US"/>
-        </w:rPr>
-      </w:pPr>
       <w:r>
         <w:t xml:space="preserve">Для отображения используем </w:t>
       </w:r>
@@ -12666,7 +12612,7 @@
           <w:color w:val="D4D4D4"/>
           <w:sz w:val="18"/>
           <w:szCs w:val="18"/>
-          <w:lang w:val="en-US" w:eastAsia="ru-RU"/>
+          <w:lang w:eastAsia="ru-RU"/>
         </w:rPr>
       </w:pPr>
       <w:r>
@@ -12675,7 +12621,7 @@
           <w:color w:val="808080"/>
           <w:sz w:val="18"/>
           <w:szCs w:val="18"/>
-          <w:lang w:val="en-US" w:eastAsia="ru-RU"/>
+          <w:lang w:eastAsia="ru-RU"/>
         </w:rPr>
         <w:t>&lt;</w:t>
       </w:r>
@@ -12697,7 +12643,7 @@
           <w:color w:val="808080"/>
           <w:sz w:val="18"/>
           <w:szCs w:val="18"/>
-          <w:lang w:val="en-US" w:eastAsia="ru-RU"/>
+          <w:lang w:eastAsia="ru-RU"/>
         </w:rPr>
         <w:t>&gt;</w:t>
       </w:r>
@@ -13236,13 +13182,7 @@
         <w:t>&gt;</w:t>
       </w:r>
     </w:p>
-    <w:p>
-      <w:pPr>
-        <w:rPr>
-          <w:lang w:val="en-US"/>
-        </w:rPr>
-      </w:pPr>
-    </w:p>
+    <w:p/>
     <w:p>
       <w:r>
         <w:t xml:space="preserve">Если какой-то элемент отображается через </w:t>
@@ -13338,11 +13278,6 @@
       </w:r>
     </w:p>
     <w:p>
-      <w:pPr>
-        <w:rPr>
-          <w:lang w:val="en-US"/>
-        </w:rPr>
-      </w:pPr>
       <w:r>
         <w:t xml:space="preserve">Активный пункт меню выделяется атрибутом </w:t>
       </w:r>
@@ -13357,11 +13292,6 @@
       </w:r>
     </w:p>
     <w:p>
-      <w:pPr>
-        <w:rPr>
-          <w:lang w:val="en-US"/>
-        </w:rPr>
-      </w:pPr>
       <w:r>
         <w:t xml:space="preserve">Попробуем </w:t>
       </w:r>
@@ -13494,6 +13424,7 @@
       <w:r>
         <w:rPr>
           <w:rFonts w:ascii="Courier New" w:hAnsi="Courier New" w:cs="Courier New"/>
+          <w:lang w:val="en-US"/>
         </w:rPr>
         <w:t>={()=&gt;</w:t>
       </w:r>
@@ -13509,6 +13440,7 @@
       <w:r>
         <w:rPr>
           <w:rFonts w:ascii="Courier New" w:hAnsi="Courier New" w:cs="Courier New"/>
+          <w:lang w:val="en-US"/>
         </w:rPr>
         <w:t>(</w:t>
       </w:r>
@@ -13522,10 +13454,14 @@
       <w:r>
         <w:rPr>
           <w:rFonts w:ascii="Courier New" w:hAnsi="Courier New" w:cs="Courier New"/>
+          <w:lang w:val="en-US"/>
         </w:rPr>
         <w:t>}</w:t>
       </w:r>
       <w:r>
+        <w:rPr>
+          <w:lang w:val="en-US"/>
+        </w:rPr>
         <w:t xml:space="preserve">. </w:t>
       </w:r>
       <w:r>
@@ -13735,7 +13671,13 @@
         <w:t>.</w:t>
       </w:r>
     </w:p>
-    <w:p/>
+    <w:p>
+      <w:pPr>
+        <w:rPr>
+          <w:lang w:val="en-US"/>
+        </w:rPr>
+      </w:pPr>
+    </w:p>
     <w:p>
       <w:pPr>
         <w:rPr>
@@ -13808,6 +13750,7 @@
       <w:proofErr w:type="spellStart"/>
       <w:r>
         <w:rPr>
+          <w:rFonts w:ascii="Courier New" w:hAnsi="Courier New" w:cs="Courier New"/>
           <w:lang w:val="en-US"/>
         </w:rPr>
         <w:t>const</w:t>
@@ -13815,6 +13758,7 @@
       <w:proofErr w:type="spellEnd"/>
       <w:r>
         <w:rPr>
+          <w:rFonts w:ascii="Courier New" w:hAnsi="Courier New" w:cs="Courier New"/>
           <w:lang w:val="en-US"/>
         </w:rPr>
         <w:t xml:space="preserve"> [</w:t>
@@ -13822,6 +13766,7 @@
       <w:proofErr w:type="spellStart"/>
       <w:r>
         <w:rPr>
+          <w:rFonts w:ascii="Courier New" w:hAnsi="Courier New" w:cs="Courier New"/>
           <w:lang w:val="en-US"/>
         </w:rPr>
         <w:t>activeCategory</w:t>
@@ -13829,6 +13774,7 @@
       <w:proofErr w:type="spellEnd"/>
       <w:r>
         <w:rPr>
+          <w:rFonts w:ascii="Courier New" w:hAnsi="Courier New" w:cs="Courier New"/>
           <w:lang w:val="en-US"/>
         </w:rPr>
         <w:t xml:space="preserve">, </w:t>
@@ -13836,6 +13782,7 @@
       <w:proofErr w:type="spellStart"/>
       <w:r>
         <w:rPr>
+          <w:rFonts w:ascii="Courier New" w:hAnsi="Courier New" w:cs="Courier New"/>
           <w:lang w:val="en-US"/>
         </w:rPr>
         <w:t>setActiveCategory</w:t>
@@ -13843,6 +13790,7 @@
       <w:proofErr w:type="spellEnd"/>
       <w:r>
         <w:rPr>
+          <w:rFonts w:ascii="Courier New" w:hAnsi="Courier New" w:cs="Courier New"/>
           <w:lang w:val="en-US"/>
         </w:rPr>
         <w:t xml:space="preserve">] = </w:t>
@@ -13850,6 +13798,7 @@
       <w:proofErr w:type="spellStart"/>
       <w:r>
         <w:rPr>
+          <w:rFonts w:ascii="Courier New" w:hAnsi="Courier New" w:cs="Courier New"/>
           <w:lang w:val="en-US"/>
         </w:rPr>
         <w:t>useState</w:t>
@@ -13857,6 +13806,7 @@
       <w:proofErr w:type="spellEnd"/>
       <w:r>
         <w:rPr>
+          <w:rFonts w:ascii="Courier New" w:hAnsi="Courier New" w:cs="Courier New"/>
           <w:lang w:val="en-US"/>
         </w:rPr>
         <w:t>("</w:t>
@@ -13864,6 +13814,7 @@
       <w:proofErr w:type="spellStart"/>
       <w:r>
         <w:rPr>
+          <w:rFonts w:ascii="Courier New" w:hAnsi="Courier New" w:cs="Courier New"/>
           <w:lang w:val="en-US"/>
         </w:rPr>
         <w:t>Все</w:t>
@@ -13871,6 +13822,7 @@
       <w:proofErr w:type="spellEnd"/>
       <w:r>
         <w:rPr>
+          <w:rFonts w:ascii="Courier New" w:hAnsi="Courier New" w:cs="Courier New"/>
           <w:lang w:val="en-US"/>
         </w:rPr>
         <w:t>");</w:t>
@@ -13888,7 +13840,7 @@
         </w:rPr>
       </w:pPr>
       <w:r>
-        <w:t>Вызов</w:t>
+        <w:t>В</w:t>
       </w:r>
       <w:r>
         <w:rPr>
@@ -13897,7 +13849,7 @@
         <w:t xml:space="preserve"> &lt;Categories&gt; </w:t>
       </w:r>
       <w:r>
-        <w:t>реализуем</w:t>
+        <w:t>добавляем</w:t>
       </w:r>
       <w:r>
         <w:rPr>
@@ -13906,7 +13858,117 @@
         <w:t xml:space="preserve"> </w:t>
       </w:r>
       <w:r>
-        <w:t>так</w:t>
+        <w:t>пропс</w:t>
+      </w:r>
+      <w:r>
+        <w:rPr>
+          <w:lang w:val="en-US"/>
+        </w:rPr>
+        <w:t xml:space="preserve"> </w:t>
+      </w:r>
+      <w:proofErr w:type="spellStart"/>
+      <w:r>
+        <w:rPr>
+          <w:lang w:val="en-US"/>
+        </w:rPr>
+        <w:t>onClick</w:t>
+      </w:r>
+      <w:proofErr w:type="spellEnd"/>
+      <w:r>
+        <w:rPr>
+          <w:lang w:val="en-US"/>
+        </w:rPr>
+        <w:t>,</w:t>
+      </w:r>
+      <w:r>
+        <w:rPr>
+          <w:lang w:val="en-US"/>
+        </w:rPr>
+        <w:t xml:space="preserve"> </w:t>
+      </w:r>
+      <w:r>
+        <w:t>который</w:t>
+      </w:r>
+      <w:r>
+        <w:rPr>
+          <w:lang w:val="en-US"/>
+        </w:rPr>
+        <w:t xml:space="preserve"> </w:t>
+      </w:r>
+      <w:r>
+        <w:t>модифицирует</w:t>
+      </w:r>
+      <w:r>
+        <w:rPr>
+          <w:lang w:val="en-US"/>
+        </w:rPr>
+        <w:t xml:space="preserve"> </w:t>
+      </w:r>
+      <w:r>
+        <w:t>стейт</w:t>
+      </w:r>
+      <w:r>
+        <w:rPr>
+          <w:lang w:val="en-US"/>
+        </w:rPr>
+        <w:t xml:space="preserve"> </w:t>
+      </w:r>
+      <w:r>
+        <w:t>и</w:t>
+      </w:r>
+      <w:r>
+        <w:rPr>
+          <w:lang w:val="en-US"/>
+        </w:rPr>
+        <w:t xml:space="preserve"> </w:t>
+      </w:r>
+      <w:r>
+        <w:t>сохраняет</w:t>
+      </w:r>
+      <w:r>
+        <w:rPr>
+          <w:lang w:val="en-US"/>
+        </w:rPr>
+        <w:t xml:space="preserve"> </w:t>
+      </w:r>
+      <w:r>
+        <w:t>в</w:t>
+      </w:r>
+      <w:r>
+        <w:rPr>
+          <w:lang w:val="en-US"/>
+        </w:rPr>
+        <w:t xml:space="preserve"> </w:t>
+      </w:r>
+      <w:r>
+        <w:t>нем</w:t>
+      </w:r>
+      <w:r>
+        <w:rPr>
+          <w:lang w:val="en-US"/>
+        </w:rPr>
+        <w:t xml:space="preserve"> </w:t>
+      </w:r>
+      <w:r>
+        <w:t>название</w:t>
+      </w:r>
+      <w:r>
+        <w:rPr>
+          <w:lang w:val="en-US"/>
+        </w:rPr>
+        <w:t xml:space="preserve"> </w:t>
+      </w:r>
+      <w:r>
+        <w:t>активного</w:t>
+      </w:r>
+      <w:r>
+        <w:rPr>
+          <w:lang w:val="en-US"/>
+        </w:rPr>
+        <w:t xml:space="preserve"> </w:t>
+      </w:r>
+      <w:r>
+        <w:t>пункта</w:t>
       </w:r>
       <w:r>
         <w:rPr>
@@ -14026,12 +14088,6 @@
           <w:lang w:val="en-US"/>
         </w:rPr>
         <w:br/>
-      </w:r>
-      <w:r>
-        <w:rPr>
-          <w:rFonts w:ascii="Courier New" w:hAnsi="Courier New" w:cs="Courier New"/>
-          <w:lang w:val="en-US"/>
-        </w:rPr>
         <w:t xml:space="preserve">    </w:t>
       </w:r>
       <w:proofErr w:type="spellStart"/>
@@ -14119,12 +14175,6 @@
           <w:lang w:val="en-US"/>
         </w:rPr>
         <w:br/>
-      </w:r>
-      <w:r>
-        <w:rPr>
-          <w:rFonts w:ascii="Courier New" w:hAnsi="Courier New" w:cs="Courier New"/>
-          <w:lang w:val="en-US"/>
-        </w:rPr>
         <w:t xml:space="preserve">   /&gt;</w:t>
       </w:r>
     </w:p>
@@ -14195,11 +14245,6 @@
     </w:p>
     <w:p/>
     <w:p>
-      <w:pPr>
-        <w:rPr>
-          <w:lang w:val="en-US"/>
-        </w:rPr>
-      </w:pPr>
       <w:r>
         <w:t xml:space="preserve">Переименовываем метод пропсов </w:t>
       </w:r>
@@ -15492,11 +15537,6 @@
       </w:r>
     </w:p>
     <w:p>
-      <w:pPr>
-        <w:rPr>
-          <w:lang w:val="en-US"/>
-        </w:rPr>
-      </w:pPr>
       <w:r>
         <w:t xml:space="preserve">И в </w:t>
       </w:r>
@@ -15518,9 +15558,6 @@
       </w:r>
       <w:proofErr w:type="spellEnd"/>
       <w:r>
-        <w:rPr>
-          <w:lang w:val="en-US"/>
-        </w:rPr>
         <w:t>:</w:t>
       </w:r>
     </w:p>
@@ -15734,16 +15771,16 @@
           <w:color w:val="D4D4D4"/>
           <w:sz w:val="18"/>
           <w:szCs w:val="18"/>
-          <w:lang w:val="en-US" w:eastAsia="ru-RU"/>
-        </w:rPr>
-      </w:pPr>
-      <w:r>
-        <w:rPr>
-          <w:rFonts w:ascii="Consolas" w:eastAsia="Times New Roman" w:hAnsi="Consolas" w:cs="Times New Roman"/>
-          <w:color w:val="D4D4D4"/>
-          <w:sz w:val="18"/>
-          <w:szCs w:val="18"/>
-          <w:lang w:val="en-US" w:eastAsia="ru-RU"/>
+          <w:lang w:eastAsia="ru-RU"/>
+        </w:rPr>
+      </w:pPr>
+      <w:r>
+        <w:rPr>
+          <w:rFonts w:ascii="Consolas" w:eastAsia="Times New Roman" w:hAnsi="Consolas" w:cs="Times New Roman"/>
+          <w:color w:val="D4D4D4"/>
+          <w:sz w:val="18"/>
+          <w:szCs w:val="18"/>
+          <w:lang w:eastAsia="ru-RU"/>
         </w:rPr>
         <w:t>...</w:t>
       </w:r>
@@ -16254,37 +16291,173 @@
           <w:color w:val="D4D4D4"/>
           <w:sz w:val="27"/>
           <w:szCs w:val="27"/>
-          <w:lang w:val="en-US" w:eastAsia="ru-RU"/>
-        </w:rPr>
-      </w:pPr>
-    </w:p>
-    <w:p>
-      <w:pPr>
-        <w:rPr>
-          <w:lang w:val="en-US"/>
-        </w:rPr>
-      </w:pPr>
-    </w:p>
-    <w:p>
-      <w:r>
-        <w:rPr>
+          <w:lang w:eastAsia="ru-RU"/>
+        </w:rPr>
+      </w:pPr>
+    </w:p>
+    <w:p/>
+    <w:p>
+      <w:pPr>
+        <w:ind w:left="708"/>
+        <w:rPr>
+          <w:i/>
+        </w:rPr>
+      </w:pPr>
+      <w:r>
+        <w:rPr>
+          <w:i/>
           <w:lang w:val="en-US"/>
         </w:rPr>
         <w:t>stop</w:t>
       </w:r>
       <w:r>
+        <w:rPr>
+          <w:i/>
+        </w:rPr>
         <w:t xml:space="preserve"> </w:t>
       </w:r>
       <w:r>
         <w:rPr>
+          <w:i/>
           <w:lang w:val="en-US"/>
         </w:rPr>
         <w:t>at</w:t>
       </w:r>
       <w:r>
+        <w:rPr>
+          <w:i/>
+        </w:rPr>
         <w:t xml:space="preserve"> </w:t>
       </w:r>
       <w:hyperlink r:id="rId14" w:history="1">
+        <w:r>
+          <w:rPr>
+            <w:rStyle w:val="a3"/>
+            <w:i/>
+            <w:lang w:val="en-US"/>
+          </w:rPr>
+          <w:t>https</w:t>
+        </w:r>
+        <w:r>
+          <w:rPr>
+            <w:rStyle w:val="a3"/>
+            <w:i/>
+          </w:rPr>
+          <w:t>://</w:t>
+        </w:r>
+        <w:proofErr w:type="spellStart"/>
+        <w:r>
+          <w:rPr>
+            <w:rStyle w:val="a3"/>
+            <w:i/>
+            <w:lang w:val="en-US"/>
+          </w:rPr>
+          <w:t>youtu</w:t>
+        </w:r>
+        <w:proofErr w:type="spellEnd"/>
+        <w:r>
+          <w:rPr>
+            <w:rStyle w:val="a3"/>
+            <w:i/>
+          </w:rPr>
+          <w:t>.</w:t>
+        </w:r>
+        <w:r>
+          <w:rPr>
+            <w:rStyle w:val="a3"/>
+            <w:i/>
+            <w:lang w:val="en-US"/>
+          </w:rPr>
+          <w:t>be</w:t>
+        </w:r>
+        <w:r>
+          <w:rPr>
+            <w:rStyle w:val="a3"/>
+            <w:i/>
+          </w:rPr>
+          <w:t>/</w:t>
+        </w:r>
+        <w:proofErr w:type="spellStart"/>
+        <w:r>
+          <w:rPr>
+            <w:rStyle w:val="a3"/>
+            <w:i/>
+            <w:lang w:val="en-US"/>
+          </w:rPr>
+          <w:t>SZma</w:t>
+        </w:r>
+        <w:proofErr w:type="spellEnd"/>
+        <w:r>
+          <w:rPr>
+            <w:rStyle w:val="a3"/>
+            <w:i/>
+          </w:rPr>
+          <w:t>4</w:t>
+        </w:r>
+        <w:proofErr w:type="spellStart"/>
+        <w:r>
+          <w:rPr>
+            <w:rStyle w:val="a3"/>
+            <w:i/>
+            <w:lang w:val="en-US"/>
+          </w:rPr>
+          <w:t>oQN</w:t>
+        </w:r>
+        <w:proofErr w:type="spellEnd"/>
+        <w:r>
+          <w:rPr>
+            <w:rStyle w:val="a3"/>
+            <w:i/>
+          </w:rPr>
+          <w:t>8</w:t>
+        </w:r>
+        <w:r>
+          <w:rPr>
+            <w:rStyle w:val="a3"/>
+            <w:i/>
+            <w:lang w:val="en-US"/>
+          </w:rPr>
+          <w:t>SY</w:t>
+        </w:r>
+        <w:r>
+          <w:rPr>
+            <w:rStyle w:val="a3"/>
+            <w:i/>
+          </w:rPr>
+          <w:t>?</w:t>
+        </w:r>
+        <w:r>
+          <w:rPr>
+            <w:rStyle w:val="a3"/>
+            <w:i/>
+            <w:lang w:val="en-US"/>
+          </w:rPr>
+          <w:t>t</w:t>
+        </w:r>
+        <w:r>
+          <w:rPr>
+            <w:rStyle w:val="a3"/>
+            <w:i/>
+          </w:rPr>
+          <w:t>=5872</w:t>
+        </w:r>
+      </w:hyperlink>
+      <w:r>
+        <w:rPr>
+          <w:i/>
+        </w:rPr>
+        <w:t xml:space="preserve"> – тут хуйня с классовыми компонентами</w:t>
+      </w:r>
+    </w:p>
+    <w:p/>
+    <w:p>
+      <w:r>
+        <w:t>Про хуки</w:t>
+      </w:r>
+      <w:r>
+        <w:t xml:space="preserve">: </w:t>
+      </w:r>
+      <w:hyperlink r:id="rId15" w:history="1">
         <w:r>
           <w:rPr>
             <w:rStyle w:val="a3"/>
@@ -16304,7 +16477,22 @@
             <w:rStyle w:val="a3"/>
             <w:lang w:val="en-US"/>
           </w:rPr>
-          <w:t>youtu</w:t>
+          <w:t>ru</w:t>
+        </w:r>
+        <w:proofErr w:type="spellEnd"/>
+        <w:r>
+          <w:rPr>
+            <w:rStyle w:val="a3"/>
+          </w:rPr>
+          <w:t>.</w:t>
+        </w:r>
+        <w:proofErr w:type="spellStart"/>
+        <w:r>
+          <w:rPr>
+            <w:rStyle w:val="a3"/>
+            <w:lang w:val="en-US"/>
+          </w:rPr>
+          <w:t>reactjs</w:t>
         </w:r>
         <w:proofErr w:type="spellEnd"/>
         <w:r>
@@ -16318,7 +16506,7 @@
             <w:rStyle w:val="a3"/>
             <w:lang w:val="en-US"/>
           </w:rPr>
-          <w:t>be</w:t>
+          <w:t>org</w:t>
         </w:r>
         <w:r>
           <w:rPr>
@@ -16326,71 +16514,1342 @@
           </w:rPr>
           <w:t>/</w:t>
         </w:r>
-        <w:proofErr w:type="spellStart"/>
         <w:r>
           <w:rPr>
             <w:rStyle w:val="a3"/>
             <w:lang w:val="en-US"/>
           </w:rPr>
-          <w:t>SZma</w:t>
+          <w:t>docs</w:t>
         </w:r>
-        <w:proofErr w:type="spellEnd"/>
         <w:r>
           <w:rPr>
             <w:rStyle w:val="a3"/>
           </w:rPr>
-          <w:t>4</w:t>
-        </w:r>
-        <w:proofErr w:type="spellStart"/>
-        <w:r>
-          <w:rPr>
-            <w:rStyle w:val="a3"/>
-            <w:lang w:val="en-US"/>
-          </w:rPr>
-          <w:t>oQN</w:t>
-        </w:r>
-        <w:proofErr w:type="spellEnd"/>
-        <w:r>
-          <w:rPr>
-            <w:rStyle w:val="a3"/>
-          </w:rPr>
-          <w:t>8</w:t>
+          <w:t>/</w:t>
         </w:r>
         <w:r>
           <w:rPr>
             <w:rStyle w:val="a3"/>
             <w:lang w:val="en-US"/>
           </w:rPr>
-          <w:t>SY</w:t>
+          <w:t>hooks</w:t>
         </w:r>
         <w:r>
           <w:rPr>
             <w:rStyle w:val="a3"/>
           </w:rPr>
-          <w:t>?</w:t>
+          <w:t>-</w:t>
         </w:r>
         <w:r>
           <w:rPr>
             <w:rStyle w:val="a3"/>
             <w:lang w:val="en-US"/>
           </w:rPr>
-          <w:t>t</w:t>
+          <w:t>intro</w:t>
         </w:r>
         <w:r>
           <w:rPr>
             <w:rStyle w:val="a3"/>
           </w:rPr>
-          <w:t>=5872</w:t>
+          <w:t>.</w:t>
+        </w:r>
+        <w:r>
+          <w:rPr>
+            <w:rStyle w:val="a3"/>
+            <w:lang w:val="en-US"/>
+          </w:rPr>
+          <w:t>html</w:t>
         </w:r>
       </w:hyperlink>
-      <w:r>
-        <w:t xml:space="preserve"> – </w:t>
-      </w:r>
-      <w:r>
-        <w:t>тут хуйня с классовыми компонентами</w:t>
-      </w:r>
-    </w:p>
-    <w:p>
+    </w:p>
+    <w:p/>
+    <w:p>
+      <w:pPr>
+        <w:rPr>
+          <w:lang w:val="en-US"/>
+        </w:rPr>
+      </w:pPr>
+      <w:proofErr w:type="spellStart"/>
+      <w:r>
+        <w:rPr>
+          <w:lang w:val="en-US"/>
+        </w:rPr>
+        <w:t>useState</w:t>
+      </w:r>
+      <w:proofErr w:type="spellEnd"/>
+      <w:r>
+        <w:rPr>
+          <w:lang w:val="en-US"/>
+        </w:rPr>
+        <w:t>()</w:t>
+      </w:r>
+      <w:r>
+        <w:t xml:space="preserve"> возвращает массив</w:t>
+      </w:r>
+      <w:r>
+        <w:rPr>
+          <w:lang w:val="en-US"/>
+        </w:rPr>
+        <w:t>:</w:t>
+      </w:r>
+    </w:p>
+    <w:p>
+      <w:pPr>
+        <w:pStyle w:val="a6"/>
+        <w:numPr>
+          <w:ilvl w:val="0"/>
+          <w:numId w:val="12"/>
+        </w:numPr>
+        <w:rPr>
+          <w:lang w:val="en-US"/>
+        </w:rPr>
+      </w:pPr>
+      <w:r>
+        <w:t>переменная</w:t>
+      </w:r>
+    </w:p>
+    <w:p>
+      <w:pPr>
+        <w:pStyle w:val="a6"/>
+        <w:numPr>
+          <w:ilvl w:val="0"/>
+          <w:numId w:val="12"/>
+        </w:numPr>
+      </w:pPr>
+      <w:r>
+        <w:t>функция, которая меняет значение этой переменной</w:t>
+      </w:r>
+    </w:p>
+    <w:p>
+      <w:pPr>
+        <w:rPr>
+          <w:lang w:val="en-US"/>
+        </w:rPr>
+      </w:pPr>
+      <w:r>
+        <w:t xml:space="preserve">Аргумент </w:t>
+      </w:r>
+      <w:proofErr w:type="spellStart"/>
+      <w:r>
+        <w:rPr>
+          <w:lang w:val="en-US"/>
+        </w:rPr>
+        <w:t>useState</w:t>
+      </w:r>
+      <w:proofErr w:type="spellEnd"/>
+      <w:r>
+        <w:t xml:space="preserve">() </w:t>
+      </w:r>
+      <w:r>
+        <w:t>– начальное значение переменной.</w:t>
+      </w:r>
+    </w:p>
+    <w:p>
+      <w:pPr>
+        <w:rPr>
+          <w:lang w:val="en-US"/>
+        </w:rPr>
+      </w:pPr>
+    </w:p>
+    <w:p>
+      <w:r>
+        <w:t xml:space="preserve">При клике на кнопку выбора категории срабатывает </w:t>
+      </w:r>
+      <w:proofErr w:type="spellStart"/>
+      <w:r>
+        <w:rPr>
+          <w:lang w:val="en-US"/>
+        </w:rPr>
+        <w:t>onClick</w:t>
+      </w:r>
+      <w:proofErr w:type="spellEnd"/>
+      <w:r>
+        <w:t>()</w:t>
+      </w:r>
+      <w:r>
+        <w:t xml:space="preserve">. </w:t>
+      </w:r>
+      <w:r>
+        <w:t xml:space="preserve">В нем мы вызываем функцию, которая </w:t>
+      </w:r>
+      <w:r>
+        <w:t xml:space="preserve">помещает в состояние </w:t>
+      </w:r>
+      <w:proofErr w:type="spellStart"/>
+      <w:r>
+        <w:rPr>
+          <w:lang w:val="en-US"/>
+        </w:rPr>
+        <w:t>activeCategory</w:t>
+      </w:r>
+      <w:proofErr w:type="spellEnd"/>
+      <w:r>
+        <w:t xml:space="preserve"> имя </w:t>
+      </w:r>
+      <w:r>
+        <w:t xml:space="preserve">этой </w:t>
+      </w:r>
+      <w:r>
+        <w:t>категории</w:t>
+      </w:r>
+      <w:r>
+        <w:t xml:space="preserve">. Если имя категории в </w:t>
+      </w:r>
+      <w:r>
+        <w:t>&lt;</w:t>
+      </w:r>
+      <w:r>
+        <w:rPr>
+          <w:lang w:val="en-US"/>
+        </w:rPr>
+        <w:t>li</w:t>
+      </w:r>
+      <w:r>
+        <w:t>&gt;</w:t>
+      </w:r>
+      <w:r>
+        <w:t xml:space="preserve"> совпадает с активной категорией, то добавляется стиль </w:t>
+      </w:r>
+      <w:r>
+        <w:t>“</w:t>
+      </w:r>
+      <w:r>
+        <w:rPr>
+          <w:lang w:val="en-US"/>
+        </w:rPr>
+        <w:t>active</w:t>
+      </w:r>
+      <w:r>
+        <w:t>”.</w:t>
+      </w:r>
+    </w:p>
+    <w:p/>
+    <w:p>
+      <w:pPr>
+        <w:rPr>
+          <w:lang w:val="en-US"/>
+        </w:rPr>
+      </w:pPr>
+      <w:r>
+        <w:t>Можно делать так</w:t>
+      </w:r>
+      <w:r>
+        <w:t xml:space="preserve">: </w:t>
+      </w:r>
+      <w:r>
+        <w:t>в состоянии хранить не имя, а индекс массива категорий. По</w:t>
+      </w:r>
+      <w:r>
+        <w:rPr>
+          <w:lang w:val="en-US"/>
+        </w:rPr>
+        <w:t xml:space="preserve"> </w:t>
+      </w:r>
+      <w:r>
+        <w:t>умолчанию</w:t>
+      </w:r>
+      <w:r>
+        <w:rPr>
+          <w:lang w:val="en-US"/>
+        </w:rPr>
+        <w:t xml:space="preserve"> 0 (</w:t>
+      </w:r>
+      <w:proofErr w:type="spellStart"/>
+      <w:r>
+        <w:rPr>
+          <w:lang w:val="en-US"/>
+        </w:rPr>
+        <w:t>useState</w:t>
+      </w:r>
+      <w:proofErr w:type="spellEnd"/>
+      <w:r>
+        <w:rPr>
+          <w:lang w:val="en-US"/>
+        </w:rPr>
+        <w:t xml:space="preserve">(0)), </w:t>
+      </w:r>
+      <w:r>
+        <w:t>тогда</w:t>
+      </w:r>
+      <w:r>
+        <w:rPr>
+          <w:lang w:val="en-US"/>
+        </w:rPr>
+        <w:t xml:space="preserve"> </w:t>
+      </w:r>
+      <w:r>
+        <w:t>в</w:t>
+      </w:r>
+      <w:r>
+        <w:rPr>
+          <w:lang w:val="en-US"/>
+        </w:rPr>
+        <w:t xml:space="preserve"> </w:t>
+      </w:r>
+      <w:proofErr w:type="spellStart"/>
+      <w:r>
+        <w:rPr>
+          <w:lang w:val="en-US"/>
+        </w:rPr>
+        <w:t>items</w:t>
+      </w:r>
+      <w:r>
+        <w:rPr>
+          <w:lang w:val="en-US"/>
+        </w:rPr>
+        <w:t>.</w:t>
+      </w:r>
+      <w:r>
+        <w:rPr>
+          <w:lang w:val="en-US"/>
+        </w:rPr>
+        <w:t>map</w:t>
+      </w:r>
+      <w:proofErr w:type="spellEnd"/>
+      <w:r>
+        <w:rPr>
+          <w:lang w:val="en-US"/>
+        </w:rPr>
+        <w:t>(</w:t>
+      </w:r>
+      <w:r>
+        <w:rPr>
+          <w:lang w:val="en-US"/>
+        </w:rPr>
+        <w:t>item</w:t>
+      </w:r>
+      <w:r>
+        <w:rPr>
+          <w:lang w:val="en-US"/>
+        </w:rPr>
+        <w:t xml:space="preserve">, </w:t>
+      </w:r>
+      <w:r>
+        <w:rPr>
+          <w:lang w:val="en-US"/>
+        </w:rPr>
+        <w:t>index</w:t>
+      </w:r>
+      <w:r>
+        <w:rPr>
+          <w:lang w:val="en-US"/>
+        </w:rPr>
+        <w:t xml:space="preserve">) </w:t>
+      </w:r>
+      <w:r>
+        <w:t>используем</w:t>
+      </w:r>
+      <w:r>
+        <w:rPr>
+          <w:lang w:val="en-US"/>
+        </w:rPr>
+        <w:t xml:space="preserve"> </w:t>
+      </w:r>
+      <w:proofErr w:type="spellStart"/>
+      <w:r>
+        <w:rPr>
+          <w:lang w:val="en-US"/>
+        </w:rPr>
+        <w:t>onSelectCategory</w:t>
+      </w:r>
+      <w:proofErr w:type="spellEnd"/>
+      <w:r>
+        <w:rPr>
+          <w:lang w:val="en-US"/>
+        </w:rPr>
+        <w:t>(</w:t>
+      </w:r>
+      <w:r>
+        <w:rPr>
+          <w:lang w:val="en-US"/>
+        </w:rPr>
+        <w:t xml:space="preserve">index). </w:t>
+      </w:r>
+      <w:r>
+        <w:t xml:space="preserve">Также локальный стейт можно реализовать прямо внутри </w:t>
+      </w:r>
+      <w:r>
+        <w:rPr>
+          <w:lang w:val="en-US"/>
+        </w:rPr>
+        <w:t>Categories</w:t>
+      </w:r>
+      <w:r>
+        <w:t>(),</w:t>
+      </w:r>
+      <w:r>
+        <w:t xml:space="preserve"> а не в </w:t>
+      </w:r>
+      <w:r>
+        <w:rPr>
+          <w:lang w:val="en-US"/>
+        </w:rPr>
+        <w:t>App</w:t>
+      </w:r>
+      <w:r>
+        <w:t>().</w:t>
+      </w:r>
+    </w:p>
+    <w:p>
+      <w:pPr>
+        <w:rPr>
+          <w:lang w:val="en-US"/>
+        </w:rPr>
+      </w:pPr>
+    </w:p>
+    <w:p>
+      <w:pPr>
+        <w:rPr>
+          <w:lang w:val="en-US"/>
+        </w:rPr>
+      </w:pPr>
+      <w:r>
+        <w:t xml:space="preserve">Для каждой переменной-состояния нужно использовать отдельный </w:t>
+      </w:r>
+      <w:proofErr w:type="spellStart"/>
+      <w:r>
+        <w:rPr>
+          <w:lang w:val="en-US"/>
+        </w:rPr>
+        <w:t>useState</w:t>
+      </w:r>
+      <w:proofErr w:type="spellEnd"/>
+      <w:r>
+        <w:t>().</w:t>
+      </w:r>
+    </w:p>
+    <w:p/>
+    <w:p>
+      <w:r>
+        <w:t xml:space="preserve">В функцию, которая меняет значение стейта (второй элемент массива, возвращаемого </w:t>
+      </w:r>
+      <w:proofErr w:type="spellStart"/>
+      <w:r>
+        <w:rPr>
+          <w:lang w:val="en-US"/>
+        </w:rPr>
+        <w:t>useState</w:t>
+      </w:r>
+      <w:proofErr w:type="spellEnd"/>
+      <w:r>
+        <w:t>())</w:t>
+      </w:r>
+      <w:r>
+        <w:t xml:space="preserve"> аргументом можно передавать не новое значение стейта, а функцию. Эта функция (обычно анонимная) аргументом принимает </w:t>
+      </w:r>
+      <w:r>
+        <w:t>текущий стейт</w:t>
+      </w:r>
+      <w:r>
+        <w:t>. Пример для счетчика</w:t>
+      </w:r>
+      <w:r>
+        <w:t xml:space="preserve"> (</w:t>
+      </w:r>
+      <w:r>
+        <w:t xml:space="preserve"> [</w:t>
+      </w:r>
+      <w:r>
+        <w:rPr>
+          <w:lang w:val="en-US"/>
+        </w:rPr>
+        <w:t>counter</w:t>
+      </w:r>
+      <w:r>
+        <w:t xml:space="preserve">, </w:t>
+      </w:r>
+      <w:proofErr w:type="spellStart"/>
+      <w:r>
+        <w:rPr>
+          <w:lang w:val="en-US"/>
+        </w:rPr>
+        <w:t>setCounter</w:t>
+      </w:r>
+      <w:proofErr w:type="spellEnd"/>
+      <w:r>
+        <w:t>]=</w:t>
+      </w:r>
+      <w:proofErr w:type="spellStart"/>
+      <w:r>
+        <w:rPr>
+          <w:lang w:val="en-US"/>
+        </w:rPr>
+        <w:t>useState</w:t>
+      </w:r>
+      <w:proofErr w:type="spellEnd"/>
+      <w:r>
+        <w:t>(0) )</w:t>
+      </w:r>
+      <w:r>
+        <w:t>:</w:t>
+      </w:r>
+    </w:p>
+    <w:p>
+      <w:pPr>
+        <w:rPr>
+          <w:lang w:val="en-US"/>
+        </w:rPr>
+      </w:pPr>
+      <w:proofErr w:type="spellStart"/>
+      <w:r>
+        <w:rPr>
+          <w:lang w:val="en-US"/>
+        </w:rPr>
+        <w:t>setCounter</w:t>
+      </w:r>
+      <w:proofErr w:type="spellEnd"/>
+      <w:r>
+        <w:rPr>
+          <w:lang w:val="en-US"/>
+        </w:rPr>
+        <w:t>((</w:t>
+      </w:r>
+      <w:proofErr w:type="spellStart"/>
+      <w:r>
+        <w:rPr>
+          <w:lang w:val="en-US"/>
+        </w:rPr>
+        <w:t>prev</w:t>
+      </w:r>
+      <w:proofErr w:type="spellEnd"/>
+      <w:r>
+        <w:rPr>
+          <w:lang w:val="en-US"/>
+        </w:rPr>
+        <w:t xml:space="preserve">) =&gt; </w:t>
+      </w:r>
+      <w:r>
+        <w:rPr>
+          <w:lang w:val="en-US"/>
+        </w:rPr>
+        <w:t>prev</w:t>
+      </w:r>
+      <w:r>
+        <w:rPr>
+          <w:lang w:val="en-US"/>
+        </w:rPr>
+        <w:t>+1)</w:t>
+      </w:r>
+      <w:r>
+        <w:rPr>
+          <w:lang w:val="en-US"/>
+        </w:rPr>
+        <w:t>)</w:t>
+      </w:r>
+      <w:r>
+        <w:rPr>
+          <w:lang w:val="en-US"/>
+        </w:rPr>
+        <w:t>;</w:t>
+      </w:r>
+    </w:p>
+    <w:p>
+      <w:r>
+        <w:t>Если</w:t>
+      </w:r>
+      <w:r>
+        <w:t xml:space="preserve"> </w:t>
+      </w:r>
+      <w:r>
+        <w:t>инкрементом</w:t>
+      </w:r>
+      <w:r>
+        <w:t>,</w:t>
+      </w:r>
+      <w:r>
+        <w:t xml:space="preserve"> то надо </w:t>
+      </w:r>
+      <w:r>
+        <w:t>++</w:t>
+      </w:r>
+      <w:proofErr w:type="spellStart"/>
+      <w:r>
+        <w:rPr>
+          <w:lang w:val="en-US"/>
+        </w:rPr>
+        <w:t>prev</w:t>
+      </w:r>
+      <w:proofErr w:type="spellEnd"/>
+      <w:r>
+        <w:t>,</w:t>
+      </w:r>
+      <w:r>
+        <w:t xml:space="preserve"> а не </w:t>
+      </w:r>
+      <w:proofErr w:type="spellStart"/>
+      <w:r>
+        <w:rPr>
+          <w:lang w:val="en-US"/>
+        </w:rPr>
+        <w:t>prev</w:t>
+      </w:r>
+      <w:proofErr w:type="spellEnd"/>
+      <w:r>
+        <w:t xml:space="preserve">++ - </w:t>
+      </w:r>
+      <w:r>
+        <w:t xml:space="preserve">в втором случае в </w:t>
+      </w:r>
+      <w:proofErr w:type="spellStart"/>
+      <w:r>
+        <w:rPr>
+          <w:lang w:val="en-US"/>
+        </w:rPr>
+        <w:t>setCounter</w:t>
+      </w:r>
+      <w:proofErr w:type="spellEnd"/>
+      <w:r>
+        <w:t xml:space="preserve">() </w:t>
+      </w:r>
+      <w:r>
+        <w:t>передастся 0</w:t>
+      </w:r>
+    </w:p>
+    <w:p>
+      <w:pPr>
+        <w:rPr>
+          <w:lang w:val="en-US"/>
+        </w:rPr>
+      </w:pPr>
+      <w:r>
+        <w:t xml:space="preserve">Это аналогично </w:t>
+      </w:r>
+      <w:proofErr w:type="spellStart"/>
+      <w:r>
+        <w:rPr>
+          <w:lang w:val="en-US"/>
+        </w:rPr>
+        <w:t>setCounter</w:t>
+      </w:r>
+      <w:proofErr w:type="spellEnd"/>
+      <w:r>
+        <w:rPr>
+          <w:lang w:val="en-US"/>
+        </w:rPr>
+        <w:t>(counter+1).</w:t>
+      </w:r>
+    </w:p>
+    <w:p>
+      <w:pPr>
+        <w:rPr>
+          <w:lang w:val="en-US"/>
+        </w:rPr>
+      </w:pPr>
+    </w:p>
+    <w:p>
+      <w:pPr>
+        <w:rPr>
+          <w:lang w:val="en-US"/>
+        </w:rPr>
+      </w:pPr>
+      <w:r>
+        <w:t>Приводим наг код к уроку</w:t>
+      </w:r>
+    </w:p>
+    <w:p>
+      <w:pPr>
+        <w:pStyle w:val="a6"/>
+        <w:numPr>
+          <w:ilvl w:val="0"/>
+          <w:numId w:val="13"/>
+        </w:numPr>
+      </w:pPr>
+      <w:r>
+        <w:t xml:space="preserve">Убираем из </w:t>
+      </w:r>
+      <w:r>
+        <w:rPr>
+          <w:lang w:val="en-US"/>
+        </w:rPr>
+        <w:t>App</w:t>
+      </w:r>
+      <w:r>
+        <w:t>()</w:t>
+      </w:r>
+      <w:r>
+        <w:t xml:space="preserve"> стейт. В</w:t>
+      </w:r>
+      <w:r>
+        <w:t xml:space="preserve"> параметрах </w:t>
+      </w:r>
+      <w:r>
+        <w:t>&lt;</w:t>
+      </w:r>
+      <w:r>
+        <w:rPr>
+          <w:lang w:val="en-US"/>
+        </w:rPr>
+        <w:t>Categories</w:t>
+      </w:r>
+      <w:r>
+        <w:t xml:space="preserve"> </w:t>
+      </w:r>
+      <w:r>
+        <w:rPr>
+          <w:lang w:val="en-US"/>
+        </w:rPr>
+        <w:t>items</w:t>
+      </w:r>
+      <w:r>
+        <w:t>={[…]}</w:t>
+      </w:r>
+      <w:r>
+        <w:t xml:space="preserve"> убираем все</w:t>
+      </w:r>
+      <w:r>
+        <w:t>;</w:t>
+      </w:r>
+      <w:r>
+        <w:t xml:space="preserve"> оставляем только </w:t>
+      </w:r>
+      <w:r>
+        <w:rPr>
+          <w:lang w:val="en-US"/>
+        </w:rPr>
+        <w:t>items</w:t>
+      </w:r>
+    </w:p>
+    <w:p>
+      <w:pPr>
+        <w:pStyle w:val="a6"/>
+        <w:numPr>
+          <w:ilvl w:val="0"/>
+          <w:numId w:val="13"/>
+        </w:numPr>
+      </w:pPr>
+      <w:r>
+        <w:lastRenderedPageBreak/>
+        <w:t xml:space="preserve">из массива </w:t>
+      </w:r>
+      <w:r>
+        <w:rPr>
+          <w:lang w:val="en-US"/>
+        </w:rPr>
+        <w:t>items</w:t>
+      </w:r>
+      <w:r>
+        <w:t xml:space="preserve"> убираем </w:t>
+      </w:r>
+      <w:r>
+        <w:t xml:space="preserve">первый элемент </w:t>
+      </w:r>
+      <w:r>
+        <w:t>“</w:t>
+      </w:r>
+      <w:r>
+        <w:t>Все</w:t>
+      </w:r>
+      <w:r>
+        <w:t xml:space="preserve">”. </w:t>
+      </w:r>
+      <w:r>
+        <w:t>Будем работать с индексами</w:t>
+      </w:r>
+    </w:p>
+    <w:p>
+      <w:pPr>
+        <w:pStyle w:val="a6"/>
+        <w:numPr>
+          <w:ilvl w:val="0"/>
+          <w:numId w:val="13"/>
+        </w:numPr>
+      </w:pPr>
+      <w:r>
+        <w:t>В</w:t>
+      </w:r>
+      <w:r>
+        <w:t xml:space="preserve"> </w:t>
+      </w:r>
+      <w:r>
+        <w:rPr>
+          <w:lang w:val="en-US"/>
+        </w:rPr>
+        <w:t>Categories</w:t>
+      </w:r>
+      <w:r>
+        <w:t xml:space="preserve">() </w:t>
+      </w:r>
+      <w:r>
+        <w:t>реализуем</w:t>
+      </w:r>
+      <w:r>
+        <w:t xml:space="preserve"> </w:t>
+      </w:r>
+      <w:r>
+        <w:t>локальный</w:t>
+      </w:r>
+      <w:r>
+        <w:t xml:space="preserve"> </w:t>
+      </w:r>
+      <w:r>
+        <w:t>стейт</w:t>
+      </w:r>
+      <w:r>
+        <w:t xml:space="preserve"> </w:t>
+      </w:r>
+      <w:r>
+        <w:br/>
+      </w:r>
+      <w:proofErr w:type="spellStart"/>
+      <w:r>
+        <w:rPr>
+          <w:lang w:val="en-US"/>
+        </w:rPr>
+        <w:t>const</w:t>
+      </w:r>
+      <w:proofErr w:type="spellEnd"/>
+      <w:r>
+        <w:t xml:space="preserve"> [</w:t>
+      </w:r>
+      <w:proofErr w:type="spellStart"/>
+      <w:r>
+        <w:rPr>
+          <w:lang w:val="en-US"/>
+        </w:rPr>
+        <w:t>activeCategory</w:t>
+      </w:r>
+      <w:proofErr w:type="spellEnd"/>
+      <w:r>
+        <w:t xml:space="preserve">, </w:t>
+      </w:r>
+      <w:proofErr w:type="spellStart"/>
+      <w:r>
+        <w:rPr>
+          <w:lang w:val="en-US"/>
+        </w:rPr>
+        <w:t>setActiveCategory</w:t>
+      </w:r>
+      <w:proofErr w:type="spellEnd"/>
+      <w:r>
+        <w:t xml:space="preserve">] = </w:t>
+      </w:r>
+      <w:proofErr w:type="spellStart"/>
+      <w:r>
+        <w:rPr>
+          <w:lang w:val="en-US"/>
+        </w:rPr>
+        <w:t>useState</w:t>
+      </w:r>
+      <w:proofErr w:type="spellEnd"/>
+      <w:r>
+        <w:t>(</w:t>
+      </w:r>
+      <w:r>
+        <w:rPr>
+          <w:lang w:val="en-US"/>
+        </w:rPr>
+        <w:t>null</w:t>
+      </w:r>
+      <w:r>
+        <w:t>);</w:t>
+      </w:r>
+      <w:r>
+        <w:br/>
+        <w:t>(</w:t>
+      </w:r>
+      <w:r>
+        <w:rPr>
+          <w:lang w:val="en-US"/>
+        </w:rPr>
+        <w:t>null</w:t>
+      </w:r>
+      <w:r>
+        <w:t xml:space="preserve"> </w:t>
+      </w:r>
+      <w:r>
+        <w:t>будет</w:t>
+      </w:r>
+      <w:r>
+        <w:t xml:space="preserve"> </w:t>
+      </w:r>
+      <w:r>
+        <w:t>означать</w:t>
+      </w:r>
+      <w:r>
+        <w:t xml:space="preserve"> “</w:t>
+      </w:r>
+      <w:r>
+        <w:t>Все</w:t>
+      </w:r>
+      <w:r>
+        <w:t>”)</w:t>
+      </w:r>
+    </w:p>
+    <w:p>
+      <w:pPr>
+        <w:pStyle w:val="a6"/>
+        <w:numPr>
+          <w:ilvl w:val="0"/>
+          <w:numId w:val="13"/>
+        </w:numPr>
+      </w:pPr>
+      <w:r>
+        <w:t>Реализуем</w:t>
+      </w:r>
+      <w:r>
+        <w:t xml:space="preserve"> </w:t>
+      </w:r>
+      <w:r>
+        <w:t>функцию</w:t>
+      </w:r>
+      <w:r>
+        <w:t xml:space="preserve"> </w:t>
+      </w:r>
+      <w:proofErr w:type="spellStart"/>
+      <w:r>
+        <w:rPr>
+          <w:lang w:val="en-US"/>
+        </w:rPr>
+        <w:t>const</w:t>
+      </w:r>
+      <w:proofErr w:type="spellEnd"/>
+      <w:r>
+        <w:t xml:space="preserve"> </w:t>
+      </w:r>
+      <w:proofErr w:type="spellStart"/>
+      <w:r>
+        <w:rPr>
+          <w:lang w:val="en-US"/>
+        </w:rPr>
+        <w:t>onSelectCategory</w:t>
+      </w:r>
+      <w:proofErr w:type="spellEnd"/>
+      <w:r>
+        <w:t xml:space="preserve"> = (</w:t>
+      </w:r>
+      <w:r>
+        <w:rPr>
+          <w:lang w:val="en-US"/>
+        </w:rPr>
+        <w:t>index</w:t>
+      </w:r>
+      <w:r>
+        <w:t>) =&gt; {</w:t>
+      </w:r>
+      <w:r>
+        <w:t xml:space="preserve"> </w:t>
+      </w:r>
+      <w:r>
+        <w:t xml:space="preserve">  </w:t>
+      </w:r>
+      <w:proofErr w:type="spellStart"/>
+      <w:r>
+        <w:rPr>
+          <w:lang w:val="en-US"/>
+        </w:rPr>
+        <w:t>setActiveCategory</w:t>
+      </w:r>
+      <w:proofErr w:type="spellEnd"/>
+      <w:r>
+        <w:t>(</w:t>
+      </w:r>
+      <w:r>
+        <w:rPr>
+          <w:lang w:val="en-US"/>
+        </w:rPr>
+        <w:t>index</w:t>
+      </w:r>
+      <w:r>
+        <w:t>); }</w:t>
+      </w:r>
+      <w:r>
+        <w:br/>
+      </w:r>
+      <w:r>
+        <w:t>Она в стейт помещает индекс выбранного элемента списка категорий</w:t>
+      </w:r>
+    </w:p>
+    <w:p>
+      <w:pPr>
+        <w:pStyle w:val="a6"/>
+        <w:numPr>
+          <w:ilvl w:val="0"/>
+          <w:numId w:val="13"/>
+        </w:numPr>
+      </w:pPr>
+      <w:r>
+        <w:t xml:space="preserve">В теге </w:t>
+      </w:r>
+      <w:r>
+        <w:t>&lt;</w:t>
+      </w:r>
+      <w:proofErr w:type="spellStart"/>
+      <w:r>
+        <w:rPr>
+          <w:lang w:val="en-US"/>
+        </w:rPr>
+        <w:t>ul</w:t>
+      </w:r>
+      <w:proofErr w:type="spellEnd"/>
+      <w:r>
+        <w:t>&gt;</w:t>
+      </w:r>
+      <w:r>
+        <w:t xml:space="preserve"> первый элемент </w:t>
+      </w:r>
+      <w:r>
+        <w:t>&lt;</w:t>
+      </w:r>
+      <w:r>
+        <w:rPr>
+          <w:lang w:val="en-US"/>
+        </w:rPr>
+        <w:t>li</w:t>
+      </w:r>
+      <w:r>
+        <w:t>&gt;</w:t>
+      </w:r>
+      <w:r>
+        <w:t xml:space="preserve"> статический и выглядит как </w:t>
+      </w:r>
+      <w:r>
+        <w:br/>
+      </w:r>
+      <w:r>
+        <w:t>&lt;</w:t>
+      </w:r>
+      <w:proofErr w:type="spellStart"/>
+      <w:r>
+        <w:t>li</w:t>
+      </w:r>
+      <w:proofErr w:type="spellEnd"/>
+      <w:r>
+        <w:t xml:space="preserve"> </w:t>
+      </w:r>
+      <w:proofErr w:type="spellStart"/>
+      <w:r>
+        <w:t>onClick</w:t>
+      </w:r>
+      <w:proofErr w:type="spellEnd"/>
+      <w:r>
+        <w:t xml:space="preserve">={() =&gt; </w:t>
+      </w:r>
+      <w:proofErr w:type="spellStart"/>
+      <w:r>
+        <w:t>onSelectCategory</w:t>
+      </w:r>
+      <w:proofErr w:type="spellEnd"/>
+      <w:r>
+        <w:t>(</w:t>
+      </w:r>
+      <w:proofErr w:type="spellStart"/>
+      <w:r>
+        <w:t>null</w:t>
+      </w:r>
+      <w:proofErr w:type="spellEnd"/>
+      <w:r>
+        <w:t>)}  className={</w:t>
+      </w:r>
+      <w:proofErr w:type="spellStart"/>
+      <w:r>
+        <w:t>activeCategory</w:t>
+      </w:r>
+      <w:proofErr w:type="spellEnd"/>
+      <w:r>
+        <w:t xml:space="preserve"> === </w:t>
+      </w:r>
+      <w:proofErr w:type="spellStart"/>
+      <w:r>
+        <w:t>null</w:t>
+      </w:r>
+      <w:proofErr w:type="spellEnd"/>
+      <w:r>
+        <w:t xml:space="preserve"> ? "</w:t>
+      </w:r>
+      <w:proofErr w:type="spellStart"/>
+      <w:r>
+        <w:t>active</w:t>
+      </w:r>
+      <w:proofErr w:type="spellEnd"/>
+      <w:r>
+        <w:t>" : ""}</w:t>
+      </w:r>
+    </w:p>
+    <w:p>
+      <w:pPr>
+        <w:pStyle w:val="a6"/>
+        <w:numPr>
+          <w:ilvl w:val="0"/>
+          <w:numId w:val="13"/>
+        </w:numPr>
+      </w:pPr>
+      <w:r>
+        <w:t>Цикл перебора использует индекс</w:t>
+      </w:r>
+      <w:r>
+        <w:t>:</w:t>
+      </w:r>
+      <w:r>
+        <w:br/>
+      </w:r>
+      <w:r>
+        <w:t xml:space="preserve">          </w:t>
+      </w:r>
+      <w:proofErr w:type="spellStart"/>
+      <w:r>
+        <w:rPr>
+          <w:rFonts w:ascii="Courier New" w:hAnsi="Courier New" w:cs="Courier New"/>
+        </w:rPr>
+        <w:t>items.map</w:t>
+      </w:r>
+      <w:proofErr w:type="spellEnd"/>
+      <w:r>
+        <w:rPr>
+          <w:rFonts w:ascii="Courier New" w:hAnsi="Courier New" w:cs="Courier New"/>
+        </w:rPr>
+        <w:t>((</w:t>
+      </w:r>
+      <w:proofErr w:type="spellStart"/>
+      <w:r>
+        <w:rPr>
+          <w:rFonts w:ascii="Courier New" w:hAnsi="Courier New" w:cs="Courier New"/>
+        </w:rPr>
+        <w:t>name</w:t>
+      </w:r>
+      <w:proofErr w:type="spellEnd"/>
+      <w:r>
+        <w:rPr>
+          <w:rFonts w:ascii="Courier New" w:hAnsi="Courier New" w:cs="Courier New"/>
+        </w:rPr>
+        <w:t xml:space="preserve">, </w:t>
+      </w:r>
+      <w:proofErr w:type="spellStart"/>
+      <w:r>
+        <w:rPr>
+          <w:rFonts w:ascii="Courier New" w:hAnsi="Courier New" w:cs="Courier New"/>
+        </w:rPr>
+        <w:t>index</w:t>
+      </w:r>
+      <w:proofErr w:type="spellEnd"/>
+      <w:r>
+        <w:rPr>
+          <w:rFonts w:ascii="Courier New" w:hAnsi="Courier New" w:cs="Courier New"/>
+        </w:rPr>
+        <w:t>) =&gt;</w:t>
+      </w:r>
+      <w:r>
+        <w:rPr>
+          <w:rFonts w:ascii="Courier New" w:hAnsi="Courier New" w:cs="Courier New"/>
+        </w:rPr>
+        <w:br/>
+      </w:r>
+      <w:r>
+        <w:rPr>
+          <w:rFonts w:ascii="Courier New" w:hAnsi="Courier New" w:cs="Courier New"/>
+        </w:rPr>
+        <w:t xml:space="preserve">            &lt;</w:t>
+      </w:r>
+      <w:proofErr w:type="spellStart"/>
+      <w:r>
+        <w:rPr>
+          <w:rFonts w:ascii="Courier New" w:hAnsi="Courier New" w:cs="Courier New"/>
+        </w:rPr>
+        <w:t>li</w:t>
+      </w:r>
+      <w:proofErr w:type="spellEnd"/>
+      <w:r>
+        <w:rPr>
+          <w:rFonts w:ascii="Courier New" w:hAnsi="Courier New" w:cs="Courier New"/>
+        </w:rPr>
+        <w:br/>
+      </w:r>
+      <w:r>
+        <w:rPr>
+          <w:rFonts w:ascii="Courier New" w:hAnsi="Courier New" w:cs="Courier New"/>
+        </w:rPr>
+        <w:t xml:space="preserve">              </w:t>
+      </w:r>
+      <w:proofErr w:type="spellStart"/>
+      <w:r>
+        <w:rPr>
+          <w:rFonts w:ascii="Courier New" w:hAnsi="Courier New" w:cs="Courier New"/>
+        </w:rPr>
+        <w:t>key</w:t>
+      </w:r>
+      <w:proofErr w:type="spellEnd"/>
+      <w:r>
+        <w:rPr>
+          <w:rFonts w:ascii="Courier New" w:hAnsi="Courier New" w:cs="Courier New"/>
+        </w:rPr>
+        <w:t>={</w:t>
+      </w:r>
+      <w:proofErr w:type="spellStart"/>
+      <w:r>
+        <w:rPr>
+          <w:rFonts w:ascii="Courier New" w:hAnsi="Courier New" w:cs="Courier New"/>
+        </w:rPr>
+        <w:t>name</w:t>
+      </w:r>
+      <w:proofErr w:type="spellEnd"/>
+      <w:r>
+        <w:rPr>
+          <w:rFonts w:ascii="Courier New" w:hAnsi="Courier New" w:cs="Courier New"/>
+        </w:rPr>
+        <w:t>}</w:t>
+      </w:r>
+      <w:r>
+        <w:rPr>
+          <w:rFonts w:ascii="Courier New" w:hAnsi="Courier New" w:cs="Courier New"/>
+        </w:rPr>
+        <w:br/>
+      </w:r>
+      <w:r>
+        <w:rPr>
+          <w:rFonts w:ascii="Courier New" w:hAnsi="Courier New" w:cs="Courier New"/>
+        </w:rPr>
+        <w:t xml:space="preserve">              </w:t>
+      </w:r>
+      <w:proofErr w:type="spellStart"/>
+      <w:r>
+        <w:rPr>
+          <w:rFonts w:ascii="Courier New" w:hAnsi="Courier New" w:cs="Courier New"/>
+        </w:rPr>
+        <w:t>onClick</w:t>
+      </w:r>
+      <w:proofErr w:type="spellEnd"/>
+      <w:r>
+        <w:rPr>
+          <w:rFonts w:ascii="Courier New" w:hAnsi="Courier New" w:cs="Courier New"/>
+        </w:rPr>
+        <w:t xml:space="preserve">={() =&gt; </w:t>
+      </w:r>
+      <w:proofErr w:type="spellStart"/>
+      <w:r>
+        <w:rPr>
+          <w:rFonts w:ascii="Courier New" w:hAnsi="Courier New" w:cs="Courier New"/>
+        </w:rPr>
+        <w:t>onSelectCategory</w:t>
+      </w:r>
+      <w:proofErr w:type="spellEnd"/>
+      <w:r>
+        <w:rPr>
+          <w:rFonts w:ascii="Courier New" w:hAnsi="Courier New" w:cs="Courier New"/>
+        </w:rPr>
+        <w:t>(</w:t>
+      </w:r>
+      <w:proofErr w:type="spellStart"/>
+      <w:r>
+        <w:rPr>
+          <w:rFonts w:ascii="Courier New" w:hAnsi="Courier New" w:cs="Courier New"/>
+        </w:rPr>
+        <w:t>index</w:t>
+      </w:r>
+      <w:proofErr w:type="spellEnd"/>
+      <w:r>
+        <w:rPr>
+          <w:rFonts w:ascii="Courier New" w:hAnsi="Courier New" w:cs="Courier New"/>
+        </w:rPr>
+        <w:t>)}</w:t>
+      </w:r>
+      <w:r>
+        <w:rPr>
+          <w:rFonts w:ascii="Courier New" w:hAnsi="Courier New" w:cs="Courier New"/>
+        </w:rPr>
+        <w:br/>
+      </w:r>
+      <w:r>
+        <w:rPr>
+          <w:rFonts w:ascii="Courier New" w:hAnsi="Courier New" w:cs="Courier New"/>
+        </w:rPr>
+        <w:t xml:space="preserve">              className={</w:t>
+      </w:r>
+      <w:proofErr w:type="spellStart"/>
+      <w:r>
+        <w:rPr>
+          <w:rFonts w:ascii="Courier New" w:hAnsi="Courier New" w:cs="Courier New"/>
+        </w:rPr>
+        <w:t>activeCategory</w:t>
+      </w:r>
+      <w:proofErr w:type="spellEnd"/>
+      <w:r>
+        <w:rPr>
+          <w:rFonts w:ascii="Courier New" w:hAnsi="Courier New" w:cs="Courier New"/>
+        </w:rPr>
+        <w:t xml:space="preserve"> === </w:t>
+      </w:r>
+      <w:proofErr w:type="spellStart"/>
+      <w:r>
+        <w:rPr>
+          <w:rFonts w:ascii="Courier New" w:hAnsi="Courier New" w:cs="Courier New"/>
+        </w:rPr>
+        <w:t>index</w:t>
+      </w:r>
+      <w:proofErr w:type="spellEnd"/>
+      <w:r>
+        <w:rPr>
+          <w:rFonts w:ascii="Courier New" w:hAnsi="Courier New" w:cs="Courier New"/>
+        </w:rPr>
+        <w:t xml:space="preserve"> ? "</w:t>
+      </w:r>
+      <w:proofErr w:type="spellStart"/>
+      <w:r>
+        <w:rPr>
+          <w:rFonts w:ascii="Courier New" w:hAnsi="Courier New" w:cs="Courier New"/>
+        </w:rPr>
+        <w:t>active</w:t>
+      </w:r>
+      <w:proofErr w:type="spellEnd"/>
+      <w:r>
+        <w:rPr>
+          <w:rFonts w:ascii="Courier New" w:hAnsi="Courier New" w:cs="Courier New"/>
+        </w:rPr>
+        <w:t>" : ""}</w:t>
+      </w:r>
+      <w:r>
+        <w:rPr>
+          <w:rFonts w:ascii="Courier New" w:hAnsi="Courier New" w:cs="Courier New"/>
+          <w:lang w:val="en-US"/>
+        </w:rPr>
+        <w:br/>
+      </w:r>
+      <w:r>
+        <w:rPr>
+          <w:rFonts w:ascii="Courier New" w:hAnsi="Courier New" w:cs="Courier New"/>
+        </w:rPr>
+        <w:t xml:space="preserve">            &gt;{</w:t>
+      </w:r>
+      <w:proofErr w:type="spellStart"/>
+      <w:r>
+        <w:rPr>
+          <w:rFonts w:ascii="Courier New" w:hAnsi="Courier New" w:cs="Courier New"/>
+        </w:rPr>
+        <w:t>name</w:t>
+      </w:r>
+      <w:proofErr w:type="spellEnd"/>
+      <w:r>
+        <w:rPr>
+          <w:rFonts w:ascii="Courier New" w:hAnsi="Courier New" w:cs="Courier New"/>
+        </w:rPr>
+        <w:t>}&lt;/</w:t>
+      </w:r>
+      <w:proofErr w:type="spellStart"/>
+      <w:r>
+        <w:rPr>
+          <w:rFonts w:ascii="Courier New" w:hAnsi="Courier New" w:cs="Courier New"/>
+        </w:rPr>
+        <w:t>li</w:t>
+      </w:r>
+      <w:proofErr w:type="spellEnd"/>
+      <w:r>
+        <w:rPr>
+          <w:rFonts w:ascii="Courier New" w:hAnsi="Courier New" w:cs="Courier New"/>
+        </w:rPr>
+        <w:t>&gt;)</w:t>
+      </w:r>
+    </w:p>
+    <w:p>
+      <w:pPr>
+        <w:rPr>
+          <w:lang w:val="en-US"/>
+        </w:rPr>
+      </w:pPr>
+    </w:p>
+    <w:p>
+      <w:pPr>
+        <w:rPr>
+          <w:lang w:val="en-US"/>
+        </w:rPr>
+      </w:pPr>
       <w:bookmarkStart w:id="0" w:name="_GoBack"/>
       <w:bookmarkEnd w:id="0"/>
     </w:p>
@@ -16520,122 +17979,9 @@
     </w:lvl>
   </w:abstractNum>
   <w:abstractNum w:abstractNumId="1">
-    <w:nsid w:val="1B717D42"/>
-    <w:multiLevelType w:val="multilevel"/>
-    <w:tmpl w:val="4C7A70D2"/>
-    <w:lvl w:ilvl="0">
-      <w:start w:val="1"/>
-      <w:numFmt w:val="decimal"/>
-      <w:lvlText w:val="%1."/>
-      <w:lvlJc w:val="left"/>
-      <w:pPr>
-        <w:tabs>
-          <w:tab w:val="num" w:pos="720"/>
-        </w:tabs>
-        <w:ind w:left="720" w:hanging="360"/>
-      </w:pPr>
-    </w:lvl>
-    <w:lvl w:ilvl="1" w:tentative="1">
-      <w:start w:val="1"/>
-      <w:numFmt w:val="decimal"/>
-      <w:lvlText w:val="%2."/>
-      <w:lvlJc w:val="left"/>
-      <w:pPr>
-        <w:tabs>
-          <w:tab w:val="num" w:pos="1440"/>
-        </w:tabs>
-        <w:ind w:left="1440" w:hanging="360"/>
-      </w:pPr>
-    </w:lvl>
-    <w:lvl w:ilvl="2" w:tentative="1">
-      <w:start w:val="1"/>
-      <w:numFmt w:val="decimal"/>
-      <w:lvlText w:val="%3."/>
-      <w:lvlJc w:val="left"/>
-      <w:pPr>
-        <w:tabs>
-          <w:tab w:val="num" w:pos="2160"/>
-        </w:tabs>
-        <w:ind w:left="2160" w:hanging="360"/>
-      </w:pPr>
-    </w:lvl>
-    <w:lvl w:ilvl="3" w:tentative="1">
-      <w:start w:val="1"/>
-      <w:numFmt w:val="decimal"/>
-      <w:lvlText w:val="%4."/>
-      <w:lvlJc w:val="left"/>
-      <w:pPr>
-        <w:tabs>
-          <w:tab w:val="num" w:pos="2880"/>
-        </w:tabs>
-        <w:ind w:left="2880" w:hanging="360"/>
-      </w:pPr>
-    </w:lvl>
-    <w:lvl w:ilvl="4" w:tentative="1">
-      <w:start w:val="1"/>
-      <w:numFmt w:val="decimal"/>
-      <w:lvlText w:val="%5."/>
-      <w:lvlJc w:val="left"/>
-      <w:pPr>
-        <w:tabs>
-          <w:tab w:val="num" w:pos="3600"/>
-        </w:tabs>
-        <w:ind w:left="3600" w:hanging="360"/>
-      </w:pPr>
-    </w:lvl>
-    <w:lvl w:ilvl="5" w:tentative="1">
-      <w:start w:val="1"/>
-      <w:numFmt w:val="decimal"/>
-      <w:lvlText w:val="%6."/>
-      <w:lvlJc w:val="left"/>
-      <w:pPr>
-        <w:tabs>
-          <w:tab w:val="num" w:pos="4320"/>
-        </w:tabs>
-        <w:ind w:left="4320" w:hanging="360"/>
-      </w:pPr>
-    </w:lvl>
-    <w:lvl w:ilvl="6" w:tentative="1">
-      <w:start w:val="1"/>
-      <w:numFmt w:val="decimal"/>
-      <w:lvlText w:val="%7."/>
-      <w:lvlJc w:val="left"/>
-      <w:pPr>
-        <w:tabs>
-          <w:tab w:val="num" w:pos="5040"/>
-        </w:tabs>
-        <w:ind w:left="5040" w:hanging="360"/>
-      </w:pPr>
-    </w:lvl>
-    <w:lvl w:ilvl="7" w:tentative="1">
-      <w:start w:val="1"/>
-      <w:numFmt w:val="decimal"/>
-      <w:lvlText w:val="%8."/>
-      <w:lvlJc w:val="left"/>
-      <w:pPr>
-        <w:tabs>
-          <w:tab w:val="num" w:pos="5760"/>
-        </w:tabs>
-        <w:ind w:left="5760" w:hanging="360"/>
-      </w:pPr>
-    </w:lvl>
-    <w:lvl w:ilvl="8" w:tentative="1">
-      <w:start w:val="1"/>
-      <w:numFmt w:val="decimal"/>
-      <w:lvlText w:val="%9."/>
-      <w:lvlJc w:val="left"/>
-      <w:pPr>
-        <w:tabs>
-          <w:tab w:val="num" w:pos="6480"/>
-        </w:tabs>
-        <w:ind w:left="6480" w:hanging="360"/>
-      </w:pPr>
-    </w:lvl>
-  </w:abstractNum>
-  <w:abstractNum w:abstractNumId="2">
-    <w:nsid w:val="27B50928"/>
+    <w:nsid w:val="158B22FB"/>
     <w:multiLevelType w:val="hybridMultilevel"/>
-    <w:tmpl w:val="CEBA5218"/>
+    <w:tmpl w:val="59E65DDE"/>
     <w:lvl w:ilvl="0" w:tplc="04190001">
       <w:start w:val="1"/>
       <w:numFmt w:val="bullet"/>
@@ -16745,10 +18091,123 @@
       </w:rPr>
     </w:lvl>
   </w:abstractNum>
+  <w:abstractNum w:abstractNumId="2">
+    <w:nsid w:val="1B717D42"/>
+    <w:multiLevelType w:val="multilevel"/>
+    <w:tmpl w:val="4C7A70D2"/>
+    <w:lvl w:ilvl="0">
+      <w:start w:val="1"/>
+      <w:numFmt w:val="decimal"/>
+      <w:lvlText w:val="%1."/>
+      <w:lvlJc w:val="left"/>
+      <w:pPr>
+        <w:tabs>
+          <w:tab w:val="num" w:pos="720"/>
+        </w:tabs>
+        <w:ind w:left="720" w:hanging="360"/>
+      </w:pPr>
+    </w:lvl>
+    <w:lvl w:ilvl="1" w:tentative="1">
+      <w:start w:val="1"/>
+      <w:numFmt w:val="decimal"/>
+      <w:lvlText w:val="%2."/>
+      <w:lvlJc w:val="left"/>
+      <w:pPr>
+        <w:tabs>
+          <w:tab w:val="num" w:pos="1440"/>
+        </w:tabs>
+        <w:ind w:left="1440" w:hanging="360"/>
+      </w:pPr>
+    </w:lvl>
+    <w:lvl w:ilvl="2" w:tentative="1">
+      <w:start w:val="1"/>
+      <w:numFmt w:val="decimal"/>
+      <w:lvlText w:val="%3."/>
+      <w:lvlJc w:val="left"/>
+      <w:pPr>
+        <w:tabs>
+          <w:tab w:val="num" w:pos="2160"/>
+        </w:tabs>
+        <w:ind w:left="2160" w:hanging="360"/>
+      </w:pPr>
+    </w:lvl>
+    <w:lvl w:ilvl="3" w:tentative="1">
+      <w:start w:val="1"/>
+      <w:numFmt w:val="decimal"/>
+      <w:lvlText w:val="%4."/>
+      <w:lvlJc w:val="left"/>
+      <w:pPr>
+        <w:tabs>
+          <w:tab w:val="num" w:pos="2880"/>
+        </w:tabs>
+        <w:ind w:left="2880" w:hanging="360"/>
+      </w:pPr>
+    </w:lvl>
+    <w:lvl w:ilvl="4" w:tentative="1">
+      <w:start w:val="1"/>
+      <w:numFmt w:val="decimal"/>
+      <w:lvlText w:val="%5."/>
+      <w:lvlJc w:val="left"/>
+      <w:pPr>
+        <w:tabs>
+          <w:tab w:val="num" w:pos="3600"/>
+        </w:tabs>
+        <w:ind w:left="3600" w:hanging="360"/>
+      </w:pPr>
+    </w:lvl>
+    <w:lvl w:ilvl="5" w:tentative="1">
+      <w:start w:val="1"/>
+      <w:numFmt w:val="decimal"/>
+      <w:lvlText w:val="%6."/>
+      <w:lvlJc w:val="left"/>
+      <w:pPr>
+        <w:tabs>
+          <w:tab w:val="num" w:pos="4320"/>
+        </w:tabs>
+        <w:ind w:left="4320" w:hanging="360"/>
+      </w:pPr>
+    </w:lvl>
+    <w:lvl w:ilvl="6" w:tentative="1">
+      <w:start w:val="1"/>
+      <w:numFmt w:val="decimal"/>
+      <w:lvlText w:val="%7."/>
+      <w:lvlJc w:val="left"/>
+      <w:pPr>
+        <w:tabs>
+          <w:tab w:val="num" w:pos="5040"/>
+        </w:tabs>
+        <w:ind w:left="5040" w:hanging="360"/>
+      </w:pPr>
+    </w:lvl>
+    <w:lvl w:ilvl="7" w:tentative="1">
+      <w:start w:val="1"/>
+      <w:numFmt w:val="decimal"/>
+      <w:lvlText w:val="%8."/>
+      <w:lvlJc w:val="left"/>
+      <w:pPr>
+        <w:tabs>
+          <w:tab w:val="num" w:pos="5760"/>
+        </w:tabs>
+        <w:ind w:left="5760" w:hanging="360"/>
+      </w:pPr>
+    </w:lvl>
+    <w:lvl w:ilvl="8" w:tentative="1">
+      <w:start w:val="1"/>
+      <w:numFmt w:val="decimal"/>
+      <w:lvlText w:val="%9."/>
+      <w:lvlJc w:val="left"/>
+      <w:pPr>
+        <w:tabs>
+          <w:tab w:val="num" w:pos="6480"/>
+        </w:tabs>
+        <w:ind w:left="6480" w:hanging="360"/>
+      </w:pPr>
+    </w:lvl>
+  </w:abstractNum>
   <w:abstractNum w:abstractNumId="3">
-    <w:nsid w:val="30B70692"/>
+    <w:nsid w:val="1D2F3DA2"/>
     <w:multiLevelType w:val="hybridMultilevel"/>
-    <w:tmpl w:val="705C1AB0"/>
+    <w:tmpl w:val="826601E8"/>
     <w:lvl w:ilvl="0" w:tplc="04190001">
       <w:start w:val="1"/>
       <w:numFmt w:val="bullet"/>
@@ -16859,9 +18318,9 @@
     </w:lvl>
   </w:abstractNum>
   <w:abstractNum w:abstractNumId="4">
-    <w:nsid w:val="382B0AD9"/>
+    <w:nsid w:val="27B50928"/>
     <w:multiLevelType w:val="hybridMultilevel"/>
-    <w:tmpl w:val="B0B20D44"/>
+    <w:tmpl w:val="CEBA5218"/>
     <w:lvl w:ilvl="0" w:tplc="04190001">
       <w:start w:val="1"/>
       <w:numFmt w:val="bullet"/>
@@ -16972,9 +18431,9 @@
     </w:lvl>
   </w:abstractNum>
   <w:abstractNum w:abstractNumId="5">
-    <w:nsid w:val="38C94256"/>
+    <w:nsid w:val="30B70692"/>
     <w:multiLevelType w:val="hybridMultilevel"/>
-    <w:tmpl w:val="27205226"/>
+    <w:tmpl w:val="705C1AB0"/>
     <w:lvl w:ilvl="0" w:tplc="04190001">
       <w:start w:val="1"/>
       <w:numFmt w:val="bullet"/>
@@ -17085,9 +18544,9 @@
     </w:lvl>
   </w:abstractNum>
   <w:abstractNum w:abstractNumId="6">
-    <w:nsid w:val="4A417107"/>
+    <w:nsid w:val="382B0AD9"/>
     <w:multiLevelType w:val="hybridMultilevel"/>
-    <w:tmpl w:val="CB0AC046"/>
+    <w:tmpl w:val="B0B20D44"/>
     <w:lvl w:ilvl="0" w:tplc="04190001">
       <w:start w:val="1"/>
       <w:numFmt w:val="bullet"/>
@@ -17198,6 +18657,232 @@
     </w:lvl>
   </w:abstractNum>
   <w:abstractNum w:abstractNumId="7">
+    <w:nsid w:val="38C94256"/>
+    <w:multiLevelType w:val="hybridMultilevel"/>
+    <w:tmpl w:val="27205226"/>
+    <w:lvl w:ilvl="0" w:tplc="04190001">
+      <w:start w:val="1"/>
+      <w:numFmt w:val="bullet"/>
+      <w:lvlText w:val=""/>
+      <w:lvlJc w:val="left"/>
+      <w:pPr>
+        <w:ind w:left="720" w:hanging="360"/>
+      </w:pPr>
+      <w:rPr>
+        <w:rFonts w:ascii="Symbol" w:hAnsi="Symbol" w:hint="default"/>
+      </w:rPr>
+    </w:lvl>
+    <w:lvl w:ilvl="1" w:tplc="04190003" w:tentative="1">
+      <w:start w:val="1"/>
+      <w:numFmt w:val="bullet"/>
+      <w:lvlText w:val="o"/>
+      <w:lvlJc w:val="left"/>
+      <w:pPr>
+        <w:ind w:left="1440" w:hanging="360"/>
+      </w:pPr>
+      <w:rPr>
+        <w:rFonts w:ascii="Courier New" w:hAnsi="Courier New" w:cs="Courier New" w:hint="default"/>
+      </w:rPr>
+    </w:lvl>
+    <w:lvl w:ilvl="2" w:tplc="04190005" w:tentative="1">
+      <w:start w:val="1"/>
+      <w:numFmt w:val="bullet"/>
+      <w:lvlText w:val=""/>
+      <w:lvlJc w:val="left"/>
+      <w:pPr>
+        <w:ind w:left="2160" w:hanging="360"/>
+      </w:pPr>
+      <w:rPr>
+        <w:rFonts w:ascii="Wingdings" w:hAnsi="Wingdings" w:hint="default"/>
+      </w:rPr>
+    </w:lvl>
+    <w:lvl w:ilvl="3" w:tplc="04190001" w:tentative="1">
+      <w:start w:val="1"/>
+      <w:numFmt w:val="bullet"/>
+      <w:lvlText w:val=""/>
+      <w:lvlJc w:val="left"/>
+      <w:pPr>
+        <w:ind w:left="2880" w:hanging="360"/>
+      </w:pPr>
+      <w:rPr>
+        <w:rFonts w:ascii="Symbol" w:hAnsi="Symbol" w:hint="default"/>
+      </w:rPr>
+    </w:lvl>
+    <w:lvl w:ilvl="4" w:tplc="04190003" w:tentative="1">
+      <w:start w:val="1"/>
+      <w:numFmt w:val="bullet"/>
+      <w:lvlText w:val="o"/>
+      <w:lvlJc w:val="left"/>
+      <w:pPr>
+        <w:ind w:left="3600" w:hanging="360"/>
+      </w:pPr>
+      <w:rPr>
+        <w:rFonts w:ascii="Courier New" w:hAnsi="Courier New" w:cs="Courier New" w:hint="default"/>
+      </w:rPr>
+    </w:lvl>
+    <w:lvl w:ilvl="5" w:tplc="04190005" w:tentative="1">
+      <w:start w:val="1"/>
+      <w:numFmt w:val="bullet"/>
+      <w:lvlText w:val=""/>
+      <w:lvlJc w:val="left"/>
+      <w:pPr>
+        <w:ind w:left="4320" w:hanging="360"/>
+      </w:pPr>
+      <w:rPr>
+        <w:rFonts w:ascii="Wingdings" w:hAnsi="Wingdings" w:hint="default"/>
+      </w:rPr>
+    </w:lvl>
+    <w:lvl w:ilvl="6" w:tplc="04190001" w:tentative="1">
+      <w:start w:val="1"/>
+      <w:numFmt w:val="bullet"/>
+      <w:lvlText w:val=""/>
+      <w:lvlJc w:val="left"/>
+      <w:pPr>
+        <w:ind w:left="5040" w:hanging="360"/>
+      </w:pPr>
+      <w:rPr>
+        <w:rFonts w:ascii="Symbol" w:hAnsi="Symbol" w:hint="default"/>
+      </w:rPr>
+    </w:lvl>
+    <w:lvl w:ilvl="7" w:tplc="04190003" w:tentative="1">
+      <w:start w:val="1"/>
+      <w:numFmt w:val="bullet"/>
+      <w:lvlText w:val="o"/>
+      <w:lvlJc w:val="left"/>
+      <w:pPr>
+        <w:ind w:left="5760" w:hanging="360"/>
+      </w:pPr>
+      <w:rPr>
+        <w:rFonts w:ascii="Courier New" w:hAnsi="Courier New" w:cs="Courier New" w:hint="default"/>
+      </w:rPr>
+    </w:lvl>
+    <w:lvl w:ilvl="8" w:tplc="04190005" w:tentative="1">
+      <w:start w:val="1"/>
+      <w:numFmt w:val="bullet"/>
+      <w:lvlText w:val=""/>
+      <w:lvlJc w:val="left"/>
+      <w:pPr>
+        <w:ind w:left="6480" w:hanging="360"/>
+      </w:pPr>
+      <w:rPr>
+        <w:rFonts w:ascii="Wingdings" w:hAnsi="Wingdings" w:hint="default"/>
+      </w:rPr>
+    </w:lvl>
+  </w:abstractNum>
+  <w:abstractNum w:abstractNumId="8">
+    <w:nsid w:val="4A417107"/>
+    <w:multiLevelType w:val="hybridMultilevel"/>
+    <w:tmpl w:val="CB0AC046"/>
+    <w:lvl w:ilvl="0" w:tplc="04190001">
+      <w:start w:val="1"/>
+      <w:numFmt w:val="bullet"/>
+      <w:lvlText w:val=""/>
+      <w:lvlJc w:val="left"/>
+      <w:pPr>
+        <w:ind w:left="720" w:hanging="360"/>
+      </w:pPr>
+      <w:rPr>
+        <w:rFonts w:ascii="Symbol" w:hAnsi="Symbol" w:hint="default"/>
+      </w:rPr>
+    </w:lvl>
+    <w:lvl w:ilvl="1" w:tplc="04190003" w:tentative="1">
+      <w:start w:val="1"/>
+      <w:numFmt w:val="bullet"/>
+      <w:lvlText w:val="o"/>
+      <w:lvlJc w:val="left"/>
+      <w:pPr>
+        <w:ind w:left="1440" w:hanging="360"/>
+      </w:pPr>
+      <w:rPr>
+        <w:rFonts w:ascii="Courier New" w:hAnsi="Courier New" w:cs="Courier New" w:hint="default"/>
+      </w:rPr>
+    </w:lvl>
+    <w:lvl w:ilvl="2" w:tplc="04190005" w:tentative="1">
+      <w:start w:val="1"/>
+      <w:numFmt w:val="bullet"/>
+      <w:lvlText w:val=""/>
+      <w:lvlJc w:val="left"/>
+      <w:pPr>
+        <w:ind w:left="2160" w:hanging="360"/>
+      </w:pPr>
+      <w:rPr>
+        <w:rFonts w:ascii="Wingdings" w:hAnsi="Wingdings" w:hint="default"/>
+      </w:rPr>
+    </w:lvl>
+    <w:lvl w:ilvl="3" w:tplc="04190001" w:tentative="1">
+      <w:start w:val="1"/>
+      <w:numFmt w:val="bullet"/>
+      <w:lvlText w:val=""/>
+      <w:lvlJc w:val="left"/>
+      <w:pPr>
+        <w:ind w:left="2880" w:hanging="360"/>
+      </w:pPr>
+      <w:rPr>
+        <w:rFonts w:ascii="Symbol" w:hAnsi="Symbol" w:hint="default"/>
+      </w:rPr>
+    </w:lvl>
+    <w:lvl w:ilvl="4" w:tplc="04190003" w:tentative="1">
+      <w:start w:val="1"/>
+      <w:numFmt w:val="bullet"/>
+      <w:lvlText w:val="o"/>
+      <w:lvlJc w:val="left"/>
+      <w:pPr>
+        <w:ind w:left="3600" w:hanging="360"/>
+      </w:pPr>
+      <w:rPr>
+        <w:rFonts w:ascii="Courier New" w:hAnsi="Courier New" w:cs="Courier New" w:hint="default"/>
+      </w:rPr>
+    </w:lvl>
+    <w:lvl w:ilvl="5" w:tplc="04190005" w:tentative="1">
+      <w:start w:val="1"/>
+      <w:numFmt w:val="bullet"/>
+      <w:lvlText w:val=""/>
+      <w:lvlJc w:val="left"/>
+      <w:pPr>
+        <w:ind w:left="4320" w:hanging="360"/>
+      </w:pPr>
+      <w:rPr>
+        <w:rFonts w:ascii="Wingdings" w:hAnsi="Wingdings" w:hint="default"/>
+      </w:rPr>
+    </w:lvl>
+    <w:lvl w:ilvl="6" w:tplc="04190001" w:tentative="1">
+      <w:start w:val="1"/>
+      <w:numFmt w:val="bullet"/>
+      <w:lvlText w:val=""/>
+      <w:lvlJc w:val="left"/>
+      <w:pPr>
+        <w:ind w:left="5040" w:hanging="360"/>
+      </w:pPr>
+      <w:rPr>
+        <w:rFonts w:ascii="Symbol" w:hAnsi="Symbol" w:hint="default"/>
+      </w:rPr>
+    </w:lvl>
+    <w:lvl w:ilvl="7" w:tplc="04190003" w:tentative="1">
+      <w:start w:val="1"/>
+      <w:numFmt w:val="bullet"/>
+      <w:lvlText w:val="o"/>
+      <w:lvlJc w:val="left"/>
+      <w:pPr>
+        <w:ind w:left="5760" w:hanging="360"/>
+      </w:pPr>
+      <w:rPr>
+        <w:rFonts w:ascii="Courier New" w:hAnsi="Courier New" w:cs="Courier New" w:hint="default"/>
+      </w:rPr>
+    </w:lvl>
+    <w:lvl w:ilvl="8" w:tplc="04190005" w:tentative="1">
+      <w:start w:val="1"/>
+      <w:numFmt w:val="bullet"/>
+      <w:lvlText w:val=""/>
+      <w:lvlJc w:val="left"/>
+      <w:pPr>
+        <w:ind w:left="6480" w:hanging="360"/>
+      </w:pPr>
+      <w:rPr>
+        <w:rFonts w:ascii="Wingdings" w:hAnsi="Wingdings" w:hint="default"/>
+      </w:rPr>
+    </w:lvl>
+  </w:abstractNum>
+  <w:abstractNum w:abstractNumId="9">
     <w:nsid w:val="4ABD032A"/>
     <w:multiLevelType w:val="multilevel"/>
     <w:tmpl w:val="2EC6EEA8"/>
@@ -17310,7 +18995,7 @@
       </w:pPr>
     </w:lvl>
   </w:abstractNum>
-  <w:abstractNum w:abstractNumId="8">
+  <w:abstractNum w:abstractNumId="10">
     <w:nsid w:val="4E58488A"/>
     <w:multiLevelType w:val="hybridMultilevel"/>
     <w:tmpl w:val="30827498"/>
@@ -17423,7 +19108,7 @@
       </w:rPr>
     </w:lvl>
   </w:abstractNum>
-  <w:abstractNum w:abstractNumId="9">
+  <w:abstractNum w:abstractNumId="11">
     <w:nsid w:val="566C4427"/>
     <w:multiLevelType w:val="hybridMultilevel"/>
     <w:tmpl w:val="9B4061D4"/>
@@ -17536,7 +19221,7 @@
       </w:rPr>
     </w:lvl>
   </w:abstractNum>
-  <w:abstractNum w:abstractNumId="10">
+  <w:abstractNum w:abstractNumId="12">
     <w:nsid w:val="79A63A42"/>
     <w:multiLevelType w:val="hybridMultilevel"/>
     <w:tmpl w:val="7C625332"/>
@@ -17650,37 +19335,43 @@
     </w:lvl>
   </w:abstractNum>
   <w:num w:numId="1">
-    <w:abstractNumId w:val="9"/>
+    <w:abstractNumId w:val="11"/>
   </w:num>
   <w:num w:numId="2">
     <w:abstractNumId w:val="0"/>
   </w:num>
   <w:num w:numId="3">
+    <w:abstractNumId w:val="7"/>
+  </w:num>
+  <w:num w:numId="4">
+    <w:abstractNumId w:val="6"/>
+  </w:num>
+  <w:num w:numId="5">
+    <w:abstractNumId w:val="12"/>
+  </w:num>
+  <w:num w:numId="6">
+    <w:abstractNumId w:val="2"/>
+  </w:num>
+  <w:num w:numId="7">
+    <w:abstractNumId w:val="9"/>
+  </w:num>
+  <w:num w:numId="8">
+    <w:abstractNumId w:val="4"/>
+  </w:num>
+  <w:num w:numId="9">
+    <w:abstractNumId w:val="10"/>
+  </w:num>
+  <w:num w:numId="10">
     <w:abstractNumId w:val="5"/>
   </w:num>
-  <w:num w:numId="4">
-    <w:abstractNumId w:val="4"/>
+  <w:num w:numId="11">
+    <w:abstractNumId w:val="8"/>
   </w:num>
-  <w:num w:numId="5">
-    <w:abstractNumId w:val="10"/>
-  </w:num>
-  <w:num w:numId="6">
+  <w:num w:numId="12">
     <w:abstractNumId w:val="1"/>
   </w:num>
-  <w:num w:numId="7">
-    <w:abstractNumId w:val="7"/>
-  </w:num>
-  <w:num w:numId="8">
-    <w:abstractNumId w:val="2"/>
-  </w:num>
-  <w:num w:numId="9">
-    <w:abstractNumId w:val="8"/>
-  </w:num>
-  <w:num w:numId="10">
+  <w:num w:numId="13">
     <w:abstractNumId w:val="3"/>
-  </w:num>
-  <w:num w:numId="11">
-    <w:abstractNumId w:val="6"/>
   </w:num>
 </w:numbering>
 </file>

</xml_diff>

<commit_message>
hide sort popup when clicked outside
</commit_message>
<xml_diff>
--- a/Курс React Pizza.docx
+++ b/Курс React Pizza.docx
@@ -13671,13 +13671,7 @@
         <w:t>.</w:t>
       </w:r>
     </w:p>
-    <w:p>
-      <w:pPr>
-        <w:rPr>
-          <w:lang w:val="en-US"/>
-        </w:rPr>
-      </w:pPr>
-    </w:p>
+    <w:p/>
     <w:p>
       <w:pPr>
         <w:rPr>
@@ -16621,11 +16615,6 @@
       </w:r>
     </w:p>
     <w:p>
-      <w:pPr>
-        <w:rPr>
-          <w:lang w:val="en-US"/>
-        </w:rPr>
-      </w:pPr>
       <w:r>
         <w:t xml:space="preserve">Аргумент </w:t>
       </w:r>
@@ -16644,13 +16633,7 @@
         <w:t>– начальное значение переменной.</w:t>
       </w:r>
     </w:p>
-    <w:p>
-      <w:pPr>
-        <w:rPr>
-          <w:lang w:val="en-US"/>
-        </w:rPr>
-      </w:pPr>
-    </w:p>
+    <w:p/>
     <w:p>
       <w:r>
         <w:t xml:space="preserve">При клике на кнопку выбора категории срабатывает </w:t>
@@ -16725,11 +16708,6 @@
     </w:p>
     <w:p/>
     <w:p>
-      <w:pPr>
-        <w:rPr>
-          <w:lang w:val="en-US"/>
-        </w:rPr>
-      </w:pPr>
       <w:r>
         <w:t>Можно делать так</w:t>
       </w:r>
@@ -16890,19 +16868,8 @@
         <w:t>().</w:t>
       </w:r>
     </w:p>
-    <w:p>
-      <w:pPr>
-        <w:rPr>
-          <w:lang w:val="en-US"/>
-        </w:rPr>
-      </w:pPr>
-    </w:p>
-    <w:p>
-      <w:pPr>
-        <w:rPr>
-          <w:lang w:val="en-US"/>
-        </w:rPr>
-      </w:pPr>
+    <w:p/>
+    <w:p>
       <w:r>
         <w:t xml:space="preserve">Для каждой переменной-состояния нужно использовать отдельный </w:t>
       </w:r>
@@ -16985,11 +16952,6 @@
       </w:r>
     </w:p>
     <w:p>
-      <w:pPr>
-        <w:rPr>
-          <w:lang w:val="en-US"/>
-        </w:rPr>
-      </w:pPr>
       <w:proofErr w:type="spellStart"/>
       <w:r>
         <w:rPr>
@@ -16999,9 +16961,6 @@
       </w:r>
       <w:proofErr w:type="spellEnd"/>
       <w:r>
-        <w:rPr>
-          <w:lang w:val="en-US"/>
-        </w:rPr>
         <w:t>((</w:t>
       </w:r>
       <w:proofErr w:type="spellStart"/>
@@ -17013,33 +16972,23 @@
       </w:r>
       <w:proofErr w:type="spellEnd"/>
       <w:r>
-        <w:rPr>
-          <w:lang w:val="en-US"/>
-        </w:rPr>
         <w:t xml:space="preserve">) =&gt; </w:t>
       </w:r>
+      <w:proofErr w:type="spellStart"/>
       <w:r>
         <w:rPr>
           <w:lang w:val="en-US"/>
         </w:rPr>
         <w:t>prev</w:t>
       </w:r>
-      <w:r>
-        <w:rPr>
-          <w:lang w:val="en-US"/>
-        </w:rPr>
+      <w:proofErr w:type="spellEnd"/>
+      <w:r>
         <w:t>+1)</w:t>
       </w:r>
       <w:r>
-        <w:rPr>
-          <w:lang w:val="en-US"/>
-        </w:rPr>
         <w:t>)</w:t>
       </w:r>
       <w:r>
-        <w:rPr>
-          <w:lang w:val="en-US"/>
-        </w:rPr>
         <w:t>;</w:t>
       </w:r>
     </w:p>
@@ -17118,10 +17067,16 @@
       </w:r>
       <w:proofErr w:type="spellEnd"/>
       <w:r>
-        <w:rPr>
-          <w:lang w:val="en-US"/>
-        </w:rPr>
-        <w:t>(counter+1).</w:t>
+        <w:t>(</w:t>
+      </w:r>
+      <w:r>
+        <w:rPr>
+          <w:lang w:val="en-US"/>
+        </w:rPr>
+        <w:t>counter</w:t>
+      </w:r>
+      <w:r>
+        <w:t>+1).</w:t>
       </w:r>
     </w:p>
     <w:p/>
@@ -19784,7 +19739,7 @@
           <w:color w:val="D4D4D4"/>
           <w:sz w:val="18"/>
           <w:szCs w:val="18"/>
-          <w:lang w:eastAsia="ru-RU"/>
+          <w:lang w:val="en-US" w:eastAsia="ru-RU"/>
         </w:rPr>
       </w:pPr>
       <w:r>
@@ -19803,7 +19758,7 @@
           <w:color w:val="D4D4D4"/>
           <w:sz w:val="18"/>
           <w:szCs w:val="18"/>
-          <w:lang w:eastAsia="ru-RU"/>
+          <w:lang w:val="en-US" w:eastAsia="ru-RU"/>
         </w:rPr>
         <w:t>);</w:t>
       </w:r>
@@ -19816,16 +19771,16 @@
           <w:color w:val="D4D4D4"/>
           <w:sz w:val="18"/>
           <w:szCs w:val="18"/>
-          <w:lang w:eastAsia="ru-RU"/>
-        </w:rPr>
-      </w:pPr>
-      <w:r>
-        <w:rPr>
-          <w:rFonts w:ascii="Consolas" w:eastAsia="Times New Roman" w:hAnsi="Consolas" w:cs="Times New Roman"/>
-          <w:color w:val="D4D4D4"/>
-          <w:sz w:val="18"/>
-          <w:szCs w:val="18"/>
-          <w:lang w:eastAsia="ru-RU"/>
+          <w:lang w:val="en-US" w:eastAsia="ru-RU"/>
+        </w:rPr>
+      </w:pPr>
+      <w:r>
+        <w:rPr>
+          <w:rFonts w:ascii="Consolas" w:eastAsia="Times New Roman" w:hAnsi="Consolas" w:cs="Times New Roman"/>
+          <w:color w:val="D4D4D4"/>
+          <w:sz w:val="18"/>
+          <w:szCs w:val="18"/>
+          <w:lang w:val="en-US" w:eastAsia="ru-RU"/>
         </w:rPr>
         <w:t>}</w:t>
       </w:r>
@@ -19838,7 +19793,7 @@
           <w:color w:val="D4D4D4"/>
           <w:sz w:val="18"/>
           <w:szCs w:val="18"/>
-          <w:lang w:eastAsia="ru-RU"/>
+          <w:lang w:val="en-US" w:eastAsia="ru-RU"/>
         </w:rPr>
       </w:pPr>
     </w:p>
@@ -19850,293 +19805,298 @@
           <w:color w:val="D4D4D4"/>
           <w:sz w:val="27"/>
           <w:szCs w:val="27"/>
-          <w:lang w:eastAsia="ru-RU"/>
-        </w:rPr>
-      </w:pPr>
-      <w:proofErr w:type="spellStart"/>
+          <w:lang w:val="en-US" w:eastAsia="ru-RU"/>
+        </w:rPr>
+      </w:pPr>
       <w:r>
         <w:rPr>
           <w:rFonts w:ascii="Consolas" w:eastAsia="Times New Roman" w:hAnsi="Consolas" w:cs="Times New Roman"/>
           <w:color w:val="C586C0"/>
           <w:sz w:val="18"/>
           <w:szCs w:val="18"/>
-          <w:lang w:eastAsia="ru-RU"/>
+          <w:lang w:val="en-US" w:eastAsia="ru-RU"/>
         </w:rPr>
         <w:t>export</w:t>
       </w:r>
-      <w:proofErr w:type="spellEnd"/>
-      <w:r>
-        <w:rPr>
-          <w:rFonts w:ascii="Consolas" w:eastAsia="Times New Roman" w:hAnsi="Consolas" w:cs="Times New Roman"/>
-          <w:color w:val="D4D4D4"/>
-          <w:sz w:val="18"/>
-          <w:szCs w:val="18"/>
-          <w:lang w:eastAsia="ru-RU"/>
+      <w:r>
+        <w:rPr>
+          <w:rFonts w:ascii="Consolas" w:eastAsia="Times New Roman" w:hAnsi="Consolas" w:cs="Times New Roman"/>
+          <w:color w:val="D4D4D4"/>
+          <w:sz w:val="18"/>
+          <w:szCs w:val="18"/>
+          <w:lang w:val="en-US" w:eastAsia="ru-RU"/>
         </w:rPr>
         <w:t> </w:t>
       </w:r>
-      <w:proofErr w:type="spellStart"/>
       <w:r>
         <w:rPr>
           <w:rFonts w:ascii="Consolas" w:eastAsia="Times New Roman" w:hAnsi="Consolas" w:cs="Times New Roman"/>
           <w:color w:val="C586C0"/>
           <w:sz w:val="18"/>
           <w:szCs w:val="18"/>
-          <w:lang w:eastAsia="ru-RU"/>
+          <w:lang w:val="en-US" w:eastAsia="ru-RU"/>
         </w:rPr>
         <w:t>default</w:t>
       </w:r>
-      <w:proofErr w:type="spellEnd"/>
-      <w:r>
-        <w:rPr>
-          <w:rFonts w:ascii="Consolas" w:eastAsia="Times New Roman" w:hAnsi="Consolas" w:cs="Times New Roman"/>
-          <w:color w:val="D4D4D4"/>
-          <w:sz w:val="18"/>
-          <w:szCs w:val="18"/>
-          <w:lang w:eastAsia="ru-RU"/>
+      <w:r>
+        <w:rPr>
+          <w:rFonts w:ascii="Consolas" w:eastAsia="Times New Roman" w:hAnsi="Consolas" w:cs="Times New Roman"/>
+          <w:color w:val="D4D4D4"/>
+          <w:sz w:val="18"/>
+          <w:szCs w:val="18"/>
+          <w:lang w:val="en-US" w:eastAsia="ru-RU"/>
         </w:rPr>
         <w:t> </w:t>
       </w:r>
-      <w:proofErr w:type="spellStart"/>
       <w:r>
         <w:rPr>
           <w:rFonts w:ascii="Consolas" w:eastAsia="Times New Roman" w:hAnsi="Consolas" w:cs="Times New Roman"/>
           <w:color w:val="DCDCAA"/>
           <w:sz w:val="18"/>
           <w:szCs w:val="18"/>
-          <w:lang w:eastAsia="ru-RU"/>
+          <w:lang w:val="en-US" w:eastAsia="ru-RU"/>
         </w:rPr>
         <w:t>Categories</w:t>
       </w:r>
-      <w:proofErr w:type="spellEnd"/>
-      <w:r>
-        <w:rPr>
-          <w:rFonts w:ascii="Consolas" w:eastAsia="Times New Roman" w:hAnsi="Consolas" w:cs="Times New Roman"/>
-          <w:color w:val="D4D4D4"/>
-          <w:sz w:val="18"/>
-          <w:szCs w:val="18"/>
-          <w:lang w:eastAsia="ru-RU"/>
+      <w:r>
+        <w:rPr>
+          <w:rFonts w:ascii="Consolas" w:eastAsia="Times New Roman" w:hAnsi="Consolas" w:cs="Times New Roman"/>
+          <w:color w:val="D4D4D4"/>
+          <w:sz w:val="18"/>
+          <w:szCs w:val="18"/>
+          <w:lang w:val="en-US" w:eastAsia="ru-RU"/>
         </w:rPr>
         <w:t>;</w:t>
       </w:r>
     </w:p>
+    <w:p>
+      <w:pPr>
+        <w:rPr>
+          <w:lang w:val="en-US"/>
+        </w:rPr>
+      </w:pPr>
+    </w:p>
+    <w:p>
+      <w:pPr>
+        <w:rPr>
+          <w:b/>
+        </w:rPr>
+      </w:pPr>
+      <w:r>
+        <w:rPr>
+          <w:b/>
+        </w:rPr>
+        <w:t xml:space="preserve">Проверка на </w:t>
+      </w:r>
+      <w:r>
+        <w:rPr>
+          <w:b/>
+          <w:lang w:val="en-US"/>
+        </w:rPr>
+        <w:t>undefined</w:t>
+      </w:r>
+    </w:p>
+    <w:p>
+      <w:r>
+        <w:t xml:space="preserve">Если по каким-то причинам в пропсах </w:t>
+      </w:r>
+      <w:r>
+        <w:rPr>
+          <w:lang w:val="en-US"/>
+        </w:rPr>
+        <w:t>Categories</w:t>
+      </w:r>
+      <w:r>
+        <w:t>()</w:t>
+      </w:r>
+      <w:r>
+        <w:t xml:space="preserve"> массив </w:t>
+      </w:r>
+      <w:r>
+        <w:rPr>
+          <w:lang w:val="en-US"/>
+        </w:rPr>
+        <w:t>item</w:t>
+      </w:r>
+      <w:r>
+        <w:t xml:space="preserve"> не получен (например, ошибка сервера), то его значение будет </w:t>
+      </w:r>
+      <w:r>
+        <w:rPr>
+          <w:lang w:val="en-US"/>
+        </w:rPr>
+        <w:t>undefined</w:t>
+      </w:r>
+      <w:r>
+        <w:t xml:space="preserve">. </w:t>
+      </w:r>
+      <w:r>
+        <w:t xml:space="preserve">Тогда рендеринг выдаст ошибку о невозможности применить метод </w:t>
+      </w:r>
+      <w:r>
+        <w:rPr>
+          <w:lang w:val="en-US"/>
+        </w:rPr>
+        <w:t>map</w:t>
+      </w:r>
+      <w:r>
+        <w:t>()</w:t>
+      </w:r>
+      <w:r>
+        <w:t xml:space="preserve"> к </w:t>
+      </w:r>
+      <w:r>
+        <w:rPr>
+          <w:lang w:val="en-US"/>
+        </w:rPr>
+        <w:t>undefined</w:t>
+      </w:r>
+      <w:r>
+        <w:t>.</w:t>
+      </w:r>
+    </w:p>
+    <w:p>
+      <w:r>
+        <w:t>Чтобы этого избежать, достаточно написать</w:t>
+      </w:r>
+      <w:r>
+        <w:t>:</w:t>
+      </w:r>
+    </w:p>
+    <w:p>
+      <w:pPr>
+        <w:ind w:left="708"/>
+        <w:rPr>
+          <w:rFonts w:ascii="Courier New" w:hAnsi="Courier New" w:cs="Courier New"/>
+        </w:rPr>
+      </w:pPr>
+      <w:r>
+        <w:rPr>
+          <w:rFonts w:ascii="Courier New" w:hAnsi="Courier New" w:cs="Courier New"/>
+        </w:rPr>
+        <w:t>{</w:t>
+      </w:r>
+      <w:r>
+        <w:rPr>
+          <w:rFonts w:ascii="Courier New" w:hAnsi="Courier New" w:cs="Courier New"/>
+          <w:lang w:val="en-US"/>
+        </w:rPr>
+        <w:t>items</w:t>
+      </w:r>
+      <w:r>
+        <w:rPr>
+          <w:rFonts w:ascii="Courier New" w:hAnsi="Courier New" w:cs="Courier New"/>
+        </w:rPr>
+        <w:t xml:space="preserve"> &amp;&amp; </w:t>
+      </w:r>
+      <w:r>
+        <w:rPr>
+          <w:rFonts w:ascii="Courier New" w:hAnsi="Courier New" w:cs="Courier New"/>
+          <w:lang w:val="en-US"/>
+        </w:rPr>
+        <w:t>items</w:t>
+      </w:r>
+      <w:r>
+        <w:rPr>
+          <w:rFonts w:ascii="Courier New" w:hAnsi="Courier New" w:cs="Courier New"/>
+        </w:rPr>
+        <w:t>.</w:t>
+      </w:r>
+      <w:r>
+        <w:rPr>
+          <w:rFonts w:ascii="Courier New" w:hAnsi="Courier New" w:cs="Courier New"/>
+          <w:lang w:val="en-US"/>
+        </w:rPr>
+        <w:t>map</w:t>
+      </w:r>
+      <w:r>
+        <w:rPr>
+          <w:rFonts w:ascii="Courier New" w:hAnsi="Courier New" w:cs="Courier New"/>
+        </w:rPr>
+        <w:t>(….)}</w:t>
+      </w:r>
+    </w:p>
+    <w:p>
+      <w:r>
+        <w:t>Если</w:t>
+      </w:r>
+      <w:r>
+        <w:t xml:space="preserve"> </w:t>
+      </w:r>
+      <w:r>
+        <w:rPr>
+          <w:lang w:val="en-US"/>
+        </w:rPr>
+        <w:t>items</w:t>
+      </w:r>
+      <w:r>
+        <w:t xml:space="preserve"> = </w:t>
+      </w:r>
+      <w:r>
+        <w:rPr>
+          <w:lang w:val="en-US"/>
+        </w:rPr>
+        <w:t>undefined</w:t>
+      </w:r>
+      <w:r>
+        <w:t>|</w:t>
+      </w:r>
+      <w:r>
+        <w:rPr>
+          <w:lang w:val="en-US"/>
+        </w:rPr>
+        <w:t>null</w:t>
+      </w:r>
+      <w:r>
+        <w:t xml:space="preserve">, </w:t>
+      </w:r>
+      <w:r>
+        <w:t>то</w:t>
+      </w:r>
+      <w:r>
+        <w:t xml:space="preserve"> </w:t>
+      </w:r>
+      <w:r>
+        <w:rPr>
+          <w:lang w:val="en-US"/>
+        </w:rPr>
+        <w:t>map</w:t>
+      </w:r>
+      <w:r>
+        <w:t>()</w:t>
+      </w:r>
+      <w:r>
+        <w:t xml:space="preserve"> не выполнится. Это более короткая форма </w:t>
+      </w:r>
+      <w:r>
+        <w:rPr>
+          <w:lang w:val="en-US"/>
+        </w:rPr>
+        <w:t>if</w:t>
+      </w:r>
+      <w:r>
+        <w:t>(</w:t>
+      </w:r>
+      <w:r>
+        <w:rPr>
+          <w:lang w:val="en-US"/>
+        </w:rPr>
+        <w:t>a</w:t>
+      </w:r>
+      <w:r>
+        <w:t xml:space="preserve">) { </w:t>
+      </w:r>
+      <w:r>
+        <w:rPr>
+          <w:lang w:val="en-US"/>
+        </w:rPr>
+        <w:t>a</w:t>
+      </w:r>
+      <w:r>
+        <w:t xml:space="preserve"> }</w:t>
+      </w:r>
+    </w:p>
     <w:p/>
-    <w:p>
-      <w:pPr>
-        <w:rPr>
-          <w:b/>
-        </w:rPr>
-      </w:pPr>
-      <w:r>
-        <w:rPr>
-          <w:b/>
-        </w:rPr>
-        <w:t xml:space="preserve">Проверка на </w:t>
-      </w:r>
-      <w:r>
-        <w:rPr>
-          <w:b/>
-          <w:lang w:val="en-US"/>
-        </w:rPr>
-        <w:t>undefined</w:t>
-      </w:r>
-    </w:p>
-    <w:p>
-      <w:r>
-        <w:t xml:space="preserve">Если по каким-то причинам в пропсах </w:t>
-      </w:r>
-      <w:r>
-        <w:rPr>
-          <w:lang w:val="en-US"/>
-        </w:rPr>
-        <w:t>Categories</w:t>
-      </w:r>
-      <w:r>
-        <w:t>()</w:t>
-      </w:r>
-      <w:r>
-        <w:t xml:space="preserve"> массив </w:t>
-      </w:r>
-      <w:r>
-        <w:rPr>
-          <w:lang w:val="en-US"/>
-        </w:rPr>
-        <w:t>item</w:t>
-      </w:r>
-      <w:r>
-        <w:t xml:space="preserve"> не получен (например, ошибка сервера), то его значение будет </w:t>
-      </w:r>
-      <w:r>
-        <w:rPr>
-          <w:lang w:val="en-US"/>
-        </w:rPr>
-        <w:t>undefined</w:t>
-      </w:r>
-      <w:r>
-        <w:t xml:space="preserve">. </w:t>
-      </w:r>
-      <w:r>
-        <w:t xml:space="preserve">Тогда рендеринг выдаст ошибку о невозможности применить метод </w:t>
-      </w:r>
-      <w:r>
-        <w:rPr>
-          <w:lang w:val="en-US"/>
-        </w:rPr>
-        <w:t>map</w:t>
-      </w:r>
-      <w:r>
-        <w:t>()</w:t>
-      </w:r>
-      <w:r>
-        <w:t xml:space="preserve"> к </w:t>
-      </w:r>
-      <w:r>
-        <w:rPr>
-          <w:lang w:val="en-US"/>
-        </w:rPr>
-        <w:t>undefined</w:t>
-      </w:r>
-      <w:r>
-        <w:t>.</w:t>
-      </w:r>
-    </w:p>
-    <w:p>
-      <w:pPr>
-        <w:rPr>
-          <w:lang w:val="en-US"/>
-        </w:rPr>
-      </w:pPr>
-      <w:r>
-        <w:t>Чтобы этого избежать, достаточно написать</w:t>
-      </w:r>
-      <w:r>
-        <w:t>:</w:t>
-      </w:r>
-    </w:p>
-    <w:p>
-      <w:pPr>
-        <w:ind w:left="708"/>
-        <w:rPr>
-          <w:rFonts w:ascii="Courier New" w:hAnsi="Courier New" w:cs="Courier New"/>
-          <w:lang w:val="en-US"/>
-        </w:rPr>
-      </w:pPr>
-      <w:r>
-        <w:rPr>
-          <w:rFonts w:ascii="Courier New" w:hAnsi="Courier New" w:cs="Courier New"/>
-          <w:lang w:val="en-US"/>
-        </w:rPr>
-        <w:t xml:space="preserve">{items &amp;&amp; </w:t>
-      </w:r>
-      <w:proofErr w:type="spellStart"/>
-      <w:r>
-        <w:rPr>
-          <w:rFonts w:ascii="Courier New" w:hAnsi="Courier New" w:cs="Courier New"/>
-          <w:lang w:val="en-US"/>
-        </w:rPr>
-        <w:t>items.map</w:t>
-      </w:r>
-      <w:proofErr w:type="spellEnd"/>
-      <w:r>
-        <w:rPr>
-          <w:rFonts w:ascii="Courier New" w:hAnsi="Courier New" w:cs="Courier New"/>
-          <w:lang w:val="en-US"/>
-        </w:rPr>
-        <w:t>(….)}</w:t>
-      </w:r>
-    </w:p>
-    <w:p>
-      <w:pPr>
-        <w:rPr>
-          <w:lang w:val="en-US"/>
-        </w:rPr>
-      </w:pPr>
-      <w:r>
-        <w:t>Если</w:t>
-      </w:r>
-      <w:r>
-        <w:t xml:space="preserve"> </w:t>
-      </w:r>
-      <w:r>
-        <w:rPr>
-          <w:lang w:val="en-US"/>
-        </w:rPr>
-        <w:t>items</w:t>
-      </w:r>
-      <w:r>
-        <w:t xml:space="preserve"> = </w:t>
-      </w:r>
-      <w:r>
-        <w:rPr>
-          <w:lang w:val="en-US"/>
-        </w:rPr>
-        <w:t>undefined</w:t>
-      </w:r>
-      <w:r>
-        <w:t>|</w:t>
-      </w:r>
-      <w:r>
-        <w:rPr>
-          <w:lang w:val="en-US"/>
-        </w:rPr>
-        <w:t>null</w:t>
-      </w:r>
-      <w:r>
-        <w:t xml:space="preserve">, </w:t>
-      </w:r>
-      <w:r>
-        <w:t>то</w:t>
-      </w:r>
-      <w:r>
-        <w:t xml:space="preserve"> </w:t>
-      </w:r>
-      <w:r>
-        <w:rPr>
-          <w:lang w:val="en-US"/>
-        </w:rPr>
-        <w:t>map</w:t>
-      </w:r>
-      <w:r>
-        <w:t>()</w:t>
-      </w:r>
-      <w:r>
-        <w:t xml:space="preserve"> не выполнится. Это более короткая форма </w:t>
-      </w:r>
-      <w:r>
-        <w:rPr>
-          <w:lang w:val="en-US"/>
-        </w:rPr>
-        <w:t>if</w:t>
-      </w:r>
-      <w:r>
-        <w:t>(</w:t>
-      </w:r>
-      <w:r>
-        <w:rPr>
-          <w:lang w:val="en-US"/>
-        </w:rPr>
-        <w:t>a</w:t>
-      </w:r>
-      <w:r>
-        <w:t xml:space="preserve">) { </w:t>
-      </w:r>
-      <w:r>
-        <w:rPr>
-          <w:lang w:val="en-US"/>
-        </w:rPr>
-        <w:t>a</w:t>
-      </w:r>
-      <w:r>
-        <w:t xml:space="preserve"> }</w:t>
-      </w:r>
-    </w:p>
-    <w:p>
-      <w:pPr>
-        <w:rPr>
-          <w:lang w:val="en-US"/>
-        </w:rPr>
-      </w:pPr>
-    </w:p>
     <w:p/>
     <w:p/>
     <w:p>
@@ -20280,7 +20240,6 @@
       <w:pPr>
         <w:rPr>
           <w:b/>
-          <w:lang w:val="en-US"/>
         </w:rPr>
       </w:pPr>
       <w:r>
@@ -20294,23 +20253,14 @@
       <w:pPr>
         <w:rPr>
           <w:b/>
-          <w:lang w:val="en-US"/>
-        </w:rPr>
-      </w:pPr>
-    </w:p>
-    <w:p>
-      <w:pPr>
-        <w:rPr>
-          <w:lang w:val="en-US"/>
-        </w:rPr>
-      </w:pPr>
+        </w:rPr>
+      </w:pPr>
+    </w:p>
+    <w:p>
       <w:r>
         <w:t>Код</w:t>
       </w:r>
       <w:r>
-        <w:rPr>
-          <w:lang w:val="en-US"/>
-        </w:rPr>
         <w:t xml:space="preserve"> </w:t>
       </w:r>
       <w:r>
@@ -20320,27 +20270,18 @@
         <w:t>html</w:t>
       </w:r>
       <w:r>
-        <w:rPr>
-          <w:lang w:val="en-US"/>
-        </w:rPr>
         <w:t xml:space="preserve"> </w:t>
       </w:r>
       <w:r>
         <w:t>пока</w:t>
       </w:r>
       <w:r>
-        <w:rPr>
-          <w:lang w:val="en-US"/>
-        </w:rPr>
         <w:t xml:space="preserve"> </w:t>
       </w:r>
       <w:r>
         <w:t>в</w:t>
       </w:r>
       <w:r>
-        <w:rPr>
-          <w:lang w:val="en-US"/>
-        </w:rPr>
         <w:t xml:space="preserve"> </w:t>
       </w:r>
       <w:r>
@@ -20350,40 +20291,57 @@
         <w:t>App</w:t>
       </w:r>
       <w:r>
-        <w:rPr>
-          <w:lang w:val="en-US"/>
-        </w:rPr>
         <w:t>.</w:t>
       </w:r>
+      <w:proofErr w:type="spellStart"/>
       <w:r>
         <w:rPr>
           <w:lang w:val="en-US"/>
         </w:rPr>
         <w:t>js</w:t>
       </w:r>
-      <w:r>
-        <w:rPr>
-          <w:lang w:val="en-US"/>
-        </w:rPr>
+      <w:proofErr w:type="spellEnd"/>
+      <w:r>
         <w:t xml:space="preserve"> </w:t>
       </w:r>
       <w:r>
         <w:t>в</w:t>
       </w:r>
       <w:r>
-        <w:rPr>
-          <w:lang w:val="en-US"/>
-        </w:rPr>
         <w:t xml:space="preserve"> </w:t>
       </w:r>
       <w:r>
         <w:t>теге</w:t>
       </w:r>
       <w:r>
-        <w:rPr>
-          <w:lang w:val="en-US"/>
-        </w:rPr>
-        <w:t xml:space="preserve"> &lt;div className="sort"&gt;. </w:t>
+        <w:t xml:space="preserve"> &lt;</w:t>
+      </w:r>
+      <w:r>
+        <w:rPr>
+          <w:lang w:val="en-US"/>
+        </w:rPr>
+        <w:t>div</w:t>
+      </w:r>
+      <w:r>
+        <w:t xml:space="preserve"> </w:t>
+      </w:r>
+      <w:r>
+        <w:rPr>
+          <w:lang w:val="en-US"/>
+        </w:rPr>
+        <w:t>className</w:t>
+      </w:r>
+      <w:r>
+        <w:t>="</w:t>
+      </w:r>
+      <w:r>
+        <w:rPr>
+          <w:lang w:val="en-US"/>
+        </w:rPr>
+        <w:t>sort</w:t>
+      </w:r>
+      <w:r>
+        <w:t xml:space="preserve">"&gt;. </w:t>
       </w:r>
     </w:p>
     <w:p>
@@ -20395,10 +20353,7 @@
         </w:numPr>
       </w:pPr>
       <w:r>
-        <w:t xml:space="preserve">Создаем </w:t>
-      </w:r>
-      <w:r>
-        <w:t xml:space="preserve">компонент </w:t>
+        <w:t xml:space="preserve">Создаем компонент </w:t>
       </w:r>
       <w:proofErr w:type="spellStart"/>
       <w:r>
@@ -20783,11 +20738,6 @@
       </w:r>
     </w:p>
     <w:p>
-      <w:pPr>
-        <w:rPr>
-          <w:lang w:val="en-US"/>
-        </w:rPr>
-      </w:pPr>
       <w:r>
         <w:t xml:space="preserve">Однако, этого нам недостаточно - нам надо скрыть блок </w:t>
       </w:r>
@@ -21565,13 +21515,7 @@
         <w:t xml:space="preserve">  меню сортировки будет показываться/скрываться.</w:t>
       </w:r>
     </w:p>
-    <w:p>
-      <w:pPr>
-        <w:rPr>
-          <w:lang w:val="en-US"/>
-        </w:rPr>
-      </w:pPr>
-    </w:p>
+    <w:p/>
     <w:p>
       <w:pPr>
         <w:rPr>
@@ -21809,11 +21753,6 @@
       </w:r>
     </w:p>
     <w:p>
-      <w:pPr>
-        <w:rPr>
-          <w:lang w:val="en-US"/>
-        </w:rPr>
-      </w:pPr>
       <w:r>
         <w:t>Получается</w:t>
       </w:r>
@@ -21823,15 +21762,26 @@
         <w:ind w:left="708"/>
         <w:rPr>
           <w:rFonts w:ascii="Courier New" w:hAnsi="Courier New" w:cs="Courier New"/>
-          <w:lang w:val="en-US"/>
-        </w:rPr>
-      </w:pPr>
-      <w:r>
-        <w:rPr>
-          <w:rFonts w:ascii="Courier New" w:hAnsi="Courier New" w:cs="Courier New"/>
-          <w:lang w:val="en-US"/>
-        </w:rPr>
-        <w:t xml:space="preserve">&lt;span </w:t>
+        </w:rPr>
+      </w:pPr>
+      <w:r>
+        <w:rPr>
+          <w:rFonts w:ascii="Courier New" w:hAnsi="Courier New" w:cs="Courier New"/>
+        </w:rPr>
+        <w:t>&lt;</w:t>
+      </w:r>
+      <w:r>
+        <w:rPr>
+          <w:rFonts w:ascii="Courier New" w:hAnsi="Courier New" w:cs="Courier New"/>
+          <w:lang w:val="en-US"/>
+        </w:rPr>
+        <w:t>span</w:t>
+      </w:r>
+      <w:r>
+        <w:rPr>
+          <w:rFonts w:ascii="Courier New" w:hAnsi="Courier New" w:cs="Courier New"/>
+        </w:rPr>
+        <w:t xml:space="preserve"> </w:t>
       </w:r>
       <w:proofErr w:type="spellStart"/>
       <w:r>
@@ -21845,7 +21795,6 @@
       <w:r>
         <w:rPr>
           <w:rFonts w:ascii="Courier New" w:hAnsi="Courier New" w:cs="Courier New"/>
-          <w:lang w:val="en-US"/>
         </w:rPr>
         <w:t xml:space="preserve"> </w:t>
       </w:r>
@@ -21855,20 +21804,12 @@
           <w:rFonts w:ascii="Courier New" w:hAnsi="Courier New" w:cs="Courier New"/>
           <w:lang w:val="en-US"/>
         </w:rPr>
-        <w:t>toggleVisible</w:t>
-      </w:r>
-      <w:r>
-        <w:rPr>
-          <w:rFonts w:ascii="Courier New" w:hAnsi="Courier New" w:cs="Courier New"/>
-          <w:lang w:val="en-US"/>
-        </w:rPr>
-        <w:t>Popup</w:t>
-      </w:r>
-      <w:proofErr w:type="spellEnd"/>
-      <w:r>
-        <w:rPr>
-          <w:rFonts w:ascii="Courier New" w:hAnsi="Courier New" w:cs="Courier New"/>
-          <w:lang w:val="en-US"/>
+        <w:t>toggleVisiblePopup</w:t>
+      </w:r>
+      <w:proofErr w:type="spellEnd"/>
+      <w:r>
+        <w:rPr>
+          <w:rFonts w:ascii="Courier New" w:hAnsi="Courier New" w:cs="Courier New"/>
         </w:rPr>
         <w:t>}&gt;</w:t>
       </w:r>
@@ -21881,9 +21822,21 @@
       <w:r>
         <w:rPr>
           <w:rFonts w:ascii="Courier New" w:hAnsi="Courier New" w:cs="Courier New"/>
-          <w:lang w:val="en-US"/>
-        </w:rPr>
-        <w:t xml:space="preserve">&lt;/span&gt; </w:t>
+        </w:rPr>
+        <w:t>&lt;/</w:t>
+      </w:r>
+      <w:r>
+        <w:rPr>
+          <w:rFonts w:ascii="Courier New" w:hAnsi="Courier New" w:cs="Courier New"/>
+          <w:lang w:val="en-US"/>
+        </w:rPr>
+        <w:t>span</w:t>
+      </w:r>
+      <w:r>
+        <w:rPr>
+          <w:rFonts w:ascii="Courier New" w:hAnsi="Courier New" w:cs="Courier New"/>
+        </w:rPr>
+        <w:t xml:space="preserve">&gt; </w:t>
       </w:r>
     </w:p>
     <w:p>
@@ -22013,7 +21966,6 @@
       <w:r>
         <w:rPr>
           <w:rFonts w:ascii="Courier New" w:hAnsi="Courier New" w:cs="Courier New"/>
-          <w:lang w:val="en-US"/>
         </w:rPr>
         <w:t>[</w:t>
       </w:r>
@@ -22027,7 +21979,6 @@
       <w:r>
         <w:rPr>
           <w:rFonts w:ascii="Courier New" w:hAnsi="Courier New" w:cs="Courier New"/>
-          <w:lang w:val="en-US"/>
         </w:rPr>
         <w:t>]</w:t>
       </w:r>
@@ -22150,10 +22101,7 @@
         </w:numPr>
       </w:pPr>
       <w:r>
-        <w:t xml:space="preserve">Если </w:t>
-      </w:r>
-      <w:r>
-        <w:t xml:space="preserve">массив </w:t>
+        <w:t xml:space="preserve">Если массив </w:t>
       </w:r>
       <w:r>
         <w:rPr>
@@ -22221,11 +22169,6 @@
     </w:p>
     <w:p/>
     <w:p>
-      <w:pPr>
-        <w:rPr>
-          <w:lang w:val="en-US"/>
-        </w:rPr>
-      </w:pPr>
       <w:r>
         <w:t>В нашем случае</w:t>
       </w:r>
@@ -22384,28 +22327,29 @@
         <w:ind w:left="708"/>
         <w:rPr>
           <w:rFonts w:ascii="Courier New" w:hAnsi="Courier New" w:cs="Courier New"/>
-          <w:lang w:val="en-US"/>
-        </w:rPr>
-      </w:pPr>
-      <w:r>
-        <w:rPr>
-          <w:rFonts w:ascii="Courier New" w:hAnsi="Courier New" w:cs="Courier New"/>
-          <w:lang w:val="en-US"/>
-        </w:rPr>
-        <w:t xml:space="preserve">    })</w:t>
+        </w:rPr>
+      </w:pPr>
+      <w:r>
+        <w:rPr>
+          <w:rFonts w:ascii="Courier New" w:hAnsi="Courier New" w:cs="Courier New"/>
+          <w:lang w:val="en-US"/>
+        </w:rPr>
+        <w:t xml:space="preserve">    </w:t>
+      </w:r>
+      <w:r>
+        <w:rPr>
+          <w:rFonts w:ascii="Courier New" w:hAnsi="Courier New" w:cs="Courier New"/>
+        </w:rPr>
+        <w:t>})</w:t>
       </w:r>
     </w:p>
     <w:p>
       <w:pPr>
         <w:ind w:left="708"/>
-        <w:rPr>
-          <w:lang w:val="en-US"/>
-        </w:rPr>
-      </w:pPr>
-      <w:r>
-        <w:rPr>
-          <w:rFonts w:ascii="Courier New" w:hAnsi="Courier New" w:cs="Courier New"/>
-          <w:lang w:val="en-US"/>
+      </w:pPr>
+      <w:r>
+        <w:rPr>
+          <w:rFonts w:ascii="Courier New" w:hAnsi="Courier New" w:cs="Courier New"/>
         </w:rPr>
         <w:t xml:space="preserve">  },[])</w:t>
       </w:r>
@@ -22431,11 +22375,6 @@
       </w:r>
     </w:p>
     <w:p>
-      <w:pPr>
-        <w:rPr>
-          <w:lang w:val="en-US"/>
-        </w:rPr>
-      </w:pPr>
       <w:r>
         <w:t xml:space="preserve">А если </w:t>
       </w:r>
@@ -22518,39 +22457,24 @@
         <w:t>' будет вызываться несколько раз.</w:t>
       </w:r>
     </w:p>
-    <w:p>
-      <w:pPr>
-        <w:rPr>
-          <w:lang w:val="en-US"/>
-        </w:rPr>
-      </w:pPr>
-    </w:p>
+    <w:p/>
     <w:p>
       <w:r>
         <w:t>Создаем</w:t>
       </w:r>
       <w:r>
-        <w:rPr>
-          <w:lang w:val="en-US"/>
-        </w:rPr>
         <w:t xml:space="preserve"> </w:t>
       </w:r>
       <w:r>
         <w:t>функцию</w:t>
       </w:r>
       <w:r>
-        <w:rPr>
-          <w:lang w:val="en-US"/>
-        </w:rPr>
         <w:t>-</w:t>
       </w:r>
       <w:r>
         <w:t>обработчик</w:t>
       </w:r>
       <w:r>
-        <w:rPr>
-          <w:lang w:val="en-US"/>
-        </w:rPr>
         <w:t xml:space="preserve"> </w:t>
       </w:r>
       <w:proofErr w:type="spellStart"/>
@@ -22562,43 +22486,61 @@
       </w:r>
       <w:proofErr w:type="spellEnd"/>
       <w:r>
-        <w:rPr>
-          <w:lang w:val="en-US"/>
-        </w:rPr>
-        <w:t xml:space="preserve">(e). e – </w:t>
+        <w:t>(</w:t>
+      </w:r>
+      <w:r>
+        <w:rPr>
+          <w:lang w:val="en-US"/>
+        </w:rPr>
+        <w:t>e</w:t>
+      </w:r>
+      <w:r>
+        <w:t xml:space="preserve">). </w:t>
+      </w:r>
+      <w:r>
+        <w:rPr>
+          <w:lang w:val="en-US"/>
+        </w:rPr>
+        <w:t>e</w:t>
+      </w:r>
+      <w:r>
+        <w:t xml:space="preserve"> – </w:t>
       </w:r>
       <w:r>
         <w:t>это</w:t>
       </w:r>
       <w:r>
-        <w:rPr>
-          <w:lang w:val="en-US"/>
-        </w:rPr>
         <w:t xml:space="preserve"> </w:t>
       </w:r>
       <w:r>
         <w:t>аргумент</w:t>
       </w:r>
       <w:r>
-        <w:rPr>
-          <w:lang w:val="en-US"/>
-        </w:rPr>
         <w:t xml:space="preserve"> </w:t>
       </w:r>
       <w:r>
         <w:t>типа</w:t>
       </w:r>
       <w:r>
-        <w:rPr>
-          <w:lang w:val="en-US"/>
-        </w:rPr>
         <w:t xml:space="preserve"> </w:t>
       </w:r>
       <w:r>
         <w:rPr>
           <w:lang w:val="en-US"/>
         </w:rPr>
-        <w:t xml:space="preserve">mouse event. </w:t>
+        <w:t>mouse</w:t>
+      </w:r>
+      <w:r>
+        <w:t xml:space="preserve"> </w:t>
+      </w:r>
+      <w:r>
+        <w:rPr>
+          <w:lang w:val="en-US"/>
+        </w:rPr>
+        <w:t>event</w:t>
+      </w:r>
+      <w:r>
+        <w:t xml:space="preserve">. </w:t>
       </w:r>
       <w:r>
         <w:t>У</w:t>
@@ -22622,38 +22564,2986 @@
         <w:t xml:space="preserve"> ссылающееся на кликнутый элемент страницы.</w:t>
       </w:r>
     </w:p>
+    <w:p>
+      <w:pPr>
+        <w:shd w:val="clear" w:color="auto" w:fill="1E1E1E"/>
+        <w:rPr>
+          <w:rFonts w:ascii="Consolas" w:eastAsia="Times New Roman" w:hAnsi="Consolas" w:cs="Times New Roman"/>
+          <w:color w:val="D4D4D4"/>
+          <w:sz w:val="18"/>
+          <w:szCs w:val="18"/>
+          <w:lang w:val="en-US" w:eastAsia="ru-RU"/>
+        </w:rPr>
+      </w:pPr>
+      <w:proofErr w:type="spellStart"/>
+      <w:r>
+        <w:rPr>
+          <w:rFonts w:ascii="Consolas" w:eastAsia="Times New Roman" w:hAnsi="Consolas" w:cs="Times New Roman"/>
+          <w:color w:val="569CD6"/>
+          <w:sz w:val="18"/>
+          <w:szCs w:val="18"/>
+          <w:lang w:val="en-US" w:eastAsia="ru-RU"/>
+        </w:rPr>
+        <w:t>const</w:t>
+      </w:r>
+      <w:proofErr w:type="spellEnd"/>
+      <w:r>
+        <w:rPr>
+          <w:rFonts w:ascii="Consolas" w:eastAsia="Times New Roman" w:hAnsi="Consolas" w:cs="Times New Roman"/>
+          <w:color w:val="D4D4D4"/>
+          <w:sz w:val="18"/>
+          <w:szCs w:val="18"/>
+          <w:lang w:val="en-US" w:eastAsia="ru-RU"/>
+        </w:rPr>
+        <w:t> </w:t>
+      </w:r>
+      <w:proofErr w:type="spellStart"/>
+      <w:r>
+        <w:rPr>
+          <w:rFonts w:ascii="Consolas" w:eastAsia="Times New Roman" w:hAnsi="Consolas" w:cs="Times New Roman"/>
+          <w:color w:val="DCDCAA"/>
+          <w:sz w:val="18"/>
+          <w:szCs w:val="18"/>
+          <w:lang w:val="en-US" w:eastAsia="ru-RU"/>
+        </w:rPr>
+        <w:t>handleOutsideClick</w:t>
+      </w:r>
+      <w:proofErr w:type="spellEnd"/>
+      <w:r>
+        <w:rPr>
+          <w:rFonts w:ascii="Consolas" w:eastAsia="Times New Roman" w:hAnsi="Consolas" w:cs="Times New Roman"/>
+          <w:color w:val="D4D4D4"/>
+          <w:sz w:val="18"/>
+          <w:szCs w:val="18"/>
+          <w:lang w:val="en-US" w:eastAsia="ru-RU"/>
+        </w:rPr>
+        <w:t> = (</w:t>
+      </w:r>
+      <w:r>
+        <w:rPr>
+          <w:rFonts w:ascii="Consolas" w:eastAsia="Times New Roman" w:hAnsi="Consolas" w:cs="Times New Roman"/>
+          <w:color w:val="9CDCFE"/>
+          <w:sz w:val="18"/>
+          <w:szCs w:val="18"/>
+          <w:lang w:val="en-US" w:eastAsia="ru-RU"/>
+        </w:rPr>
+        <w:t>e</w:t>
+      </w:r>
+      <w:r>
+        <w:rPr>
+          <w:rFonts w:ascii="Consolas" w:eastAsia="Times New Roman" w:hAnsi="Consolas" w:cs="Times New Roman"/>
+          <w:color w:val="D4D4D4"/>
+          <w:sz w:val="18"/>
+          <w:szCs w:val="18"/>
+          <w:lang w:val="en-US" w:eastAsia="ru-RU"/>
+        </w:rPr>
+        <w:t>) </w:t>
+      </w:r>
+      <w:r>
+        <w:rPr>
+          <w:rFonts w:ascii="Consolas" w:eastAsia="Times New Roman" w:hAnsi="Consolas" w:cs="Times New Roman"/>
+          <w:color w:val="569CD6"/>
+          <w:sz w:val="18"/>
+          <w:szCs w:val="18"/>
+          <w:lang w:val="en-US" w:eastAsia="ru-RU"/>
+        </w:rPr>
+        <w:t>=&gt;</w:t>
+      </w:r>
+      <w:r>
+        <w:rPr>
+          <w:rFonts w:ascii="Consolas" w:eastAsia="Times New Roman" w:hAnsi="Consolas" w:cs="Times New Roman"/>
+          <w:color w:val="D4D4D4"/>
+          <w:sz w:val="18"/>
+          <w:szCs w:val="18"/>
+          <w:lang w:val="en-US" w:eastAsia="ru-RU"/>
+        </w:rPr>
+        <w:t> {</w:t>
+      </w:r>
+    </w:p>
+    <w:p>
+      <w:pPr>
+        <w:shd w:val="clear" w:color="auto" w:fill="1E1E1E"/>
+        <w:rPr>
+          <w:rFonts w:ascii="Consolas" w:eastAsia="Times New Roman" w:hAnsi="Consolas" w:cs="Times New Roman"/>
+          <w:color w:val="D4D4D4"/>
+          <w:sz w:val="18"/>
+          <w:szCs w:val="18"/>
+          <w:lang w:val="en-US" w:eastAsia="ru-RU"/>
+        </w:rPr>
+      </w:pPr>
+      <w:r>
+        <w:rPr>
+          <w:rFonts w:ascii="Consolas" w:eastAsia="Times New Roman" w:hAnsi="Consolas" w:cs="Times New Roman"/>
+          <w:color w:val="D4D4D4"/>
+          <w:sz w:val="18"/>
+          <w:szCs w:val="18"/>
+          <w:lang w:val="en-US" w:eastAsia="ru-RU"/>
+        </w:rPr>
+        <w:t>    </w:t>
+      </w:r>
+      <w:r>
+        <w:rPr>
+          <w:rFonts w:ascii="Consolas" w:eastAsia="Times New Roman" w:hAnsi="Consolas" w:cs="Times New Roman"/>
+          <w:color w:val="9CDCFE"/>
+          <w:sz w:val="18"/>
+          <w:szCs w:val="18"/>
+          <w:lang w:val="en-US" w:eastAsia="ru-RU"/>
+        </w:rPr>
+        <w:t>console</w:t>
+      </w:r>
+      <w:r>
+        <w:rPr>
+          <w:rFonts w:ascii="Consolas" w:eastAsia="Times New Roman" w:hAnsi="Consolas" w:cs="Times New Roman"/>
+          <w:color w:val="D4D4D4"/>
+          <w:sz w:val="18"/>
+          <w:szCs w:val="18"/>
+          <w:lang w:val="en-US" w:eastAsia="ru-RU"/>
+        </w:rPr>
+        <w:t>.</w:t>
+      </w:r>
+      <w:r>
+        <w:rPr>
+          <w:rFonts w:ascii="Consolas" w:eastAsia="Times New Roman" w:hAnsi="Consolas" w:cs="Times New Roman"/>
+          <w:color w:val="DCDCAA"/>
+          <w:sz w:val="18"/>
+          <w:szCs w:val="18"/>
+          <w:lang w:val="en-US" w:eastAsia="ru-RU"/>
+        </w:rPr>
+        <w:t>log</w:t>
+      </w:r>
+      <w:r>
+        <w:rPr>
+          <w:rFonts w:ascii="Consolas" w:eastAsia="Times New Roman" w:hAnsi="Consolas" w:cs="Times New Roman"/>
+          <w:color w:val="D4D4D4"/>
+          <w:sz w:val="18"/>
+          <w:szCs w:val="18"/>
+          <w:lang w:val="en-US" w:eastAsia="ru-RU"/>
+        </w:rPr>
+        <w:t>(</w:t>
+      </w:r>
+      <w:r>
+        <w:rPr>
+          <w:rFonts w:ascii="Consolas" w:eastAsia="Times New Roman" w:hAnsi="Consolas" w:cs="Times New Roman"/>
+          <w:color w:val="CE9178"/>
+          <w:sz w:val="18"/>
+          <w:szCs w:val="18"/>
+          <w:lang w:val="en-US" w:eastAsia="ru-RU"/>
+        </w:rPr>
+        <w:t>'CLICKED!'</w:t>
+      </w:r>
+      <w:r>
+        <w:rPr>
+          <w:rFonts w:ascii="Consolas" w:eastAsia="Times New Roman" w:hAnsi="Consolas" w:cs="Times New Roman"/>
+          <w:color w:val="D4D4D4"/>
+          <w:sz w:val="18"/>
+          <w:szCs w:val="18"/>
+          <w:lang w:val="en-US" w:eastAsia="ru-RU"/>
+        </w:rPr>
+        <w:t>, </w:t>
+      </w:r>
+      <w:proofErr w:type="spellStart"/>
+      <w:r>
+        <w:rPr>
+          <w:rFonts w:ascii="Consolas" w:eastAsia="Times New Roman" w:hAnsi="Consolas" w:cs="Times New Roman"/>
+          <w:color w:val="9CDCFE"/>
+          <w:sz w:val="18"/>
+          <w:szCs w:val="18"/>
+          <w:lang w:val="en-US" w:eastAsia="ru-RU"/>
+        </w:rPr>
+        <w:t>e</w:t>
+      </w:r>
+      <w:r>
+        <w:rPr>
+          <w:rFonts w:ascii="Consolas" w:eastAsia="Times New Roman" w:hAnsi="Consolas" w:cs="Times New Roman"/>
+          <w:color w:val="D4D4D4"/>
+          <w:sz w:val="18"/>
+          <w:szCs w:val="18"/>
+          <w:lang w:val="en-US" w:eastAsia="ru-RU"/>
+        </w:rPr>
+        <w:t>.</w:t>
+      </w:r>
+      <w:r>
+        <w:rPr>
+          <w:rFonts w:ascii="Consolas" w:eastAsia="Times New Roman" w:hAnsi="Consolas" w:cs="Times New Roman"/>
+          <w:color w:val="9CDCFE"/>
+          <w:sz w:val="18"/>
+          <w:szCs w:val="18"/>
+          <w:lang w:val="en-US" w:eastAsia="ru-RU"/>
+        </w:rPr>
+        <w:t>target</w:t>
+      </w:r>
+      <w:proofErr w:type="spellEnd"/>
+      <w:r>
+        <w:rPr>
+          <w:rFonts w:ascii="Consolas" w:eastAsia="Times New Roman" w:hAnsi="Consolas" w:cs="Times New Roman"/>
+          <w:color w:val="D4D4D4"/>
+          <w:sz w:val="18"/>
+          <w:szCs w:val="18"/>
+          <w:lang w:val="en-US" w:eastAsia="ru-RU"/>
+        </w:rPr>
+        <w:t>);</w:t>
+      </w:r>
+    </w:p>
+    <w:p>
+      <w:pPr>
+        <w:shd w:val="clear" w:color="auto" w:fill="1E1E1E"/>
+        <w:rPr>
+          <w:rFonts w:ascii="Consolas" w:eastAsia="Times New Roman" w:hAnsi="Consolas" w:cs="Times New Roman"/>
+          <w:color w:val="D4D4D4"/>
+          <w:sz w:val="18"/>
+          <w:szCs w:val="18"/>
+          <w:lang w:val="en-US" w:eastAsia="ru-RU"/>
+        </w:rPr>
+      </w:pPr>
+      <w:r>
+        <w:rPr>
+          <w:rFonts w:ascii="Consolas" w:eastAsia="Times New Roman" w:hAnsi="Consolas" w:cs="Times New Roman"/>
+          <w:color w:val="D4D4D4"/>
+          <w:sz w:val="18"/>
+          <w:szCs w:val="18"/>
+          <w:lang w:val="en-US" w:eastAsia="ru-RU"/>
+        </w:rPr>
+        <w:t>  }</w:t>
+      </w:r>
+    </w:p>
+    <w:p>
+      <w:pPr>
+        <w:shd w:val="clear" w:color="auto" w:fill="1E1E1E"/>
+        <w:rPr>
+          <w:rFonts w:ascii="Consolas" w:eastAsia="Times New Roman" w:hAnsi="Consolas" w:cs="Times New Roman"/>
+          <w:color w:val="D4D4D4"/>
+          <w:sz w:val="18"/>
+          <w:szCs w:val="18"/>
+          <w:lang w:val="en-US" w:eastAsia="ru-RU"/>
+        </w:rPr>
+      </w:pPr>
+    </w:p>
+    <w:p>
+      <w:pPr>
+        <w:shd w:val="clear" w:color="auto" w:fill="1E1E1E"/>
+        <w:rPr>
+          <w:rFonts w:ascii="Consolas" w:eastAsia="Times New Roman" w:hAnsi="Consolas" w:cs="Times New Roman"/>
+          <w:color w:val="D4D4D4"/>
+          <w:sz w:val="18"/>
+          <w:szCs w:val="18"/>
+          <w:lang w:val="en-US" w:eastAsia="ru-RU"/>
+        </w:rPr>
+      </w:pPr>
+      <w:proofErr w:type="spellStart"/>
+      <w:r>
+        <w:rPr>
+          <w:rFonts w:ascii="Consolas" w:eastAsia="Times New Roman" w:hAnsi="Consolas" w:cs="Times New Roman"/>
+          <w:color w:val="DCDCAA"/>
+          <w:sz w:val="18"/>
+          <w:szCs w:val="18"/>
+          <w:lang w:val="en-US" w:eastAsia="ru-RU"/>
+        </w:rPr>
+        <w:t>useEffect</w:t>
+      </w:r>
+      <w:proofErr w:type="spellEnd"/>
+      <w:r>
+        <w:rPr>
+          <w:rFonts w:ascii="Consolas" w:eastAsia="Times New Roman" w:hAnsi="Consolas" w:cs="Times New Roman"/>
+          <w:color w:val="D4D4D4"/>
+          <w:sz w:val="18"/>
+          <w:szCs w:val="18"/>
+          <w:lang w:val="en-US" w:eastAsia="ru-RU"/>
+        </w:rPr>
+        <w:t>(() </w:t>
+      </w:r>
+      <w:r>
+        <w:rPr>
+          <w:rFonts w:ascii="Consolas" w:eastAsia="Times New Roman" w:hAnsi="Consolas" w:cs="Times New Roman"/>
+          <w:color w:val="569CD6"/>
+          <w:sz w:val="18"/>
+          <w:szCs w:val="18"/>
+          <w:lang w:val="en-US" w:eastAsia="ru-RU"/>
+        </w:rPr>
+        <w:t>=&gt;</w:t>
+      </w:r>
+      <w:r>
+        <w:rPr>
+          <w:rFonts w:ascii="Consolas" w:eastAsia="Times New Roman" w:hAnsi="Consolas" w:cs="Times New Roman"/>
+          <w:color w:val="D4D4D4"/>
+          <w:sz w:val="18"/>
+          <w:szCs w:val="18"/>
+          <w:lang w:val="en-US" w:eastAsia="ru-RU"/>
+        </w:rPr>
+        <w:t> {</w:t>
+      </w:r>
+    </w:p>
+    <w:p>
+      <w:pPr>
+        <w:shd w:val="clear" w:color="auto" w:fill="1E1E1E"/>
+        <w:rPr>
+          <w:rFonts w:ascii="Consolas" w:eastAsia="Times New Roman" w:hAnsi="Consolas" w:cs="Times New Roman"/>
+          <w:color w:val="D4D4D4"/>
+          <w:sz w:val="18"/>
+          <w:szCs w:val="18"/>
+          <w:lang w:val="en-US" w:eastAsia="ru-RU"/>
+        </w:rPr>
+      </w:pPr>
+      <w:r>
+        <w:rPr>
+          <w:rFonts w:ascii="Consolas" w:eastAsia="Times New Roman" w:hAnsi="Consolas" w:cs="Times New Roman"/>
+          <w:color w:val="D4D4D4"/>
+          <w:sz w:val="18"/>
+          <w:szCs w:val="18"/>
+          <w:lang w:val="en-US" w:eastAsia="ru-RU"/>
+        </w:rPr>
+        <w:t>    </w:t>
+      </w:r>
+      <w:proofErr w:type="spellStart"/>
+      <w:r>
+        <w:rPr>
+          <w:rFonts w:ascii="Consolas" w:eastAsia="Times New Roman" w:hAnsi="Consolas" w:cs="Times New Roman"/>
+          <w:color w:val="9CDCFE"/>
+          <w:sz w:val="18"/>
+          <w:szCs w:val="18"/>
+          <w:lang w:val="en-US" w:eastAsia="ru-RU"/>
+        </w:rPr>
+        <w:t>document</w:t>
+      </w:r>
+      <w:r>
+        <w:rPr>
+          <w:rFonts w:ascii="Consolas" w:eastAsia="Times New Roman" w:hAnsi="Consolas" w:cs="Times New Roman"/>
+          <w:color w:val="D4D4D4"/>
+          <w:sz w:val="18"/>
+          <w:szCs w:val="18"/>
+          <w:lang w:val="en-US" w:eastAsia="ru-RU"/>
+        </w:rPr>
+        <w:t>.</w:t>
+      </w:r>
+      <w:r>
+        <w:rPr>
+          <w:rFonts w:ascii="Consolas" w:eastAsia="Times New Roman" w:hAnsi="Consolas" w:cs="Times New Roman"/>
+          <w:color w:val="9CDCFE"/>
+          <w:sz w:val="18"/>
+          <w:szCs w:val="18"/>
+          <w:lang w:val="en-US" w:eastAsia="ru-RU"/>
+        </w:rPr>
+        <w:t>body</w:t>
+      </w:r>
+      <w:r>
+        <w:rPr>
+          <w:rFonts w:ascii="Consolas" w:eastAsia="Times New Roman" w:hAnsi="Consolas" w:cs="Times New Roman"/>
+          <w:color w:val="D4D4D4"/>
+          <w:sz w:val="18"/>
+          <w:szCs w:val="18"/>
+          <w:lang w:val="en-US" w:eastAsia="ru-RU"/>
+        </w:rPr>
+        <w:t>.</w:t>
+      </w:r>
+      <w:r>
+        <w:rPr>
+          <w:rFonts w:ascii="Consolas" w:eastAsia="Times New Roman" w:hAnsi="Consolas" w:cs="Times New Roman"/>
+          <w:color w:val="DCDCAA"/>
+          <w:sz w:val="18"/>
+          <w:szCs w:val="18"/>
+          <w:lang w:val="en-US" w:eastAsia="ru-RU"/>
+        </w:rPr>
+        <w:t>addEventListener</w:t>
+      </w:r>
+      <w:proofErr w:type="spellEnd"/>
+      <w:r>
+        <w:rPr>
+          <w:rFonts w:ascii="Consolas" w:eastAsia="Times New Roman" w:hAnsi="Consolas" w:cs="Times New Roman"/>
+          <w:color w:val="D4D4D4"/>
+          <w:sz w:val="18"/>
+          <w:szCs w:val="18"/>
+          <w:lang w:val="en-US" w:eastAsia="ru-RU"/>
+        </w:rPr>
+        <w:t>(</w:t>
+      </w:r>
+      <w:r>
+        <w:rPr>
+          <w:rFonts w:ascii="Consolas" w:eastAsia="Times New Roman" w:hAnsi="Consolas" w:cs="Times New Roman"/>
+          <w:color w:val="CE9178"/>
+          <w:sz w:val="18"/>
+          <w:szCs w:val="18"/>
+          <w:lang w:val="en-US" w:eastAsia="ru-RU"/>
+        </w:rPr>
+        <w:t>'click'</w:t>
+      </w:r>
+      <w:r>
+        <w:rPr>
+          <w:rFonts w:ascii="Consolas" w:eastAsia="Times New Roman" w:hAnsi="Consolas" w:cs="Times New Roman"/>
+          <w:color w:val="D4D4D4"/>
+          <w:sz w:val="18"/>
+          <w:szCs w:val="18"/>
+          <w:lang w:val="en-US" w:eastAsia="ru-RU"/>
+        </w:rPr>
+        <w:t>, </w:t>
+      </w:r>
+      <w:proofErr w:type="spellStart"/>
+      <w:r>
+        <w:rPr>
+          <w:rFonts w:ascii="Consolas" w:eastAsia="Times New Roman" w:hAnsi="Consolas" w:cs="Times New Roman"/>
+          <w:color w:val="DCDCAA"/>
+          <w:sz w:val="18"/>
+          <w:szCs w:val="18"/>
+          <w:lang w:val="en-US" w:eastAsia="ru-RU"/>
+        </w:rPr>
+        <w:t>handleOutsideClick</w:t>
+      </w:r>
+      <w:proofErr w:type="spellEnd"/>
+      <w:r>
+        <w:rPr>
+          <w:rFonts w:ascii="Consolas" w:eastAsia="Times New Roman" w:hAnsi="Consolas" w:cs="Times New Roman"/>
+          <w:color w:val="D4D4D4"/>
+          <w:sz w:val="18"/>
+          <w:szCs w:val="18"/>
+          <w:lang w:val="en-US" w:eastAsia="ru-RU"/>
+        </w:rPr>
+        <w:t>)</w:t>
+      </w:r>
+    </w:p>
+    <w:p>
+      <w:pPr>
+        <w:shd w:val="clear" w:color="auto" w:fill="1E1E1E"/>
+        <w:rPr>
+          <w:rFonts w:ascii="Consolas" w:eastAsia="Times New Roman" w:hAnsi="Consolas" w:cs="Times New Roman"/>
+          <w:color w:val="D4D4D4"/>
+          <w:sz w:val="27"/>
+          <w:szCs w:val="27"/>
+          <w:lang w:eastAsia="ru-RU"/>
+        </w:rPr>
+      </w:pPr>
+      <w:r>
+        <w:rPr>
+          <w:rFonts w:ascii="Consolas" w:eastAsia="Times New Roman" w:hAnsi="Consolas" w:cs="Times New Roman"/>
+          <w:color w:val="D4D4D4"/>
+          <w:sz w:val="18"/>
+          <w:szCs w:val="18"/>
+          <w:lang w:val="en-US" w:eastAsia="ru-RU"/>
+        </w:rPr>
+        <w:t>  </w:t>
+      </w:r>
+      <w:r>
+        <w:rPr>
+          <w:rFonts w:ascii="Consolas" w:eastAsia="Times New Roman" w:hAnsi="Consolas" w:cs="Times New Roman"/>
+          <w:color w:val="D4D4D4"/>
+          <w:sz w:val="18"/>
+          <w:szCs w:val="18"/>
+          <w:lang w:eastAsia="ru-RU"/>
+        </w:rPr>
+        <w:t>}, [])</w:t>
+      </w:r>
+    </w:p>
+    <w:p>
+      <w:pPr>
+        <w:rPr>
+          <w:lang w:val="en-US"/>
+        </w:rPr>
+      </w:pPr>
+    </w:p>
+    <w:p>
+      <w:r>
+        <w:t xml:space="preserve">Теперь в </w:t>
+      </w:r>
+      <w:proofErr w:type="spellStart"/>
+      <w:r>
+        <w:rPr>
+          <w:lang w:val="en-US"/>
+        </w:rPr>
+        <w:t>handleOutsideClick</w:t>
+      </w:r>
+      <w:proofErr w:type="spellEnd"/>
+      <w:r>
+        <w:t>()</w:t>
+      </w:r>
+      <w:r>
+        <w:t xml:space="preserve"> надо определить, что мы кликнули за пределами окна сортировки и скрыть </w:t>
+      </w:r>
+      <w:r>
+        <w:t>&lt;</w:t>
+      </w:r>
+      <w:r>
+        <w:rPr>
+          <w:lang w:val="en-US"/>
+        </w:rPr>
+        <w:t>div</w:t>
+      </w:r>
+      <w:r>
+        <w:t xml:space="preserve"> </w:t>
+      </w:r>
+      <w:r>
+        <w:rPr>
+          <w:lang w:val="en-US"/>
+        </w:rPr>
+        <w:t>className</w:t>
+      </w:r>
+      <w:r>
+        <w:t>="</w:t>
+      </w:r>
+      <w:r>
+        <w:rPr>
+          <w:lang w:val="en-US"/>
+        </w:rPr>
+        <w:t>sort</w:t>
+      </w:r>
+      <w:r>
+        <w:t xml:space="preserve">"&gt;. </w:t>
+      </w:r>
+      <w:r>
+        <w:t xml:space="preserve">Для этого нужно сохранить ссылку на этот элемент </w:t>
+      </w:r>
+      <w:r>
+        <w:rPr>
+          <w:lang w:val="en-US"/>
+        </w:rPr>
+        <w:t>div</w:t>
+      </w:r>
+      <w:r>
+        <w:t xml:space="preserve">. </w:t>
+      </w:r>
+      <w:r>
+        <w:t xml:space="preserve">В обычном </w:t>
+      </w:r>
+      <w:proofErr w:type="spellStart"/>
+      <w:r>
+        <w:rPr>
+          <w:lang w:val="en-US"/>
+        </w:rPr>
+        <w:t>js</w:t>
+      </w:r>
+      <w:proofErr w:type="spellEnd"/>
+      <w:r>
+        <w:t xml:space="preserve"> для этого используется </w:t>
+      </w:r>
+      <w:r>
+        <w:rPr>
+          <w:lang w:val="en-US"/>
+        </w:rPr>
+        <w:t>document</w:t>
+      </w:r>
+      <w:r>
+        <w:t>.</w:t>
+      </w:r>
+      <w:proofErr w:type="spellStart"/>
+      <w:r>
+        <w:rPr>
+          <w:lang w:val="en-US"/>
+        </w:rPr>
+        <w:t>querySelector</w:t>
+      </w:r>
+      <w:proofErr w:type="spellEnd"/>
+      <w:r>
+        <w:t>(‘.</w:t>
+      </w:r>
+      <w:r>
+        <w:rPr>
+          <w:lang w:val="en-US"/>
+        </w:rPr>
+        <w:t>sort</w:t>
+      </w:r>
+      <w:r>
+        <w:t xml:space="preserve">’). </w:t>
+      </w:r>
+      <w:r>
+        <w:t xml:space="preserve">Но в </w:t>
+      </w:r>
+      <w:r>
+        <w:rPr>
+          <w:lang w:val="en-US"/>
+        </w:rPr>
+        <w:t>React</w:t>
+      </w:r>
+      <w:r>
+        <w:t xml:space="preserve"> так делать нельзя</w:t>
+      </w:r>
+      <w:r>
+        <w:t xml:space="preserve">: </w:t>
+      </w:r>
+      <w:r>
+        <w:t xml:space="preserve">на момент вызова компонента </w:t>
+      </w:r>
+      <w:r>
+        <w:t>&lt;</w:t>
+      </w:r>
+      <w:r>
+        <w:rPr>
+          <w:lang w:val="en-US"/>
+        </w:rPr>
+        <w:t>div</w:t>
+      </w:r>
+      <w:r>
+        <w:t>&gt;</w:t>
+      </w:r>
+      <w:r>
+        <w:t xml:space="preserve"> еще не создан</w:t>
+      </w:r>
+      <w:r>
+        <w:t xml:space="preserve">. </w:t>
+      </w:r>
+      <w:r>
+        <w:t xml:space="preserve">Хотя можно поместить код </w:t>
+      </w:r>
+      <w:r>
+        <w:rPr>
+          <w:lang w:val="en-US"/>
+        </w:rPr>
+        <w:t>document</w:t>
+      </w:r>
+      <w:r>
+        <w:t>.</w:t>
+      </w:r>
+      <w:proofErr w:type="spellStart"/>
+      <w:r>
+        <w:rPr>
+          <w:lang w:val="en-US"/>
+        </w:rPr>
+        <w:t>querySelector</w:t>
+      </w:r>
+      <w:proofErr w:type="spellEnd"/>
+      <w:r>
+        <w:t>(‘.</w:t>
+      </w:r>
+      <w:r>
+        <w:rPr>
+          <w:lang w:val="en-US"/>
+        </w:rPr>
+        <w:t>sort</w:t>
+      </w:r>
+      <w:r>
+        <w:t>’)</w:t>
+      </w:r>
+      <w:r>
+        <w:t xml:space="preserve"> </w:t>
+      </w:r>
+      <w:r>
+        <w:t xml:space="preserve">внутрь </w:t>
+      </w:r>
+      <w:proofErr w:type="spellStart"/>
+      <w:r>
+        <w:rPr>
+          <w:lang w:val="en-US"/>
+        </w:rPr>
+        <w:t>useEffect</w:t>
+      </w:r>
+      <w:proofErr w:type="spellEnd"/>
+      <w:r>
+        <w:t xml:space="preserve">(). </w:t>
+      </w:r>
+      <w:r>
+        <w:t>Но это все равно неправильно.</w:t>
+      </w:r>
+    </w:p>
     <w:p/>
     <w:p>
-      <w:pPr>
-        <w:rPr>
-          <w:lang w:val="en-US"/>
-        </w:rPr>
-      </w:pPr>
-      <w:r>
-        <w:rPr>
-          <w:lang w:val="en-US"/>
-        </w:rPr>
-        <w:t xml:space="preserve">stop at </w:t>
-      </w:r>
-      <w:hyperlink r:id="rId18" w:history="1">
-        <w:r>
-          <w:rPr>
-            <w:rStyle w:val="a3"/>
-            <w:lang w:val="en-US"/>
-          </w:rPr>
-          <w:t>https://youtu.be/IMBAK-DftVM?t=3086</w:t>
-        </w:r>
-      </w:hyperlink>
-    </w:p>
-    <w:p>
-      <w:r>
-        <w:t>хуйня какая-то. Я устал.</w:t>
-      </w:r>
-    </w:p>
-    <w:p>
+      <w:r>
+        <w:t xml:space="preserve">Для хранения ссылки на </w:t>
+      </w:r>
+      <w:r>
+        <w:rPr>
+          <w:lang w:val="en-US"/>
+        </w:rPr>
+        <w:t>html</w:t>
+      </w:r>
+      <w:r>
+        <w:t>-</w:t>
+      </w:r>
+      <w:r>
+        <w:t xml:space="preserve">элемент </w:t>
+      </w:r>
+      <w:r>
+        <w:t xml:space="preserve">в </w:t>
+      </w:r>
+      <w:r>
+        <w:rPr>
+          <w:lang w:val="en-US"/>
+        </w:rPr>
+        <w:t>React</w:t>
+      </w:r>
+      <w:r>
+        <w:t xml:space="preserve"> </w:t>
+      </w:r>
+      <w:r>
+        <w:t xml:space="preserve">используется хук </w:t>
+      </w:r>
+      <w:proofErr w:type="spellStart"/>
+      <w:r>
+        <w:rPr>
+          <w:b/>
+          <w:lang w:val="en-US"/>
+        </w:rPr>
+        <w:t>useRef</w:t>
+      </w:r>
+      <w:proofErr w:type="spellEnd"/>
+      <w:r>
+        <w:rPr>
+          <w:b/>
+        </w:rPr>
+        <w:t>()</w:t>
+      </w:r>
+      <w:r>
+        <w:t>.</w:t>
+      </w:r>
+    </w:p>
+    <w:p>
+      <w:pPr>
+        <w:pStyle w:val="a6"/>
+        <w:numPr>
+          <w:ilvl w:val="1"/>
+          <w:numId w:val="6"/>
+        </w:numPr>
+      </w:pPr>
+      <w:r>
+        <w:t>Создаем</w:t>
+      </w:r>
+      <w:r>
+        <w:t xml:space="preserve"> </w:t>
+      </w:r>
+      <w:r>
+        <w:t>ссылку</w:t>
+      </w:r>
+      <w:r>
+        <w:t xml:space="preserve"> </w:t>
+      </w:r>
+      <w:r>
+        <w:t>как</w:t>
+      </w:r>
+      <w:r>
+        <w:t xml:space="preserve"> </w:t>
+      </w:r>
+      <w:proofErr w:type="spellStart"/>
+      <w:r>
+        <w:rPr>
+          <w:lang w:val="en-US"/>
+        </w:rPr>
+        <w:t>const</w:t>
+      </w:r>
+      <w:proofErr w:type="spellEnd"/>
+      <w:r>
+        <w:t xml:space="preserve"> </w:t>
+      </w:r>
+      <w:r>
+        <w:rPr>
+          <w:lang w:val="en-US"/>
+        </w:rPr>
+        <w:t>refer</w:t>
+      </w:r>
+      <w:r>
+        <w:t xml:space="preserve"> = </w:t>
+      </w:r>
+      <w:proofErr w:type="spellStart"/>
+      <w:r>
+        <w:rPr>
+          <w:lang w:val="en-US"/>
+        </w:rPr>
+        <w:t>useRef</w:t>
+      </w:r>
+      <w:proofErr w:type="spellEnd"/>
+      <w:r>
+        <w:t>(</w:t>
+      </w:r>
+      <w:r>
+        <w:t>[</w:t>
+      </w:r>
+      <w:r>
+        <w:rPr>
+          <w:i/>
+        </w:rPr>
+        <w:t>начальное значение .</w:t>
+      </w:r>
+      <w:r>
+        <w:rPr>
+          <w:i/>
+          <w:lang w:val="en-US"/>
+        </w:rPr>
+        <w:t>current</w:t>
+      </w:r>
+      <w:r>
+        <w:t>]</w:t>
+      </w:r>
+      <w:r>
+        <w:t>)</w:t>
+      </w:r>
+      <w:r>
+        <w:br/>
+        <w:t xml:space="preserve">Возвращается объект, содержащий поле </w:t>
+      </w:r>
+      <w:r>
+        <w:t>.</w:t>
+      </w:r>
+      <w:r>
+        <w:rPr>
+          <w:lang w:val="en-US"/>
+        </w:rPr>
+        <w:t>current c</w:t>
+      </w:r>
+      <w:r>
+        <w:t xml:space="preserve"> </w:t>
+      </w:r>
+      <w:r>
+        <w:t>начальным значением.</w:t>
+      </w:r>
+    </w:p>
+    <w:p>
+      <w:pPr>
+        <w:pStyle w:val="a6"/>
+        <w:numPr>
+          <w:ilvl w:val="1"/>
+          <w:numId w:val="6"/>
+        </w:numPr>
+      </w:pPr>
+      <w:r>
+        <w:t xml:space="preserve">В нужный </w:t>
+      </w:r>
+      <w:r>
+        <w:rPr>
+          <w:lang w:val="en-US"/>
+        </w:rPr>
+        <w:t>html</w:t>
+      </w:r>
+      <w:r>
+        <w:t xml:space="preserve">-элемент добавляем атрибут </w:t>
+      </w:r>
+      <w:r>
+        <w:rPr>
+          <w:lang w:val="en-US"/>
+        </w:rPr>
+        <w:t>ref</w:t>
+      </w:r>
+      <w:r>
+        <w:t xml:space="preserve"> со значением, созданным </w:t>
+      </w:r>
+      <w:proofErr w:type="spellStart"/>
+      <w:r>
+        <w:rPr>
+          <w:lang w:val="en-US"/>
+        </w:rPr>
+        <w:t>useRef</w:t>
+      </w:r>
+      <w:proofErr w:type="spellEnd"/>
+      <w:r>
+        <w:t xml:space="preserve"> (</w:t>
+      </w:r>
+      <w:r>
+        <w:t xml:space="preserve">например, </w:t>
+      </w:r>
+      <w:r>
+        <w:t>&lt;</w:t>
+      </w:r>
+      <w:r>
+        <w:rPr>
+          <w:lang w:val="en-US"/>
+        </w:rPr>
+        <w:t>div</w:t>
+      </w:r>
+      <w:r>
+        <w:t xml:space="preserve"> </w:t>
+      </w:r>
+      <w:r>
+        <w:rPr>
+          <w:lang w:val="en-US"/>
+        </w:rPr>
+        <w:t>ref</w:t>
+      </w:r>
+      <w:r>
+        <w:t>={</w:t>
+      </w:r>
+      <w:r>
+        <w:rPr>
+          <w:lang w:val="en-US"/>
+        </w:rPr>
+        <w:t>refer</w:t>
+      </w:r>
+      <w:r>
+        <w:t>}/&gt;</w:t>
+      </w:r>
+    </w:p>
+    <w:p>
+      <w:r>
+        <w:t xml:space="preserve">Таким образом, на </w:t>
+      </w:r>
+      <w:r>
+        <w:t>&lt;</w:t>
+      </w:r>
+      <w:r>
+        <w:rPr>
+          <w:lang w:val="en-US"/>
+        </w:rPr>
+        <w:t>div</w:t>
+      </w:r>
+      <w:r>
+        <w:t>&gt;</w:t>
+      </w:r>
+      <w:r>
+        <w:t xml:space="preserve"> вешается свойство </w:t>
+      </w:r>
+      <w:r>
+        <w:t>.</w:t>
+      </w:r>
+      <w:r>
+        <w:rPr>
+          <w:lang w:val="en-US"/>
+        </w:rPr>
+        <w:t>current</w:t>
+      </w:r>
+      <w:r>
+        <w:t xml:space="preserve">. </w:t>
+      </w:r>
+      <w:r>
+        <w:t xml:space="preserve">Причем в </w:t>
+      </w:r>
+      <w:r>
+        <w:rPr>
+          <w:lang w:val="en-US"/>
+        </w:rPr>
+        <w:t>current</w:t>
+      </w:r>
+      <w:r>
+        <w:t xml:space="preserve"> может хранится любое изменяемое значение</w:t>
+      </w:r>
+      <w:r>
+        <w:t>, но его и</w:t>
+      </w:r>
+      <w:r>
+        <w:t xml:space="preserve">зменение </w:t>
+      </w:r>
+      <w:r>
+        <w:t xml:space="preserve">не приводит к рендеру. Использование объекта для хранения значения переменной в свойстве </w:t>
+      </w:r>
+      <w:proofErr w:type="spellStart"/>
+      <w:r>
+        <w:t>current</w:t>
+      </w:r>
+      <w:proofErr w:type="spellEnd"/>
+      <w:r>
+        <w:t xml:space="preserve"> использует особенность того, ч</w:t>
+      </w:r>
+      <w:r>
+        <w:t>то объекты передаются по ссылке, и это позволяет всегда получить актуальное значение переменной.</w:t>
+      </w:r>
+    </w:p>
+    <w:p>
+      <w:r>
+        <w:t xml:space="preserve">Обычно в </w:t>
+      </w:r>
+      <w:proofErr w:type="spellStart"/>
+      <w:r>
+        <w:rPr>
+          <w:lang w:val="en-US"/>
+        </w:rPr>
+        <w:t>useRef</w:t>
+      </w:r>
+      <w:proofErr w:type="spellEnd"/>
+      <w:r>
+        <w:t>()</w:t>
+      </w:r>
+      <w:r>
+        <w:t xml:space="preserve"> аргумент не указывается.</w:t>
+      </w:r>
+    </w:p>
+    <w:p/>
+    <w:p>
+      <w:r>
+        <w:t xml:space="preserve">Создаем ссылку </w:t>
+      </w:r>
+      <w:proofErr w:type="spellStart"/>
+      <w:r>
+        <w:rPr>
+          <w:lang w:val="en-US"/>
+        </w:rPr>
+        <w:t>sortRef</w:t>
+      </w:r>
+      <w:proofErr w:type="spellEnd"/>
+      <w:r>
+        <w:t xml:space="preserve"> </w:t>
+      </w:r>
+      <w:r>
+        <w:t xml:space="preserve">с помощью </w:t>
+      </w:r>
+      <w:proofErr w:type="spellStart"/>
+      <w:r>
+        <w:rPr>
+          <w:lang w:val="en-US"/>
+        </w:rPr>
+        <w:t>useRef</w:t>
+      </w:r>
+      <w:proofErr w:type="spellEnd"/>
+      <w:r>
+        <w:t>()</w:t>
+      </w:r>
+      <w:r>
+        <w:t xml:space="preserve"> и добавляем </w:t>
+      </w:r>
+      <w:r>
+        <w:t xml:space="preserve">её в </w:t>
+      </w:r>
+      <w:r>
+        <w:t>параметр</w:t>
+      </w:r>
+      <w:r>
+        <w:t xml:space="preserve"> </w:t>
+      </w:r>
+      <w:r>
+        <w:rPr>
+          <w:lang w:val="en-US"/>
+        </w:rPr>
+        <w:t>ref</w:t>
+      </w:r>
+      <w:r>
+        <w:t xml:space="preserve"> в  </w:t>
+      </w:r>
+      <w:r>
+        <w:t>&lt;</w:t>
+      </w:r>
+      <w:r>
+        <w:rPr>
+          <w:lang w:val="en-US"/>
+        </w:rPr>
+        <w:t>div</w:t>
+      </w:r>
+      <w:r>
+        <w:t xml:space="preserve"> </w:t>
+      </w:r>
+      <w:r>
+        <w:rPr>
+          <w:lang w:val="en-US"/>
+        </w:rPr>
+        <w:t>className</w:t>
+      </w:r>
+      <w:r>
+        <w:t>=</w:t>
+      </w:r>
+      <w:r>
+        <w:t>”</w:t>
+      </w:r>
+      <w:r>
+        <w:rPr>
+          <w:lang w:val="en-US"/>
+        </w:rPr>
+        <w:t>sort</w:t>
+      </w:r>
+      <w:r>
+        <w:t>”&gt;:</w:t>
+      </w:r>
+    </w:p>
+    <w:p>
+      <w:pPr>
+        <w:shd w:val="clear" w:color="auto" w:fill="1E1E1E"/>
+        <w:rPr>
+          <w:rFonts w:ascii="Consolas" w:eastAsia="Times New Roman" w:hAnsi="Consolas" w:cs="Times New Roman"/>
+          <w:color w:val="CE9178"/>
+          <w:sz w:val="18"/>
+          <w:szCs w:val="18"/>
+          <w:lang w:val="en-US" w:eastAsia="ru-RU"/>
+        </w:rPr>
+      </w:pPr>
+      <w:r>
+        <w:rPr>
+          <w:rFonts w:ascii="Consolas" w:eastAsia="Times New Roman" w:hAnsi="Consolas" w:cs="Times New Roman"/>
+          <w:color w:val="C586C0"/>
+          <w:sz w:val="18"/>
+          <w:szCs w:val="18"/>
+          <w:lang w:val="en-US" w:eastAsia="ru-RU"/>
+        </w:rPr>
+        <w:t>import</w:t>
+      </w:r>
+      <w:r>
+        <w:rPr>
+          <w:rFonts w:ascii="Consolas" w:eastAsia="Times New Roman" w:hAnsi="Consolas" w:cs="Times New Roman"/>
+          <w:color w:val="D4D4D4"/>
+          <w:sz w:val="18"/>
+          <w:szCs w:val="18"/>
+          <w:lang w:val="en-US" w:eastAsia="ru-RU"/>
+        </w:rPr>
+        <w:t> </w:t>
+      </w:r>
+      <w:r>
+        <w:rPr>
+          <w:rFonts w:ascii="Consolas" w:eastAsia="Times New Roman" w:hAnsi="Consolas" w:cs="Times New Roman"/>
+          <w:color w:val="9CDCFE"/>
+          <w:sz w:val="18"/>
+          <w:szCs w:val="18"/>
+          <w:lang w:val="en-US" w:eastAsia="ru-RU"/>
+        </w:rPr>
+        <w:t>React</w:t>
+      </w:r>
+      <w:r>
+        <w:rPr>
+          <w:rFonts w:ascii="Consolas" w:eastAsia="Times New Roman" w:hAnsi="Consolas" w:cs="Times New Roman"/>
+          <w:color w:val="D4D4D4"/>
+          <w:sz w:val="18"/>
+          <w:szCs w:val="18"/>
+          <w:lang w:val="en-US" w:eastAsia="ru-RU"/>
+        </w:rPr>
+        <w:t>, { </w:t>
+      </w:r>
+      <w:proofErr w:type="spellStart"/>
+      <w:r>
+        <w:rPr>
+          <w:rFonts w:ascii="Consolas" w:eastAsia="Times New Roman" w:hAnsi="Consolas" w:cs="Times New Roman"/>
+          <w:color w:val="9CDCFE"/>
+          <w:sz w:val="18"/>
+          <w:szCs w:val="18"/>
+          <w:lang w:val="en-US" w:eastAsia="ru-RU"/>
+        </w:rPr>
+        <w:t>useState</w:t>
+      </w:r>
+      <w:proofErr w:type="spellEnd"/>
+      <w:r>
+        <w:rPr>
+          <w:rFonts w:ascii="Consolas" w:eastAsia="Times New Roman" w:hAnsi="Consolas" w:cs="Times New Roman"/>
+          <w:color w:val="D4D4D4"/>
+          <w:sz w:val="18"/>
+          <w:szCs w:val="18"/>
+          <w:lang w:val="en-US" w:eastAsia="ru-RU"/>
+        </w:rPr>
+        <w:t>, </w:t>
+      </w:r>
+      <w:proofErr w:type="spellStart"/>
+      <w:r>
+        <w:rPr>
+          <w:rFonts w:ascii="Consolas" w:eastAsia="Times New Roman" w:hAnsi="Consolas" w:cs="Times New Roman"/>
+          <w:color w:val="9CDCFE"/>
+          <w:sz w:val="18"/>
+          <w:szCs w:val="18"/>
+          <w:lang w:val="en-US" w:eastAsia="ru-RU"/>
+        </w:rPr>
+        <w:t>useEffect</w:t>
+      </w:r>
+      <w:proofErr w:type="spellEnd"/>
+      <w:r>
+        <w:rPr>
+          <w:rFonts w:ascii="Consolas" w:eastAsia="Times New Roman" w:hAnsi="Consolas" w:cs="Times New Roman"/>
+          <w:color w:val="D4D4D4"/>
+          <w:sz w:val="18"/>
+          <w:szCs w:val="18"/>
+          <w:lang w:val="en-US" w:eastAsia="ru-RU"/>
+        </w:rPr>
+        <w:t>, </w:t>
+      </w:r>
+      <w:proofErr w:type="spellStart"/>
+      <w:r>
+        <w:rPr>
+          <w:rFonts w:ascii="Consolas" w:eastAsia="Times New Roman" w:hAnsi="Consolas" w:cs="Times New Roman"/>
+          <w:color w:val="9CDCFE"/>
+          <w:sz w:val="18"/>
+          <w:szCs w:val="18"/>
+          <w:lang w:val="en-US" w:eastAsia="ru-RU"/>
+        </w:rPr>
+        <w:t>useRef</w:t>
+      </w:r>
+      <w:proofErr w:type="spellEnd"/>
+      <w:r>
+        <w:rPr>
+          <w:rFonts w:ascii="Consolas" w:eastAsia="Times New Roman" w:hAnsi="Consolas" w:cs="Times New Roman"/>
+          <w:color w:val="D4D4D4"/>
+          <w:sz w:val="18"/>
+          <w:szCs w:val="18"/>
+          <w:lang w:val="en-US" w:eastAsia="ru-RU"/>
+        </w:rPr>
+        <w:t> } </w:t>
+      </w:r>
+      <w:r>
+        <w:rPr>
+          <w:rFonts w:ascii="Consolas" w:eastAsia="Times New Roman" w:hAnsi="Consolas" w:cs="Times New Roman"/>
+          <w:color w:val="C586C0"/>
+          <w:sz w:val="18"/>
+          <w:szCs w:val="18"/>
+          <w:lang w:val="en-US" w:eastAsia="ru-RU"/>
+        </w:rPr>
+        <w:t>from</w:t>
+      </w:r>
+      <w:r>
+        <w:rPr>
+          <w:rFonts w:ascii="Consolas" w:eastAsia="Times New Roman" w:hAnsi="Consolas" w:cs="Times New Roman"/>
+          <w:color w:val="D4D4D4"/>
+          <w:sz w:val="18"/>
+          <w:szCs w:val="18"/>
+          <w:lang w:val="en-US" w:eastAsia="ru-RU"/>
+        </w:rPr>
+        <w:t> </w:t>
+      </w:r>
+      <w:r>
+        <w:rPr>
+          <w:rFonts w:ascii="Consolas" w:eastAsia="Times New Roman" w:hAnsi="Consolas" w:cs="Times New Roman"/>
+          <w:color w:val="CE9178"/>
+          <w:sz w:val="18"/>
+          <w:szCs w:val="18"/>
+          <w:lang w:val="en-US" w:eastAsia="ru-RU"/>
+        </w:rPr>
+        <w:t>'react'</w:t>
+      </w:r>
+    </w:p>
+    <w:p>
+      <w:pPr>
+        <w:shd w:val="clear" w:color="auto" w:fill="1E1E1E"/>
+        <w:rPr>
+          <w:rFonts w:ascii="Consolas" w:eastAsia="Times New Roman" w:hAnsi="Consolas" w:cs="Times New Roman"/>
+          <w:color w:val="569CD6"/>
+          <w:sz w:val="18"/>
+          <w:szCs w:val="18"/>
+          <w:lang w:val="en-US" w:eastAsia="ru-RU"/>
+        </w:rPr>
+      </w:pPr>
+      <w:r>
+        <w:rPr>
+          <w:rFonts w:ascii="Consolas" w:eastAsia="Times New Roman" w:hAnsi="Consolas" w:cs="Times New Roman"/>
+          <w:color w:val="569CD6"/>
+          <w:sz w:val="18"/>
+          <w:szCs w:val="18"/>
+          <w:lang w:val="en-US" w:eastAsia="ru-RU"/>
+        </w:rPr>
+        <w:t>…</w:t>
+      </w:r>
+    </w:p>
+    <w:p>
+      <w:pPr>
+        <w:shd w:val="clear" w:color="auto" w:fill="1E1E1E"/>
+        <w:rPr>
+          <w:rFonts w:ascii="Consolas" w:eastAsia="Times New Roman" w:hAnsi="Consolas" w:cs="Times New Roman"/>
+          <w:color w:val="D4D4D4"/>
+          <w:sz w:val="18"/>
+          <w:szCs w:val="18"/>
+          <w:lang w:val="en-US" w:eastAsia="ru-RU"/>
+        </w:rPr>
+      </w:pPr>
+      <w:proofErr w:type="spellStart"/>
+      <w:r>
+        <w:rPr>
+          <w:rFonts w:ascii="Consolas" w:eastAsia="Times New Roman" w:hAnsi="Consolas" w:cs="Times New Roman"/>
+          <w:color w:val="569CD6"/>
+          <w:sz w:val="18"/>
+          <w:szCs w:val="18"/>
+          <w:lang w:val="en-US" w:eastAsia="ru-RU"/>
+        </w:rPr>
+        <w:t>const</w:t>
+      </w:r>
+      <w:proofErr w:type="spellEnd"/>
+      <w:r>
+        <w:rPr>
+          <w:rFonts w:ascii="Consolas" w:eastAsia="Times New Roman" w:hAnsi="Consolas" w:cs="Times New Roman"/>
+          <w:color w:val="D4D4D4"/>
+          <w:sz w:val="18"/>
+          <w:szCs w:val="18"/>
+          <w:lang w:val="en-US" w:eastAsia="ru-RU"/>
+        </w:rPr>
+        <w:t> </w:t>
+      </w:r>
+      <w:proofErr w:type="spellStart"/>
+      <w:r>
+        <w:rPr>
+          <w:rFonts w:ascii="Consolas" w:eastAsia="Times New Roman" w:hAnsi="Consolas" w:cs="Times New Roman"/>
+          <w:color w:val="4FC1FF"/>
+          <w:sz w:val="18"/>
+          <w:szCs w:val="18"/>
+          <w:lang w:val="en-US" w:eastAsia="ru-RU"/>
+        </w:rPr>
+        <w:t>sortRef</w:t>
+      </w:r>
+      <w:proofErr w:type="spellEnd"/>
+      <w:r>
+        <w:rPr>
+          <w:rFonts w:ascii="Consolas" w:eastAsia="Times New Roman" w:hAnsi="Consolas" w:cs="Times New Roman"/>
+          <w:color w:val="D4D4D4"/>
+          <w:sz w:val="18"/>
+          <w:szCs w:val="18"/>
+          <w:lang w:val="en-US" w:eastAsia="ru-RU"/>
+        </w:rPr>
+        <w:t> = </w:t>
+      </w:r>
+      <w:proofErr w:type="spellStart"/>
+      <w:r>
+        <w:rPr>
+          <w:rFonts w:ascii="Consolas" w:eastAsia="Times New Roman" w:hAnsi="Consolas" w:cs="Times New Roman"/>
+          <w:color w:val="DCDCAA"/>
+          <w:sz w:val="18"/>
+          <w:szCs w:val="18"/>
+          <w:lang w:val="en-US" w:eastAsia="ru-RU"/>
+        </w:rPr>
+        <w:t>useRef</w:t>
+      </w:r>
+      <w:proofErr w:type="spellEnd"/>
+      <w:r>
+        <w:rPr>
+          <w:rFonts w:ascii="Consolas" w:eastAsia="Times New Roman" w:hAnsi="Consolas" w:cs="Times New Roman"/>
+          <w:color w:val="D4D4D4"/>
+          <w:sz w:val="18"/>
+          <w:szCs w:val="18"/>
+          <w:lang w:val="en-US" w:eastAsia="ru-RU"/>
+        </w:rPr>
+        <w:t>();</w:t>
+      </w:r>
+    </w:p>
+    <w:p>
+      <w:pPr>
+        <w:shd w:val="clear" w:color="auto" w:fill="1E1E1E"/>
+        <w:rPr>
+          <w:rFonts w:ascii="Consolas" w:eastAsia="Times New Roman" w:hAnsi="Consolas" w:cs="Times New Roman"/>
+          <w:color w:val="808080"/>
+          <w:sz w:val="18"/>
+          <w:szCs w:val="18"/>
+          <w:lang w:val="en-US" w:eastAsia="ru-RU"/>
+        </w:rPr>
+      </w:pPr>
+      <w:r>
+        <w:rPr>
+          <w:rFonts w:ascii="Consolas" w:eastAsia="Times New Roman" w:hAnsi="Consolas" w:cs="Times New Roman"/>
+          <w:color w:val="808080"/>
+          <w:sz w:val="18"/>
+          <w:szCs w:val="18"/>
+          <w:lang w:val="en-US" w:eastAsia="ru-RU"/>
+        </w:rPr>
+        <w:t>…</w:t>
+      </w:r>
+    </w:p>
+    <w:p>
+      <w:pPr>
+        <w:shd w:val="clear" w:color="auto" w:fill="1E1E1E"/>
+        <w:rPr>
+          <w:rFonts w:ascii="Consolas" w:eastAsia="Times New Roman" w:hAnsi="Consolas" w:cs="Times New Roman"/>
+          <w:color w:val="D4D4D4"/>
+          <w:sz w:val="18"/>
+          <w:szCs w:val="18"/>
+          <w:lang w:val="en-US" w:eastAsia="ru-RU"/>
+        </w:rPr>
+      </w:pPr>
+      <w:r>
+        <w:rPr>
+          <w:rFonts w:ascii="Consolas" w:eastAsia="Times New Roman" w:hAnsi="Consolas" w:cs="Times New Roman"/>
+          <w:color w:val="808080"/>
+          <w:sz w:val="18"/>
+          <w:szCs w:val="18"/>
+          <w:lang w:val="en-US" w:eastAsia="ru-RU"/>
+        </w:rPr>
+        <w:t>&lt;</w:t>
+      </w:r>
+      <w:r>
+        <w:rPr>
+          <w:rFonts w:ascii="Consolas" w:eastAsia="Times New Roman" w:hAnsi="Consolas" w:cs="Times New Roman"/>
+          <w:color w:val="569CD6"/>
+          <w:sz w:val="18"/>
+          <w:szCs w:val="18"/>
+          <w:lang w:val="en-US" w:eastAsia="ru-RU"/>
+        </w:rPr>
+        <w:t>div</w:t>
+      </w:r>
+      <w:r>
+        <w:rPr>
+          <w:rFonts w:ascii="Consolas" w:eastAsia="Times New Roman" w:hAnsi="Consolas" w:cs="Times New Roman"/>
+          <w:color w:val="D4D4D4"/>
+          <w:sz w:val="18"/>
+          <w:szCs w:val="18"/>
+          <w:lang w:val="en-US" w:eastAsia="ru-RU"/>
+        </w:rPr>
+        <w:t> </w:t>
+      </w:r>
+      <w:r>
+        <w:rPr>
+          <w:rFonts w:ascii="Consolas" w:eastAsia="Times New Roman" w:hAnsi="Consolas" w:cs="Times New Roman"/>
+          <w:color w:val="9CDCFE"/>
+          <w:sz w:val="18"/>
+          <w:szCs w:val="18"/>
+          <w:lang w:val="en-US" w:eastAsia="ru-RU"/>
+        </w:rPr>
+        <w:t>className</w:t>
+      </w:r>
+      <w:r>
+        <w:rPr>
+          <w:rFonts w:ascii="Consolas" w:eastAsia="Times New Roman" w:hAnsi="Consolas" w:cs="Times New Roman"/>
+          <w:color w:val="D4D4D4"/>
+          <w:sz w:val="18"/>
+          <w:szCs w:val="18"/>
+          <w:lang w:val="en-US" w:eastAsia="ru-RU"/>
+        </w:rPr>
+        <w:t>=</w:t>
+      </w:r>
+      <w:r>
+        <w:rPr>
+          <w:rFonts w:ascii="Consolas" w:eastAsia="Times New Roman" w:hAnsi="Consolas" w:cs="Times New Roman"/>
+          <w:color w:val="CE9178"/>
+          <w:sz w:val="18"/>
+          <w:szCs w:val="18"/>
+          <w:lang w:val="en-US" w:eastAsia="ru-RU"/>
+        </w:rPr>
+        <w:t>"sort"</w:t>
+      </w:r>
+      <w:r>
+        <w:rPr>
+          <w:rFonts w:ascii="Consolas" w:eastAsia="Times New Roman" w:hAnsi="Consolas" w:cs="Times New Roman"/>
+          <w:color w:val="D4D4D4"/>
+          <w:sz w:val="18"/>
+          <w:szCs w:val="18"/>
+          <w:lang w:val="en-US" w:eastAsia="ru-RU"/>
+        </w:rPr>
+        <w:t> </w:t>
+      </w:r>
+      <w:r>
+        <w:rPr>
+          <w:rFonts w:ascii="Consolas" w:eastAsia="Times New Roman" w:hAnsi="Consolas" w:cs="Times New Roman"/>
+          <w:color w:val="9CDCFE"/>
+          <w:sz w:val="18"/>
+          <w:szCs w:val="18"/>
+          <w:lang w:val="en-US" w:eastAsia="ru-RU"/>
+        </w:rPr>
+        <w:t>ref</w:t>
+      </w:r>
+      <w:r>
+        <w:rPr>
+          <w:rFonts w:ascii="Consolas" w:eastAsia="Times New Roman" w:hAnsi="Consolas" w:cs="Times New Roman"/>
+          <w:color w:val="D4D4D4"/>
+          <w:sz w:val="18"/>
+          <w:szCs w:val="18"/>
+          <w:lang w:val="en-US" w:eastAsia="ru-RU"/>
+        </w:rPr>
+        <w:t>=</w:t>
+      </w:r>
+      <w:r>
+        <w:rPr>
+          <w:rFonts w:ascii="Consolas" w:eastAsia="Times New Roman" w:hAnsi="Consolas" w:cs="Times New Roman"/>
+          <w:color w:val="569CD6"/>
+          <w:sz w:val="18"/>
+          <w:szCs w:val="18"/>
+          <w:lang w:val="en-US" w:eastAsia="ru-RU"/>
+        </w:rPr>
+        <w:t>{</w:t>
+      </w:r>
+      <w:proofErr w:type="spellStart"/>
+      <w:r>
+        <w:rPr>
+          <w:rFonts w:ascii="Consolas" w:eastAsia="Times New Roman" w:hAnsi="Consolas" w:cs="Times New Roman"/>
+          <w:color w:val="4FC1FF"/>
+          <w:sz w:val="18"/>
+          <w:szCs w:val="18"/>
+          <w:lang w:val="en-US" w:eastAsia="ru-RU"/>
+        </w:rPr>
+        <w:t>sortRef</w:t>
+      </w:r>
+      <w:proofErr w:type="spellEnd"/>
+      <w:r>
+        <w:rPr>
+          <w:rFonts w:ascii="Consolas" w:eastAsia="Times New Roman" w:hAnsi="Consolas" w:cs="Times New Roman"/>
+          <w:color w:val="569CD6"/>
+          <w:sz w:val="18"/>
+          <w:szCs w:val="18"/>
+          <w:lang w:val="en-US" w:eastAsia="ru-RU"/>
+        </w:rPr>
+        <w:t>}</w:t>
+      </w:r>
+      <w:r>
+        <w:rPr>
+          <w:rFonts w:ascii="Consolas" w:eastAsia="Times New Roman" w:hAnsi="Consolas" w:cs="Times New Roman"/>
+          <w:color w:val="808080"/>
+          <w:sz w:val="18"/>
+          <w:szCs w:val="18"/>
+          <w:lang w:val="en-US" w:eastAsia="ru-RU"/>
+        </w:rPr>
+        <w:t>&gt;</w:t>
+      </w:r>
+    </w:p>
+    <w:p/>
+    <w:p>
+      <w:pPr>
+        <w:rPr>
+          <w:lang w:val="en-US"/>
+        </w:rPr>
+      </w:pPr>
+      <w:r>
+        <w:t xml:space="preserve">Тогда в </w:t>
+      </w:r>
+      <w:proofErr w:type="spellStart"/>
+      <w:r>
+        <w:rPr>
+          <w:lang w:val="en-US"/>
+        </w:rPr>
+        <w:t>handleOutsideClick</w:t>
+      </w:r>
+      <w:proofErr w:type="spellEnd"/>
+      <w:r>
+        <w:t>()</w:t>
+      </w:r>
+      <w:r>
+        <w:t xml:space="preserve"> значение </w:t>
+      </w:r>
+      <w:proofErr w:type="spellStart"/>
+      <w:r>
+        <w:rPr>
+          <w:lang w:val="en-US"/>
+        </w:rPr>
+        <w:t>sortRef</w:t>
+      </w:r>
+      <w:proofErr w:type="spellEnd"/>
+      <w:r>
+        <w:t>.</w:t>
+      </w:r>
+      <w:r>
+        <w:rPr>
+          <w:lang w:val="en-US"/>
+        </w:rPr>
+        <w:t>current</w:t>
+      </w:r>
+      <w:r>
+        <w:t xml:space="preserve"> будет указывать на элемент </w:t>
+      </w:r>
+      <w:r>
+        <w:t>&lt;</w:t>
+      </w:r>
+      <w:proofErr w:type="spellStart"/>
+      <w:r>
+        <w:t>div</w:t>
+      </w:r>
+      <w:proofErr w:type="spellEnd"/>
+      <w:r>
+        <w:t xml:space="preserve"> className="</w:t>
+      </w:r>
+      <w:proofErr w:type="spellStart"/>
+      <w:r>
+        <w:t>sort</w:t>
+      </w:r>
+      <w:proofErr w:type="spellEnd"/>
+      <w:r>
+        <w:t xml:space="preserve">" </w:t>
+      </w:r>
+      <w:proofErr w:type="spellStart"/>
+      <w:r>
+        <w:t>ref</w:t>
+      </w:r>
+      <w:proofErr w:type="spellEnd"/>
+      <w:r>
+        <w:t>={</w:t>
+      </w:r>
+      <w:proofErr w:type="spellStart"/>
+      <w:r>
+        <w:t>sortRef</w:t>
+      </w:r>
+      <w:proofErr w:type="spellEnd"/>
+      <w:r>
+        <w:t>}&gt;</w:t>
+      </w:r>
+      <w:r>
+        <w:t>. Это позволит определить, куда мы кликнули. В</w:t>
+      </w:r>
+      <w:r>
+        <w:t xml:space="preserve"> </w:t>
+      </w:r>
+      <w:proofErr w:type="spellStart"/>
+      <w:r>
+        <w:rPr>
+          <w:lang w:val="en-US"/>
+        </w:rPr>
+        <w:t>const</w:t>
+      </w:r>
+      <w:proofErr w:type="spellEnd"/>
+      <w:r>
+        <w:t xml:space="preserve"> </w:t>
+      </w:r>
+      <w:proofErr w:type="spellStart"/>
+      <w:r>
+        <w:rPr>
+          <w:lang w:val="en-US"/>
+        </w:rPr>
+        <w:t>handleOutsideClick</w:t>
+      </w:r>
+      <w:proofErr w:type="spellEnd"/>
+      <w:r>
+        <w:t xml:space="preserve"> (</w:t>
+      </w:r>
+      <w:r>
+        <w:rPr>
+          <w:lang w:val="en-US"/>
+        </w:rPr>
+        <w:t>e</w:t>
+      </w:r>
+      <w:r>
+        <w:t xml:space="preserve">) </w:t>
+      </w:r>
+      <w:r>
+        <w:t>параметр</w:t>
+      </w:r>
+      <w:r>
+        <w:t xml:space="preserve"> “</w:t>
+      </w:r>
+      <w:r>
+        <w:rPr>
+          <w:lang w:val="en-US"/>
+        </w:rPr>
+        <w:t>e</w:t>
+      </w:r>
+      <w:r>
+        <w:t>” (</w:t>
+      </w:r>
+      <w:proofErr w:type="spellStart"/>
+      <w:r>
+        <w:rPr>
+          <w:lang w:val="en-US"/>
+        </w:rPr>
+        <w:t>MouseEvent</w:t>
+      </w:r>
+      <w:proofErr w:type="spellEnd"/>
+      <w:r>
+        <w:t xml:space="preserve">) </w:t>
+      </w:r>
+      <w:r>
+        <w:t>содержит</w:t>
+      </w:r>
+      <w:r>
+        <w:t xml:space="preserve"> </w:t>
+      </w:r>
+      <w:r>
+        <w:t>свойство</w:t>
+      </w:r>
+      <w:r>
+        <w:t xml:space="preserve"> </w:t>
+      </w:r>
+      <w:r>
+        <w:rPr>
+          <w:lang w:val="en-US"/>
+        </w:rPr>
+        <w:t>path</w:t>
+      </w:r>
+      <w:r>
+        <w:t xml:space="preserve"> – </w:t>
+      </w:r>
+      <w:r>
+        <w:t xml:space="preserve">массив </w:t>
+      </w:r>
+      <w:r>
+        <w:rPr>
+          <w:lang w:val="en-US"/>
+        </w:rPr>
+        <w:t>html</w:t>
+      </w:r>
+      <w:r>
+        <w:t>-</w:t>
+      </w:r>
+      <w:r>
+        <w:t>элементов</w:t>
+      </w:r>
+      <w:r>
+        <w:t xml:space="preserve"> – начиная от элемента, на котором произошел клик и до самого внешнего (</w:t>
+      </w:r>
+      <w:r>
+        <w:rPr>
+          <w:lang w:val="en-US"/>
+        </w:rPr>
+        <w:t>window</w:t>
+      </w:r>
+      <w:r>
+        <w:t>)</w:t>
+      </w:r>
+      <w:r>
+        <w:t>. Например, если мы щелкнем на логотипе</w:t>
+      </w:r>
+      <w:r>
+        <w:t>,</w:t>
+      </w:r>
+      <w:r>
+        <w:t xml:space="preserve"> то получим массив из 10 </w:t>
+      </w:r>
+      <w:r>
+        <w:lastRenderedPageBreak/>
+        <w:t>элементов</w:t>
+      </w:r>
+      <w:r>
+        <w:t>:</w:t>
+      </w:r>
+      <w:r>
+        <w:br/>
+      </w:r>
+      <w:r>
+        <w:t xml:space="preserve"> [</w:t>
+      </w:r>
+      <w:proofErr w:type="spellStart"/>
+      <w:r>
+        <w:rPr>
+          <w:lang w:val="en-US"/>
+        </w:rPr>
+        <w:t>img</w:t>
+      </w:r>
+      <w:proofErr w:type="spellEnd"/>
+      <w:r>
+        <w:t xml:space="preserve">, </w:t>
+      </w:r>
+      <w:r>
+        <w:rPr>
+          <w:lang w:val="en-US"/>
+        </w:rPr>
+        <w:t>div</w:t>
+      </w:r>
+      <w:r>
+        <w:t>.</w:t>
+      </w:r>
+      <w:r>
+        <w:rPr>
+          <w:lang w:val="en-US"/>
+        </w:rPr>
+        <w:t>header</w:t>
+      </w:r>
+      <w:r>
+        <w:t>__</w:t>
+      </w:r>
+      <w:r>
+        <w:rPr>
+          <w:lang w:val="en-US"/>
+        </w:rPr>
+        <w:t>logo</w:t>
+      </w:r>
+      <w:r>
+        <w:t xml:space="preserve">, </w:t>
+      </w:r>
+      <w:r>
+        <w:rPr>
+          <w:lang w:val="en-US"/>
+        </w:rPr>
+        <w:t>div</w:t>
+      </w:r>
+      <w:r>
+        <w:t>.</w:t>
+      </w:r>
+      <w:r>
+        <w:rPr>
+          <w:lang w:val="en-US"/>
+        </w:rPr>
+        <w:t>container</w:t>
+      </w:r>
+      <w:r>
+        <w:t xml:space="preserve">, </w:t>
+      </w:r>
+      <w:r>
+        <w:rPr>
+          <w:lang w:val="en-US"/>
+        </w:rPr>
+        <w:t>div</w:t>
+      </w:r>
+      <w:r>
+        <w:t>.</w:t>
+      </w:r>
+      <w:r>
+        <w:rPr>
+          <w:lang w:val="en-US"/>
+        </w:rPr>
+        <w:t>header</w:t>
+      </w:r>
+      <w:r>
+        <w:t xml:space="preserve">, </w:t>
+      </w:r>
+      <w:r>
+        <w:rPr>
+          <w:lang w:val="en-US"/>
+        </w:rPr>
+        <w:t>div</w:t>
+      </w:r>
+      <w:r>
+        <w:t>.</w:t>
+      </w:r>
+      <w:r>
+        <w:rPr>
+          <w:lang w:val="en-US"/>
+        </w:rPr>
+        <w:t>wrapper</w:t>
+      </w:r>
+      <w:r>
+        <w:t xml:space="preserve">, </w:t>
+      </w:r>
+      <w:r>
+        <w:rPr>
+          <w:lang w:val="en-US"/>
+        </w:rPr>
+        <w:t>div</w:t>
+      </w:r>
+      <w:r>
+        <w:t>#</w:t>
+      </w:r>
+      <w:r>
+        <w:rPr>
+          <w:lang w:val="en-US"/>
+        </w:rPr>
+        <w:t>root</w:t>
+      </w:r>
+      <w:r>
+        <w:t xml:space="preserve">, </w:t>
+      </w:r>
+      <w:r>
+        <w:rPr>
+          <w:lang w:val="en-US"/>
+        </w:rPr>
+        <w:t>body</w:t>
+      </w:r>
+      <w:r>
+        <w:t xml:space="preserve">, </w:t>
+      </w:r>
+      <w:r>
+        <w:rPr>
+          <w:lang w:val="en-US"/>
+        </w:rPr>
+        <w:t>html</w:t>
+      </w:r>
+      <w:r>
+        <w:t xml:space="preserve">, </w:t>
+      </w:r>
+      <w:r>
+        <w:rPr>
+          <w:lang w:val="en-US"/>
+        </w:rPr>
+        <w:t>document</w:t>
+      </w:r>
+      <w:r>
+        <w:t xml:space="preserve">, </w:t>
+      </w:r>
+      <w:r>
+        <w:rPr>
+          <w:lang w:val="en-US"/>
+        </w:rPr>
+        <w:t>Window</w:t>
+      </w:r>
+      <w:r>
+        <w:t>]</w:t>
+      </w:r>
+      <w:r>
+        <w:t>.</w:t>
+      </w:r>
+      <w:r>
+        <w:t xml:space="preserve"> А при А </w:t>
+      </w:r>
+      <w:proofErr w:type="spellStart"/>
+      <w:r>
+        <w:t>А</w:t>
+      </w:r>
+      <w:proofErr w:type="spellEnd"/>
+      <w:r>
+        <w:t xml:space="preserve"> при клике на заголовок </w:t>
+      </w:r>
+      <w:proofErr w:type="spellStart"/>
+      <w:r>
+        <w:t>сортирвки</w:t>
+      </w:r>
+      <w:proofErr w:type="spellEnd"/>
+      <w:r>
+        <w:t xml:space="preserve"> «сортировка по» получим массив</w:t>
+      </w:r>
+      <w:r>
+        <w:t>:</w:t>
+      </w:r>
+    </w:p>
+    <w:p>
+      <w:pPr>
+        <w:rPr>
+          <w:rFonts w:ascii="Consolas" w:eastAsia="Times New Roman" w:hAnsi="Consolas" w:cs="Times New Roman"/>
+          <w:color w:val="808080"/>
+          <w:sz w:val="18"/>
+          <w:szCs w:val="18"/>
+          <w:lang w:val="en-US" w:eastAsia="ru-RU"/>
+        </w:rPr>
+      </w:pPr>
+      <w:r>
+        <w:rPr>
+          <w:lang w:val="en-US"/>
+        </w:rPr>
+        <w:t>[</w:t>
+      </w:r>
+      <w:r>
+        <w:rPr>
+          <w:rFonts w:ascii="Consolas" w:eastAsia="Times New Roman" w:hAnsi="Consolas" w:cs="Times New Roman"/>
+          <w:color w:val="881391"/>
+          <w:sz w:val="18"/>
+          <w:szCs w:val="18"/>
+          <w:lang w:val="en-US" w:eastAsia="ru-RU"/>
+        </w:rPr>
+        <w:t>0</w:t>
+      </w:r>
+      <w:r>
+        <w:rPr>
+          <w:rFonts w:ascii="Consolas" w:eastAsia="Times New Roman" w:hAnsi="Consolas" w:cs="Times New Roman"/>
+          <w:color w:val="212121"/>
+          <w:sz w:val="18"/>
+          <w:szCs w:val="18"/>
+          <w:lang w:val="en-US" w:eastAsia="ru-RU"/>
+        </w:rPr>
+        <w:t>: </w:t>
+      </w:r>
+      <w:r>
+        <w:rPr>
+          <w:rFonts w:ascii="Consolas" w:eastAsia="Times New Roman" w:hAnsi="Consolas" w:cs="Times New Roman"/>
+          <w:color w:val="303942"/>
+          <w:sz w:val="18"/>
+          <w:szCs w:val="18"/>
+          <w:lang w:val="en-US" w:eastAsia="ru-RU"/>
+        </w:rPr>
+        <w:t>b</w:t>
+      </w:r>
+      <w:r>
+        <w:rPr>
+          <w:rFonts w:ascii="Consolas" w:eastAsia="Times New Roman" w:hAnsi="Consolas" w:cs="Times New Roman"/>
+          <w:color w:val="303942"/>
+          <w:sz w:val="18"/>
+          <w:szCs w:val="18"/>
+          <w:lang w:val="en-US" w:eastAsia="ru-RU"/>
+        </w:rPr>
+        <w:t>, 1</w:t>
+      </w:r>
+      <w:r>
+        <w:rPr>
+          <w:rFonts w:ascii="Consolas" w:eastAsia="Times New Roman" w:hAnsi="Consolas" w:cs="Times New Roman"/>
+          <w:color w:val="212121"/>
+          <w:sz w:val="18"/>
+          <w:szCs w:val="18"/>
+          <w:lang w:val="en-US" w:eastAsia="ru-RU"/>
+        </w:rPr>
+        <w:t>: </w:t>
+      </w:r>
+      <w:proofErr w:type="spellStart"/>
+      <w:r>
+        <w:rPr>
+          <w:rFonts w:ascii="Consolas" w:eastAsia="Times New Roman" w:hAnsi="Consolas" w:cs="Times New Roman"/>
+          <w:color w:val="303942"/>
+          <w:sz w:val="18"/>
+          <w:szCs w:val="18"/>
+          <w:lang w:val="en-US" w:eastAsia="ru-RU"/>
+        </w:rPr>
+        <w:t>div.sort__label</w:t>
+      </w:r>
+      <w:proofErr w:type="spellEnd"/>
+      <w:r>
+        <w:rPr>
+          <w:rFonts w:ascii="Consolas" w:eastAsia="Times New Roman" w:hAnsi="Consolas" w:cs="Times New Roman"/>
+          <w:color w:val="303942"/>
+          <w:sz w:val="18"/>
+          <w:szCs w:val="18"/>
+          <w:lang w:val="en-US" w:eastAsia="ru-RU"/>
+        </w:rPr>
+        <w:t xml:space="preserve">, </w:t>
+      </w:r>
+      <w:r>
+        <w:rPr>
+          <w:rFonts w:ascii="Consolas" w:eastAsia="Times New Roman" w:hAnsi="Consolas" w:cs="Times New Roman"/>
+          <w:color w:val="881391"/>
+          <w:sz w:val="18"/>
+          <w:szCs w:val="18"/>
+          <w:lang w:val="en-US" w:eastAsia="ru-RU"/>
+        </w:rPr>
+        <w:t>2</w:t>
+      </w:r>
+      <w:r>
+        <w:rPr>
+          <w:rFonts w:ascii="Consolas" w:eastAsia="Times New Roman" w:hAnsi="Consolas" w:cs="Times New Roman"/>
+          <w:color w:val="212121"/>
+          <w:sz w:val="18"/>
+          <w:szCs w:val="18"/>
+          <w:lang w:val="en-US" w:eastAsia="ru-RU"/>
+        </w:rPr>
+        <w:t>: </w:t>
+      </w:r>
+      <w:proofErr w:type="spellStart"/>
+      <w:r>
+        <w:rPr>
+          <w:rFonts w:ascii="Consolas" w:eastAsia="Times New Roman" w:hAnsi="Consolas" w:cs="Times New Roman"/>
+          <w:color w:val="303942"/>
+          <w:sz w:val="18"/>
+          <w:szCs w:val="18"/>
+          <w:lang w:val="en-US" w:eastAsia="ru-RU"/>
+        </w:rPr>
+        <w:t>div.sort</w:t>
+      </w:r>
+      <w:proofErr w:type="spellEnd"/>
+      <w:r>
+        <w:rPr>
+          <w:rFonts w:ascii="Consolas" w:eastAsia="Times New Roman" w:hAnsi="Consolas" w:cs="Times New Roman"/>
+          <w:color w:val="303942"/>
+          <w:sz w:val="18"/>
+          <w:szCs w:val="18"/>
+          <w:lang w:val="en-US" w:eastAsia="ru-RU"/>
+        </w:rPr>
+        <w:t xml:space="preserve">, </w:t>
+      </w:r>
+      <w:r>
+        <w:rPr>
+          <w:rFonts w:ascii="Consolas" w:eastAsia="Times New Roman" w:hAnsi="Consolas" w:cs="Times New Roman"/>
+          <w:color w:val="881391"/>
+          <w:sz w:val="18"/>
+          <w:szCs w:val="18"/>
+          <w:lang w:val="en-US" w:eastAsia="ru-RU"/>
+        </w:rPr>
+        <w:t>3</w:t>
+      </w:r>
+      <w:r>
+        <w:rPr>
+          <w:rFonts w:ascii="Consolas" w:eastAsia="Times New Roman" w:hAnsi="Consolas" w:cs="Times New Roman"/>
+          <w:color w:val="212121"/>
+          <w:sz w:val="18"/>
+          <w:szCs w:val="18"/>
+          <w:lang w:val="en-US" w:eastAsia="ru-RU"/>
+        </w:rPr>
+        <w:t>: </w:t>
+      </w:r>
+      <w:proofErr w:type="spellStart"/>
+      <w:r>
+        <w:rPr>
+          <w:rFonts w:ascii="Consolas" w:eastAsia="Times New Roman" w:hAnsi="Consolas" w:cs="Times New Roman"/>
+          <w:color w:val="303942"/>
+          <w:sz w:val="18"/>
+          <w:szCs w:val="18"/>
+          <w:lang w:val="en-US" w:eastAsia="ru-RU"/>
+        </w:rPr>
+        <w:t>div.content__top</w:t>
+      </w:r>
+      <w:proofErr w:type="spellEnd"/>
+      <w:r>
+        <w:rPr>
+          <w:rFonts w:ascii="Consolas" w:eastAsia="Times New Roman" w:hAnsi="Consolas" w:cs="Times New Roman"/>
+          <w:color w:val="303942"/>
+          <w:sz w:val="18"/>
+          <w:szCs w:val="18"/>
+          <w:lang w:val="en-US" w:eastAsia="ru-RU"/>
+        </w:rPr>
+        <w:t xml:space="preserve">, </w:t>
+      </w:r>
+      <w:r>
+        <w:rPr>
+          <w:rFonts w:ascii="Consolas" w:eastAsia="Times New Roman" w:hAnsi="Consolas" w:cs="Times New Roman"/>
+          <w:color w:val="881391"/>
+          <w:sz w:val="18"/>
+          <w:szCs w:val="18"/>
+          <w:lang w:val="en-US" w:eastAsia="ru-RU"/>
+        </w:rPr>
+        <w:t>4</w:t>
+      </w:r>
+      <w:r>
+        <w:rPr>
+          <w:rFonts w:ascii="Consolas" w:eastAsia="Times New Roman" w:hAnsi="Consolas" w:cs="Times New Roman"/>
+          <w:color w:val="212121"/>
+          <w:sz w:val="18"/>
+          <w:szCs w:val="18"/>
+          <w:lang w:val="en-US" w:eastAsia="ru-RU"/>
+        </w:rPr>
+        <w:t>: </w:t>
+      </w:r>
+      <w:proofErr w:type="spellStart"/>
+      <w:r>
+        <w:rPr>
+          <w:rFonts w:ascii="Consolas" w:eastAsia="Times New Roman" w:hAnsi="Consolas" w:cs="Times New Roman"/>
+          <w:color w:val="303942"/>
+          <w:sz w:val="18"/>
+          <w:szCs w:val="18"/>
+          <w:lang w:val="en-US" w:eastAsia="ru-RU"/>
+        </w:rPr>
+        <w:t>div.container</w:t>
+      </w:r>
+      <w:proofErr w:type="spellEnd"/>
+      <w:r>
+        <w:rPr>
+          <w:rFonts w:ascii="Consolas" w:eastAsia="Times New Roman" w:hAnsi="Consolas" w:cs="Times New Roman"/>
+          <w:color w:val="303942"/>
+          <w:sz w:val="18"/>
+          <w:szCs w:val="18"/>
+          <w:lang w:val="en-US" w:eastAsia="ru-RU"/>
+        </w:rPr>
+        <w:t xml:space="preserve">, </w:t>
+      </w:r>
+      <w:r>
+        <w:rPr>
+          <w:rFonts w:ascii="Consolas" w:eastAsia="Times New Roman" w:hAnsi="Consolas" w:cs="Times New Roman"/>
+          <w:color w:val="881391"/>
+          <w:sz w:val="18"/>
+          <w:szCs w:val="18"/>
+          <w:lang w:val="en-US" w:eastAsia="ru-RU"/>
+        </w:rPr>
+        <w:t>5</w:t>
+      </w:r>
+      <w:r>
+        <w:rPr>
+          <w:rFonts w:ascii="Consolas" w:eastAsia="Times New Roman" w:hAnsi="Consolas" w:cs="Times New Roman"/>
+          <w:color w:val="212121"/>
+          <w:sz w:val="18"/>
+          <w:szCs w:val="18"/>
+          <w:lang w:val="en-US" w:eastAsia="ru-RU"/>
+        </w:rPr>
+        <w:t>: </w:t>
+      </w:r>
+      <w:proofErr w:type="spellStart"/>
+      <w:r>
+        <w:rPr>
+          <w:rFonts w:ascii="Consolas" w:eastAsia="Times New Roman" w:hAnsi="Consolas" w:cs="Times New Roman"/>
+          <w:color w:val="303942"/>
+          <w:sz w:val="18"/>
+          <w:szCs w:val="18"/>
+          <w:lang w:val="en-US" w:eastAsia="ru-RU"/>
+        </w:rPr>
+        <w:t>div.content</w:t>
+      </w:r>
+      <w:proofErr w:type="spellEnd"/>
+      <w:r>
+        <w:rPr>
+          <w:rFonts w:ascii="Consolas" w:eastAsia="Times New Roman" w:hAnsi="Consolas" w:cs="Times New Roman"/>
+          <w:color w:val="303942"/>
+          <w:sz w:val="18"/>
+          <w:szCs w:val="18"/>
+          <w:lang w:val="en-US" w:eastAsia="ru-RU"/>
+        </w:rPr>
+        <w:t xml:space="preserve">, </w:t>
+      </w:r>
+      <w:r>
+        <w:rPr>
+          <w:rFonts w:ascii="Consolas" w:eastAsia="Times New Roman" w:hAnsi="Consolas" w:cs="Times New Roman"/>
+          <w:color w:val="881391"/>
+          <w:sz w:val="18"/>
+          <w:szCs w:val="18"/>
+          <w:lang w:val="en-US" w:eastAsia="ru-RU"/>
+        </w:rPr>
+        <w:t>6</w:t>
+      </w:r>
+      <w:r>
+        <w:rPr>
+          <w:rFonts w:ascii="Consolas" w:eastAsia="Times New Roman" w:hAnsi="Consolas" w:cs="Times New Roman"/>
+          <w:color w:val="212121"/>
+          <w:sz w:val="18"/>
+          <w:szCs w:val="18"/>
+          <w:lang w:val="en-US" w:eastAsia="ru-RU"/>
+        </w:rPr>
+        <w:t>: </w:t>
+      </w:r>
+      <w:proofErr w:type="spellStart"/>
+      <w:r>
+        <w:rPr>
+          <w:rFonts w:ascii="Consolas" w:eastAsia="Times New Roman" w:hAnsi="Consolas" w:cs="Times New Roman"/>
+          <w:color w:val="303942"/>
+          <w:sz w:val="18"/>
+          <w:szCs w:val="18"/>
+          <w:lang w:val="en-US" w:eastAsia="ru-RU"/>
+        </w:rPr>
+        <w:t>div.wrapper</w:t>
+      </w:r>
+      <w:proofErr w:type="spellEnd"/>
+      <w:r>
+        <w:rPr>
+          <w:rFonts w:ascii="Consolas" w:eastAsia="Times New Roman" w:hAnsi="Consolas" w:cs="Times New Roman"/>
+          <w:color w:val="303942"/>
+          <w:sz w:val="18"/>
+          <w:szCs w:val="18"/>
+          <w:lang w:val="en-US" w:eastAsia="ru-RU"/>
+        </w:rPr>
+        <w:t xml:space="preserve">, </w:t>
+      </w:r>
+      <w:r>
+        <w:rPr>
+          <w:rFonts w:ascii="Consolas" w:eastAsia="Times New Roman" w:hAnsi="Consolas" w:cs="Times New Roman"/>
+          <w:color w:val="881391"/>
+          <w:sz w:val="18"/>
+          <w:szCs w:val="18"/>
+          <w:lang w:val="en-US" w:eastAsia="ru-RU"/>
+        </w:rPr>
+        <w:t>7</w:t>
+      </w:r>
+      <w:r>
+        <w:rPr>
+          <w:rFonts w:ascii="Consolas" w:eastAsia="Times New Roman" w:hAnsi="Consolas" w:cs="Times New Roman"/>
+          <w:color w:val="212121"/>
+          <w:sz w:val="18"/>
+          <w:szCs w:val="18"/>
+          <w:lang w:val="en-US" w:eastAsia="ru-RU"/>
+        </w:rPr>
+        <w:t>: </w:t>
+      </w:r>
+      <w:proofErr w:type="spellStart"/>
+      <w:r>
+        <w:rPr>
+          <w:rFonts w:ascii="Consolas" w:eastAsia="Times New Roman" w:hAnsi="Consolas" w:cs="Times New Roman"/>
+          <w:color w:val="303942"/>
+          <w:sz w:val="18"/>
+          <w:szCs w:val="18"/>
+          <w:lang w:val="en-US" w:eastAsia="ru-RU"/>
+        </w:rPr>
+        <w:t>div</w:t>
+      </w:r>
+      <w:r>
+        <w:rPr>
+          <w:rFonts w:ascii="Consolas" w:eastAsia="Times New Roman" w:hAnsi="Consolas" w:cs="Times New Roman"/>
+          <w:color w:val="1A1AA6"/>
+          <w:sz w:val="18"/>
+          <w:szCs w:val="18"/>
+          <w:lang w:val="en-US" w:eastAsia="ru-RU"/>
+        </w:rPr>
+        <w:t>#root</w:t>
+      </w:r>
+      <w:proofErr w:type="spellEnd"/>
+      <w:r>
+        <w:rPr>
+          <w:rFonts w:ascii="Consolas" w:eastAsia="Times New Roman" w:hAnsi="Consolas" w:cs="Times New Roman"/>
+          <w:color w:val="1A1AA6"/>
+          <w:sz w:val="18"/>
+          <w:szCs w:val="18"/>
+          <w:lang w:val="en-US" w:eastAsia="ru-RU"/>
+        </w:rPr>
+        <w:t xml:space="preserve">, </w:t>
+      </w:r>
+      <w:r>
+        <w:rPr>
+          <w:rFonts w:ascii="Consolas" w:eastAsia="Times New Roman" w:hAnsi="Consolas" w:cs="Times New Roman"/>
+          <w:color w:val="881391"/>
+          <w:sz w:val="18"/>
+          <w:szCs w:val="18"/>
+          <w:lang w:val="en-US" w:eastAsia="ru-RU"/>
+        </w:rPr>
+        <w:t>8</w:t>
+      </w:r>
+      <w:r>
+        <w:rPr>
+          <w:rFonts w:ascii="Consolas" w:eastAsia="Times New Roman" w:hAnsi="Consolas" w:cs="Times New Roman"/>
+          <w:color w:val="212121"/>
+          <w:sz w:val="18"/>
+          <w:szCs w:val="18"/>
+          <w:lang w:val="en-US" w:eastAsia="ru-RU"/>
+        </w:rPr>
+        <w:t>: </w:t>
+      </w:r>
+      <w:r>
+        <w:rPr>
+          <w:rFonts w:ascii="Consolas" w:eastAsia="Times New Roman" w:hAnsi="Consolas" w:cs="Times New Roman"/>
+          <w:color w:val="303942"/>
+          <w:sz w:val="18"/>
+          <w:szCs w:val="18"/>
+          <w:lang w:val="en-US" w:eastAsia="ru-RU"/>
+        </w:rPr>
+        <w:t>body</w:t>
+      </w:r>
+      <w:r>
+        <w:rPr>
+          <w:rFonts w:ascii="Consolas" w:eastAsia="Times New Roman" w:hAnsi="Consolas" w:cs="Times New Roman"/>
+          <w:color w:val="303942"/>
+          <w:sz w:val="18"/>
+          <w:szCs w:val="18"/>
+          <w:lang w:val="en-US" w:eastAsia="ru-RU"/>
+        </w:rPr>
+        <w:t xml:space="preserve">, </w:t>
+      </w:r>
+      <w:r>
+        <w:rPr>
+          <w:rFonts w:ascii="Consolas" w:eastAsia="Times New Roman" w:hAnsi="Consolas" w:cs="Times New Roman"/>
+          <w:color w:val="881391"/>
+          <w:sz w:val="18"/>
+          <w:szCs w:val="18"/>
+          <w:lang w:val="en-US" w:eastAsia="ru-RU"/>
+        </w:rPr>
+        <w:t>9</w:t>
+      </w:r>
+      <w:r>
+        <w:rPr>
+          <w:rFonts w:ascii="Consolas" w:eastAsia="Times New Roman" w:hAnsi="Consolas" w:cs="Times New Roman"/>
+          <w:color w:val="212121"/>
+          <w:sz w:val="18"/>
+          <w:szCs w:val="18"/>
+          <w:lang w:val="en-US" w:eastAsia="ru-RU"/>
+        </w:rPr>
+        <w:t>: </w:t>
+      </w:r>
+      <w:r>
+        <w:rPr>
+          <w:rFonts w:ascii="Consolas" w:eastAsia="Times New Roman" w:hAnsi="Consolas" w:cs="Times New Roman"/>
+          <w:color w:val="303942"/>
+          <w:sz w:val="18"/>
+          <w:szCs w:val="18"/>
+          <w:lang w:val="en-US" w:eastAsia="ru-RU"/>
+        </w:rPr>
+        <w:t>html</w:t>
+      </w:r>
+      <w:r>
+        <w:rPr>
+          <w:rFonts w:ascii="Consolas" w:eastAsia="Times New Roman" w:hAnsi="Consolas" w:cs="Times New Roman"/>
+          <w:color w:val="303942"/>
+          <w:sz w:val="18"/>
+          <w:szCs w:val="18"/>
+          <w:lang w:val="en-US" w:eastAsia="ru-RU"/>
+        </w:rPr>
+        <w:t xml:space="preserve">, </w:t>
+      </w:r>
+      <w:r>
+        <w:rPr>
+          <w:rFonts w:ascii="Consolas" w:eastAsia="Times New Roman" w:hAnsi="Consolas" w:cs="Times New Roman"/>
+          <w:color w:val="881391"/>
+          <w:sz w:val="18"/>
+          <w:szCs w:val="18"/>
+          <w:lang w:val="en-US" w:eastAsia="ru-RU"/>
+        </w:rPr>
+        <w:t>10</w:t>
+      </w:r>
+      <w:r>
+        <w:rPr>
+          <w:rFonts w:ascii="Consolas" w:eastAsia="Times New Roman" w:hAnsi="Consolas" w:cs="Times New Roman"/>
+          <w:color w:val="212121"/>
+          <w:sz w:val="18"/>
+          <w:szCs w:val="18"/>
+          <w:lang w:val="en-US" w:eastAsia="ru-RU"/>
+        </w:rPr>
+        <w:t>: </w:t>
+      </w:r>
+      <w:r>
+        <w:rPr>
+          <w:rFonts w:ascii="Consolas" w:eastAsia="Times New Roman" w:hAnsi="Consolas" w:cs="Times New Roman"/>
+          <w:color w:val="303942"/>
+          <w:sz w:val="18"/>
+          <w:szCs w:val="18"/>
+          <w:lang w:val="en-US" w:eastAsia="ru-RU"/>
+        </w:rPr>
+        <w:t>document</w:t>
+      </w:r>
+      <w:r>
+        <w:rPr>
+          <w:rFonts w:ascii="Consolas" w:eastAsia="Times New Roman" w:hAnsi="Consolas" w:cs="Times New Roman"/>
+          <w:color w:val="303942"/>
+          <w:sz w:val="18"/>
+          <w:szCs w:val="18"/>
+          <w:lang w:val="en-US" w:eastAsia="ru-RU"/>
+        </w:rPr>
+        <w:t xml:space="preserve">, </w:t>
+      </w:r>
+      <w:r>
+        <w:rPr>
+          <w:rFonts w:ascii="Consolas" w:eastAsia="Times New Roman" w:hAnsi="Consolas" w:cs="Times New Roman"/>
+          <w:color w:val="881391"/>
+          <w:sz w:val="18"/>
+          <w:szCs w:val="18"/>
+          <w:lang w:val="en-US" w:eastAsia="ru-RU"/>
+        </w:rPr>
+        <w:t>11</w:t>
+      </w:r>
+      <w:r>
+        <w:rPr>
+          <w:rFonts w:ascii="Consolas" w:eastAsia="Times New Roman" w:hAnsi="Consolas" w:cs="Times New Roman"/>
+          <w:color w:val="212121"/>
+          <w:sz w:val="18"/>
+          <w:szCs w:val="18"/>
+          <w:lang w:val="en-US" w:eastAsia="ru-RU"/>
+        </w:rPr>
+        <w:t>: </w:t>
+      </w:r>
+      <w:r>
+        <w:rPr>
+          <w:rFonts w:ascii="Consolas" w:eastAsia="Times New Roman" w:hAnsi="Consolas" w:cs="Times New Roman"/>
+          <w:color w:val="808080"/>
+          <w:sz w:val="18"/>
+          <w:szCs w:val="18"/>
+          <w:lang w:val="en-US" w:eastAsia="ru-RU"/>
+        </w:rPr>
+        <w:t>Window</w:t>
+      </w:r>
+      <w:r>
+        <w:rPr>
+          <w:rFonts w:ascii="Consolas" w:eastAsia="Times New Roman" w:hAnsi="Consolas" w:cs="Times New Roman"/>
+          <w:color w:val="808080"/>
+          <w:sz w:val="18"/>
+          <w:szCs w:val="18"/>
+          <w:lang w:val="en-US" w:eastAsia="ru-RU"/>
+        </w:rPr>
+        <w:t>]</w:t>
+      </w:r>
+    </w:p>
+    <w:p>
+      <w:pPr>
+        <w:rPr>
+          <w:rFonts w:ascii="Consolas" w:eastAsia="Times New Roman" w:hAnsi="Consolas" w:cs="Times New Roman"/>
+          <w:color w:val="808080"/>
+          <w:sz w:val="18"/>
+          <w:szCs w:val="18"/>
+          <w:lang w:val="en-US" w:eastAsia="ru-RU"/>
+        </w:rPr>
+      </w:pPr>
+    </w:p>
+    <w:p>
+      <w:pPr>
+        <w:rPr>
+          <w:lang w:val="en-US"/>
+        </w:rPr>
+      </w:pPr>
+      <w:r>
+        <w:t xml:space="preserve">Тогда если в массиве нет </w:t>
+      </w:r>
+      <w:r>
+        <w:t>“</w:t>
+      </w:r>
+      <w:r>
+        <w:rPr>
+          <w:lang w:val="en-US"/>
+        </w:rPr>
+        <w:t>div</w:t>
+      </w:r>
+      <w:r>
+        <w:t>.</w:t>
+      </w:r>
+      <w:r>
+        <w:rPr>
+          <w:lang w:val="en-US"/>
+        </w:rPr>
+        <w:t>sort</w:t>
+      </w:r>
+      <w:r>
+        <w:t>”</w:t>
+      </w:r>
+      <w:r>
+        <w:t xml:space="preserve"> – т.е. мы кликнули за пределами </w:t>
+      </w:r>
+      <w:r>
+        <w:rPr>
+          <w:lang w:val="en-US"/>
+        </w:rPr>
+        <w:t>div</w:t>
+      </w:r>
+      <w:r>
+        <w:t>.</w:t>
+      </w:r>
+      <w:r>
+        <w:rPr>
+          <w:lang w:val="en-US"/>
+        </w:rPr>
+        <w:t>sort</w:t>
+      </w:r>
+      <w:r>
+        <w:t xml:space="preserve"> - </w:t>
+      </w:r>
+      <w:r>
+        <w:t>то скрываем меню сортировки</w:t>
+      </w:r>
+      <w:r>
+        <w:t>.</w:t>
+      </w:r>
+      <w:r>
+        <w:t xml:space="preserve"> </w:t>
+      </w:r>
+      <w:r>
+        <w:t xml:space="preserve">Поверку делаем с помощью метода </w:t>
+      </w:r>
+      <w:proofErr w:type="spellStart"/>
+      <w:r>
+        <w:rPr>
+          <w:lang w:val="en-US"/>
+        </w:rPr>
+        <w:t>Arraty</w:t>
+      </w:r>
+      <w:proofErr w:type="spellEnd"/>
+      <w:r>
+        <w:t>.</w:t>
+      </w:r>
+      <w:r>
+        <w:rPr>
+          <w:lang w:val="en-US"/>
+        </w:rPr>
+        <w:t>includes</w:t>
+      </w:r>
+      <w:r>
+        <w:t xml:space="preserve">(), </w:t>
+      </w:r>
+      <w:r>
+        <w:t xml:space="preserve">скрытие – через стейт </w:t>
+      </w:r>
+      <w:proofErr w:type="spellStart"/>
+      <w:r>
+        <w:t>setVisiblePopup</w:t>
+      </w:r>
+      <w:proofErr w:type="spellEnd"/>
+      <w:r>
+        <w:t xml:space="preserve">(). </w:t>
+      </w:r>
+      <w:r>
+        <w:t xml:space="preserve">Т.к. массив </w:t>
+      </w:r>
+      <w:r>
+        <w:rPr>
+          <w:lang w:val="en-US"/>
+        </w:rPr>
+        <w:t>path</w:t>
+      </w:r>
+      <w:r>
+        <w:t xml:space="preserve"> – это массив объектов </w:t>
+      </w:r>
+      <w:r>
+        <w:rPr>
+          <w:lang w:val="en-US"/>
+        </w:rPr>
+        <w:t>DOM</w:t>
+      </w:r>
+      <w:r>
+        <w:t>,</w:t>
+      </w:r>
+      <w:r>
+        <w:t xml:space="preserve"> то в нем ищем объект </w:t>
+      </w:r>
+      <w:proofErr w:type="spellStart"/>
+      <w:r>
+        <w:rPr>
+          <w:lang w:val="en-US"/>
+        </w:rPr>
+        <w:t>sortRef</w:t>
+      </w:r>
+      <w:proofErr w:type="spellEnd"/>
+      <w:r>
+        <w:t>.</w:t>
+      </w:r>
+      <w:r>
+        <w:rPr>
+          <w:lang w:val="en-US"/>
+        </w:rPr>
+        <w:t>current</w:t>
+      </w:r>
+      <w:r>
+        <w:t>:</w:t>
+      </w:r>
+    </w:p>
+    <w:p>
+      <w:pPr>
+        <w:shd w:val="clear" w:color="auto" w:fill="1E1E1E"/>
+        <w:rPr>
+          <w:rFonts w:ascii="Consolas" w:eastAsia="Times New Roman" w:hAnsi="Consolas" w:cs="Times New Roman"/>
+          <w:color w:val="D4D4D4"/>
+          <w:sz w:val="18"/>
+          <w:szCs w:val="18"/>
+          <w:lang w:val="en-US" w:eastAsia="ru-RU"/>
+        </w:rPr>
+      </w:pPr>
+      <w:r>
+        <w:rPr>
+          <w:rFonts w:ascii="Consolas" w:eastAsia="Times New Roman" w:hAnsi="Consolas" w:cs="Times New Roman"/>
+          <w:color w:val="D4D4D4"/>
+          <w:sz w:val="18"/>
+          <w:szCs w:val="18"/>
+          <w:lang w:val="en-US" w:eastAsia="ru-RU"/>
+        </w:rPr>
+        <w:t>  </w:t>
+      </w:r>
+      <w:proofErr w:type="spellStart"/>
+      <w:r>
+        <w:rPr>
+          <w:rFonts w:ascii="Consolas" w:eastAsia="Times New Roman" w:hAnsi="Consolas" w:cs="Times New Roman"/>
+          <w:color w:val="569CD6"/>
+          <w:sz w:val="18"/>
+          <w:szCs w:val="18"/>
+          <w:lang w:val="en-US" w:eastAsia="ru-RU"/>
+        </w:rPr>
+        <w:t>const</w:t>
+      </w:r>
+      <w:proofErr w:type="spellEnd"/>
+      <w:r>
+        <w:rPr>
+          <w:rFonts w:ascii="Consolas" w:eastAsia="Times New Roman" w:hAnsi="Consolas" w:cs="Times New Roman"/>
+          <w:color w:val="D4D4D4"/>
+          <w:sz w:val="18"/>
+          <w:szCs w:val="18"/>
+          <w:lang w:val="en-US" w:eastAsia="ru-RU"/>
+        </w:rPr>
+        <w:t> </w:t>
+      </w:r>
+      <w:proofErr w:type="spellStart"/>
+      <w:r>
+        <w:rPr>
+          <w:rFonts w:ascii="Consolas" w:eastAsia="Times New Roman" w:hAnsi="Consolas" w:cs="Times New Roman"/>
+          <w:color w:val="DCDCAA"/>
+          <w:sz w:val="18"/>
+          <w:szCs w:val="18"/>
+          <w:lang w:val="en-US" w:eastAsia="ru-RU"/>
+        </w:rPr>
+        <w:t>handleOutsideClick</w:t>
+      </w:r>
+      <w:proofErr w:type="spellEnd"/>
+      <w:r>
+        <w:rPr>
+          <w:rFonts w:ascii="Consolas" w:eastAsia="Times New Roman" w:hAnsi="Consolas" w:cs="Times New Roman"/>
+          <w:color w:val="D4D4D4"/>
+          <w:sz w:val="18"/>
+          <w:szCs w:val="18"/>
+          <w:lang w:val="en-US" w:eastAsia="ru-RU"/>
+        </w:rPr>
+        <w:t> = (</w:t>
+      </w:r>
+      <w:r>
+        <w:rPr>
+          <w:rFonts w:ascii="Consolas" w:eastAsia="Times New Roman" w:hAnsi="Consolas" w:cs="Times New Roman"/>
+          <w:color w:val="9CDCFE"/>
+          <w:sz w:val="18"/>
+          <w:szCs w:val="18"/>
+          <w:lang w:val="en-US" w:eastAsia="ru-RU"/>
+        </w:rPr>
+        <w:t>e</w:t>
+      </w:r>
+      <w:r>
+        <w:rPr>
+          <w:rFonts w:ascii="Consolas" w:eastAsia="Times New Roman" w:hAnsi="Consolas" w:cs="Times New Roman"/>
+          <w:color w:val="D4D4D4"/>
+          <w:sz w:val="18"/>
+          <w:szCs w:val="18"/>
+          <w:lang w:val="en-US" w:eastAsia="ru-RU"/>
+        </w:rPr>
+        <w:t>) </w:t>
+      </w:r>
+      <w:r>
+        <w:rPr>
+          <w:rFonts w:ascii="Consolas" w:eastAsia="Times New Roman" w:hAnsi="Consolas" w:cs="Times New Roman"/>
+          <w:color w:val="569CD6"/>
+          <w:sz w:val="18"/>
+          <w:szCs w:val="18"/>
+          <w:lang w:val="en-US" w:eastAsia="ru-RU"/>
+        </w:rPr>
+        <w:t>=&gt;</w:t>
+      </w:r>
+      <w:r>
+        <w:rPr>
+          <w:rFonts w:ascii="Consolas" w:eastAsia="Times New Roman" w:hAnsi="Consolas" w:cs="Times New Roman"/>
+          <w:color w:val="D4D4D4"/>
+          <w:sz w:val="18"/>
+          <w:szCs w:val="18"/>
+          <w:lang w:val="en-US" w:eastAsia="ru-RU"/>
+        </w:rPr>
+        <w:t> {</w:t>
+      </w:r>
+    </w:p>
+    <w:p>
+      <w:pPr>
+        <w:shd w:val="clear" w:color="auto" w:fill="1E1E1E"/>
+        <w:rPr>
+          <w:rFonts w:ascii="Consolas" w:eastAsia="Times New Roman" w:hAnsi="Consolas" w:cs="Times New Roman"/>
+          <w:color w:val="D4D4D4"/>
+          <w:sz w:val="18"/>
+          <w:szCs w:val="18"/>
+          <w:lang w:val="en-US" w:eastAsia="ru-RU"/>
+        </w:rPr>
+      </w:pPr>
+      <w:r>
+        <w:rPr>
+          <w:rFonts w:ascii="Consolas" w:eastAsia="Times New Roman" w:hAnsi="Consolas" w:cs="Times New Roman"/>
+          <w:color w:val="D4D4D4"/>
+          <w:sz w:val="18"/>
+          <w:szCs w:val="18"/>
+          <w:lang w:val="en-US" w:eastAsia="ru-RU"/>
+        </w:rPr>
+        <w:t>    </w:t>
+      </w:r>
+      <w:r>
+        <w:rPr>
+          <w:rFonts w:ascii="Consolas" w:eastAsia="Times New Roman" w:hAnsi="Consolas" w:cs="Times New Roman"/>
+          <w:color w:val="C586C0"/>
+          <w:sz w:val="18"/>
+          <w:szCs w:val="18"/>
+          <w:lang w:val="en-US" w:eastAsia="ru-RU"/>
+        </w:rPr>
+        <w:t>if</w:t>
+      </w:r>
+      <w:r>
+        <w:rPr>
+          <w:rFonts w:ascii="Consolas" w:eastAsia="Times New Roman" w:hAnsi="Consolas" w:cs="Times New Roman"/>
+          <w:color w:val="D4D4D4"/>
+          <w:sz w:val="18"/>
+          <w:szCs w:val="18"/>
+          <w:lang w:val="en-US" w:eastAsia="ru-RU"/>
+        </w:rPr>
+        <w:t> (!</w:t>
+      </w:r>
+      <w:proofErr w:type="spellStart"/>
+      <w:r>
+        <w:rPr>
+          <w:rFonts w:ascii="Consolas" w:eastAsia="Times New Roman" w:hAnsi="Consolas" w:cs="Times New Roman"/>
+          <w:color w:val="9CDCFE"/>
+          <w:sz w:val="18"/>
+          <w:szCs w:val="18"/>
+          <w:lang w:val="en-US" w:eastAsia="ru-RU"/>
+        </w:rPr>
+        <w:t>e</w:t>
+      </w:r>
+      <w:r>
+        <w:rPr>
+          <w:rFonts w:ascii="Consolas" w:eastAsia="Times New Roman" w:hAnsi="Consolas" w:cs="Times New Roman"/>
+          <w:color w:val="D4D4D4"/>
+          <w:sz w:val="18"/>
+          <w:szCs w:val="18"/>
+          <w:lang w:val="en-US" w:eastAsia="ru-RU"/>
+        </w:rPr>
+        <w:t>.</w:t>
+      </w:r>
+      <w:r>
+        <w:rPr>
+          <w:rFonts w:ascii="Consolas" w:eastAsia="Times New Roman" w:hAnsi="Consolas" w:cs="Times New Roman"/>
+          <w:color w:val="9CDCFE"/>
+          <w:sz w:val="18"/>
+          <w:szCs w:val="18"/>
+          <w:lang w:val="en-US" w:eastAsia="ru-RU"/>
+        </w:rPr>
+        <w:t>path</w:t>
+      </w:r>
+      <w:r>
+        <w:rPr>
+          <w:rFonts w:ascii="Consolas" w:eastAsia="Times New Roman" w:hAnsi="Consolas" w:cs="Times New Roman"/>
+          <w:color w:val="D4D4D4"/>
+          <w:sz w:val="18"/>
+          <w:szCs w:val="18"/>
+          <w:lang w:val="en-US" w:eastAsia="ru-RU"/>
+        </w:rPr>
+        <w:t>.</w:t>
+      </w:r>
+      <w:r>
+        <w:rPr>
+          <w:rFonts w:ascii="Consolas" w:eastAsia="Times New Roman" w:hAnsi="Consolas" w:cs="Times New Roman"/>
+          <w:color w:val="DCDCAA"/>
+          <w:sz w:val="18"/>
+          <w:szCs w:val="18"/>
+          <w:lang w:val="en-US" w:eastAsia="ru-RU"/>
+        </w:rPr>
+        <w:t>includes</w:t>
+      </w:r>
+      <w:proofErr w:type="spellEnd"/>
+      <w:r>
+        <w:rPr>
+          <w:rFonts w:ascii="Consolas" w:eastAsia="Times New Roman" w:hAnsi="Consolas" w:cs="Times New Roman"/>
+          <w:color w:val="D4D4D4"/>
+          <w:sz w:val="18"/>
+          <w:szCs w:val="18"/>
+          <w:lang w:val="en-US" w:eastAsia="ru-RU"/>
+        </w:rPr>
+        <w:t>(</w:t>
+      </w:r>
+      <w:proofErr w:type="spellStart"/>
+      <w:r>
+        <w:rPr>
+          <w:rFonts w:ascii="Consolas" w:eastAsia="Times New Roman" w:hAnsi="Consolas" w:cs="Times New Roman"/>
+          <w:color w:val="4FC1FF"/>
+          <w:sz w:val="18"/>
+          <w:szCs w:val="18"/>
+          <w:lang w:val="en-US" w:eastAsia="ru-RU"/>
+        </w:rPr>
+        <w:t>sortRef</w:t>
+      </w:r>
+      <w:r>
+        <w:rPr>
+          <w:rFonts w:ascii="Consolas" w:eastAsia="Times New Roman" w:hAnsi="Consolas" w:cs="Times New Roman"/>
+          <w:color w:val="D4D4D4"/>
+          <w:sz w:val="18"/>
+          <w:szCs w:val="18"/>
+          <w:lang w:val="en-US" w:eastAsia="ru-RU"/>
+        </w:rPr>
+        <w:t>.</w:t>
+      </w:r>
+      <w:r>
+        <w:rPr>
+          <w:rFonts w:ascii="Consolas" w:eastAsia="Times New Roman" w:hAnsi="Consolas" w:cs="Times New Roman"/>
+          <w:color w:val="9CDCFE"/>
+          <w:sz w:val="18"/>
+          <w:szCs w:val="18"/>
+          <w:lang w:val="en-US" w:eastAsia="ru-RU"/>
+        </w:rPr>
+        <w:t>current</w:t>
+      </w:r>
+      <w:proofErr w:type="spellEnd"/>
+      <w:r>
+        <w:rPr>
+          <w:rFonts w:ascii="Consolas" w:eastAsia="Times New Roman" w:hAnsi="Consolas" w:cs="Times New Roman"/>
+          <w:color w:val="D4D4D4"/>
+          <w:sz w:val="18"/>
+          <w:szCs w:val="18"/>
+          <w:lang w:val="en-US" w:eastAsia="ru-RU"/>
+        </w:rPr>
+        <w:t>)) {</w:t>
+      </w:r>
+    </w:p>
+    <w:p>
+      <w:pPr>
+        <w:shd w:val="clear" w:color="auto" w:fill="1E1E1E"/>
+        <w:rPr>
+          <w:rFonts w:ascii="Consolas" w:eastAsia="Times New Roman" w:hAnsi="Consolas" w:cs="Times New Roman"/>
+          <w:color w:val="D4D4D4"/>
+          <w:sz w:val="18"/>
+          <w:szCs w:val="18"/>
+          <w:lang w:val="en-US" w:eastAsia="ru-RU"/>
+        </w:rPr>
+      </w:pPr>
+      <w:r>
+        <w:rPr>
+          <w:rFonts w:ascii="Consolas" w:eastAsia="Times New Roman" w:hAnsi="Consolas" w:cs="Times New Roman"/>
+          <w:color w:val="D4D4D4"/>
+          <w:sz w:val="18"/>
+          <w:szCs w:val="18"/>
+          <w:lang w:val="en-US" w:eastAsia="ru-RU"/>
+        </w:rPr>
+        <w:t>      </w:t>
+      </w:r>
+      <w:proofErr w:type="spellStart"/>
+      <w:r>
+        <w:rPr>
+          <w:rFonts w:ascii="Consolas" w:eastAsia="Times New Roman" w:hAnsi="Consolas" w:cs="Times New Roman"/>
+          <w:color w:val="DCDCAA"/>
+          <w:sz w:val="18"/>
+          <w:szCs w:val="18"/>
+          <w:lang w:val="en-US" w:eastAsia="ru-RU"/>
+        </w:rPr>
+        <w:t>setVisiblePopup</w:t>
+      </w:r>
+      <w:proofErr w:type="spellEnd"/>
+      <w:r>
+        <w:rPr>
+          <w:rFonts w:ascii="Consolas" w:eastAsia="Times New Roman" w:hAnsi="Consolas" w:cs="Times New Roman"/>
+          <w:color w:val="D4D4D4"/>
+          <w:sz w:val="18"/>
+          <w:szCs w:val="18"/>
+          <w:lang w:val="en-US" w:eastAsia="ru-RU"/>
+        </w:rPr>
+        <w:t>(</w:t>
+      </w:r>
+      <w:r>
+        <w:rPr>
+          <w:rFonts w:ascii="Consolas" w:eastAsia="Times New Roman" w:hAnsi="Consolas" w:cs="Times New Roman"/>
+          <w:color w:val="569CD6"/>
+          <w:sz w:val="18"/>
+          <w:szCs w:val="18"/>
+          <w:lang w:val="en-US" w:eastAsia="ru-RU"/>
+        </w:rPr>
+        <w:t>false</w:t>
+      </w:r>
+      <w:r>
+        <w:rPr>
+          <w:rFonts w:ascii="Consolas" w:eastAsia="Times New Roman" w:hAnsi="Consolas" w:cs="Times New Roman"/>
+          <w:color w:val="D4D4D4"/>
+          <w:sz w:val="18"/>
+          <w:szCs w:val="18"/>
+          <w:lang w:val="en-US" w:eastAsia="ru-RU"/>
+        </w:rPr>
+        <w:t>);</w:t>
+      </w:r>
+    </w:p>
+    <w:p>
+      <w:pPr>
+        <w:shd w:val="clear" w:color="auto" w:fill="1E1E1E"/>
+        <w:rPr>
+          <w:rFonts w:ascii="Consolas" w:eastAsia="Times New Roman" w:hAnsi="Consolas" w:cs="Times New Roman"/>
+          <w:color w:val="D4D4D4"/>
+          <w:sz w:val="18"/>
+          <w:szCs w:val="18"/>
+          <w:lang w:val="en-US" w:eastAsia="ru-RU"/>
+        </w:rPr>
+      </w:pPr>
+      <w:r>
+        <w:rPr>
+          <w:rFonts w:ascii="Consolas" w:eastAsia="Times New Roman" w:hAnsi="Consolas" w:cs="Times New Roman"/>
+          <w:color w:val="D4D4D4"/>
+          <w:sz w:val="18"/>
+          <w:szCs w:val="18"/>
+          <w:lang w:val="en-US" w:eastAsia="ru-RU"/>
+        </w:rPr>
+        <w:t>    }</w:t>
+      </w:r>
+    </w:p>
+    <w:p>
+      <w:pPr>
+        <w:shd w:val="clear" w:color="auto" w:fill="1E1E1E"/>
+        <w:rPr>
+          <w:rFonts w:ascii="Consolas" w:eastAsia="Times New Roman" w:hAnsi="Consolas" w:cs="Times New Roman"/>
+          <w:color w:val="D4D4D4"/>
+          <w:sz w:val="18"/>
+          <w:szCs w:val="18"/>
+          <w:lang w:val="en-US" w:eastAsia="ru-RU"/>
+        </w:rPr>
+      </w:pPr>
+      <w:r>
+        <w:rPr>
+          <w:rFonts w:ascii="Consolas" w:eastAsia="Times New Roman" w:hAnsi="Consolas" w:cs="Times New Roman"/>
+          <w:color w:val="D4D4D4"/>
+          <w:sz w:val="18"/>
+          <w:szCs w:val="18"/>
+          <w:lang w:val="en-US" w:eastAsia="ru-RU"/>
+        </w:rPr>
+        <w:t>  }</w:t>
+      </w:r>
+    </w:p>
+    <w:p>
+      <w:pPr>
+        <w:shd w:val="clear" w:color="auto" w:fill="1E1E1E"/>
+        <w:spacing w:line="360" w:lineRule="atLeast"/>
+        <w:rPr>
+          <w:rFonts w:ascii="Consolas" w:eastAsia="Times New Roman" w:hAnsi="Consolas" w:cs="Times New Roman"/>
+          <w:color w:val="D4D4D4"/>
+          <w:sz w:val="27"/>
+          <w:szCs w:val="27"/>
+          <w:lang w:val="en-US" w:eastAsia="ru-RU"/>
+        </w:rPr>
+      </w:pPr>
+    </w:p>
+    <w:p>
+      <w:pPr>
+        <w:rPr>
+          <w:lang w:val="en-US"/>
+        </w:rPr>
+      </w:pPr>
+      <w:proofErr w:type="spellStart"/>
+      <w:r>
+        <w:t>Т</w:t>
+      </w:r>
+      <w:r>
+        <w:t>.</w:t>
+      </w:r>
+      <w:r>
+        <w:t>е</w:t>
+      </w:r>
+      <w:proofErr w:type="spellEnd"/>
+      <w:r>
+        <w:t xml:space="preserve"> </w:t>
+      </w:r>
+      <w:r>
+        <w:t>если</w:t>
+      </w:r>
+      <w:r>
+        <w:t xml:space="preserve"> </w:t>
+      </w:r>
+      <w:r>
+        <w:t xml:space="preserve">кликнутый элемент не содержит </w:t>
+      </w:r>
+      <w:r>
+        <w:rPr>
+          <w:lang w:val="en-US"/>
+        </w:rPr>
+        <w:t>div</w:t>
+      </w:r>
+      <w:r>
+        <w:t>’</w:t>
+      </w:r>
+      <w:r>
+        <w:t xml:space="preserve">а, на который мы повесили </w:t>
+      </w:r>
+      <w:r>
+        <w:rPr>
+          <w:lang w:val="en-US"/>
+        </w:rPr>
+        <w:t>ref</w:t>
+      </w:r>
+      <w:r>
+        <w:t>,</w:t>
+      </w:r>
+      <w:r>
+        <w:t xml:space="preserve"> то скрыть </w:t>
+      </w:r>
+      <w:r>
+        <w:t xml:space="preserve">меню вызовом </w:t>
+      </w:r>
+      <w:proofErr w:type="spellStart"/>
+      <w:r>
+        <w:t>setVisiblePopup</w:t>
+      </w:r>
+      <w:proofErr w:type="spellEnd"/>
+      <w:r>
+        <w:t>(</w:t>
+      </w:r>
+      <w:proofErr w:type="spellStart"/>
+      <w:r>
+        <w:t>false</w:t>
+      </w:r>
+      <w:proofErr w:type="spellEnd"/>
+      <w:r>
+        <w:t>);</w:t>
+      </w:r>
+    </w:p>
+    <w:p>
+      <w:pPr>
+        <w:rPr>
+          <w:lang w:val="en-US"/>
+        </w:rPr>
+      </w:pPr>
+    </w:p>
+    <w:p>
+      <w:pPr>
+        <w:rPr>
+          <w:lang w:val="en-US"/>
+        </w:rPr>
+      </w:pPr>
       <w:bookmarkStart w:id="0" w:name="_GoBack"/>
       <w:bookmarkEnd w:id="0"/>
     </w:p>
+    <w:p/>
+    <w:p/>
     <w:sectPr>
       <w:pgSz w:w="11906" w:h="16838"/>
       <w:pgMar w:top="720" w:right="720" w:bottom="720" w:left="720" w:header="708" w:footer="708" w:gutter="0"/>
@@ -22895,7 +25785,7 @@
   <w:abstractNum w:abstractNumId="2">
     <w:nsid w:val="1B717D42"/>
     <w:multiLevelType w:val="multilevel"/>
-    <w:tmpl w:val="4C7A70D2"/>
+    <w:tmpl w:val="F05CAB4A"/>
     <w:lvl w:ilvl="0">
       <w:start w:val="1"/>
       <w:numFmt w:val="decimal"/>
@@ -22908,17 +25798,17 @@
         <w:ind w:left="720" w:hanging="360"/>
       </w:pPr>
     </w:lvl>
-    <w:lvl w:ilvl="1" w:tentative="1">
+    <w:lvl w:ilvl="1">
       <w:start w:val="1"/>
       <w:numFmt w:val="decimal"/>
-      <w:lvlText w:val="%2."/>
+      <w:lvlText w:val="%2)"/>
       <w:lvlJc w:val="left"/>
       <w:pPr>
-        <w:tabs>
-          <w:tab w:val="num" w:pos="1440"/>
-        </w:tabs>
         <w:ind w:left="1440" w:hanging="360"/>
       </w:pPr>
+      <w:rPr>
+        <w:rFonts w:hint="default"/>
+      </w:rPr>
     </w:lvl>
     <w:lvl w:ilvl="2" w:tentative="1">
       <w:start w:val="1"/>
@@ -24249,6 +27139,119 @@
     </w:lvl>
   </w:abstractNum>
   <w:abstractNum w:abstractNumId="14">
+    <w:nsid w:val="64E27169"/>
+    <w:multiLevelType w:val="multilevel"/>
+    <w:tmpl w:val="4F2812C8"/>
+    <w:lvl w:ilvl="0">
+      <w:start w:val="1"/>
+      <w:numFmt w:val="decimal"/>
+      <w:lvlText w:val="%1."/>
+      <w:lvlJc w:val="left"/>
+      <w:pPr>
+        <w:tabs>
+          <w:tab w:val="num" w:pos="720"/>
+        </w:tabs>
+        <w:ind w:left="720" w:hanging="360"/>
+      </w:pPr>
+    </w:lvl>
+    <w:lvl w:ilvl="1" w:tentative="1">
+      <w:start w:val="1"/>
+      <w:numFmt w:val="decimal"/>
+      <w:lvlText w:val="%2."/>
+      <w:lvlJc w:val="left"/>
+      <w:pPr>
+        <w:tabs>
+          <w:tab w:val="num" w:pos="1440"/>
+        </w:tabs>
+        <w:ind w:left="1440" w:hanging="360"/>
+      </w:pPr>
+    </w:lvl>
+    <w:lvl w:ilvl="2" w:tentative="1">
+      <w:start w:val="1"/>
+      <w:numFmt w:val="decimal"/>
+      <w:lvlText w:val="%3."/>
+      <w:lvlJc w:val="left"/>
+      <w:pPr>
+        <w:tabs>
+          <w:tab w:val="num" w:pos="2160"/>
+        </w:tabs>
+        <w:ind w:left="2160" w:hanging="360"/>
+      </w:pPr>
+    </w:lvl>
+    <w:lvl w:ilvl="3" w:tentative="1">
+      <w:start w:val="1"/>
+      <w:numFmt w:val="decimal"/>
+      <w:lvlText w:val="%4."/>
+      <w:lvlJc w:val="left"/>
+      <w:pPr>
+        <w:tabs>
+          <w:tab w:val="num" w:pos="2880"/>
+        </w:tabs>
+        <w:ind w:left="2880" w:hanging="360"/>
+      </w:pPr>
+    </w:lvl>
+    <w:lvl w:ilvl="4" w:tentative="1">
+      <w:start w:val="1"/>
+      <w:numFmt w:val="decimal"/>
+      <w:lvlText w:val="%5."/>
+      <w:lvlJc w:val="left"/>
+      <w:pPr>
+        <w:tabs>
+          <w:tab w:val="num" w:pos="3600"/>
+        </w:tabs>
+        <w:ind w:left="3600" w:hanging="360"/>
+      </w:pPr>
+    </w:lvl>
+    <w:lvl w:ilvl="5" w:tentative="1">
+      <w:start w:val="1"/>
+      <w:numFmt w:val="decimal"/>
+      <w:lvlText w:val="%6."/>
+      <w:lvlJc w:val="left"/>
+      <w:pPr>
+        <w:tabs>
+          <w:tab w:val="num" w:pos="4320"/>
+        </w:tabs>
+        <w:ind w:left="4320" w:hanging="360"/>
+      </w:pPr>
+    </w:lvl>
+    <w:lvl w:ilvl="6" w:tentative="1">
+      <w:start w:val="1"/>
+      <w:numFmt w:val="decimal"/>
+      <w:lvlText w:val="%7."/>
+      <w:lvlJc w:val="left"/>
+      <w:pPr>
+        <w:tabs>
+          <w:tab w:val="num" w:pos="5040"/>
+        </w:tabs>
+        <w:ind w:left="5040" w:hanging="360"/>
+      </w:pPr>
+    </w:lvl>
+    <w:lvl w:ilvl="7" w:tentative="1">
+      <w:start w:val="1"/>
+      <w:numFmt w:val="decimal"/>
+      <w:lvlText w:val="%8."/>
+      <w:lvlJc w:val="left"/>
+      <w:pPr>
+        <w:tabs>
+          <w:tab w:val="num" w:pos="5760"/>
+        </w:tabs>
+        <w:ind w:left="5760" w:hanging="360"/>
+      </w:pPr>
+    </w:lvl>
+    <w:lvl w:ilvl="8" w:tentative="1">
+      <w:start w:val="1"/>
+      <w:numFmt w:val="decimal"/>
+      <w:lvlText w:val="%9."/>
+      <w:lvlJc w:val="left"/>
+      <w:pPr>
+        <w:tabs>
+          <w:tab w:val="num" w:pos="6480"/>
+        </w:tabs>
+        <w:ind w:left="6480" w:hanging="360"/>
+      </w:pPr>
+    </w:lvl>
+  </w:abstractNum>
+  <w:abstractNum w:abstractNumId="15">
     <w:nsid w:val="79A63A42"/>
     <w:multiLevelType w:val="hybridMultilevel"/>
     <w:tmpl w:val="7C625332"/>
@@ -24361,7 +27364,7 @@
       </w:rPr>
     </w:lvl>
   </w:abstractNum>
-  <w:abstractNum w:abstractNumId="15">
+  <w:abstractNum w:abstractNumId="16">
     <w:nsid w:val="7E403376"/>
     <w:multiLevelType w:val="hybridMultilevel"/>
     <w:tmpl w:val="E0887E0A"/>
@@ -24474,7 +27477,7 @@
       </w:rPr>
     </w:lvl>
   </w:abstractNum>
-  <w:abstractNum w:abstractNumId="16">
+  <w:abstractNum w:abstractNumId="17">
     <w:nsid w:val="7F844D24"/>
     <w:multiLevelType w:val="hybridMultilevel"/>
     <w:tmpl w:val="270083B8"/>
@@ -24600,7 +27603,7 @@
     <w:abstractNumId w:val="6"/>
   </w:num>
   <w:num w:numId="5">
-    <w:abstractNumId w:val="14"/>
+    <w:abstractNumId w:val="15"/>
   </w:num>
   <w:num w:numId="6">
     <w:abstractNumId w:val="2"/>
@@ -24627,16 +27630,19 @@
     <w:abstractNumId w:val="3"/>
   </w:num>
   <w:num w:numId="14">
-    <w:abstractNumId w:val="16"/>
+    <w:abstractNumId w:val="17"/>
   </w:num>
   <w:num w:numId="15">
-    <w:abstractNumId w:val="15"/>
+    <w:abstractNumId w:val="16"/>
   </w:num>
   <w:num w:numId="16">
     <w:abstractNumId w:val="12"/>
   </w:num>
   <w:num w:numId="17">
     <w:abstractNumId w:val="13"/>
+  </w:num>
+  <w:num w:numId="18">
+    <w:abstractNumId w:val="14"/>
   </w:num>
 </w:numbering>
 </file>
@@ -24920,6 +27926,41 @@
       <w:szCs w:val="20"/>
     </w:rPr>
   </w:style>
+  <w:style w:type="character" w:customStyle="1" w:styleId="name-and-value">
+    <w:name w:val="name-and-value"/>
+    <w:basedOn w:val="a0"/>
+    <w:rsid w:val="00E1036A"/>
+  </w:style>
+  <w:style w:type="character" w:customStyle="1" w:styleId="name">
+    <w:name w:val="name"/>
+    <w:basedOn w:val="a0"/>
+    <w:rsid w:val="00E1036A"/>
+  </w:style>
+  <w:style w:type="character" w:customStyle="1" w:styleId="webkit-html-tag-name">
+    <w:name w:val="webkit-html-tag-name"/>
+    <w:basedOn w:val="a0"/>
+    <w:rsid w:val="00E1036A"/>
+  </w:style>
+  <w:style w:type="character" w:customStyle="1" w:styleId="webkit-html-attribute-name">
+    <w:name w:val="webkit-html-attribute-name"/>
+    <w:basedOn w:val="a0"/>
+    <w:rsid w:val="00E1036A"/>
+  </w:style>
+  <w:style w:type="character" w:customStyle="1" w:styleId="webkit-html-attribute-value">
+    <w:name w:val="webkit-html-attribute-value"/>
+    <w:basedOn w:val="a0"/>
+    <w:rsid w:val="00E1036A"/>
+  </w:style>
+  <w:style w:type="character" w:customStyle="1" w:styleId="object-description">
+    <w:name w:val="object-description"/>
+    <w:basedOn w:val="a0"/>
+    <w:rsid w:val="00E1036A"/>
+  </w:style>
+  <w:style w:type="character" w:customStyle="1" w:styleId="object-properties-preview">
+    <w:name w:val="object-properties-preview"/>
+    <w:basedOn w:val="a0"/>
+    <w:rsid w:val="00E1036A"/>
+  </w:style>
 </w:styles>
 </file>
 
@@ -25201,6 +28242,41 @@
       <w:sz w:val="20"/>
       <w:szCs w:val="20"/>
     </w:rPr>
+  </w:style>
+  <w:style w:type="character" w:customStyle="1" w:styleId="name-and-value">
+    <w:name w:val="name-and-value"/>
+    <w:basedOn w:val="a0"/>
+    <w:rsid w:val="00E1036A"/>
+  </w:style>
+  <w:style w:type="character" w:customStyle="1" w:styleId="name">
+    <w:name w:val="name"/>
+    <w:basedOn w:val="a0"/>
+    <w:rsid w:val="00E1036A"/>
+  </w:style>
+  <w:style w:type="character" w:customStyle="1" w:styleId="webkit-html-tag-name">
+    <w:name w:val="webkit-html-tag-name"/>
+    <w:basedOn w:val="a0"/>
+    <w:rsid w:val="00E1036A"/>
+  </w:style>
+  <w:style w:type="character" w:customStyle="1" w:styleId="webkit-html-attribute-name">
+    <w:name w:val="webkit-html-attribute-name"/>
+    <w:basedOn w:val="a0"/>
+    <w:rsid w:val="00E1036A"/>
+  </w:style>
+  <w:style w:type="character" w:customStyle="1" w:styleId="webkit-html-attribute-value">
+    <w:name w:val="webkit-html-attribute-value"/>
+    <w:basedOn w:val="a0"/>
+    <w:rsid w:val="00E1036A"/>
+  </w:style>
+  <w:style w:type="character" w:customStyle="1" w:styleId="object-description">
+    <w:name w:val="object-description"/>
+    <w:basedOn w:val="a0"/>
+    <w:rsid w:val="00E1036A"/>
+  </w:style>
+  <w:style w:type="character" w:customStyle="1" w:styleId="object-properties-preview">
+    <w:name w:val="object-properties-preview"/>
+    <w:basedOn w:val="a0"/>
+    <w:rsid w:val="00E1036A"/>
   </w:style>
 </w:styles>
 </file>

</xml_diff>

<commit_message>
App: pass array for sort items
</commit_message>
<xml_diff>
--- a/Курс React Pizza.docx
+++ b/Курс React Pizza.docx
@@ -25536,14 +25536,2405 @@
     <w:p>
       <w:pPr>
         <w:rPr>
+          <w:b/>
+        </w:rPr>
+      </w:pPr>
+      <w:r>
+        <w:rPr>
+          <w:b/>
+        </w:rPr>
+        <w:t>Выбор пункта меню сортировки</w:t>
+      </w:r>
+    </w:p>
+    <w:p>
+      <w:pPr>
+        <w:rPr>
+          <w:lang w:val="en-US"/>
+        </w:rPr>
+      </w:pPr>
+      <w:r>
+        <w:t xml:space="preserve">Аналогично </w:t>
+      </w:r>
+      <w:r>
+        <w:rPr>
+          <w:lang w:val="en-US"/>
+        </w:rPr>
+        <w:t>Categories:</w:t>
+      </w:r>
+    </w:p>
+    <w:p>
+      <w:pPr>
+        <w:pStyle w:val="a6"/>
+        <w:numPr>
+          <w:ilvl w:val="0"/>
+          <w:numId w:val="19"/>
+        </w:numPr>
+      </w:pPr>
+      <w:r>
+        <w:t xml:space="preserve">Из </w:t>
+      </w:r>
+      <w:r>
+        <w:rPr>
+          <w:lang w:val="en-US"/>
+        </w:rPr>
+        <w:t>App</w:t>
+      </w:r>
+      <w:r>
+        <w:t>()</w:t>
+      </w:r>
+      <w:r>
+        <w:t xml:space="preserve"> в  </w:t>
+      </w:r>
+      <w:proofErr w:type="spellStart"/>
+      <w:r>
+        <w:rPr>
+          <w:lang w:val="en-US"/>
+        </w:rPr>
+        <w:t>SortPopup</w:t>
+      </w:r>
+      <w:proofErr w:type="spellEnd"/>
+      <w:r>
+        <w:t xml:space="preserve"> пропсами передаем массив сортировок</w:t>
+      </w:r>
+      <w:r>
+        <w:t>:</w:t>
+      </w:r>
+      <w:r>
+        <w:br/>
+        <w:t>&lt;</w:t>
+      </w:r>
+      <w:proofErr w:type="spellStart"/>
+      <w:r>
+        <w:t>SortPopup</w:t>
+      </w:r>
+      <w:proofErr w:type="spellEnd"/>
+      <w:r>
+        <w:t xml:space="preserve"> </w:t>
+      </w:r>
+      <w:proofErr w:type="spellStart"/>
+      <w:r>
+        <w:t>items</w:t>
+      </w:r>
+      <w:proofErr w:type="spellEnd"/>
+      <w:r>
+        <w:t>={["популярности", "цене", "алфавиту"]} /&gt;</w:t>
+      </w:r>
+    </w:p>
+    <w:p>
+      <w:pPr>
+        <w:pStyle w:val="a6"/>
+        <w:numPr>
+          <w:ilvl w:val="0"/>
+          <w:numId w:val="19"/>
+        </w:numPr>
+      </w:pPr>
+      <w:r>
+        <w:t>Принимаем их пропсами</w:t>
+      </w:r>
+      <w:r>
+        <w:t xml:space="preserve">: </w:t>
+      </w:r>
+      <w:proofErr w:type="spellStart"/>
+      <w:r>
+        <w:rPr>
+          <w:lang w:val="en-US"/>
+        </w:rPr>
+        <w:t>SortPopup</w:t>
+      </w:r>
+      <w:proofErr w:type="spellEnd"/>
+      <w:r>
+        <w:t>({</w:t>
+      </w:r>
+      <w:r>
+        <w:rPr>
+          <w:lang w:val="en-US"/>
+        </w:rPr>
+        <w:t>items</w:t>
+      </w:r>
+      <w:r>
+        <w:t>})</w:t>
+      </w:r>
+      <w:r>
+        <w:t xml:space="preserve"> и через </w:t>
+      </w:r>
+      <w:proofErr w:type="spellStart"/>
+      <w:r>
+        <w:t>items.map</w:t>
+      </w:r>
+      <w:proofErr w:type="spellEnd"/>
+      <w:r>
+        <w:t>()</w:t>
+      </w:r>
+      <w:r>
+        <w:t xml:space="preserve"> отображаем теги </w:t>
+      </w:r>
+      <w:r>
+        <w:t>&lt;</w:t>
+      </w:r>
+      <w:r>
+        <w:rPr>
+          <w:lang w:val="en-US"/>
+        </w:rPr>
+        <w:t>li</w:t>
+      </w:r>
+      <w:r>
+        <w:t>&gt;</w:t>
+      </w:r>
+    </w:p>
+    <w:p>
+      <w:pPr>
+        <w:pStyle w:val="a6"/>
+        <w:numPr>
+          <w:ilvl w:val="0"/>
+          <w:numId w:val="19"/>
+        </w:numPr>
+        <w:rPr>
+          <w:lang w:val="en-US"/>
+        </w:rPr>
+      </w:pPr>
+      <w:r>
+        <w:t>Создаем</w:t>
+      </w:r>
+      <w:r>
+        <w:rPr>
+          <w:lang w:val="en-US"/>
+        </w:rPr>
+        <w:t xml:space="preserve"> </w:t>
+      </w:r>
+      <w:r>
+        <w:t>стейт</w:t>
+      </w:r>
+      <w:r>
+        <w:rPr>
+          <w:lang w:val="en-US"/>
+        </w:rPr>
+        <w:t xml:space="preserve"> </w:t>
+      </w:r>
+      <w:proofErr w:type="spellStart"/>
+      <w:r>
+        <w:rPr>
+          <w:lang w:val="en-US"/>
+        </w:rPr>
+        <w:t>const</w:t>
+      </w:r>
+      <w:proofErr w:type="spellEnd"/>
+      <w:r>
+        <w:rPr>
+          <w:lang w:val="en-US"/>
+        </w:rPr>
+        <w:t xml:space="preserve"> [</w:t>
+      </w:r>
+      <w:proofErr w:type="spellStart"/>
+      <w:r>
+        <w:rPr>
+          <w:lang w:val="en-US"/>
+        </w:rPr>
+        <w:t>activeItem</w:t>
+      </w:r>
+      <w:proofErr w:type="spellEnd"/>
+      <w:r>
+        <w:rPr>
+          <w:lang w:val="en-US"/>
+        </w:rPr>
+        <w:t xml:space="preserve">, </w:t>
+      </w:r>
+      <w:proofErr w:type="spellStart"/>
+      <w:r>
+        <w:rPr>
+          <w:lang w:val="en-US"/>
+        </w:rPr>
+        <w:t>setActiveItem</w:t>
+      </w:r>
+      <w:proofErr w:type="spellEnd"/>
+      <w:r>
+        <w:rPr>
+          <w:lang w:val="en-US"/>
+        </w:rPr>
+        <w:t xml:space="preserve">] = </w:t>
+      </w:r>
+      <w:proofErr w:type="spellStart"/>
+      <w:r>
+        <w:rPr>
+          <w:lang w:val="en-US"/>
+        </w:rPr>
+        <w:t>useState</w:t>
+      </w:r>
+      <w:proofErr w:type="spellEnd"/>
+      <w:r>
+        <w:rPr>
+          <w:lang w:val="en-US"/>
+        </w:rPr>
+        <w:t>(0);</w:t>
+      </w:r>
+    </w:p>
+    <w:p>
+      <w:pPr>
+        <w:pStyle w:val="a6"/>
+        <w:numPr>
+          <w:ilvl w:val="0"/>
+          <w:numId w:val="19"/>
+        </w:numPr>
+        <w:rPr>
+          <w:lang w:val="en-US"/>
+        </w:rPr>
+      </w:pPr>
+      <w:r>
+        <w:t>Создаем</w:t>
+      </w:r>
+      <w:r>
+        <w:rPr>
+          <w:lang w:val="en-US"/>
+        </w:rPr>
+        <w:t xml:space="preserve"> </w:t>
+      </w:r>
+      <w:r>
+        <w:t>обработчик</w:t>
+      </w:r>
+      <w:r>
+        <w:rPr>
+          <w:lang w:val="en-US"/>
+        </w:rPr>
+        <w:t xml:space="preserve"> </w:t>
+      </w:r>
+      <w:r>
+        <w:t>выбора</w:t>
+      </w:r>
+      <w:r>
+        <w:rPr>
+          <w:lang w:val="en-US"/>
+        </w:rPr>
+        <w:t xml:space="preserve"> - </w:t>
+      </w:r>
+      <w:r>
+        <w:rPr>
+          <w:lang w:val="en-US"/>
+        </w:rPr>
+        <w:br/>
+      </w:r>
+      <w:proofErr w:type="spellStart"/>
+      <w:r>
+        <w:rPr>
+          <w:rFonts w:ascii="Courier New" w:hAnsi="Courier New" w:cs="Courier New"/>
+          <w:lang w:val="en-US"/>
+        </w:rPr>
+        <w:t>const</w:t>
+      </w:r>
+      <w:proofErr w:type="spellEnd"/>
+      <w:r>
+        <w:rPr>
+          <w:rFonts w:ascii="Courier New" w:hAnsi="Courier New" w:cs="Courier New"/>
+          <w:lang w:val="en-US"/>
+        </w:rPr>
+        <w:t xml:space="preserve"> </w:t>
+      </w:r>
+      <w:proofErr w:type="spellStart"/>
+      <w:r>
+        <w:rPr>
+          <w:rFonts w:ascii="Courier New" w:hAnsi="Courier New" w:cs="Courier New"/>
+          <w:lang w:val="en-US"/>
+        </w:rPr>
+        <w:t>onSelectItem</w:t>
+      </w:r>
+      <w:proofErr w:type="spellEnd"/>
+      <w:r>
+        <w:rPr>
+          <w:rFonts w:ascii="Courier New" w:hAnsi="Courier New" w:cs="Courier New"/>
+          <w:lang w:val="en-US"/>
+        </w:rPr>
+        <w:t xml:space="preserve"> = (index) =&gt; {</w:t>
+      </w:r>
+      <w:r>
+        <w:rPr>
+          <w:rFonts w:ascii="Courier New" w:hAnsi="Courier New" w:cs="Courier New"/>
+          <w:lang w:val="en-US"/>
+        </w:rPr>
+        <w:t xml:space="preserve"> </w:t>
+      </w:r>
+      <w:r>
+        <w:rPr>
+          <w:rFonts w:ascii="Courier New" w:hAnsi="Courier New" w:cs="Courier New"/>
+          <w:lang w:val="en-US"/>
+        </w:rPr>
+        <w:t xml:space="preserve">   </w:t>
+      </w:r>
+      <w:r>
+        <w:rPr>
+          <w:rFonts w:ascii="Courier New" w:hAnsi="Courier New" w:cs="Courier New"/>
+          <w:lang w:val="en-US"/>
+        </w:rPr>
+        <w:br/>
+      </w:r>
+      <w:r>
+        <w:rPr>
+          <w:rFonts w:ascii="Courier New" w:hAnsi="Courier New" w:cs="Courier New"/>
+          <w:lang w:val="en-US"/>
+        </w:rPr>
+        <w:t xml:space="preserve"> </w:t>
+      </w:r>
+      <w:r>
+        <w:rPr>
+          <w:rFonts w:ascii="Courier New" w:hAnsi="Courier New" w:cs="Courier New"/>
+          <w:lang w:val="en-US"/>
+        </w:rPr>
+        <w:t xml:space="preserve"> </w:t>
+      </w:r>
+      <w:proofErr w:type="spellStart"/>
+      <w:r>
+        <w:rPr>
+          <w:rFonts w:ascii="Courier New" w:hAnsi="Courier New" w:cs="Courier New"/>
+          <w:lang w:val="en-US"/>
+        </w:rPr>
+        <w:t>setActiveItem</w:t>
+      </w:r>
+      <w:proofErr w:type="spellEnd"/>
+      <w:r>
+        <w:rPr>
+          <w:rFonts w:ascii="Courier New" w:hAnsi="Courier New" w:cs="Courier New"/>
+          <w:lang w:val="en-US"/>
+        </w:rPr>
+        <w:t>(index);</w:t>
+      </w:r>
+      <w:r>
+        <w:rPr>
+          <w:rFonts w:ascii="Courier New" w:hAnsi="Courier New" w:cs="Courier New"/>
+          <w:lang w:val="en-US"/>
+        </w:rPr>
+        <w:br/>
+        <w:t xml:space="preserve">  </w:t>
+      </w:r>
+      <w:proofErr w:type="spellStart"/>
+      <w:r>
+        <w:rPr>
+          <w:rFonts w:ascii="Courier New" w:hAnsi="Courier New" w:cs="Courier New"/>
+          <w:lang w:val="en-US"/>
+        </w:rPr>
+        <w:t>setVisiblePopup</w:t>
+      </w:r>
+      <w:proofErr w:type="spellEnd"/>
+      <w:r>
+        <w:rPr>
+          <w:rFonts w:ascii="Courier New" w:hAnsi="Courier New" w:cs="Courier New"/>
+          <w:lang w:val="en-US"/>
+        </w:rPr>
+        <w:t>(false)</w:t>
+      </w:r>
+      <w:r>
+        <w:rPr>
+          <w:rFonts w:ascii="Courier New" w:hAnsi="Courier New" w:cs="Courier New"/>
+          <w:lang w:val="en-US"/>
+        </w:rPr>
+        <w:t xml:space="preserve">;  // </w:t>
+      </w:r>
+      <w:r>
+        <w:rPr>
+          <w:rFonts w:ascii="Courier New" w:hAnsi="Courier New" w:cs="Courier New"/>
+        </w:rPr>
+        <w:t>чтобы</w:t>
+      </w:r>
+      <w:r>
+        <w:rPr>
+          <w:rFonts w:ascii="Courier New" w:hAnsi="Courier New" w:cs="Courier New"/>
+          <w:lang w:val="en-US"/>
+        </w:rPr>
+        <w:t xml:space="preserve"> </w:t>
+      </w:r>
+      <w:r>
+        <w:rPr>
+          <w:rFonts w:ascii="Courier New" w:hAnsi="Courier New" w:cs="Courier New"/>
+        </w:rPr>
+        <w:t>скрыть</w:t>
+      </w:r>
+      <w:r>
+        <w:rPr>
+          <w:rFonts w:ascii="Courier New" w:hAnsi="Courier New" w:cs="Courier New"/>
+          <w:lang w:val="en-US"/>
+        </w:rPr>
+        <w:t xml:space="preserve"> </w:t>
+      </w:r>
+      <w:r>
+        <w:rPr>
+          <w:rFonts w:ascii="Courier New" w:hAnsi="Courier New" w:cs="Courier New"/>
+        </w:rPr>
+        <w:t>меню</w:t>
+      </w:r>
+      <w:r>
+        <w:rPr>
+          <w:rFonts w:ascii="Courier New" w:hAnsi="Courier New" w:cs="Courier New"/>
+          <w:lang w:val="en-US"/>
+        </w:rPr>
+        <w:br/>
+      </w:r>
+      <w:r>
+        <w:rPr>
+          <w:rFonts w:ascii="Courier New" w:hAnsi="Courier New" w:cs="Courier New"/>
+          <w:lang w:val="en-US"/>
+        </w:rPr>
+        <w:t>}</w:t>
+      </w:r>
+      <w:r>
+        <w:rPr>
+          <w:rFonts w:ascii="Courier New" w:hAnsi="Courier New" w:cs="Courier New"/>
+          <w:lang w:val="en-US"/>
+        </w:rPr>
+        <w:t xml:space="preserve"> </w:t>
+      </w:r>
+    </w:p>
+    <w:p>
+      <w:pPr>
+        <w:pStyle w:val="a6"/>
+        <w:numPr>
+          <w:ilvl w:val="0"/>
+          <w:numId w:val="19"/>
+        </w:numPr>
+        <w:rPr>
+          <w:lang w:val="en-US"/>
+        </w:rPr>
+      </w:pPr>
+      <w:r>
+        <w:t>В</w:t>
+      </w:r>
+      <w:r>
+        <w:rPr>
+          <w:lang w:val="en-US"/>
+        </w:rPr>
+        <w:t xml:space="preserve"> &lt;li&gt; </w:t>
+      </w:r>
+      <w:proofErr w:type="spellStart"/>
+      <w:r>
+        <w:rPr>
+          <w:lang w:val="en-US"/>
+        </w:rPr>
+        <w:t>onClick</w:t>
+      </w:r>
+      <w:proofErr w:type="spellEnd"/>
+      <w:r>
+        <w:rPr>
+          <w:lang w:val="en-US"/>
+        </w:rPr>
+        <w:t xml:space="preserve"> = </w:t>
+      </w:r>
+      <w:proofErr w:type="spellStart"/>
+      <w:r>
+        <w:rPr>
+          <w:lang w:val="en-US"/>
+        </w:rPr>
+        <w:t>onClick</w:t>
+      </w:r>
+      <w:proofErr w:type="spellEnd"/>
+      <w:r>
+        <w:rPr>
+          <w:lang w:val="en-US"/>
+        </w:rPr>
+        <w:t xml:space="preserve">={() =&gt; </w:t>
+      </w:r>
+      <w:proofErr w:type="spellStart"/>
+      <w:r>
+        <w:rPr>
+          <w:lang w:val="en-US"/>
+        </w:rPr>
+        <w:t>handleActiveItem</w:t>
+      </w:r>
+      <w:proofErr w:type="spellEnd"/>
+      <w:r>
+        <w:rPr>
+          <w:lang w:val="en-US"/>
+        </w:rPr>
+        <w:t xml:space="preserve">(index)}, </w:t>
+      </w:r>
+      <w:r>
+        <w:t>также</w:t>
+      </w:r>
+      <w:r>
+        <w:rPr>
+          <w:lang w:val="en-US"/>
+        </w:rPr>
+        <w:t xml:space="preserve">  className={</w:t>
+      </w:r>
+      <w:proofErr w:type="spellStart"/>
+      <w:r>
+        <w:rPr>
+          <w:lang w:val="en-US"/>
+        </w:rPr>
+        <w:t>activeItem</w:t>
+      </w:r>
+      <w:proofErr w:type="spellEnd"/>
+      <w:r>
+        <w:rPr>
+          <w:lang w:val="en-US"/>
+        </w:rPr>
+        <w:t xml:space="preserve"> === index ? "active" : ""}</w:t>
+      </w:r>
+    </w:p>
+    <w:p>
+      <w:pPr>
+        <w:pStyle w:val="a6"/>
+        <w:numPr>
+          <w:ilvl w:val="0"/>
+          <w:numId w:val="19"/>
+        </w:numPr>
+        <w:rPr>
+          <w:lang w:val="en-US"/>
+        </w:rPr>
+      </w:pPr>
+      <w:r>
+        <w:t>В</w:t>
+      </w:r>
+      <w:r>
+        <w:rPr>
+          <w:lang w:val="en-US"/>
+        </w:rPr>
+        <w:t xml:space="preserve"> </w:t>
+      </w:r>
+      <w:r>
+        <w:t>заголовке</w:t>
+      </w:r>
+      <w:r>
+        <w:rPr>
+          <w:lang w:val="en-US"/>
+        </w:rPr>
+        <w:t xml:space="preserve"> &lt;</w:t>
+      </w:r>
+      <w:r>
+        <w:rPr>
+          <w:lang w:val="en-US"/>
+        </w:rPr>
+        <w:t>span</w:t>
+      </w:r>
+      <w:r>
+        <w:rPr>
+          <w:lang w:val="en-US"/>
+        </w:rPr>
+        <w:t xml:space="preserve">&gt; </w:t>
+      </w:r>
+      <w:r>
+        <w:t>для</w:t>
+      </w:r>
+      <w:r>
+        <w:rPr>
+          <w:lang w:val="en-US"/>
+        </w:rPr>
+        <w:t xml:space="preserve"> </w:t>
+      </w:r>
+      <w:r>
+        <w:t>отображения</w:t>
+      </w:r>
+      <w:r>
+        <w:rPr>
+          <w:lang w:val="en-US"/>
+        </w:rPr>
+        <w:t xml:space="preserve"> </w:t>
+      </w:r>
+      <w:r>
+        <w:t>текущего</w:t>
+      </w:r>
+      <w:r>
+        <w:rPr>
+          <w:lang w:val="en-US"/>
+        </w:rPr>
+        <w:t xml:space="preserve"> </w:t>
+      </w:r>
+      <w:r>
+        <w:t>элемента</w:t>
+      </w:r>
+      <w:r>
+        <w:rPr>
+          <w:lang w:val="en-US"/>
+        </w:rPr>
+        <w:t>:</w:t>
+      </w:r>
+      <w:r>
+        <w:rPr>
+          <w:lang w:val="en-US"/>
+        </w:rPr>
+        <w:br/>
+      </w:r>
+      <w:r>
+        <w:rPr>
+          <w:rFonts w:ascii="Courier New" w:hAnsi="Courier New" w:cs="Courier New"/>
+          <w:lang w:val="en-US"/>
+        </w:rPr>
+        <w:t xml:space="preserve">&lt;span </w:t>
+      </w:r>
+      <w:proofErr w:type="spellStart"/>
+      <w:r>
+        <w:rPr>
+          <w:rFonts w:ascii="Courier New" w:hAnsi="Courier New" w:cs="Courier New"/>
+          <w:lang w:val="en-US"/>
+        </w:rPr>
+        <w:t>onClick</w:t>
+      </w:r>
+      <w:proofErr w:type="spellEnd"/>
+      <w:r>
+        <w:rPr>
+          <w:rFonts w:ascii="Courier New" w:hAnsi="Courier New" w:cs="Courier New"/>
+          <w:lang w:val="en-US"/>
+        </w:rPr>
+        <w:t>={</w:t>
+      </w:r>
+      <w:proofErr w:type="spellStart"/>
+      <w:r>
+        <w:rPr>
+          <w:rFonts w:ascii="Courier New" w:hAnsi="Courier New" w:cs="Courier New"/>
+          <w:lang w:val="en-US"/>
+        </w:rPr>
+        <w:t>togglePopupVisible</w:t>
+      </w:r>
+      <w:proofErr w:type="spellEnd"/>
+      <w:r>
+        <w:rPr>
+          <w:rFonts w:ascii="Courier New" w:hAnsi="Courier New" w:cs="Courier New"/>
+          <w:lang w:val="en-US"/>
+        </w:rPr>
+        <w:t>}&gt;{items[</w:t>
+      </w:r>
+      <w:proofErr w:type="spellStart"/>
+      <w:r>
+        <w:rPr>
+          <w:rFonts w:ascii="Courier New" w:hAnsi="Courier New" w:cs="Courier New"/>
+          <w:lang w:val="en-US"/>
+        </w:rPr>
+        <w:t>activeItem</w:t>
+      </w:r>
+      <w:proofErr w:type="spellEnd"/>
+      <w:r>
+        <w:rPr>
+          <w:rFonts w:ascii="Courier New" w:hAnsi="Courier New" w:cs="Courier New"/>
+          <w:lang w:val="en-US"/>
+        </w:rPr>
+        <w:t>]}&lt;/span&gt;</w:t>
+      </w:r>
+    </w:p>
+    <w:p>
+      <w:pPr>
+        <w:rPr>
+          <w:lang w:val="en-US"/>
+        </w:rPr>
+      </w:pPr>
+    </w:p>
+    <w:p>
+      <w:pPr>
+        <w:shd w:val="clear" w:color="auto" w:fill="1E1E1E"/>
+        <w:rPr>
+          <w:rFonts w:ascii="Consolas" w:eastAsia="Times New Roman" w:hAnsi="Consolas" w:cs="Times New Roman"/>
+          <w:color w:val="D4D4D4"/>
+          <w:sz w:val="18"/>
+          <w:szCs w:val="18"/>
+          <w:lang w:val="en-US" w:eastAsia="ru-RU"/>
+        </w:rPr>
+      </w:pPr>
+      <w:proofErr w:type="spellStart"/>
+      <w:r>
+        <w:rPr>
+          <w:rFonts w:ascii="Consolas" w:eastAsia="Times New Roman" w:hAnsi="Consolas" w:cs="Times New Roman"/>
+          <w:color w:val="569CD6"/>
+          <w:sz w:val="18"/>
+          <w:szCs w:val="18"/>
+          <w:lang w:eastAsia="ru-RU"/>
+        </w:rPr>
+        <w:t>const</w:t>
+      </w:r>
+      <w:proofErr w:type="spellEnd"/>
+      <w:r>
+        <w:rPr>
+          <w:rFonts w:ascii="Consolas" w:eastAsia="Times New Roman" w:hAnsi="Consolas" w:cs="Times New Roman"/>
+          <w:color w:val="D4D4D4"/>
+          <w:sz w:val="18"/>
+          <w:szCs w:val="18"/>
+          <w:lang w:eastAsia="ru-RU"/>
+        </w:rPr>
+        <w:t> [</w:t>
+      </w:r>
+      <w:proofErr w:type="spellStart"/>
+      <w:r>
+        <w:rPr>
+          <w:rFonts w:ascii="Consolas" w:eastAsia="Times New Roman" w:hAnsi="Consolas" w:cs="Times New Roman"/>
+          <w:color w:val="4FC1FF"/>
+          <w:sz w:val="18"/>
+          <w:szCs w:val="18"/>
+          <w:lang w:eastAsia="ru-RU"/>
+        </w:rPr>
+        <w:t>activeItem</w:t>
+      </w:r>
+      <w:proofErr w:type="spellEnd"/>
+      <w:r>
+        <w:rPr>
+          <w:rFonts w:ascii="Consolas" w:eastAsia="Times New Roman" w:hAnsi="Consolas" w:cs="Times New Roman"/>
+          <w:color w:val="D4D4D4"/>
+          <w:sz w:val="18"/>
+          <w:szCs w:val="18"/>
+          <w:lang w:eastAsia="ru-RU"/>
+        </w:rPr>
+        <w:t>, </w:t>
+      </w:r>
+      <w:proofErr w:type="spellStart"/>
+      <w:r>
+        <w:rPr>
+          <w:rFonts w:ascii="Consolas" w:eastAsia="Times New Roman" w:hAnsi="Consolas" w:cs="Times New Roman"/>
+          <w:color w:val="DCDCAA"/>
+          <w:sz w:val="18"/>
+          <w:szCs w:val="18"/>
+          <w:lang w:eastAsia="ru-RU"/>
+        </w:rPr>
+        <w:t>setActiveItem</w:t>
+      </w:r>
+      <w:proofErr w:type="spellEnd"/>
+      <w:r>
+        <w:rPr>
+          <w:rFonts w:ascii="Consolas" w:eastAsia="Times New Roman" w:hAnsi="Consolas" w:cs="Times New Roman"/>
+          <w:color w:val="D4D4D4"/>
+          <w:sz w:val="18"/>
+          <w:szCs w:val="18"/>
+          <w:lang w:eastAsia="ru-RU"/>
+        </w:rPr>
+        <w:t>] = </w:t>
+      </w:r>
+      <w:proofErr w:type="spellStart"/>
+      <w:r>
+        <w:rPr>
+          <w:rFonts w:ascii="Consolas" w:eastAsia="Times New Roman" w:hAnsi="Consolas" w:cs="Times New Roman"/>
+          <w:color w:val="DCDCAA"/>
+          <w:sz w:val="18"/>
+          <w:szCs w:val="18"/>
+          <w:lang w:eastAsia="ru-RU"/>
+        </w:rPr>
+        <w:t>useState</w:t>
+      </w:r>
+      <w:proofErr w:type="spellEnd"/>
+      <w:r>
+        <w:rPr>
+          <w:rFonts w:ascii="Consolas" w:eastAsia="Times New Roman" w:hAnsi="Consolas" w:cs="Times New Roman"/>
+          <w:color w:val="D4D4D4"/>
+          <w:sz w:val="18"/>
+          <w:szCs w:val="18"/>
+          <w:lang w:eastAsia="ru-RU"/>
+        </w:rPr>
+        <w:t>(</w:t>
+      </w:r>
+      <w:r>
+        <w:rPr>
+          <w:rFonts w:ascii="Consolas" w:eastAsia="Times New Roman" w:hAnsi="Consolas" w:cs="Times New Roman"/>
+          <w:color w:val="B5CEA8"/>
+          <w:sz w:val="18"/>
+          <w:szCs w:val="18"/>
+          <w:lang w:eastAsia="ru-RU"/>
+        </w:rPr>
+        <w:t>0</w:t>
+      </w:r>
+      <w:r>
+        <w:rPr>
+          <w:rFonts w:ascii="Consolas" w:eastAsia="Times New Roman" w:hAnsi="Consolas" w:cs="Times New Roman"/>
+          <w:color w:val="D4D4D4"/>
+          <w:sz w:val="18"/>
+          <w:szCs w:val="18"/>
+          <w:lang w:eastAsia="ru-RU"/>
+        </w:rPr>
+        <w:t>);</w:t>
+      </w:r>
+    </w:p>
+    <w:p>
+      <w:pPr>
+        <w:shd w:val="clear" w:color="auto" w:fill="1E1E1E"/>
+        <w:spacing w:line="360" w:lineRule="atLeast"/>
+        <w:rPr>
+          <w:rFonts w:ascii="Consolas" w:eastAsia="Times New Roman" w:hAnsi="Consolas" w:cs="Times New Roman"/>
+          <w:color w:val="569CD6"/>
+          <w:sz w:val="27"/>
+          <w:szCs w:val="27"/>
+          <w:lang w:val="en-US" w:eastAsia="ru-RU"/>
+        </w:rPr>
+      </w:pPr>
+      <w:r>
+        <w:rPr>
+          <w:rFonts w:ascii="Consolas" w:eastAsia="Times New Roman" w:hAnsi="Consolas" w:cs="Times New Roman"/>
+          <w:color w:val="569CD6"/>
+          <w:sz w:val="27"/>
+          <w:szCs w:val="27"/>
+          <w:lang w:val="en-US" w:eastAsia="ru-RU"/>
+        </w:rPr>
+        <w:t>…</w:t>
+      </w:r>
+    </w:p>
+    <w:p>
+      <w:pPr>
+        <w:shd w:val="clear" w:color="auto" w:fill="1E1E1E"/>
+        <w:rPr>
+          <w:rFonts w:ascii="Consolas" w:eastAsia="Times New Roman" w:hAnsi="Consolas" w:cs="Times New Roman"/>
+          <w:color w:val="D4D4D4"/>
+          <w:sz w:val="18"/>
+          <w:szCs w:val="18"/>
+          <w:lang w:val="en-US" w:eastAsia="ru-RU"/>
+        </w:rPr>
+      </w:pPr>
+      <w:proofErr w:type="spellStart"/>
+      <w:r>
+        <w:rPr>
+          <w:rFonts w:ascii="Consolas" w:eastAsia="Times New Roman" w:hAnsi="Consolas" w:cs="Times New Roman"/>
+          <w:color w:val="569CD6"/>
+          <w:sz w:val="18"/>
+          <w:szCs w:val="18"/>
+          <w:lang w:val="en-US" w:eastAsia="ru-RU"/>
+        </w:rPr>
+        <w:t>const</w:t>
+      </w:r>
+      <w:proofErr w:type="spellEnd"/>
+      <w:r>
+        <w:rPr>
+          <w:rFonts w:ascii="Consolas" w:eastAsia="Times New Roman" w:hAnsi="Consolas" w:cs="Times New Roman"/>
+          <w:color w:val="D4D4D4"/>
+          <w:sz w:val="18"/>
+          <w:szCs w:val="18"/>
+          <w:lang w:val="en-US" w:eastAsia="ru-RU"/>
+        </w:rPr>
+        <w:t> </w:t>
+      </w:r>
+      <w:proofErr w:type="spellStart"/>
+      <w:r>
+        <w:rPr>
+          <w:rFonts w:ascii="Consolas" w:eastAsia="Times New Roman" w:hAnsi="Consolas" w:cs="Times New Roman"/>
+          <w:color w:val="DCDCAA"/>
+          <w:sz w:val="18"/>
+          <w:szCs w:val="18"/>
+          <w:lang w:val="en-US" w:eastAsia="ru-RU"/>
+        </w:rPr>
+        <w:t>onSelectItem</w:t>
+      </w:r>
+      <w:proofErr w:type="spellEnd"/>
+      <w:r>
+        <w:rPr>
+          <w:rFonts w:ascii="Consolas" w:eastAsia="Times New Roman" w:hAnsi="Consolas" w:cs="Times New Roman"/>
+          <w:color w:val="DCDCAA"/>
+          <w:sz w:val="18"/>
+          <w:szCs w:val="18"/>
+          <w:lang w:val="en-US" w:eastAsia="ru-RU"/>
+        </w:rPr>
+        <w:t xml:space="preserve"> </w:t>
+      </w:r>
+      <w:r>
+        <w:rPr>
+          <w:rFonts w:ascii="Consolas" w:eastAsia="Times New Roman" w:hAnsi="Consolas" w:cs="Times New Roman"/>
+          <w:color w:val="D4D4D4"/>
+          <w:sz w:val="18"/>
+          <w:szCs w:val="18"/>
+          <w:lang w:val="en-US" w:eastAsia="ru-RU"/>
+        </w:rPr>
+        <w:t>= (</w:t>
+      </w:r>
+      <w:r>
+        <w:rPr>
+          <w:rFonts w:ascii="Consolas" w:eastAsia="Times New Roman" w:hAnsi="Consolas" w:cs="Times New Roman"/>
+          <w:color w:val="9CDCFE"/>
+          <w:sz w:val="18"/>
+          <w:szCs w:val="18"/>
+          <w:lang w:val="en-US" w:eastAsia="ru-RU"/>
+        </w:rPr>
+        <w:t>index</w:t>
+      </w:r>
+      <w:r>
+        <w:rPr>
+          <w:rFonts w:ascii="Consolas" w:eastAsia="Times New Roman" w:hAnsi="Consolas" w:cs="Times New Roman"/>
+          <w:color w:val="D4D4D4"/>
+          <w:sz w:val="18"/>
+          <w:szCs w:val="18"/>
+          <w:lang w:val="en-US" w:eastAsia="ru-RU"/>
+        </w:rPr>
+        <w:t>) </w:t>
+      </w:r>
+      <w:r>
+        <w:rPr>
+          <w:rFonts w:ascii="Consolas" w:eastAsia="Times New Roman" w:hAnsi="Consolas" w:cs="Times New Roman"/>
+          <w:color w:val="569CD6"/>
+          <w:sz w:val="18"/>
+          <w:szCs w:val="18"/>
+          <w:lang w:val="en-US" w:eastAsia="ru-RU"/>
+        </w:rPr>
+        <w:t>=&gt;</w:t>
+      </w:r>
+      <w:r>
+        <w:rPr>
+          <w:rFonts w:ascii="Consolas" w:eastAsia="Times New Roman" w:hAnsi="Consolas" w:cs="Times New Roman"/>
+          <w:color w:val="D4D4D4"/>
+          <w:sz w:val="18"/>
+          <w:szCs w:val="18"/>
+          <w:lang w:val="en-US" w:eastAsia="ru-RU"/>
+        </w:rPr>
+        <w:t> {</w:t>
+      </w:r>
+    </w:p>
+    <w:p>
+      <w:pPr>
+        <w:shd w:val="clear" w:color="auto" w:fill="1E1E1E"/>
+        <w:rPr>
+          <w:rFonts w:ascii="Consolas" w:eastAsia="Times New Roman" w:hAnsi="Consolas" w:cs="Times New Roman"/>
+          <w:color w:val="D4D4D4"/>
+          <w:sz w:val="18"/>
+          <w:szCs w:val="18"/>
+          <w:lang w:val="en-US" w:eastAsia="ru-RU"/>
+        </w:rPr>
+      </w:pPr>
+      <w:r>
+        <w:rPr>
+          <w:rFonts w:ascii="Consolas" w:eastAsia="Times New Roman" w:hAnsi="Consolas" w:cs="Times New Roman"/>
+          <w:color w:val="D4D4D4"/>
+          <w:sz w:val="18"/>
+          <w:szCs w:val="18"/>
+          <w:lang w:val="en-US" w:eastAsia="ru-RU"/>
+        </w:rPr>
+        <w:t>    </w:t>
+      </w:r>
+      <w:proofErr w:type="spellStart"/>
+      <w:r>
+        <w:rPr>
+          <w:rFonts w:ascii="Consolas" w:eastAsia="Times New Roman" w:hAnsi="Consolas" w:cs="Times New Roman"/>
+          <w:color w:val="DCDCAA"/>
+          <w:sz w:val="18"/>
+          <w:szCs w:val="18"/>
+          <w:lang w:val="en-US" w:eastAsia="ru-RU"/>
+        </w:rPr>
+        <w:t>setActiveItem</w:t>
+      </w:r>
+      <w:proofErr w:type="spellEnd"/>
+      <w:r>
+        <w:rPr>
+          <w:rFonts w:ascii="Consolas" w:eastAsia="Times New Roman" w:hAnsi="Consolas" w:cs="Times New Roman"/>
+          <w:color w:val="D4D4D4"/>
+          <w:sz w:val="18"/>
+          <w:szCs w:val="18"/>
+          <w:lang w:val="en-US" w:eastAsia="ru-RU"/>
+        </w:rPr>
+        <w:t>(</w:t>
+      </w:r>
+      <w:r>
+        <w:rPr>
+          <w:rFonts w:ascii="Consolas" w:eastAsia="Times New Roman" w:hAnsi="Consolas" w:cs="Times New Roman"/>
+          <w:color w:val="9CDCFE"/>
+          <w:sz w:val="18"/>
+          <w:szCs w:val="18"/>
+          <w:lang w:val="en-US" w:eastAsia="ru-RU"/>
+        </w:rPr>
+        <w:t>index</w:t>
+      </w:r>
+      <w:r>
+        <w:rPr>
+          <w:rFonts w:ascii="Consolas" w:eastAsia="Times New Roman" w:hAnsi="Consolas" w:cs="Times New Roman"/>
+          <w:color w:val="D4D4D4"/>
+          <w:sz w:val="18"/>
+          <w:szCs w:val="18"/>
+          <w:lang w:val="en-US" w:eastAsia="ru-RU"/>
+        </w:rPr>
+        <w:t>);</w:t>
+      </w:r>
+    </w:p>
+    <w:p>
+      <w:pPr>
+        <w:shd w:val="clear" w:color="auto" w:fill="1E1E1E"/>
+        <w:rPr>
+          <w:rFonts w:ascii="Consolas" w:eastAsia="Times New Roman" w:hAnsi="Consolas" w:cs="Times New Roman"/>
+          <w:color w:val="D4D4D4"/>
+          <w:sz w:val="18"/>
+          <w:szCs w:val="18"/>
+          <w:lang w:eastAsia="ru-RU"/>
+        </w:rPr>
+      </w:pPr>
+      <w:r>
+        <w:rPr>
+          <w:rFonts w:ascii="Consolas" w:eastAsia="Times New Roman" w:hAnsi="Consolas" w:cs="Times New Roman"/>
+          <w:color w:val="D4D4D4"/>
+          <w:sz w:val="18"/>
+          <w:szCs w:val="18"/>
+          <w:lang w:val="en-US" w:eastAsia="ru-RU"/>
+        </w:rPr>
+        <w:t>    </w:t>
+      </w:r>
+      <w:proofErr w:type="spellStart"/>
+      <w:r>
+        <w:rPr>
+          <w:rFonts w:ascii="Consolas" w:eastAsia="Times New Roman" w:hAnsi="Consolas" w:cs="Times New Roman"/>
+          <w:color w:val="DCDCAA"/>
+          <w:sz w:val="18"/>
+          <w:szCs w:val="18"/>
+          <w:lang w:eastAsia="ru-RU"/>
+        </w:rPr>
+        <w:t>setVisiblePopup</w:t>
+      </w:r>
+      <w:proofErr w:type="spellEnd"/>
+      <w:r>
+        <w:rPr>
+          <w:rFonts w:ascii="Consolas" w:eastAsia="Times New Roman" w:hAnsi="Consolas" w:cs="Times New Roman"/>
+          <w:color w:val="D4D4D4"/>
+          <w:sz w:val="18"/>
+          <w:szCs w:val="18"/>
+          <w:lang w:eastAsia="ru-RU"/>
+        </w:rPr>
+        <w:t>(</w:t>
+      </w:r>
+      <w:proofErr w:type="spellStart"/>
+      <w:r>
+        <w:rPr>
+          <w:rFonts w:ascii="Consolas" w:eastAsia="Times New Roman" w:hAnsi="Consolas" w:cs="Times New Roman"/>
+          <w:color w:val="569CD6"/>
+          <w:sz w:val="18"/>
+          <w:szCs w:val="18"/>
+          <w:lang w:eastAsia="ru-RU"/>
+        </w:rPr>
+        <w:t>false</w:t>
+      </w:r>
+      <w:proofErr w:type="spellEnd"/>
+      <w:r>
+        <w:rPr>
+          <w:rFonts w:ascii="Consolas" w:eastAsia="Times New Roman" w:hAnsi="Consolas" w:cs="Times New Roman"/>
+          <w:color w:val="D4D4D4"/>
+          <w:sz w:val="18"/>
+          <w:szCs w:val="18"/>
+          <w:lang w:eastAsia="ru-RU"/>
+        </w:rPr>
+        <w:t>);</w:t>
+      </w:r>
+    </w:p>
+    <w:p>
+      <w:pPr>
+        <w:shd w:val="clear" w:color="auto" w:fill="1E1E1E"/>
+        <w:rPr>
+          <w:rFonts w:ascii="Consolas" w:eastAsia="Times New Roman" w:hAnsi="Consolas" w:cs="Times New Roman"/>
+          <w:color w:val="D4D4D4"/>
+          <w:sz w:val="18"/>
+          <w:szCs w:val="18"/>
+          <w:lang w:val="en-US" w:eastAsia="ru-RU"/>
+        </w:rPr>
+      </w:pPr>
+      <w:r>
+        <w:rPr>
+          <w:rFonts w:ascii="Consolas" w:eastAsia="Times New Roman" w:hAnsi="Consolas" w:cs="Times New Roman"/>
+          <w:color w:val="D4D4D4"/>
+          <w:sz w:val="18"/>
+          <w:szCs w:val="18"/>
+          <w:lang w:eastAsia="ru-RU"/>
+        </w:rPr>
+        <w:t>}</w:t>
+      </w:r>
+    </w:p>
+    <w:p>
+      <w:pPr>
+        <w:shd w:val="clear" w:color="auto" w:fill="1E1E1E"/>
+        <w:rPr>
+          <w:rFonts w:ascii="Consolas" w:eastAsia="Times New Roman" w:hAnsi="Consolas" w:cs="Times New Roman"/>
+          <w:color w:val="D4D4D4"/>
+          <w:sz w:val="18"/>
+          <w:szCs w:val="18"/>
+          <w:lang w:eastAsia="ru-RU"/>
+        </w:rPr>
+      </w:pPr>
+      <w:r>
+        <w:rPr>
+          <w:rFonts w:ascii="Consolas" w:eastAsia="Times New Roman" w:hAnsi="Consolas" w:cs="Times New Roman"/>
+          <w:color w:val="D4D4D4"/>
+          <w:sz w:val="18"/>
+          <w:szCs w:val="18"/>
+          <w:lang w:val="en-US" w:eastAsia="ru-RU"/>
+        </w:rPr>
+        <w:t>...</w:t>
+      </w:r>
+    </w:p>
+    <w:p>
+      <w:pPr>
+        <w:shd w:val="clear" w:color="auto" w:fill="1E1E1E"/>
+        <w:spacing w:line="360" w:lineRule="atLeast"/>
+        <w:rPr>
+          <w:rFonts w:ascii="Consolas" w:eastAsia="Times New Roman" w:hAnsi="Consolas" w:cs="Times New Roman"/>
+          <w:color w:val="D4D4D4"/>
+          <w:sz w:val="18"/>
+          <w:szCs w:val="18"/>
+          <w:lang w:val="en-US" w:eastAsia="ru-RU"/>
+        </w:rPr>
+      </w:pPr>
+      <w:r>
+        <w:rPr>
+          <w:rFonts w:ascii="Consolas" w:eastAsia="Times New Roman" w:hAnsi="Consolas" w:cs="Times New Roman"/>
+          <w:color w:val="808080"/>
+          <w:sz w:val="18"/>
+          <w:szCs w:val="18"/>
+          <w:lang w:val="en-US" w:eastAsia="ru-RU"/>
+        </w:rPr>
+        <w:t>&lt;</w:t>
+      </w:r>
+      <w:r>
+        <w:rPr>
+          <w:rFonts w:ascii="Consolas" w:eastAsia="Times New Roman" w:hAnsi="Consolas" w:cs="Times New Roman"/>
+          <w:color w:val="569CD6"/>
+          <w:sz w:val="18"/>
+          <w:szCs w:val="18"/>
+          <w:lang w:val="en-US" w:eastAsia="ru-RU"/>
+        </w:rPr>
+        <w:t>span</w:t>
+      </w:r>
+      <w:r>
+        <w:rPr>
+          <w:rFonts w:ascii="Consolas" w:eastAsia="Times New Roman" w:hAnsi="Consolas" w:cs="Times New Roman"/>
+          <w:color w:val="D4D4D4"/>
+          <w:sz w:val="18"/>
+          <w:szCs w:val="18"/>
+          <w:lang w:val="en-US" w:eastAsia="ru-RU"/>
+        </w:rPr>
+        <w:t> </w:t>
+      </w:r>
+      <w:proofErr w:type="spellStart"/>
+      <w:r>
+        <w:rPr>
+          <w:rFonts w:ascii="Consolas" w:eastAsia="Times New Roman" w:hAnsi="Consolas" w:cs="Times New Roman"/>
+          <w:color w:val="9CDCFE"/>
+          <w:sz w:val="18"/>
+          <w:szCs w:val="18"/>
+          <w:lang w:val="en-US" w:eastAsia="ru-RU"/>
+        </w:rPr>
+        <w:t>onClick</w:t>
+      </w:r>
+      <w:proofErr w:type="spellEnd"/>
+      <w:r>
+        <w:rPr>
+          <w:rFonts w:ascii="Consolas" w:eastAsia="Times New Roman" w:hAnsi="Consolas" w:cs="Times New Roman"/>
+          <w:color w:val="D4D4D4"/>
+          <w:sz w:val="18"/>
+          <w:szCs w:val="18"/>
+          <w:lang w:val="en-US" w:eastAsia="ru-RU"/>
+        </w:rPr>
+        <w:t>=</w:t>
+      </w:r>
+      <w:r>
+        <w:rPr>
+          <w:rFonts w:ascii="Consolas" w:eastAsia="Times New Roman" w:hAnsi="Consolas" w:cs="Times New Roman"/>
+          <w:color w:val="569CD6"/>
+          <w:sz w:val="18"/>
+          <w:szCs w:val="18"/>
+          <w:lang w:val="en-US" w:eastAsia="ru-RU"/>
+        </w:rPr>
+        <w:t>{</w:t>
+      </w:r>
+      <w:proofErr w:type="spellStart"/>
+      <w:r>
+        <w:rPr>
+          <w:rFonts w:ascii="Consolas" w:eastAsia="Times New Roman" w:hAnsi="Consolas" w:cs="Times New Roman"/>
+          <w:color w:val="DCDCAA"/>
+          <w:sz w:val="18"/>
+          <w:szCs w:val="18"/>
+          <w:lang w:val="en-US" w:eastAsia="ru-RU"/>
+        </w:rPr>
+        <w:t>togglePopupVisible</w:t>
+      </w:r>
+      <w:proofErr w:type="spellEnd"/>
+      <w:r>
+        <w:rPr>
+          <w:rFonts w:ascii="Consolas" w:eastAsia="Times New Roman" w:hAnsi="Consolas" w:cs="Times New Roman"/>
+          <w:color w:val="569CD6"/>
+          <w:sz w:val="18"/>
+          <w:szCs w:val="18"/>
+          <w:lang w:val="en-US" w:eastAsia="ru-RU"/>
+        </w:rPr>
+        <w:t>}</w:t>
+      </w:r>
+      <w:r>
+        <w:rPr>
+          <w:rFonts w:ascii="Consolas" w:eastAsia="Times New Roman" w:hAnsi="Consolas" w:cs="Times New Roman"/>
+          <w:color w:val="808080"/>
+          <w:sz w:val="18"/>
+          <w:szCs w:val="18"/>
+          <w:lang w:val="en-US" w:eastAsia="ru-RU"/>
+        </w:rPr>
+        <w:t>&gt;</w:t>
+      </w:r>
+      <w:r>
+        <w:rPr>
+          <w:rFonts w:ascii="Consolas" w:eastAsia="Times New Roman" w:hAnsi="Consolas" w:cs="Times New Roman"/>
+          <w:color w:val="569CD6"/>
+          <w:sz w:val="18"/>
+          <w:szCs w:val="18"/>
+          <w:lang w:val="en-US" w:eastAsia="ru-RU"/>
+        </w:rPr>
+        <w:t>{</w:t>
+      </w:r>
+      <w:r>
+        <w:rPr>
+          <w:rFonts w:ascii="Consolas" w:eastAsia="Times New Roman" w:hAnsi="Consolas" w:cs="Times New Roman"/>
+          <w:color w:val="9CDCFE"/>
+          <w:sz w:val="18"/>
+          <w:szCs w:val="18"/>
+          <w:lang w:val="en-US" w:eastAsia="ru-RU"/>
+        </w:rPr>
+        <w:t>items</w:t>
+      </w:r>
+      <w:r>
+        <w:rPr>
+          <w:rFonts w:ascii="Consolas" w:eastAsia="Times New Roman" w:hAnsi="Consolas" w:cs="Times New Roman"/>
+          <w:color w:val="D4D4D4"/>
+          <w:sz w:val="18"/>
+          <w:szCs w:val="18"/>
+          <w:lang w:val="en-US" w:eastAsia="ru-RU"/>
+        </w:rPr>
+        <w:t>[</w:t>
+      </w:r>
+      <w:proofErr w:type="spellStart"/>
+      <w:r>
+        <w:rPr>
+          <w:rFonts w:ascii="Consolas" w:eastAsia="Times New Roman" w:hAnsi="Consolas" w:cs="Times New Roman"/>
+          <w:color w:val="4FC1FF"/>
+          <w:sz w:val="18"/>
+          <w:szCs w:val="18"/>
+          <w:lang w:val="en-US" w:eastAsia="ru-RU"/>
+        </w:rPr>
+        <w:t>activeItem</w:t>
+      </w:r>
+      <w:proofErr w:type="spellEnd"/>
+      <w:r>
+        <w:rPr>
+          <w:rFonts w:ascii="Consolas" w:eastAsia="Times New Roman" w:hAnsi="Consolas" w:cs="Times New Roman"/>
+          <w:color w:val="D4D4D4"/>
+          <w:sz w:val="18"/>
+          <w:szCs w:val="18"/>
+          <w:lang w:val="en-US" w:eastAsia="ru-RU"/>
+        </w:rPr>
+        <w:t>]</w:t>
+      </w:r>
+      <w:r>
+        <w:rPr>
+          <w:rFonts w:ascii="Consolas" w:eastAsia="Times New Roman" w:hAnsi="Consolas" w:cs="Times New Roman"/>
+          <w:color w:val="569CD6"/>
+          <w:sz w:val="18"/>
+          <w:szCs w:val="18"/>
+          <w:lang w:val="en-US" w:eastAsia="ru-RU"/>
+        </w:rPr>
+        <w:t>}</w:t>
+      </w:r>
+      <w:r>
+        <w:rPr>
+          <w:rFonts w:ascii="Consolas" w:eastAsia="Times New Roman" w:hAnsi="Consolas" w:cs="Times New Roman"/>
+          <w:color w:val="808080"/>
+          <w:sz w:val="18"/>
+          <w:szCs w:val="18"/>
+          <w:lang w:val="en-US" w:eastAsia="ru-RU"/>
+        </w:rPr>
+        <w:t>&lt;/</w:t>
+      </w:r>
+      <w:r>
+        <w:rPr>
+          <w:rFonts w:ascii="Consolas" w:eastAsia="Times New Roman" w:hAnsi="Consolas" w:cs="Times New Roman"/>
+          <w:color w:val="569CD6"/>
+          <w:sz w:val="18"/>
+          <w:szCs w:val="18"/>
+          <w:lang w:val="en-US" w:eastAsia="ru-RU"/>
+        </w:rPr>
+        <w:t>span</w:t>
+      </w:r>
+    </w:p>
+    <w:p>
+      <w:pPr>
+        <w:shd w:val="clear" w:color="auto" w:fill="1E1E1E"/>
+        <w:rPr>
+          <w:rFonts w:ascii="Consolas" w:eastAsia="Times New Roman" w:hAnsi="Consolas" w:cs="Times New Roman"/>
+          <w:color w:val="D4D4D4"/>
+          <w:sz w:val="18"/>
+          <w:szCs w:val="18"/>
+          <w:lang w:val="en-US" w:eastAsia="ru-RU"/>
+        </w:rPr>
+      </w:pPr>
+      <w:r>
+        <w:rPr>
+          <w:rFonts w:ascii="Consolas" w:eastAsia="Times New Roman" w:hAnsi="Consolas" w:cs="Times New Roman"/>
+          <w:color w:val="D4D4D4"/>
+          <w:sz w:val="18"/>
+          <w:szCs w:val="18"/>
+          <w:lang w:val="en-US" w:eastAsia="ru-RU"/>
+        </w:rPr>
+        <w:t>…</w:t>
+      </w:r>
+    </w:p>
+    <w:p>
+      <w:pPr>
+        <w:shd w:val="clear" w:color="auto" w:fill="1E1E1E"/>
+        <w:rPr>
+          <w:rFonts w:ascii="Consolas" w:eastAsia="Times New Roman" w:hAnsi="Consolas" w:cs="Times New Roman"/>
+          <w:color w:val="D4D4D4"/>
+          <w:sz w:val="18"/>
+          <w:szCs w:val="18"/>
+          <w:lang w:val="en-US" w:eastAsia="ru-RU"/>
+        </w:rPr>
+      </w:pPr>
+      <w:r>
+        <w:rPr>
+          <w:rFonts w:ascii="Consolas" w:eastAsia="Times New Roman" w:hAnsi="Consolas" w:cs="Times New Roman"/>
+          <w:color w:val="D4D4D4"/>
+          <w:sz w:val="18"/>
+          <w:szCs w:val="18"/>
+          <w:lang w:val="en-US" w:eastAsia="ru-RU"/>
+        </w:rPr>
+        <w:t> </w:t>
+      </w:r>
+      <w:r>
+        <w:rPr>
+          <w:rFonts w:ascii="Consolas" w:eastAsia="Times New Roman" w:hAnsi="Consolas" w:cs="Times New Roman"/>
+          <w:color w:val="569CD6"/>
+          <w:sz w:val="18"/>
+          <w:szCs w:val="18"/>
+          <w:lang w:val="en-US" w:eastAsia="ru-RU"/>
+        </w:rPr>
+        <w:t>{</w:t>
+      </w:r>
+      <w:proofErr w:type="spellStart"/>
+      <w:r>
+        <w:rPr>
+          <w:rFonts w:ascii="Consolas" w:eastAsia="Times New Roman" w:hAnsi="Consolas" w:cs="Times New Roman"/>
+          <w:color w:val="4FC1FF"/>
+          <w:sz w:val="18"/>
+          <w:szCs w:val="18"/>
+          <w:lang w:val="en-US" w:eastAsia="ru-RU"/>
+        </w:rPr>
+        <w:t>visiblePopup</w:t>
+      </w:r>
+      <w:proofErr w:type="spellEnd"/>
+      <w:r>
+        <w:rPr>
+          <w:rFonts w:ascii="Consolas" w:eastAsia="Times New Roman" w:hAnsi="Consolas" w:cs="Times New Roman"/>
+          <w:color w:val="D4D4D4"/>
+          <w:sz w:val="18"/>
+          <w:szCs w:val="18"/>
+          <w:lang w:val="en-US" w:eastAsia="ru-RU"/>
+        </w:rPr>
+        <w:t> &amp;&amp;</w:t>
+      </w:r>
+    </w:p>
+    <w:p>
+      <w:pPr>
+        <w:shd w:val="clear" w:color="auto" w:fill="1E1E1E"/>
+        <w:rPr>
+          <w:rFonts w:ascii="Consolas" w:eastAsia="Times New Roman" w:hAnsi="Consolas" w:cs="Times New Roman"/>
+          <w:color w:val="D4D4D4"/>
+          <w:sz w:val="18"/>
+          <w:szCs w:val="18"/>
+          <w:lang w:val="en-US" w:eastAsia="ru-RU"/>
+        </w:rPr>
+      </w:pPr>
+      <w:r>
+        <w:rPr>
+          <w:rFonts w:ascii="Consolas" w:eastAsia="Times New Roman" w:hAnsi="Consolas" w:cs="Times New Roman"/>
+          <w:color w:val="D4D4D4"/>
+          <w:sz w:val="18"/>
+          <w:szCs w:val="18"/>
+          <w:lang w:val="en-US" w:eastAsia="ru-RU"/>
+        </w:rPr>
+        <w:t>        </w:t>
+      </w:r>
+      <w:r>
+        <w:rPr>
+          <w:rFonts w:ascii="Consolas" w:eastAsia="Times New Roman" w:hAnsi="Consolas" w:cs="Times New Roman"/>
+          <w:color w:val="808080"/>
+          <w:sz w:val="18"/>
+          <w:szCs w:val="18"/>
+          <w:lang w:val="en-US" w:eastAsia="ru-RU"/>
+        </w:rPr>
+        <w:t>&lt;</w:t>
+      </w:r>
+      <w:r>
+        <w:rPr>
+          <w:rFonts w:ascii="Consolas" w:eastAsia="Times New Roman" w:hAnsi="Consolas" w:cs="Times New Roman"/>
+          <w:color w:val="569CD6"/>
+          <w:sz w:val="18"/>
+          <w:szCs w:val="18"/>
+          <w:lang w:val="en-US" w:eastAsia="ru-RU"/>
+        </w:rPr>
+        <w:t>div</w:t>
+      </w:r>
+      <w:r>
+        <w:rPr>
+          <w:rFonts w:ascii="Consolas" w:eastAsia="Times New Roman" w:hAnsi="Consolas" w:cs="Times New Roman"/>
+          <w:color w:val="D4D4D4"/>
+          <w:sz w:val="18"/>
+          <w:szCs w:val="18"/>
+          <w:lang w:val="en-US" w:eastAsia="ru-RU"/>
+        </w:rPr>
+        <w:t> </w:t>
+      </w:r>
+      <w:r>
+        <w:rPr>
+          <w:rFonts w:ascii="Consolas" w:eastAsia="Times New Roman" w:hAnsi="Consolas" w:cs="Times New Roman"/>
+          <w:color w:val="9CDCFE"/>
+          <w:sz w:val="18"/>
+          <w:szCs w:val="18"/>
+          <w:lang w:val="en-US" w:eastAsia="ru-RU"/>
+        </w:rPr>
+        <w:t>className</w:t>
+      </w:r>
+      <w:r>
+        <w:rPr>
+          <w:rFonts w:ascii="Consolas" w:eastAsia="Times New Roman" w:hAnsi="Consolas" w:cs="Times New Roman"/>
+          <w:color w:val="D4D4D4"/>
+          <w:sz w:val="18"/>
+          <w:szCs w:val="18"/>
+          <w:lang w:val="en-US" w:eastAsia="ru-RU"/>
+        </w:rPr>
+        <w:t>=</w:t>
+      </w:r>
+      <w:r>
+        <w:rPr>
+          <w:rFonts w:ascii="Consolas" w:eastAsia="Times New Roman" w:hAnsi="Consolas" w:cs="Times New Roman"/>
+          <w:color w:val="CE9178"/>
+          <w:sz w:val="18"/>
+          <w:szCs w:val="18"/>
+          <w:lang w:val="en-US" w:eastAsia="ru-RU"/>
+        </w:rPr>
+        <w:t>"</w:t>
+      </w:r>
+      <w:proofErr w:type="spellStart"/>
+      <w:r>
+        <w:rPr>
+          <w:rFonts w:ascii="Consolas" w:eastAsia="Times New Roman" w:hAnsi="Consolas" w:cs="Times New Roman"/>
+          <w:color w:val="CE9178"/>
+          <w:sz w:val="18"/>
+          <w:szCs w:val="18"/>
+          <w:lang w:val="en-US" w:eastAsia="ru-RU"/>
+        </w:rPr>
+        <w:t>sort__popup</w:t>
+      </w:r>
+      <w:proofErr w:type="spellEnd"/>
+      <w:r>
+        <w:rPr>
+          <w:rFonts w:ascii="Consolas" w:eastAsia="Times New Roman" w:hAnsi="Consolas" w:cs="Times New Roman"/>
+          <w:color w:val="CE9178"/>
+          <w:sz w:val="18"/>
+          <w:szCs w:val="18"/>
+          <w:lang w:val="en-US" w:eastAsia="ru-RU"/>
+        </w:rPr>
+        <w:t>"</w:t>
+      </w:r>
+      <w:r>
+        <w:rPr>
+          <w:rFonts w:ascii="Consolas" w:eastAsia="Times New Roman" w:hAnsi="Consolas" w:cs="Times New Roman"/>
+          <w:color w:val="808080"/>
+          <w:sz w:val="18"/>
+          <w:szCs w:val="18"/>
+          <w:lang w:val="en-US" w:eastAsia="ru-RU"/>
+        </w:rPr>
+        <w:t>&gt;</w:t>
+      </w:r>
+    </w:p>
+    <w:p>
+      <w:pPr>
+        <w:shd w:val="clear" w:color="auto" w:fill="1E1E1E"/>
+        <w:rPr>
+          <w:rFonts w:ascii="Consolas" w:eastAsia="Times New Roman" w:hAnsi="Consolas" w:cs="Times New Roman"/>
+          <w:color w:val="D4D4D4"/>
+          <w:sz w:val="18"/>
+          <w:szCs w:val="18"/>
+          <w:lang w:val="en-US" w:eastAsia="ru-RU"/>
+        </w:rPr>
+      </w:pPr>
+      <w:r>
+        <w:rPr>
+          <w:rFonts w:ascii="Consolas" w:eastAsia="Times New Roman" w:hAnsi="Consolas" w:cs="Times New Roman"/>
+          <w:color w:val="D4D4D4"/>
+          <w:sz w:val="18"/>
+          <w:szCs w:val="18"/>
+          <w:lang w:val="en-US" w:eastAsia="ru-RU"/>
+        </w:rPr>
+        <w:t>          </w:t>
+      </w:r>
+      <w:r>
+        <w:rPr>
+          <w:rFonts w:ascii="Consolas" w:eastAsia="Times New Roman" w:hAnsi="Consolas" w:cs="Times New Roman"/>
+          <w:color w:val="808080"/>
+          <w:sz w:val="18"/>
+          <w:szCs w:val="18"/>
+          <w:lang w:val="en-US" w:eastAsia="ru-RU"/>
+        </w:rPr>
+        <w:t>&lt;</w:t>
+      </w:r>
+      <w:proofErr w:type="spellStart"/>
+      <w:r>
+        <w:rPr>
+          <w:rFonts w:ascii="Consolas" w:eastAsia="Times New Roman" w:hAnsi="Consolas" w:cs="Times New Roman"/>
+          <w:color w:val="569CD6"/>
+          <w:sz w:val="18"/>
+          <w:szCs w:val="18"/>
+          <w:lang w:val="en-US" w:eastAsia="ru-RU"/>
+        </w:rPr>
+        <w:t>ul</w:t>
+      </w:r>
+      <w:proofErr w:type="spellEnd"/>
+      <w:r>
+        <w:rPr>
+          <w:rFonts w:ascii="Consolas" w:eastAsia="Times New Roman" w:hAnsi="Consolas" w:cs="Times New Roman"/>
+          <w:color w:val="808080"/>
+          <w:sz w:val="18"/>
+          <w:szCs w:val="18"/>
+          <w:lang w:val="en-US" w:eastAsia="ru-RU"/>
+        </w:rPr>
+        <w:t>&gt;</w:t>
+      </w:r>
+    </w:p>
+    <w:p>
+      <w:pPr>
+        <w:shd w:val="clear" w:color="auto" w:fill="1E1E1E"/>
+        <w:rPr>
+          <w:rFonts w:ascii="Consolas" w:eastAsia="Times New Roman" w:hAnsi="Consolas" w:cs="Times New Roman"/>
+          <w:color w:val="D4D4D4"/>
+          <w:sz w:val="18"/>
+          <w:szCs w:val="18"/>
+          <w:lang w:val="en-US" w:eastAsia="ru-RU"/>
+        </w:rPr>
+      </w:pPr>
+      <w:r>
+        <w:rPr>
+          <w:rFonts w:ascii="Consolas" w:eastAsia="Times New Roman" w:hAnsi="Consolas" w:cs="Times New Roman"/>
+          <w:color w:val="D4D4D4"/>
+          <w:sz w:val="18"/>
+          <w:szCs w:val="18"/>
+          <w:lang w:val="en-US" w:eastAsia="ru-RU"/>
+        </w:rPr>
+        <w:t>            </w:t>
+      </w:r>
+      <w:r>
+        <w:rPr>
+          <w:rFonts w:ascii="Consolas" w:eastAsia="Times New Roman" w:hAnsi="Consolas" w:cs="Times New Roman"/>
+          <w:color w:val="569CD6"/>
+          <w:sz w:val="18"/>
+          <w:szCs w:val="18"/>
+          <w:lang w:val="en-US" w:eastAsia="ru-RU"/>
+        </w:rPr>
+        <w:t>{</w:t>
+      </w:r>
+    </w:p>
+    <w:p>
+      <w:pPr>
+        <w:shd w:val="clear" w:color="auto" w:fill="1E1E1E"/>
+        <w:rPr>
+          <w:rFonts w:ascii="Consolas" w:eastAsia="Times New Roman" w:hAnsi="Consolas" w:cs="Times New Roman"/>
+          <w:color w:val="D4D4D4"/>
+          <w:sz w:val="18"/>
+          <w:szCs w:val="18"/>
+          <w:lang w:val="en-US" w:eastAsia="ru-RU"/>
+        </w:rPr>
+      </w:pPr>
+      <w:r>
+        <w:rPr>
+          <w:rFonts w:ascii="Consolas" w:eastAsia="Times New Roman" w:hAnsi="Consolas" w:cs="Times New Roman"/>
+          <w:color w:val="D4D4D4"/>
+          <w:sz w:val="18"/>
+          <w:szCs w:val="18"/>
+          <w:lang w:val="en-US" w:eastAsia="ru-RU"/>
+        </w:rPr>
+        <w:t>              </w:t>
+      </w:r>
+      <w:r>
+        <w:rPr>
+          <w:rFonts w:ascii="Consolas" w:eastAsia="Times New Roman" w:hAnsi="Consolas" w:cs="Times New Roman"/>
+          <w:color w:val="9CDCFE"/>
+          <w:sz w:val="18"/>
+          <w:szCs w:val="18"/>
+          <w:lang w:val="en-US" w:eastAsia="ru-RU"/>
+        </w:rPr>
+        <w:t>items</w:t>
+      </w:r>
+      <w:r>
+        <w:rPr>
+          <w:rFonts w:ascii="Consolas" w:eastAsia="Times New Roman" w:hAnsi="Consolas" w:cs="Times New Roman"/>
+          <w:color w:val="D4D4D4"/>
+          <w:sz w:val="18"/>
+          <w:szCs w:val="18"/>
+          <w:lang w:val="en-US" w:eastAsia="ru-RU"/>
+        </w:rPr>
+        <w:t> &amp;&amp; </w:t>
+      </w:r>
+      <w:proofErr w:type="spellStart"/>
+      <w:r>
+        <w:rPr>
+          <w:rFonts w:ascii="Consolas" w:eastAsia="Times New Roman" w:hAnsi="Consolas" w:cs="Times New Roman"/>
+          <w:color w:val="9CDCFE"/>
+          <w:sz w:val="18"/>
+          <w:szCs w:val="18"/>
+          <w:lang w:val="en-US" w:eastAsia="ru-RU"/>
+        </w:rPr>
+        <w:t>items</w:t>
+      </w:r>
+      <w:r>
+        <w:rPr>
+          <w:rFonts w:ascii="Consolas" w:eastAsia="Times New Roman" w:hAnsi="Consolas" w:cs="Times New Roman"/>
+          <w:color w:val="D4D4D4"/>
+          <w:sz w:val="18"/>
+          <w:szCs w:val="18"/>
+          <w:lang w:val="en-US" w:eastAsia="ru-RU"/>
+        </w:rPr>
+        <w:t>.</w:t>
+      </w:r>
+      <w:r>
+        <w:rPr>
+          <w:rFonts w:ascii="Consolas" w:eastAsia="Times New Roman" w:hAnsi="Consolas" w:cs="Times New Roman"/>
+          <w:color w:val="DCDCAA"/>
+          <w:sz w:val="18"/>
+          <w:szCs w:val="18"/>
+          <w:lang w:val="en-US" w:eastAsia="ru-RU"/>
+        </w:rPr>
+        <w:t>map</w:t>
+      </w:r>
+      <w:proofErr w:type="spellEnd"/>
+      <w:r>
+        <w:rPr>
+          <w:rFonts w:ascii="Consolas" w:eastAsia="Times New Roman" w:hAnsi="Consolas" w:cs="Times New Roman"/>
+          <w:color w:val="D4D4D4"/>
+          <w:sz w:val="18"/>
+          <w:szCs w:val="18"/>
+          <w:lang w:val="en-US" w:eastAsia="ru-RU"/>
+        </w:rPr>
+        <w:t>((</w:t>
+      </w:r>
+      <w:r>
+        <w:rPr>
+          <w:rFonts w:ascii="Consolas" w:eastAsia="Times New Roman" w:hAnsi="Consolas" w:cs="Times New Roman"/>
+          <w:color w:val="9CDCFE"/>
+          <w:sz w:val="18"/>
+          <w:szCs w:val="18"/>
+          <w:lang w:val="en-US" w:eastAsia="ru-RU"/>
+        </w:rPr>
+        <w:t>name</w:t>
+      </w:r>
+      <w:r>
+        <w:rPr>
+          <w:rFonts w:ascii="Consolas" w:eastAsia="Times New Roman" w:hAnsi="Consolas" w:cs="Times New Roman"/>
+          <w:color w:val="D4D4D4"/>
+          <w:sz w:val="18"/>
+          <w:szCs w:val="18"/>
+          <w:lang w:val="en-US" w:eastAsia="ru-RU"/>
+        </w:rPr>
+        <w:t>, </w:t>
+      </w:r>
+      <w:r>
+        <w:rPr>
+          <w:rFonts w:ascii="Consolas" w:eastAsia="Times New Roman" w:hAnsi="Consolas" w:cs="Times New Roman"/>
+          <w:color w:val="9CDCFE"/>
+          <w:sz w:val="18"/>
+          <w:szCs w:val="18"/>
+          <w:lang w:val="en-US" w:eastAsia="ru-RU"/>
+        </w:rPr>
+        <w:t>index</w:t>
+      </w:r>
+      <w:r>
+        <w:rPr>
+          <w:rFonts w:ascii="Consolas" w:eastAsia="Times New Roman" w:hAnsi="Consolas" w:cs="Times New Roman"/>
+          <w:color w:val="D4D4D4"/>
+          <w:sz w:val="18"/>
+          <w:szCs w:val="18"/>
+          <w:lang w:val="en-US" w:eastAsia="ru-RU"/>
+        </w:rPr>
+        <w:t>) </w:t>
+      </w:r>
+      <w:r>
+        <w:rPr>
+          <w:rFonts w:ascii="Consolas" w:eastAsia="Times New Roman" w:hAnsi="Consolas" w:cs="Times New Roman"/>
+          <w:color w:val="569CD6"/>
+          <w:sz w:val="18"/>
+          <w:szCs w:val="18"/>
+          <w:lang w:val="en-US" w:eastAsia="ru-RU"/>
+        </w:rPr>
+        <w:t>=&gt;</w:t>
+      </w:r>
+    </w:p>
+    <w:p>
+      <w:pPr>
+        <w:shd w:val="clear" w:color="auto" w:fill="1E1E1E"/>
+        <w:rPr>
+          <w:rFonts w:ascii="Consolas" w:eastAsia="Times New Roman" w:hAnsi="Consolas" w:cs="Times New Roman"/>
+          <w:color w:val="D4D4D4"/>
+          <w:sz w:val="18"/>
+          <w:szCs w:val="18"/>
+          <w:lang w:val="en-US" w:eastAsia="ru-RU"/>
+        </w:rPr>
+      </w:pPr>
+      <w:r>
+        <w:rPr>
+          <w:rFonts w:ascii="Consolas" w:eastAsia="Times New Roman" w:hAnsi="Consolas" w:cs="Times New Roman"/>
+          <w:color w:val="D4D4D4"/>
+          <w:sz w:val="18"/>
+          <w:szCs w:val="18"/>
+          <w:lang w:val="en-US" w:eastAsia="ru-RU"/>
+        </w:rPr>
+        <w:t>                </w:t>
+      </w:r>
+      <w:r>
+        <w:rPr>
+          <w:rFonts w:ascii="Consolas" w:eastAsia="Times New Roman" w:hAnsi="Consolas" w:cs="Times New Roman"/>
+          <w:color w:val="808080"/>
+          <w:sz w:val="18"/>
+          <w:szCs w:val="18"/>
+          <w:lang w:val="en-US" w:eastAsia="ru-RU"/>
+        </w:rPr>
+        <w:t>&lt;</w:t>
+      </w:r>
+      <w:r>
+        <w:rPr>
+          <w:rFonts w:ascii="Consolas" w:eastAsia="Times New Roman" w:hAnsi="Consolas" w:cs="Times New Roman"/>
+          <w:color w:val="569CD6"/>
+          <w:sz w:val="18"/>
+          <w:szCs w:val="18"/>
+          <w:lang w:val="en-US" w:eastAsia="ru-RU"/>
+        </w:rPr>
+        <w:t>li</w:t>
+      </w:r>
+    </w:p>
+    <w:p>
+      <w:pPr>
+        <w:shd w:val="clear" w:color="auto" w:fill="1E1E1E"/>
+        <w:rPr>
+          <w:rFonts w:ascii="Consolas" w:eastAsia="Times New Roman" w:hAnsi="Consolas" w:cs="Times New Roman"/>
+          <w:color w:val="D4D4D4"/>
+          <w:sz w:val="18"/>
+          <w:szCs w:val="18"/>
+          <w:lang w:val="en-US" w:eastAsia="ru-RU"/>
+        </w:rPr>
+      </w:pPr>
+      <w:r>
+        <w:rPr>
+          <w:rFonts w:ascii="Consolas" w:eastAsia="Times New Roman" w:hAnsi="Consolas" w:cs="Times New Roman"/>
+          <w:color w:val="D4D4D4"/>
+          <w:sz w:val="18"/>
+          <w:szCs w:val="18"/>
+          <w:lang w:val="en-US" w:eastAsia="ru-RU"/>
+        </w:rPr>
+        <w:t>                  </w:t>
+      </w:r>
+      <w:r>
+        <w:rPr>
+          <w:rFonts w:ascii="Consolas" w:eastAsia="Times New Roman" w:hAnsi="Consolas" w:cs="Times New Roman"/>
+          <w:color w:val="9CDCFE"/>
+          <w:sz w:val="18"/>
+          <w:szCs w:val="18"/>
+          <w:lang w:val="en-US" w:eastAsia="ru-RU"/>
+        </w:rPr>
+        <w:t>key</w:t>
+      </w:r>
+      <w:r>
+        <w:rPr>
+          <w:rFonts w:ascii="Consolas" w:eastAsia="Times New Roman" w:hAnsi="Consolas" w:cs="Times New Roman"/>
+          <w:color w:val="D4D4D4"/>
+          <w:sz w:val="18"/>
+          <w:szCs w:val="18"/>
+          <w:lang w:val="en-US" w:eastAsia="ru-RU"/>
+        </w:rPr>
+        <w:t>=</w:t>
+      </w:r>
+      <w:r>
+        <w:rPr>
+          <w:rFonts w:ascii="Consolas" w:eastAsia="Times New Roman" w:hAnsi="Consolas" w:cs="Times New Roman"/>
+          <w:color w:val="569CD6"/>
+          <w:sz w:val="18"/>
+          <w:szCs w:val="18"/>
+          <w:lang w:val="en-US" w:eastAsia="ru-RU"/>
+        </w:rPr>
+        <w:t>{</w:t>
+      </w:r>
+      <w:r>
+        <w:rPr>
+          <w:rFonts w:ascii="Consolas" w:eastAsia="Times New Roman" w:hAnsi="Consolas" w:cs="Times New Roman"/>
+          <w:color w:val="9CDCFE"/>
+          <w:sz w:val="18"/>
+          <w:szCs w:val="18"/>
+          <w:lang w:val="en-US" w:eastAsia="ru-RU"/>
+        </w:rPr>
+        <w:t>name</w:t>
+      </w:r>
+      <w:r>
+        <w:rPr>
+          <w:rFonts w:ascii="Consolas" w:eastAsia="Times New Roman" w:hAnsi="Consolas" w:cs="Times New Roman"/>
+          <w:color w:val="569CD6"/>
+          <w:sz w:val="18"/>
+          <w:szCs w:val="18"/>
+          <w:lang w:val="en-US" w:eastAsia="ru-RU"/>
+        </w:rPr>
+        <w:t>}</w:t>
+      </w:r>
+    </w:p>
+    <w:p>
+      <w:pPr>
+        <w:shd w:val="clear" w:color="auto" w:fill="1E1E1E"/>
+        <w:rPr>
+          <w:rFonts w:ascii="Consolas" w:eastAsia="Times New Roman" w:hAnsi="Consolas" w:cs="Times New Roman"/>
+          <w:color w:val="D4D4D4"/>
+          <w:sz w:val="18"/>
+          <w:szCs w:val="18"/>
+          <w:lang w:val="en-US" w:eastAsia="ru-RU"/>
+        </w:rPr>
+      </w:pPr>
+      <w:r>
+        <w:rPr>
+          <w:rFonts w:ascii="Consolas" w:eastAsia="Times New Roman" w:hAnsi="Consolas" w:cs="Times New Roman"/>
+          <w:color w:val="D4D4D4"/>
+          <w:sz w:val="18"/>
+          <w:szCs w:val="18"/>
+          <w:lang w:val="en-US" w:eastAsia="ru-RU"/>
+        </w:rPr>
+        <w:t>                  </w:t>
+      </w:r>
+      <w:proofErr w:type="spellStart"/>
+      <w:r>
+        <w:rPr>
+          <w:rFonts w:ascii="Consolas" w:eastAsia="Times New Roman" w:hAnsi="Consolas" w:cs="Times New Roman"/>
+          <w:color w:val="9CDCFE"/>
+          <w:sz w:val="18"/>
+          <w:szCs w:val="18"/>
+          <w:lang w:val="en-US" w:eastAsia="ru-RU"/>
+        </w:rPr>
+        <w:t>onClick</w:t>
+      </w:r>
+      <w:proofErr w:type="spellEnd"/>
+      <w:r>
+        <w:rPr>
+          <w:rFonts w:ascii="Consolas" w:eastAsia="Times New Roman" w:hAnsi="Consolas" w:cs="Times New Roman"/>
+          <w:color w:val="D4D4D4"/>
+          <w:sz w:val="18"/>
+          <w:szCs w:val="18"/>
+          <w:lang w:val="en-US" w:eastAsia="ru-RU"/>
+        </w:rPr>
+        <w:t>=</w:t>
+      </w:r>
+      <w:r>
+        <w:rPr>
+          <w:rFonts w:ascii="Consolas" w:eastAsia="Times New Roman" w:hAnsi="Consolas" w:cs="Times New Roman"/>
+          <w:color w:val="569CD6"/>
+          <w:sz w:val="18"/>
+          <w:szCs w:val="18"/>
+          <w:lang w:val="en-US" w:eastAsia="ru-RU"/>
+        </w:rPr>
+        <w:t>{</w:t>
+      </w:r>
+      <w:r>
+        <w:rPr>
+          <w:rFonts w:ascii="Consolas" w:eastAsia="Times New Roman" w:hAnsi="Consolas" w:cs="Times New Roman"/>
+          <w:color w:val="D4D4D4"/>
+          <w:sz w:val="18"/>
+          <w:szCs w:val="18"/>
+          <w:lang w:val="en-US" w:eastAsia="ru-RU"/>
+        </w:rPr>
+        <w:t>() </w:t>
+      </w:r>
+      <w:r>
+        <w:rPr>
+          <w:rFonts w:ascii="Consolas" w:eastAsia="Times New Roman" w:hAnsi="Consolas" w:cs="Times New Roman"/>
+          <w:color w:val="569CD6"/>
+          <w:sz w:val="18"/>
+          <w:szCs w:val="18"/>
+          <w:lang w:val="en-US" w:eastAsia="ru-RU"/>
+        </w:rPr>
+        <w:t>=&gt;</w:t>
+      </w:r>
+      <w:r>
+        <w:rPr>
+          <w:rFonts w:ascii="Consolas" w:eastAsia="Times New Roman" w:hAnsi="Consolas" w:cs="Times New Roman"/>
+          <w:color w:val="D4D4D4"/>
+          <w:sz w:val="18"/>
+          <w:szCs w:val="18"/>
+          <w:lang w:val="en-US" w:eastAsia="ru-RU"/>
+        </w:rPr>
+        <w:t> </w:t>
+      </w:r>
+      <w:proofErr w:type="spellStart"/>
+      <w:r>
+        <w:rPr>
+          <w:rFonts w:ascii="Consolas" w:eastAsia="Times New Roman" w:hAnsi="Consolas" w:cs="Times New Roman"/>
+          <w:color w:val="DCDCAA"/>
+          <w:sz w:val="18"/>
+          <w:szCs w:val="18"/>
+          <w:lang w:val="en-US" w:eastAsia="ru-RU"/>
+        </w:rPr>
+        <w:t>onSelectItem</w:t>
+      </w:r>
+      <w:proofErr w:type="spellEnd"/>
+      <w:r>
+        <w:rPr>
+          <w:rFonts w:ascii="Consolas" w:eastAsia="Times New Roman" w:hAnsi="Consolas" w:cs="Times New Roman"/>
+          <w:color w:val="DCDCAA"/>
+          <w:sz w:val="18"/>
+          <w:szCs w:val="18"/>
+          <w:lang w:val="en-US" w:eastAsia="ru-RU"/>
+        </w:rPr>
+        <w:t xml:space="preserve"> </w:t>
+      </w:r>
+      <w:r>
+        <w:rPr>
+          <w:rFonts w:ascii="Consolas" w:eastAsia="Times New Roman" w:hAnsi="Consolas" w:cs="Times New Roman"/>
+          <w:color w:val="D4D4D4"/>
+          <w:sz w:val="18"/>
+          <w:szCs w:val="18"/>
+          <w:lang w:val="en-US" w:eastAsia="ru-RU"/>
+        </w:rPr>
+        <w:t>(</w:t>
+      </w:r>
+      <w:r>
+        <w:rPr>
+          <w:rFonts w:ascii="Consolas" w:eastAsia="Times New Roman" w:hAnsi="Consolas" w:cs="Times New Roman"/>
+          <w:color w:val="9CDCFE"/>
+          <w:sz w:val="18"/>
+          <w:szCs w:val="18"/>
+          <w:lang w:val="en-US" w:eastAsia="ru-RU"/>
+        </w:rPr>
+        <w:t>index</w:t>
+      </w:r>
+      <w:r>
+        <w:rPr>
+          <w:rFonts w:ascii="Consolas" w:eastAsia="Times New Roman" w:hAnsi="Consolas" w:cs="Times New Roman"/>
+          <w:color w:val="D4D4D4"/>
+          <w:sz w:val="18"/>
+          <w:szCs w:val="18"/>
+          <w:lang w:val="en-US" w:eastAsia="ru-RU"/>
+        </w:rPr>
+        <w:t>)</w:t>
+      </w:r>
+      <w:r>
+        <w:rPr>
+          <w:rFonts w:ascii="Consolas" w:eastAsia="Times New Roman" w:hAnsi="Consolas" w:cs="Times New Roman"/>
+          <w:color w:val="569CD6"/>
+          <w:sz w:val="18"/>
+          <w:szCs w:val="18"/>
+          <w:lang w:val="en-US" w:eastAsia="ru-RU"/>
+        </w:rPr>
+        <w:t>}</w:t>
+      </w:r>
+    </w:p>
+    <w:p>
+      <w:pPr>
+        <w:shd w:val="clear" w:color="auto" w:fill="1E1E1E"/>
+        <w:rPr>
+          <w:rFonts w:ascii="Consolas" w:eastAsia="Times New Roman" w:hAnsi="Consolas" w:cs="Times New Roman"/>
+          <w:color w:val="D4D4D4"/>
+          <w:sz w:val="18"/>
+          <w:szCs w:val="18"/>
+          <w:lang w:val="en-US" w:eastAsia="ru-RU"/>
+        </w:rPr>
+      </w:pPr>
+      <w:r>
+        <w:rPr>
+          <w:rFonts w:ascii="Consolas" w:eastAsia="Times New Roman" w:hAnsi="Consolas" w:cs="Times New Roman"/>
+          <w:color w:val="D4D4D4"/>
+          <w:sz w:val="18"/>
+          <w:szCs w:val="18"/>
+          <w:lang w:val="en-US" w:eastAsia="ru-RU"/>
+        </w:rPr>
+        <w:t>                  </w:t>
+      </w:r>
+      <w:r>
+        <w:rPr>
+          <w:rFonts w:ascii="Consolas" w:eastAsia="Times New Roman" w:hAnsi="Consolas" w:cs="Times New Roman"/>
+          <w:color w:val="9CDCFE"/>
+          <w:sz w:val="18"/>
+          <w:szCs w:val="18"/>
+          <w:lang w:val="en-US" w:eastAsia="ru-RU"/>
+        </w:rPr>
+        <w:t>className</w:t>
+      </w:r>
+      <w:r>
+        <w:rPr>
+          <w:rFonts w:ascii="Consolas" w:eastAsia="Times New Roman" w:hAnsi="Consolas" w:cs="Times New Roman"/>
+          <w:color w:val="D4D4D4"/>
+          <w:sz w:val="18"/>
+          <w:szCs w:val="18"/>
+          <w:lang w:val="en-US" w:eastAsia="ru-RU"/>
+        </w:rPr>
+        <w:t>=</w:t>
+      </w:r>
+      <w:r>
+        <w:rPr>
+          <w:rFonts w:ascii="Consolas" w:eastAsia="Times New Roman" w:hAnsi="Consolas" w:cs="Times New Roman"/>
+          <w:color w:val="569CD6"/>
+          <w:sz w:val="18"/>
+          <w:szCs w:val="18"/>
+          <w:lang w:val="en-US" w:eastAsia="ru-RU"/>
+        </w:rPr>
+        <w:t>{</w:t>
+      </w:r>
+      <w:r>
+        <w:rPr>
+          <w:rFonts w:ascii="Consolas" w:eastAsia="Times New Roman" w:hAnsi="Consolas" w:cs="Times New Roman"/>
+          <w:color w:val="4FC1FF"/>
+          <w:sz w:val="18"/>
+          <w:szCs w:val="18"/>
+          <w:lang w:val="en-US" w:eastAsia="ru-RU"/>
+        </w:rPr>
+        <w:t>activeItem</w:t>
+      </w:r>
+      <w:r>
+        <w:rPr>
+          <w:rFonts w:ascii="Consolas" w:eastAsia="Times New Roman" w:hAnsi="Consolas" w:cs="Times New Roman"/>
+          <w:color w:val="D4D4D4"/>
+          <w:sz w:val="18"/>
+          <w:szCs w:val="18"/>
+          <w:lang w:val="en-US" w:eastAsia="ru-RU"/>
+        </w:rPr>
+        <w:t> === </w:t>
+      </w:r>
+      <w:r>
+        <w:rPr>
+          <w:rFonts w:ascii="Consolas" w:eastAsia="Times New Roman" w:hAnsi="Consolas" w:cs="Times New Roman"/>
+          <w:color w:val="9CDCFE"/>
+          <w:sz w:val="18"/>
+          <w:szCs w:val="18"/>
+          <w:lang w:val="en-US" w:eastAsia="ru-RU"/>
+        </w:rPr>
+        <w:t>index</w:t>
+      </w:r>
+      <w:r>
+        <w:rPr>
+          <w:rFonts w:ascii="Consolas" w:eastAsia="Times New Roman" w:hAnsi="Consolas" w:cs="Times New Roman"/>
+          <w:color w:val="D4D4D4"/>
+          <w:sz w:val="18"/>
+          <w:szCs w:val="18"/>
+          <w:lang w:val="en-US" w:eastAsia="ru-RU"/>
+        </w:rPr>
+        <w:t> ? </w:t>
+      </w:r>
+      <w:r>
+        <w:rPr>
+          <w:rFonts w:ascii="Consolas" w:eastAsia="Times New Roman" w:hAnsi="Consolas" w:cs="Times New Roman"/>
+          <w:color w:val="CE9178"/>
+          <w:sz w:val="18"/>
+          <w:szCs w:val="18"/>
+          <w:lang w:val="en-US" w:eastAsia="ru-RU"/>
+        </w:rPr>
+        <w:t>"active"</w:t>
+      </w:r>
+      <w:r>
+        <w:rPr>
+          <w:rFonts w:ascii="Consolas" w:eastAsia="Times New Roman" w:hAnsi="Consolas" w:cs="Times New Roman"/>
+          <w:color w:val="D4D4D4"/>
+          <w:sz w:val="18"/>
+          <w:szCs w:val="18"/>
+          <w:lang w:val="en-US" w:eastAsia="ru-RU"/>
+        </w:rPr>
+        <w:t> : </w:t>
+      </w:r>
+      <w:r>
+        <w:rPr>
+          <w:rFonts w:ascii="Consolas" w:eastAsia="Times New Roman" w:hAnsi="Consolas" w:cs="Times New Roman"/>
+          <w:color w:val="CE9178"/>
+          <w:sz w:val="18"/>
+          <w:szCs w:val="18"/>
+          <w:lang w:val="en-US" w:eastAsia="ru-RU"/>
+        </w:rPr>
+        <w:t>""</w:t>
+      </w:r>
+      <w:r>
+        <w:rPr>
+          <w:rFonts w:ascii="Consolas" w:eastAsia="Times New Roman" w:hAnsi="Consolas" w:cs="Times New Roman"/>
+          <w:color w:val="569CD6"/>
+          <w:sz w:val="18"/>
+          <w:szCs w:val="18"/>
+          <w:lang w:val="en-US" w:eastAsia="ru-RU"/>
+        </w:rPr>
+        <w:t>}</w:t>
+      </w:r>
+    </w:p>
+    <w:p>
+      <w:pPr>
+        <w:shd w:val="clear" w:color="auto" w:fill="1E1E1E"/>
+        <w:rPr>
+          <w:rFonts w:ascii="Consolas" w:eastAsia="Times New Roman" w:hAnsi="Consolas" w:cs="Times New Roman"/>
+          <w:color w:val="D4D4D4"/>
+          <w:sz w:val="18"/>
+          <w:szCs w:val="18"/>
+          <w:lang w:val="en-US" w:eastAsia="ru-RU"/>
+        </w:rPr>
+      </w:pPr>
+      <w:r>
+        <w:rPr>
+          <w:rFonts w:ascii="Consolas" w:eastAsia="Times New Roman" w:hAnsi="Consolas" w:cs="Times New Roman"/>
+          <w:color w:val="D4D4D4"/>
+          <w:sz w:val="18"/>
+          <w:szCs w:val="18"/>
+          <w:lang w:val="en-US" w:eastAsia="ru-RU"/>
+        </w:rPr>
+        <w:t>                </w:t>
+      </w:r>
+      <w:r>
+        <w:rPr>
+          <w:rFonts w:ascii="Consolas" w:eastAsia="Times New Roman" w:hAnsi="Consolas" w:cs="Times New Roman"/>
+          <w:color w:val="808080"/>
+          <w:sz w:val="18"/>
+          <w:szCs w:val="18"/>
+          <w:lang w:val="en-US" w:eastAsia="ru-RU"/>
+        </w:rPr>
+        <w:t>&gt;</w:t>
+      </w:r>
+      <w:r>
+        <w:rPr>
+          <w:rFonts w:ascii="Consolas" w:eastAsia="Times New Roman" w:hAnsi="Consolas" w:cs="Times New Roman"/>
+          <w:color w:val="569CD6"/>
+          <w:sz w:val="18"/>
+          <w:szCs w:val="18"/>
+          <w:lang w:val="en-US" w:eastAsia="ru-RU"/>
+        </w:rPr>
+        <w:t>{</w:t>
+      </w:r>
+      <w:r>
+        <w:rPr>
+          <w:rFonts w:ascii="Consolas" w:eastAsia="Times New Roman" w:hAnsi="Consolas" w:cs="Times New Roman"/>
+          <w:color w:val="9CDCFE"/>
+          <w:sz w:val="18"/>
+          <w:szCs w:val="18"/>
+          <w:lang w:val="en-US" w:eastAsia="ru-RU"/>
+        </w:rPr>
+        <w:t>name</w:t>
+      </w:r>
+      <w:r>
+        <w:rPr>
+          <w:rFonts w:ascii="Consolas" w:eastAsia="Times New Roman" w:hAnsi="Consolas" w:cs="Times New Roman"/>
+          <w:color w:val="569CD6"/>
+          <w:sz w:val="18"/>
+          <w:szCs w:val="18"/>
+          <w:lang w:val="en-US" w:eastAsia="ru-RU"/>
+        </w:rPr>
+        <w:t>}</w:t>
+      </w:r>
+      <w:r>
+        <w:rPr>
+          <w:rFonts w:ascii="Consolas" w:eastAsia="Times New Roman" w:hAnsi="Consolas" w:cs="Times New Roman"/>
+          <w:color w:val="808080"/>
+          <w:sz w:val="18"/>
+          <w:szCs w:val="18"/>
+          <w:lang w:val="en-US" w:eastAsia="ru-RU"/>
+        </w:rPr>
+        <w:t>&lt;/</w:t>
+      </w:r>
+      <w:r>
+        <w:rPr>
+          <w:rFonts w:ascii="Consolas" w:eastAsia="Times New Roman" w:hAnsi="Consolas" w:cs="Times New Roman"/>
+          <w:color w:val="569CD6"/>
+          <w:sz w:val="18"/>
+          <w:szCs w:val="18"/>
+          <w:lang w:val="en-US" w:eastAsia="ru-RU"/>
+        </w:rPr>
+        <w:t>li</w:t>
+      </w:r>
+      <w:r>
+        <w:rPr>
+          <w:rFonts w:ascii="Consolas" w:eastAsia="Times New Roman" w:hAnsi="Consolas" w:cs="Times New Roman"/>
+          <w:color w:val="808080"/>
+          <w:sz w:val="18"/>
+          <w:szCs w:val="18"/>
+          <w:lang w:val="en-US" w:eastAsia="ru-RU"/>
+        </w:rPr>
+        <w:t>&gt;</w:t>
+      </w:r>
+      <w:r>
+        <w:rPr>
+          <w:rFonts w:ascii="Consolas" w:eastAsia="Times New Roman" w:hAnsi="Consolas" w:cs="Times New Roman"/>
+          <w:color w:val="D4D4D4"/>
+          <w:sz w:val="18"/>
+          <w:szCs w:val="18"/>
+          <w:lang w:val="en-US" w:eastAsia="ru-RU"/>
+        </w:rPr>
+        <w:t>)</w:t>
+      </w:r>
+    </w:p>
+    <w:p>
+      <w:pPr>
+        <w:shd w:val="clear" w:color="auto" w:fill="1E1E1E"/>
+        <w:rPr>
+          <w:rFonts w:ascii="Consolas" w:eastAsia="Times New Roman" w:hAnsi="Consolas" w:cs="Times New Roman"/>
+          <w:color w:val="D4D4D4"/>
+          <w:sz w:val="18"/>
+          <w:szCs w:val="18"/>
+          <w:lang w:eastAsia="ru-RU"/>
+        </w:rPr>
+      </w:pPr>
+      <w:r>
+        <w:rPr>
+          <w:rFonts w:ascii="Consolas" w:eastAsia="Times New Roman" w:hAnsi="Consolas" w:cs="Times New Roman"/>
+          <w:color w:val="D4D4D4"/>
+          <w:sz w:val="18"/>
+          <w:szCs w:val="18"/>
+          <w:lang w:val="en-US" w:eastAsia="ru-RU"/>
+        </w:rPr>
+        <w:t>            </w:t>
+      </w:r>
+      <w:r>
+        <w:rPr>
+          <w:rFonts w:ascii="Consolas" w:eastAsia="Times New Roman" w:hAnsi="Consolas" w:cs="Times New Roman"/>
+          <w:color w:val="569CD6"/>
+          <w:sz w:val="18"/>
+          <w:szCs w:val="18"/>
+          <w:lang w:eastAsia="ru-RU"/>
+        </w:rPr>
+        <w:t>}</w:t>
+      </w:r>
+    </w:p>
+    <w:p>
+      <w:pPr>
+        <w:shd w:val="clear" w:color="auto" w:fill="1E1E1E"/>
+        <w:rPr>
+          <w:rFonts w:ascii="Consolas" w:eastAsia="Times New Roman" w:hAnsi="Consolas" w:cs="Times New Roman"/>
+          <w:color w:val="D4D4D4"/>
+          <w:sz w:val="18"/>
+          <w:szCs w:val="18"/>
+          <w:lang w:eastAsia="ru-RU"/>
+        </w:rPr>
+      </w:pPr>
+      <w:r>
+        <w:rPr>
+          <w:rFonts w:ascii="Consolas" w:eastAsia="Times New Roman" w:hAnsi="Consolas" w:cs="Times New Roman"/>
+          <w:color w:val="D4D4D4"/>
+          <w:sz w:val="18"/>
+          <w:szCs w:val="18"/>
+          <w:lang w:eastAsia="ru-RU"/>
+        </w:rPr>
+        <w:t>          </w:t>
+      </w:r>
+      <w:r>
+        <w:rPr>
+          <w:rFonts w:ascii="Consolas" w:eastAsia="Times New Roman" w:hAnsi="Consolas" w:cs="Times New Roman"/>
+          <w:color w:val="808080"/>
+          <w:sz w:val="18"/>
+          <w:szCs w:val="18"/>
+          <w:lang w:eastAsia="ru-RU"/>
+        </w:rPr>
+        <w:t>&lt;/</w:t>
+      </w:r>
+      <w:proofErr w:type="spellStart"/>
+      <w:r>
+        <w:rPr>
+          <w:rFonts w:ascii="Consolas" w:eastAsia="Times New Roman" w:hAnsi="Consolas" w:cs="Times New Roman"/>
+          <w:color w:val="569CD6"/>
+          <w:sz w:val="18"/>
+          <w:szCs w:val="18"/>
+          <w:lang w:eastAsia="ru-RU"/>
+        </w:rPr>
+        <w:t>ul</w:t>
+      </w:r>
+      <w:proofErr w:type="spellEnd"/>
+      <w:r>
+        <w:rPr>
+          <w:rFonts w:ascii="Consolas" w:eastAsia="Times New Roman" w:hAnsi="Consolas" w:cs="Times New Roman"/>
+          <w:color w:val="808080"/>
+          <w:sz w:val="18"/>
+          <w:szCs w:val="18"/>
+          <w:lang w:eastAsia="ru-RU"/>
+        </w:rPr>
+        <w:t>&gt;</w:t>
+      </w:r>
+    </w:p>
+    <w:p>
+      <w:pPr>
+        <w:shd w:val="clear" w:color="auto" w:fill="1E1E1E"/>
+        <w:rPr>
+          <w:rFonts w:ascii="Consolas" w:eastAsia="Times New Roman" w:hAnsi="Consolas" w:cs="Times New Roman"/>
+          <w:color w:val="D4D4D4"/>
+          <w:sz w:val="18"/>
+          <w:szCs w:val="18"/>
+          <w:lang w:eastAsia="ru-RU"/>
+        </w:rPr>
+      </w:pPr>
+      <w:r>
+        <w:rPr>
+          <w:rFonts w:ascii="Consolas" w:eastAsia="Times New Roman" w:hAnsi="Consolas" w:cs="Times New Roman"/>
+          <w:color w:val="D4D4D4"/>
+          <w:sz w:val="18"/>
+          <w:szCs w:val="18"/>
+          <w:lang w:eastAsia="ru-RU"/>
+        </w:rPr>
+        <w:t>        </w:t>
+      </w:r>
+      <w:r>
+        <w:rPr>
+          <w:rFonts w:ascii="Consolas" w:eastAsia="Times New Roman" w:hAnsi="Consolas" w:cs="Times New Roman"/>
+          <w:color w:val="808080"/>
+          <w:sz w:val="18"/>
+          <w:szCs w:val="18"/>
+          <w:lang w:eastAsia="ru-RU"/>
+        </w:rPr>
+        <w:t>&lt;/</w:t>
+      </w:r>
+      <w:proofErr w:type="spellStart"/>
+      <w:r>
+        <w:rPr>
+          <w:rFonts w:ascii="Consolas" w:eastAsia="Times New Roman" w:hAnsi="Consolas" w:cs="Times New Roman"/>
+          <w:color w:val="569CD6"/>
+          <w:sz w:val="18"/>
+          <w:szCs w:val="18"/>
+          <w:lang w:eastAsia="ru-RU"/>
+        </w:rPr>
+        <w:t>div</w:t>
+      </w:r>
+      <w:proofErr w:type="spellEnd"/>
+      <w:r>
+        <w:rPr>
+          <w:rFonts w:ascii="Consolas" w:eastAsia="Times New Roman" w:hAnsi="Consolas" w:cs="Times New Roman"/>
+          <w:color w:val="808080"/>
+          <w:sz w:val="18"/>
+          <w:szCs w:val="18"/>
+          <w:lang w:eastAsia="ru-RU"/>
+        </w:rPr>
+        <w:t>&gt;</w:t>
+      </w:r>
+    </w:p>
+    <w:p>
+      <w:pPr>
+        <w:shd w:val="clear" w:color="auto" w:fill="1E1E1E"/>
+        <w:rPr>
+          <w:rFonts w:ascii="Consolas" w:eastAsia="Times New Roman" w:hAnsi="Consolas" w:cs="Times New Roman"/>
+          <w:color w:val="D4D4D4"/>
+          <w:sz w:val="18"/>
+          <w:szCs w:val="18"/>
+          <w:lang w:eastAsia="ru-RU"/>
+        </w:rPr>
+      </w:pPr>
+      <w:r>
+        <w:rPr>
+          <w:rFonts w:ascii="Consolas" w:eastAsia="Times New Roman" w:hAnsi="Consolas" w:cs="Times New Roman"/>
+          <w:color w:val="D4D4D4"/>
+          <w:sz w:val="18"/>
+          <w:szCs w:val="18"/>
+          <w:lang w:eastAsia="ru-RU"/>
+        </w:rPr>
+        <w:t>  </w:t>
+      </w:r>
+      <w:r>
+        <w:rPr>
+          <w:rFonts w:ascii="Consolas" w:eastAsia="Times New Roman" w:hAnsi="Consolas" w:cs="Times New Roman"/>
+          <w:color w:val="569CD6"/>
+          <w:sz w:val="18"/>
+          <w:szCs w:val="18"/>
+          <w:lang w:eastAsia="ru-RU"/>
+        </w:rPr>
+        <w:t>}</w:t>
+      </w:r>
+    </w:p>
+    <w:p>
+      <w:pPr>
+        <w:shd w:val="clear" w:color="auto" w:fill="1E1E1E"/>
+        <w:spacing w:line="360" w:lineRule="atLeast"/>
+        <w:rPr>
+          <w:rFonts w:ascii="Consolas" w:eastAsia="Times New Roman" w:hAnsi="Consolas" w:cs="Times New Roman"/>
+          <w:color w:val="D4D4D4"/>
+          <w:sz w:val="27"/>
+          <w:szCs w:val="27"/>
+          <w:lang w:val="en-US" w:eastAsia="ru-RU"/>
+        </w:rPr>
+      </w:pPr>
+    </w:p>
+    <w:p>
+      <w:pPr>
+        <w:rPr>
+          <w:lang w:val="en-US"/>
+        </w:rPr>
+      </w:pPr>
+    </w:p>
+    <w:p>
+      <w:pPr>
+        <w:rPr>
           <w:lang w:val="en-US"/>
         </w:rPr>
       </w:pPr>
       <w:bookmarkStart w:id="0" w:name="_GoBack"/>
       <w:bookmarkEnd w:id="0"/>
     </w:p>
-    <w:p/>
-    <w:p/>
+    <w:p>
+      <w:pPr>
+        <w:rPr>
+          <w:lang w:val="en-US"/>
+        </w:rPr>
+      </w:pPr>
+    </w:p>
     <w:sectPr>
       <w:pgSz w:w="11906" w:h="16838"/>
       <w:pgMar w:top="720" w:right="720" w:bottom="720" w:left="720" w:header="708" w:footer="708" w:gutter="0"/>
@@ -26800,9 +29191,9 @@
     </w:lvl>
   </w:abstractNum>
   <w:abstractNum w:abstractNumId="11">
-    <w:nsid w:val="566C4427"/>
+    <w:nsid w:val="545802D9"/>
     <w:multiLevelType w:val="hybridMultilevel"/>
-    <w:tmpl w:val="9B4061D4"/>
+    <w:tmpl w:val="C36A4FE2"/>
     <w:lvl w:ilvl="0" w:tplc="04190001">
       <w:start w:val="1"/>
       <w:numFmt w:val="bullet"/>
@@ -26913,16 +29304,16 @@
     </w:lvl>
   </w:abstractNum>
   <w:abstractNum w:abstractNumId="12">
-    <w:nsid w:val="57F5083D"/>
+    <w:nsid w:val="566C4427"/>
     <w:multiLevelType w:val="hybridMultilevel"/>
-    <w:tmpl w:val="6DC247B8"/>
+    <w:tmpl w:val="9B4061D4"/>
     <w:lvl w:ilvl="0" w:tplc="04190001">
       <w:start w:val="1"/>
       <w:numFmt w:val="bullet"/>
       <w:lvlText w:val=""/>
       <w:lvlJc w:val="left"/>
       <w:pPr>
-        <w:ind w:left="1068" w:hanging="360"/>
+        <w:ind w:left="720" w:hanging="360"/>
       </w:pPr>
       <w:rPr>
         <w:rFonts w:ascii="Symbol" w:hAnsi="Symbol" w:hint="default"/>
@@ -26934,7 +29325,7 @@
       <w:lvlText w:val="o"/>
       <w:lvlJc w:val="left"/>
       <w:pPr>
-        <w:ind w:left="1788" w:hanging="360"/>
+        <w:ind w:left="1440" w:hanging="360"/>
       </w:pPr>
       <w:rPr>
         <w:rFonts w:ascii="Courier New" w:hAnsi="Courier New" w:cs="Courier New" w:hint="default"/>
@@ -26946,7 +29337,7 @@
       <w:lvlText w:val=""/>
       <w:lvlJc w:val="left"/>
       <w:pPr>
-        <w:ind w:left="2508" w:hanging="360"/>
+        <w:ind w:left="2160" w:hanging="360"/>
       </w:pPr>
       <w:rPr>
         <w:rFonts w:ascii="Wingdings" w:hAnsi="Wingdings" w:hint="default"/>
@@ -26958,7 +29349,7 @@
       <w:lvlText w:val=""/>
       <w:lvlJc w:val="left"/>
       <w:pPr>
-        <w:ind w:left="3228" w:hanging="360"/>
+        <w:ind w:left="2880" w:hanging="360"/>
       </w:pPr>
       <w:rPr>
         <w:rFonts w:ascii="Symbol" w:hAnsi="Symbol" w:hint="default"/>
@@ -26970,7 +29361,7 @@
       <w:lvlText w:val="o"/>
       <w:lvlJc w:val="left"/>
       <w:pPr>
-        <w:ind w:left="3948" w:hanging="360"/>
+        <w:ind w:left="3600" w:hanging="360"/>
       </w:pPr>
       <w:rPr>
         <w:rFonts w:ascii="Courier New" w:hAnsi="Courier New" w:cs="Courier New" w:hint="default"/>
@@ -26982,7 +29373,7 @@
       <w:lvlText w:val=""/>
       <w:lvlJc w:val="left"/>
       <w:pPr>
-        <w:ind w:left="4668" w:hanging="360"/>
+        <w:ind w:left="4320" w:hanging="360"/>
       </w:pPr>
       <w:rPr>
         <w:rFonts w:ascii="Wingdings" w:hAnsi="Wingdings" w:hint="default"/>
@@ -26994,7 +29385,7 @@
       <w:lvlText w:val=""/>
       <w:lvlJc w:val="left"/>
       <w:pPr>
-        <w:ind w:left="5388" w:hanging="360"/>
+        <w:ind w:left="5040" w:hanging="360"/>
       </w:pPr>
       <w:rPr>
         <w:rFonts w:ascii="Symbol" w:hAnsi="Symbol" w:hint="default"/>
@@ -27006,7 +29397,7 @@
       <w:lvlText w:val="o"/>
       <w:lvlJc w:val="left"/>
       <w:pPr>
-        <w:ind w:left="6108" w:hanging="360"/>
+        <w:ind w:left="5760" w:hanging="360"/>
       </w:pPr>
       <w:rPr>
         <w:rFonts w:ascii="Courier New" w:hAnsi="Courier New" w:cs="Courier New" w:hint="default"/>
@@ -27018,7 +29409,7 @@
       <w:lvlText w:val=""/>
       <w:lvlJc w:val="left"/>
       <w:pPr>
-        <w:ind w:left="6828" w:hanging="360"/>
+        <w:ind w:left="6480" w:hanging="360"/>
       </w:pPr>
       <w:rPr>
         <w:rFonts w:ascii="Wingdings" w:hAnsi="Wingdings" w:hint="default"/>
@@ -27026,16 +29417,16 @@
     </w:lvl>
   </w:abstractNum>
   <w:abstractNum w:abstractNumId="13">
-    <w:nsid w:val="5E84383F"/>
+    <w:nsid w:val="57F5083D"/>
     <w:multiLevelType w:val="hybridMultilevel"/>
-    <w:tmpl w:val="ECE6C70E"/>
+    <w:tmpl w:val="6DC247B8"/>
     <w:lvl w:ilvl="0" w:tplc="04190001">
       <w:start w:val="1"/>
       <w:numFmt w:val="bullet"/>
       <w:lvlText w:val=""/>
       <w:lvlJc w:val="left"/>
       <w:pPr>
-        <w:ind w:left="720" w:hanging="360"/>
+        <w:ind w:left="1068" w:hanging="360"/>
       </w:pPr>
       <w:rPr>
         <w:rFonts w:ascii="Symbol" w:hAnsi="Symbol" w:hint="default"/>
@@ -27047,7 +29438,7 @@
       <w:lvlText w:val="o"/>
       <w:lvlJc w:val="left"/>
       <w:pPr>
-        <w:ind w:left="1440" w:hanging="360"/>
+        <w:ind w:left="1788" w:hanging="360"/>
       </w:pPr>
       <w:rPr>
         <w:rFonts w:ascii="Courier New" w:hAnsi="Courier New" w:cs="Courier New" w:hint="default"/>
@@ -27059,7 +29450,7 @@
       <w:lvlText w:val=""/>
       <w:lvlJc w:val="left"/>
       <w:pPr>
-        <w:ind w:left="2160" w:hanging="360"/>
+        <w:ind w:left="2508" w:hanging="360"/>
       </w:pPr>
       <w:rPr>
         <w:rFonts w:ascii="Wingdings" w:hAnsi="Wingdings" w:hint="default"/>
@@ -27071,7 +29462,7 @@
       <w:lvlText w:val=""/>
       <w:lvlJc w:val="left"/>
       <w:pPr>
-        <w:ind w:left="2880" w:hanging="360"/>
+        <w:ind w:left="3228" w:hanging="360"/>
       </w:pPr>
       <w:rPr>
         <w:rFonts w:ascii="Symbol" w:hAnsi="Symbol" w:hint="default"/>
@@ -27083,7 +29474,7 @@
       <w:lvlText w:val="o"/>
       <w:lvlJc w:val="left"/>
       <w:pPr>
-        <w:ind w:left="3600" w:hanging="360"/>
+        <w:ind w:left="3948" w:hanging="360"/>
       </w:pPr>
       <w:rPr>
         <w:rFonts w:ascii="Courier New" w:hAnsi="Courier New" w:cs="Courier New" w:hint="default"/>
@@ -27095,7 +29486,7 @@
       <w:lvlText w:val=""/>
       <w:lvlJc w:val="left"/>
       <w:pPr>
-        <w:ind w:left="4320" w:hanging="360"/>
+        <w:ind w:left="4668" w:hanging="360"/>
       </w:pPr>
       <w:rPr>
         <w:rFonts w:ascii="Wingdings" w:hAnsi="Wingdings" w:hint="default"/>
@@ -27107,7 +29498,7 @@
       <w:lvlText w:val=""/>
       <w:lvlJc w:val="left"/>
       <w:pPr>
-        <w:ind w:left="5040" w:hanging="360"/>
+        <w:ind w:left="5388" w:hanging="360"/>
       </w:pPr>
       <w:rPr>
         <w:rFonts w:ascii="Symbol" w:hAnsi="Symbol" w:hint="default"/>
@@ -27119,7 +29510,7 @@
       <w:lvlText w:val="o"/>
       <w:lvlJc w:val="left"/>
       <w:pPr>
-        <w:ind w:left="5760" w:hanging="360"/>
+        <w:ind w:left="6108" w:hanging="360"/>
       </w:pPr>
       <w:rPr>
         <w:rFonts w:ascii="Courier New" w:hAnsi="Courier New" w:cs="Courier New" w:hint="default"/>
@@ -27131,7 +29522,7 @@
       <w:lvlText w:val=""/>
       <w:lvlJc w:val="left"/>
       <w:pPr>
-        <w:ind w:left="6480" w:hanging="360"/>
+        <w:ind w:left="6828" w:hanging="360"/>
       </w:pPr>
       <w:rPr>
         <w:rFonts w:ascii="Wingdings" w:hAnsi="Wingdings" w:hint="default"/>
@@ -27139,6 +29530,119 @@
     </w:lvl>
   </w:abstractNum>
   <w:abstractNum w:abstractNumId="14">
+    <w:nsid w:val="5E84383F"/>
+    <w:multiLevelType w:val="hybridMultilevel"/>
+    <w:tmpl w:val="ECE6C70E"/>
+    <w:lvl w:ilvl="0" w:tplc="04190001">
+      <w:start w:val="1"/>
+      <w:numFmt w:val="bullet"/>
+      <w:lvlText w:val=""/>
+      <w:lvlJc w:val="left"/>
+      <w:pPr>
+        <w:ind w:left="720" w:hanging="360"/>
+      </w:pPr>
+      <w:rPr>
+        <w:rFonts w:ascii="Symbol" w:hAnsi="Symbol" w:hint="default"/>
+      </w:rPr>
+    </w:lvl>
+    <w:lvl w:ilvl="1" w:tplc="04190003" w:tentative="1">
+      <w:start w:val="1"/>
+      <w:numFmt w:val="bullet"/>
+      <w:lvlText w:val="o"/>
+      <w:lvlJc w:val="left"/>
+      <w:pPr>
+        <w:ind w:left="1440" w:hanging="360"/>
+      </w:pPr>
+      <w:rPr>
+        <w:rFonts w:ascii="Courier New" w:hAnsi="Courier New" w:cs="Courier New" w:hint="default"/>
+      </w:rPr>
+    </w:lvl>
+    <w:lvl w:ilvl="2" w:tplc="04190005" w:tentative="1">
+      <w:start w:val="1"/>
+      <w:numFmt w:val="bullet"/>
+      <w:lvlText w:val=""/>
+      <w:lvlJc w:val="left"/>
+      <w:pPr>
+        <w:ind w:left="2160" w:hanging="360"/>
+      </w:pPr>
+      <w:rPr>
+        <w:rFonts w:ascii="Wingdings" w:hAnsi="Wingdings" w:hint="default"/>
+      </w:rPr>
+    </w:lvl>
+    <w:lvl w:ilvl="3" w:tplc="04190001" w:tentative="1">
+      <w:start w:val="1"/>
+      <w:numFmt w:val="bullet"/>
+      <w:lvlText w:val=""/>
+      <w:lvlJc w:val="left"/>
+      <w:pPr>
+        <w:ind w:left="2880" w:hanging="360"/>
+      </w:pPr>
+      <w:rPr>
+        <w:rFonts w:ascii="Symbol" w:hAnsi="Symbol" w:hint="default"/>
+      </w:rPr>
+    </w:lvl>
+    <w:lvl w:ilvl="4" w:tplc="04190003" w:tentative="1">
+      <w:start w:val="1"/>
+      <w:numFmt w:val="bullet"/>
+      <w:lvlText w:val="o"/>
+      <w:lvlJc w:val="left"/>
+      <w:pPr>
+        <w:ind w:left="3600" w:hanging="360"/>
+      </w:pPr>
+      <w:rPr>
+        <w:rFonts w:ascii="Courier New" w:hAnsi="Courier New" w:cs="Courier New" w:hint="default"/>
+      </w:rPr>
+    </w:lvl>
+    <w:lvl w:ilvl="5" w:tplc="04190005" w:tentative="1">
+      <w:start w:val="1"/>
+      <w:numFmt w:val="bullet"/>
+      <w:lvlText w:val=""/>
+      <w:lvlJc w:val="left"/>
+      <w:pPr>
+        <w:ind w:left="4320" w:hanging="360"/>
+      </w:pPr>
+      <w:rPr>
+        <w:rFonts w:ascii="Wingdings" w:hAnsi="Wingdings" w:hint="default"/>
+      </w:rPr>
+    </w:lvl>
+    <w:lvl w:ilvl="6" w:tplc="04190001" w:tentative="1">
+      <w:start w:val="1"/>
+      <w:numFmt w:val="bullet"/>
+      <w:lvlText w:val=""/>
+      <w:lvlJc w:val="left"/>
+      <w:pPr>
+        <w:ind w:left="5040" w:hanging="360"/>
+      </w:pPr>
+      <w:rPr>
+        <w:rFonts w:ascii="Symbol" w:hAnsi="Symbol" w:hint="default"/>
+      </w:rPr>
+    </w:lvl>
+    <w:lvl w:ilvl="7" w:tplc="04190003" w:tentative="1">
+      <w:start w:val="1"/>
+      <w:numFmt w:val="bullet"/>
+      <w:lvlText w:val="o"/>
+      <w:lvlJc w:val="left"/>
+      <w:pPr>
+        <w:ind w:left="5760" w:hanging="360"/>
+      </w:pPr>
+      <w:rPr>
+        <w:rFonts w:ascii="Courier New" w:hAnsi="Courier New" w:cs="Courier New" w:hint="default"/>
+      </w:rPr>
+    </w:lvl>
+    <w:lvl w:ilvl="8" w:tplc="04190005" w:tentative="1">
+      <w:start w:val="1"/>
+      <w:numFmt w:val="bullet"/>
+      <w:lvlText w:val=""/>
+      <w:lvlJc w:val="left"/>
+      <w:pPr>
+        <w:ind w:left="6480" w:hanging="360"/>
+      </w:pPr>
+      <w:rPr>
+        <w:rFonts w:ascii="Wingdings" w:hAnsi="Wingdings" w:hint="default"/>
+      </w:rPr>
+    </w:lvl>
+  </w:abstractNum>
+  <w:abstractNum w:abstractNumId="15">
     <w:nsid w:val="64E27169"/>
     <w:multiLevelType w:val="multilevel"/>
     <w:tmpl w:val="4F2812C8"/>
@@ -27251,7 +29755,7 @@
       </w:pPr>
     </w:lvl>
   </w:abstractNum>
-  <w:abstractNum w:abstractNumId="15">
+  <w:abstractNum w:abstractNumId="16">
     <w:nsid w:val="79A63A42"/>
     <w:multiLevelType w:val="hybridMultilevel"/>
     <w:tmpl w:val="7C625332"/>
@@ -27364,7 +29868,7 @@
       </w:rPr>
     </w:lvl>
   </w:abstractNum>
-  <w:abstractNum w:abstractNumId="16">
+  <w:abstractNum w:abstractNumId="17">
     <w:nsid w:val="7E403376"/>
     <w:multiLevelType w:val="hybridMultilevel"/>
     <w:tmpl w:val="E0887E0A"/>
@@ -27477,7 +29981,7 @@
       </w:rPr>
     </w:lvl>
   </w:abstractNum>
-  <w:abstractNum w:abstractNumId="17">
+  <w:abstractNum w:abstractNumId="18">
     <w:nsid w:val="7F844D24"/>
     <w:multiLevelType w:val="hybridMultilevel"/>
     <w:tmpl w:val="270083B8"/>
@@ -27591,7 +30095,7 @@
     </w:lvl>
   </w:abstractNum>
   <w:num w:numId="1">
-    <w:abstractNumId w:val="11"/>
+    <w:abstractNumId w:val="12"/>
   </w:num>
   <w:num w:numId="2">
     <w:abstractNumId w:val="0"/>
@@ -27603,7 +30107,7 @@
     <w:abstractNumId w:val="6"/>
   </w:num>
   <w:num w:numId="5">
-    <w:abstractNumId w:val="15"/>
+    <w:abstractNumId w:val="16"/>
   </w:num>
   <w:num w:numId="6">
     <w:abstractNumId w:val="2"/>
@@ -27630,19 +30134,22 @@
     <w:abstractNumId w:val="3"/>
   </w:num>
   <w:num w:numId="14">
+    <w:abstractNumId w:val="18"/>
+  </w:num>
+  <w:num w:numId="15">
     <w:abstractNumId w:val="17"/>
   </w:num>
-  <w:num w:numId="15">
-    <w:abstractNumId w:val="16"/>
-  </w:num>
   <w:num w:numId="16">
-    <w:abstractNumId w:val="12"/>
+    <w:abstractNumId w:val="13"/>
   </w:num>
   <w:num w:numId="17">
-    <w:abstractNumId w:val="13"/>
+    <w:abstractNumId w:val="14"/>
   </w:num>
   <w:num w:numId="18">
-    <w:abstractNumId w:val="14"/>
+    <w:abstractNumId w:val="15"/>
+  </w:num>
+  <w:num w:numId="19">
+    <w:abstractNumId w:val="11"/>
   </w:num>
 </w:numbering>
 </file>

</xml_diff>

<commit_message>
change sort order by click on arrow
</commit_message>
<xml_diff>
--- a/Курс React Pizza.docx
+++ b/Курс React Pizza.docx
@@ -27908,25 +27908,437 @@
           <w:color w:val="D4D4D4"/>
           <w:sz w:val="27"/>
           <w:szCs w:val="27"/>
-          <w:lang w:val="en-US" w:eastAsia="ru-RU"/>
-        </w:rPr>
-      </w:pPr>
-    </w:p>
-    <w:p>
-      <w:pPr>
-        <w:rPr>
-          <w:lang w:val="en-US"/>
-        </w:rPr>
-      </w:pPr>
-    </w:p>
-    <w:p>
-      <w:pPr>
-        <w:rPr>
-          <w:lang w:val="en-US"/>
-        </w:rPr>
-      </w:pPr>
+          <w:lang w:eastAsia="ru-RU"/>
+        </w:rPr>
+      </w:pPr>
+    </w:p>
+    <w:p/>
+    <w:p>
+      <w:r>
+        <w:br w:type="page"/>
+      </w:r>
+    </w:p>
+    <w:p>
+      <w:pPr>
+        <w:rPr>
+          <w:lang w:val="en-US"/>
+        </w:rPr>
+      </w:pPr>
+      <w:r>
+        <w:lastRenderedPageBreak/>
+        <w:t>Кнопку порядка сортировки (стрелка) сделаем потом</w:t>
+      </w:r>
+      <w:r>
+        <w:t>.</w:t>
+      </w:r>
+      <w:r>
+        <w:t xml:space="preserve"> Общий алгоритм</w:t>
+      </w:r>
+      <w:r>
+        <w:t>:</w:t>
+      </w:r>
+      <w:r>
+        <w:t xml:space="preserve"> создать стейт для текущего порядка сортировки, для изменения значка использовать в </w:t>
+      </w:r>
+      <w:r>
+        <w:t>_</w:t>
+      </w:r>
+      <w:r>
+        <w:rPr>
+          <w:lang w:val="en-US"/>
+        </w:rPr>
+        <w:t>sort</w:t>
+      </w:r>
+      <w:r>
+        <w:t>.</w:t>
+      </w:r>
+      <w:r>
+        <w:rPr>
+          <w:lang w:val="en-US"/>
+        </w:rPr>
+        <w:t>sass</w:t>
+      </w:r>
+      <w:r>
+        <w:t xml:space="preserve"> </w:t>
+      </w:r>
+      <w:r>
+        <w:t>добавит класс .</w:t>
+      </w:r>
+      <w:proofErr w:type="spellStart"/>
+      <w:r>
+        <w:t>rotate</w:t>
+      </w:r>
+      <w:proofErr w:type="spellEnd"/>
+      <w:r>
+        <w:t xml:space="preserve"> с </w:t>
+      </w:r>
+      <w:r>
+        <w:rPr>
+          <w:lang w:val="en-US"/>
+        </w:rPr>
+        <w:t>transform</w:t>
+      </w:r>
+      <w:r>
+        <w:t xml:space="preserve">: </w:t>
+      </w:r>
+      <w:r>
+        <w:rPr>
+          <w:lang w:val="en-US"/>
+        </w:rPr>
+        <w:t>rotate</w:t>
+      </w:r>
+      <w:r>
+        <w:t>(180</w:t>
+      </w:r>
+      <w:proofErr w:type="spellStart"/>
+      <w:r>
+        <w:rPr>
+          <w:lang w:val="en-US"/>
+        </w:rPr>
+        <w:t>deg</w:t>
+      </w:r>
+      <w:proofErr w:type="spellEnd"/>
+      <w:r>
+        <w:t>):</w:t>
+      </w:r>
+    </w:p>
+    <w:p>
+      <w:pPr>
+        <w:ind w:left="708"/>
+        <w:rPr>
+          <w:rFonts w:ascii="Courier New" w:hAnsi="Courier New" w:cs="Courier New"/>
+          <w:lang w:val="en-US"/>
+        </w:rPr>
+      </w:pPr>
+      <w:proofErr w:type="spellStart"/>
+      <w:r>
+        <w:rPr>
+          <w:rFonts w:ascii="Courier New" w:hAnsi="Courier New" w:cs="Courier New"/>
+          <w:lang w:val="en-US"/>
+        </w:rPr>
+        <w:t>svg</w:t>
+      </w:r>
+      <w:proofErr w:type="spellEnd"/>
+      <w:r>
+        <w:rPr>
+          <w:rFonts w:ascii="Courier New" w:hAnsi="Courier New" w:cs="Courier New"/>
+          <w:lang w:val="en-US"/>
+        </w:rPr>
+        <w:t xml:space="preserve"> {</w:t>
+      </w:r>
+    </w:p>
+    <w:p>
+      <w:pPr>
+        <w:ind w:left="708"/>
+        <w:rPr>
+          <w:rFonts w:ascii="Courier New" w:hAnsi="Courier New" w:cs="Courier New"/>
+          <w:lang w:val="en-US"/>
+        </w:rPr>
+      </w:pPr>
+      <w:r>
+        <w:rPr>
+          <w:rFonts w:ascii="Courier New" w:hAnsi="Courier New" w:cs="Courier New"/>
+          <w:lang w:val="en-US"/>
+        </w:rPr>
+        <w:t xml:space="preserve">      margin-right: 8px;</w:t>
+      </w:r>
+    </w:p>
+    <w:p>
+      <w:pPr>
+        <w:ind w:left="708"/>
+        <w:rPr>
+          <w:rFonts w:ascii="Courier New" w:hAnsi="Courier New" w:cs="Courier New"/>
+          <w:lang w:val="en-US"/>
+        </w:rPr>
+      </w:pPr>
+    </w:p>
+    <w:p>
+      <w:pPr>
+        <w:ind w:left="708"/>
+        <w:rPr>
+          <w:rFonts w:ascii="Courier New" w:hAnsi="Courier New" w:cs="Courier New"/>
+          <w:lang w:val="en-US"/>
+        </w:rPr>
+      </w:pPr>
+      <w:r>
+        <w:rPr>
+          <w:rFonts w:ascii="Courier New" w:hAnsi="Courier New" w:cs="Courier New"/>
+          <w:lang w:val="en-US"/>
+        </w:rPr>
+        <w:t xml:space="preserve">      </w:t>
+      </w:r>
+      <w:r>
+        <w:rPr>
+          <w:rFonts w:ascii="Courier New" w:hAnsi="Courier New" w:cs="Courier New"/>
+          <w:lang w:val="en-US"/>
+        </w:rPr>
+        <w:t>&amp;</w:t>
+      </w:r>
+      <w:r>
+        <w:rPr>
+          <w:rFonts w:ascii="Courier New" w:hAnsi="Courier New" w:cs="Courier New"/>
+          <w:lang w:val="en-US"/>
+        </w:rPr>
+        <w:t>.rotated {</w:t>
+      </w:r>
+    </w:p>
+    <w:p>
+      <w:pPr>
+        <w:ind w:left="708"/>
+        <w:rPr>
+          <w:rFonts w:ascii="Courier New" w:hAnsi="Courier New" w:cs="Courier New"/>
+          <w:lang w:val="en-US"/>
+        </w:rPr>
+      </w:pPr>
+      <w:r>
+        <w:rPr>
+          <w:rFonts w:ascii="Courier New" w:hAnsi="Courier New" w:cs="Courier New"/>
+          <w:lang w:val="en-US"/>
+        </w:rPr>
+        <w:t xml:space="preserve">        transform: rotate(180deg);</w:t>
+      </w:r>
+    </w:p>
+    <w:p>
+      <w:pPr>
+        <w:ind w:left="708"/>
+        <w:rPr>
+          <w:rFonts w:ascii="Courier New" w:hAnsi="Courier New" w:cs="Courier New"/>
+          <w:lang w:val="en-US"/>
+        </w:rPr>
+      </w:pPr>
+      <w:r>
+        <w:rPr>
+          <w:rFonts w:ascii="Courier New" w:hAnsi="Courier New" w:cs="Courier New"/>
+          <w:lang w:val="en-US"/>
+        </w:rPr>
+        <w:t xml:space="preserve">      }</w:t>
+      </w:r>
+    </w:p>
+    <w:p>
+      <w:pPr>
+        <w:ind w:left="708"/>
+        <w:rPr>
+          <w:rFonts w:ascii="Courier New" w:hAnsi="Courier New" w:cs="Courier New"/>
+          <w:lang w:val="en-US"/>
+        </w:rPr>
+      </w:pPr>
+      <w:r>
+        <w:rPr>
+          <w:rFonts w:ascii="Courier New" w:hAnsi="Courier New" w:cs="Courier New"/>
+          <w:lang w:val="en-US"/>
+        </w:rPr>
+        <w:t xml:space="preserve">    }</w:t>
+      </w:r>
+    </w:p>
+    <w:p>
+      <w:pPr>
+        <w:rPr>
+          <w:lang w:val="en-US"/>
+        </w:rPr>
+      </w:pPr>
+    </w:p>
+    <w:p>
+      <w:pPr>
+        <w:rPr>
+          <w:lang w:val="en-US"/>
+        </w:rPr>
+      </w:pPr>
+      <w:r>
+        <w:t>В</w:t>
+      </w:r>
+      <w:r>
+        <w:rPr>
+          <w:lang w:val="en-US"/>
+        </w:rPr>
+        <w:t xml:space="preserve"> </w:t>
+      </w:r>
+      <w:proofErr w:type="spellStart"/>
+      <w:r>
+        <w:rPr>
+          <w:lang w:val="en-US"/>
+        </w:rPr>
+        <w:t>SortPopup</w:t>
+      </w:r>
+      <w:proofErr w:type="spellEnd"/>
+      <w:r>
+        <w:rPr>
+          <w:lang w:val="en-US"/>
+        </w:rPr>
+        <w:t xml:space="preserve"> </w:t>
+      </w:r>
+      <w:r>
+        <w:t>в</w:t>
+      </w:r>
+      <w:r>
+        <w:rPr>
+          <w:lang w:val="en-US"/>
+        </w:rPr>
+        <w:t xml:space="preserve"> </w:t>
+      </w:r>
+      <w:proofErr w:type="spellStart"/>
+      <w:r>
+        <w:rPr>
+          <w:lang w:val="en-US"/>
+        </w:rPr>
+        <w:t>svg</w:t>
+      </w:r>
+      <w:proofErr w:type="spellEnd"/>
+      <w:r>
+        <w:rPr>
+          <w:lang w:val="en-US"/>
+        </w:rPr>
+        <w:t xml:space="preserve"> </w:t>
+      </w:r>
+      <w:r>
+        <w:t>добавляем</w:t>
+      </w:r>
+      <w:r>
+        <w:rPr>
+          <w:lang w:val="en-US"/>
+        </w:rPr>
+        <w:t xml:space="preserve"> </w:t>
+      </w:r>
+      <w:r>
+        <w:rPr>
+          <w:lang w:val="en-US"/>
+        </w:rPr>
+        <w:t>className</w:t>
+      </w:r>
+      <w:r>
+        <w:rPr>
+          <w:lang w:val="en-US"/>
+        </w:rPr>
+        <w:t xml:space="preserve"> </w:t>
+      </w:r>
+      <w:r>
+        <w:t>с</w:t>
+      </w:r>
+      <w:r>
+        <w:rPr>
+          <w:lang w:val="en-US"/>
+        </w:rPr>
+        <w:t xml:space="preserve"> </w:t>
+      </w:r>
+      <w:r>
+        <w:t>условным</w:t>
+      </w:r>
+      <w:r>
+        <w:rPr>
+          <w:lang w:val="en-US"/>
+        </w:rPr>
+        <w:t xml:space="preserve"> </w:t>
+      </w:r>
+      <w:r>
+        <w:t>оператором</w:t>
+      </w:r>
+      <w:r>
+        <w:rPr>
+          <w:lang w:val="en-US"/>
+        </w:rPr>
+        <w:t>: className = {</w:t>
+      </w:r>
+      <w:proofErr w:type="spellStart"/>
+      <w:r>
+        <w:rPr>
+          <w:lang w:val="en-US"/>
+        </w:rPr>
+        <w:t>sortOrder</w:t>
+      </w:r>
+      <w:proofErr w:type="spellEnd"/>
+      <w:r>
+        <w:rPr>
+          <w:lang w:val="en-US"/>
+        </w:rPr>
+        <w:t xml:space="preserve"> ?</w:t>
+      </w:r>
+      <w:r>
+        <w:rPr>
+          <w:lang w:val="en-US"/>
+        </w:rPr>
+        <w:t xml:space="preserve"> "rotated"</w:t>
+      </w:r>
+      <w:r>
+        <w:rPr>
+          <w:lang w:val="en-US"/>
+        </w:rPr>
+        <w:t xml:space="preserve"> : “”</w:t>
+      </w:r>
+      <w:r>
+        <w:rPr>
+          <w:lang w:val="en-US"/>
+        </w:rPr>
+        <w:t>}</w:t>
+      </w:r>
+      <w:r>
+        <w:rPr>
+          <w:lang w:val="en-US"/>
+        </w:rPr>
+        <w:t xml:space="preserve">, </w:t>
+      </w:r>
+      <w:r>
+        <w:t xml:space="preserve">добавляем </w:t>
+      </w:r>
+      <w:proofErr w:type="spellStart"/>
+      <w:r>
+        <w:rPr>
+          <w:lang w:val="en-US"/>
+        </w:rPr>
+        <w:t>onClick</w:t>
+      </w:r>
+      <w:proofErr w:type="spellEnd"/>
+      <w:r>
+        <w:t>=</w:t>
+      </w:r>
+      <w:r>
+        <w:rPr>
+          <w:lang w:val="en-US"/>
+        </w:rPr>
+        <w:t>{()=&gt;</w:t>
+      </w:r>
+      <w:proofErr w:type="spellStart"/>
+      <w:r>
+        <w:rPr>
+          <w:lang w:val="en-US"/>
+        </w:rPr>
+        <w:t>setSortOrder</w:t>
+      </w:r>
+      <w:proofErr w:type="spellEnd"/>
+      <w:r>
+        <w:rPr>
+          <w:lang w:val="en-US"/>
+        </w:rPr>
+        <w:t>(!</w:t>
+      </w:r>
+      <w:proofErr w:type="spellStart"/>
+      <w:r>
+        <w:rPr>
+          <w:lang w:val="en-US"/>
+        </w:rPr>
+        <w:t>sortOrder</w:t>
+      </w:r>
+      <w:proofErr w:type="spellEnd"/>
+      <w:r>
+        <w:rPr>
+          <w:lang w:val="en-US"/>
+        </w:rPr>
+        <w:t>)}</w:t>
+      </w:r>
       <w:bookmarkStart w:id="0" w:name="_GoBack"/>
       <w:bookmarkEnd w:id="0"/>
+    </w:p>
+    <w:p>
+      <w:pPr>
+        <w:rPr>
+          <w:lang w:val="en-US"/>
+        </w:rPr>
+      </w:pPr>
+    </w:p>
+    <w:p>
+      <w:pPr>
+        <w:rPr>
+          <w:lang w:val="en-US"/>
+        </w:rPr>
+      </w:pPr>
     </w:p>
     <w:p>
       <w:pPr>

</xml_diff>

<commit_message>
test fetch from local file db.json
</commit_message>
<xml_diff>
--- a/Курс React Pizza.docx
+++ b/Курс React Pizza.docx
@@ -32133,7 +32133,7 @@
         <w:rPr>
           <w:lang w:val="en-US"/>
         </w:rPr>
-        <w:t>"&gt;:</w:t>
+        <w:t>"&gt;</w:t>
       </w:r>
     </w:p>
     <w:p>
@@ -32625,7 +32625,17 @@
           <w:szCs w:val="18"/>
           <w:lang w:val="en-US" w:eastAsia="ru-RU"/>
         </w:rPr>
-        <w:t xml:space="preserve">&gt; … </w:t>
+        <w:t>&gt; … &lt;/</w:t>
+      </w:r>
+      <w:r>
+        <w:rPr>
+          <w:rFonts w:ascii="Consolas" w:eastAsia="Times New Roman" w:hAnsi="Consolas" w:cs="Times New Roman"/>
+          <w:color w:val="569CD6"/>
+          <w:sz w:val="18"/>
+          <w:szCs w:val="18"/>
+          <w:lang w:val="en-US" w:eastAsia="ru-RU"/>
+        </w:rPr>
+        <w:t>div</w:t>
       </w:r>
       <w:r>
         <w:rPr>
@@ -32635,11 +32645,95 @@
           <w:szCs w:val="18"/>
           <w:lang w:val="en-US" w:eastAsia="ru-RU"/>
         </w:rPr>
+        <w:t>&gt;</w:t>
+      </w:r>
+    </w:p>
+    <w:p>
+      <w:pPr>
+        <w:shd w:val="clear" w:color="auto" w:fill="1E1E1E"/>
+        <w:rPr>
+          <w:rFonts w:ascii="Consolas" w:eastAsia="Times New Roman" w:hAnsi="Consolas" w:cs="Times New Roman"/>
+          <w:color w:val="D4D4D4"/>
+          <w:sz w:val="18"/>
+          <w:szCs w:val="18"/>
+          <w:lang w:val="en-US" w:eastAsia="ru-RU"/>
+        </w:rPr>
+      </w:pPr>
+      <w:r>
+        <w:rPr>
+          <w:rFonts w:ascii="Consolas" w:eastAsia="Times New Roman" w:hAnsi="Consolas" w:cs="Times New Roman"/>
+          <w:color w:val="D4D4D4"/>
+          <w:sz w:val="18"/>
+          <w:szCs w:val="18"/>
+          <w:lang w:val="en-US" w:eastAsia="ru-RU"/>
+        </w:rPr>
+        <w:t>        </w:t>
+      </w:r>
+      <w:r>
+        <w:rPr>
+          <w:rFonts w:ascii="Consolas" w:eastAsia="Times New Roman" w:hAnsi="Consolas" w:cs="Times New Roman"/>
+          <w:color w:val="808080"/>
+          <w:sz w:val="18"/>
+          <w:szCs w:val="18"/>
+          <w:lang w:val="en-US" w:eastAsia="ru-RU"/>
+        </w:rPr>
         <w:t>&lt;/</w:t>
       </w:r>
       <w:r>
         <w:rPr>
           <w:rFonts w:ascii="Consolas" w:eastAsia="Times New Roman" w:hAnsi="Consolas" w:cs="Times New Roman"/>
+          <w:color w:val="4EC9B0"/>
+          <w:sz w:val="18"/>
+          <w:szCs w:val="18"/>
+          <w:lang w:val="en-US" w:eastAsia="ru-RU"/>
+        </w:rPr>
+        <w:t>Link</w:t>
+      </w:r>
+      <w:r>
+        <w:rPr>
+          <w:rFonts w:ascii="Consolas" w:eastAsia="Times New Roman" w:hAnsi="Consolas" w:cs="Times New Roman"/>
+          <w:color w:val="808080"/>
+          <w:sz w:val="18"/>
+          <w:szCs w:val="18"/>
+          <w:lang w:val="en-US" w:eastAsia="ru-RU"/>
+        </w:rPr>
+        <w:t>&gt;</w:t>
+      </w:r>
+    </w:p>
+    <w:p>
+      <w:pPr>
+        <w:shd w:val="clear" w:color="auto" w:fill="1E1E1E"/>
+        <w:rPr>
+          <w:rFonts w:ascii="Consolas" w:eastAsia="Times New Roman" w:hAnsi="Consolas" w:cs="Times New Roman"/>
+          <w:color w:val="D4D4D4"/>
+          <w:sz w:val="18"/>
+          <w:szCs w:val="18"/>
+          <w:lang w:val="en-US" w:eastAsia="ru-RU"/>
+        </w:rPr>
+      </w:pPr>
+      <w:r>
+        <w:rPr>
+          <w:rFonts w:ascii="Consolas" w:eastAsia="Times New Roman" w:hAnsi="Consolas" w:cs="Times New Roman"/>
+          <w:color w:val="D4D4D4"/>
+          <w:sz w:val="18"/>
+          <w:szCs w:val="18"/>
+          <w:lang w:val="en-US" w:eastAsia="ru-RU"/>
+        </w:rPr>
+        <w:t>        </w:t>
+      </w:r>
+      <w:r>
+        <w:rPr>
+          <w:rFonts w:ascii="Consolas" w:eastAsia="Times New Roman" w:hAnsi="Consolas" w:cs="Times New Roman"/>
+          <w:color w:val="808080"/>
+          <w:sz w:val="18"/>
+          <w:szCs w:val="18"/>
+          <w:lang w:val="en-US" w:eastAsia="ru-RU"/>
+        </w:rPr>
+        <w:t>&lt;</w:t>
+      </w:r>
+      <w:r>
+        <w:rPr>
+          <w:rFonts w:ascii="Consolas" w:eastAsia="Times New Roman" w:hAnsi="Consolas" w:cs="Times New Roman"/>
           <w:color w:val="569CD6"/>
           <w:sz w:val="18"/>
           <w:szCs w:val="18"/>
@@ -32650,6 +32744,68 @@
       <w:r>
         <w:rPr>
           <w:rFonts w:ascii="Consolas" w:eastAsia="Times New Roman" w:hAnsi="Consolas" w:cs="Times New Roman"/>
+          <w:color w:val="D4D4D4"/>
+          <w:sz w:val="18"/>
+          <w:szCs w:val="18"/>
+          <w:lang w:val="en-US" w:eastAsia="ru-RU"/>
+        </w:rPr>
+        <w:t> </w:t>
+      </w:r>
+      <w:r>
+        <w:rPr>
+          <w:rFonts w:ascii="Consolas" w:eastAsia="Times New Roman" w:hAnsi="Consolas" w:cs="Times New Roman"/>
+          <w:color w:val="9CDCFE"/>
+          <w:sz w:val="18"/>
+          <w:szCs w:val="18"/>
+          <w:lang w:val="en-US" w:eastAsia="ru-RU"/>
+        </w:rPr>
+        <w:t>className</w:t>
+      </w:r>
+      <w:r>
+        <w:rPr>
+          <w:rFonts w:ascii="Consolas" w:eastAsia="Times New Roman" w:hAnsi="Consolas" w:cs="Times New Roman"/>
+          <w:color w:val="D4D4D4"/>
+          <w:sz w:val="18"/>
+          <w:szCs w:val="18"/>
+          <w:lang w:val="en-US" w:eastAsia="ru-RU"/>
+        </w:rPr>
+        <w:t>=</w:t>
+      </w:r>
+      <w:r>
+        <w:rPr>
+          <w:rFonts w:ascii="Consolas" w:eastAsia="Times New Roman" w:hAnsi="Consolas" w:cs="Times New Roman"/>
+          <w:color w:val="CE9178"/>
+          <w:sz w:val="18"/>
+          <w:szCs w:val="18"/>
+          <w:lang w:val="en-US" w:eastAsia="ru-RU"/>
+        </w:rPr>
+        <w:t>"</w:t>
+      </w:r>
+      <w:proofErr w:type="spellStart"/>
+      <w:r>
+        <w:rPr>
+          <w:rFonts w:ascii="Consolas" w:eastAsia="Times New Roman" w:hAnsi="Consolas" w:cs="Times New Roman"/>
+          <w:color w:val="CE9178"/>
+          <w:sz w:val="18"/>
+          <w:szCs w:val="18"/>
+          <w:lang w:val="en-US" w:eastAsia="ru-RU"/>
+        </w:rPr>
+        <w:t>header__cart</w:t>
+      </w:r>
+      <w:proofErr w:type="spellEnd"/>
+      <w:r>
+        <w:rPr>
+          <w:rFonts w:ascii="Consolas" w:eastAsia="Times New Roman" w:hAnsi="Consolas" w:cs="Times New Roman"/>
+          <w:color w:val="CE9178"/>
+          <w:sz w:val="18"/>
+          <w:szCs w:val="18"/>
+          <w:lang w:val="en-US" w:eastAsia="ru-RU"/>
+        </w:rPr>
+        <w:t>"</w:t>
+      </w:r>
+      <w:r>
+        <w:rPr>
+          <w:rFonts w:ascii="Consolas" w:eastAsia="Times New Roman" w:hAnsi="Consolas" w:cs="Times New Roman"/>
           <w:color w:val="808080"/>
           <w:sz w:val="18"/>
           <w:szCs w:val="18"/>
@@ -32677,7 +32833,7 @@
           <w:szCs w:val="18"/>
           <w:lang w:val="en-US" w:eastAsia="ru-RU"/>
         </w:rPr>
-        <w:t>        </w:t>
+        <w:t>          </w:t>
       </w:r>
       <w:r>
         <w:rPr>
@@ -32687,7 +32843,7 @@
           <w:szCs w:val="18"/>
           <w:lang w:val="en-US" w:eastAsia="ru-RU"/>
         </w:rPr>
-        <w:t>&lt;/</w:t>
+        <w:t>&lt;</w:t>
       </w:r>
       <w:r>
         <w:rPr>
@@ -32702,6 +32858,46 @@
       <w:r>
         <w:rPr>
           <w:rFonts w:ascii="Consolas" w:eastAsia="Times New Roman" w:hAnsi="Consolas" w:cs="Times New Roman"/>
+          <w:color w:val="D4D4D4"/>
+          <w:sz w:val="18"/>
+          <w:szCs w:val="18"/>
+          <w:lang w:val="en-US" w:eastAsia="ru-RU"/>
+        </w:rPr>
+        <w:t> </w:t>
+      </w:r>
+      <w:r>
+        <w:rPr>
+          <w:rFonts w:ascii="Consolas" w:eastAsia="Times New Roman" w:hAnsi="Consolas" w:cs="Times New Roman"/>
+          <w:color w:val="9CDCFE"/>
+          <w:sz w:val="18"/>
+          <w:szCs w:val="18"/>
+          <w:lang w:val="en-US" w:eastAsia="ru-RU"/>
+        </w:rPr>
+        <w:t>to</w:t>
+      </w:r>
+      <w:r>
+        <w:rPr>
+          <w:rFonts w:ascii="Consolas" w:eastAsia="Times New Roman" w:hAnsi="Consolas" w:cs="Times New Roman"/>
+          <w:color w:val="D4D4D4"/>
+          <w:sz w:val="18"/>
+          <w:szCs w:val="18"/>
+          <w:lang w:val="en-US" w:eastAsia="ru-RU"/>
+        </w:rPr>
+        <w:t>=</w:t>
+      </w:r>
+      <w:r>
+        <w:rPr>
+          <w:rFonts w:ascii="Consolas" w:eastAsia="Times New Roman" w:hAnsi="Consolas" w:cs="Times New Roman"/>
+          <w:color w:val="CE9178"/>
+          <w:sz w:val="18"/>
+          <w:szCs w:val="18"/>
+          <w:lang w:val="en-US" w:eastAsia="ru-RU"/>
+        </w:rPr>
+        <w:t>"/cart"</w:t>
+      </w:r>
+      <w:r>
+        <w:rPr>
+          <w:rFonts w:ascii="Consolas" w:eastAsia="Times New Roman" w:hAnsi="Consolas" w:cs="Times New Roman"/>
           <w:color w:val="808080"/>
           <w:sz w:val="18"/>
           <w:szCs w:val="18"/>
@@ -32729,7 +32925,7 @@
           <w:szCs w:val="18"/>
           <w:lang w:val="en-US" w:eastAsia="ru-RU"/>
         </w:rPr>
-        <w:t>        </w:t>
+        <w:t>            </w:t>
       </w:r>
       <w:r>
         <w:rPr>
@@ -32744,12 +32940,12 @@
       <w:r>
         <w:rPr>
           <w:rFonts w:ascii="Consolas" w:eastAsia="Times New Roman" w:hAnsi="Consolas" w:cs="Times New Roman"/>
-          <w:color w:val="569CD6"/>
-          <w:sz w:val="18"/>
-          <w:szCs w:val="18"/>
-          <w:lang w:val="en-US" w:eastAsia="ru-RU"/>
-        </w:rPr>
-        <w:t>div</w:t>
+          <w:color w:val="4EC9B0"/>
+          <w:sz w:val="18"/>
+          <w:szCs w:val="18"/>
+          <w:lang w:val="en-US" w:eastAsia="ru-RU"/>
+        </w:rPr>
+        <w:t>Button</w:t>
       </w:r>
       <w:r>
         <w:rPr>
@@ -32789,29 +32985,7 @@
           <w:szCs w:val="18"/>
           <w:lang w:val="en-US" w:eastAsia="ru-RU"/>
         </w:rPr>
-        <w:t>"</w:t>
-      </w:r>
-      <w:proofErr w:type="spellStart"/>
-      <w:r>
-        <w:rPr>
-          <w:rFonts w:ascii="Consolas" w:eastAsia="Times New Roman" w:hAnsi="Consolas" w:cs="Times New Roman"/>
-          <w:color w:val="CE9178"/>
-          <w:sz w:val="18"/>
-          <w:szCs w:val="18"/>
-          <w:lang w:val="en-US" w:eastAsia="ru-RU"/>
-        </w:rPr>
-        <w:t>header__cart</w:t>
-      </w:r>
-      <w:proofErr w:type="spellEnd"/>
-      <w:r>
-        <w:rPr>
-          <w:rFonts w:ascii="Consolas" w:eastAsia="Times New Roman" w:hAnsi="Consolas" w:cs="Times New Roman"/>
-          <w:color w:val="CE9178"/>
-          <w:sz w:val="18"/>
-          <w:szCs w:val="18"/>
-          <w:lang w:val="en-US" w:eastAsia="ru-RU"/>
-        </w:rPr>
-        <w:t>"</w:t>
+        <w:t>"button--cart"</w:t>
       </w:r>
       <w:r>
         <w:rPr>
@@ -32821,232 +32995,61 @@
           <w:szCs w:val="18"/>
           <w:lang w:val="en-US" w:eastAsia="ru-RU"/>
         </w:rPr>
+        <w:t>&gt; …</w:t>
+      </w:r>
+    </w:p>
+    <w:p>
+      <w:pPr>
+        <w:shd w:val="clear" w:color="auto" w:fill="1E1E1E"/>
+        <w:rPr>
+          <w:rFonts w:ascii="Consolas" w:eastAsia="Times New Roman" w:hAnsi="Consolas" w:cs="Times New Roman"/>
+          <w:color w:val="D4D4D4"/>
+          <w:sz w:val="18"/>
+          <w:szCs w:val="18"/>
+          <w:lang w:val="en-US" w:eastAsia="ru-RU"/>
+        </w:rPr>
+      </w:pPr>
+      <w:r>
+        <w:rPr>
+          <w:rFonts w:ascii="Consolas" w:eastAsia="Times New Roman" w:hAnsi="Consolas" w:cs="Times New Roman"/>
+          <w:color w:val="D4D4D4"/>
+          <w:sz w:val="18"/>
+          <w:szCs w:val="18"/>
+          <w:lang w:val="en-US" w:eastAsia="ru-RU"/>
+        </w:rPr>
+        <w:t>         </w:t>
+      </w:r>
+    </w:p>
+    <w:p>
+      <w:r>
+        <w:t>Один</w:t>
+      </w:r>
+      <w:r>
+        <w:t xml:space="preserve"> &lt;</w:t>
+      </w:r>
+      <w:r>
+        <w:rPr>
+          <w:lang w:val="en-US"/>
+        </w:rPr>
+        <w:t>Link</w:t>
+      </w:r>
+      <w:r>
         <w:t>&gt;</w:t>
       </w:r>
-    </w:p>
-    <w:p>
-      <w:pPr>
-        <w:shd w:val="clear" w:color="auto" w:fill="1E1E1E"/>
-        <w:rPr>
-          <w:rFonts w:ascii="Consolas" w:eastAsia="Times New Roman" w:hAnsi="Consolas" w:cs="Times New Roman"/>
-          <w:color w:val="D4D4D4"/>
-          <w:sz w:val="18"/>
-          <w:szCs w:val="18"/>
-          <w:lang w:val="en-US" w:eastAsia="ru-RU"/>
-        </w:rPr>
-      </w:pPr>
-      <w:r>
-        <w:rPr>
-          <w:rFonts w:ascii="Consolas" w:eastAsia="Times New Roman" w:hAnsi="Consolas" w:cs="Times New Roman"/>
-          <w:color w:val="D4D4D4"/>
-          <w:sz w:val="18"/>
-          <w:szCs w:val="18"/>
-          <w:lang w:val="en-US" w:eastAsia="ru-RU"/>
-        </w:rPr>
-        <w:t>          </w:t>
-      </w:r>
-      <w:r>
-        <w:rPr>
-          <w:rFonts w:ascii="Consolas" w:eastAsia="Times New Roman" w:hAnsi="Consolas" w:cs="Times New Roman"/>
-          <w:color w:val="808080"/>
-          <w:sz w:val="18"/>
-          <w:szCs w:val="18"/>
-          <w:lang w:val="en-US" w:eastAsia="ru-RU"/>
-        </w:rPr>
+      <w:r>
+        <w:t xml:space="preserve"> не должен содержать другой вложенный </w:t>
+      </w:r>
+      <w:r>
         <w:t>&lt;</w:t>
       </w:r>
       <w:r>
         <w:rPr>
-          <w:rFonts w:ascii="Consolas" w:eastAsia="Times New Roman" w:hAnsi="Consolas" w:cs="Times New Roman"/>
-          <w:color w:val="4EC9B0"/>
-          <w:sz w:val="18"/>
-          <w:szCs w:val="18"/>
-          <w:lang w:val="en-US" w:eastAsia="ru-RU"/>
+          <w:lang w:val="en-US"/>
         </w:rPr>
         <w:t>Link</w:t>
       </w:r>
       <w:r>
-        <w:rPr>
-          <w:rFonts w:ascii="Consolas" w:eastAsia="Times New Roman" w:hAnsi="Consolas" w:cs="Times New Roman"/>
-          <w:color w:val="D4D4D4"/>
-          <w:sz w:val="18"/>
-          <w:szCs w:val="18"/>
-          <w:lang w:val="en-US" w:eastAsia="ru-RU"/>
-        </w:rPr>
-        <w:t> </w:t>
-      </w:r>
-      <w:r>
-        <w:rPr>
-          <w:rFonts w:ascii="Consolas" w:eastAsia="Times New Roman" w:hAnsi="Consolas" w:cs="Times New Roman"/>
-          <w:color w:val="9CDCFE"/>
-          <w:sz w:val="18"/>
-          <w:szCs w:val="18"/>
-          <w:lang w:val="en-US" w:eastAsia="ru-RU"/>
-        </w:rPr>
-        <w:t>to</w:t>
-      </w:r>
-      <w:r>
-        <w:rPr>
-          <w:rFonts w:ascii="Consolas" w:eastAsia="Times New Roman" w:hAnsi="Consolas" w:cs="Times New Roman"/>
-          <w:color w:val="D4D4D4"/>
-          <w:sz w:val="18"/>
-          <w:szCs w:val="18"/>
-          <w:lang w:val="en-US" w:eastAsia="ru-RU"/>
-        </w:rPr>
-        <w:t>=</w:t>
-      </w:r>
-      <w:r>
-        <w:rPr>
-          <w:rFonts w:ascii="Consolas" w:eastAsia="Times New Roman" w:hAnsi="Consolas" w:cs="Times New Roman"/>
-          <w:color w:val="CE9178"/>
-          <w:sz w:val="18"/>
-          <w:szCs w:val="18"/>
-          <w:lang w:val="en-US" w:eastAsia="ru-RU"/>
-        </w:rPr>
-        <w:t>"/cart"</w:t>
-      </w:r>
-      <w:r>
-        <w:rPr>
-          <w:rFonts w:ascii="Consolas" w:eastAsia="Times New Roman" w:hAnsi="Consolas" w:cs="Times New Roman"/>
-          <w:color w:val="808080"/>
-          <w:sz w:val="18"/>
-          <w:szCs w:val="18"/>
-          <w:lang w:val="en-US" w:eastAsia="ru-RU"/>
-        </w:rPr>
         <w:t>&gt;</w:t>
-      </w:r>
-    </w:p>
-    <w:p>
-      <w:pPr>
-        <w:shd w:val="clear" w:color="auto" w:fill="1E1E1E"/>
-        <w:rPr>
-          <w:rFonts w:ascii="Consolas" w:eastAsia="Times New Roman" w:hAnsi="Consolas" w:cs="Times New Roman"/>
-          <w:color w:val="D4D4D4"/>
-          <w:sz w:val="18"/>
-          <w:szCs w:val="18"/>
-          <w:lang w:val="en-US" w:eastAsia="ru-RU"/>
-        </w:rPr>
-      </w:pPr>
-      <w:r>
-        <w:rPr>
-          <w:rFonts w:ascii="Consolas" w:eastAsia="Times New Roman" w:hAnsi="Consolas" w:cs="Times New Roman"/>
-          <w:color w:val="D4D4D4"/>
-          <w:sz w:val="18"/>
-          <w:szCs w:val="18"/>
-          <w:lang w:val="en-US" w:eastAsia="ru-RU"/>
-        </w:rPr>
-        <w:t>            </w:t>
-      </w:r>
-      <w:r>
-        <w:rPr>
-          <w:rFonts w:ascii="Consolas" w:eastAsia="Times New Roman" w:hAnsi="Consolas" w:cs="Times New Roman"/>
-          <w:color w:val="808080"/>
-          <w:sz w:val="18"/>
-          <w:szCs w:val="18"/>
-          <w:lang w:val="en-US" w:eastAsia="ru-RU"/>
-        </w:rPr>
-        <w:t>&lt;</w:t>
-      </w:r>
-      <w:r>
-        <w:rPr>
-          <w:rFonts w:ascii="Consolas" w:eastAsia="Times New Roman" w:hAnsi="Consolas" w:cs="Times New Roman"/>
-          <w:color w:val="4EC9B0"/>
-          <w:sz w:val="18"/>
-          <w:szCs w:val="18"/>
-          <w:lang w:val="en-US" w:eastAsia="ru-RU"/>
-        </w:rPr>
-        <w:t>Button</w:t>
-      </w:r>
-      <w:r>
-        <w:rPr>
-          <w:rFonts w:ascii="Consolas" w:eastAsia="Times New Roman" w:hAnsi="Consolas" w:cs="Times New Roman"/>
-          <w:color w:val="D4D4D4"/>
-          <w:sz w:val="18"/>
-          <w:szCs w:val="18"/>
-          <w:lang w:val="en-US" w:eastAsia="ru-RU"/>
-        </w:rPr>
-        <w:t> </w:t>
-      </w:r>
-      <w:r>
-        <w:rPr>
-          <w:rFonts w:ascii="Consolas" w:eastAsia="Times New Roman" w:hAnsi="Consolas" w:cs="Times New Roman"/>
-          <w:color w:val="9CDCFE"/>
-          <w:sz w:val="18"/>
-          <w:szCs w:val="18"/>
-          <w:lang w:val="en-US" w:eastAsia="ru-RU"/>
-        </w:rPr>
-        <w:t>className</w:t>
-      </w:r>
-      <w:r>
-        <w:rPr>
-          <w:rFonts w:ascii="Consolas" w:eastAsia="Times New Roman" w:hAnsi="Consolas" w:cs="Times New Roman"/>
-          <w:color w:val="D4D4D4"/>
-          <w:sz w:val="18"/>
-          <w:szCs w:val="18"/>
-          <w:lang w:val="en-US" w:eastAsia="ru-RU"/>
-        </w:rPr>
-        <w:t>=</w:t>
-      </w:r>
-      <w:r>
-        <w:rPr>
-          <w:rFonts w:ascii="Consolas" w:eastAsia="Times New Roman" w:hAnsi="Consolas" w:cs="Times New Roman"/>
-          <w:color w:val="CE9178"/>
-          <w:sz w:val="18"/>
-          <w:szCs w:val="18"/>
-          <w:lang w:val="en-US" w:eastAsia="ru-RU"/>
-        </w:rPr>
-        <w:t>"button--cart"</w:t>
-      </w:r>
-      <w:r>
-        <w:rPr>
-          <w:rFonts w:ascii="Consolas" w:eastAsia="Times New Roman" w:hAnsi="Consolas" w:cs="Times New Roman"/>
-          <w:color w:val="808080"/>
-          <w:sz w:val="18"/>
-          <w:szCs w:val="18"/>
-          <w:lang w:val="en-US" w:eastAsia="ru-RU"/>
-        </w:rPr>
-        <w:t>&gt; …</w:t>
-      </w:r>
-    </w:p>
-    <w:p>
-      <w:pPr>
-        <w:shd w:val="clear" w:color="auto" w:fill="1E1E1E"/>
-        <w:rPr>
-          <w:rFonts w:ascii="Consolas" w:eastAsia="Times New Roman" w:hAnsi="Consolas" w:cs="Times New Roman"/>
-          <w:color w:val="D4D4D4"/>
-          <w:sz w:val="18"/>
-          <w:szCs w:val="18"/>
-          <w:lang w:val="en-US" w:eastAsia="ru-RU"/>
-        </w:rPr>
-      </w:pPr>
-      <w:r>
-        <w:rPr>
-          <w:rFonts w:ascii="Consolas" w:eastAsia="Times New Roman" w:hAnsi="Consolas" w:cs="Times New Roman"/>
-          <w:color w:val="D4D4D4"/>
-          <w:sz w:val="18"/>
-          <w:szCs w:val="18"/>
-          <w:lang w:val="en-US" w:eastAsia="ru-RU"/>
-        </w:rPr>
-        <w:t>         </w:t>
-      </w:r>
-    </w:p>
-    <w:p/>
-    <w:p>
-      <w:proofErr w:type="spellStart"/>
-      <w:r>
-        <w:t>Т.о</w:t>
-      </w:r>
-      <w:proofErr w:type="spellEnd"/>
-      <w:r>
-        <w:t xml:space="preserve">. с  помощью роутера </w:t>
-      </w:r>
-      <w:proofErr w:type="spellStart"/>
-      <w:r>
-        <w:t>реката</w:t>
-      </w:r>
-      <w:proofErr w:type="spellEnd"/>
-      <w:r>
-        <w:t xml:space="preserve"> мы реализовали переход между основными станицами.</w:t>
       </w:r>
     </w:p>
     <w:p/>
@@ -33343,9 +33346,2686 @@
     </w:p>
     <w:p/>
     <w:p>
+      <w:pPr>
+        <w:rPr>
+          <w:lang w:val="en-US"/>
+        </w:rPr>
+      </w:pPr>
+    </w:p>
+    <w:p>
+      <w:pPr>
+        <w:rPr>
+          <w:lang w:val="en-US"/>
+        </w:rPr>
+      </w:pPr>
+      <w:r>
+        <w:rPr>
+          <w:lang w:val="en-US"/>
+        </w:rPr>
+        <w:t xml:space="preserve">#5: </w:t>
+      </w:r>
+      <w:hyperlink r:id="rId23" w:history="1">
+        <w:r>
+          <w:rPr>
+            <w:rStyle w:val="a3"/>
+            <w:lang w:val="en-US"/>
+          </w:rPr>
+          <w:t>https://www.youtube.com/watch?v=5XKs7dvVQD8</w:t>
+        </w:r>
+      </w:hyperlink>
+    </w:p>
+    <w:p>
+      <w:pPr>
+        <w:rPr>
+          <w:b/>
+          <w:lang w:val="en-US"/>
+        </w:rPr>
+      </w:pPr>
+      <w:r>
+        <w:rPr>
+          <w:b/>
+        </w:rPr>
+        <w:t xml:space="preserve">Асинхронные запросы, </w:t>
+      </w:r>
+      <w:proofErr w:type="spellStart"/>
+      <w:r>
+        <w:rPr>
+          <w:b/>
+          <w:lang w:val="en-US"/>
+        </w:rPr>
+        <w:t>PropTypes</w:t>
+      </w:r>
+      <w:proofErr w:type="spellEnd"/>
+      <w:r>
+        <w:rPr>
+          <w:b/>
+          <w:lang w:val="en-US"/>
+        </w:rPr>
+        <w:t xml:space="preserve">, </w:t>
+      </w:r>
+      <w:proofErr w:type="spellStart"/>
+      <w:r>
+        <w:rPr>
+          <w:b/>
+          <w:lang w:val="en-US"/>
+        </w:rPr>
+        <w:t>json</w:t>
+      </w:r>
+      <w:proofErr w:type="spellEnd"/>
+      <w:r>
+        <w:rPr>
+          <w:b/>
+          <w:lang w:val="en-US"/>
+        </w:rPr>
+        <w:t>-server</w:t>
+      </w:r>
+    </w:p>
+    <w:p>
+      <w:pPr>
+        <w:rPr>
+          <w:lang w:val="en-US"/>
+        </w:rPr>
+      </w:pPr>
+    </w:p>
+    <w:p>
+      <w:pPr>
+        <w:rPr>
+          <w:lang w:val="en-US"/>
+        </w:rPr>
+      </w:pPr>
+      <w:r>
+        <w:t xml:space="preserve">Для </w:t>
+      </w:r>
+      <w:r>
+        <w:t xml:space="preserve">нашего </w:t>
+      </w:r>
+      <w:r>
+        <w:t xml:space="preserve">магазина нужна СУБД, </w:t>
+      </w:r>
+      <w:r>
+        <w:t xml:space="preserve">с которой можно общаться по </w:t>
+      </w:r>
+      <w:r>
+        <w:rPr>
+          <w:lang w:val="en-US"/>
+        </w:rPr>
+        <w:t>http</w:t>
+      </w:r>
+      <w:r>
+        <w:t xml:space="preserve">, </w:t>
+      </w:r>
+      <w:r>
+        <w:t xml:space="preserve">но без </w:t>
+      </w:r>
+      <w:r>
+        <w:rPr>
+          <w:lang w:val="en-US"/>
+        </w:rPr>
+        <w:t>backend</w:t>
+      </w:r>
+      <w:r>
+        <w:t>.</w:t>
+      </w:r>
+    </w:p>
+    <w:p>
+      <w:r>
+        <w:t xml:space="preserve">Нам надо, чтобы работал какой-то локальный сервер, который бы принимал запросы </w:t>
+      </w:r>
+      <w:r>
+        <w:rPr>
+          <w:lang w:val="en-US"/>
+        </w:rPr>
+        <w:t>HTTP</w:t>
+      </w:r>
+      <w:r>
+        <w:t xml:space="preserve"> и отдавал </w:t>
+      </w:r>
+      <w:r>
+        <w:rPr>
+          <w:lang w:val="en-US"/>
+        </w:rPr>
+        <w:t>JSON</w:t>
+      </w:r>
+      <w:r>
+        <w:t>.</w:t>
+      </w:r>
+    </w:p>
+    <w:p/>
+    <w:p>
+      <w:r>
+        <w:t xml:space="preserve">Скачиваем тестовый </w:t>
+      </w:r>
+      <w:proofErr w:type="spellStart"/>
+      <w:r>
+        <w:rPr>
+          <w:lang w:val="en-US"/>
+        </w:rPr>
+        <w:t>db</w:t>
+      </w:r>
+      <w:proofErr w:type="spellEnd"/>
+      <w:r>
+        <w:t>.</w:t>
+      </w:r>
+      <w:proofErr w:type="spellStart"/>
+      <w:r>
+        <w:rPr>
+          <w:lang w:val="en-US"/>
+        </w:rPr>
+        <w:t>json</w:t>
+      </w:r>
+      <w:proofErr w:type="spellEnd"/>
+      <w:r>
+        <w:t xml:space="preserve">: </w:t>
+      </w:r>
+      <w:hyperlink r:id="rId24" w:history="1">
+        <w:r>
+          <w:rPr>
+            <w:rStyle w:val="a3"/>
+            <w:lang w:val="en-US"/>
+          </w:rPr>
+          <w:t>https</w:t>
+        </w:r>
+        <w:r>
+          <w:rPr>
+            <w:rStyle w:val="a3"/>
+          </w:rPr>
+          <w:t>://</w:t>
+        </w:r>
+        <w:proofErr w:type="spellStart"/>
+        <w:r>
+          <w:rPr>
+            <w:rStyle w:val="a3"/>
+            <w:lang w:val="en-US"/>
+          </w:rPr>
+          <w:t>github</w:t>
+        </w:r>
+        <w:proofErr w:type="spellEnd"/>
+        <w:r>
+          <w:rPr>
+            <w:rStyle w:val="a3"/>
+          </w:rPr>
+          <w:t>.</w:t>
+        </w:r>
+        <w:r>
+          <w:rPr>
+            <w:rStyle w:val="a3"/>
+            <w:lang w:val="en-US"/>
+          </w:rPr>
+          <w:t>com</w:t>
+        </w:r>
+        <w:r>
+          <w:rPr>
+            <w:rStyle w:val="a3"/>
+          </w:rPr>
+          <w:t>/</w:t>
+        </w:r>
+        <w:proofErr w:type="spellStart"/>
+        <w:r>
+          <w:rPr>
+            <w:rStyle w:val="a3"/>
+            <w:lang w:val="en-US"/>
+          </w:rPr>
+          <w:t>Archakov</w:t>
+        </w:r>
+        <w:proofErr w:type="spellEnd"/>
+        <w:r>
+          <w:rPr>
+            <w:rStyle w:val="a3"/>
+          </w:rPr>
+          <w:t>06/</w:t>
+        </w:r>
+        <w:r>
+          <w:rPr>
+            <w:rStyle w:val="a3"/>
+            <w:lang w:val="en-US"/>
+          </w:rPr>
+          <w:t>react</w:t>
+        </w:r>
+        <w:r>
+          <w:rPr>
+            <w:rStyle w:val="a3"/>
+          </w:rPr>
+          <w:t>-</w:t>
+        </w:r>
+        <w:r>
+          <w:rPr>
+            <w:rStyle w:val="a3"/>
+            <w:lang w:val="en-US"/>
+          </w:rPr>
+          <w:t>pizza</w:t>
+        </w:r>
+        <w:r>
+          <w:rPr>
+            <w:rStyle w:val="a3"/>
+          </w:rPr>
+          <w:t>/</w:t>
+        </w:r>
+        <w:r>
+          <w:rPr>
+            <w:rStyle w:val="a3"/>
+            <w:lang w:val="en-US"/>
+          </w:rPr>
+          <w:t>blob</w:t>
+        </w:r>
+        <w:r>
+          <w:rPr>
+            <w:rStyle w:val="a3"/>
+          </w:rPr>
+          <w:t>/</w:t>
+        </w:r>
+        <w:r>
+          <w:rPr>
+            <w:rStyle w:val="a3"/>
+            <w:lang w:val="en-US"/>
+          </w:rPr>
+          <w:t>master</w:t>
+        </w:r>
+        <w:r>
+          <w:rPr>
+            <w:rStyle w:val="a3"/>
+          </w:rPr>
+          <w:t>/</w:t>
+        </w:r>
+        <w:r>
+          <w:rPr>
+            <w:rStyle w:val="a3"/>
+            <w:lang w:val="en-US"/>
+          </w:rPr>
+          <w:t>public</w:t>
+        </w:r>
+        <w:r>
+          <w:rPr>
+            <w:rStyle w:val="a3"/>
+          </w:rPr>
+          <w:t>/</w:t>
+        </w:r>
+        <w:proofErr w:type="spellStart"/>
+        <w:r>
+          <w:rPr>
+            <w:rStyle w:val="a3"/>
+            <w:lang w:val="en-US"/>
+          </w:rPr>
+          <w:t>db</w:t>
+        </w:r>
+        <w:proofErr w:type="spellEnd"/>
+        <w:r>
+          <w:rPr>
+            <w:rStyle w:val="a3"/>
+          </w:rPr>
+          <w:t>.</w:t>
+        </w:r>
+        <w:proofErr w:type="spellStart"/>
+        <w:r>
+          <w:rPr>
+            <w:rStyle w:val="a3"/>
+            <w:lang w:val="en-US"/>
+          </w:rPr>
+          <w:t>json</w:t>
+        </w:r>
+        <w:proofErr w:type="spellEnd"/>
+      </w:hyperlink>
+      <w:r>
+        <w:t xml:space="preserve"> </w:t>
+      </w:r>
+      <w:r>
+        <w:t xml:space="preserve">и кладем в папку </w:t>
+      </w:r>
+      <w:r>
+        <w:rPr>
+          <w:lang w:val="en-US"/>
+        </w:rPr>
+        <w:t>public</w:t>
+      </w:r>
+      <w:r>
+        <w:t>.</w:t>
+      </w:r>
+    </w:p>
+    <w:p>
+      <w:pPr>
+        <w:rPr>
+          <w:lang w:val="en-US"/>
+        </w:rPr>
+      </w:pPr>
+    </w:p>
+    <w:p>
+      <w:r>
+        <w:t>Структура</w:t>
+      </w:r>
+      <w:r>
+        <w:t>:</w:t>
+      </w:r>
+      <w:r>
+        <w:t xml:space="preserve"> </w:t>
+      </w:r>
+      <w:r>
+        <w:t xml:space="preserve">объект с полем </w:t>
+      </w:r>
+      <w:r>
+        <w:rPr>
+          <w:lang w:val="en-US"/>
+        </w:rPr>
+        <w:t>pizzas</w:t>
+      </w:r>
+      <w:r>
+        <w:t>, представляющим собой массив объектов</w:t>
+      </w:r>
+      <w:r>
+        <w:t>:</w:t>
+      </w:r>
+    </w:p>
+    <w:p>
+      <w:pPr>
+        <w:ind w:left="708"/>
+        <w:rPr>
+          <w:rFonts w:ascii="Courier New" w:hAnsi="Courier New" w:cs="Courier New"/>
+        </w:rPr>
+      </w:pPr>
+      <w:r>
+        <w:rPr>
+          <w:rFonts w:ascii="Courier New" w:hAnsi="Courier New" w:cs="Courier New"/>
+        </w:rPr>
+        <w:t>{</w:t>
+      </w:r>
+    </w:p>
+    <w:p>
+      <w:pPr>
+        <w:ind w:left="708"/>
+        <w:rPr>
+          <w:rFonts w:ascii="Courier New" w:hAnsi="Courier New" w:cs="Courier New"/>
+        </w:rPr>
+      </w:pPr>
+      <w:r>
+        <w:rPr>
+          <w:rFonts w:ascii="Courier New" w:hAnsi="Courier New" w:cs="Courier New"/>
+        </w:rPr>
+        <w:t xml:space="preserve">  "pizzas": [</w:t>
+      </w:r>
+    </w:p>
+    <w:p>
+      <w:pPr>
+        <w:ind w:left="708"/>
+        <w:rPr>
+          <w:rFonts w:ascii="Courier New" w:hAnsi="Courier New" w:cs="Courier New"/>
+        </w:rPr>
+      </w:pPr>
+      <w:r>
+        <w:rPr>
+          <w:rFonts w:ascii="Courier New" w:hAnsi="Courier New" w:cs="Courier New"/>
+        </w:rPr>
+        <w:t xml:space="preserve">    {</w:t>
+      </w:r>
+    </w:p>
+    <w:p>
+      <w:pPr>
+        <w:ind w:left="708"/>
+        <w:rPr>
+          <w:rFonts w:ascii="Courier New" w:hAnsi="Courier New" w:cs="Courier New"/>
+        </w:rPr>
+      </w:pPr>
+      <w:r>
+        <w:rPr>
+          <w:rFonts w:ascii="Courier New" w:hAnsi="Courier New" w:cs="Courier New"/>
+        </w:rPr>
+        <w:t xml:space="preserve">      "id": 0,</w:t>
+      </w:r>
+    </w:p>
+    <w:p>
+      <w:pPr>
+        <w:ind w:left="708"/>
+        <w:rPr>
+          <w:rFonts w:ascii="Courier New" w:hAnsi="Courier New" w:cs="Courier New"/>
+        </w:rPr>
+      </w:pPr>
+      <w:r>
+        <w:rPr>
+          <w:rFonts w:ascii="Courier New" w:hAnsi="Courier New" w:cs="Courier New"/>
+        </w:rPr>
+        <w:t xml:space="preserve">      "</w:t>
+      </w:r>
+      <w:proofErr w:type="spellStart"/>
+      <w:r>
+        <w:rPr>
+          <w:rFonts w:ascii="Courier New" w:hAnsi="Courier New" w:cs="Courier New"/>
+        </w:rPr>
+        <w:t>imageUrl</w:t>
+      </w:r>
+      <w:proofErr w:type="spellEnd"/>
+      <w:r>
+        <w:rPr>
+          <w:rFonts w:ascii="Courier New" w:hAnsi="Courier New" w:cs="Courier New"/>
+        </w:rPr>
+        <w:t>": "https://dodopizza.azureedge.net/static/.... ",</w:t>
+      </w:r>
+    </w:p>
+    <w:p>
+      <w:pPr>
+        <w:ind w:left="708"/>
+        <w:rPr>
+          <w:rFonts w:ascii="Courier New" w:hAnsi="Courier New" w:cs="Courier New"/>
+        </w:rPr>
+      </w:pPr>
+      <w:r>
+        <w:rPr>
+          <w:rFonts w:ascii="Courier New" w:hAnsi="Courier New" w:cs="Courier New"/>
+        </w:rPr>
+        <w:t xml:space="preserve">      "name": "</w:t>
+      </w:r>
+      <w:proofErr w:type="spellStart"/>
+      <w:r>
+        <w:rPr>
+          <w:rFonts w:ascii="Courier New" w:hAnsi="Courier New" w:cs="Courier New"/>
+        </w:rPr>
+        <w:t>Пепперони</w:t>
+      </w:r>
+      <w:proofErr w:type="spellEnd"/>
+      <w:r>
+        <w:rPr>
+          <w:rFonts w:ascii="Courier New" w:hAnsi="Courier New" w:cs="Courier New"/>
+        </w:rPr>
+        <w:t xml:space="preserve"> </w:t>
+      </w:r>
+      <w:proofErr w:type="spellStart"/>
+      <w:r>
+        <w:rPr>
+          <w:rFonts w:ascii="Courier New" w:hAnsi="Courier New" w:cs="Courier New"/>
+        </w:rPr>
+        <w:t>Фреш</w:t>
+      </w:r>
+      <w:proofErr w:type="spellEnd"/>
+      <w:r>
+        <w:rPr>
+          <w:rFonts w:ascii="Courier New" w:hAnsi="Courier New" w:cs="Courier New"/>
+        </w:rPr>
+        <w:t xml:space="preserve"> с перцем",</w:t>
+      </w:r>
+    </w:p>
+    <w:p>
+      <w:pPr>
+        <w:ind w:left="708"/>
+        <w:rPr>
+          <w:rFonts w:ascii="Courier New" w:hAnsi="Courier New" w:cs="Courier New"/>
+        </w:rPr>
+      </w:pPr>
+      <w:r>
+        <w:rPr>
+          <w:rFonts w:ascii="Courier New" w:hAnsi="Courier New" w:cs="Courier New"/>
+        </w:rPr>
+        <w:t xml:space="preserve">      "types": [0,1],</w:t>
+      </w:r>
+    </w:p>
+    <w:p>
+      <w:pPr>
+        <w:ind w:left="708"/>
+        <w:rPr>
+          <w:rFonts w:ascii="Courier New" w:hAnsi="Courier New" w:cs="Courier New"/>
+        </w:rPr>
+      </w:pPr>
+      <w:r>
+        <w:rPr>
+          <w:rFonts w:ascii="Courier New" w:hAnsi="Courier New" w:cs="Courier New"/>
+        </w:rPr>
+        <w:t xml:space="preserve">      "sizes": [26, 30, 40],</w:t>
+      </w:r>
+    </w:p>
+    <w:p>
+      <w:pPr>
+        <w:ind w:left="708"/>
+        <w:rPr>
+          <w:rFonts w:ascii="Courier New" w:hAnsi="Courier New" w:cs="Courier New"/>
+        </w:rPr>
+      </w:pPr>
+      <w:r>
+        <w:rPr>
+          <w:rFonts w:ascii="Courier New" w:hAnsi="Courier New" w:cs="Courier New"/>
+        </w:rPr>
+        <w:t xml:space="preserve">      "price": 803,</w:t>
+      </w:r>
+    </w:p>
+    <w:p>
+      <w:pPr>
+        <w:ind w:left="708"/>
+        <w:rPr>
+          <w:rFonts w:ascii="Courier New" w:hAnsi="Courier New" w:cs="Courier New"/>
+        </w:rPr>
+      </w:pPr>
+      <w:r>
+        <w:rPr>
+          <w:rFonts w:ascii="Courier New" w:hAnsi="Courier New" w:cs="Courier New"/>
+        </w:rPr>
+        <w:t xml:space="preserve">      "category": 0,</w:t>
+      </w:r>
+    </w:p>
+    <w:p>
+      <w:pPr>
+        <w:ind w:left="708"/>
+        <w:rPr>
+          <w:rFonts w:ascii="Courier New" w:hAnsi="Courier New" w:cs="Courier New"/>
+        </w:rPr>
+      </w:pPr>
+      <w:r>
+        <w:rPr>
+          <w:rFonts w:ascii="Courier New" w:hAnsi="Courier New" w:cs="Courier New"/>
+        </w:rPr>
+        <w:t xml:space="preserve">      "rating": 4</w:t>
+      </w:r>
+    </w:p>
+    <w:p>
+      <w:pPr>
+        <w:ind w:left="708"/>
+        <w:rPr>
+          <w:rFonts w:ascii="Courier New" w:hAnsi="Courier New" w:cs="Courier New"/>
+        </w:rPr>
+      </w:pPr>
+      <w:r>
+        <w:rPr>
+          <w:rFonts w:ascii="Courier New" w:hAnsi="Courier New" w:cs="Courier New"/>
+        </w:rPr>
+        <w:t xml:space="preserve">    }, …</w:t>
+      </w:r>
+    </w:p>
+    <w:p>
+      <w:pPr>
+        <w:ind w:left="708"/>
+        <w:rPr>
+          <w:rFonts w:ascii="Courier New" w:hAnsi="Courier New" w:cs="Courier New"/>
+        </w:rPr>
+      </w:pPr>
+      <w:r>
+        <w:rPr>
+          <w:rFonts w:ascii="Courier New" w:hAnsi="Courier New" w:cs="Courier New"/>
+          <w:lang w:val="en-US"/>
+        </w:rPr>
+        <w:t xml:space="preserve">  </w:t>
+      </w:r>
+      <w:r>
+        <w:rPr>
+          <w:rFonts w:ascii="Courier New" w:hAnsi="Courier New" w:cs="Courier New"/>
+        </w:rPr>
+        <w:t>]</w:t>
+      </w:r>
+    </w:p>
+    <w:p>
+      <w:pPr>
+        <w:ind w:left="708"/>
+        <w:rPr>
+          <w:rFonts w:ascii="Courier New" w:hAnsi="Courier New" w:cs="Courier New"/>
+        </w:rPr>
+      </w:pPr>
+      <w:r>
+        <w:rPr>
+          <w:rFonts w:ascii="Courier New" w:hAnsi="Courier New" w:cs="Courier New"/>
+        </w:rPr>
+        <w:t>}</w:t>
+      </w:r>
+    </w:p>
+    <w:p>
+      <w:pPr>
+        <w:rPr>
+          <w:lang w:val="en-US"/>
+        </w:rPr>
+      </w:pPr>
+      <w:r>
+        <w:t>Где</w:t>
+      </w:r>
+      <w:r>
+        <w:t xml:space="preserve"> каждый элемент массива</w:t>
+      </w:r>
+      <w:r>
+        <w:rPr>
+          <w:lang w:val="en-US"/>
+        </w:rPr>
+        <w:t>:</w:t>
+      </w:r>
+    </w:p>
+    <w:p>
+      <w:pPr>
+        <w:pStyle w:val="a6"/>
+        <w:numPr>
+          <w:ilvl w:val="0"/>
+          <w:numId w:val="23"/>
+        </w:numPr>
+        <w:rPr>
+          <w:lang w:val="en-US"/>
+        </w:rPr>
+      </w:pPr>
+      <w:r>
+        <w:rPr>
+          <w:lang w:val="en-US"/>
+        </w:rPr>
+        <w:t>id</w:t>
+      </w:r>
+      <w:r>
+        <w:rPr>
+          <w:lang w:val="en-US"/>
+        </w:rPr>
+        <w:t>:</w:t>
+      </w:r>
+      <w:r>
+        <w:t xml:space="preserve"> уникальный идентификатор</w:t>
+      </w:r>
+    </w:p>
+    <w:p>
+      <w:pPr>
+        <w:pStyle w:val="a6"/>
+        <w:numPr>
+          <w:ilvl w:val="0"/>
+          <w:numId w:val="23"/>
+        </w:numPr>
+        <w:rPr>
+          <w:lang w:val="en-US"/>
+        </w:rPr>
+      </w:pPr>
+      <w:proofErr w:type="spellStart"/>
+      <w:r>
+        <w:rPr>
+          <w:lang w:val="en-US"/>
+        </w:rPr>
+        <w:t>imageUrl</w:t>
+      </w:r>
+      <w:proofErr w:type="spellEnd"/>
+      <w:r>
+        <w:rPr>
+          <w:lang w:val="en-US"/>
+        </w:rPr>
+        <w:t>:</w:t>
+      </w:r>
+      <w:r>
+        <w:t xml:space="preserve"> ссылка на картинку</w:t>
+      </w:r>
+    </w:p>
+    <w:p>
+      <w:pPr>
+        <w:pStyle w:val="a6"/>
+        <w:numPr>
+          <w:ilvl w:val="0"/>
+          <w:numId w:val="23"/>
+        </w:numPr>
+        <w:rPr>
+          <w:lang w:val="en-US"/>
+        </w:rPr>
+      </w:pPr>
+      <w:r>
+        <w:rPr>
+          <w:lang w:val="en-US"/>
+        </w:rPr>
+        <w:t>name:</w:t>
+      </w:r>
+      <w:r>
+        <w:t xml:space="preserve"> наименование пиццы</w:t>
+      </w:r>
+    </w:p>
+    <w:p>
+      <w:pPr>
+        <w:pStyle w:val="a6"/>
+        <w:numPr>
+          <w:ilvl w:val="0"/>
+          <w:numId w:val="23"/>
+        </w:numPr>
+      </w:pPr>
+      <w:r>
+        <w:rPr>
+          <w:lang w:val="en-US"/>
+        </w:rPr>
+        <w:t>types</w:t>
+      </w:r>
+      <w:r>
+        <w:t>:</w:t>
+      </w:r>
+      <w:r>
+        <w:t xml:space="preserve"> массив</w:t>
+      </w:r>
+      <w:r>
+        <w:t xml:space="preserve">; </w:t>
+      </w:r>
+      <w:r>
+        <w:t xml:space="preserve">толщина. </w:t>
+      </w:r>
+      <w:r>
+        <w:t>0-</w:t>
+      </w:r>
+      <w:r>
+        <w:t>тонкое, 1-традиционное</w:t>
+      </w:r>
+    </w:p>
+    <w:p>
+      <w:pPr>
+        <w:pStyle w:val="a6"/>
+        <w:numPr>
+          <w:ilvl w:val="0"/>
+          <w:numId w:val="23"/>
+        </w:numPr>
+      </w:pPr>
+      <w:r>
+        <w:rPr>
+          <w:lang w:val="en-US"/>
+        </w:rPr>
+        <w:t>sizes</w:t>
+      </w:r>
+      <w:r>
+        <w:t>:</w:t>
+      </w:r>
+      <w:r>
+        <w:t xml:space="preserve"> массив размеров в см.</w:t>
+      </w:r>
+    </w:p>
+    <w:p>
+      <w:pPr>
+        <w:pStyle w:val="a6"/>
+        <w:numPr>
+          <w:ilvl w:val="0"/>
+          <w:numId w:val="23"/>
+        </w:numPr>
+      </w:pPr>
+      <w:r>
+        <w:rPr>
+          <w:lang w:val="en-US"/>
+        </w:rPr>
+        <w:t>price:</w:t>
+      </w:r>
+      <w:r>
+        <w:t xml:space="preserve"> цена</w:t>
+      </w:r>
+    </w:p>
+    <w:p>
+      <w:pPr>
+        <w:pStyle w:val="a6"/>
+        <w:numPr>
+          <w:ilvl w:val="0"/>
+          <w:numId w:val="23"/>
+        </w:numPr>
+      </w:pPr>
+      <w:r>
+        <w:rPr>
+          <w:lang w:val="en-US"/>
+        </w:rPr>
+        <w:t>category</w:t>
+      </w:r>
+      <w:r>
+        <w:t xml:space="preserve">: </w:t>
+      </w:r>
+      <w:r>
+        <w:t>номер категории (мясная, вегетарианская, гриль, острая, закрытая)</w:t>
+      </w:r>
+    </w:p>
+    <w:p>
+      <w:pPr>
+        <w:pStyle w:val="a6"/>
+        <w:numPr>
+          <w:ilvl w:val="0"/>
+          <w:numId w:val="23"/>
+        </w:numPr>
+      </w:pPr>
+      <w:r>
+        <w:rPr>
+          <w:lang w:val="en-US"/>
+        </w:rPr>
+        <w:t>rating:</w:t>
+      </w:r>
+      <w:r>
+        <w:t xml:space="preserve"> рейтинг. Число 0-5</w:t>
+      </w:r>
+    </w:p>
+    <w:p/>
+    <w:p>
+      <w:r>
+        <w:t xml:space="preserve">Содержимое файла </w:t>
+      </w:r>
+      <w:proofErr w:type="spellStart"/>
+      <w:r>
+        <w:rPr>
+          <w:lang w:val="en-US"/>
+        </w:rPr>
+        <w:t>db</w:t>
+      </w:r>
+      <w:proofErr w:type="spellEnd"/>
+      <w:r>
+        <w:t>.</w:t>
+      </w:r>
+      <w:proofErr w:type="spellStart"/>
+      <w:r>
+        <w:rPr>
+          <w:lang w:val="en-US"/>
+        </w:rPr>
+        <w:t>json</w:t>
+      </w:r>
+      <w:proofErr w:type="spellEnd"/>
+      <w:r>
+        <w:t xml:space="preserve"> должно отдаваться по </w:t>
+      </w:r>
+      <w:r>
+        <w:rPr>
+          <w:lang w:val="en-US"/>
+        </w:rPr>
+        <w:t>http</w:t>
+      </w:r>
+      <w:r>
+        <w:t>-</w:t>
+      </w:r>
+      <w:r>
+        <w:t xml:space="preserve">запросу и сохраняться в </w:t>
+      </w:r>
+      <w:r>
+        <w:rPr>
+          <w:lang w:val="en-US"/>
+        </w:rPr>
+        <w:t>React</w:t>
+      </w:r>
+      <w:r>
+        <w:t xml:space="preserve">. </w:t>
+      </w:r>
+      <w:r>
+        <w:t xml:space="preserve">По адресу </w:t>
+      </w:r>
+      <w:hyperlink r:id="rId25" w:history="1">
+        <w:r>
+          <w:rPr>
+            <w:rStyle w:val="a3"/>
+            <w:lang w:val="en-US"/>
+          </w:rPr>
+          <w:t>http</w:t>
+        </w:r>
+        <w:r>
+          <w:rPr>
+            <w:rStyle w:val="a3"/>
+          </w:rPr>
+          <w:t>://</w:t>
+        </w:r>
+        <w:r>
+          <w:rPr>
+            <w:rStyle w:val="a3"/>
+            <w:lang w:val="en-US"/>
+          </w:rPr>
+          <w:t>localhost</w:t>
+        </w:r>
+        <w:r>
+          <w:rPr>
+            <w:rStyle w:val="a3"/>
+          </w:rPr>
+          <w:t>:3000/</w:t>
+        </w:r>
+        <w:proofErr w:type="spellStart"/>
+        <w:r>
+          <w:rPr>
+            <w:rStyle w:val="a3"/>
+            <w:lang w:val="en-US"/>
+          </w:rPr>
+          <w:t>db</w:t>
+        </w:r>
+        <w:proofErr w:type="spellEnd"/>
+        <w:r>
+          <w:rPr>
+            <w:rStyle w:val="a3"/>
+          </w:rPr>
+          <w:t>.</w:t>
+        </w:r>
+        <w:proofErr w:type="spellStart"/>
+        <w:r>
+          <w:rPr>
+            <w:rStyle w:val="a3"/>
+            <w:lang w:val="en-US"/>
+          </w:rPr>
+          <w:t>json</w:t>
+        </w:r>
+        <w:proofErr w:type="spellEnd"/>
+      </w:hyperlink>
+      <w:r>
+        <w:t xml:space="preserve"> </w:t>
+      </w:r>
+      <w:r>
+        <w:t xml:space="preserve">мы получаем содержимое файла </w:t>
+      </w:r>
+      <w:proofErr w:type="spellStart"/>
+      <w:r>
+        <w:rPr>
+          <w:lang w:val="en-US"/>
+        </w:rPr>
+        <w:t>db</w:t>
+      </w:r>
+      <w:proofErr w:type="spellEnd"/>
+      <w:r>
+        <w:t>.</w:t>
+      </w:r>
+      <w:proofErr w:type="spellStart"/>
+      <w:r>
+        <w:rPr>
+          <w:lang w:val="en-US"/>
+        </w:rPr>
+        <w:t>json</w:t>
+      </w:r>
+      <w:proofErr w:type="spellEnd"/>
+      <w:r>
+        <w:t xml:space="preserve">. </w:t>
+      </w:r>
+      <w:r>
+        <w:t xml:space="preserve">Обращаться к нему можно через стандартный </w:t>
+      </w:r>
+      <w:r>
+        <w:rPr>
+          <w:lang w:val="en-US"/>
+        </w:rPr>
+        <w:t>fetch</w:t>
+      </w:r>
+      <w:r>
+        <w:t>(),</w:t>
+      </w:r>
+      <w:r>
+        <w:t xml:space="preserve"> а также дополнительную библиотеку </w:t>
+      </w:r>
+      <w:proofErr w:type="spellStart"/>
+      <w:r>
+        <w:rPr>
+          <w:lang w:val="en-US"/>
+        </w:rPr>
+        <w:t>axios</w:t>
+      </w:r>
+      <w:proofErr w:type="spellEnd"/>
+      <w:r>
+        <w:t>.</w:t>
+      </w:r>
+    </w:p>
+    <w:p/>
+    <w:p>
+      <w:hyperlink r:id="rId26" w:history="1">
+        <w:r>
+          <w:rPr>
+            <w:rStyle w:val="a3"/>
+            <w:lang w:val="en-US"/>
+          </w:rPr>
+          <w:t>https</w:t>
+        </w:r>
+        <w:r>
+          <w:rPr>
+            <w:rStyle w:val="a3"/>
+          </w:rPr>
+          <w:t>://</w:t>
+        </w:r>
+        <w:proofErr w:type="spellStart"/>
+        <w:r>
+          <w:rPr>
+            <w:rStyle w:val="a3"/>
+            <w:lang w:val="en-US"/>
+          </w:rPr>
+          <w:t>youtu</w:t>
+        </w:r>
+        <w:proofErr w:type="spellEnd"/>
+        <w:r>
+          <w:rPr>
+            <w:rStyle w:val="a3"/>
+          </w:rPr>
+          <w:t>.</w:t>
+        </w:r>
+        <w:r>
+          <w:rPr>
+            <w:rStyle w:val="a3"/>
+            <w:lang w:val="en-US"/>
+          </w:rPr>
+          <w:t>be</w:t>
+        </w:r>
+        <w:r>
+          <w:rPr>
+            <w:rStyle w:val="a3"/>
+          </w:rPr>
+          <w:t>/5</w:t>
+        </w:r>
+        <w:r>
+          <w:rPr>
+            <w:rStyle w:val="a3"/>
+            <w:lang w:val="en-US"/>
+          </w:rPr>
+          <w:t>XKs</w:t>
+        </w:r>
+        <w:r>
+          <w:rPr>
+            <w:rStyle w:val="a3"/>
+          </w:rPr>
+          <w:t>7</w:t>
+        </w:r>
+        <w:proofErr w:type="spellStart"/>
+        <w:r>
+          <w:rPr>
+            <w:rStyle w:val="a3"/>
+            <w:lang w:val="en-US"/>
+          </w:rPr>
+          <w:t>dvVQD</w:t>
+        </w:r>
+        <w:proofErr w:type="spellEnd"/>
+        <w:r>
+          <w:rPr>
+            <w:rStyle w:val="a3"/>
+          </w:rPr>
+          <w:t>8?</w:t>
+        </w:r>
+        <w:r>
+          <w:rPr>
+            <w:rStyle w:val="a3"/>
+            <w:lang w:val="en-US"/>
+          </w:rPr>
+          <w:t>t</w:t>
+        </w:r>
+        <w:r>
+          <w:rPr>
+            <w:rStyle w:val="a3"/>
+          </w:rPr>
+          <w:t>=1230</w:t>
+        </w:r>
+      </w:hyperlink>
+    </w:p>
+    <w:p>
+      <w:r>
+        <w:lastRenderedPageBreak/>
+        <w:t xml:space="preserve">Мы </w:t>
+      </w:r>
+      <w:r>
+        <w:t xml:space="preserve">пока </w:t>
+      </w:r>
+      <w:r>
+        <w:t xml:space="preserve">будем получать данные с </w:t>
+      </w:r>
+      <w:r>
+        <w:rPr>
+          <w:lang w:val="en-US"/>
+        </w:rPr>
+        <w:t>backend</w:t>
+      </w:r>
+      <w:r>
+        <w:t>,</w:t>
+      </w:r>
+      <w:r>
+        <w:t xml:space="preserve"> сохранять в </w:t>
+      </w:r>
+      <w:r>
+        <w:rPr>
+          <w:lang w:val="en-US"/>
+        </w:rPr>
+        <w:t>App</w:t>
+      </w:r>
+      <w:r>
+        <w:t>,</w:t>
+      </w:r>
+      <w:r>
+        <w:t xml:space="preserve"> а затем через пропсы передавать в другие компоненты.</w:t>
+      </w:r>
+      <w:r>
+        <w:t xml:space="preserve">  Потом </w:t>
+      </w:r>
+      <w:proofErr w:type="spellStart"/>
+      <w:r>
+        <w:t>отрефакторим</w:t>
+      </w:r>
+      <w:proofErr w:type="spellEnd"/>
+      <w:r>
+        <w:rPr>
+          <w:lang w:val="en-US"/>
+        </w:rPr>
+        <w:t xml:space="preserve"> </w:t>
+      </w:r>
+      <w:r>
+        <w:t>код.</w:t>
+      </w:r>
+    </w:p>
+    <w:p/>
+    <w:p>
+      <w:pPr>
+        <w:pStyle w:val="a6"/>
+        <w:numPr>
+          <w:ilvl w:val="0"/>
+          <w:numId w:val="24"/>
+        </w:numPr>
+      </w:pPr>
+      <w:r>
+        <w:t xml:space="preserve">Т.к. данные хранятся в обычном файле </w:t>
+      </w:r>
+      <w:proofErr w:type="spellStart"/>
+      <w:r>
+        <w:rPr>
+          <w:lang w:val="en-US"/>
+        </w:rPr>
+        <w:t>db</w:t>
+      </w:r>
+      <w:proofErr w:type="spellEnd"/>
+      <w:r>
+        <w:t>.</w:t>
+      </w:r>
+      <w:proofErr w:type="spellStart"/>
+      <w:r>
+        <w:rPr>
+          <w:lang w:val="en-US"/>
+        </w:rPr>
+        <w:t>json</w:t>
+      </w:r>
+      <w:proofErr w:type="spellEnd"/>
+      <w:r>
+        <w:t xml:space="preserve"> в каталоге </w:t>
+      </w:r>
+      <w:r>
+        <w:rPr>
+          <w:lang w:val="en-US"/>
+        </w:rPr>
+        <w:t>public</w:t>
+      </w:r>
+      <w:r>
+        <w:t xml:space="preserve">, то они доступны по ссылке </w:t>
+      </w:r>
+      <w:hyperlink r:id="rId27" w:history="1">
+        <w:r>
+          <w:rPr>
+            <w:rStyle w:val="a3"/>
+            <w:lang w:val="en-US"/>
+          </w:rPr>
+          <w:t>http</w:t>
+        </w:r>
+        <w:r>
+          <w:rPr>
+            <w:rStyle w:val="a3"/>
+          </w:rPr>
+          <w:t>://</w:t>
+        </w:r>
+        <w:r>
+          <w:rPr>
+            <w:rStyle w:val="a3"/>
+            <w:lang w:val="en-US"/>
+          </w:rPr>
+          <w:t>localhost</w:t>
+        </w:r>
+        <w:r>
+          <w:rPr>
+            <w:rStyle w:val="a3"/>
+          </w:rPr>
+          <w:t>:3000/</w:t>
+        </w:r>
+        <w:proofErr w:type="spellStart"/>
+        <w:r>
+          <w:rPr>
+            <w:rStyle w:val="a3"/>
+            <w:lang w:val="en-US"/>
+          </w:rPr>
+          <w:t>db</w:t>
+        </w:r>
+        <w:proofErr w:type="spellEnd"/>
+        <w:r>
+          <w:rPr>
+            <w:rStyle w:val="a3"/>
+          </w:rPr>
+          <w:t>.</w:t>
+        </w:r>
+        <w:proofErr w:type="spellStart"/>
+        <w:r>
+          <w:rPr>
+            <w:rStyle w:val="a3"/>
+            <w:lang w:val="en-US"/>
+          </w:rPr>
+          <w:t>json</w:t>
+        </w:r>
+        <w:proofErr w:type="spellEnd"/>
+      </w:hyperlink>
+      <w:r>
+        <w:t>.</w:t>
+      </w:r>
+    </w:p>
+    <w:p>
+      <w:pPr>
+        <w:pStyle w:val="a6"/>
+        <w:numPr>
+          <w:ilvl w:val="0"/>
+          <w:numId w:val="24"/>
+        </w:numPr>
+      </w:pPr>
+      <w:r>
+        <w:t xml:space="preserve">При первом рендере приложения нужно получить данные с сервера. </w:t>
+      </w:r>
+      <w:r>
+        <w:t xml:space="preserve"> </w:t>
+      </w:r>
+      <w:r>
+        <w:t xml:space="preserve">Для этого нужно использовать хук </w:t>
+      </w:r>
+      <w:proofErr w:type="spellStart"/>
+      <w:r>
+        <w:rPr>
+          <w:lang w:val="en-US"/>
+        </w:rPr>
+        <w:t>useEffect</w:t>
+      </w:r>
+      <w:proofErr w:type="spellEnd"/>
+      <w:r>
+        <w:t>().</w:t>
+      </w:r>
+    </w:p>
+    <w:p>
+      <w:pPr>
+        <w:pStyle w:val="a6"/>
+        <w:numPr>
+          <w:ilvl w:val="0"/>
+          <w:numId w:val="24"/>
+        </w:numPr>
+      </w:pPr>
+      <w:r>
+        <w:t xml:space="preserve">в </w:t>
+      </w:r>
+      <w:proofErr w:type="spellStart"/>
+      <w:r>
+        <w:rPr>
+          <w:lang w:val="en-US"/>
+        </w:rPr>
+        <w:t>useEffect</w:t>
+      </w:r>
+      <w:proofErr w:type="spellEnd"/>
+      <w:r>
+        <w:t>()</w:t>
+      </w:r>
+      <w:r>
+        <w:t xml:space="preserve"> вызываем </w:t>
+      </w:r>
+      <w:r>
+        <w:rPr>
+          <w:lang w:val="en-US"/>
+        </w:rPr>
+        <w:t>fetch</w:t>
+      </w:r>
+      <w:r>
+        <w:t xml:space="preserve">(). </w:t>
+      </w:r>
+      <w:r>
+        <w:t xml:space="preserve">Это асинхронная функция, которая возвращает </w:t>
+      </w:r>
+      <w:r>
+        <w:rPr>
+          <w:lang w:val="en-US"/>
+        </w:rPr>
+        <w:t>Promise</w:t>
+      </w:r>
+      <w:r>
+        <w:t xml:space="preserve">. </w:t>
+      </w:r>
+    </w:p>
+    <w:p>
+      <w:pPr>
+        <w:rPr>
+          <w:lang w:val="en-US"/>
+        </w:rPr>
+      </w:pPr>
+    </w:p>
+    <w:p>
+      <w:r>
+        <w:t xml:space="preserve">Если в консоли ввести команду </w:t>
+      </w:r>
+      <w:r>
+        <w:rPr>
+          <w:rFonts w:ascii="Courier New" w:hAnsi="Courier New" w:cs="Courier New"/>
+          <w:lang w:val="en-US"/>
+        </w:rPr>
+        <w:t>fetch</w:t>
+      </w:r>
+      <w:r>
+        <w:rPr>
+          <w:rFonts w:ascii="Courier New" w:hAnsi="Courier New" w:cs="Courier New"/>
+        </w:rPr>
+        <w:t>('</w:t>
+      </w:r>
+      <w:r>
+        <w:rPr>
+          <w:rFonts w:ascii="Courier New" w:hAnsi="Courier New" w:cs="Courier New"/>
+          <w:lang w:val="en-US"/>
+        </w:rPr>
+        <w:t>http</w:t>
+      </w:r>
+      <w:r>
+        <w:rPr>
+          <w:rFonts w:ascii="Courier New" w:hAnsi="Courier New" w:cs="Courier New"/>
+        </w:rPr>
+        <w:t>://</w:t>
+      </w:r>
+      <w:r>
+        <w:rPr>
+          <w:rFonts w:ascii="Courier New" w:hAnsi="Courier New" w:cs="Courier New"/>
+          <w:lang w:val="en-US"/>
+        </w:rPr>
+        <w:t>localhost</w:t>
+      </w:r>
+      <w:r>
+        <w:rPr>
+          <w:rFonts w:ascii="Courier New" w:hAnsi="Courier New" w:cs="Courier New"/>
+        </w:rPr>
+        <w:t>:3000/</w:t>
+      </w:r>
+      <w:proofErr w:type="spellStart"/>
+      <w:r>
+        <w:rPr>
+          <w:rFonts w:ascii="Courier New" w:hAnsi="Courier New" w:cs="Courier New"/>
+          <w:lang w:val="en-US"/>
+        </w:rPr>
+        <w:t>db</w:t>
+      </w:r>
+      <w:proofErr w:type="spellEnd"/>
+      <w:r>
+        <w:rPr>
+          <w:rFonts w:ascii="Courier New" w:hAnsi="Courier New" w:cs="Courier New"/>
+        </w:rPr>
+        <w:t>.</w:t>
+      </w:r>
+      <w:proofErr w:type="spellStart"/>
+      <w:r>
+        <w:rPr>
+          <w:rFonts w:ascii="Courier New" w:hAnsi="Courier New" w:cs="Courier New"/>
+          <w:lang w:val="en-US"/>
+        </w:rPr>
+        <w:t>json</w:t>
+      </w:r>
+      <w:proofErr w:type="spellEnd"/>
+      <w:r>
+        <w:rPr>
+          <w:rFonts w:ascii="Courier New" w:hAnsi="Courier New" w:cs="Courier New"/>
+        </w:rPr>
+        <w:t>').</w:t>
+      </w:r>
+      <w:r>
+        <w:rPr>
+          <w:rFonts w:ascii="Courier New" w:hAnsi="Courier New" w:cs="Courier New"/>
+          <w:lang w:val="en-US"/>
+        </w:rPr>
+        <w:t>then</w:t>
+      </w:r>
+      <w:r>
+        <w:rPr>
+          <w:rFonts w:ascii="Courier New" w:hAnsi="Courier New" w:cs="Courier New"/>
+        </w:rPr>
+        <w:t>((</w:t>
+      </w:r>
+      <w:proofErr w:type="spellStart"/>
+      <w:r>
+        <w:rPr>
+          <w:rFonts w:ascii="Courier New" w:hAnsi="Courier New" w:cs="Courier New"/>
+          <w:lang w:val="en-US"/>
+        </w:rPr>
+        <w:t>resp</w:t>
+      </w:r>
+      <w:proofErr w:type="spellEnd"/>
+      <w:r>
+        <w:rPr>
+          <w:rFonts w:ascii="Courier New" w:hAnsi="Courier New" w:cs="Courier New"/>
+        </w:rPr>
+        <w:t xml:space="preserve">) =&gt; </w:t>
+      </w:r>
+      <w:r>
+        <w:rPr>
+          <w:rFonts w:ascii="Courier New" w:hAnsi="Courier New" w:cs="Courier New"/>
+          <w:lang w:val="en-US"/>
+        </w:rPr>
+        <w:t>console</w:t>
+      </w:r>
+      <w:r>
+        <w:rPr>
+          <w:rFonts w:ascii="Courier New" w:hAnsi="Courier New" w:cs="Courier New"/>
+        </w:rPr>
+        <w:t>.</w:t>
+      </w:r>
+      <w:r>
+        <w:rPr>
+          <w:rFonts w:ascii="Courier New" w:hAnsi="Courier New" w:cs="Courier New"/>
+          <w:lang w:val="en-US"/>
+        </w:rPr>
+        <w:t>log</w:t>
+      </w:r>
+      <w:r>
+        <w:rPr>
+          <w:rFonts w:ascii="Courier New" w:hAnsi="Courier New" w:cs="Courier New"/>
+        </w:rPr>
+        <w:t>(</w:t>
+      </w:r>
+      <w:proofErr w:type="spellStart"/>
+      <w:r>
+        <w:rPr>
+          <w:rFonts w:ascii="Courier New" w:hAnsi="Courier New" w:cs="Courier New"/>
+          <w:lang w:val="en-US"/>
+        </w:rPr>
+        <w:t>resp</w:t>
+      </w:r>
+      <w:proofErr w:type="spellEnd"/>
+      <w:r>
+        <w:rPr>
+          <w:rFonts w:ascii="Courier New" w:hAnsi="Courier New" w:cs="Courier New"/>
+        </w:rPr>
+        <w:t>.</w:t>
+      </w:r>
+      <w:proofErr w:type="spellStart"/>
+      <w:r>
+        <w:rPr>
+          <w:rFonts w:ascii="Courier New" w:hAnsi="Courier New" w:cs="Courier New"/>
+          <w:lang w:val="en-US"/>
+        </w:rPr>
+        <w:t>json</w:t>
+      </w:r>
+      <w:proofErr w:type="spellEnd"/>
+      <w:r>
+        <w:rPr>
+          <w:rFonts w:ascii="Courier New" w:hAnsi="Courier New" w:cs="Courier New"/>
+        </w:rPr>
+        <w:t>()))</w:t>
+      </w:r>
+      <w:r>
+        <w:t xml:space="preserve"> выведет в консоль объект ответа сервера</w:t>
+      </w:r>
+      <w:r>
+        <w:t xml:space="preserve"> (</w:t>
+      </w:r>
+      <w:r>
+        <w:t xml:space="preserve">причем несколько). </w:t>
+      </w:r>
+      <w:r>
+        <w:t xml:space="preserve"> </w:t>
+      </w:r>
+      <w:r>
+        <w:t>А</w:t>
+      </w:r>
+      <w:r>
+        <w:t xml:space="preserve"> </w:t>
+      </w:r>
+      <w:r>
+        <w:t>если</w:t>
+      </w:r>
+      <w:r>
+        <w:t xml:space="preserve"> добавить обработку ответа:</w:t>
+      </w:r>
+      <w:r>
+        <w:br/>
+      </w:r>
+      <w:r>
+        <w:rPr>
+          <w:rFonts w:ascii="Courier New" w:hAnsi="Courier New" w:cs="Courier New"/>
+          <w:lang w:val="en-US"/>
+        </w:rPr>
+        <w:t>fetch</w:t>
+      </w:r>
+      <w:r>
+        <w:rPr>
+          <w:rFonts w:ascii="Courier New" w:hAnsi="Courier New" w:cs="Courier New"/>
+        </w:rPr>
+        <w:t>('</w:t>
+      </w:r>
+      <w:r>
+        <w:rPr>
+          <w:rFonts w:ascii="Courier New" w:hAnsi="Courier New" w:cs="Courier New"/>
+          <w:lang w:val="en-US"/>
+        </w:rPr>
+        <w:t>http</w:t>
+      </w:r>
+      <w:r>
+        <w:rPr>
+          <w:rFonts w:ascii="Courier New" w:hAnsi="Courier New" w:cs="Courier New"/>
+        </w:rPr>
+        <w:t>://</w:t>
+      </w:r>
+      <w:r>
+        <w:rPr>
+          <w:rFonts w:ascii="Courier New" w:hAnsi="Courier New" w:cs="Courier New"/>
+          <w:lang w:val="en-US"/>
+        </w:rPr>
+        <w:t>localhost</w:t>
+      </w:r>
+      <w:r>
+        <w:rPr>
+          <w:rFonts w:ascii="Courier New" w:hAnsi="Courier New" w:cs="Courier New"/>
+        </w:rPr>
+        <w:t>:3000/</w:t>
+      </w:r>
+      <w:proofErr w:type="spellStart"/>
+      <w:r>
+        <w:rPr>
+          <w:rFonts w:ascii="Courier New" w:hAnsi="Courier New" w:cs="Courier New"/>
+          <w:lang w:val="en-US"/>
+        </w:rPr>
+        <w:t>db</w:t>
+      </w:r>
+      <w:proofErr w:type="spellEnd"/>
+      <w:r>
+        <w:rPr>
+          <w:rFonts w:ascii="Courier New" w:hAnsi="Courier New" w:cs="Courier New"/>
+        </w:rPr>
+        <w:t>.</w:t>
+      </w:r>
+      <w:proofErr w:type="spellStart"/>
+      <w:r>
+        <w:rPr>
+          <w:rFonts w:ascii="Courier New" w:hAnsi="Courier New" w:cs="Courier New"/>
+          <w:lang w:val="en-US"/>
+        </w:rPr>
+        <w:t>json</w:t>
+      </w:r>
+      <w:proofErr w:type="spellEnd"/>
+      <w:r>
+        <w:rPr>
+          <w:rFonts w:ascii="Courier New" w:hAnsi="Courier New" w:cs="Courier New"/>
+        </w:rPr>
+        <w:t>').</w:t>
+      </w:r>
+      <w:r>
+        <w:rPr>
+          <w:rFonts w:ascii="Courier New" w:hAnsi="Courier New" w:cs="Courier New"/>
+          <w:lang w:val="en-US"/>
+        </w:rPr>
+        <w:t>then</w:t>
+      </w:r>
+      <w:r>
+        <w:rPr>
+          <w:rFonts w:ascii="Courier New" w:hAnsi="Courier New" w:cs="Courier New"/>
+        </w:rPr>
+        <w:t>(</w:t>
+      </w:r>
+      <w:proofErr w:type="spellStart"/>
+      <w:r>
+        <w:rPr>
+          <w:rFonts w:ascii="Courier New" w:hAnsi="Courier New" w:cs="Courier New"/>
+          <w:lang w:val="en-US"/>
+        </w:rPr>
+        <w:t>resp</w:t>
+      </w:r>
+      <w:proofErr w:type="spellEnd"/>
+      <w:r>
+        <w:rPr>
+          <w:rFonts w:ascii="Courier New" w:hAnsi="Courier New" w:cs="Courier New"/>
+        </w:rPr>
+        <w:t xml:space="preserve"> =&gt; </w:t>
+      </w:r>
+      <w:proofErr w:type="spellStart"/>
+      <w:r>
+        <w:rPr>
+          <w:rFonts w:ascii="Courier New" w:hAnsi="Courier New" w:cs="Courier New"/>
+          <w:lang w:val="en-US"/>
+        </w:rPr>
+        <w:t>resp</w:t>
+      </w:r>
+      <w:proofErr w:type="spellEnd"/>
+      <w:r>
+        <w:rPr>
+          <w:rFonts w:ascii="Courier New" w:hAnsi="Courier New" w:cs="Courier New"/>
+        </w:rPr>
+        <w:t>.</w:t>
+      </w:r>
+      <w:proofErr w:type="spellStart"/>
+      <w:r>
+        <w:rPr>
+          <w:rFonts w:ascii="Courier New" w:hAnsi="Courier New" w:cs="Courier New"/>
+          <w:lang w:val="en-US"/>
+        </w:rPr>
+        <w:t>json</w:t>
+      </w:r>
+      <w:proofErr w:type="spellEnd"/>
+      <w:r>
+        <w:rPr>
+          <w:rFonts w:ascii="Courier New" w:hAnsi="Courier New" w:cs="Courier New"/>
+        </w:rPr>
+        <w:t>()).</w:t>
+      </w:r>
+      <w:r>
+        <w:rPr>
+          <w:rFonts w:ascii="Courier New" w:hAnsi="Courier New" w:cs="Courier New"/>
+          <w:lang w:val="en-US"/>
+        </w:rPr>
+        <w:t>then</w:t>
+      </w:r>
+      <w:r>
+        <w:rPr>
+          <w:rFonts w:ascii="Courier New" w:hAnsi="Courier New" w:cs="Courier New"/>
+        </w:rPr>
+        <w:t>(</w:t>
+      </w:r>
+      <w:r>
+        <w:rPr>
+          <w:rFonts w:ascii="Courier New" w:hAnsi="Courier New" w:cs="Courier New"/>
+          <w:lang w:val="en-US"/>
+        </w:rPr>
+        <w:t>data</w:t>
+      </w:r>
+      <w:r>
+        <w:rPr>
+          <w:rFonts w:ascii="Courier New" w:hAnsi="Courier New" w:cs="Courier New"/>
+        </w:rPr>
+        <w:t xml:space="preserve"> =&gt; </w:t>
+      </w:r>
+      <w:r>
+        <w:rPr>
+          <w:rFonts w:ascii="Courier New" w:hAnsi="Courier New" w:cs="Courier New"/>
+          <w:lang w:val="en-US"/>
+        </w:rPr>
+        <w:t>console</w:t>
+      </w:r>
+      <w:r>
+        <w:rPr>
+          <w:rFonts w:ascii="Courier New" w:hAnsi="Courier New" w:cs="Courier New"/>
+        </w:rPr>
+        <w:t>.</w:t>
+      </w:r>
+      <w:r>
+        <w:rPr>
+          <w:rFonts w:ascii="Courier New" w:hAnsi="Courier New" w:cs="Courier New"/>
+          <w:lang w:val="en-US"/>
+        </w:rPr>
+        <w:t>log</w:t>
+      </w:r>
+      <w:r>
+        <w:rPr>
+          <w:rFonts w:ascii="Courier New" w:hAnsi="Courier New" w:cs="Courier New"/>
+        </w:rPr>
+        <w:t>(</w:t>
+      </w:r>
+      <w:r>
+        <w:rPr>
+          <w:rFonts w:ascii="Courier New" w:hAnsi="Courier New" w:cs="Courier New"/>
+          <w:lang w:val="en-US"/>
+        </w:rPr>
+        <w:t>data</w:t>
+      </w:r>
+      <w:r>
+        <w:rPr>
+          <w:rFonts w:ascii="Courier New" w:hAnsi="Courier New" w:cs="Courier New"/>
+        </w:rPr>
+        <w:t>))</w:t>
+      </w:r>
+      <w:r>
+        <w:t xml:space="preserve"> </w:t>
+      </w:r>
+      <w:r>
+        <w:br/>
+      </w:r>
+      <w:r>
+        <w:t>то</w:t>
+      </w:r>
+      <w:r>
+        <w:t xml:space="preserve"> </w:t>
+      </w:r>
+      <w:r>
+        <w:t>будет</w:t>
+      </w:r>
+      <w:r>
+        <w:t xml:space="preserve"> </w:t>
+      </w:r>
+      <w:r>
+        <w:t>массив</w:t>
+      </w:r>
+      <w:r>
+        <w:t xml:space="preserve"> </w:t>
+      </w:r>
+      <w:r>
+        <w:rPr>
+          <w:lang w:val="en-US"/>
+        </w:rPr>
+        <w:t>pizzas</w:t>
+      </w:r>
+      <w:r>
+        <w:t>[10].</w:t>
+      </w:r>
+    </w:p>
+    <w:p>
+      <w:pPr>
+        <w:rPr>
+          <w:lang w:val="en-US"/>
+        </w:rPr>
+      </w:pPr>
+    </w:p>
+    <w:p>
+      <w:r>
+        <w:t xml:space="preserve">Этот код можно использовать в </w:t>
+      </w:r>
+      <w:proofErr w:type="spellStart"/>
+      <w:r>
+        <w:rPr>
+          <w:lang w:val="en-US"/>
+        </w:rPr>
+        <w:t>useEffect</w:t>
+      </w:r>
+      <w:proofErr w:type="spellEnd"/>
+      <w:r>
+        <w:t>(),</w:t>
+      </w:r>
+      <w:r>
+        <w:t xml:space="preserve"> то так делать плохо.</w:t>
+      </w:r>
+    </w:p>
+    <w:p>
+      <w:pPr>
+        <w:rPr>
+          <w:lang w:val="en-US"/>
+        </w:rPr>
+      </w:pPr>
+      <w:r>
+        <w:t>Проверяем</w:t>
+      </w:r>
+      <w:r>
+        <w:rPr>
+          <w:lang w:val="en-US"/>
+        </w:rPr>
+        <w:t>:</w:t>
+      </w:r>
+    </w:p>
+    <w:p>
+      <w:pPr>
+        <w:pStyle w:val="a6"/>
+        <w:numPr>
+          <w:ilvl w:val="0"/>
+          <w:numId w:val="25"/>
+        </w:numPr>
+      </w:pPr>
+      <w:r>
+        <w:t xml:space="preserve">в </w:t>
+      </w:r>
+      <w:r>
+        <w:rPr>
+          <w:lang w:val="en-US"/>
+        </w:rPr>
+        <w:t>App</w:t>
+      </w:r>
+      <w:r>
+        <w:t xml:space="preserve"> создаем локальный стейт – массив пицц (изначально пустой)</w:t>
+      </w:r>
+    </w:p>
+    <w:p>
+      <w:pPr>
+        <w:pStyle w:val="a6"/>
+        <w:numPr>
+          <w:ilvl w:val="0"/>
+          <w:numId w:val="25"/>
+        </w:numPr>
+      </w:pPr>
+      <w:r>
+        <w:t xml:space="preserve">в </w:t>
+      </w:r>
+      <w:proofErr w:type="spellStart"/>
+      <w:r>
+        <w:rPr>
+          <w:lang w:val="en-US"/>
+        </w:rPr>
+        <w:t>useEffect</w:t>
+      </w:r>
+      <w:proofErr w:type="spellEnd"/>
+      <w:r>
+        <w:t>()</w:t>
+      </w:r>
+      <w:r>
+        <w:t xml:space="preserve"> через </w:t>
+      </w:r>
+      <w:r>
+        <w:rPr>
+          <w:lang w:val="en-US"/>
+        </w:rPr>
+        <w:t>fetch</w:t>
+      </w:r>
+      <w:r>
+        <w:t>()</w:t>
+      </w:r>
+      <w:r>
+        <w:t xml:space="preserve"> получаем содержимое </w:t>
+      </w:r>
+      <w:proofErr w:type="spellStart"/>
+      <w:r>
+        <w:rPr>
+          <w:lang w:val="en-US"/>
+        </w:rPr>
+        <w:t>db</w:t>
+      </w:r>
+      <w:proofErr w:type="spellEnd"/>
+      <w:r>
+        <w:t>.</w:t>
+      </w:r>
+      <w:proofErr w:type="spellStart"/>
+      <w:r>
+        <w:rPr>
+          <w:lang w:val="en-US"/>
+        </w:rPr>
+        <w:t>json</w:t>
+      </w:r>
+      <w:proofErr w:type="spellEnd"/>
+      <w:r>
+        <w:t xml:space="preserve"> и отображаем на странице</w:t>
+      </w:r>
+    </w:p>
+    <w:p>
+      <w:pPr>
+        <w:rPr>
+          <w:lang w:val="en-US"/>
+        </w:rPr>
+      </w:pPr>
+    </w:p>
+    <w:p>
+      <w:pPr>
+        <w:ind w:left="360"/>
+        <w:rPr>
+          <w:rFonts w:ascii="Courier New" w:hAnsi="Courier New" w:cs="Courier New"/>
+          <w:sz w:val="18"/>
+          <w:szCs w:val="18"/>
+          <w:lang w:val="en-US"/>
+        </w:rPr>
+      </w:pPr>
+      <w:r>
+        <w:rPr>
+          <w:rFonts w:ascii="Courier New" w:hAnsi="Courier New" w:cs="Courier New"/>
+          <w:sz w:val="18"/>
+          <w:szCs w:val="18"/>
+          <w:lang w:val="en-US"/>
+        </w:rPr>
+        <w:t>function App() {</w:t>
+      </w:r>
+    </w:p>
+    <w:p>
+      <w:pPr>
+        <w:ind w:left="360"/>
+        <w:rPr>
+          <w:rFonts w:ascii="Courier New" w:hAnsi="Courier New" w:cs="Courier New"/>
+          <w:sz w:val="18"/>
+          <w:szCs w:val="18"/>
+          <w:lang w:val="en-US"/>
+        </w:rPr>
+      </w:pPr>
+    </w:p>
+    <w:p>
+      <w:pPr>
+        <w:ind w:left="360"/>
+        <w:rPr>
+          <w:rFonts w:ascii="Courier New" w:hAnsi="Courier New" w:cs="Courier New"/>
+          <w:b/>
+          <w:sz w:val="18"/>
+          <w:szCs w:val="18"/>
+          <w:lang w:val="en-US"/>
+        </w:rPr>
+      </w:pPr>
+      <w:r>
+        <w:rPr>
+          <w:rFonts w:ascii="Courier New" w:hAnsi="Courier New" w:cs="Courier New"/>
+          <w:sz w:val="18"/>
+          <w:szCs w:val="18"/>
+          <w:lang w:val="en-US"/>
+        </w:rPr>
+        <w:t xml:space="preserve">  </w:t>
+      </w:r>
+      <w:proofErr w:type="spellStart"/>
+      <w:r>
+        <w:rPr>
+          <w:rFonts w:ascii="Courier New" w:hAnsi="Courier New" w:cs="Courier New"/>
+          <w:b/>
+          <w:sz w:val="18"/>
+          <w:szCs w:val="18"/>
+          <w:lang w:val="en-US"/>
+        </w:rPr>
+        <w:t>const</w:t>
+      </w:r>
+      <w:proofErr w:type="spellEnd"/>
+      <w:r>
+        <w:rPr>
+          <w:rFonts w:ascii="Courier New" w:hAnsi="Courier New" w:cs="Courier New"/>
+          <w:b/>
+          <w:sz w:val="18"/>
+          <w:szCs w:val="18"/>
+          <w:lang w:val="en-US"/>
+        </w:rPr>
+        <w:t xml:space="preserve"> [pizzas, </w:t>
+      </w:r>
+      <w:proofErr w:type="spellStart"/>
+      <w:r>
+        <w:rPr>
+          <w:rFonts w:ascii="Courier New" w:hAnsi="Courier New" w:cs="Courier New"/>
+          <w:b/>
+          <w:sz w:val="18"/>
+          <w:szCs w:val="18"/>
+          <w:lang w:val="en-US"/>
+        </w:rPr>
+        <w:t>setPizzas</w:t>
+      </w:r>
+      <w:proofErr w:type="spellEnd"/>
+      <w:r>
+        <w:rPr>
+          <w:rFonts w:ascii="Courier New" w:hAnsi="Courier New" w:cs="Courier New"/>
+          <w:b/>
+          <w:sz w:val="18"/>
+          <w:szCs w:val="18"/>
+          <w:lang w:val="en-US"/>
+        </w:rPr>
+        <w:t xml:space="preserve">] = </w:t>
+      </w:r>
+      <w:proofErr w:type="spellStart"/>
+      <w:r>
+        <w:rPr>
+          <w:rFonts w:ascii="Courier New" w:hAnsi="Courier New" w:cs="Courier New"/>
+          <w:b/>
+          <w:sz w:val="18"/>
+          <w:szCs w:val="18"/>
+          <w:lang w:val="en-US"/>
+        </w:rPr>
+        <w:t>useState</w:t>
+      </w:r>
+      <w:proofErr w:type="spellEnd"/>
+      <w:r>
+        <w:rPr>
+          <w:rFonts w:ascii="Courier New" w:hAnsi="Courier New" w:cs="Courier New"/>
+          <w:b/>
+          <w:sz w:val="18"/>
+          <w:szCs w:val="18"/>
+          <w:lang w:val="en-US"/>
+        </w:rPr>
+        <w:t>([]);</w:t>
+      </w:r>
+    </w:p>
+    <w:p>
+      <w:pPr>
+        <w:ind w:left="360"/>
+        <w:rPr>
+          <w:rFonts w:ascii="Courier New" w:hAnsi="Courier New" w:cs="Courier New"/>
+          <w:sz w:val="18"/>
+          <w:szCs w:val="18"/>
+          <w:lang w:val="en-US"/>
+        </w:rPr>
+      </w:pPr>
+    </w:p>
+    <w:p>
+      <w:pPr>
+        <w:ind w:left="360"/>
+        <w:rPr>
+          <w:rFonts w:ascii="Courier New" w:hAnsi="Courier New" w:cs="Courier New"/>
+          <w:b/>
+          <w:sz w:val="18"/>
+          <w:szCs w:val="18"/>
+          <w:lang w:val="en-US"/>
+        </w:rPr>
+      </w:pPr>
+      <w:r>
+        <w:rPr>
+          <w:rFonts w:ascii="Courier New" w:hAnsi="Courier New" w:cs="Courier New"/>
+          <w:b/>
+          <w:sz w:val="18"/>
+          <w:szCs w:val="18"/>
+          <w:lang w:val="en-US"/>
+        </w:rPr>
+        <w:t xml:space="preserve">  </w:t>
+      </w:r>
+      <w:proofErr w:type="spellStart"/>
+      <w:r>
+        <w:rPr>
+          <w:rFonts w:ascii="Courier New" w:hAnsi="Courier New" w:cs="Courier New"/>
+          <w:b/>
+          <w:sz w:val="18"/>
+          <w:szCs w:val="18"/>
+          <w:lang w:val="en-US"/>
+        </w:rPr>
+        <w:t>useEffect</w:t>
+      </w:r>
+      <w:proofErr w:type="spellEnd"/>
+      <w:r>
+        <w:rPr>
+          <w:rFonts w:ascii="Courier New" w:hAnsi="Courier New" w:cs="Courier New"/>
+          <w:b/>
+          <w:sz w:val="18"/>
+          <w:szCs w:val="18"/>
+          <w:lang w:val="en-US"/>
+        </w:rPr>
+        <w:t>(() =&gt; {</w:t>
+      </w:r>
+    </w:p>
+    <w:p>
+      <w:pPr>
+        <w:ind w:left="360"/>
+        <w:rPr>
+          <w:rFonts w:ascii="Courier New" w:hAnsi="Courier New" w:cs="Courier New"/>
+          <w:b/>
+          <w:sz w:val="18"/>
+          <w:szCs w:val="18"/>
+          <w:lang w:val="en-US"/>
+        </w:rPr>
+      </w:pPr>
+      <w:r>
+        <w:rPr>
+          <w:rFonts w:ascii="Courier New" w:hAnsi="Courier New" w:cs="Courier New"/>
+          <w:b/>
+          <w:sz w:val="18"/>
+          <w:szCs w:val="18"/>
+          <w:lang w:val="en-US"/>
+        </w:rPr>
+        <w:t xml:space="preserve">    fetch('http://localhost:3000/</w:t>
+      </w:r>
+      <w:proofErr w:type="spellStart"/>
+      <w:r>
+        <w:rPr>
+          <w:rFonts w:ascii="Courier New" w:hAnsi="Courier New" w:cs="Courier New"/>
+          <w:b/>
+          <w:sz w:val="18"/>
+          <w:szCs w:val="18"/>
+          <w:lang w:val="en-US"/>
+        </w:rPr>
+        <w:t>db.json</w:t>
+      </w:r>
+      <w:proofErr w:type="spellEnd"/>
+      <w:r>
+        <w:rPr>
+          <w:rFonts w:ascii="Courier New" w:hAnsi="Courier New" w:cs="Courier New"/>
+          <w:b/>
+          <w:sz w:val="18"/>
+          <w:szCs w:val="18"/>
+          <w:lang w:val="en-US"/>
+        </w:rPr>
+        <w:t>')</w:t>
+      </w:r>
+    </w:p>
+    <w:p>
+      <w:pPr>
+        <w:ind w:left="360"/>
+        <w:rPr>
+          <w:rFonts w:ascii="Courier New" w:hAnsi="Courier New" w:cs="Courier New"/>
+          <w:b/>
+          <w:sz w:val="18"/>
+          <w:szCs w:val="18"/>
+          <w:lang w:val="en-US"/>
+        </w:rPr>
+      </w:pPr>
+      <w:r>
+        <w:rPr>
+          <w:rFonts w:ascii="Courier New" w:hAnsi="Courier New" w:cs="Courier New"/>
+          <w:b/>
+          <w:sz w:val="18"/>
+          <w:szCs w:val="18"/>
+          <w:lang w:val="en-US"/>
+        </w:rPr>
+        <w:t xml:space="preserve">      .then(</w:t>
+      </w:r>
+      <w:proofErr w:type="spellStart"/>
+      <w:r>
+        <w:rPr>
+          <w:rFonts w:ascii="Courier New" w:hAnsi="Courier New" w:cs="Courier New"/>
+          <w:b/>
+          <w:sz w:val="18"/>
+          <w:szCs w:val="18"/>
+          <w:lang w:val="en-US"/>
+        </w:rPr>
+        <w:t>resp</w:t>
+      </w:r>
+      <w:proofErr w:type="spellEnd"/>
+      <w:r>
+        <w:rPr>
+          <w:rFonts w:ascii="Courier New" w:hAnsi="Courier New" w:cs="Courier New"/>
+          <w:b/>
+          <w:sz w:val="18"/>
+          <w:szCs w:val="18"/>
+          <w:lang w:val="en-US"/>
+        </w:rPr>
+        <w:t xml:space="preserve"> =&gt; </w:t>
+      </w:r>
+      <w:proofErr w:type="spellStart"/>
+      <w:r>
+        <w:rPr>
+          <w:rFonts w:ascii="Courier New" w:hAnsi="Courier New" w:cs="Courier New"/>
+          <w:b/>
+          <w:sz w:val="18"/>
+          <w:szCs w:val="18"/>
+          <w:lang w:val="en-US"/>
+        </w:rPr>
+        <w:t>resp.json</w:t>
+      </w:r>
+      <w:proofErr w:type="spellEnd"/>
+      <w:r>
+        <w:rPr>
+          <w:rFonts w:ascii="Courier New" w:hAnsi="Courier New" w:cs="Courier New"/>
+          <w:b/>
+          <w:sz w:val="18"/>
+          <w:szCs w:val="18"/>
+          <w:lang w:val="en-US"/>
+        </w:rPr>
+        <w:t>())</w:t>
+      </w:r>
+    </w:p>
+    <w:p>
+      <w:pPr>
+        <w:ind w:left="360"/>
+        <w:rPr>
+          <w:rFonts w:ascii="Courier New" w:hAnsi="Courier New" w:cs="Courier New"/>
+          <w:b/>
+          <w:sz w:val="18"/>
+          <w:szCs w:val="18"/>
+          <w:lang w:val="en-US"/>
+        </w:rPr>
+      </w:pPr>
+      <w:r>
+        <w:rPr>
+          <w:rFonts w:ascii="Courier New" w:hAnsi="Courier New" w:cs="Courier New"/>
+          <w:b/>
+          <w:sz w:val="18"/>
+          <w:szCs w:val="18"/>
+          <w:lang w:val="en-US"/>
+        </w:rPr>
+        <w:t xml:space="preserve">      .then(data =&gt; </w:t>
+      </w:r>
+      <w:proofErr w:type="spellStart"/>
+      <w:r>
+        <w:rPr>
+          <w:rFonts w:ascii="Courier New" w:hAnsi="Courier New" w:cs="Courier New"/>
+          <w:b/>
+          <w:sz w:val="18"/>
+          <w:szCs w:val="18"/>
+          <w:lang w:val="en-US"/>
+        </w:rPr>
+        <w:t>setPizzas</w:t>
+      </w:r>
+      <w:proofErr w:type="spellEnd"/>
+      <w:r>
+        <w:rPr>
+          <w:rFonts w:ascii="Courier New" w:hAnsi="Courier New" w:cs="Courier New"/>
+          <w:b/>
+          <w:sz w:val="18"/>
+          <w:szCs w:val="18"/>
+          <w:lang w:val="en-US"/>
+        </w:rPr>
+        <w:t>(</w:t>
+      </w:r>
+      <w:proofErr w:type="spellStart"/>
+      <w:r>
+        <w:rPr>
+          <w:rFonts w:ascii="Courier New" w:hAnsi="Courier New" w:cs="Courier New"/>
+          <w:b/>
+          <w:sz w:val="18"/>
+          <w:szCs w:val="18"/>
+          <w:lang w:val="en-US"/>
+        </w:rPr>
+        <w:t>data.pizzas</w:t>
+      </w:r>
+      <w:proofErr w:type="spellEnd"/>
+      <w:r>
+        <w:rPr>
+          <w:rFonts w:ascii="Courier New" w:hAnsi="Courier New" w:cs="Courier New"/>
+          <w:b/>
+          <w:sz w:val="18"/>
+          <w:szCs w:val="18"/>
+          <w:lang w:val="en-US"/>
+        </w:rPr>
+        <w:t>));</w:t>
+      </w:r>
+    </w:p>
+    <w:p>
+      <w:pPr>
+        <w:ind w:left="360"/>
+        <w:rPr>
+          <w:rFonts w:ascii="Courier New" w:hAnsi="Courier New" w:cs="Courier New"/>
+          <w:b/>
+          <w:sz w:val="18"/>
+          <w:szCs w:val="18"/>
+          <w:lang w:val="en-US"/>
+        </w:rPr>
+      </w:pPr>
+    </w:p>
+    <w:p>
+      <w:pPr>
+        <w:ind w:left="360"/>
+        <w:rPr>
+          <w:rFonts w:ascii="Courier New" w:hAnsi="Courier New" w:cs="Courier New"/>
+          <w:sz w:val="18"/>
+          <w:szCs w:val="18"/>
+          <w:lang w:val="en-US"/>
+        </w:rPr>
+      </w:pPr>
+      <w:r>
+        <w:rPr>
+          <w:rFonts w:ascii="Courier New" w:hAnsi="Courier New" w:cs="Courier New"/>
+          <w:b/>
+          <w:sz w:val="18"/>
+          <w:szCs w:val="18"/>
+          <w:lang w:val="en-US"/>
+        </w:rPr>
+        <w:t xml:space="preserve">  }, []);</w:t>
+      </w:r>
+    </w:p>
+    <w:p>
+      <w:pPr>
+        <w:ind w:left="360"/>
+        <w:rPr>
+          <w:rFonts w:ascii="Courier New" w:hAnsi="Courier New" w:cs="Courier New"/>
+          <w:sz w:val="18"/>
+          <w:szCs w:val="18"/>
+          <w:lang w:val="en-US"/>
+        </w:rPr>
+      </w:pPr>
+    </w:p>
+    <w:p>
+      <w:pPr>
+        <w:ind w:left="360"/>
+        <w:rPr>
+          <w:rFonts w:ascii="Courier New" w:hAnsi="Courier New" w:cs="Courier New"/>
+          <w:sz w:val="18"/>
+          <w:szCs w:val="18"/>
+          <w:lang w:val="en-US"/>
+        </w:rPr>
+      </w:pPr>
+      <w:r>
+        <w:rPr>
+          <w:rFonts w:ascii="Courier New" w:hAnsi="Courier New" w:cs="Courier New"/>
+          <w:sz w:val="18"/>
+          <w:szCs w:val="18"/>
+          <w:lang w:val="en-US"/>
+        </w:rPr>
+        <w:t xml:space="preserve">  return (</w:t>
+      </w:r>
+    </w:p>
+    <w:p>
+      <w:pPr>
+        <w:ind w:left="360"/>
+        <w:rPr>
+          <w:rFonts w:ascii="Courier New" w:hAnsi="Courier New" w:cs="Courier New"/>
+          <w:sz w:val="18"/>
+          <w:szCs w:val="18"/>
+          <w:lang w:val="en-US"/>
+        </w:rPr>
+      </w:pPr>
+      <w:r>
+        <w:rPr>
+          <w:rFonts w:ascii="Courier New" w:hAnsi="Courier New" w:cs="Courier New"/>
+          <w:sz w:val="18"/>
+          <w:szCs w:val="18"/>
+          <w:lang w:val="en-US"/>
+        </w:rPr>
+        <w:t xml:space="preserve">    &lt;div className="wrapper"&gt;</w:t>
+      </w:r>
+    </w:p>
+    <w:p>
+      <w:pPr>
+        <w:ind w:left="360"/>
+        <w:rPr>
+          <w:rFonts w:ascii="Courier New" w:hAnsi="Courier New" w:cs="Courier New"/>
+          <w:sz w:val="18"/>
+          <w:szCs w:val="18"/>
+          <w:lang w:val="en-US"/>
+        </w:rPr>
+      </w:pPr>
+      <w:r>
+        <w:rPr>
+          <w:rFonts w:ascii="Courier New" w:hAnsi="Courier New" w:cs="Courier New"/>
+          <w:sz w:val="18"/>
+          <w:szCs w:val="18"/>
+          <w:lang w:val="en-US"/>
+        </w:rPr>
+        <w:t xml:space="preserve">      &lt;Header /&gt;</w:t>
+      </w:r>
+    </w:p>
+    <w:p>
+      <w:pPr>
+        <w:ind w:left="360"/>
+        <w:rPr>
+          <w:rFonts w:ascii="Courier New" w:hAnsi="Courier New" w:cs="Courier New"/>
+          <w:sz w:val="18"/>
+          <w:szCs w:val="18"/>
+          <w:lang w:val="en-US"/>
+        </w:rPr>
+      </w:pPr>
+      <w:r>
+        <w:rPr>
+          <w:rFonts w:ascii="Courier New" w:hAnsi="Courier New" w:cs="Courier New"/>
+          <w:sz w:val="18"/>
+          <w:szCs w:val="18"/>
+          <w:lang w:val="en-US"/>
+        </w:rPr>
+        <w:t xml:space="preserve">      &lt;div&gt;</w:t>
+      </w:r>
+    </w:p>
+    <w:p>
+      <w:pPr>
+        <w:ind w:left="360"/>
+        <w:rPr>
+          <w:rFonts w:ascii="Courier New" w:hAnsi="Courier New" w:cs="Courier New"/>
+          <w:b/>
+          <w:sz w:val="18"/>
+          <w:szCs w:val="18"/>
+          <w:lang w:val="en-US"/>
+        </w:rPr>
+      </w:pPr>
+      <w:r>
+        <w:rPr>
+          <w:rFonts w:ascii="Courier New" w:hAnsi="Courier New" w:cs="Courier New"/>
+          <w:sz w:val="18"/>
+          <w:szCs w:val="18"/>
+          <w:lang w:val="en-US"/>
+        </w:rPr>
+        <w:t xml:space="preserve">        </w:t>
+      </w:r>
+      <w:r>
+        <w:rPr>
+          <w:rFonts w:ascii="Courier New" w:hAnsi="Courier New" w:cs="Courier New"/>
+          <w:b/>
+          <w:sz w:val="18"/>
+          <w:szCs w:val="18"/>
+          <w:lang w:val="en-US"/>
+        </w:rPr>
+        <w:t>&lt;</w:t>
+      </w:r>
+      <w:proofErr w:type="spellStart"/>
+      <w:r>
+        <w:rPr>
+          <w:rFonts w:ascii="Courier New" w:hAnsi="Courier New" w:cs="Courier New"/>
+          <w:b/>
+          <w:sz w:val="18"/>
+          <w:szCs w:val="18"/>
+          <w:lang w:val="en-US"/>
+        </w:rPr>
+        <w:t>ul</w:t>
+      </w:r>
+      <w:proofErr w:type="spellEnd"/>
+      <w:r>
+        <w:rPr>
+          <w:rFonts w:ascii="Courier New" w:hAnsi="Courier New" w:cs="Courier New"/>
+          <w:b/>
+          <w:sz w:val="18"/>
+          <w:szCs w:val="18"/>
+          <w:lang w:val="en-US"/>
+        </w:rPr>
+        <w:t>&gt;</w:t>
+      </w:r>
+    </w:p>
+    <w:p>
+      <w:pPr>
+        <w:ind w:left="360"/>
+        <w:rPr>
+          <w:rFonts w:ascii="Courier New" w:hAnsi="Courier New" w:cs="Courier New"/>
+          <w:b/>
+          <w:sz w:val="18"/>
+          <w:szCs w:val="18"/>
+          <w:lang w:val="en-US"/>
+        </w:rPr>
+      </w:pPr>
+      <w:r>
+        <w:rPr>
+          <w:rFonts w:ascii="Courier New" w:hAnsi="Courier New" w:cs="Courier New"/>
+          <w:b/>
+          <w:sz w:val="18"/>
+          <w:szCs w:val="18"/>
+          <w:lang w:val="en-US"/>
+        </w:rPr>
+        <w:t xml:space="preserve">          {</w:t>
+      </w:r>
+    </w:p>
+    <w:p>
+      <w:pPr>
+        <w:ind w:left="360"/>
+        <w:rPr>
+          <w:rFonts w:ascii="Courier New" w:hAnsi="Courier New" w:cs="Courier New"/>
+          <w:b/>
+          <w:sz w:val="18"/>
+          <w:szCs w:val="18"/>
+          <w:lang w:val="en-US"/>
+        </w:rPr>
+      </w:pPr>
+      <w:r>
+        <w:rPr>
+          <w:rFonts w:ascii="Courier New" w:hAnsi="Courier New" w:cs="Courier New"/>
+          <w:b/>
+          <w:sz w:val="18"/>
+          <w:szCs w:val="18"/>
+          <w:lang w:val="en-US"/>
+        </w:rPr>
+        <w:t xml:space="preserve">            </w:t>
+      </w:r>
+      <w:proofErr w:type="spellStart"/>
+      <w:r>
+        <w:rPr>
+          <w:rFonts w:ascii="Courier New" w:hAnsi="Courier New" w:cs="Courier New"/>
+          <w:b/>
+          <w:sz w:val="18"/>
+          <w:szCs w:val="18"/>
+          <w:lang w:val="en-US"/>
+        </w:rPr>
+        <w:t>pizzas.map</w:t>
+      </w:r>
+      <w:proofErr w:type="spellEnd"/>
+      <w:r>
+        <w:rPr>
+          <w:rFonts w:ascii="Courier New" w:hAnsi="Courier New" w:cs="Courier New"/>
+          <w:b/>
+          <w:sz w:val="18"/>
+          <w:szCs w:val="18"/>
+          <w:lang w:val="en-US"/>
+        </w:rPr>
+        <w:t>(p =&gt; &lt;li key={p.id}&gt;{p.name}&lt;/li&gt;)</w:t>
+      </w:r>
+    </w:p>
+    <w:p>
+      <w:pPr>
+        <w:ind w:left="360"/>
+        <w:rPr>
+          <w:rFonts w:ascii="Courier New" w:hAnsi="Courier New" w:cs="Courier New"/>
+          <w:b/>
+          <w:sz w:val="18"/>
+          <w:szCs w:val="18"/>
+          <w:lang w:val="en-US"/>
+        </w:rPr>
+      </w:pPr>
+      <w:r>
+        <w:rPr>
+          <w:rFonts w:ascii="Courier New" w:hAnsi="Courier New" w:cs="Courier New"/>
+          <w:b/>
+          <w:sz w:val="18"/>
+          <w:szCs w:val="18"/>
+          <w:lang w:val="en-US"/>
+        </w:rPr>
+        <w:t xml:space="preserve">          }</w:t>
+      </w:r>
+    </w:p>
+    <w:p>
+      <w:pPr>
+        <w:ind w:left="360"/>
+        <w:rPr>
+          <w:rFonts w:ascii="Courier New" w:hAnsi="Courier New" w:cs="Courier New"/>
+          <w:b/>
+          <w:sz w:val="18"/>
+          <w:szCs w:val="18"/>
+          <w:lang w:val="en-US"/>
+        </w:rPr>
+      </w:pPr>
+      <w:r>
+        <w:rPr>
+          <w:rFonts w:ascii="Courier New" w:hAnsi="Courier New" w:cs="Courier New"/>
+          <w:b/>
+          <w:sz w:val="18"/>
+          <w:szCs w:val="18"/>
+          <w:lang w:val="en-US"/>
+        </w:rPr>
+        <w:t xml:space="preserve">        &lt;/</w:t>
+      </w:r>
+      <w:proofErr w:type="spellStart"/>
+      <w:r>
+        <w:rPr>
+          <w:rFonts w:ascii="Courier New" w:hAnsi="Courier New" w:cs="Courier New"/>
+          <w:b/>
+          <w:sz w:val="18"/>
+          <w:szCs w:val="18"/>
+          <w:lang w:val="en-US"/>
+        </w:rPr>
+        <w:t>ul</w:t>
+      </w:r>
+      <w:proofErr w:type="spellEnd"/>
+      <w:r>
+        <w:rPr>
+          <w:rFonts w:ascii="Courier New" w:hAnsi="Courier New" w:cs="Courier New"/>
+          <w:b/>
+          <w:sz w:val="18"/>
+          <w:szCs w:val="18"/>
+          <w:lang w:val="en-US"/>
+        </w:rPr>
+        <w:t>&gt;</w:t>
+      </w:r>
+    </w:p>
+    <w:p>
+      <w:pPr>
+        <w:ind w:left="360"/>
+        <w:rPr>
+          <w:rFonts w:ascii="Courier New" w:hAnsi="Courier New" w:cs="Courier New"/>
+          <w:sz w:val="18"/>
+          <w:szCs w:val="18"/>
+          <w:lang w:val="en-US"/>
+        </w:rPr>
+      </w:pPr>
+      <w:r>
+        <w:rPr>
+          <w:rFonts w:ascii="Courier New" w:hAnsi="Courier New" w:cs="Courier New"/>
+          <w:sz w:val="18"/>
+          <w:szCs w:val="18"/>
+          <w:lang w:val="en-US"/>
+        </w:rPr>
+        <w:t xml:space="preserve">      &lt;/div&gt;</w:t>
+      </w:r>
+    </w:p>
+    <w:p>
+      <w:pPr>
+        <w:ind w:left="360"/>
+        <w:rPr>
+          <w:rFonts w:ascii="Courier New" w:hAnsi="Courier New" w:cs="Courier New"/>
+          <w:sz w:val="18"/>
+          <w:szCs w:val="18"/>
+          <w:lang w:val="en-US"/>
+        </w:rPr>
+      </w:pPr>
+      <w:r>
+        <w:rPr>
+          <w:rFonts w:ascii="Courier New" w:hAnsi="Courier New" w:cs="Courier New"/>
+          <w:sz w:val="18"/>
+          <w:szCs w:val="18"/>
+          <w:lang w:val="en-US"/>
+        </w:rPr>
+        <w:t xml:space="preserve">      &lt;div className="content"&gt;</w:t>
+      </w:r>
+    </w:p>
+    <w:p>
+      <w:pPr>
+        <w:ind w:left="360"/>
+        <w:rPr>
+          <w:rFonts w:ascii="Courier New" w:hAnsi="Courier New" w:cs="Courier New"/>
+          <w:sz w:val="18"/>
+          <w:szCs w:val="18"/>
+          <w:lang w:val="en-US"/>
+        </w:rPr>
+      </w:pPr>
+      <w:r>
+        <w:rPr>
+          <w:rFonts w:ascii="Courier New" w:hAnsi="Courier New" w:cs="Courier New"/>
+          <w:sz w:val="18"/>
+          <w:szCs w:val="18"/>
+          <w:lang w:val="en-US"/>
+        </w:rPr>
+        <w:t xml:space="preserve">        &lt;Route exact path="/" component={Home} /&gt;</w:t>
+      </w:r>
+    </w:p>
+    <w:p>
+      <w:pPr>
+        <w:ind w:left="360"/>
+        <w:rPr>
+          <w:rFonts w:ascii="Courier New" w:hAnsi="Courier New" w:cs="Courier New"/>
+          <w:sz w:val="18"/>
+          <w:szCs w:val="18"/>
+          <w:lang w:val="en-US"/>
+        </w:rPr>
+      </w:pPr>
+      <w:r>
+        <w:rPr>
+          <w:rFonts w:ascii="Courier New" w:hAnsi="Courier New" w:cs="Courier New"/>
+          <w:sz w:val="18"/>
+          <w:szCs w:val="18"/>
+          <w:lang w:val="en-US"/>
+        </w:rPr>
+        <w:t xml:space="preserve">        &lt;Route exact path="/cart" component={Cart} /&gt;</w:t>
+      </w:r>
+    </w:p>
+    <w:p>
+      <w:pPr>
+        <w:ind w:left="360"/>
+        <w:rPr>
+          <w:rFonts w:ascii="Courier New" w:hAnsi="Courier New" w:cs="Courier New"/>
+          <w:sz w:val="18"/>
+          <w:szCs w:val="18"/>
+          <w:lang w:val="en-US"/>
+        </w:rPr>
+      </w:pPr>
+      <w:r>
+        <w:rPr>
+          <w:rFonts w:ascii="Courier New" w:hAnsi="Courier New" w:cs="Courier New"/>
+          <w:sz w:val="18"/>
+          <w:szCs w:val="18"/>
+          <w:lang w:val="en-US"/>
+        </w:rPr>
+        <w:t xml:space="preserve">      &lt;/div&gt;</w:t>
+      </w:r>
+    </w:p>
+    <w:p>
+      <w:pPr>
+        <w:ind w:left="360"/>
+        <w:rPr>
+          <w:rFonts w:ascii="Courier New" w:hAnsi="Courier New" w:cs="Courier New"/>
+          <w:sz w:val="18"/>
+          <w:szCs w:val="18"/>
+          <w:lang w:val="en-US"/>
+        </w:rPr>
+      </w:pPr>
+      <w:r>
+        <w:rPr>
+          <w:rFonts w:ascii="Courier New" w:hAnsi="Courier New" w:cs="Courier New"/>
+          <w:sz w:val="18"/>
+          <w:szCs w:val="18"/>
+          <w:lang w:val="en-US"/>
+        </w:rPr>
+        <w:t xml:space="preserve">    &lt;/div&gt;</w:t>
+      </w:r>
+    </w:p>
+    <w:p>
+      <w:pPr>
+        <w:ind w:left="360"/>
+        <w:rPr>
+          <w:rFonts w:ascii="Courier New" w:hAnsi="Courier New" w:cs="Courier New"/>
+          <w:sz w:val="18"/>
+          <w:szCs w:val="18"/>
+          <w:lang w:val="en-US"/>
+        </w:rPr>
+      </w:pPr>
+      <w:r>
+        <w:rPr>
+          <w:rFonts w:ascii="Courier New" w:hAnsi="Courier New" w:cs="Courier New"/>
+          <w:sz w:val="18"/>
+          <w:szCs w:val="18"/>
+          <w:lang w:val="en-US"/>
+        </w:rPr>
+        <w:t xml:space="preserve">  );</w:t>
+      </w:r>
+    </w:p>
+    <w:p>
+      <w:pPr>
+        <w:ind w:left="360"/>
+        <w:rPr>
+          <w:rFonts w:ascii="Courier New" w:hAnsi="Courier New" w:cs="Courier New"/>
+          <w:sz w:val="18"/>
+          <w:szCs w:val="18"/>
+          <w:lang w:val="en-US"/>
+        </w:rPr>
+      </w:pPr>
+      <w:r>
+        <w:rPr>
+          <w:rFonts w:ascii="Courier New" w:hAnsi="Courier New" w:cs="Courier New"/>
+          <w:sz w:val="18"/>
+          <w:szCs w:val="18"/>
+          <w:lang w:val="en-US"/>
+        </w:rPr>
+        <w:t>}</w:t>
+      </w:r>
+    </w:p>
+    <w:p>
+      <w:pPr>
+        <w:rPr>
+          <w:lang w:val="en-US"/>
+        </w:rPr>
+      </w:pPr>
+    </w:p>
+    <w:p>
+      <w:pPr>
+        <w:rPr>
+          <w:lang w:val="en-US"/>
+        </w:rPr>
+      </w:pPr>
       <w:bookmarkStart w:id="0" w:name="_GoBack"/>
       <w:bookmarkEnd w:id="0"/>
     </w:p>
+    <w:p>
+      <w:r>
+        <w:t>https://youtu.be/5XKs7dvVQD8?t=1782</w:t>
+      </w:r>
+    </w:p>
+    <w:p/>
+    <w:p/>
     <w:sectPr>
       <w:pgSz w:w="11906" w:h="16838"/>
       <w:pgMar w:top="720" w:right="720" w:bottom="720" w:left="720" w:header="708" w:footer="708" w:gutter="0"/>
@@ -34263,6 +36943,119 @@
     </w:lvl>
   </w:abstractNum>
   <w:abstractNum w:abstractNumId="8">
+    <w:nsid w:val="46B55B1A"/>
+    <w:multiLevelType w:val="hybridMultilevel"/>
+    <w:tmpl w:val="9DCAD876"/>
+    <w:lvl w:ilvl="0" w:tplc="04190001">
+      <w:start w:val="1"/>
+      <w:numFmt w:val="bullet"/>
+      <w:lvlText w:val=""/>
+      <w:lvlJc w:val="left"/>
+      <w:pPr>
+        <w:ind w:left="720" w:hanging="360"/>
+      </w:pPr>
+      <w:rPr>
+        <w:rFonts w:ascii="Symbol" w:hAnsi="Symbol" w:hint="default"/>
+      </w:rPr>
+    </w:lvl>
+    <w:lvl w:ilvl="1" w:tplc="04190003" w:tentative="1">
+      <w:start w:val="1"/>
+      <w:numFmt w:val="bullet"/>
+      <w:lvlText w:val="o"/>
+      <w:lvlJc w:val="left"/>
+      <w:pPr>
+        <w:ind w:left="1440" w:hanging="360"/>
+      </w:pPr>
+      <w:rPr>
+        <w:rFonts w:ascii="Courier New" w:hAnsi="Courier New" w:cs="Courier New" w:hint="default"/>
+      </w:rPr>
+    </w:lvl>
+    <w:lvl w:ilvl="2" w:tplc="04190005" w:tentative="1">
+      <w:start w:val="1"/>
+      <w:numFmt w:val="bullet"/>
+      <w:lvlText w:val=""/>
+      <w:lvlJc w:val="left"/>
+      <w:pPr>
+        <w:ind w:left="2160" w:hanging="360"/>
+      </w:pPr>
+      <w:rPr>
+        <w:rFonts w:ascii="Wingdings" w:hAnsi="Wingdings" w:hint="default"/>
+      </w:rPr>
+    </w:lvl>
+    <w:lvl w:ilvl="3" w:tplc="04190001" w:tentative="1">
+      <w:start w:val="1"/>
+      <w:numFmt w:val="bullet"/>
+      <w:lvlText w:val=""/>
+      <w:lvlJc w:val="left"/>
+      <w:pPr>
+        <w:ind w:left="2880" w:hanging="360"/>
+      </w:pPr>
+      <w:rPr>
+        <w:rFonts w:ascii="Symbol" w:hAnsi="Symbol" w:hint="default"/>
+      </w:rPr>
+    </w:lvl>
+    <w:lvl w:ilvl="4" w:tplc="04190003" w:tentative="1">
+      <w:start w:val="1"/>
+      <w:numFmt w:val="bullet"/>
+      <w:lvlText w:val="o"/>
+      <w:lvlJc w:val="left"/>
+      <w:pPr>
+        <w:ind w:left="3600" w:hanging="360"/>
+      </w:pPr>
+      <w:rPr>
+        <w:rFonts w:ascii="Courier New" w:hAnsi="Courier New" w:cs="Courier New" w:hint="default"/>
+      </w:rPr>
+    </w:lvl>
+    <w:lvl w:ilvl="5" w:tplc="04190005" w:tentative="1">
+      <w:start w:val="1"/>
+      <w:numFmt w:val="bullet"/>
+      <w:lvlText w:val=""/>
+      <w:lvlJc w:val="left"/>
+      <w:pPr>
+        <w:ind w:left="4320" w:hanging="360"/>
+      </w:pPr>
+      <w:rPr>
+        <w:rFonts w:ascii="Wingdings" w:hAnsi="Wingdings" w:hint="default"/>
+      </w:rPr>
+    </w:lvl>
+    <w:lvl w:ilvl="6" w:tplc="04190001" w:tentative="1">
+      <w:start w:val="1"/>
+      <w:numFmt w:val="bullet"/>
+      <w:lvlText w:val=""/>
+      <w:lvlJc w:val="left"/>
+      <w:pPr>
+        <w:ind w:left="5040" w:hanging="360"/>
+      </w:pPr>
+      <w:rPr>
+        <w:rFonts w:ascii="Symbol" w:hAnsi="Symbol" w:hint="default"/>
+      </w:rPr>
+    </w:lvl>
+    <w:lvl w:ilvl="7" w:tplc="04190003" w:tentative="1">
+      <w:start w:val="1"/>
+      <w:numFmt w:val="bullet"/>
+      <w:lvlText w:val="o"/>
+      <w:lvlJc w:val="left"/>
+      <w:pPr>
+        <w:ind w:left="5760" w:hanging="360"/>
+      </w:pPr>
+      <w:rPr>
+        <w:rFonts w:ascii="Courier New" w:hAnsi="Courier New" w:cs="Courier New" w:hint="default"/>
+      </w:rPr>
+    </w:lvl>
+    <w:lvl w:ilvl="8" w:tplc="04190005" w:tentative="1">
+      <w:start w:val="1"/>
+      <w:numFmt w:val="bullet"/>
+      <w:lvlText w:val=""/>
+      <w:lvlJc w:val="left"/>
+      <w:pPr>
+        <w:ind w:left="6480" w:hanging="360"/>
+      </w:pPr>
+      <w:rPr>
+        <w:rFonts w:ascii="Wingdings" w:hAnsi="Wingdings" w:hint="default"/>
+      </w:rPr>
+    </w:lvl>
+  </w:abstractNum>
+  <w:abstractNum w:abstractNumId="9">
     <w:nsid w:val="4A381620"/>
     <w:multiLevelType w:val="hybridMultilevel"/>
     <w:tmpl w:val="F542816C"/>
@@ -34375,7 +37168,7 @@
       </w:rPr>
     </w:lvl>
   </w:abstractNum>
-  <w:abstractNum w:abstractNumId="9">
+  <w:abstractNum w:abstractNumId="10">
     <w:nsid w:val="4A417107"/>
     <w:multiLevelType w:val="hybridMultilevel"/>
     <w:tmpl w:val="CB0AC046"/>
@@ -34488,7 +37281,7 @@
       </w:rPr>
     </w:lvl>
   </w:abstractNum>
-  <w:abstractNum w:abstractNumId="10">
+  <w:abstractNum w:abstractNumId="11">
     <w:nsid w:val="4ABD032A"/>
     <w:multiLevelType w:val="multilevel"/>
     <w:tmpl w:val="2EC6EEA8"/>
@@ -34601,7 +37394,7 @@
       </w:pPr>
     </w:lvl>
   </w:abstractNum>
-  <w:abstractNum w:abstractNumId="11">
+  <w:abstractNum w:abstractNumId="12">
     <w:nsid w:val="4CA33F83"/>
     <w:multiLevelType w:val="hybridMultilevel"/>
     <w:tmpl w:val="AB1843C2"/>
@@ -34714,7 +37507,7 @@
       </w:rPr>
     </w:lvl>
   </w:abstractNum>
-  <w:abstractNum w:abstractNumId="12">
+  <w:abstractNum w:abstractNumId="13">
     <w:nsid w:val="4E58488A"/>
     <w:multiLevelType w:val="hybridMultilevel"/>
     <w:tmpl w:val="30827498"/>
@@ -34827,7 +37620,7 @@
       </w:rPr>
     </w:lvl>
   </w:abstractNum>
-  <w:abstractNum w:abstractNumId="13">
+  <w:abstractNum w:abstractNumId="14">
     <w:nsid w:val="4EF71545"/>
     <w:multiLevelType w:val="hybridMultilevel"/>
     <w:tmpl w:val="3C3AEDDC"/>
@@ -34940,7 +37733,7 @@
       </w:rPr>
     </w:lvl>
   </w:abstractNum>
-  <w:abstractNum w:abstractNumId="14">
+  <w:abstractNum w:abstractNumId="15">
     <w:nsid w:val="545802D9"/>
     <w:multiLevelType w:val="hybridMultilevel"/>
     <w:tmpl w:val="C36A4FE2"/>
@@ -35053,7 +37846,7 @@
       </w:rPr>
     </w:lvl>
   </w:abstractNum>
-  <w:abstractNum w:abstractNumId="15">
+  <w:abstractNum w:abstractNumId="16">
     <w:nsid w:val="566C4427"/>
     <w:multiLevelType w:val="hybridMultilevel"/>
     <w:tmpl w:val="9B4061D4"/>
@@ -35166,7 +37959,7 @@
       </w:rPr>
     </w:lvl>
   </w:abstractNum>
-  <w:abstractNum w:abstractNumId="16">
+  <w:abstractNum w:abstractNumId="17">
     <w:nsid w:val="57F5083D"/>
     <w:multiLevelType w:val="hybridMultilevel"/>
     <w:tmpl w:val="6DC247B8"/>
@@ -35279,7 +38072,7 @@
       </w:rPr>
     </w:lvl>
   </w:abstractNum>
-  <w:abstractNum w:abstractNumId="17">
+  <w:abstractNum w:abstractNumId="18">
     <w:nsid w:val="5E84383F"/>
     <w:multiLevelType w:val="hybridMultilevel"/>
     <w:tmpl w:val="ECE6C70E"/>
@@ -35392,7 +38185,120 @@
       </w:rPr>
     </w:lvl>
   </w:abstractNum>
-  <w:abstractNum w:abstractNumId="18">
+  <w:abstractNum w:abstractNumId="19">
+    <w:nsid w:val="6173511E"/>
+    <w:multiLevelType w:val="hybridMultilevel"/>
+    <w:tmpl w:val="74E865A8"/>
+    <w:lvl w:ilvl="0" w:tplc="04190001">
+      <w:start w:val="1"/>
+      <w:numFmt w:val="bullet"/>
+      <w:lvlText w:val=""/>
+      <w:lvlJc w:val="left"/>
+      <w:pPr>
+        <w:ind w:left="720" w:hanging="360"/>
+      </w:pPr>
+      <w:rPr>
+        <w:rFonts w:ascii="Symbol" w:hAnsi="Symbol" w:hint="default"/>
+      </w:rPr>
+    </w:lvl>
+    <w:lvl w:ilvl="1" w:tplc="04190003" w:tentative="1">
+      <w:start w:val="1"/>
+      <w:numFmt w:val="bullet"/>
+      <w:lvlText w:val="o"/>
+      <w:lvlJc w:val="left"/>
+      <w:pPr>
+        <w:ind w:left="1440" w:hanging="360"/>
+      </w:pPr>
+      <w:rPr>
+        <w:rFonts w:ascii="Courier New" w:hAnsi="Courier New" w:cs="Courier New" w:hint="default"/>
+      </w:rPr>
+    </w:lvl>
+    <w:lvl w:ilvl="2" w:tplc="04190005" w:tentative="1">
+      <w:start w:val="1"/>
+      <w:numFmt w:val="bullet"/>
+      <w:lvlText w:val=""/>
+      <w:lvlJc w:val="left"/>
+      <w:pPr>
+        <w:ind w:left="2160" w:hanging="360"/>
+      </w:pPr>
+      <w:rPr>
+        <w:rFonts w:ascii="Wingdings" w:hAnsi="Wingdings" w:hint="default"/>
+      </w:rPr>
+    </w:lvl>
+    <w:lvl w:ilvl="3" w:tplc="04190001" w:tentative="1">
+      <w:start w:val="1"/>
+      <w:numFmt w:val="bullet"/>
+      <w:lvlText w:val=""/>
+      <w:lvlJc w:val="left"/>
+      <w:pPr>
+        <w:ind w:left="2880" w:hanging="360"/>
+      </w:pPr>
+      <w:rPr>
+        <w:rFonts w:ascii="Symbol" w:hAnsi="Symbol" w:hint="default"/>
+      </w:rPr>
+    </w:lvl>
+    <w:lvl w:ilvl="4" w:tplc="04190003" w:tentative="1">
+      <w:start w:val="1"/>
+      <w:numFmt w:val="bullet"/>
+      <w:lvlText w:val="o"/>
+      <w:lvlJc w:val="left"/>
+      <w:pPr>
+        <w:ind w:left="3600" w:hanging="360"/>
+      </w:pPr>
+      <w:rPr>
+        <w:rFonts w:ascii="Courier New" w:hAnsi="Courier New" w:cs="Courier New" w:hint="default"/>
+      </w:rPr>
+    </w:lvl>
+    <w:lvl w:ilvl="5" w:tplc="04190005" w:tentative="1">
+      <w:start w:val="1"/>
+      <w:numFmt w:val="bullet"/>
+      <w:lvlText w:val=""/>
+      <w:lvlJc w:val="left"/>
+      <w:pPr>
+        <w:ind w:left="4320" w:hanging="360"/>
+      </w:pPr>
+      <w:rPr>
+        <w:rFonts w:ascii="Wingdings" w:hAnsi="Wingdings" w:hint="default"/>
+      </w:rPr>
+    </w:lvl>
+    <w:lvl w:ilvl="6" w:tplc="04190001" w:tentative="1">
+      <w:start w:val="1"/>
+      <w:numFmt w:val="bullet"/>
+      <w:lvlText w:val=""/>
+      <w:lvlJc w:val="left"/>
+      <w:pPr>
+        <w:ind w:left="5040" w:hanging="360"/>
+      </w:pPr>
+      <w:rPr>
+        <w:rFonts w:ascii="Symbol" w:hAnsi="Symbol" w:hint="default"/>
+      </w:rPr>
+    </w:lvl>
+    <w:lvl w:ilvl="7" w:tplc="04190003" w:tentative="1">
+      <w:start w:val="1"/>
+      <w:numFmt w:val="bullet"/>
+      <w:lvlText w:val="o"/>
+      <w:lvlJc w:val="left"/>
+      <w:pPr>
+        <w:ind w:left="5760" w:hanging="360"/>
+      </w:pPr>
+      <w:rPr>
+        <w:rFonts w:ascii="Courier New" w:hAnsi="Courier New" w:cs="Courier New" w:hint="default"/>
+      </w:rPr>
+    </w:lvl>
+    <w:lvl w:ilvl="8" w:tplc="04190005" w:tentative="1">
+      <w:start w:val="1"/>
+      <w:numFmt w:val="bullet"/>
+      <w:lvlText w:val=""/>
+      <w:lvlJc w:val="left"/>
+      <w:pPr>
+        <w:ind w:left="6480" w:hanging="360"/>
+      </w:pPr>
+      <w:rPr>
+        <w:rFonts w:ascii="Wingdings" w:hAnsi="Wingdings" w:hint="default"/>
+      </w:rPr>
+    </w:lvl>
+  </w:abstractNum>
+  <w:abstractNum w:abstractNumId="20">
     <w:nsid w:val="64E27169"/>
     <w:multiLevelType w:val="multilevel"/>
     <w:tmpl w:val="4F2812C8"/>
@@ -35505,7 +38411,96 @@
       </w:pPr>
     </w:lvl>
   </w:abstractNum>
-  <w:abstractNum w:abstractNumId="19">
+  <w:abstractNum w:abstractNumId="21">
+    <w:nsid w:val="70B4099D"/>
+    <w:multiLevelType w:val="hybridMultilevel"/>
+    <w:tmpl w:val="16A2B1F0"/>
+    <w:lvl w:ilvl="0" w:tplc="04190011">
+      <w:start w:val="1"/>
+      <w:numFmt w:val="decimal"/>
+      <w:lvlText w:val="%1)"/>
+      <w:lvlJc w:val="left"/>
+      <w:pPr>
+        <w:ind w:left="720" w:hanging="360"/>
+      </w:pPr>
+      <w:rPr>
+        <w:rFonts w:hint="default"/>
+      </w:rPr>
+    </w:lvl>
+    <w:lvl w:ilvl="1" w:tplc="04190019" w:tentative="1">
+      <w:start w:val="1"/>
+      <w:numFmt w:val="lowerLetter"/>
+      <w:lvlText w:val="%2."/>
+      <w:lvlJc w:val="left"/>
+      <w:pPr>
+        <w:ind w:left="1440" w:hanging="360"/>
+      </w:pPr>
+    </w:lvl>
+    <w:lvl w:ilvl="2" w:tplc="0419001B" w:tentative="1">
+      <w:start w:val="1"/>
+      <w:numFmt w:val="lowerRoman"/>
+      <w:lvlText w:val="%3."/>
+      <w:lvlJc w:val="right"/>
+      <w:pPr>
+        <w:ind w:left="2160" w:hanging="180"/>
+      </w:pPr>
+    </w:lvl>
+    <w:lvl w:ilvl="3" w:tplc="0419000F" w:tentative="1">
+      <w:start w:val="1"/>
+      <w:numFmt w:val="decimal"/>
+      <w:lvlText w:val="%4."/>
+      <w:lvlJc w:val="left"/>
+      <w:pPr>
+        <w:ind w:left="2880" w:hanging="360"/>
+      </w:pPr>
+    </w:lvl>
+    <w:lvl w:ilvl="4" w:tplc="04190019" w:tentative="1">
+      <w:start w:val="1"/>
+      <w:numFmt w:val="lowerLetter"/>
+      <w:lvlText w:val="%5."/>
+      <w:lvlJc w:val="left"/>
+      <w:pPr>
+        <w:ind w:left="3600" w:hanging="360"/>
+      </w:pPr>
+    </w:lvl>
+    <w:lvl w:ilvl="5" w:tplc="0419001B" w:tentative="1">
+      <w:start w:val="1"/>
+      <w:numFmt w:val="lowerRoman"/>
+      <w:lvlText w:val="%6."/>
+      <w:lvlJc w:val="right"/>
+      <w:pPr>
+        <w:ind w:left="4320" w:hanging="180"/>
+      </w:pPr>
+    </w:lvl>
+    <w:lvl w:ilvl="6" w:tplc="0419000F" w:tentative="1">
+      <w:start w:val="1"/>
+      <w:numFmt w:val="decimal"/>
+      <w:lvlText w:val="%7."/>
+      <w:lvlJc w:val="left"/>
+      <w:pPr>
+        <w:ind w:left="5040" w:hanging="360"/>
+      </w:pPr>
+    </w:lvl>
+    <w:lvl w:ilvl="7" w:tplc="04190019" w:tentative="1">
+      <w:start w:val="1"/>
+      <w:numFmt w:val="lowerLetter"/>
+      <w:lvlText w:val="%8."/>
+      <w:lvlJc w:val="left"/>
+      <w:pPr>
+        <w:ind w:left="5760" w:hanging="360"/>
+      </w:pPr>
+    </w:lvl>
+    <w:lvl w:ilvl="8" w:tplc="0419001B" w:tentative="1">
+      <w:start w:val="1"/>
+      <w:numFmt w:val="lowerRoman"/>
+      <w:lvlText w:val="%9."/>
+      <w:lvlJc w:val="right"/>
+      <w:pPr>
+        <w:ind w:left="6480" w:hanging="180"/>
+      </w:pPr>
+    </w:lvl>
+  </w:abstractNum>
+  <w:abstractNum w:abstractNumId="22">
     <w:nsid w:val="79A63A42"/>
     <w:multiLevelType w:val="hybridMultilevel"/>
     <w:tmpl w:val="7C625332"/>
@@ -35618,7 +38613,7 @@
       </w:rPr>
     </w:lvl>
   </w:abstractNum>
-  <w:abstractNum w:abstractNumId="20">
+  <w:abstractNum w:abstractNumId="23">
     <w:nsid w:val="7E403376"/>
     <w:multiLevelType w:val="hybridMultilevel"/>
     <w:tmpl w:val="E0887E0A"/>
@@ -35731,7 +38726,7 @@
       </w:rPr>
     </w:lvl>
   </w:abstractNum>
-  <w:abstractNum w:abstractNumId="21">
+  <w:abstractNum w:abstractNumId="24">
     <w:nsid w:val="7F844D24"/>
     <w:multiLevelType w:val="hybridMultilevel"/>
     <w:tmpl w:val="270083B8"/>
@@ -35845,7 +38840,7 @@
     </w:lvl>
   </w:abstractNum>
   <w:num w:numId="1">
-    <w:abstractNumId w:val="15"/>
+    <w:abstractNumId w:val="16"/>
   </w:num>
   <w:num w:numId="2">
     <w:abstractNumId w:val="0"/>
@@ -35857,25 +38852,25 @@
     <w:abstractNumId w:val="6"/>
   </w:num>
   <w:num w:numId="5">
-    <w:abstractNumId w:val="19"/>
+    <w:abstractNumId w:val="22"/>
   </w:num>
   <w:num w:numId="6">
     <w:abstractNumId w:val="2"/>
   </w:num>
   <w:num w:numId="7">
-    <w:abstractNumId w:val="10"/>
+    <w:abstractNumId w:val="11"/>
   </w:num>
   <w:num w:numId="8">
     <w:abstractNumId w:val="4"/>
   </w:num>
   <w:num w:numId="9">
-    <w:abstractNumId w:val="12"/>
+    <w:abstractNumId w:val="13"/>
   </w:num>
   <w:num w:numId="10">
     <w:abstractNumId w:val="5"/>
   </w:num>
   <w:num w:numId="11">
-    <w:abstractNumId w:val="9"/>
+    <w:abstractNumId w:val="10"/>
   </w:num>
   <w:num w:numId="12">
     <w:abstractNumId w:val="1"/>
@@ -35884,31 +38879,40 @@
     <w:abstractNumId w:val="3"/>
   </w:num>
   <w:num w:numId="14">
+    <w:abstractNumId w:val="24"/>
+  </w:num>
+  <w:num w:numId="15">
+    <w:abstractNumId w:val="23"/>
+  </w:num>
+  <w:num w:numId="16">
+    <w:abstractNumId w:val="17"/>
+  </w:num>
+  <w:num w:numId="17">
+    <w:abstractNumId w:val="18"/>
+  </w:num>
+  <w:num w:numId="18">
+    <w:abstractNumId w:val="20"/>
+  </w:num>
+  <w:num w:numId="19">
+    <w:abstractNumId w:val="15"/>
+  </w:num>
+  <w:num w:numId="20">
+    <w:abstractNumId w:val="12"/>
+  </w:num>
+  <w:num w:numId="21">
+    <w:abstractNumId w:val="9"/>
+  </w:num>
+  <w:num w:numId="22">
+    <w:abstractNumId w:val="14"/>
+  </w:num>
+  <w:num w:numId="23">
+    <w:abstractNumId w:val="8"/>
+  </w:num>
+  <w:num w:numId="24">
     <w:abstractNumId w:val="21"/>
   </w:num>
-  <w:num w:numId="15">
-    <w:abstractNumId w:val="20"/>
-  </w:num>
-  <w:num w:numId="16">
-    <w:abstractNumId w:val="16"/>
-  </w:num>
-  <w:num w:numId="17">
-    <w:abstractNumId w:val="17"/>
-  </w:num>
-  <w:num w:numId="18">
-    <w:abstractNumId w:val="18"/>
-  </w:num>
-  <w:num w:numId="19">
-    <w:abstractNumId w:val="14"/>
-  </w:num>
-  <w:num w:numId="20">
-    <w:abstractNumId w:val="11"/>
-  </w:num>
-  <w:num w:numId="21">
-    <w:abstractNumId w:val="8"/>
-  </w:num>
-  <w:num w:numId="22">
-    <w:abstractNumId w:val="13"/>
+  <w:num w:numId="25">
+    <w:abstractNumId w:val="19"/>
   </w:num>
 </w:numbering>
 </file>

</xml_diff>

<commit_message>
add PropTypes to PizzaBlock
</commit_message>
<xml_diff>
--- a/Курс React Pizza.docx
+++ b/Курс React Pizza.docx
@@ -33414,127 +33414,205 @@
       <w:pPr>
         <w:rPr>
           <w:b/>
+          <w:lang w:val="en-US"/>
         </w:rPr>
       </w:pPr>
       <w:r>
         <w:rPr>
           <w:b/>
         </w:rPr>
-        <w:t xml:space="preserve">Асинхронные запросы, </w:t>
-      </w:r>
-      <w:proofErr w:type="spellStart"/>
+        <w:t xml:space="preserve">Асинхронные запросы и </w:t>
+      </w:r>
       <w:r>
         <w:rPr>
           <w:b/>
           <w:lang w:val="en-US"/>
         </w:rPr>
-        <w:t>PropTypes</w:t>
-      </w:r>
-      <w:proofErr w:type="spellEnd"/>
-      <w:r>
-        <w:rPr>
-          <w:b/>
-        </w:rPr>
+        <w:t>fetch()</w:t>
+      </w:r>
+    </w:p>
+    <w:p/>
+    <w:p>
+      <w:r>
+        <w:t xml:space="preserve">Для </w:t>
+      </w:r>
+      <w:r>
+        <w:t xml:space="preserve">нашего </w:t>
+      </w:r>
+      <w:r>
+        <w:t xml:space="preserve">магазина нужна СУБД, </w:t>
+      </w:r>
+      <w:r>
+        <w:t xml:space="preserve">с которой можно общаться по </w:t>
+      </w:r>
+      <w:r>
+        <w:rPr>
+          <w:lang w:val="en-US"/>
+        </w:rPr>
+        <w:t>http</w:t>
+      </w:r>
+      <w:r>
         <w:t xml:space="preserve">, </w:t>
       </w:r>
-      <w:proofErr w:type="spellStart"/>
-      <w:r>
-        <w:rPr>
-          <w:b/>
+      <w:r>
+        <w:t xml:space="preserve">но без </w:t>
+      </w:r>
+      <w:r>
+        <w:rPr>
+          <w:lang w:val="en-US"/>
+        </w:rPr>
+        <w:t>backend</w:t>
+      </w:r>
+      <w:r>
+        <w:t>.</w:t>
+      </w:r>
+    </w:p>
+    <w:p>
+      <w:pPr>
+        <w:rPr>
+          <w:lang w:val="en-US"/>
+        </w:rPr>
+      </w:pPr>
+      <w:r>
+        <w:t xml:space="preserve">Нам надо, чтобы работал какой-то локальный сервер, который бы принимал запросы </w:t>
+      </w:r>
+      <w:r>
+        <w:rPr>
+          <w:lang w:val="en-US"/>
+        </w:rPr>
+        <w:t>HTTP</w:t>
+      </w:r>
+      <w:r>
+        <w:t xml:space="preserve"> и отдавал </w:t>
+      </w:r>
+      <w:r>
+        <w:rPr>
+          <w:lang w:val="en-US"/>
+        </w:rPr>
+        <w:t>JSON</w:t>
+      </w:r>
+      <w:r>
+        <w:t>.</w:t>
+      </w:r>
+    </w:p>
+    <w:p>
+      <w:r>
+        <w:t xml:space="preserve">Для этого просто кинем тестовый файл </w:t>
+      </w:r>
+      <w:proofErr w:type="spellStart"/>
+      <w:r>
+        <w:rPr>
+          <w:lang w:val="en-US"/>
+        </w:rPr>
+        <w:t>db</w:t>
+      </w:r>
+      <w:proofErr w:type="spellEnd"/>
+      <w:r>
+        <w:t>.</w:t>
+      </w:r>
+      <w:proofErr w:type="spellStart"/>
+      <w:r>
+        <w:rPr>
           <w:lang w:val="en-US"/>
         </w:rPr>
         <w:t>json</w:t>
       </w:r>
       <w:proofErr w:type="spellEnd"/>
       <w:r>
-        <w:rPr>
-          <w:b/>
-        </w:rPr>
-        <w:t>-</w:t>
-      </w:r>
-      <w:r>
-        <w:rPr>
-          <w:b/>
-          <w:lang w:val="en-US"/>
-        </w:rPr>
-        <w:t>server</w:t>
-      </w:r>
+        <w:t xml:space="preserve"> в папку </w:t>
+      </w:r>
+      <w:r>
+        <w:rPr>
+          <w:lang w:val="en-US"/>
+        </w:rPr>
+        <w:t>public</w:t>
+      </w:r>
+      <w:r>
+        <w:t>,</w:t>
+      </w:r>
+      <w:r>
+        <w:t xml:space="preserve"> и он будет доступен по </w:t>
+      </w:r>
+      <w:r>
+        <w:rPr>
+          <w:lang w:val="en-US"/>
+        </w:rPr>
+        <w:t>URL</w:t>
+      </w:r>
+      <w:r>
+        <w:t xml:space="preserve"> </w:t>
+      </w:r>
+      <w:hyperlink r:id="rId24" w:history="1">
+        <w:r>
+          <w:rPr>
+            <w:rStyle w:val="a3"/>
+            <w:lang w:val="en-US"/>
+          </w:rPr>
+          <w:t>http</w:t>
+        </w:r>
+        <w:r>
+          <w:rPr>
+            <w:rStyle w:val="a3"/>
+          </w:rPr>
+          <w:t>://</w:t>
+        </w:r>
+        <w:proofErr w:type="spellStart"/>
+        <w:r>
+          <w:rPr>
+            <w:rStyle w:val="a3"/>
+            <w:lang w:val="en-US"/>
+          </w:rPr>
+          <w:t>localhostL</w:t>
+        </w:r>
+        <w:proofErr w:type="spellEnd"/>
+        <w:r>
+          <w:rPr>
+            <w:rStyle w:val="a3"/>
+          </w:rPr>
+          <w:t>3000/</w:t>
+        </w:r>
+        <w:proofErr w:type="spellStart"/>
+        <w:r>
+          <w:rPr>
+            <w:rStyle w:val="a3"/>
+            <w:lang w:val="en-US"/>
+          </w:rPr>
+          <w:t>db</w:t>
+        </w:r>
+        <w:proofErr w:type="spellEnd"/>
+        <w:r>
+          <w:rPr>
+            <w:rStyle w:val="a3"/>
+          </w:rPr>
+          <w:t>.</w:t>
+        </w:r>
+        <w:proofErr w:type="spellStart"/>
+        <w:r>
+          <w:rPr>
+            <w:rStyle w:val="a3"/>
+            <w:lang w:val="en-US"/>
+          </w:rPr>
+          <w:t>json</w:t>
+        </w:r>
+        <w:proofErr w:type="spellEnd"/>
+      </w:hyperlink>
     </w:p>
     <w:p/>
     <w:p>
       <w:r>
-        <w:t xml:space="preserve">Для </w:t>
-      </w:r>
-      <w:r>
-        <w:t xml:space="preserve">нашего </w:t>
-      </w:r>
-      <w:r>
-        <w:t xml:space="preserve">магазина нужна СУБД, </w:t>
-      </w:r>
-      <w:r>
-        <w:t xml:space="preserve">с которой можно общаться по </w:t>
-      </w:r>
-      <w:r>
-        <w:rPr>
-          <w:lang w:val="en-US"/>
-        </w:rPr>
-        <w:t>http</w:t>
-      </w:r>
-      <w:r>
-        <w:t xml:space="preserve">, </w:t>
-      </w:r>
-      <w:r>
-        <w:t xml:space="preserve">но без </w:t>
-      </w:r>
-      <w:r>
-        <w:rPr>
-          <w:lang w:val="en-US"/>
-        </w:rPr>
-        <w:t>backend</w:t>
-      </w:r>
+        <w:t xml:space="preserve">Скачиваем тестовый </w:t>
+      </w:r>
+      <w:proofErr w:type="spellStart"/>
+      <w:r>
+        <w:rPr>
+          <w:lang w:val="en-US"/>
+        </w:rPr>
+        <w:t>db</w:t>
+      </w:r>
+      <w:proofErr w:type="spellEnd"/>
       <w:r>
         <w:t>.</w:t>
       </w:r>
-    </w:p>
-    <w:p>
-      <w:r>
-        <w:t xml:space="preserve">Нам надо, чтобы работал какой-то локальный сервер, который бы принимал запросы </w:t>
-      </w:r>
-      <w:r>
-        <w:rPr>
-          <w:lang w:val="en-US"/>
-        </w:rPr>
-        <w:t>HTTP</w:t>
-      </w:r>
-      <w:r>
-        <w:t xml:space="preserve"> и отдавал </w:t>
-      </w:r>
-      <w:r>
-        <w:rPr>
-          <w:lang w:val="en-US"/>
-        </w:rPr>
-        <w:t>JSON</w:t>
-      </w:r>
-      <w:r>
-        <w:t>.</w:t>
-      </w:r>
-    </w:p>
-    <w:p/>
-    <w:p>
-      <w:r>
-        <w:t xml:space="preserve">Скачиваем тестовый </w:t>
-      </w:r>
-      <w:proofErr w:type="spellStart"/>
-      <w:r>
-        <w:rPr>
-          <w:lang w:val="en-US"/>
-        </w:rPr>
-        <w:t>db</w:t>
-      </w:r>
-      <w:proofErr w:type="spellEnd"/>
-      <w:r>
-        <w:t>.</w:t>
-      </w:r>
       <w:proofErr w:type="spellStart"/>
       <w:r>
         <w:rPr>
@@ -33546,7 +33624,7 @@
       <w:r>
         <w:t xml:space="preserve">: </w:t>
       </w:r>
-      <w:hyperlink r:id="rId24" w:history="1">
+      <w:hyperlink r:id="rId25" w:history="1">
         <w:r>
           <w:rPr>
             <w:rStyle w:val="a3"/>
@@ -34245,7 +34323,10 @@
     <w:p/>
     <w:p>
       <w:r>
-        <w:t xml:space="preserve">Содержимое файла </w:t>
+        <w:t>Тогда с</w:t>
+      </w:r>
+      <w:r>
+        <w:t xml:space="preserve">одержимое файла </w:t>
       </w:r>
       <w:proofErr w:type="spellStart"/>
       <w:r>
@@ -34267,33 +34348,18 @@
       </w:r>
       <w:proofErr w:type="spellEnd"/>
       <w:r>
-        <w:t xml:space="preserve"> должно отдаваться по </w:t>
-      </w:r>
-      <w:r>
-        <w:rPr>
-          <w:lang w:val="en-US"/>
-        </w:rPr>
-        <w:t>http</w:t>
-      </w:r>
-      <w:r>
-        <w:t>-</w:t>
-      </w:r>
-      <w:r>
-        <w:t xml:space="preserve">запросу и сохраняться в </w:t>
-      </w:r>
-      <w:r>
-        <w:rPr>
-          <w:lang w:val="en-US"/>
-        </w:rPr>
-        <w:t>React</w:t>
-      </w:r>
-      <w:r>
-        <w:t xml:space="preserve">. </w:t>
-      </w:r>
-      <w:r>
-        <w:t xml:space="preserve">По адресу </w:t>
-      </w:r>
-      <w:hyperlink r:id="rId25" w:history="1">
+        <w:t xml:space="preserve"> </w:t>
+      </w:r>
+      <w:r>
+        <w:t>будет доступно</w:t>
+      </w:r>
+      <w:r>
+        <w:t xml:space="preserve"> </w:t>
+      </w:r>
+      <w:r>
+        <w:t xml:space="preserve">по ссылке </w:t>
+      </w:r>
+      <w:hyperlink r:id="rId26" w:history="1">
         <w:r>
           <w:rPr>
             <w:rStyle w:val="a3"/>
@@ -34349,60 +34415,44 @@
         <w:t xml:space="preserve"> </w:t>
       </w:r>
       <w:r>
-        <w:t xml:space="preserve">мы получаем содержимое файла </w:t>
-      </w:r>
-      <w:proofErr w:type="spellStart"/>
-      <w:r>
-        <w:rPr>
-          <w:lang w:val="en-US"/>
-        </w:rPr>
-        <w:t>db</w:t>
+        <w:t xml:space="preserve"> - без сервера</w:t>
+      </w:r>
+      <w:r>
+        <w:t xml:space="preserve">. </w:t>
+      </w:r>
+      <w:r>
+        <w:t xml:space="preserve">Обращаться к нему можно через стандартный </w:t>
+      </w:r>
+      <w:r>
+        <w:rPr>
+          <w:lang w:val="en-US"/>
+        </w:rPr>
+        <w:t>fetch</w:t>
+      </w:r>
+      <w:r>
+        <w:t>()</w:t>
+      </w:r>
+      <w:r>
+        <w:t xml:space="preserve"> и</w:t>
+      </w:r>
+      <w:r>
+        <w:t xml:space="preserve"> </w:t>
+      </w:r>
+      <w:proofErr w:type="spellStart"/>
+      <w:r>
+        <w:rPr>
+          <w:lang w:val="en-US"/>
+        </w:rPr>
+        <w:t>axios</w:t>
       </w:r>
       <w:proofErr w:type="spellEnd"/>
       <w:r>
         <w:t>.</w:t>
       </w:r>
-      <w:proofErr w:type="spellStart"/>
-      <w:r>
-        <w:rPr>
-          <w:lang w:val="en-US"/>
-        </w:rPr>
-        <w:t>json</w:t>
-      </w:r>
-      <w:proofErr w:type="spellEnd"/>
-      <w:r>
-        <w:t xml:space="preserve">. </w:t>
-      </w:r>
-      <w:r>
-        <w:t xml:space="preserve">Обращаться к нему можно через стандартный </w:t>
-      </w:r>
-      <w:r>
-        <w:rPr>
-          <w:lang w:val="en-US"/>
-        </w:rPr>
-        <w:t>fetch</w:t>
-      </w:r>
-      <w:r>
-        <w:t>(),</w:t>
-      </w:r>
-      <w:r>
-        <w:t xml:space="preserve"> а также дополнительную библиотеку </w:t>
-      </w:r>
-      <w:proofErr w:type="spellStart"/>
-      <w:r>
-        <w:rPr>
-          <w:lang w:val="en-US"/>
-        </w:rPr>
-        <w:t>axios</w:t>
-      </w:r>
-      <w:proofErr w:type="spellEnd"/>
-      <w:r>
-        <w:t>.</w:t>
-      </w:r>
     </w:p>
     <w:p/>
     <w:p>
-      <w:hyperlink r:id="rId26" w:history="1">
+      <w:hyperlink r:id="rId27" w:history="1">
         <w:r>
           <w:rPr>
             <w:rStyle w:val="a3"/>
@@ -34489,7 +34539,6 @@
     </w:p>
     <w:p>
       <w:r>
-        <w:lastRenderedPageBreak/>
         <w:t xml:space="preserve">Мы </w:t>
       </w:r>
       <w:r>
@@ -34498,12 +34547,25 @@
       <w:r>
         <w:t xml:space="preserve">будем получать данные с </w:t>
       </w:r>
-      <w:r>
-        <w:rPr>
-          <w:lang w:val="en-US"/>
-        </w:rPr>
-        <w:t>backend</w:t>
-      </w:r>
+      <w:proofErr w:type="spellStart"/>
+      <w:r>
+        <w:rPr>
+          <w:lang w:val="en-US"/>
+        </w:rPr>
+        <w:t>db</w:t>
+      </w:r>
+      <w:proofErr w:type="spellEnd"/>
+      <w:r>
+        <w:t>.</w:t>
+      </w:r>
+      <w:proofErr w:type="spellStart"/>
+      <w:r>
+        <w:rPr>
+          <w:lang w:val="en-US"/>
+        </w:rPr>
+        <w:t>json</w:t>
+      </w:r>
+      <w:proofErr w:type="spellEnd"/>
       <w:r>
         <w:t>,</w:t>
       </w:r>
@@ -34531,9 +34593,6 @@
       </w:r>
       <w:proofErr w:type="spellEnd"/>
       <w:r>
-        <w:rPr>
-          <w:lang w:val="en-US"/>
-        </w:rPr>
         <w:t xml:space="preserve"> </w:t>
       </w:r>
       <w:r>
@@ -34583,7 +34642,7 @@
       <w:r>
         <w:t xml:space="preserve">, то они доступны по ссылке </w:t>
       </w:r>
-      <w:hyperlink r:id="rId27" w:history="1">
+      <w:hyperlink r:id="rId28" w:history="1">
         <w:r>
           <w:rPr>
             <w:rStyle w:val="a3"/>
@@ -35125,11 +35184,35 @@
       <w:r>
         <w:t>[10].</w:t>
       </w:r>
+      <w:r>
+        <w:t xml:space="preserve"> </w:t>
+      </w:r>
+      <w:r>
+        <w:t>У нас не просто массив</w:t>
+      </w:r>
+      <w:r>
+        <w:t xml:space="preserve">; </w:t>
+      </w:r>
+      <w:r>
+        <w:t>он внутри объекта. Это позволит расширить функционал в дальнейшем.</w:t>
+      </w:r>
     </w:p>
     <w:p/>
     <w:p>
       <w:r>
-        <w:t xml:space="preserve">Этот код можно использовать в </w:t>
+        <w:t xml:space="preserve">Этот код </w:t>
+      </w:r>
+      <w:r>
+        <w:rPr>
+          <w:lang w:val="en-US"/>
+        </w:rPr>
+        <w:t>fetch</w:t>
+      </w:r>
+      <w:r>
+        <w:t xml:space="preserve">() </w:t>
+      </w:r>
+      <w:r>
+        <w:t xml:space="preserve">можно использовать в </w:t>
       </w:r>
       <w:proofErr w:type="spellStart"/>
       <w:r>
@@ -35143,7 +35226,19 @@
         <w:t>(),</w:t>
       </w:r>
       <w:r>
-        <w:t xml:space="preserve"> то так делать плохо.</w:t>
+        <w:t xml:space="preserve"> </w:t>
+      </w:r>
+      <w:r>
+        <w:t>н</w:t>
+      </w:r>
+      <w:r>
+        <w:t xml:space="preserve">о </w:t>
+      </w:r>
+      <w:r>
+        <w:t xml:space="preserve">вообще </w:t>
+      </w:r>
+      <w:r>
+        <w:t>так делать плохо.</w:t>
       </w:r>
     </w:p>
     <w:p>
@@ -35180,7 +35275,19 @@
         <w:t>App</w:t>
       </w:r>
       <w:r>
-        <w:t xml:space="preserve"> создаем локальный стейт – массив пицц (изначально пустой)</w:t>
+        <w:t xml:space="preserve"> создаем локальный стейт </w:t>
+      </w:r>
+      <w:r>
+        <w:t>для</w:t>
+      </w:r>
+      <w:r>
+        <w:t xml:space="preserve"> массив</w:t>
+      </w:r>
+      <w:r>
+        <w:t>а</w:t>
+      </w:r>
+      <w:r>
+        <w:t xml:space="preserve"> пицц (изначально пустой)</w:t>
       </w:r>
     </w:p>
     <w:p>
@@ -35240,7 +35347,28 @@
       </w:r>
       <w:proofErr w:type="spellEnd"/>
       <w:r>
-        <w:t xml:space="preserve"> и отображаем на странице</w:t>
+        <w:t>, помещаем массив в стейт</w:t>
+      </w:r>
+    </w:p>
+    <w:p>
+      <w:pPr>
+        <w:pStyle w:val="a6"/>
+        <w:numPr>
+          <w:ilvl w:val="0"/>
+          <w:numId w:val="25"/>
+        </w:numPr>
+      </w:pPr>
+      <w:r>
+        <w:t xml:space="preserve">Через </w:t>
+      </w:r>
+      <w:r>
+        <w:rPr>
+          <w:lang w:val="en-US"/>
+        </w:rPr>
+        <w:t xml:space="preserve">map() </w:t>
+      </w:r>
+      <w:r>
+        <w:t xml:space="preserve">выводим элементы массива </w:t>
       </w:r>
     </w:p>
     <w:p/>
@@ -36082,7 +36210,7 @@
           <w:lang w:val="en-US"/>
         </w:rPr>
       </w:pPr>
-      <w:hyperlink r:id="rId28" w:history="1">
+      <w:hyperlink r:id="rId29" w:history="1">
         <w:r>
           <w:rPr>
             <w:rStyle w:val="a3"/>
@@ -36142,6 +36270,33 @@
         <w:t xml:space="preserve"> </w:t>
       </w:r>
       <w:r>
+        <w:t>на</w:t>
+      </w:r>
+      <w:r>
+        <w:rPr>
+          <w:lang w:val="en-US"/>
+        </w:rPr>
+        <w:t xml:space="preserve"> </w:t>
+      </w:r>
+      <w:r>
+        <w:t>главной</w:t>
+      </w:r>
+      <w:r>
+        <w:rPr>
+          <w:lang w:val="en-US"/>
+        </w:rPr>
+        <w:t xml:space="preserve"> </w:t>
+      </w:r>
+      <w:r>
+        <w:t>странице</w:t>
+      </w:r>
+      <w:r>
+        <w:rPr>
+          <w:lang w:val="en-US"/>
+        </w:rPr>
+        <w:t xml:space="preserve"> </w:t>
+      </w:r>
+      <w:r>
         <w:t>создаем</w:t>
       </w:r>
       <w:r>
@@ -36314,7 +36469,13 @@
         <w:t xml:space="preserve"> components/index.js</w:t>
       </w:r>
     </w:p>
-    <w:p/>
+    <w:p>
+      <w:pPr>
+        <w:rPr>
+          <w:lang w:val="en-US"/>
+        </w:rPr>
+      </w:pPr>
+    </w:p>
     <w:p>
       <w:pPr>
         <w:rPr>
@@ -37225,10 +37386,7 @@
         <w:t xml:space="preserve"> </w:t>
       </w:r>
       <w:r>
-        <w:t>одной пиццы – и выводим его поля</w:t>
-      </w:r>
-      <w:r>
-        <w:t xml:space="preserve"> в </w:t>
+        <w:t xml:space="preserve">одной пиццы – и выводим его поля в </w:t>
       </w:r>
       <w:proofErr w:type="spellStart"/>
       <w:r>
@@ -37239,13 +37397,21 @@
       </w:r>
       <w:proofErr w:type="spellEnd"/>
       <w:r>
-        <w:t>.</w:t>
-      </w:r>
-      <w:r>
-        <w:t xml:space="preserve"> Иначе м</w:t>
-      </w:r>
-      <w:r>
-        <w:t xml:space="preserve">ожно сразу сделать </w:t>
+        <w:t xml:space="preserve">. </w:t>
+      </w:r>
+      <w:r>
+        <w:t>Можно</w:t>
+      </w:r>
+      <w:r>
+        <w:t xml:space="preserve"> </w:t>
+      </w:r>
+      <w:proofErr w:type="spellStart"/>
+      <w:r>
+        <w:t>можно</w:t>
+      </w:r>
+      <w:proofErr w:type="spellEnd"/>
+      <w:r>
+        <w:t xml:space="preserve"> сразу сделать </w:t>
       </w:r>
       <w:proofErr w:type="spellStart"/>
       <w:r>
@@ -37293,22 +37459,20 @@
       <w:r>
         <w:t>}</w:t>
       </w:r>
-    </w:p>
-    <w:p/>
-    <w:p>
-      <w:pPr>
-        <w:rPr>
-          <w:lang w:val="en-US"/>
-        </w:rPr>
-      </w:pPr>
-      <w:r>
-        <w:t>Еще вариант</w:t>
-      </w:r>
-      <w:r>
-        <w:t xml:space="preserve">: </w:t>
-      </w:r>
-      <w:r>
-        <w:t>передать все пропсы так</w:t>
+      <w:r>
+        <w:t>, е</w:t>
+      </w:r>
+      <w:r>
+        <w:t>ще вариант</w:t>
+      </w:r>
+      <w:r>
+        <w:t xml:space="preserve"> – сразу </w:t>
+      </w:r>
+      <w:r>
+        <w:t xml:space="preserve">передать все пропсы </w:t>
+      </w:r>
+      <w:r>
+        <w:t>через деструктурированный объект</w:t>
       </w:r>
       <w:r>
         <w:t>:</w:t>
@@ -37338,11 +37502,19 @@
         <w:rPr>
           <w:lang w:val="en-US"/>
         </w:rPr>
-        <w:t>Home: &lt;</w:t>
-      </w:r>
-      <w:proofErr w:type="spellStart"/>
-      <w:r>
-        <w:rPr>
+        <w:t xml:space="preserve">Home: </w:t>
+      </w:r>
+      <w:r>
+        <w:rPr>
+          <w:rFonts w:ascii="Courier New" w:hAnsi="Courier New" w:cs="Courier New"/>
+          <w:lang w:val="en-US"/>
+        </w:rPr>
+        <w:t>&lt;</w:t>
+      </w:r>
+      <w:proofErr w:type="spellStart"/>
+      <w:r>
+        <w:rPr>
+          <w:rFonts w:ascii="Courier New" w:hAnsi="Courier New" w:cs="Courier New"/>
           <w:lang w:val="en-US"/>
         </w:rPr>
         <w:t>PizzaBlock</w:t>
@@ -37350,6 +37522,7 @@
       <w:proofErr w:type="spellEnd"/>
       <w:r>
         <w:rPr>
+          <w:rFonts w:ascii="Courier New" w:hAnsi="Courier New" w:cs="Courier New"/>
           <w:lang w:val="en-US"/>
         </w:rPr>
         <w:t xml:space="preserve"> key={pizza.id} {…pizza}/&gt;</w:t>
@@ -37391,6 +37564,7 @@
       </w:r>
       <w:r>
         <w:rPr>
+          <w:rFonts w:ascii="Courier New" w:hAnsi="Courier New" w:cs="Courier New"/>
           <w:lang w:val="en-US"/>
         </w:rPr>
         <w:t xml:space="preserve">function </w:t>
@@ -37398,6 +37572,7 @@
       <w:proofErr w:type="spellStart"/>
       <w:r>
         <w:rPr>
+          <w:rFonts w:ascii="Courier New" w:hAnsi="Courier New" w:cs="Courier New"/>
           <w:lang w:val="en-US"/>
         </w:rPr>
         <w:t>PizzaBlock</w:t>
@@ -37405,19 +37580,15 @@
       <w:proofErr w:type="spellEnd"/>
       <w:r>
         <w:rPr>
-          <w:lang w:val="en-US"/>
-        </w:rPr>
-        <w:t xml:space="preserve">({ </w:t>
-      </w:r>
-      <w:r>
-        <w:rPr>
-          <w:lang w:val="en-US"/>
-        </w:rPr>
-        <w:t xml:space="preserve">name, </w:t>
-      </w:r>
-      <w:proofErr w:type="spellStart"/>
-      <w:r>
-        <w:rPr>
+          <w:rFonts w:ascii="Courier New" w:hAnsi="Courier New" w:cs="Courier New"/>
+          <w:lang w:val="en-US"/>
+        </w:rPr>
+        <w:t xml:space="preserve">({ name, </w:t>
+      </w:r>
+      <w:proofErr w:type="spellStart"/>
+      <w:r>
+        <w:rPr>
+          <w:rFonts w:ascii="Courier New" w:hAnsi="Courier New" w:cs="Courier New"/>
           <w:lang w:val="en-US"/>
         </w:rPr>
         <w:t>imageUrl</w:t>
@@ -37425,15 +37596,10 @@
       <w:proofErr w:type="spellEnd"/>
       <w:r>
         <w:rPr>
-          <w:lang w:val="en-US"/>
-        </w:rPr>
-        <w:t>, price, id, types, sizes</w:t>
-      </w:r>
-      <w:r>
-        <w:rPr>
-          <w:lang w:val="en-US"/>
-        </w:rPr>
-        <w:t xml:space="preserve"> })</w:t>
+          <w:rFonts w:ascii="Courier New" w:hAnsi="Courier New" w:cs="Courier New"/>
+          <w:lang w:val="en-US"/>
+        </w:rPr>
+        <w:t>, price, id, types, sizes })</w:t>
       </w:r>
     </w:p>
     <w:p>
@@ -37448,20 +37614,20 @@
         <w:spacing w:line="360" w:lineRule="atLeast"/>
         <w:rPr>
           <w:rFonts w:ascii="Consolas" w:eastAsia="Times New Roman" w:hAnsi="Consolas" w:cs="Times New Roman"/>
-          <w:color w:val="D4D4D4"/>
-          <w:sz w:val="18"/>
-          <w:szCs w:val="18"/>
-          <w:lang w:val="en-US" w:eastAsia="ru-RU"/>
-        </w:rPr>
-      </w:pPr>
-      <w:r>
-        <w:rPr>
-          <w:rFonts w:ascii="Consolas" w:eastAsia="Times New Roman" w:hAnsi="Consolas" w:cs="Times New Roman"/>
           <w:color w:val="569CD6"/>
           <w:sz w:val="18"/>
           <w:szCs w:val="18"/>
           <w:lang w:val="en-US" w:eastAsia="ru-RU"/>
         </w:rPr>
+      </w:pPr>
+      <w:r>
+        <w:rPr>
+          <w:rFonts w:ascii="Consolas" w:eastAsia="Times New Roman" w:hAnsi="Consolas" w:cs="Times New Roman"/>
+          <w:color w:val="569CD6"/>
+          <w:sz w:val="18"/>
+          <w:szCs w:val="18"/>
+          <w:lang w:val="en-US" w:eastAsia="ru-RU"/>
+        </w:rPr>
         <w:t>{</w:t>
       </w:r>
       <w:r>
@@ -37755,7 +37921,6 @@
         <w:t>}</w:t>
       </w:r>
     </w:p>
-    <w:p/>
     <w:p>
       <w:pPr>
         <w:shd w:val="clear" w:color="auto" w:fill="1E1E1E"/>
@@ -37768,6 +37933,20 @@
           <w:lang w:val="en-US" w:eastAsia="ru-RU"/>
         </w:rPr>
       </w:pPr>
+    </w:p>
+    <w:p/>
+    <w:p>
+      <w:pPr>
+        <w:shd w:val="clear" w:color="auto" w:fill="1E1E1E"/>
+        <w:spacing w:line="360" w:lineRule="atLeast"/>
+        <w:rPr>
+          <w:rFonts w:ascii="Consolas" w:eastAsia="Times New Roman" w:hAnsi="Consolas" w:cs="Times New Roman"/>
+          <w:color w:val="D4D4D4"/>
+          <w:sz w:val="18"/>
+          <w:szCs w:val="18"/>
+          <w:lang w:val="en-US" w:eastAsia="ru-RU"/>
+        </w:rPr>
+      </w:pPr>
       <w:r>
         <w:rPr>
           <w:rFonts w:ascii="Consolas" w:eastAsia="Times New Roman" w:hAnsi="Consolas" w:cs="Times New Roman"/>
@@ -37951,6 +38130,19 @@
     </w:p>
     <w:p>
       <w:pPr>
+        <w:shd w:val="clear" w:color="auto" w:fill="1E1E1E"/>
+        <w:spacing w:line="360" w:lineRule="atLeast"/>
+        <w:rPr>
+          <w:rFonts w:ascii="Consolas" w:eastAsia="Times New Roman" w:hAnsi="Consolas" w:cs="Times New Roman"/>
+          <w:color w:val="D4D4D4"/>
+          <w:sz w:val="18"/>
+          <w:szCs w:val="18"/>
+          <w:lang w:val="en-US" w:eastAsia="ru-RU"/>
+        </w:rPr>
+      </w:pPr>
+    </w:p>
+    <w:p>
+      <w:pPr>
         <w:rPr>
           <w:lang w:val="en-US"/>
         </w:rPr>
@@ -37969,7 +38161,25 @@
       </w:r>
       <w:proofErr w:type="spellEnd"/>
       <w:r>
-        <w:t xml:space="preserve"> происходит еще до того, как получен массив пицц. Поэтому сначала в </w:t>
+        <w:t xml:space="preserve"> </w:t>
+      </w:r>
+      <w:r>
+        <w:t xml:space="preserve">может </w:t>
+      </w:r>
+      <w:r>
+        <w:t>прои</w:t>
+      </w:r>
+      <w:r>
+        <w:t>зойти</w:t>
+      </w:r>
+      <w:r>
+        <w:t xml:space="preserve"> еще до того, как получен массив пицц</w:t>
+      </w:r>
+      <w:r>
+        <w:t xml:space="preserve"> с сервера - тогда</w:t>
+      </w:r>
+      <w:r>
+        <w:t xml:space="preserve"> в </w:t>
       </w:r>
       <w:proofErr w:type="spellStart"/>
       <w:r>
@@ -38114,7 +38324,13 @@
         <w:t>и типов</w:t>
       </w:r>
       <w:r>
-        <w:t xml:space="preserve"> (</w:t>
+        <w:t xml:space="preserve"> </w:t>
+      </w:r>
+      <w:r>
+        <w:t xml:space="preserve">в пропсах </w:t>
+      </w:r>
+      <w:r>
+        <w:t>(</w:t>
       </w:r>
       <w:r>
         <w:rPr>
@@ -38201,10 +38417,13 @@
         <w:t>types</w:t>
       </w:r>
       <w:r>
-        <w:t xml:space="preserve"> пусть будут первые (</w:t>
-      </w:r>
-      <w:r>
-        <w:t xml:space="preserve">0). </w:t>
+        <w:t xml:space="preserve"> пусть будут первые</w:t>
+      </w:r>
+      <w:r>
+        <w:t xml:space="preserve"> – индекс </w:t>
+      </w:r>
+      <w:r>
+        <w:t xml:space="preserve">0. </w:t>
       </w:r>
       <w:r>
         <w:t>Для этого создаем 2 стейта для типов и размеров  -</w:t>
@@ -38368,11 +38587,6 @@
           <w:lang w:val="en-US"/>
         </w:rPr>
         <w:br/>
-      </w:r>
-      <w:r>
-        <w:rPr>
-          <w:lang w:val="en-US"/>
-        </w:rPr>
         <w:t>{</w:t>
       </w:r>
       <w:proofErr w:type="spellStart"/>
@@ -38435,13 +38649,7 @@
         <w:rPr>
           <w:lang w:val="en-US"/>
         </w:rPr>
-        <w:t xml:space="preserve"> </w:t>
-      </w:r>
-      <w:r>
-        <w:rPr>
-          <w:lang w:val="en-US"/>
-        </w:rPr>
-        <w:t xml:space="preserve"> </w:t>
+        <w:t xml:space="preserve">  </w:t>
       </w:r>
       <w:r>
         <w:rPr>
@@ -38465,19 +38673,7 @@
         <w:rPr>
           <w:lang w:val="en-US"/>
         </w:rPr>
-        <w:t>}</w:t>
-      </w:r>
-      <w:r>
-        <w:rPr>
-          <w:lang w:val="en-US"/>
-        </w:rPr>
-        <w:t xml:space="preserve"> </w:t>
-      </w:r>
-      <w:r>
-        <w:rPr>
-          <w:lang w:val="en-US"/>
-        </w:rPr>
-        <w:t xml:space="preserve"> </w:t>
+        <w:t xml:space="preserve">}  </w:t>
       </w:r>
       <w:r>
         <w:rPr>
@@ -38536,13 +38732,7 @@
         <w:t>inactive</w:t>
       </w:r>
       <w:r>
-        <w:t>"}</w:t>
-      </w:r>
-      <w:r>
-        <w:t xml:space="preserve"> </w:t>
-      </w:r>
-      <w:r>
-        <w:t xml:space="preserve">            </w:t>
+        <w:t xml:space="preserve">"}             </w:t>
       </w:r>
       <w:proofErr w:type="spellStart"/>
       <w:r>
@@ -38630,11 +38820,6 @@
           <w:lang w:val="en-US"/>
         </w:rPr>
         <w:br/>
-      </w:r>
-      <w:r>
-        <w:rPr>
-          <w:lang w:val="en-US"/>
-        </w:rPr>
         <w:t>{</w:t>
       </w:r>
       <w:proofErr w:type="spellStart"/>
@@ -38649,19 +38834,7 @@
         <w:rPr>
           <w:lang w:val="en-US"/>
         </w:rPr>
-        <w:t>((size, index) =&gt; &lt;li</w:t>
-      </w:r>
-      <w:r>
-        <w:rPr>
-          <w:lang w:val="en-US"/>
-        </w:rPr>
-        <w:t xml:space="preserve"> </w:t>
-      </w:r>
-      <w:r>
-        <w:rPr>
-          <w:lang w:val="en-US"/>
-        </w:rPr>
-        <w:t xml:space="preserve"> key={size} className={size === sizes[</w:t>
+        <w:t>((size, index) =&gt; &lt;li  key={size} className={size === sizes[</w:t>
       </w:r>
       <w:proofErr w:type="spellStart"/>
       <w:r>
@@ -38675,19 +38848,7 @@
         <w:rPr>
           <w:lang w:val="en-US"/>
         </w:rPr>
-        <w:t>] ? "active" : "inactive"}</w:t>
-      </w:r>
-      <w:r>
-        <w:rPr>
-          <w:lang w:val="en-US"/>
-        </w:rPr>
-        <w:t xml:space="preserve"> </w:t>
-      </w:r>
-      <w:r>
-        <w:rPr>
-          <w:lang w:val="en-US"/>
-        </w:rPr>
-        <w:t xml:space="preserve">            </w:t>
+        <w:t xml:space="preserve">] ? "active" : "inactive"}             </w:t>
       </w:r>
       <w:proofErr w:type="spellStart"/>
       <w:r>
@@ -40706,7 +40867,6 @@
           <w:szCs w:val="18"/>
           <w:lang w:val="en-US" w:eastAsia="ru-RU"/>
         </w:rPr>
-        <w:lastRenderedPageBreak/>
         <w:t>      </w:t>
       </w:r>
       <w:r>
@@ -43622,6 +43782,61 @@
           <w:lang w:val="en-US"/>
         </w:rPr>
       </w:pPr>
+    </w:p>
+    <w:p>
+      <w:pPr>
+        <w:pStyle w:val="a6"/>
+        <w:ind w:left="708"/>
+        <w:rPr>
+          <w:i/>
+        </w:rPr>
+      </w:pPr>
+      <w:r>
+        <w:rPr>
+          <w:i/>
+        </w:rPr>
+        <w:t xml:space="preserve">В видео используется массив </w:t>
+      </w:r>
+      <w:proofErr w:type="spellStart"/>
+      <w:r>
+        <w:rPr>
+          <w:i/>
+          <w:lang w:val="en-US"/>
+        </w:rPr>
+        <w:t>availableSizes</w:t>
+      </w:r>
+      <w:proofErr w:type="spellEnd"/>
+      <w:r>
+        <w:rPr>
+          <w:i/>
+        </w:rPr>
+        <w:t xml:space="preserve"> = [26, 30, 40] и актуальные размеры, а не индексы массива.</w:t>
+      </w:r>
+      <w:r>
+        <w:rPr>
+          <w:i/>
+        </w:rPr>
+        <w:t xml:space="preserve"> </w:t>
+      </w:r>
+      <w:r>
+        <w:rPr>
+          <w:i/>
+          <w:lang w:val="en-US"/>
+        </w:rPr>
+        <w:t>IMHO</w:t>
+      </w:r>
+      <w:r>
+        <w:rPr>
+          <w:i/>
+        </w:rPr>
+        <w:t xml:space="preserve"> это неправильно</w:t>
+      </w:r>
+      <w:r>
+        <w:rPr>
+          <w:i/>
+        </w:rPr>
+        <w:t>. Там используется подход «вывести все, но подсветить доступные». У меня – вывести только доступные, а подсветить активный выбранный.</w:t>
+      </w:r>
     </w:p>
     <w:p>
       <w:pPr>
@@ -43631,14 +43846,1535 @@
           <w:lang w:val="en-US"/>
         </w:rPr>
       </w:pPr>
+    </w:p>
+    <w:p>
+      <w:pPr>
+        <w:pStyle w:val="a6"/>
+        <w:ind w:left="0"/>
+        <w:rPr>
+          <w:b/>
+          <w:lang w:val="en-US"/>
+        </w:rPr>
+      </w:pPr>
+      <w:proofErr w:type="spellStart"/>
+      <w:r>
+        <w:rPr>
+          <w:b/>
+          <w:lang w:val="en-US"/>
+        </w:rPr>
+        <w:t>PropTypes</w:t>
+      </w:r>
+      <w:proofErr w:type="spellEnd"/>
+    </w:p>
+    <w:p>
+      <w:pPr>
+        <w:pStyle w:val="a6"/>
+        <w:ind w:left="0"/>
+        <w:rPr>
+          <w:lang w:val="en-US"/>
+        </w:rPr>
+      </w:pPr>
+    </w:p>
+    <w:p>
+      <w:pPr>
+        <w:pStyle w:val="a6"/>
+        <w:ind w:left="0"/>
+      </w:pPr>
+      <w:r>
+        <w:t xml:space="preserve">Используется для проверки типов данных переданных пропсов. Лучше использовать </w:t>
+      </w:r>
+      <w:proofErr w:type="spellStart"/>
+      <w:r>
+        <w:rPr>
+          <w:lang w:val="en-US"/>
+        </w:rPr>
+        <w:t>TypeScript</w:t>
+      </w:r>
+      <w:proofErr w:type="spellEnd"/>
+      <w:r>
+        <w:t>,</w:t>
+      </w:r>
+      <w:r>
+        <w:t xml:space="preserve"> но это за рамками данного видео.</w:t>
+      </w:r>
+    </w:p>
+    <w:p>
+      <w:pPr>
+        <w:pStyle w:val="a6"/>
+        <w:ind w:left="0"/>
+        <w:rPr>
+          <w:lang w:val="en-US"/>
+        </w:rPr>
+      </w:pPr>
+      <w:r>
+        <w:t xml:space="preserve">Например, нам нужно, чтобы </w:t>
+      </w:r>
+      <w:r>
+        <w:rPr>
+          <w:lang w:val="en-US"/>
+        </w:rPr>
+        <w:t>prop</w:t>
+      </w:r>
+      <w:r>
+        <w:t>.</w:t>
+      </w:r>
+      <w:r>
+        <w:rPr>
+          <w:lang w:val="en-US"/>
+        </w:rPr>
+        <w:t>name</w:t>
+      </w:r>
+      <w:r>
+        <w:t xml:space="preserve"> был </w:t>
+      </w:r>
+      <w:r>
+        <w:rPr>
+          <w:lang w:val="en-US"/>
+        </w:rPr>
+        <w:t>string</w:t>
+      </w:r>
+      <w:r>
+        <w:t xml:space="preserve">, </w:t>
+      </w:r>
+      <w:r>
+        <w:rPr>
+          <w:lang w:val="en-US"/>
+        </w:rPr>
+        <w:t>prop</w:t>
+      </w:r>
+      <w:r>
+        <w:t>.</w:t>
+      </w:r>
+      <w:r>
+        <w:rPr>
+          <w:lang w:val="en-US"/>
+        </w:rPr>
+        <w:t>types</w:t>
+      </w:r>
+      <w:r>
+        <w:t xml:space="preserve"> </w:t>
+      </w:r>
+      <w:r>
+        <w:t xml:space="preserve">и </w:t>
+      </w:r>
+      <w:r>
+        <w:rPr>
+          <w:lang w:val="en-US"/>
+        </w:rPr>
+        <w:t>props</w:t>
+      </w:r>
+      <w:r>
+        <w:t>.</w:t>
+      </w:r>
+      <w:r>
+        <w:rPr>
+          <w:lang w:val="en-US"/>
+        </w:rPr>
+        <w:t>sizes</w:t>
+      </w:r>
+      <w:r>
+        <w:t>–</w:t>
+      </w:r>
+      <w:r>
+        <w:t xml:space="preserve"> </w:t>
+      </w:r>
+      <w:r>
+        <w:t xml:space="preserve">массивы целых, </w:t>
+      </w:r>
+      <w:r>
+        <w:rPr>
+          <w:lang w:val="en-US"/>
+        </w:rPr>
+        <w:t>props</w:t>
+      </w:r>
+      <w:r>
+        <w:t>.</w:t>
+      </w:r>
+      <w:r>
+        <w:rPr>
+          <w:lang w:val="en-US"/>
+        </w:rPr>
+        <w:t>price</w:t>
+      </w:r>
+      <w:r>
+        <w:t xml:space="preserve"> </w:t>
+      </w:r>
+      <w:r>
+        <w:t>–</w:t>
+      </w:r>
+      <w:r>
+        <w:t xml:space="preserve"> </w:t>
+      </w:r>
+      <w:r>
+        <w:rPr>
+          <w:lang w:val="en-US"/>
+        </w:rPr>
+        <w:t>float</w:t>
+      </w:r>
+      <w:r>
+        <w:t xml:space="preserve"> и т.п. Для этого нужна библиотека </w:t>
+      </w:r>
+      <w:r>
+        <w:t>‘</w:t>
+      </w:r>
+      <w:r>
+        <w:rPr>
+          <w:lang w:val="en-US"/>
+        </w:rPr>
+        <w:t>prop</w:t>
+      </w:r>
+      <w:r>
+        <w:t>-</w:t>
+      </w:r>
+      <w:r>
+        <w:rPr>
+          <w:lang w:val="en-US"/>
+        </w:rPr>
+        <w:t>types</w:t>
+      </w:r>
+      <w:r>
+        <w:t>’</w:t>
+      </w:r>
+    </w:p>
+    <w:p>
+      <w:pPr>
+        <w:pStyle w:val="a6"/>
+        <w:ind w:left="0"/>
+        <w:rPr>
+          <w:lang w:val="en-US"/>
+        </w:rPr>
+      </w:pPr>
+      <w:hyperlink r:id="rId30" w:history="1">
+        <w:r>
+          <w:rPr>
+            <w:rStyle w:val="a3"/>
+            <w:lang w:val="en-US"/>
+          </w:rPr>
+          <w:t>https://ru.reactjs.org/docs/typechecking-with-proptypes.html</w:t>
+        </w:r>
+      </w:hyperlink>
+    </w:p>
+    <w:p>
+      <w:pPr>
+        <w:pStyle w:val="a6"/>
+        <w:ind w:left="0"/>
+        <w:rPr>
+          <w:lang w:val="en-US"/>
+        </w:rPr>
+      </w:pPr>
+      <w:hyperlink r:id="rId31" w:history="1">
+        <w:r>
+          <w:rPr>
+            <w:rStyle w:val="a3"/>
+            <w:lang w:val="en-US"/>
+          </w:rPr>
+          <w:t>https://www.npmjs.com/package/prop-types</w:t>
+        </w:r>
+      </w:hyperlink>
+    </w:p>
+    <w:p>
+      <w:pPr>
+        <w:pStyle w:val="a6"/>
+        <w:ind w:left="0"/>
+        <w:rPr>
+          <w:lang w:val="en-US"/>
+        </w:rPr>
+      </w:pPr>
+    </w:p>
+    <w:p>
+      <w:pPr>
+        <w:pStyle w:val="a6"/>
+        <w:ind w:left="0"/>
+        <w:rPr>
+          <w:lang w:val="en-US"/>
+        </w:rPr>
+      </w:pPr>
+      <w:r>
+        <w:t>Установка</w:t>
+      </w:r>
+      <w:r>
+        <w:rPr>
+          <w:lang w:val="en-US"/>
+        </w:rPr>
+        <w:t xml:space="preserve">: </w:t>
+      </w:r>
+      <w:proofErr w:type="spellStart"/>
+      <w:r>
+        <w:rPr>
+          <w:rFonts w:ascii="Courier New" w:hAnsi="Courier New" w:cs="Courier New"/>
+          <w:lang w:val="en-US"/>
+        </w:rPr>
+        <w:t>npm</w:t>
+      </w:r>
+      <w:proofErr w:type="spellEnd"/>
+      <w:r>
+        <w:rPr>
+          <w:rFonts w:ascii="Courier New" w:hAnsi="Courier New" w:cs="Courier New"/>
+          <w:lang w:val="en-US"/>
+        </w:rPr>
+        <w:t xml:space="preserve"> install --save prop-types</w:t>
+      </w:r>
+    </w:p>
+    <w:p>
+      <w:pPr>
+        <w:rPr>
+          <w:lang w:val="en-US"/>
+        </w:rPr>
+      </w:pPr>
+      <w:r>
+        <w:rPr>
+          <w:lang w:val="en-US"/>
+        </w:rPr>
+        <w:br w:type="page"/>
+      </w:r>
+    </w:p>
+    <w:p>
+      <w:pPr>
+        <w:pStyle w:val="a6"/>
+        <w:ind w:left="0"/>
+      </w:pPr>
+      <w:r>
+        <w:lastRenderedPageBreak/>
+        <w:t>В</w:t>
+      </w:r>
+      <w:r>
+        <w:t xml:space="preserve"> </w:t>
+      </w:r>
+      <w:r>
+        <w:t>нашем</w:t>
+      </w:r>
+      <w:r>
+        <w:t xml:space="preserve"> </w:t>
+      </w:r>
+      <w:r>
+        <w:t>случае</w:t>
+      </w:r>
+      <w:r>
+        <w:t xml:space="preserve"> </w:t>
+      </w:r>
+      <w:r>
+        <w:t>в</w:t>
+      </w:r>
+      <w:r>
+        <w:t xml:space="preserve"> </w:t>
+      </w:r>
+      <w:proofErr w:type="spellStart"/>
+      <w:r>
+        <w:rPr>
+          <w:lang w:val="en-US"/>
+        </w:rPr>
+        <w:t>PizzaBlock</w:t>
+      </w:r>
+      <w:proofErr w:type="spellEnd"/>
+      <w:r>
+        <w:t>.</w:t>
+      </w:r>
+      <w:proofErr w:type="spellStart"/>
+      <w:r>
+        <w:rPr>
+          <w:lang w:val="en-US"/>
+        </w:rPr>
+        <w:t>jsx</w:t>
+      </w:r>
+      <w:proofErr w:type="spellEnd"/>
+      <w:r>
+        <w:t xml:space="preserve"> </w:t>
+      </w:r>
+      <w:r>
+        <w:t>надо</w:t>
+      </w:r>
+      <w:r>
+        <w:t xml:space="preserve"> </w:t>
+      </w:r>
+      <w:r>
+        <w:t>импортировать</w:t>
+      </w:r>
+      <w:r>
+        <w:t xml:space="preserve"> </w:t>
+      </w:r>
+      <w:r>
+        <w:t>(</w:t>
+      </w:r>
+      <w:r>
+        <w:rPr>
+          <w:lang w:val="en-US"/>
+        </w:rPr>
+        <w:t>imp</w:t>
+      </w:r>
+      <w:r>
+        <w:rPr>
+          <w:lang w:val="en-US"/>
+        </w:rPr>
+        <w:t>ort</w:t>
+      </w:r>
+      <w:r>
+        <w:t xml:space="preserve"> </w:t>
+      </w:r>
+      <w:proofErr w:type="spellStart"/>
+      <w:r>
+        <w:rPr>
+          <w:lang w:val="en-US"/>
+        </w:rPr>
+        <w:t>PropTypes</w:t>
+      </w:r>
+      <w:proofErr w:type="spellEnd"/>
+      <w:r>
+        <w:t xml:space="preserve"> </w:t>
+      </w:r>
+      <w:r>
+        <w:rPr>
+          <w:lang w:val="en-US"/>
+        </w:rPr>
+        <w:t>from</w:t>
+      </w:r>
+      <w:r>
+        <w:t xml:space="preserve"> '</w:t>
+      </w:r>
+      <w:r>
+        <w:rPr>
+          <w:lang w:val="en-US"/>
+        </w:rPr>
+        <w:t>prop</w:t>
+      </w:r>
+      <w:r>
+        <w:t>-</w:t>
+      </w:r>
+      <w:r>
+        <w:rPr>
+          <w:lang w:val="en-US"/>
+        </w:rPr>
+        <w:t>types</w:t>
+      </w:r>
+      <w:r>
+        <w:t>'</w:t>
+      </w:r>
+      <w:r>
+        <w:t>)</w:t>
+      </w:r>
+      <w:r>
+        <w:t xml:space="preserve"> и в конце файла добавить </w:t>
+      </w:r>
+    </w:p>
+    <w:p>
+      <w:pPr>
+        <w:shd w:val="clear" w:color="auto" w:fill="1E1E1E"/>
+        <w:rPr>
+          <w:rFonts w:ascii="Consolas" w:eastAsia="Times New Roman" w:hAnsi="Consolas" w:cs="Times New Roman"/>
+          <w:color w:val="D4D4D4"/>
+          <w:sz w:val="18"/>
+          <w:szCs w:val="18"/>
+          <w:lang w:val="en-US" w:eastAsia="ru-RU"/>
+        </w:rPr>
+      </w:pPr>
+      <w:proofErr w:type="spellStart"/>
+      <w:r>
+        <w:rPr>
+          <w:rFonts w:ascii="Consolas" w:eastAsia="Times New Roman" w:hAnsi="Consolas" w:cs="Times New Roman"/>
+          <w:color w:val="DCDCAA"/>
+          <w:sz w:val="18"/>
+          <w:szCs w:val="18"/>
+          <w:lang w:val="en-US" w:eastAsia="ru-RU"/>
+        </w:rPr>
+        <w:t>PizzaBlock</w:t>
+      </w:r>
+      <w:r>
+        <w:rPr>
+          <w:rFonts w:ascii="Consolas" w:eastAsia="Times New Roman" w:hAnsi="Consolas" w:cs="Times New Roman"/>
+          <w:color w:val="D4D4D4"/>
+          <w:sz w:val="18"/>
+          <w:szCs w:val="18"/>
+          <w:lang w:val="en-US" w:eastAsia="ru-RU"/>
+        </w:rPr>
+        <w:t>.</w:t>
+      </w:r>
+      <w:r>
+        <w:rPr>
+          <w:rFonts w:ascii="Consolas" w:eastAsia="Times New Roman" w:hAnsi="Consolas" w:cs="Times New Roman"/>
+          <w:color w:val="9CDCFE"/>
+          <w:sz w:val="18"/>
+          <w:szCs w:val="18"/>
+          <w:lang w:val="en-US" w:eastAsia="ru-RU"/>
+        </w:rPr>
+        <w:t>propTypes</w:t>
+      </w:r>
+      <w:proofErr w:type="spellEnd"/>
+      <w:r>
+        <w:rPr>
+          <w:rFonts w:ascii="Consolas" w:eastAsia="Times New Roman" w:hAnsi="Consolas" w:cs="Times New Roman"/>
+          <w:color w:val="D4D4D4"/>
+          <w:sz w:val="18"/>
+          <w:szCs w:val="18"/>
+          <w:lang w:val="en-US" w:eastAsia="ru-RU"/>
+        </w:rPr>
+        <w:t> = {</w:t>
+      </w:r>
+    </w:p>
+    <w:p>
+      <w:pPr>
+        <w:shd w:val="clear" w:color="auto" w:fill="1E1E1E"/>
+        <w:rPr>
+          <w:rFonts w:ascii="Consolas" w:eastAsia="Times New Roman" w:hAnsi="Consolas" w:cs="Times New Roman"/>
+          <w:color w:val="D4D4D4"/>
+          <w:sz w:val="18"/>
+          <w:szCs w:val="18"/>
+          <w:lang w:val="en-US" w:eastAsia="ru-RU"/>
+        </w:rPr>
+      </w:pPr>
+      <w:r>
+        <w:rPr>
+          <w:rFonts w:ascii="Consolas" w:eastAsia="Times New Roman" w:hAnsi="Consolas" w:cs="Times New Roman"/>
+          <w:color w:val="D4D4D4"/>
+          <w:sz w:val="18"/>
+          <w:szCs w:val="18"/>
+          <w:lang w:val="en-US" w:eastAsia="ru-RU"/>
+        </w:rPr>
+        <w:t>  </w:t>
+      </w:r>
+      <w:proofErr w:type="spellStart"/>
+      <w:r>
+        <w:rPr>
+          <w:rFonts w:ascii="Consolas" w:eastAsia="Times New Roman" w:hAnsi="Consolas" w:cs="Times New Roman"/>
+          <w:color w:val="9CDCFE"/>
+          <w:sz w:val="18"/>
+          <w:szCs w:val="18"/>
+          <w:lang w:val="en-US" w:eastAsia="ru-RU"/>
+        </w:rPr>
+        <w:t>imageUrl</w:t>
+      </w:r>
+      <w:proofErr w:type="spellEnd"/>
+      <w:r>
+        <w:rPr>
+          <w:rFonts w:ascii="Consolas" w:eastAsia="Times New Roman" w:hAnsi="Consolas" w:cs="Times New Roman"/>
+          <w:color w:val="9CDCFE"/>
+          <w:sz w:val="18"/>
+          <w:szCs w:val="18"/>
+          <w:lang w:val="en-US" w:eastAsia="ru-RU"/>
+        </w:rPr>
+        <w:t>:</w:t>
+      </w:r>
+      <w:r>
+        <w:rPr>
+          <w:rFonts w:ascii="Consolas" w:eastAsia="Times New Roman" w:hAnsi="Consolas" w:cs="Times New Roman"/>
+          <w:color w:val="D4D4D4"/>
+          <w:sz w:val="18"/>
+          <w:szCs w:val="18"/>
+          <w:lang w:val="en-US" w:eastAsia="ru-RU"/>
+        </w:rPr>
+        <w:t> </w:t>
+      </w:r>
+      <w:proofErr w:type="spellStart"/>
+      <w:r>
+        <w:rPr>
+          <w:rFonts w:ascii="Consolas" w:eastAsia="Times New Roman" w:hAnsi="Consolas" w:cs="Times New Roman"/>
+          <w:color w:val="9CDCFE"/>
+          <w:sz w:val="18"/>
+          <w:szCs w:val="18"/>
+          <w:lang w:val="en-US" w:eastAsia="ru-RU"/>
+        </w:rPr>
+        <w:t>PropTypes</w:t>
+      </w:r>
+      <w:r>
+        <w:rPr>
+          <w:rFonts w:ascii="Consolas" w:eastAsia="Times New Roman" w:hAnsi="Consolas" w:cs="Times New Roman"/>
+          <w:color w:val="D4D4D4"/>
+          <w:sz w:val="18"/>
+          <w:szCs w:val="18"/>
+          <w:lang w:val="en-US" w:eastAsia="ru-RU"/>
+        </w:rPr>
+        <w:t>.</w:t>
+      </w:r>
+      <w:r>
+        <w:rPr>
+          <w:rFonts w:ascii="Consolas" w:eastAsia="Times New Roman" w:hAnsi="Consolas" w:cs="Times New Roman"/>
+          <w:color w:val="4FC1FF"/>
+          <w:sz w:val="18"/>
+          <w:szCs w:val="18"/>
+          <w:lang w:val="en-US" w:eastAsia="ru-RU"/>
+        </w:rPr>
+        <w:t>string</w:t>
+      </w:r>
+      <w:proofErr w:type="spellEnd"/>
+      <w:r>
+        <w:rPr>
+          <w:rFonts w:ascii="Consolas" w:eastAsia="Times New Roman" w:hAnsi="Consolas" w:cs="Times New Roman"/>
+          <w:color w:val="D4D4D4"/>
+          <w:sz w:val="18"/>
+          <w:szCs w:val="18"/>
+          <w:lang w:val="en-US" w:eastAsia="ru-RU"/>
+        </w:rPr>
+        <w:t>,</w:t>
+      </w:r>
+    </w:p>
+    <w:p>
+      <w:pPr>
+        <w:shd w:val="clear" w:color="auto" w:fill="1E1E1E"/>
+        <w:rPr>
+          <w:rFonts w:ascii="Consolas" w:eastAsia="Times New Roman" w:hAnsi="Consolas" w:cs="Times New Roman"/>
+          <w:color w:val="D4D4D4"/>
+          <w:sz w:val="18"/>
+          <w:szCs w:val="18"/>
+          <w:lang w:val="en-US" w:eastAsia="ru-RU"/>
+        </w:rPr>
+      </w:pPr>
+      <w:r>
+        <w:rPr>
+          <w:rFonts w:ascii="Consolas" w:eastAsia="Times New Roman" w:hAnsi="Consolas" w:cs="Times New Roman"/>
+          <w:color w:val="D4D4D4"/>
+          <w:sz w:val="18"/>
+          <w:szCs w:val="18"/>
+          <w:lang w:val="en-US" w:eastAsia="ru-RU"/>
+        </w:rPr>
+        <w:t>  </w:t>
+      </w:r>
+      <w:r>
+        <w:rPr>
+          <w:rFonts w:ascii="Consolas" w:eastAsia="Times New Roman" w:hAnsi="Consolas" w:cs="Times New Roman"/>
+          <w:color w:val="9CDCFE"/>
+          <w:sz w:val="18"/>
+          <w:szCs w:val="18"/>
+          <w:lang w:val="en-US" w:eastAsia="ru-RU"/>
+        </w:rPr>
+        <w:t>name:</w:t>
+      </w:r>
+      <w:r>
+        <w:rPr>
+          <w:rFonts w:ascii="Consolas" w:eastAsia="Times New Roman" w:hAnsi="Consolas" w:cs="Times New Roman"/>
+          <w:color w:val="D4D4D4"/>
+          <w:sz w:val="18"/>
+          <w:szCs w:val="18"/>
+          <w:lang w:val="en-US" w:eastAsia="ru-RU"/>
+        </w:rPr>
+        <w:t> </w:t>
+      </w:r>
+      <w:proofErr w:type="spellStart"/>
+      <w:r>
+        <w:rPr>
+          <w:rFonts w:ascii="Consolas" w:eastAsia="Times New Roman" w:hAnsi="Consolas" w:cs="Times New Roman"/>
+          <w:color w:val="9CDCFE"/>
+          <w:sz w:val="18"/>
+          <w:szCs w:val="18"/>
+          <w:lang w:val="en-US" w:eastAsia="ru-RU"/>
+        </w:rPr>
+        <w:t>PropTypes</w:t>
+      </w:r>
+      <w:r>
+        <w:rPr>
+          <w:rFonts w:ascii="Consolas" w:eastAsia="Times New Roman" w:hAnsi="Consolas" w:cs="Times New Roman"/>
+          <w:color w:val="D4D4D4"/>
+          <w:sz w:val="18"/>
+          <w:szCs w:val="18"/>
+          <w:lang w:val="en-US" w:eastAsia="ru-RU"/>
+        </w:rPr>
+        <w:t>.</w:t>
+      </w:r>
+      <w:r>
+        <w:rPr>
+          <w:rFonts w:ascii="Consolas" w:eastAsia="Times New Roman" w:hAnsi="Consolas" w:cs="Times New Roman"/>
+          <w:color w:val="4FC1FF"/>
+          <w:sz w:val="18"/>
+          <w:szCs w:val="18"/>
+          <w:lang w:val="en-US" w:eastAsia="ru-RU"/>
+        </w:rPr>
+        <w:t>number</w:t>
+      </w:r>
+      <w:proofErr w:type="spellEnd"/>
+      <w:r>
+        <w:rPr>
+          <w:rFonts w:ascii="Consolas" w:eastAsia="Times New Roman" w:hAnsi="Consolas" w:cs="Times New Roman"/>
+          <w:color w:val="D4D4D4"/>
+          <w:sz w:val="18"/>
+          <w:szCs w:val="18"/>
+          <w:lang w:val="en-US" w:eastAsia="ru-RU"/>
+        </w:rPr>
+        <w:t>,</w:t>
+      </w:r>
+    </w:p>
+    <w:p>
+      <w:pPr>
+        <w:shd w:val="clear" w:color="auto" w:fill="1E1E1E"/>
+        <w:rPr>
+          <w:rFonts w:ascii="Consolas" w:eastAsia="Times New Roman" w:hAnsi="Consolas" w:cs="Times New Roman"/>
+          <w:color w:val="D4D4D4"/>
+          <w:sz w:val="18"/>
+          <w:szCs w:val="18"/>
+          <w:lang w:val="en-US" w:eastAsia="ru-RU"/>
+        </w:rPr>
+      </w:pPr>
+      <w:r>
+        <w:rPr>
+          <w:rFonts w:ascii="Consolas" w:eastAsia="Times New Roman" w:hAnsi="Consolas" w:cs="Times New Roman"/>
+          <w:color w:val="D4D4D4"/>
+          <w:sz w:val="18"/>
+          <w:szCs w:val="18"/>
+          <w:lang w:val="en-US" w:eastAsia="ru-RU"/>
+        </w:rPr>
+        <w:t>  </w:t>
+      </w:r>
+      <w:r>
+        <w:rPr>
+          <w:rFonts w:ascii="Consolas" w:eastAsia="Times New Roman" w:hAnsi="Consolas" w:cs="Times New Roman"/>
+          <w:color w:val="9CDCFE"/>
+          <w:sz w:val="18"/>
+          <w:szCs w:val="18"/>
+          <w:lang w:val="en-US" w:eastAsia="ru-RU"/>
+        </w:rPr>
+        <w:t>types:</w:t>
+      </w:r>
+      <w:r>
+        <w:rPr>
+          <w:rFonts w:ascii="Consolas" w:eastAsia="Times New Roman" w:hAnsi="Consolas" w:cs="Times New Roman"/>
+          <w:color w:val="D4D4D4"/>
+          <w:sz w:val="18"/>
+          <w:szCs w:val="18"/>
+          <w:lang w:val="en-US" w:eastAsia="ru-RU"/>
+        </w:rPr>
+        <w:t> </w:t>
+      </w:r>
+      <w:proofErr w:type="spellStart"/>
+      <w:r>
+        <w:rPr>
+          <w:rFonts w:ascii="Consolas" w:eastAsia="Times New Roman" w:hAnsi="Consolas" w:cs="Times New Roman"/>
+          <w:color w:val="9CDCFE"/>
+          <w:sz w:val="18"/>
+          <w:szCs w:val="18"/>
+          <w:lang w:val="en-US" w:eastAsia="ru-RU"/>
+        </w:rPr>
+        <w:t>PropTypes</w:t>
+      </w:r>
+      <w:r>
+        <w:rPr>
+          <w:rFonts w:ascii="Consolas" w:eastAsia="Times New Roman" w:hAnsi="Consolas" w:cs="Times New Roman"/>
+          <w:color w:val="D4D4D4"/>
+          <w:sz w:val="18"/>
+          <w:szCs w:val="18"/>
+          <w:lang w:val="en-US" w:eastAsia="ru-RU"/>
+        </w:rPr>
+        <w:t>.</w:t>
+      </w:r>
+      <w:r>
+        <w:rPr>
+          <w:rFonts w:ascii="Consolas" w:eastAsia="Times New Roman" w:hAnsi="Consolas" w:cs="Times New Roman"/>
+          <w:color w:val="4FC1FF"/>
+          <w:sz w:val="18"/>
+          <w:szCs w:val="18"/>
+          <w:lang w:val="en-US" w:eastAsia="ru-RU"/>
+        </w:rPr>
+        <w:t>array</w:t>
+      </w:r>
+      <w:proofErr w:type="spellEnd"/>
+      <w:r>
+        <w:rPr>
+          <w:rFonts w:ascii="Consolas" w:eastAsia="Times New Roman" w:hAnsi="Consolas" w:cs="Times New Roman"/>
+          <w:color w:val="D4D4D4"/>
+          <w:sz w:val="18"/>
+          <w:szCs w:val="18"/>
+          <w:lang w:val="en-US" w:eastAsia="ru-RU"/>
+        </w:rPr>
+        <w:t>,</w:t>
+      </w:r>
+    </w:p>
+    <w:p>
+      <w:pPr>
+        <w:shd w:val="clear" w:color="auto" w:fill="1E1E1E"/>
+        <w:rPr>
+          <w:rFonts w:ascii="Consolas" w:eastAsia="Times New Roman" w:hAnsi="Consolas" w:cs="Times New Roman"/>
+          <w:color w:val="D4D4D4"/>
+          <w:sz w:val="18"/>
+          <w:szCs w:val="18"/>
+          <w:lang w:val="en-US" w:eastAsia="ru-RU"/>
+        </w:rPr>
+      </w:pPr>
+      <w:r>
+        <w:rPr>
+          <w:rFonts w:ascii="Consolas" w:eastAsia="Times New Roman" w:hAnsi="Consolas" w:cs="Times New Roman"/>
+          <w:color w:val="D4D4D4"/>
+          <w:sz w:val="18"/>
+          <w:szCs w:val="18"/>
+          <w:lang w:val="en-US" w:eastAsia="ru-RU"/>
+        </w:rPr>
+        <w:t>  </w:t>
+      </w:r>
+      <w:r>
+        <w:rPr>
+          <w:rFonts w:ascii="Consolas" w:eastAsia="Times New Roman" w:hAnsi="Consolas" w:cs="Times New Roman"/>
+          <w:color w:val="9CDCFE"/>
+          <w:sz w:val="18"/>
+          <w:szCs w:val="18"/>
+          <w:lang w:val="en-US" w:eastAsia="ru-RU"/>
+        </w:rPr>
+        <w:t>sizes:</w:t>
+      </w:r>
+      <w:r>
+        <w:rPr>
+          <w:rFonts w:ascii="Consolas" w:eastAsia="Times New Roman" w:hAnsi="Consolas" w:cs="Times New Roman"/>
+          <w:color w:val="D4D4D4"/>
+          <w:sz w:val="18"/>
+          <w:szCs w:val="18"/>
+          <w:lang w:val="en-US" w:eastAsia="ru-RU"/>
+        </w:rPr>
+        <w:t> </w:t>
+      </w:r>
+      <w:proofErr w:type="spellStart"/>
+      <w:r>
+        <w:rPr>
+          <w:rFonts w:ascii="Consolas" w:eastAsia="Times New Roman" w:hAnsi="Consolas" w:cs="Times New Roman"/>
+          <w:color w:val="9CDCFE"/>
+          <w:sz w:val="18"/>
+          <w:szCs w:val="18"/>
+          <w:lang w:val="en-US" w:eastAsia="ru-RU"/>
+        </w:rPr>
+        <w:t>PropTypes</w:t>
+      </w:r>
+      <w:r>
+        <w:rPr>
+          <w:rFonts w:ascii="Consolas" w:eastAsia="Times New Roman" w:hAnsi="Consolas" w:cs="Times New Roman"/>
+          <w:color w:val="D4D4D4"/>
+          <w:sz w:val="18"/>
+          <w:szCs w:val="18"/>
+          <w:lang w:val="en-US" w:eastAsia="ru-RU"/>
+        </w:rPr>
+        <w:t>.</w:t>
+      </w:r>
+      <w:r>
+        <w:rPr>
+          <w:rFonts w:ascii="Consolas" w:eastAsia="Times New Roman" w:hAnsi="Consolas" w:cs="Times New Roman"/>
+          <w:color w:val="4FC1FF"/>
+          <w:sz w:val="18"/>
+          <w:szCs w:val="18"/>
+          <w:lang w:val="en-US" w:eastAsia="ru-RU"/>
+        </w:rPr>
+        <w:t>array</w:t>
+      </w:r>
+      <w:proofErr w:type="spellEnd"/>
+      <w:r>
+        <w:rPr>
+          <w:rFonts w:ascii="Consolas" w:eastAsia="Times New Roman" w:hAnsi="Consolas" w:cs="Times New Roman"/>
+          <w:color w:val="D4D4D4"/>
+          <w:sz w:val="18"/>
+          <w:szCs w:val="18"/>
+          <w:lang w:val="en-US" w:eastAsia="ru-RU"/>
+        </w:rPr>
+        <w:t>,</w:t>
+      </w:r>
+    </w:p>
+    <w:p>
+      <w:pPr>
+        <w:shd w:val="clear" w:color="auto" w:fill="1E1E1E"/>
+        <w:rPr>
+          <w:rFonts w:ascii="Consolas" w:eastAsia="Times New Roman" w:hAnsi="Consolas" w:cs="Times New Roman"/>
+          <w:color w:val="D4D4D4"/>
+          <w:sz w:val="18"/>
+          <w:szCs w:val="18"/>
+          <w:lang w:val="en-US" w:eastAsia="ru-RU"/>
+        </w:rPr>
+      </w:pPr>
+      <w:r>
+        <w:rPr>
+          <w:rFonts w:ascii="Consolas" w:eastAsia="Times New Roman" w:hAnsi="Consolas" w:cs="Times New Roman"/>
+          <w:color w:val="D4D4D4"/>
+          <w:sz w:val="18"/>
+          <w:szCs w:val="18"/>
+          <w:lang w:val="en-US" w:eastAsia="ru-RU"/>
+        </w:rPr>
+        <w:t>  </w:t>
+      </w:r>
+      <w:r>
+        <w:rPr>
+          <w:rFonts w:ascii="Consolas" w:eastAsia="Times New Roman" w:hAnsi="Consolas" w:cs="Times New Roman"/>
+          <w:color w:val="9CDCFE"/>
+          <w:sz w:val="18"/>
+          <w:szCs w:val="18"/>
+          <w:lang w:val="en-US" w:eastAsia="ru-RU"/>
+        </w:rPr>
+        <w:t>price:</w:t>
+      </w:r>
+      <w:r>
+        <w:rPr>
+          <w:rFonts w:ascii="Consolas" w:eastAsia="Times New Roman" w:hAnsi="Consolas" w:cs="Times New Roman"/>
+          <w:color w:val="D4D4D4"/>
+          <w:sz w:val="18"/>
+          <w:szCs w:val="18"/>
+          <w:lang w:val="en-US" w:eastAsia="ru-RU"/>
+        </w:rPr>
+        <w:t> </w:t>
+      </w:r>
+      <w:proofErr w:type="spellStart"/>
+      <w:r>
+        <w:rPr>
+          <w:rFonts w:ascii="Consolas" w:eastAsia="Times New Roman" w:hAnsi="Consolas" w:cs="Times New Roman"/>
+          <w:color w:val="9CDCFE"/>
+          <w:sz w:val="18"/>
+          <w:szCs w:val="18"/>
+          <w:lang w:val="en-US" w:eastAsia="ru-RU"/>
+        </w:rPr>
+        <w:t>PropTypes</w:t>
+      </w:r>
+      <w:r>
+        <w:rPr>
+          <w:rFonts w:ascii="Consolas" w:eastAsia="Times New Roman" w:hAnsi="Consolas" w:cs="Times New Roman"/>
+          <w:color w:val="D4D4D4"/>
+          <w:sz w:val="18"/>
+          <w:szCs w:val="18"/>
+          <w:lang w:val="en-US" w:eastAsia="ru-RU"/>
+        </w:rPr>
+        <w:t>.</w:t>
+      </w:r>
+      <w:r>
+        <w:rPr>
+          <w:rFonts w:ascii="Consolas" w:eastAsia="Times New Roman" w:hAnsi="Consolas" w:cs="Times New Roman"/>
+          <w:color w:val="4FC1FF"/>
+          <w:sz w:val="18"/>
+          <w:szCs w:val="18"/>
+          <w:lang w:val="en-US" w:eastAsia="ru-RU"/>
+        </w:rPr>
+        <w:t>number</w:t>
+      </w:r>
+      <w:proofErr w:type="spellEnd"/>
+      <w:r>
+        <w:rPr>
+          <w:rFonts w:ascii="Consolas" w:eastAsia="Times New Roman" w:hAnsi="Consolas" w:cs="Times New Roman"/>
+          <w:color w:val="D4D4D4"/>
+          <w:sz w:val="18"/>
+          <w:szCs w:val="18"/>
+          <w:lang w:val="en-US" w:eastAsia="ru-RU"/>
+        </w:rPr>
+        <w:t>,</w:t>
+      </w:r>
+    </w:p>
+    <w:p>
+      <w:pPr>
+        <w:shd w:val="clear" w:color="auto" w:fill="1E1E1E"/>
+        <w:rPr>
+          <w:rFonts w:ascii="Consolas" w:eastAsia="Times New Roman" w:hAnsi="Consolas" w:cs="Times New Roman"/>
+          <w:color w:val="D4D4D4"/>
+          <w:sz w:val="18"/>
+          <w:szCs w:val="18"/>
+          <w:lang w:eastAsia="ru-RU"/>
+        </w:rPr>
+      </w:pPr>
+      <w:r>
+        <w:rPr>
+          <w:rFonts w:ascii="Consolas" w:eastAsia="Times New Roman" w:hAnsi="Consolas" w:cs="Times New Roman"/>
+          <w:color w:val="D4D4D4"/>
+          <w:sz w:val="18"/>
+          <w:szCs w:val="18"/>
+          <w:lang w:eastAsia="ru-RU"/>
+        </w:rPr>
+        <w:t>}</w:t>
+      </w:r>
+    </w:p>
+    <w:p>
+      <w:pPr>
+        <w:pStyle w:val="a6"/>
+        <w:ind w:left="0"/>
+      </w:pPr>
+    </w:p>
+    <w:p>
+      <w:pPr>
+        <w:pStyle w:val="a6"/>
+        <w:ind w:left="0"/>
+        <w:rPr>
+          <w:lang w:val="en-US"/>
+        </w:rPr>
+      </w:pPr>
+      <w:r>
+        <w:t>Если типов может быть несколько, то надо использовать типа такого</w:t>
+      </w:r>
+      <w:r>
+        <w:t>:</w:t>
+      </w:r>
+    </w:p>
+    <w:p>
+      <w:pPr>
+        <w:shd w:val="clear" w:color="auto" w:fill="F7F7F7"/>
+        <w:tabs>
+          <w:tab w:val="left" w:pos="916"/>
+          <w:tab w:val="left" w:pos="1832"/>
+          <w:tab w:val="left" w:pos="2748"/>
+          <w:tab w:val="left" w:pos="3664"/>
+          <w:tab w:val="left" w:pos="4580"/>
+          <w:tab w:val="left" w:pos="5496"/>
+          <w:tab w:val="left" w:pos="6412"/>
+          <w:tab w:val="left" w:pos="7328"/>
+          <w:tab w:val="left" w:pos="8244"/>
+          <w:tab w:val="left" w:pos="9160"/>
+          <w:tab w:val="left" w:pos="10076"/>
+          <w:tab w:val="left" w:pos="10992"/>
+          <w:tab w:val="left" w:pos="11908"/>
+          <w:tab w:val="left" w:pos="12824"/>
+          <w:tab w:val="left" w:pos="13740"/>
+          <w:tab w:val="left" w:pos="14656"/>
+        </w:tabs>
+        <w:rPr>
+          <w:rFonts w:ascii="Courier New" w:eastAsia="Times New Roman" w:hAnsi="Courier New" w:cs="Courier New"/>
+          <w:color w:val="000000"/>
+          <w:sz w:val="18"/>
+          <w:szCs w:val="18"/>
+          <w:lang w:val="en-US" w:eastAsia="ru-RU"/>
+        </w:rPr>
+      </w:pPr>
+      <w:proofErr w:type="spellStart"/>
+      <w:r>
+        <w:rPr>
+          <w:rFonts w:ascii="Courier New" w:eastAsia="Times New Roman" w:hAnsi="Courier New" w:cs="Courier New"/>
+          <w:color w:val="000000"/>
+          <w:sz w:val="18"/>
+          <w:szCs w:val="18"/>
+          <w:lang w:val="en-US" w:eastAsia="ru-RU"/>
+        </w:rPr>
+        <w:t>optionalUnion</w:t>
+      </w:r>
+      <w:proofErr w:type="spellEnd"/>
+      <w:r>
+        <w:rPr>
+          <w:rFonts w:ascii="Courier New" w:eastAsia="Times New Roman" w:hAnsi="Courier New" w:cs="Courier New"/>
+          <w:b/>
+          <w:bCs/>
+          <w:color w:val="222222"/>
+          <w:sz w:val="18"/>
+          <w:szCs w:val="18"/>
+          <w:lang w:val="en-US" w:eastAsia="ru-RU"/>
+        </w:rPr>
+        <w:t>:</w:t>
+      </w:r>
+      <w:r>
+        <w:rPr>
+          <w:rFonts w:ascii="Courier New" w:eastAsia="Times New Roman" w:hAnsi="Courier New" w:cs="Courier New"/>
+          <w:color w:val="000000"/>
+          <w:sz w:val="18"/>
+          <w:szCs w:val="18"/>
+          <w:lang w:val="en-US" w:eastAsia="ru-RU"/>
+        </w:rPr>
+        <w:t> </w:t>
+      </w:r>
+      <w:proofErr w:type="spellStart"/>
+      <w:r>
+        <w:rPr>
+          <w:rFonts w:ascii="Courier New" w:eastAsia="Times New Roman" w:hAnsi="Courier New" w:cs="Courier New"/>
+          <w:color w:val="008080"/>
+          <w:sz w:val="18"/>
+          <w:szCs w:val="18"/>
+          <w:lang w:val="en-US" w:eastAsia="ru-RU"/>
+        </w:rPr>
+        <w:t>PropTypes</w:t>
+      </w:r>
+      <w:r>
+        <w:rPr>
+          <w:rFonts w:ascii="Courier New" w:eastAsia="Times New Roman" w:hAnsi="Courier New" w:cs="Courier New"/>
+          <w:color w:val="000000"/>
+          <w:sz w:val="18"/>
+          <w:szCs w:val="18"/>
+          <w:lang w:val="en-US" w:eastAsia="ru-RU"/>
+        </w:rPr>
+        <w:t>.</w:t>
+      </w:r>
+      <w:r>
+        <w:rPr>
+          <w:rFonts w:ascii="Courier New" w:eastAsia="Times New Roman" w:hAnsi="Courier New" w:cs="Courier New"/>
+          <w:color w:val="990000"/>
+          <w:sz w:val="18"/>
+          <w:szCs w:val="18"/>
+          <w:lang w:val="en-US" w:eastAsia="ru-RU"/>
+        </w:rPr>
+        <w:t>oneOfType</w:t>
+      </w:r>
+      <w:proofErr w:type="spellEnd"/>
+      <w:r>
+        <w:rPr>
+          <w:rFonts w:ascii="Courier New" w:eastAsia="Times New Roman" w:hAnsi="Courier New" w:cs="Courier New"/>
+          <w:color w:val="000000"/>
+          <w:sz w:val="18"/>
+          <w:szCs w:val="18"/>
+          <w:lang w:val="en-US" w:eastAsia="ru-RU"/>
+        </w:rPr>
+        <w:t>([</w:t>
+      </w:r>
+    </w:p>
+    <w:p>
+      <w:pPr>
+        <w:shd w:val="clear" w:color="auto" w:fill="F7F7F7"/>
+        <w:tabs>
+          <w:tab w:val="left" w:pos="916"/>
+          <w:tab w:val="left" w:pos="1832"/>
+          <w:tab w:val="left" w:pos="2748"/>
+          <w:tab w:val="left" w:pos="3664"/>
+          <w:tab w:val="left" w:pos="4580"/>
+          <w:tab w:val="left" w:pos="5496"/>
+          <w:tab w:val="left" w:pos="6412"/>
+          <w:tab w:val="left" w:pos="7328"/>
+          <w:tab w:val="left" w:pos="8244"/>
+          <w:tab w:val="left" w:pos="9160"/>
+          <w:tab w:val="left" w:pos="10076"/>
+          <w:tab w:val="left" w:pos="10992"/>
+          <w:tab w:val="left" w:pos="11908"/>
+          <w:tab w:val="left" w:pos="12824"/>
+          <w:tab w:val="left" w:pos="13740"/>
+          <w:tab w:val="left" w:pos="14656"/>
+        </w:tabs>
+        <w:rPr>
+          <w:rFonts w:ascii="Courier New" w:eastAsia="Times New Roman" w:hAnsi="Courier New" w:cs="Courier New"/>
+          <w:color w:val="000000"/>
+          <w:sz w:val="18"/>
+          <w:szCs w:val="18"/>
+          <w:lang w:val="en-US" w:eastAsia="ru-RU"/>
+        </w:rPr>
+      </w:pPr>
+      <w:r>
+        <w:rPr>
+          <w:rFonts w:ascii="Courier New" w:eastAsia="Times New Roman" w:hAnsi="Courier New" w:cs="Courier New"/>
+          <w:color w:val="000000"/>
+          <w:sz w:val="18"/>
+          <w:szCs w:val="18"/>
+          <w:lang w:val="en-US" w:eastAsia="ru-RU"/>
+        </w:rPr>
+        <w:t>    </w:t>
+      </w:r>
+      <w:proofErr w:type="spellStart"/>
+      <w:r>
+        <w:rPr>
+          <w:rFonts w:ascii="Courier New" w:eastAsia="Times New Roman" w:hAnsi="Courier New" w:cs="Courier New"/>
+          <w:color w:val="008080"/>
+          <w:sz w:val="18"/>
+          <w:szCs w:val="18"/>
+          <w:lang w:val="en-US" w:eastAsia="ru-RU"/>
+        </w:rPr>
+        <w:t>PropTypes</w:t>
+      </w:r>
+      <w:r>
+        <w:rPr>
+          <w:rFonts w:ascii="Courier New" w:eastAsia="Times New Roman" w:hAnsi="Courier New" w:cs="Courier New"/>
+          <w:color w:val="000000"/>
+          <w:sz w:val="18"/>
+          <w:szCs w:val="18"/>
+          <w:lang w:val="en-US" w:eastAsia="ru-RU"/>
+        </w:rPr>
+        <w:t>.</w:t>
+      </w:r>
+      <w:r>
+        <w:rPr>
+          <w:rFonts w:ascii="Courier New" w:eastAsia="Times New Roman" w:hAnsi="Courier New" w:cs="Courier New"/>
+          <w:color w:val="008080"/>
+          <w:sz w:val="18"/>
+          <w:szCs w:val="18"/>
+          <w:lang w:val="en-US" w:eastAsia="ru-RU"/>
+        </w:rPr>
+        <w:t>string</w:t>
+      </w:r>
+      <w:proofErr w:type="spellEnd"/>
+      <w:r>
+        <w:rPr>
+          <w:rFonts w:ascii="Courier New" w:eastAsia="Times New Roman" w:hAnsi="Courier New" w:cs="Courier New"/>
+          <w:color w:val="000000"/>
+          <w:sz w:val="18"/>
+          <w:szCs w:val="18"/>
+          <w:lang w:val="en-US" w:eastAsia="ru-RU"/>
+        </w:rPr>
+        <w:t>,</w:t>
+      </w:r>
+    </w:p>
+    <w:p>
+      <w:pPr>
+        <w:shd w:val="clear" w:color="auto" w:fill="F7F7F7"/>
+        <w:tabs>
+          <w:tab w:val="left" w:pos="916"/>
+          <w:tab w:val="left" w:pos="1832"/>
+          <w:tab w:val="left" w:pos="2748"/>
+          <w:tab w:val="left" w:pos="3664"/>
+          <w:tab w:val="left" w:pos="4580"/>
+          <w:tab w:val="left" w:pos="5496"/>
+          <w:tab w:val="left" w:pos="6412"/>
+          <w:tab w:val="left" w:pos="7328"/>
+          <w:tab w:val="left" w:pos="8244"/>
+          <w:tab w:val="left" w:pos="9160"/>
+          <w:tab w:val="left" w:pos="10076"/>
+          <w:tab w:val="left" w:pos="10992"/>
+          <w:tab w:val="left" w:pos="11908"/>
+          <w:tab w:val="left" w:pos="12824"/>
+          <w:tab w:val="left" w:pos="13740"/>
+          <w:tab w:val="left" w:pos="14656"/>
+        </w:tabs>
+        <w:rPr>
+          <w:rFonts w:ascii="Courier New" w:eastAsia="Times New Roman" w:hAnsi="Courier New" w:cs="Courier New"/>
+          <w:color w:val="000000"/>
+          <w:sz w:val="18"/>
+          <w:szCs w:val="18"/>
+          <w:lang w:val="en-US" w:eastAsia="ru-RU"/>
+        </w:rPr>
+      </w:pPr>
+      <w:r>
+        <w:rPr>
+          <w:rFonts w:ascii="Courier New" w:eastAsia="Times New Roman" w:hAnsi="Courier New" w:cs="Courier New"/>
+          <w:color w:val="000000"/>
+          <w:sz w:val="18"/>
+          <w:szCs w:val="18"/>
+          <w:lang w:val="en-US" w:eastAsia="ru-RU"/>
+        </w:rPr>
+        <w:t>    </w:t>
+      </w:r>
+      <w:proofErr w:type="spellStart"/>
+      <w:r>
+        <w:rPr>
+          <w:rFonts w:ascii="Courier New" w:eastAsia="Times New Roman" w:hAnsi="Courier New" w:cs="Courier New"/>
+          <w:color w:val="008080"/>
+          <w:sz w:val="18"/>
+          <w:szCs w:val="18"/>
+          <w:lang w:val="en-US" w:eastAsia="ru-RU"/>
+        </w:rPr>
+        <w:t>PropTypes</w:t>
+      </w:r>
+      <w:r>
+        <w:rPr>
+          <w:rFonts w:ascii="Courier New" w:eastAsia="Times New Roman" w:hAnsi="Courier New" w:cs="Courier New"/>
+          <w:color w:val="000000"/>
+          <w:sz w:val="18"/>
+          <w:szCs w:val="18"/>
+          <w:lang w:val="en-US" w:eastAsia="ru-RU"/>
+        </w:rPr>
+        <w:t>.</w:t>
+      </w:r>
+      <w:r>
+        <w:rPr>
+          <w:rFonts w:ascii="Courier New" w:eastAsia="Times New Roman" w:hAnsi="Courier New" w:cs="Courier New"/>
+          <w:color w:val="008080"/>
+          <w:sz w:val="18"/>
+          <w:szCs w:val="18"/>
+          <w:lang w:val="en-US" w:eastAsia="ru-RU"/>
+        </w:rPr>
+        <w:t>number</w:t>
+      </w:r>
+      <w:proofErr w:type="spellEnd"/>
+      <w:r>
+        <w:rPr>
+          <w:rFonts w:ascii="Courier New" w:eastAsia="Times New Roman" w:hAnsi="Courier New" w:cs="Courier New"/>
+          <w:color w:val="000000"/>
+          <w:sz w:val="18"/>
+          <w:szCs w:val="18"/>
+          <w:lang w:val="en-US" w:eastAsia="ru-RU"/>
+        </w:rPr>
+        <w:t>,</w:t>
+      </w:r>
+    </w:p>
+    <w:p>
+      <w:pPr>
+        <w:shd w:val="clear" w:color="auto" w:fill="F7F7F7"/>
+        <w:tabs>
+          <w:tab w:val="left" w:pos="916"/>
+          <w:tab w:val="left" w:pos="1832"/>
+          <w:tab w:val="left" w:pos="2748"/>
+          <w:tab w:val="left" w:pos="3664"/>
+          <w:tab w:val="left" w:pos="4580"/>
+          <w:tab w:val="left" w:pos="5496"/>
+          <w:tab w:val="left" w:pos="6412"/>
+          <w:tab w:val="left" w:pos="7328"/>
+          <w:tab w:val="left" w:pos="8244"/>
+          <w:tab w:val="left" w:pos="9160"/>
+          <w:tab w:val="left" w:pos="10076"/>
+          <w:tab w:val="left" w:pos="10992"/>
+          <w:tab w:val="left" w:pos="11908"/>
+          <w:tab w:val="left" w:pos="12824"/>
+          <w:tab w:val="left" w:pos="13740"/>
+          <w:tab w:val="left" w:pos="14656"/>
+        </w:tabs>
+        <w:rPr>
+          <w:rFonts w:ascii="Courier New" w:eastAsia="Times New Roman" w:hAnsi="Courier New" w:cs="Courier New"/>
+          <w:color w:val="000000"/>
+          <w:sz w:val="18"/>
+          <w:szCs w:val="18"/>
+          <w:lang w:val="en-US" w:eastAsia="ru-RU"/>
+        </w:rPr>
+      </w:pPr>
+      <w:r>
+        <w:rPr>
+          <w:rFonts w:ascii="Courier New" w:eastAsia="Times New Roman" w:hAnsi="Courier New" w:cs="Courier New"/>
+          <w:color w:val="000000"/>
+          <w:sz w:val="18"/>
+          <w:szCs w:val="18"/>
+          <w:lang w:val="en-US" w:eastAsia="ru-RU"/>
+        </w:rPr>
+        <w:t>    </w:t>
+      </w:r>
+      <w:proofErr w:type="spellStart"/>
+      <w:r>
+        <w:rPr>
+          <w:rFonts w:ascii="Courier New" w:eastAsia="Times New Roman" w:hAnsi="Courier New" w:cs="Courier New"/>
+          <w:color w:val="008080"/>
+          <w:sz w:val="18"/>
+          <w:szCs w:val="18"/>
+          <w:lang w:val="en-US" w:eastAsia="ru-RU"/>
+        </w:rPr>
+        <w:t>PropTypes</w:t>
+      </w:r>
+      <w:r>
+        <w:rPr>
+          <w:rFonts w:ascii="Courier New" w:eastAsia="Times New Roman" w:hAnsi="Courier New" w:cs="Courier New"/>
+          <w:color w:val="000000"/>
+          <w:sz w:val="18"/>
+          <w:szCs w:val="18"/>
+          <w:lang w:val="en-US" w:eastAsia="ru-RU"/>
+        </w:rPr>
+        <w:t>.</w:t>
+      </w:r>
+      <w:r>
+        <w:rPr>
+          <w:rFonts w:ascii="Courier New" w:eastAsia="Times New Roman" w:hAnsi="Courier New" w:cs="Courier New"/>
+          <w:color w:val="990000"/>
+          <w:sz w:val="18"/>
+          <w:szCs w:val="18"/>
+          <w:lang w:val="en-US" w:eastAsia="ru-RU"/>
+        </w:rPr>
+        <w:t>instanceOf</w:t>
+      </w:r>
+      <w:proofErr w:type="spellEnd"/>
+      <w:r>
+        <w:rPr>
+          <w:rFonts w:ascii="Courier New" w:eastAsia="Times New Roman" w:hAnsi="Courier New" w:cs="Courier New"/>
+          <w:color w:val="000000"/>
+          <w:sz w:val="18"/>
+          <w:szCs w:val="18"/>
+          <w:lang w:val="en-US" w:eastAsia="ru-RU"/>
+        </w:rPr>
+        <w:t>(Message)</w:t>
+      </w:r>
+    </w:p>
+    <w:p>
+      <w:pPr>
+        <w:shd w:val="clear" w:color="auto" w:fill="F7F7F7"/>
+        <w:tabs>
+          <w:tab w:val="left" w:pos="916"/>
+          <w:tab w:val="left" w:pos="1832"/>
+          <w:tab w:val="left" w:pos="2748"/>
+          <w:tab w:val="left" w:pos="3664"/>
+          <w:tab w:val="left" w:pos="4580"/>
+          <w:tab w:val="left" w:pos="5496"/>
+          <w:tab w:val="left" w:pos="6412"/>
+          <w:tab w:val="left" w:pos="7328"/>
+          <w:tab w:val="left" w:pos="8244"/>
+          <w:tab w:val="left" w:pos="9160"/>
+          <w:tab w:val="left" w:pos="10076"/>
+          <w:tab w:val="left" w:pos="10992"/>
+          <w:tab w:val="left" w:pos="11908"/>
+          <w:tab w:val="left" w:pos="12824"/>
+          <w:tab w:val="left" w:pos="13740"/>
+          <w:tab w:val="left" w:pos="14656"/>
+        </w:tabs>
+        <w:rPr>
+          <w:rFonts w:ascii="Courier New" w:eastAsia="Times New Roman" w:hAnsi="Courier New" w:cs="Courier New"/>
+          <w:color w:val="000000"/>
+          <w:sz w:val="24"/>
+          <w:szCs w:val="24"/>
+          <w:lang w:eastAsia="ru-RU"/>
+        </w:rPr>
+      </w:pPr>
+      <w:r>
+        <w:rPr>
+          <w:rFonts w:ascii="Courier New" w:eastAsia="Times New Roman" w:hAnsi="Courier New" w:cs="Courier New"/>
+          <w:color w:val="000000"/>
+          <w:sz w:val="18"/>
+          <w:szCs w:val="18"/>
+          <w:lang w:val="en-US" w:eastAsia="ru-RU"/>
+        </w:rPr>
+        <w:t>  </w:t>
+      </w:r>
+      <w:r>
+        <w:rPr>
+          <w:rFonts w:ascii="Courier New" w:eastAsia="Times New Roman" w:hAnsi="Courier New" w:cs="Courier New"/>
+          <w:color w:val="000000"/>
+          <w:sz w:val="18"/>
+          <w:szCs w:val="18"/>
+          <w:lang w:eastAsia="ru-RU"/>
+        </w:rPr>
+        <w:t>]),</w:t>
+      </w:r>
+    </w:p>
+    <w:p>
+      <w:pPr>
+        <w:pStyle w:val="a6"/>
+        <w:ind w:left="0"/>
+      </w:pPr>
+      <w:r>
+        <w:t xml:space="preserve">Для перечислений </w:t>
+      </w:r>
+      <w:r>
+        <w:t>(</w:t>
+      </w:r>
+      <w:proofErr w:type="spellStart"/>
+      <w:r>
+        <w:rPr>
+          <w:lang w:val="en-US"/>
+        </w:rPr>
+        <w:t>enum</w:t>
+      </w:r>
+      <w:proofErr w:type="spellEnd"/>
+      <w:r>
+        <w:t xml:space="preserve">) - </w:t>
+      </w:r>
+      <w:proofErr w:type="spellStart"/>
+      <w:r>
+        <w:rPr>
+          <w:lang w:val="en-US"/>
+        </w:rPr>
+        <w:t>PropTypes</w:t>
+      </w:r>
+      <w:proofErr w:type="spellEnd"/>
+      <w:r>
+        <w:t>.</w:t>
+      </w:r>
+      <w:proofErr w:type="spellStart"/>
+      <w:r>
+        <w:rPr>
+          <w:lang w:val="en-US"/>
+        </w:rPr>
+        <w:t>oneOf</w:t>
+      </w:r>
+      <w:proofErr w:type="spellEnd"/>
+      <w:r>
+        <w:t>(['</w:t>
+      </w:r>
+      <w:r>
+        <w:rPr>
+          <w:lang w:val="en-US"/>
+        </w:rPr>
+        <w:t>News</w:t>
+      </w:r>
+      <w:r>
+        <w:t>', '</w:t>
+      </w:r>
+      <w:r>
+        <w:rPr>
+          <w:lang w:val="en-US"/>
+        </w:rPr>
+        <w:t>Photos</w:t>
+      </w:r>
+      <w:r>
+        <w:t>']),</w:t>
+      </w:r>
+    </w:p>
+    <w:p>
+      <w:pPr>
+        <w:pStyle w:val="a6"/>
+        <w:ind w:left="0"/>
+        <w:rPr>
+          <w:lang w:val="en-US"/>
+        </w:rPr>
+      </w:pPr>
+    </w:p>
+    <w:p>
+      <w:pPr>
+        <w:pStyle w:val="a6"/>
+        <w:ind w:left="0"/>
+      </w:pPr>
+      <w:r>
+        <w:t>Тогда</w:t>
+      </w:r>
+      <w:r>
+        <w:t>, например,</w:t>
+      </w:r>
+      <w:r>
+        <w:t xml:space="preserve"> если вместо строки для пропса </w:t>
+      </w:r>
+      <w:r>
+        <w:t>“</w:t>
+      </w:r>
+      <w:r>
+        <w:rPr>
+          <w:lang w:val="en-US"/>
+        </w:rPr>
+        <w:t>name</w:t>
+      </w:r>
+      <w:r>
+        <w:t>”</w:t>
+      </w:r>
+      <w:r>
+        <w:t xml:space="preserve"> будет передано число, то </w:t>
+      </w:r>
+      <w:r>
+        <w:t>в консоли будет предупреждение</w:t>
+      </w:r>
+      <w:r>
+        <w:t xml:space="preserve"> </w:t>
+      </w:r>
+      <w:r>
+        <w:t>и можно определить, в чем ошибка и помогает в отладке приложения.</w:t>
+      </w:r>
+    </w:p>
+    <w:p>
+      <w:pPr>
+        <w:pStyle w:val="a6"/>
+        <w:ind w:left="0"/>
+      </w:pPr>
+    </w:p>
+    <w:p>
+      <w:pPr>
+        <w:pStyle w:val="a6"/>
+        <w:ind w:left="0"/>
+        <w:rPr>
+          <w:b/>
+          <w:lang w:val="en-US"/>
+        </w:rPr>
+      </w:pPr>
+      <w:proofErr w:type="spellStart"/>
+      <w:r>
+        <w:rPr>
+          <w:b/>
+          <w:lang w:val="en-US"/>
+        </w:rPr>
+        <w:t>axios</w:t>
+      </w:r>
+      <w:proofErr w:type="spellEnd"/>
+    </w:p>
+    <w:p>
+      <w:pPr>
+        <w:pStyle w:val="a6"/>
+        <w:ind w:left="0"/>
+        <w:rPr>
+          <w:lang w:val="en-US"/>
+        </w:rPr>
+      </w:pPr>
+      <w:r>
+        <w:t>Установка</w:t>
+      </w:r>
+      <w:r>
+        <w:rPr>
+          <w:lang w:val="en-US"/>
+        </w:rPr>
+        <w:t xml:space="preserve">: </w:t>
+      </w:r>
+      <w:proofErr w:type="spellStart"/>
+      <w:r>
+        <w:rPr>
+          <w:rFonts w:ascii="Courier New" w:hAnsi="Courier New" w:cs="Courier New"/>
+          <w:lang w:val="en-US"/>
+        </w:rPr>
+        <w:t>npm</w:t>
+      </w:r>
+      <w:proofErr w:type="spellEnd"/>
+      <w:r>
+        <w:rPr>
+          <w:rFonts w:ascii="Courier New" w:hAnsi="Courier New" w:cs="Courier New"/>
+          <w:lang w:val="en-US"/>
+        </w:rPr>
+        <w:t xml:space="preserve"> install </w:t>
+      </w:r>
+      <w:proofErr w:type="spellStart"/>
+      <w:r>
+        <w:rPr>
+          <w:rFonts w:ascii="Courier New" w:hAnsi="Courier New" w:cs="Courier New"/>
+          <w:lang w:val="en-US"/>
+        </w:rPr>
+        <w:t>axios</w:t>
+      </w:r>
+      <w:proofErr w:type="spellEnd"/>
+    </w:p>
+    <w:p>
+      <w:pPr>
+        <w:pStyle w:val="a6"/>
+        <w:ind w:left="0"/>
+        <w:rPr>
+          <w:lang w:val="en-US"/>
+        </w:rPr>
+      </w:pPr>
       <w:bookmarkStart w:id="0" w:name="_GoBack"/>
       <w:bookmarkEnd w:id="0"/>
-    </w:p>
-    <w:p>
-      <w:pPr>
-        <w:pStyle w:val="a6"/>
-        <w:ind w:left="0"/>
-      </w:pPr>
     </w:p>
     <w:p/>
     <w:p/>
@@ -47080,6 +48816,85 @@
     <w:basedOn w:val="a0"/>
     <w:rsid w:val="00E1036A"/>
   </w:style>
+  <w:style w:type="paragraph" w:styleId="HTML0">
+    <w:name w:val="HTML Preformatted"/>
+    <w:basedOn w:val="a"/>
+    <w:link w:val="HTML1"/>
+    <w:uiPriority w:val="99"/>
+    <w:semiHidden/>
+    <w:unhideWhenUsed/>
+    <w:rsid w:val="00DC02F9"/>
+    <w:pPr>
+      <w:tabs>
+        <w:tab w:val="left" w:pos="916"/>
+        <w:tab w:val="left" w:pos="1832"/>
+        <w:tab w:val="left" w:pos="2748"/>
+        <w:tab w:val="left" w:pos="3664"/>
+        <w:tab w:val="left" w:pos="4580"/>
+        <w:tab w:val="left" w:pos="5496"/>
+        <w:tab w:val="left" w:pos="6412"/>
+        <w:tab w:val="left" w:pos="7328"/>
+        <w:tab w:val="left" w:pos="8244"/>
+        <w:tab w:val="left" w:pos="9160"/>
+        <w:tab w:val="left" w:pos="10076"/>
+        <w:tab w:val="left" w:pos="10992"/>
+        <w:tab w:val="left" w:pos="11908"/>
+        <w:tab w:val="left" w:pos="12824"/>
+        <w:tab w:val="left" w:pos="13740"/>
+        <w:tab w:val="left" w:pos="14656"/>
+      </w:tabs>
+    </w:pPr>
+    <w:rPr>
+      <w:rFonts w:ascii="Courier New" w:eastAsia="Times New Roman" w:hAnsi="Courier New" w:cs="Courier New"/>
+      <w:sz w:val="20"/>
+      <w:szCs w:val="20"/>
+      <w:lang w:eastAsia="ru-RU"/>
+    </w:rPr>
+  </w:style>
+  <w:style w:type="character" w:customStyle="1" w:styleId="HTML1">
+    <w:name w:val="Стандартный HTML Знак"/>
+    <w:basedOn w:val="a0"/>
+    <w:link w:val="HTML0"/>
+    <w:uiPriority w:val="99"/>
+    <w:semiHidden/>
+    <w:rsid w:val="00DC02F9"/>
+    <w:rPr>
+      <w:rFonts w:ascii="Courier New" w:eastAsia="Times New Roman" w:hAnsi="Courier New" w:cs="Courier New"/>
+      <w:sz w:val="20"/>
+      <w:szCs w:val="20"/>
+      <w:lang w:eastAsia="ru-RU"/>
+    </w:rPr>
+  </w:style>
+  <w:style w:type="character" w:customStyle="1" w:styleId="source">
+    <w:name w:val="source"/>
+    <w:basedOn w:val="a0"/>
+    <w:rsid w:val="00DC02F9"/>
+  </w:style>
+  <w:style w:type="character" w:customStyle="1" w:styleId="keyword">
+    <w:name w:val="keyword"/>
+    <w:basedOn w:val="a0"/>
+    <w:rsid w:val="00DC02F9"/>
+  </w:style>
+  <w:style w:type="character" w:customStyle="1" w:styleId="variable">
+    <w:name w:val="variable"/>
+    <w:basedOn w:val="a0"/>
+    <w:rsid w:val="00DC02F9"/>
+  </w:style>
+  <w:style w:type="character" w:customStyle="1" w:styleId="meta">
+    <w:name w:val="meta"/>
+    <w:basedOn w:val="a0"/>
+    <w:rsid w:val="00DC02F9"/>
+  </w:style>
+  <w:style w:type="character" w:customStyle="1" w:styleId="entity">
+    <w:name w:val="entity"/>
+    <w:basedOn w:val="a0"/>
+    <w:rsid w:val="00DC02F9"/>
+  </w:style>
+  <w:style w:type="character" w:customStyle="1" w:styleId="punctuation">
+    <w:name w:val="punctuation"/>
+    <w:basedOn w:val="a0"/>
+    <w:rsid w:val="00DC02F9"/>
+  </w:style>
 </w:styles>
 </file>
 
@@ -47397,6 +49212,85 @@
     <w:basedOn w:val="a0"/>
     <w:rsid w:val="00E1036A"/>
   </w:style>
+  <w:style w:type="paragraph" w:styleId="HTML0">
+    <w:name w:val="HTML Preformatted"/>
+    <w:basedOn w:val="a"/>
+    <w:link w:val="HTML1"/>
+    <w:uiPriority w:val="99"/>
+    <w:semiHidden/>
+    <w:unhideWhenUsed/>
+    <w:rsid w:val="00DC02F9"/>
+    <w:pPr>
+      <w:tabs>
+        <w:tab w:val="left" w:pos="916"/>
+        <w:tab w:val="left" w:pos="1832"/>
+        <w:tab w:val="left" w:pos="2748"/>
+        <w:tab w:val="left" w:pos="3664"/>
+        <w:tab w:val="left" w:pos="4580"/>
+        <w:tab w:val="left" w:pos="5496"/>
+        <w:tab w:val="left" w:pos="6412"/>
+        <w:tab w:val="left" w:pos="7328"/>
+        <w:tab w:val="left" w:pos="8244"/>
+        <w:tab w:val="left" w:pos="9160"/>
+        <w:tab w:val="left" w:pos="10076"/>
+        <w:tab w:val="left" w:pos="10992"/>
+        <w:tab w:val="left" w:pos="11908"/>
+        <w:tab w:val="left" w:pos="12824"/>
+        <w:tab w:val="left" w:pos="13740"/>
+        <w:tab w:val="left" w:pos="14656"/>
+      </w:tabs>
+    </w:pPr>
+    <w:rPr>
+      <w:rFonts w:ascii="Courier New" w:eastAsia="Times New Roman" w:hAnsi="Courier New" w:cs="Courier New"/>
+      <w:sz w:val="20"/>
+      <w:szCs w:val="20"/>
+      <w:lang w:eastAsia="ru-RU"/>
+    </w:rPr>
+  </w:style>
+  <w:style w:type="character" w:customStyle="1" w:styleId="HTML1">
+    <w:name w:val="Стандартный HTML Знак"/>
+    <w:basedOn w:val="a0"/>
+    <w:link w:val="HTML0"/>
+    <w:uiPriority w:val="99"/>
+    <w:semiHidden/>
+    <w:rsid w:val="00DC02F9"/>
+    <w:rPr>
+      <w:rFonts w:ascii="Courier New" w:eastAsia="Times New Roman" w:hAnsi="Courier New" w:cs="Courier New"/>
+      <w:sz w:val="20"/>
+      <w:szCs w:val="20"/>
+      <w:lang w:eastAsia="ru-RU"/>
+    </w:rPr>
+  </w:style>
+  <w:style w:type="character" w:customStyle="1" w:styleId="source">
+    <w:name w:val="source"/>
+    <w:basedOn w:val="a0"/>
+    <w:rsid w:val="00DC02F9"/>
+  </w:style>
+  <w:style w:type="character" w:customStyle="1" w:styleId="keyword">
+    <w:name w:val="keyword"/>
+    <w:basedOn w:val="a0"/>
+    <w:rsid w:val="00DC02F9"/>
+  </w:style>
+  <w:style w:type="character" w:customStyle="1" w:styleId="variable">
+    <w:name w:val="variable"/>
+    <w:basedOn w:val="a0"/>
+    <w:rsid w:val="00DC02F9"/>
+  </w:style>
+  <w:style w:type="character" w:customStyle="1" w:styleId="meta">
+    <w:name w:val="meta"/>
+    <w:basedOn w:val="a0"/>
+    <w:rsid w:val="00DC02F9"/>
+  </w:style>
+  <w:style w:type="character" w:customStyle="1" w:styleId="entity">
+    <w:name w:val="entity"/>
+    <w:basedOn w:val="a0"/>
+    <w:rsid w:val="00DC02F9"/>
+  </w:style>
+  <w:style w:type="character" w:customStyle="1" w:styleId="punctuation">
+    <w:name w:val="punctuation"/>
+    <w:basedOn w:val="a0"/>
+    <w:rsid w:val="00DC02F9"/>
+  </w:style>
 </w:styles>
 </file>
 

</xml_diff>

<commit_message>
apply redux to app - pizzas
</commit_message>
<xml_diff>
--- a/Курс React Pizza.docx
+++ b/Курс React Pizza.docx
@@ -55261,22 +55261,2692 @@
         </w:rPr>
       </w:pPr>
       <w:r>
-        <w:t>Задача: брать спис</w:t>
-      </w:r>
+        <w:t xml:space="preserve">Задача: брать список пицц из хранилища. Причем в </w:t>
+      </w:r>
+      <w:r>
+        <w:rPr>
+          <w:lang w:val="en-US"/>
+        </w:rPr>
+        <w:t>Home</w:t>
+      </w:r>
+      <w:r>
+        <w:t xml:space="preserve"> пропсы передавать не будем.</w:t>
+      </w:r>
+    </w:p>
+    <w:p>
+      <w:pPr>
+        <w:rPr>
+          <w:lang w:val="en-US"/>
+        </w:rPr>
+      </w:pPr>
+      <w:r>
+        <w:t>В</w:t>
+      </w:r>
+      <w:r>
+        <w:rPr>
+          <w:lang w:val="en-US"/>
+        </w:rPr>
+        <w:t xml:space="preserve"> App</w:t>
+      </w:r>
+      <w:r>
+        <w:rPr>
+          <w:lang w:val="en-US"/>
+        </w:rPr>
+        <w:t>()</w:t>
+      </w:r>
+      <w:r>
+        <w:rPr>
+          <w:lang w:val="en-US"/>
+        </w:rPr>
+        <w:t xml:space="preserve"> </w:t>
+      </w:r>
+      <w:r>
+        <w:t>убираем</w:t>
+      </w:r>
+      <w:r>
+        <w:rPr>
+          <w:lang w:val="en-US"/>
+        </w:rPr>
+        <w:t xml:space="preserve"> </w:t>
+      </w:r>
+      <w:proofErr w:type="spellStart"/>
+      <w:r>
+        <w:rPr>
+          <w:lang w:val="en-US"/>
+        </w:rPr>
+        <w:t>useState</w:t>
+      </w:r>
+      <w:proofErr w:type="spellEnd"/>
+      <w:r>
+        <w:rPr>
+          <w:lang w:val="en-US"/>
+        </w:rPr>
+        <w:t xml:space="preserve">() </w:t>
+      </w:r>
+      <w:r>
+        <w:t>для</w:t>
+      </w:r>
+      <w:r>
+        <w:rPr>
+          <w:lang w:val="en-US"/>
+        </w:rPr>
+        <w:t xml:space="preserve"> [pizzas]</w:t>
+      </w:r>
+      <w:r>
+        <w:rPr>
+          <w:lang w:val="en-US"/>
+        </w:rPr>
+        <w:t>,</w:t>
+      </w:r>
+      <w:r>
+        <w:rPr>
+          <w:lang w:val="en-US"/>
+        </w:rPr>
+        <w:t xml:space="preserve"> </w:t>
+      </w:r>
+      <w:r>
+        <w:t>но</w:t>
+      </w:r>
+      <w:r>
+        <w:rPr>
+          <w:lang w:val="en-US"/>
+        </w:rPr>
+        <w:t xml:space="preserve"> </w:t>
+      </w:r>
+      <w:proofErr w:type="spellStart"/>
+      <w:r>
+        <w:rPr>
+          <w:lang w:val="en-US"/>
+        </w:rPr>
+        <w:t>useEffect</w:t>
+      </w:r>
+      <w:proofErr w:type="spellEnd"/>
+      <w:r>
+        <w:rPr>
+          <w:lang w:val="en-US"/>
+        </w:rPr>
+        <w:t>()</w:t>
+      </w:r>
+      <w:r>
+        <w:rPr>
+          <w:lang w:val="en-US"/>
+        </w:rPr>
+        <w:t xml:space="preserve"> </w:t>
+      </w:r>
+      <w:r>
+        <w:t>оставляем</w:t>
+      </w:r>
+      <w:r>
+        <w:rPr>
+          <w:lang w:val="en-US"/>
+        </w:rPr>
+        <w:t xml:space="preserve">. </w:t>
+      </w:r>
+    </w:p>
+    <w:p>
+      <w:pPr>
+        <w:rPr>
+          <w:lang w:val="en-US"/>
+        </w:rPr>
+      </w:pPr>
+      <w:r>
+        <w:t>Теперь надо</w:t>
+      </w:r>
+      <w:r>
+        <w:t xml:space="preserve"> </w:t>
+      </w:r>
+      <w:r>
+        <w:t>передать</w:t>
+      </w:r>
+      <w:r>
+        <w:t xml:space="preserve"> </w:t>
+      </w:r>
+      <w:r>
+        <w:t>в</w:t>
+      </w:r>
+      <w:r>
+        <w:t xml:space="preserve"> </w:t>
+      </w:r>
+      <w:r>
+        <w:rPr>
+          <w:lang w:val="en-US"/>
+        </w:rPr>
+        <w:t>redux</w:t>
+      </w:r>
+      <w:r>
+        <w:t xml:space="preserve"> </w:t>
+      </w:r>
+      <w:r>
+        <w:t>массив</w:t>
+      </w:r>
+      <w:r>
+        <w:t xml:space="preserve"> </w:t>
+      </w:r>
+      <w:r>
+        <w:rPr>
+          <w:lang w:val="en-US"/>
+        </w:rPr>
+        <w:t>data</w:t>
+      </w:r>
+      <w:r>
+        <w:t>.</w:t>
+      </w:r>
+      <w:r>
+        <w:rPr>
+          <w:lang w:val="en-US"/>
+        </w:rPr>
+        <w:t>pizzas</w:t>
+      </w:r>
+      <w:r>
+        <w:t xml:space="preserve">, полученный из </w:t>
+      </w:r>
+      <w:proofErr w:type="spellStart"/>
+      <w:r>
+        <w:rPr>
+          <w:lang w:val="en-US"/>
+        </w:rPr>
+        <w:t>axios</w:t>
+      </w:r>
+      <w:proofErr w:type="spellEnd"/>
+      <w:r>
+        <w:t>.</w:t>
+      </w:r>
+    </w:p>
+    <w:p>
+      <w:pPr>
+        <w:rPr>
+          <w:lang w:val="en-US"/>
+        </w:rPr>
+      </w:pPr>
+    </w:p>
+    <w:p>
+      <w:pPr>
+        <w:rPr>
+          <w:lang w:val="en-US"/>
+        </w:rPr>
+      </w:pPr>
+      <w:r>
+        <w:t>В</w:t>
+      </w:r>
+      <w:r>
+        <w:rPr>
+          <w:lang w:val="en-US"/>
+        </w:rPr>
+        <w:t xml:space="preserve"> </w:t>
+      </w:r>
+      <w:r>
+        <w:t>классовых</w:t>
+      </w:r>
+      <w:r>
+        <w:rPr>
+          <w:lang w:val="en-US"/>
+        </w:rPr>
+        <w:t xml:space="preserve"> </w:t>
+      </w:r>
+      <w:r>
+        <w:t>компонентах</w:t>
+      </w:r>
+      <w:r>
+        <w:rPr>
+          <w:lang w:val="en-US"/>
+        </w:rPr>
+        <w:t xml:space="preserve"> </w:t>
+      </w:r>
+      <w:r>
+        <w:t>мы</w:t>
+      </w:r>
+      <w:r>
+        <w:rPr>
+          <w:lang w:val="en-US"/>
+        </w:rPr>
+        <w:t xml:space="preserve"> </w:t>
+      </w:r>
+      <w:r>
+        <w:t>бы</w:t>
+      </w:r>
+      <w:r>
+        <w:rPr>
+          <w:lang w:val="en-US"/>
+        </w:rPr>
+        <w:t xml:space="preserve"> </w:t>
+      </w:r>
+      <w:r>
+        <w:t>использовали</w:t>
+      </w:r>
+      <w:r>
+        <w:rPr>
+          <w:lang w:val="en-US"/>
+        </w:rPr>
+        <w:t xml:space="preserve"> </w:t>
+      </w:r>
+      <w:r>
+        <w:t>в</w:t>
+      </w:r>
+      <w:r>
+        <w:rPr>
+          <w:lang w:val="en-US"/>
+        </w:rPr>
+        <w:t xml:space="preserve"> </w:t>
+      </w:r>
+      <w:r>
+        <w:t>методе</w:t>
+      </w:r>
+      <w:r>
+        <w:rPr>
+          <w:lang w:val="en-US"/>
+        </w:rPr>
+        <w:t xml:space="preserve"> </w:t>
+      </w:r>
+      <w:r>
+        <w:t>класса</w:t>
+      </w:r>
+      <w:r>
+        <w:rPr>
+          <w:lang w:val="en-US"/>
+        </w:rPr>
+        <w:t xml:space="preserve"> </w:t>
+      </w:r>
+      <w:proofErr w:type="spellStart"/>
+      <w:r>
+        <w:rPr>
+          <w:lang w:val="en-US"/>
+        </w:rPr>
+        <w:t>componentDidMount</w:t>
+      </w:r>
+      <w:proofErr w:type="spellEnd"/>
+      <w:r>
+        <w:rPr>
+          <w:lang w:val="en-US"/>
+        </w:rPr>
+        <w:t xml:space="preserve">() </w:t>
+      </w:r>
+      <w:r>
+        <w:t>метод</w:t>
+      </w:r>
+      <w:r>
+        <w:rPr>
+          <w:lang w:val="en-US"/>
+        </w:rPr>
+        <w:t xml:space="preserve"> </w:t>
+      </w:r>
+      <w:r>
+        <w:rPr>
+          <w:lang w:val="en-US"/>
+        </w:rPr>
+        <w:t>connect</w:t>
+      </w:r>
+      <w:r>
+        <w:rPr>
+          <w:lang w:val="en-US"/>
+        </w:rPr>
+        <w:t>(</w:t>
+      </w:r>
+      <w:proofErr w:type="spellStart"/>
+      <w:r>
+        <w:rPr>
+          <w:lang w:val="en-US"/>
+        </w:rPr>
+        <w:t>mapStateToProps</w:t>
+      </w:r>
+      <w:proofErr w:type="spellEnd"/>
+      <w:r>
+        <w:rPr>
+          <w:lang w:val="en-US"/>
+        </w:rPr>
+        <w:t xml:space="preserve">, </w:t>
+      </w:r>
+      <w:proofErr w:type="spellStart"/>
+      <w:r>
+        <w:rPr>
+          <w:lang w:val="en-US"/>
+        </w:rPr>
+        <w:t>mapDispatchToProps</w:t>
+      </w:r>
+      <w:proofErr w:type="spellEnd"/>
+      <w:r>
+        <w:rPr>
+          <w:lang w:val="en-US"/>
+        </w:rPr>
+        <w:t>)</w:t>
+      </w:r>
+      <w:r>
+        <w:rPr>
+          <w:lang w:val="en-US"/>
+        </w:rPr>
+        <w:t>.</w:t>
+      </w:r>
+      <w:r>
+        <w:rPr>
+          <w:lang w:val="en-US"/>
+        </w:rPr>
+        <w:t xml:space="preserve"> </w:t>
+      </w:r>
+      <w:r>
+        <w:t>Они</w:t>
+      </w:r>
+      <w:r>
+        <w:rPr>
+          <w:lang w:val="en-US"/>
+        </w:rPr>
+        <w:t xml:space="preserve"> </w:t>
+      </w:r>
+      <w:r>
+        <w:t>передают</w:t>
+      </w:r>
+      <w:r>
+        <w:rPr>
+          <w:lang w:val="en-US"/>
+        </w:rPr>
+        <w:t xml:space="preserve"> </w:t>
+      </w:r>
+      <w:r>
+        <w:rPr>
+          <w:lang w:val="en-US"/>
+        </w:rPr>
+        <w:t>dispatch</w:t>
+      </w:r>
+      <w:r>
+        <w:rPr>
+          <w:lang w:val="en-US"/>
+        </w:rPr>
+        <w:t xml:space="preserve"> </w:t>
+      </w:r>
+      <w:r>
+        <w:t>и</w:t>
+      </w:r>
+      <w:r>
+        <w:rPr>
+          <w:lang w:val="en-US"/>
+        </w:rPr>
+        <w:t xml:space="preserve"> </w:t>
+      </w:r>
+      <w:r>
+        <w:rPr>
+          <w:lang w:val="en-US"/>
+        </w:rPr>
+        <w:t>store</w:t>
+      </w:r>
+      <w:r>
+        <w:rPr>
+          <w:lang w:val="en-US"/>
+        </w:rPr>
+        <w:t xml:space="preserve"> </w:t>
+      </w:r>
+      <w:r>
+        <w:t>в</w:t>
+      </w:r>
+      <w:r>
+        <w:rPr>
+          <w:lang w:val="en-US"/>
+        </w:rPr>
+        <w:t xml:space="preserve"> </w:t>
+      </w:r>
+      <w:r>
+        <w:t>пропсы</w:t>
+      </w:r>
+      <w:r>
+        <w:rPr>
+          <w:lang w:val="en-US"/>
+        </w:rPr>
+        <w:t xml:space="preserve"> </w:t>
+      </w:r>
+      <w:r>
+        <w:t>компонента</w:t>
+      </w:r>
+      <w:r>
+        <w:rPr>
+          <w:lang w:val="en-US"/>
+        </w:rPr>
+        <w:t xml:space="preserve"> </w:t>
+      </w:r>
+      <w:r>
+        <w:t>и</w:t>
+      </w:r>
+      <w:r>
+        <w:rPr>
+          <w:lang w:val="en-US"/>
+        </w:rPr>
+        <w:t xml:space="preserve"> </w:t>
+      </w:r>
+      <w:r>
+        <w:t>далее</w:t>
+      </w:r>
+      <w:r>
+        <w:rPr>
+          <w:lang w:val="en-US"/>
+        </w:rPr>
+        <w:t xml:space="preserve"> </w:t>
+      </w:r>
+      <w:r>
+        <w:t>они</w:t>
+      </w:r>
+      <w:r>
+        <w:rPr>
+          <w:lang w:val="en-US"/>
+        </w:rPr>
+        <w:t xml:space="preserve"> </w:t>
+      </w:r>
+      <w:r>
+        <w:t>доступны</w:t>
+      </w:r>
+      <w:r>
+        <w:rPr>
+          <w:lang w:val="en-US"/>
+        </w:rPr>
+        <w:t xml:space="preserve"> </w:t>
+      </w:r>
+      <w:r>
+        <w:t>через</w:t>
+      </w:r>
+      <w:r>
+        <w:rPr>
+          <w:lang w:val="en-US"/>
+        </w:rPr>
+        <w:t xml:space="preserve"> </w:t>
+      </w:r>
+      <w:proofErr w:type="spellStart"/>
+      <w:r>
+        <w:rPr>
+          <w:lang w:val="en-US"/>
+        </w:rPr>
+        <w:t>this</w:t>
+      </w:r>
+      <w:r>
+        <w:rPr>
+          <w:lang w:val="en-US"/>
+        </w:rPr>
+        <w:t>.</w:t>
+      </w:r>
+      <w:r>
+        <w:rPr>
+          <w:lang w:val="en-US"/>
+        </w:rPr>
+        <w:t>props</w:t>
+      </w:r>
+      <w:r>
+        <w:rPr>
+          <w:lang w:val="en-US"/>
+        </w:rPr>
+        <w:t>.</w:t>
+      </w:r>
+      <w:r>
+        <w:rPr>
+          <w:lang w:val="en-US"/>
+        </w:rPr>
+        <w:t>xxxx</w:t>
+      </w:r>
+      <w:proofErr w:type="spellEnd"/>
+      <w:r>
+        <w:rPr>
+          <w:lang w:val="en-US"/>
+        </w:rPr>
+        <w:t xml:space="preserve"> – </w:t>
+      </w:r>
+      <w:r>
+        <w:t>типа</w:t>
+      </w:r>
+      <w:r>
+        <w:rPr>
+          <w:lang w:val="en-US"/>
+        </w:rPr>
+        <w:t xml:space="preserve"> </w:t>
+      </w:r>
+      <w:proofErr w:type="spellStart"/>
+      <w:r>
+        <w:rPr>
+          <w:lang w:val="en-US"/>
+        </w:rPr>
+        <w:t>this</w:t>
+      </w:r>
+      <w:r>
+        <w:rPr>
+          <w:lang w:val="en-US"/>
+        </w:rPr>
+        <w:t>.</w:t>
+      </w:r>
+      <w:r>
+        <w:rPr>
+          <w:lang w:val="en-US"/>
+        </w:rPr>
+        <w:t>props</w:t>
+      </w:r>
+      <w:r>
+        <w:rPr>
+          <w:lang w:val="en-US"/>
+        </w:rPr>
+        <w:t>.</w:t>
+      </w:r>
+      <w:r>
+        <w:rPr>
+          <w:lang w:val="en-US"/>
+        </w:rPr>
+        <w:t>setPizzas</w:t>
+      </w:r>
+      <w:proofErr w:type="spellEnd"/>
+      <w:r>
+        <w:rPr>
+          <w:lang w:val="en-US"/>
+        </w:rPr>
+        <w:t>(</w:t>
+      </w:r>
+      <w:proofErr w:type="spellStart"/>
+      <w:r>
+        <w:rPr>
+          <w:lang w:val="en-US"/>
+        </w:rPr>
+        <w:t>data.pizzas</w:t>
+      </w:r>
+      <w:proofErr w:type="spellEnd"/>
+      <w:r>
+        <w:rPr>
+          <w:lang w:val="en-US"/>
+        </w:rPr>
+        <w:t>)</w:t>
+      </w:r>
+    </w:p>
+    <w:p>
+      <w:pPr>
+        <w:rPr>
+          <w:lang w:val="en-US"/>
+        </w:rPr>
+      </w:pPr>
+    </w:p>
+    <w:p>
+      <w:r>
+        <w:t xml:space="preserve">Но в функциональных компонентах код проще и производительнее. ФК не хранит методы жизненного цикла, которые могут не пригодиться. </w:t>
+      </w:r>
+      <w:r>
+        <w:t>Желательно при разработке использовать ФК.</w:t>
+      </w:r>
+    </w:p>
+    <w:p/>
+    <w:p>
+      <w:r>
+        <w:br w:type="page"/>
+      </w:r>
+    </w:p>
+    <w:p/>
+    <w:p>
+      <w:r>
+        <w:t>В функциональных компонентах</w:t>
+      </w:r>
+      <w:r>
+        <w:t xml:space="preserve"> с использованием хуков</w:t>
+      </w:r>
+      <w:r>
+        <w:t>:</w:t>
+      </w:r>
+    </w:p>
+    <w:p>
+      <w:pPr>
+        <w:pStyle w:val="a6"/>
+        <w:numPr>
+          <w:ilvl w:val="0"/>
+          <w:numId w:val="39"/>
+        </w:numPr>
+        <w:rPr>
+          <w:lang w:val="en-US"/>
+        </w:rPr>
+      </w:pPr>
+      <w:r>
+        <w:t>импортируем</w:t>
+      </w:r>
+      <w:r>
+        <w:rPr>
+          <w:lang w:val="en-US"/>
+        </w:rPr>
+        <w:t xml:space="preserve"> </w:t>
+      </w:r>
+      <w:r>
+        <w:rPr>
+          <w:lang w:val="en-US"/>
+        </w:rPr>
+        <w:t xml:space="preserve">action </w:t>
+      </w:r>
+      <w:proofErr w:type="spellStart"/>
+      <w:r>
+        <w:rPr>
+          <w:lang w:val="en-US"/>
+        </w:rPr>
+        <w:t>setPizzas</w:t>
+      </w:r>
+      <w:proofErr w:type="spellEnd"/>
+      <w:r>
+        <w:rPr>
+          <w:lang w:val="en-US"/>
+        </w:rPr>
+        <w:t xml:space="preserve"> </w:t>
+      </w:r>
+      <w:r>
+        <w:t>из</w:t>
+      </w:r>
+      <w:r>
+        <w:rPr>
+          <w:lang w:val="en-US"/>
+        </w:rPr>
+        <w:t xml:space="preserve"> </w:t>
+      </w:r>
+      <w:r>
+        <w:t>файла</w:t>
+      </w:r>
+      <w:r>
+        <w:rPr>
+          <w:lang w:val="en-US"/>
+        </w:rPr>
+        <w:t xml:space="preserve"> redux/actions/pizzas</w:t>
+      </w:r>
+    </w:p>
+    <w:p>
+      <w:pPr>
+        <w:pStyle w:val="a6"/>
+        <w:numPr>
+          <w:ilvl w:val="0"/>
+          <w:numId w:val="39"/>
+        </w:numPr>
+      </w:pPr>
+      <w:r>
+        <w:t>получаем</w:t>
+      </w:r>
+      <w:r>
+        <w:rPr>
+          <w:lang w:val="en-US"/>
+        </w:rPr>
+        <w:t xml:space="preserve"> dispatch </w:t>
+      </w:r>
+      <w:r>
+        <w:t>из</w:t>
+      </w:r>
+      <w:r>
+        <w:rPr>
+          <w:lang w:val="en-US"/>
+        </w:rPr>
+        <w:t xml:space="preserve"> </w:t>
+      </w:r>
+      <w:proofErr w:type="spellStart"/>
+      <w:r>
+        <w:rPr>
+          <w:lang w:val="en-US"/>
+        </w:rPr>
+        <w:t>useDispatch</w:t>
+      </w:r>
+      <w:proofErr w:type="spellEnd"/>
+      <w:r>
+        <w:rPr>
+          <w:lang w:val="en-US"/>
+        </w:rPr>
+        <w:t xml:space="preserve">(). </w:t>
+      </w:r>
+      <w:r>
+        <w:rPr>
+          <w:lang w:val="en-US"/>
+        </w:rPr>
+        <w:br/>
+      </w:r>
+      <w:proofErr w:type="spellStart"/>
+      <w:r>
+        <w:rPr>
+          <w:lang w:val="en-US"/>
+        </w:rPr>
+        <w:t>useDispatch</w:t>
+      </w:r>
+      <w:proofErr w:type="spellEnd"/>
+      <w:r>
+        <w:rPr>
+          <w:lang w:val="en-US"/>
+        </w:rPr>
+        <w:t>()</w:t>
+      </w:r>
+      <w:r>
+        <w:rPr>
+          <w:lang w:val="en-US"/>
+        </w:rPr>
+        <w:t xml:space="preserve">() </w:t>
+      </w:r>
+      <w:r>
+        <w:t>возвращает</w:t>
+      </w:r>
+      <w:r>
+        <w:rPr>
+          <w:lang w:val="en-US"/>
+        </w:rPr>
+        <w:t xml:space="preserve"> </w:t>
+      </w:r>
+      <w:r>
+        <w:t>ссылку</w:t>
+      </w:r>
+      <w:r>
+        <w:rPr>
+          <w:lang w:val="en-US"/>
+        </w:rPr>
+        <w:t xml:space="preserve"> </w:t>
+      </w:r>
+      <w:r>
+        <w:t>на</w:t>
+      </w:r>
+      <w:r>
+        <w:rPr>
+          <w:lang w:val="en-US"/>
+        </w:rPr>
+        <w:t xml:space="preserve"> </w:t>
+      </w:r>
+      <w:r>
+        <w:t>функцию</w:t>
+      </w:r>
+      <w:r>
+        <w:rPr>
+          <w:lang w:val="en-US"/>
+        </w:rPr>
+        <w:t xml:space="preserve"> dispatch() </w:t>
+      </w:r>
+      <w:r>
+        <w:t>текущего</w:t>
+      </w:r>
+      <w:r>
+        <w:rPr>
+          <w:lang w:val="en-US"/>
+        </w:rPr>
+        <w:t xml:space="preserve"> </w:t>
+      </w:r>
+      <w:r>
+        <w:t>хранилища</w:t>
+      </w:r>
+      <w:r>
+        <w:rPr>
+          <w:lang w:val="en-US"/>
+        </w:rPr>
+        <w:t xml:space="preserve"> (store). </w:t>
+      </w:r>
+      <w:r>
+        <w:t xml:space="preserve">С </w:t>
+      </w:r>
+      <w:r>
+        <w:t xml:space="preserve">его </w:t>
+      </w:r>
+      <w:r>
+        <w:t xml:space="preserve">помощью мы </w:t>
+      </w:r>
+      <w:r>
+        <w:t>будем передавать</w:t>
+      </w:r>
+      <w:r>
+        <w:t xml:space="preserve"> </w:t>
+      </w:r>
+      <w:r>
+        <w:rPr>
+          <w:lang w:val="en-US"/>
+        </w:rPr>
+        <w:t>action</w:t>
+      </w:r>
+      <w:r>
+        <w:t xml:space="preserve"> </w:t>
+      </w:r>
+      <w:r>
+        <w:t>для взаимодействия с хранилищем.</w:t>
+      </w:r>
+    </w:p>
+    <w:p>
+      <w:pPr>
+        <w:pStyle w:val="a6"/>
+        <w:numPr>
+          <w:ilvl w:val="0"/>
+          <w:numId w:val="39"/>
+        </w:numPr>
+        <w:rPr>
+          <w:lang w:val="en-US"/>
+        </w:rPr>
+      </w:pPr>
+      <w:r>
+        <w:t>После</w:t>
+      </w:r>
+      <w:r>
+        <w:rPr>
+          <w:lang w:val="en-US"/>
+        </w:rPr>
+        <w:t xml:space="preserve"> </w:t>
+      </w:r>
+      <w:r>
+        <w:t>вызова</w:t>
+      </w:r>
+      <w:r>
+        <w:rPr>
+          <w:lang w:val="en-US"/>
+        </w:rPr>
+        <w:t xml:space="preserve"> </w:t>
+      </w:r>
+      <w:proofErr w:type="spellStart"/>
+      <w:r>
+        <w:rPr>
+          <w:lang w:val="en-US"/>
+        </w:rPr>
+        <w:t>axios</w:t>
+      </w:r>
+      <w:proofErr w:type="spellEnd"/>
+      <w:r>
+        <w:rPr>
+          <w:lang w:val="en-US"/>
+        </w:rPr>
+        <w:t xml:space="preserve"> </w:t>
+      </w:r>
+      <w:r>
+        <w:t>вызываем</w:t>
+      </w:r>
+      <w:r>
+        <w:rPr>
+          <w:lang w:val="en-US"/>
+        </w:rPr>
+        <w:t xml:space="preserve"> </w:t>
+      </w:r>
+      <w:r>
+        <w:rPr>
+          <w:lang w:val="en-US"/>
+        </w:rPr>
+        <w:t>dispatch(</w:t>
+      </w:r>
+      <w:proofErr w:type="spellStart"/>
+      <w:r>
+        <w:rPr>
+          <w:lang w:val="en-US"/>
+        </w:rPr>
+        <w:t>setPizzas</w:t>
+      </w:r>
+      <w:proofErr w:type="spellEnd"/>
+      <w:r>
+        <w:rPr>
+          <w:lang w:val="en-US"/>
+        </w:rPr>
+        <w:t>(</w:t>
+      </w:r>
+      <w:proofErr w:type="spellStart"/>
+      <w:r>
+        <w:rPr>
+          <w:lang w:val="en-US"/>
+        </w:rPr>
+        <w:t>data.pizzas</w:t>
+      </w:r>
+      <w:proofErr w:type="spellEnd"/>
+      <w:r>
+        <w:rPr>
+          <w:lang w:val="en-US"/>
+        </w:rPr>
+        <w:t>))</w:t>
+      </w:r>
+    </w:p>
+    <w:p>
+      <w:pPr>
+        <w:pStyle w:val="a6"/>
+        <w:numPr>
+          <w:ilvl w:val="0"/>
+          <w:numId w:val="39"/>
+        </w:numPr>
+      </w:pPr>
+      <w:r>
+        <w:t xml:space="preserve">Для получения </w:t>
+      </w:r>
+      <w:r>
+        <w:t xml:space="preserve">части </w:t>
+      </w:r>
+      <w:r>
+        <w:t xml:space="preserve">хранилища используем </w:t>
+      </w:r>
+      <w:r>
+        <w:t xml:space="preserve">хук </w:t>
+      </w:r>
+      <w:proofErr w:type="spellStart"/>
+      <w:r>
+        <w:rPr>
+          <w:lang w:val="en-US"/>
+        </w:rPr>
+        <w:t>useSelector</w:t>
+      </w:r>
+      <w:proofErr w:type="spellEnd"/>
+      <w:r>
+        <w:t xml:space="preserve">(). </w:t>
+      </w:r>
+      <w:r>
+        <w:t>Он возвращает часть хранилища, нужного нам</w:t>
+      </w:r>
+      <w:r>
+        <w:t xml:space="preserve"> </w:t>
+      </w:r>
+      <w:r>
+        <w:t>(редюсер)</w:t>
+      </w:r>
+      <w:r>
+        <w:t xml:space="preserve">. </w:t>
+      </w:r>
+      <w:r>
+        <w:t>Аргументом передается анонимная функция, которая принимает в</w:t>
+      </w:r>
+      <w:r>
+        <w:t>сё хранилище</w:t>
+      </w:r>
+      <w:r>
+        <w:t xml:space="preserve"> целиком и возвращает его часть. У нас в </w:t>
+      </w:r>
+      <w:r>
+        <w:rPr>
+          <w:lang w:val="en-US"/>
+        </w:rPr>
+        <w:t>store</w:t>
+      </w:r>
+      <w:r>
+        <w:t xml:space="preserve"> </w:t>
+      </w:r>
+      <w:r>
+        <w:t>2 стейта</w:t>
+      </w:r>
+      <w:r>
+        <w:t xml:space="preserve"> </w:t>
+      </w:r>
+      <w:r>
+        <w:t>–</w:t>
+      </w:r>
+      <w:r>
+        <w:t xml:space="preserve"> </w:t>
+      </w:r>
+      <w:r>
+        <w:rPr>
+          <w:lang w:val="en-US"/>
+        </w:rPr>
+        <w:t>pizzas</w:t>
+      </w:r>
+      <w:r>
+        <w:t xml:space="preserve"> и </w:t>
+      </w:r>
+      <w:r>
+        <w:rPr>
+          <w:lang w:val="en-US"/>
+        </w:rPr>
+        <w:t>filters</w:t>
+      </w:r>
+      <w:r>
+        <w:t xml:space="preserve"> -</w:t>
+      </w:r>
+      <w:r>
+        <w:t xml:space="preserve"> а нужен </w:t>
+      </w:r>
+      <w:r>
+        <w:t xml:space="preserve">только </w:t>
+      </w:r>
+      <w:r>
+        <w:rPr>
+          <w:lang w:val="en-US"/>
+        </w:rPr>
+        <w:t>pizzas</w:t>
+      </w:r>
+      <w:r>
+        <w:t>,</w:t>
+      </w:r>
+      <w:r>
+        <w:t xml:space="preserve"> то используем </w:t>
+      </w:r>
+      <w:proofErr w:type="spellStart"/>
+      <w:r>
+        <w:rPr>
+          <w:lang w:val="en-US"/>
+        </w:rPr>
+        <w:t>useSelector</w:t>
+      </w:r>
+      <w:proofErr w:type="spellEnd"/>
+      <w:r>
+        <w:t>(</w:t>
+      </w:r>
+      <w:r>
+        <w:rPr>
+          <w:lang w:val="en-US"/>
+        </w:rPr>
+        <w:t>store</w:t>
+      </w:r>
+      <w:r>
+        <w:t xml:space="preserve"> =</w:t>
+      </w:r>
+      <w:r>
+        <w:t xml:space="preserve">&gt; </w:t>
+      </w:r>
+      <w:r>
+        <w:rPr>
+          <w:lang w:val="en-US"/>
+        </w:rPr>
+        <w:t>store</w:t>
+      </w:r>
+      <w:r>
+        <w:t>.</w:t>
+      </w:r>
+      <w:r>
+        <w:rPr>
+          <w:lang w:val="en-US"/>
+        </w:rPr>
+        <w:t>pizzas</w:t>
+      </w:r>
+      <w:r>
+        <w:t xml:space="preserve">). </w:t>
+      </w:r>
+      <w:r>
+        <w:t xml:space="preserve">В возвращенном объекте – </w:t>
+      </w:r>
+      <w:proofErr w:type="spellStart"/>
+      <w:r>
+        <w:t>стейте</w:t>
+      </w:r>
+      <w:proofErr w:type="spellEnd"/>
+      <w:r>
+        <w:t xml:space="preserve"> </w:t>
+      </w:r>
+      <w:r>
+        <w:rPr>
+          <w:lang w:val="en-US"/>
+        </w:rPr>
+        <w:t>pizzas</w:t>
+      </w:r>
+      <w:r>
+        <w:t xml:space="preserve"> – </w:t>
+      </w:r>
+      <w:r>
+        <w:t xml:space="preserve">есть нужный массив </w:t>
+      </w:r>
+      <w:r>
+        <w:t xml:space="preserve">нам </w:t>
+      </w:r>
+      <w:r>
+        <w:rPr>
+          <w:lang w:val="en-US"/>
+        </w:rPr>
+        <w:t>items</w:t>
+      </w:r>
+      <w:r>
+        <w:t>[],</w:t>
+      </w:r>
+      <w:r>
+        <w:t xml:space="preserve"> которые можно передать пропс</w:t>
+      </w:r>
+      <w:r>
+        <w:t xml:space="preserve">ом </w:t>
+      </w:r>
+      <w:r>
+        <w:t xml:space="preserve">в </w:t>
+      </w:r>
+      <w:r>
+        <w:t xml:space="preserve">компонент </w:t>
+      </w:r>
+      <w:r>
+        <w:t>&lt;</w:t>
+      </w:r>
+      <w:r>
+        <w:rPr>
+          <w:lang w:val="en-US"/>
+        </w:rPr>
+        <w:t>Home</w:t>
+      </w:r>
+      <w:r>
+        <w:t>&gt;</w:t>
+      </w:r>
+      <w:r>
+        <w:t>.</w:t>
+      </w:r>
+    </w:p>
+    <w:p/>
+    <w:p>
+      <w:pPr>
+        <w:ind w:left="708"/>
+        <w:rPr>
+          <w:rFonts w:ascii="Courier New" w:hAnsi="Courier New" w:cs="Courier New"/>
+          <w:sz w:val="18"/>
+          <w:szCs w:val="18"/>
+          <w:lang w:val="en-US"/>
+        </w:rPr>
+      </w:pPr>
+      <w:r>
+        <w:rPr>
+          <w:rFonts w:ascii="Courier New" w:hAnsi="Courier New" w:cs="Courier New"/>
+          <w:sz w:val="18"/>
+          <w:szCs w:val="18"/>
+          <w:lang w:val="en-US"/>
+        </w:rPr>
+        <w:t xml:space="preserve">import React, { </w:t>
+      </w:r>
+      <w:proofErr w:type="spellStart"/>
+      <w:r>
+        <w:rPr>
+          <w:rFonts w:ascii="Courier New" w:hAnsi="Courier New" w:cs="Courier New"/>
+          <w:sz w:val="18"/>
+          <w:szCs w:val="18"/>
+          <w:lang w:val="en-US"/>
+        </w:rPr>
+        <w:t>useEffect</w:t>
+      </w:r>
+      <w:proofErr w:type="spellEnd"/>
+      <w:r>
+        <w:rPr>
+          <w:rFonts w:ascii="Courier New" w:hAnsi="Courier New" w:cs="Courier New"/>
+          <w:sz w:val="18"/>
+          <w:szCs w:val="18"/>
+          <w:lang w:val="en-US"/>
+        </w:rPr>
+        <w:t xml:space="preserve"> } from 'react'</w:t>
+      </w:r>
+    </w:p>
+    <w:p>
+      <w:pPr>
+        <w:ind w:left="708"/>
+        <w:rPr>
+          <w:rFonts w:ascii="Courier New" w:hAnsi="Courier New" w:cs="Courier New"/>
+          <w:sz w:val="18"/>
+          <w:szCs w:val="18"/>
+          <w:lang w:val="en-US"/>
+        </w:rPr>
+      </w:pPr>
+      <w:r>
+        <w:rPr>
+          <w:rFonts w:ascii="Courier New" w:hAnsi="Courier New" w:cs="Courier New"/>
+          <w:sz w:val="18"/>
+          <w:szCs w:val="18"/>
+          <w:lang w:val="en-US"/>
+        </w:rPr>
+        <w:t xml:space="preserve">import { </w:t>
+      </w:r>
+      <w:proofErr w:type="spellStart"/>
+      <w:r>
+        <w:rPr>
+          <w:rFonts w:ascii="Courier New" w:hAnsi="Courier New" w:cs="Courier New"/>
+          <w:sz w:val="18"/>
+          <w:szCs w:val="18"/>
+          <w:lang w:val="en-US"/>
+        </w:rPr>
+        <w:t>useDispatch</w:t>
+      </w:r>
+      <w:proofErr w:type="spellEnd"/>
+      <w:r>
+        <w:rPr>
+          <w:rFonts w:ascii="Courier New" w:hAnsi="Courier New" w:cs="Courier New"/>
+          <w:sz w:val="18"/>
+          <w:szCs w:val="18"/>
+          <w:lang w:val="en-US"/>
+        </w:rPr>
+        <w:t xml:space="preserve">, </w:t>
+      </w:r>
+      <w:proofErr w:type="spellStart"/>
+      <w:r>
+        <w:rPr>
+          <w:rFonts w:ascii="Courier New" w:hAnsi="Courier New" w:cs="Courier New"/>
+          <w:sz w:val="18"/>
+          <w:szCs w:val="18"/>
+          <w:lang w:val="en-US"/>
+        </w:rPr>
+        <w:t>useSelector</w:t>
+      </w:r>
+      <w:proofErr w:type="spellEnd"/>
+      <w:r>
+        <w:rPr>
+          <w:rFonts w:ascii="Courier New" w:hAnsi="Courier New" w:cs="Courier New"/>
+          <w:sz w:val="18"/>
+          <w:szCs w:val="18"/>
+          <w:lang w:val="en-US"/>
+        </w:rPr>
+        <w:t xml:space="preserve"> } from 'react-redux'</w:t>
+      </w:r>
+    </w:p>
+    <w:p>
+      <w:pPr>
+        <w:ind w:left="708"/>
+        <w:rPr>
+          <w:rFonts w:ascii="Courier New" w:hAnsi="Courier New" w:cs="Courier New"/>
+          <w:sz w:val="18"/>
+          <w:szCs w:val="18"/>
+          <w:lang w:val="en-US"/>
+        </w:rPr>
+      </w:pPr>
+      <w:r>
+        <w:rPr>
+          <w:rFonts w:ascii="Courier New" w:hAnsi="Courier New" w:cs="Courier New"/>
+          <w:sz w:val="18"/>
+          <w:szCs w:val="18"/>
+          <w:lang w:val="en-US"/>
+        </w:rPr>
+        <w:t xml:space="preserve">import </w:t>
+      </w:r>
+      <w:proofErr w:type="spellStart"/>
+      <w:r>
+        <w:rPr>
+          <w:rFonts w:ascii="Courier New" w:hAnsi="Courier New" w:cs="Courier New"/>
+          <w:sz w:val="18"/>
+          <w:szCs w:val="18"/>
+          <w:lang w:val="en-US"/>
+        </w:rPr>
+        <w:t>axios</w:t>
+      </w:r>
+      <w:proofErr w:type="spellEnd"/>
+      <w:r>
+        <w:rPr>
+          <w:rFonts w:ascii="Courier New" w:hAnsi="Courier New" w:cs="Courier New"/>
+          <w:sz w:val="18"/>
+          <w:szCs w:val="18"/>
+          <w:lang w:val="en-US"/>
+        </w:rPr>
+        <w:t xml:space="preserve"> from '</w:t>
+      </w:r>
+      <w:proofErr w:type="spellStart"/>
+      <w:r>
+        <w:rPr>
+          <w:rFonts w:ascii="Courier New" w:hAnsi="Courier New" w:cs="Courier New"/>
+          <w:sz w:val="18"/>
+          <w:szCs w:val="18"/>
+          <w:lang w:val="en-US"/>
+        </w:rPr>
+        <w:t>axios</w:t>
+      </w:r>
+      <w:proofErr w:type="spellEnd"/>
+      <w:r>
+        <w:rPr>
+          <w:rFonts w:ascii="Courier New" w:hAnsi="Courier New" w:cs="Courier New"/>
+          <w:sz w:val="18"/>
+          <w:szCs w:val="18"/>
+          <w:lang w:val="en-US"/>
+        </w:rPr>
+        <w:t>'</w:t>
+      </w:r>
+    </w:p>
+    <w:p>
+      <w:pPr>
+        <w:ind w:left="708"/>
+        <w:rPr>
+          <w:rFonts w:ascii="Courier New" w:hAnsi="Courier New" w:cs="Courier New"/>
+          <w:sz w:val="18"/>
+          <w:szCs w:val="18"/>
+          <w:lang w:val="en-US"/>
+        </w:rPr>
+      </w:pPr>
+      <w:r>
+        <w:rPr>
+          <w:rFonts w:ascii="Courier New" w:hAnsi="Courier New" w:cs="Courier New"/>
+          <w:sz w:val="18"/>
+          <w:szCs w:val="18"/>
+          <w:lang w:val="en-US"/>
+        </w:rPr>
+        <w:t>import { Route } from 'react-router-</w:t>
+      </w:r>
+      <w:proofErr w:type="spellStart"/>
+      <w:r>
+        <w:rPr>
+          <w:rFonts w:ascii="Courier New" w:hAnsi="Courier New" w:cs="Courier New"/>
+          <w:sz w:val="18"/>
+          <w:szCs w:val="18"/>
+          <w:lang w:val="en-US"/>
+        </w:rPr>
+        <w:t>dom</w:t>
+      </w:r>
+      <w:proofErr w:type="spellEnd"/>
+      <w:r>
+        <w:rPr>
+          <w:rFonts w:ascii="Courier New" w:hAnsi="Courier New" w:cs="Courier New"/>
+          <w:sz w:val="18"/>
+          <w:szCs w:val="18"/>
+          <w:lang w:val="en-US"/>
+        </w:rPr>
+        <w:t>'</w:t>
+      </w:r>
+    </w:p>
+    <w:p>
+      <w:pPr>
+        <w:ind w:left="708"/>
+        <w:rPr>
+          <w:rFonts w:ascii="Courier New" w:hAnsi="Courier New" w:cs="Courier New"/>
+          <w:sz w:val="18"/>
+          <w:szCs w:val="18"/>
+          <w:lang w:val="en-US"/>
+        </w:rPr>
+      </w:pPr>
+      <w:r>
+        <w:rPr>
+          <w:rFonts w:ascii="Courier New" w:hAnsi="Courier New" w:cs="Courier New"/>
+          <w:sz w:val="18"/>
+          <w:szCs w:val="18"/>
+          <w:lang w:val="en-US"/>
+        </w:rPr>
+        <w:t>import { Header } from './components'</w:t>
+      </w:r>
+    </w:p>
+    <w:p>
+      <w:pPr>
+        <w:ind w:left="708"/>
+        <w:rPr>
+          <w:rFonts w:ascii="Courier New" w:hAnsi="Courier New" w:cs="Courier New"/>
+          <w:sz w:val="18"/>
+          <w:szCs w:val="18"/>
+          <w:lang w:val="en-US"/>
+        </w:rPr>
+      </w:pPr>
+      <w:r>
+        <w:rPr>
+          <w:rFonts w:ascii="Courier New" w:hAnsi="Courier New" w:cs="Courier New"/>
+          <w:sz w:val="18"/>
+          <w:szCs w:val="18"/>
+          <w:lang w:val="en-US"/>
+        </w:rPr>
+        <w:t>import Cart from './pages/Cart';</w:t>
+      </w:r>
+    </w:p>
+    <w:p>
+      <w:pPr>
+        <w:ind w:left="708"/>
+        <w:rPr>
+          <w:rFonts w:ascii="Courier New" w:hAnsi="Courier New" w:cs="Courier New"/>
+          <w:sz w:val="18"/>
+          <w:szCs w:val="18"/>
+          <w:lang w:val="en-US"/>
+        </w:rPr>
+      </w:pPr>
+      <w:r>
+        <w:rPr>
+          <w:rFonts w:ascii="Courier New" w:hAnsi="Courier New" w:cs="Courier New"/>
+          <w:sz w:val="18"/>
+          <w:szCs w:val="18"/>
+          <w:lang w:val="en-US"/>
+        </w:rPr>
+        <w:t>import Home from './pages/Home';</w:t>
+      </w:r>
+    </w:p>
+    <w:p>
+      <w:pPr>
+        <w:ind w:left="708"/>
+        <w:rPr>
+          <w:rFonts w:ascii="Courier New" w:hAnsi="Courier New" w:cs="Courier New"/>
+          <w:sz w:val="18"/>
+          <w:szCs w:val="18"/>
+          <w:lang w:val="en-US"/>
+        </w:rPr>
+      </w:pPr>
+      <w:r>
+        <w:rPr>
+          <w:rFonts w:ascii="Courier New" w:hAnsi="Courier New" w:cs="Courier New"/>
+          <w:sz w:val="18"/>
+          <w:szCs w:val="18"/>
+          <w:lang w:val="en-US"/>
+        </w:rPr>
+        <w:t xml:space="preserve">import { </w:t>
+      </w:r>
+      <w:proofErr w:type="spellStart"/>
+      <w:r>
+        <w:rPr>
+          <w:rFonts w:ascii="Courier New" w:hAnsi="Courier New" w:cs="Courier New"/>
+          <w:sz w:val="18"/>
+          <w:szCs w:val="18"/>
+          <w:lang w:val="en-US"/>
+        </w:rPr>
+        <w:t>setPizzas</w:t>
+      </w:r>
+      <w:proofErr w:type="spellEnd"/>
+      <w:r>
+        <w:rPr>
+          <w:rFonts w:ascii="Courier New" w:hAnsi="Courier New" w:cs="Courier New"/>
+          <w:sz w:val="18"/>
+          <w:szCs w:val="18"/>
+          <w:lang w:val="en-US"/>
+        </w:rPr>
+        <w:t xml:space="preserve"> } from './redux/actions/pizzas'</w:t>
+      </w:r>
+    </w:p>
+    <w:p>
+      <w:pPr>
+        <w:ind w:left="708"/>
+        <w:rPr>
+          <w:rFonts w:ascii="Courier New" w:hAnsi="Courier New" w:cs="Courier New"/>
+          <w:sz w:val="18"/>
+          <w:szCs w:val="18"/>
+          <w:lang w:val="en-US"/>
+        </w:rPr>
+      </w:pPr>
+    </w:p>
+    <w:p>
+      <w:pPr>
+        <w:ind w:left="708"/>
+        <w:rPr>
+          <w:rFonts w:ascii="Courier New" w:hAnsi="Courier New" w:cs="Courier New"/>
+          <w:sz w:val="18"/>
+          <w:szCs w:val="18"/>
+          <w:lang w:val="en-US"/>
+        </w:rPr>
+      </w:pPr>
+      <w:r>
+        <w:rPr>
+          <w:rFonts w:ascii="Courier New" w:hAnsi="Courier New" w:cs="Courier New"/>
+          <w:sz w:val="18"/>
+          <w:szCs w:val="18"/>
+          <w:lang w:val="en-US"/>
+        </w:rPr>
+        <w:t>function App() {</w:t>
+      </w:r>
+    </w:p>
+    <w:p>
+      <w:pPr>
+        <w:ind w:left="708"/>
+        <w:rPr>
+          <w:rFonts w:ascii="Courier New" w:hAnsi="Courier New" w:cs="Courier New"/>
+          <w:sz w:val="18"/>
+          <w:szCs w:val="18"/>
+          <w:lang w:val="en-US"/>
+        </w:rPr>
+      </w:pPr>
+    </w:p>
+    <w:p>
+      <w:pPr>
+        <w:ind w:left="708"/>
+        <w:rPr>
+          <w:rFonts w:ascii="Courier New" w:hAnsi="Courier New" w:cs="Courier New"/>
+          <w:sz w:val="18"/>
+          <w:szCs w:val="18"/>
+          <w:lang w:val="en-US"/>
+        </w:rPr>
+      </w:pPr>
+      <w:r>
+        <w:rPr>
+          <w:rFonts w:ascii="Courier New" w:hAnsi="Courier New" w:cs="Courier New"/>
+          <w:sz w:val="18"/>
+          <w:szCs w:val="18"/>
+          <w:lang w:val="en-US"/>
+        </w:rPr>
+        <w:t xml:space="preserve">  //</w:t>
+      </w:r>
+      <w:proofErr w:type="spellStart"/>
+      <w:r>
+        <w:rPr>
+          <w:rFonts w:ascii="Courier New" w:hAnsi="Courier New" w:cs="Courier New"/>
+          <w:sz w:val="18"/>
+          <w:szCs w:val="18"/>
+          <w:lang w:val="en-US"/>
+        </w:rPr>
+        <w:t>const</w:t>
+      </w:r>
+      <w:proofErr w:type="spellEnd"/>
+      <w:r>
+        <w:rPr>
+          <w:rFonts w:ascii="Courier New" w:hAnsi="Courier New" w:cs="Courier New"/>
+          <w:sz w:val="18"/>
+          <w:szCs w:val="18"/>
+          <w:lang w:val="en-US"/>
+        </w:rPr>
+        <w:t xml:space="preserve"> [pizzas, </w:t>
+      </w:r>
+      <w:proofErr w:type="spellStart"/>
+      <w:r>
+        <w:rPr>
+          <w:rFonts w:ascii="Courier New" w:hAnsi="Courier New" w:cs="Courier New"/>
+          <w:sz w:val="18"/>
+          <w:szCs w:val="18"/>
+          <w:lang w:val="en-US"/>
+        </w:rPr>
+        <w:t>setPizzas</w:t>
+      </w:r>
+      <w:proofErr w:type="spellEnd"/>
+      <w:r>
+        <w:rPr>
+          <w:rFonts w:ascii="Courier New" w:hAnsi="Courier New" w:cs="Courier New"/>
+          <w:sz w:val="18"/>
+          <w:szCs w:val="18"/>
+          <w:lang w:val="en-US"/>
+        </w:rPr>
+        <w:t xml:space="preserve">] = </w:t>
+      </w:r>
+      <w:proofErr w:type="spellStart"/>
+      <w:r>
+        <w:rPr>
+          <w:rFonts w:ascii="Courier New" w:hAnsi="Courier New" w:cs="Courier New"/>
+          <w:sz w:val="18"/>
+          <w:szCs w:val="18"/>
+          <w:lang w:val="en-US"/>
+        </w:rPr>
+        <w:t>useState</w:t>
+      </w:r>
+      <w:proofErr w:type="spellEnd"/>
+      <w:r>
+        <w:rPr>
+          <w:rFonts w:ascii="Courier New" w:hAnsi="Courier New" w:cs="Courier New"/>
+          <w:sz w:val="18"/>
+          <w:szCs w:val="18"/>
+          <w:lang w:val="en-US"/>
+        </w:rPr>
+        <w:t>([]);</w:t>
+      </w:r>
+    </w:p>
+    <w:p>
+      <w:pPr>
+        <w:ind w:left="708"/>
+        <w:rPr>
+          <w:rFonts w:ascii="Courier New" w:hAnsi="Courier New" w:cs="Courier New"/>
+          <w:sz w:val="18"/>
+          <w:szCs w:val="18"/>
+          <w:lang w:val="en-US"/>
+        </w:rPr>
+      </w:pPr>
+      <w:r>
+        <w:rPr>
+          <w:rFonts w:ascii="Courier New" w:hAnsi="Courier New" w:cs="Courier New"/>
+          <w:sz w:val="18"/>
+          <w:szCs w:val="18"/>
+          <w:lang w:val="en-US"/>
+        </w:rPr>
+        <w:t xml:space="preserve">  </w:t>
+      </w:r>
+      <w:proofErr w:type="spellStart"/>
+      <w:r>
+        <w:rPr>
+          <w:rFonts w:ascii="Courier New" w:hAnsi="Courier New" w:cs="Courier New"/>
+          <w:sz w:val="18"/>
+          <w:szCs w:val="18"/>
+          <w:lang w:val="en-US"/>
+        </w:rPr>
+        <w:t>const</w:t>
+      </w:r>
+      <w:proofErr w:type="spellEnd"/>
+      <w:r>
+        <w:rPr>
+          <w:rFonts w:ascii="Courier New" w:hAnsi="Courier New" w:cs="Courier New"/>
+          <w:sz w:val="18"/>
+          <w:szCs w:val="18"/>
+          <w:lang w:val="en-US"/>
+        </w:rPr>
+        <w:t xml:space="preserve"> </w:t>
+      </w:r>
+      <w:r>
+        <w:rPr>
+          <w:rFonts w:ascii="Courier New" w:hAnsi="Courier New" w:cs="Courier New"/>
+          <w:b/>
+          <w:sz w:val="18"/>
+          <w:szCs w:val="18"/>
+          <w:lang w:val="en-US"/>
+        </w:rPr>
+        <w:t>dispatch</w:t>
+      </w:r>
+      <w:r>
+        <w:rPr>
+          <w:rFonts w:ascii="Courier New" w:hAnsi="Courier New" w:cs="Courier New"/>
+          <w:sz w:val="18"/>
+          <w:szCs w:val="18"/>
+          <w:lang w:val="en-US"/>
+        </w:rPr>
+        <w:t xml:space="preserve"> = </w:t>
+      </w:r>
+      <w:proofErr w:type="spellStart"/>
+      <w:r>
+        <w:rPr>
+          <w:rFonts w:ascii="Courier New" w:hAnsi="Courier New" w:cs="Courier New"/>
+          <w:b/>
+          <w:sz w:val="18"/>
+          <w:szCs w:val="18"/>
+          <w:lang w:val="en-US"/>
+        </w:rPr>
+        <w:t>useDispatch</w:t>
+      </w:r>
+      <w:proofErr w:type="spellEnd"/>
+      <w:r>
+        <w:rPr>
+          <w:rFonts w:ascii="Courier New" w:hAnsi="Courier New" w:cs="Courier New"/>
+          <w:sz w:val="18"/>
+          <w:szCs w:val="18"/>
+          <w:lang w:val="en-US"/>
+        </w:rPr>
+        <w:t>();</w:t>
+      </w:r>
+    </w:p>
+    <w:p>
+      <w:pPr>
+        <w:ind w:left="708"/>
+        <w:rPr>
+          <w:rFonts w:ascii="Courier New" w:hAnsi="Courier New" w:cs="Courier New"/>
+          <w:sz w:val="18"/>
+          <w:szCs w:val="18"/>
+          <w:lang w:val="en-US"/>
+        </w:rPr>
+      </w:pPr>
+      <w:r>
+        <w:rPr>
+          <w:rFonts w:ascii="Courier New" w:hAnsi="Courier New" w:cs="Courier New"/>
+          <w:sz w:val="18"/>
+          <w:szCs w:val="18"/>
+          <w:lang w:val="en-US"/>
+        </w:rPr>
+        <w:t xml:space="preserve">  </w:t>
+      </w:r>
+      <w:proofErr w:type="spellStart"/>
+      <w:r>
+        <w:rPr>
+          <w:rFonts w:ascii="Courier New" w:hAnsi="Courier New" w:cs="Courier New"/>
+          <w:sz w:val="18"/>
+          <w:szCs w:val="18"/>
+          <w:lang w:val="en-US"/>
+        </w:rPr>
+        <w:t>const</w:t>
+      </w:r>
+      <w:proofErr w:type="spellEnd"/>
+      <w:r>
+        <w:rPr>
+          <w:rFonts w:ascii="Courier New" w:hAnsi="Courier New" w:cs="Courier New"/>
+          <w:sz w:val="18"/>
+          <w:szCs w:val="18"/>
+          <w:lang w:val="en-US"/>
+        </w:rPr>
+        <w:t xml:space="preserve"> </w:t>
+      </w:r>
+      <w:r>
+        <w:rPr>
+          <w:rFonts w:ascii="Courier New" w:hAnsi="Courier New" w:cs="Courier New"/>
+          <w:b/>
+          <w:sz w:val="18"/>
+          <w:szCs w:val="18"/>
+          <w:lang w:val="en-US"/>
+        </w:rPr>
+        <w:t>pizzas</w:t>
+      </w:r>
+      <w:r>
+        <w:rPr>
+          <w:rFonts w:ascii="Courier New" w:hAnsi="Courier New" w:cs="Courier New"/>
+          <w:sz w:val="18"/>
+          <w:szCs w:val="18"/>
+          <w:lang w:val="en-US"/>
+        </w:rPr>
+        <w:t xml:space="preserve"> = </w:t>
+      </w:r>
+      <w:proofErr w:type="spellStart"/>
+      <w:r>
+        <w:rPr>
+          <w:rFonts w:ascii="Courier New" w:hAnsi="Courier New" w:cs="Courier New"/>
+          <w:b/>
+          <w:sz w:val="18"/>
+          <w:szCs w:val="18"/>
+          <w:lang w:val="en-US"/>
+        </w:rPr>
+        <w:t>useSelector</w:t>
+      </w:r>
+      <w:proofErr w:type="spellEnd"/>
+      <w:r>
+        <w:rPr>
+          <w:rFonts w:ascii="Courier New" w:hAnsi="Courier New" w:cs="Courier New"/>
+          <w:sz w:val="18"/>
+          <w:szCs w:val="18"/>
+          <w:lang w:val="en-US"/>
+        </w:rPr>
+        <w:t xml:space="preserve">(store =&gt; </w:t>
+      </w:r>
+      <w:proofErr w:type="spellStart"/>
+      <w:r>
+        <w:rPr>
+          <w:rFonts w:ascii="Courier New" w:hAnsi="Courier New" w:cs="Courier New"/>
+          <w:sz w:val="18"/>
+          <w:szCs w:val="18"/>
+          <w:lang w:val="en-US"/>
+        </w:rPr>
+        <w:t>store.pizzas</w:t>
+      </w:r>
+      <w:proofErr w:type="spellEnd"/>
+      <w:r>
+        <w:rPr>
+          <w:rFonts w:ascii="Courier New" w:hAnsi="Courier New" w:cs="Courier New"/>
+          <w:sz w:val="18"/>
+          <w:szCs w:val="18"/>
+          <w:lang w:val="en-US"/>
+        </w:rPr>
+        <w:t>);</w:t>
+      </w:r>
+    </w:p>
+    <w:p>
+      <w:pPr>
+        <w:ind w:left="708"/>
+        <w:rPr>
+          <w:rFonts w:ascii="Courier New" w:hAnsi="Courier New" w:cs="Courier New"/>
+          <w:sz w:val="18"/>
+          <w:szCs w:val="18"/>
+          <w:lang w:val="en-US"/>
+        </w:rPr>
+      </w:pPr>
+    </w:p>
+    <w:p>
+      <w:pPr>
+        <w:ind w:left="708"/>
+        <w:rPr>
+          <w:rFonts w:ascii="Courier New" w:hAnsi="Courier New" w:cs="Courier New"/>
+          <w:sz w:val="18"/>
+          <w:szCs w:val="18"/>
+          <w:lang w:val="en-US"/>
+        </w:rPr>
+      </w:pPr>
+      <w:r>
+        <w:rPr>
+          <w:rFonts w:ascii="Courier New" w:hAnsi="Courier New" w:cs="Courier New"/>
+          <w:sz w:val="18"/>
+          <w:szCs w:val="18"/>
+          <w:lang w:val="en-US"/>
+        </w:rPr>
+        <w:t xml:space="preserve">  </w:t>
+      </w:r>
+      <w:proofErr w:type="spellStart"/>
+      <w:r>
+        <w:rPr>
+          <w:rFonts w:ascii="Courier New" w:hAnsi="Courier New" w:cs="Courier New"/>
+          <w:sz w:val="18"/>
+          <w:szCs w:val="18"/>
+          <w:lang w:val="en-US"/>
+        </w:rPr>
+        <w:t>useEffect</w:t>
+      </w:r>
+      <w:proofErr w:type="spellEnd"/>
+      <w:r>
+        <w:rPr>
+          <w:rFonts w:ascii="Courier New" w:hAnsi="Courier New" w:cs="Courier New"/>
+          <w:sz w:val="18"/>
+          <w:szCs w:val="18"/>
+          <w:lang w:val="en-US"/>
+        </w:rPr>
+        <w:t>(() =&gt; {</w:t>
+      </w:r>
+    </w:p>
+    <w:p>
+      <w:pPr>
+        <w:ind w:left="708"/>
+        <w:rPr>
+          <w:rFonts w:ascii="Courier New" w:hAnsi="Courier New" w:cs="Courier New"/>
+          <w:sz w:val="18"/>
+          <w:szCs w:val="18"/>
+          <w:lang w:val="en-US"/>
+        </w:rPr>
+      </w:pPr>
+      <w:r>
+        <w:rPr>
+          <w:rFonts w:ascii="Courier New" w:hAnsi="Courier New" w:cs="Courier New"/>
+          <w:sz w:val="18"/>
+          <w:szCs w:val="18"/>
+          <w:lang w:val="en-US"/>
+        </w:rPr>
+        <w:t xml:space="preserve">    </w:t>
+      </w:r>
+      <w:proofErr w:type="spellStart"/>
+      <w:r>
+        <w:rPr>
+          <w:rFonts w:ascii="Courier New" w:hAnsi="Courier New" w:cs="Courier New"/>
+          <w:sz w:val="18"/>
+          <w:szCs w:val="18"/>
+          <w:lang w:val="en-US"/>
+        </w:rPr>
+        <w:t>axios.get</w:t>
+      </w:r>
+      <w:proofErr w:type="spellEnd"/>
+      <w:r>
+        <w:rPr>
+          <w:rFonts w:ascii="Courier New" w:hAnsi="Courier New" w:cs="Courier New"/>
+          <w:sz w:val="18"/>
+          <w:szCs w:val="18"/>
+          <w:lang w:val="en-US"/>
+        </w:rPr>
+        <w:t>('http://localhost:3000/</w:t>
+      </w:r>
+      <w:proofErr w:type="spellStart"/>
+      <w:r>
+        <w:rPr>
+          <w:rFonts w:ascii="Courier New" w:hAnsi="Courier New" w:cs="Courier New"/>
+          <w:sz w:val="18"/>
+          <w:szCs w:val="18"/>
+          <w:lang w:val="en-US"/>
+        </w:rPr>
+        <w:t>db.json</w:t>
+      </w:r>
+      <w:proofErr w:type="spellEnd"/>
+      <w:r>
+        <w:rPr>
+          <w:rFonts w:ascii="Courier New" w:hAnsi="Courier New" w:cs="Courier New"/>
+          <w:sz w:val="18"/>
+          <w:szCs w:val="18"/>
+          <w:lang w:val="en-US"/>
+        </w:rPr>
+        <w:t>')</w:t>
+      </w:r>
+    </w:p>
+    <w:p>
+      <w:pPr>
+        <w:ind w:left="708"/>
+        <w:rPr>
+          <w:rFonts w:ascii="Courier New" w:hAnsi="Courier New" w:cs="Courier New"/>
+          <w:sz w:val="18"/>
+          <w:szCs w:val="18"/>
+          <w:lang w:val="en-US"/>
+        </w:rPr>
+      </w:pPr>
+      <w:r>
+        <w:rPr>
+          <w:rFonts w:ascii="Courier New" w:hAnsi="Courier New" w:cs="Courier New"/>
+          <w:sz w:val="18"/>
+          <w:szCs w:val="18"/>
+          <w:lang w:val="en-US"/>
+        </w:rPr>
+        <w:t xml:space="preserve">      .then(({ data }) =&gt; </w:t>
+      </w:r>
+      <w:r>
+        <w:rPr>
+          <w:rFonts w:ascii="Courier New" w:hAnsi="Courier New" w:cs="Courier New"/>
+          <w:b/>
+          <w:sz w:val="18"/>
+          <w:szCs w:val="18"/>
+          <w:lang w:val="en-US"/>
+        </w:rPr>
+        <w:t>dispatch(</w:t>
+      </w:r>
+      <w:proofErr w:type="spellStart"/>
+      <w:r>
+        <w:rPr>
+          <w:rFonts w:ascii="Courier New" w:hAnsi="Courier New" w:cs="Courier New"/>
+          <w:b/>
+          <w:sz w:val="18"/>
+          <w:szCs w:val="18"/>
+          <w:lang w:val="en-US"/>
+        </w:rPr>
+        <w:t>setPizzas</w:t>
+      </w:r>
+      <w:proofErr w:type="spellEnd"/>
+      <w:r>
+        <w:rPr>
+          <w:rFonts w:ascii="Courier New" w:hAnsi="Courier New" w:cs="Courier New"/>
+          <w:b/>
+          <w:sz w:val="18"/>
+          <w:szCs w:val="18"/>
+          <w:lang w:val="en-US"/>
+        </w:rPr>
+        <w:t>(</w:t>
+      </w:r>
+      <w:proofErr w:type="spellStart"/>
+      <w:r>
+        <w:rPr>
+          <w:rFonts w:ascii="Courier New" w:hAnsi="Courier New" w:cs="Courier New"/>
+          <w:b/>
+          <w:sz w:val="18"/>
+          <w:szCs w:val="18"/>
+          <w:lang w:val="en-US"/>
+        </w:rPr>
+        <w:t>data.pizzas</w:t>
+      </w:r>
+      <w:proofErr w:type="spellEnd"/>
+      <w:r>
+        <w:rPr>
+          <w:rFonts w:ascii="Courier New" w:hAnsi="Courier New" w:cs="Courier New"/>
+          <w:b/>
+          <w:sz w:val="18"/>
+          <w:szCs w:val="18"/>
+          <w:lang w:val="en-US"/>
+        </w:rPr>
+        <w:t>))</w:t>
+      </w:r>
+      <w:r>
+        <w:rPr>
+          <w:rFonts w:ascii="Courier New" w:hAnsi="Courier New" w:cs="Courier New"/>
+          <w:sz w:val="18"/>
+          <w:szCs w:val="18"/>
+          <w:lang w:val="en-US"/>
+        </w:rPr>
+        <w:t>);</w:t>
+      </w:r>
+    </w:p>
+    <w:p>
+      <w:pPr>
+        <w:ind w:left="708"/>
+        <w:rPr>
+          <w:rFonts w:ascii="Courier New" w:hAnsi="Courier New" w:cs="Courier New"/>
+          <w:sz w:val="18"/>
+          <w:szCs w:val="18"/>
+          <w:lang w:val="en-US"/>
+        </w:rPr>
+      </w:pPr>
+      <w:r>
+        <w:rPr>
+          <w:rFonts w:ascii="Courier New" w:hAnsi="Courier New" w:cs="Courier New"/>
+          <w:sz w:val="18"/>
+          <w:szCs w:val="18"/>
+          <w:lang w:val="en-US"/>
+        </w:rPr>
+        <w:t xml:space="preserve">  }, [dispatch]);</w:t>
+      </w:r>
+    </w:p>
+    <w:p>
+      <w:pPr>
+        <w:ind w:left="708"/>
+        <w:rPr>
+          <w:rFonts w:ascii="Courier New" w:hAnsi="Courier New" w:cs="Courier New"/>
+          <w:sz w:val="18"/>
+          <w:szCs w:val="18"/>
+          <w:lang w:val="en-US"/>
+        </w:rPr>
+      </w:pPr>
+    </w:p>
+    <w:p>
+      <w:pPr>
+        <w:ind w:left="708"/>
+        <w:rPr>
+          <w:rFonts w:ascii="Courier New" w:hAnsi="Courier New" w:cs="Courier New"/>
+          <w:sz w:val="18"/>
+          <w:szCs w:val="18"/>
+          <w:lang w:val="en-US"/>
+        </w:rPr>
+      </w:pPr>
+      <w:r>
+        <w:rPr>
+          <w:rFonts w:ascii="Courier New" w:hAnsi="Courier New" w:cs="Courier New"/>
+          <w:sz w:val="18"/>
+          <w:szCs w:val="18"/>
+          <w:lang w:val="en-US"/>
+        </w:rPr>
+        <w:t xml:space="preserve">  return (</w:t>
+      </w:r>
+    </w:p>
+    <w:p>
+      <w:pPr>
+        <w:ind w:left="708"/>
+        <w:rPr>
+          <w:rFonts w:ascii="Courier New" w:hAnsi="Courier New" w:cs="Courier New"/>
+          <w:sz w:val="18"/>
+          <w:szCs w:val="18"/>
+          <w:lang w:val="en-US"/>
+        </w:rPr>
+      </w:pPr>
+      <w:r>
+        <w:rPr>
+          <w:rFonts w:ascii="Courier New" w:hAnsi="Courier New" w:cs="Courier New"/>
+          <w:sz w:val="18"/>
+          <w:szCs w:val="18"/>
+          <w:lang w:val="en-US"/>
+        </w:rPr>
+        <w:t xml:space="preserve">    &lt;div className="wrapper"&gt;</w:t>
+      </w:r>
+    </w:p>
+    <w:p>
+      <w:pPr>
+        <w:ind w:left="708"/>
+        <w:rPr>
+          <w:rFonts w:ascii="Courier New" w:hAnsi="Courier New" w:cs="Courier New"/>
+          <w:sz w:val="18"/>
+          <w:szCs w:val="18"/>
+          <w:lang w:val="en-US"/>
+        </w:rPr>
+      </w:pPr>
+      <w:r>
+        <w:rPr>
+          <w:rFonts w:ascii="Courier New" w:hAnsi="Courier New" w:cs="Courier New"/>
+          <w:sz w:val="18"/>
+          <w:szCs w:val="18"/>
+          <w:lang w:val="en-US"/>
+        </w:rPr>
+        <w:t xml:space="preserve">      &lt;Header /&gt;</w:t>
+      </w:r>
+    </w:p>
+    <w:p>
+      <w:pPr>
+        <w:ind w:left="708"/>
+        <w:rPr>
+          <w:rFonts w:ascii="Courier New" w:hAnsi="Courier New" w:cs="Courier New"/>
+          <w:sz w:val="18"/>
+          <w:szCs w:val="18"/>
+          <w:lang w:val="en-US"/>
+        </w:rPr>
+      </w:pPr>
+      <w:r>
+        <w:rPr>
+          <w:rFonts w:ascii="Courier New" w:hAnsi="Courier New" w:cs="Courier New"/>
+          <w:sz w:val="18"/>
+          <w:szCs w:val="18"/>
+          <w:lang w:val="en-US"/>
+        </w:rPr>
+        <w:t xml:space="preserve">      &lt;div className="content"&gt;</w:t>
+      </w:r>
+    </w:p>
+    <w:p>
+      <w:pPr>
+        <w:ind w:left="708"/>
+        <w:rPr>
+          <w:rFonts w:ascii="Courier New" w:hAnsi="Courier New" w:cs="Courier New"/>
+          <w:sz w:val="18"/>
+          <w:szCs w:val="18"/>
+          <w:lang w:val="en-US"/>
+        </w:rPr>
+      </w:pPr>
+      <w:r>
+        <w:rPr>
+          <w:rFonts w:ascii="Courier New" w:hAnsi="Courier New" w:cs="Courier New"/>
+          <w:sz w:val="18"/>
+          <w:szCs w:val="18"/>
+          <w:lang w:val="en-US"/>
+        </w:rPr>
+        <w:t xml:space="preserve">        &lt;Route exact path="/" render={() =&gt; &lt;Home pizzas={</w:t>
+      </w:r>
+      <w:proofErr w:type="spellStart"/>
+      <w:r>
+        <w:rPr>
+          <w:rFonts w:ascii="Courier New" w:hAnsi="Courier New" w:cs="Courier New"/>
+          <w:b/>
+          <w:sz w:val="18"/>
+          <w:szCs w:val="18"/>
+          <w:lang w:val="en-US"/>
+        </w:rPr>
+        <w:t>pizzas.items</w:t>
+      </w:r>
+      <w:proofErr w:type="spellEnd"/>
+      <w:r>
+        <w:rPr>
+          <w:rFonts w:ascii="Courier New" w:hAnsi="Courier New" w:cs="Courier New"/>
+          <w:sz w:val="18"/>
+          <w:szCs w:val="18"/>
+          <w:lang w:val="en-US"/>
+        </w:rPr>
+        <w:t>} /&gt;} /&gt;</w:t>
+      </w:r>
+    </w:p>
+    <w:p>
+      <w:pPr>
+        <w:ind w:left="708"/>
+        <w:rPr>
+          <w:rFonts w:ascii="Courier New" w:hAnsi="Courier New" w:cs="Courier New"/>
+          <w:sz w:val="18"/>
+          <w:szCs w:val="18"/>
+          <w:lang w:val="en-US"/>
+        </w:rPr>
+      </w:pPr>
+      <w:r>
+        <w:rPr>
+          <w:rFonts w:ascii="Courier New" w:hAnsi="Courier New" w:cs="Courier New"/>
+          <w:sz w:val="18"/>
+          <w:szCs w:val="18"/>
+          <w:lang w:val="en-US"/>
+        </w:rPr>
+        <w:t xml:space="preserve">        &lt;Route exact path="/cart" component={Cart} /&gt;</w:t>
+      </w:r>
+    </w:p>
+    <w:p>
+      <w:pPr>
+        <w:ind w:left="708"/>
+        <w:rPr>
+          <w:rFonts w:ascii="Courier New" w:hAnsi="Courier New" w:cs="Courier New"/>
+          <w:sz w:val="18"/>
+          <w:szCs w:val="18"/>
+          <w:lang w:val="en-US"/>
+        </w:rPr>
+      </w:pPr>
+      <w:r>
+        <w:rPr>
+          <w:rFonts w:ascii="Courier New" w:hAnsi="Courier New" w:cs="Courier New"/>
+          <w:sz w:val="18"/>
+          <w:szCs w:val="18"/>
+          <w:lang w:val="en-US"/>
+        </w:rPr>
+        <w:t xml:space="preserve">      &lt;/</w:t>
+      </w:r>
+      <w:proofErr w:type="spellStart"/>
+      <w:r>
+        <w:rPr>
+          <w:rFonts w:ascii="Courier New" w:hAnsi="Courier New" w:cs="Courier New"/>
+          <w:sz w:val="18"/>
+          <w:szCs w:val="18"/>
+          <w:lang w:val="en-US"/>
+        </w:rPr>
+        <w:t>div</w:t>
+      </w:r>
+      <w:proofErr w:type="spellEnd"/>
+      <w:r>
+        <w:rPr>
+          <w:rFonts w:ascii="Courier New" w:hAnsi="Courier New" w:cs="Courier New"/>
+          <w:sz w:val="18"/>
+          <w:szCs w:val="18"/>
+          <w:lang w:val="en-US"/>
+        </w:rPr>
+        <w:t>&gt;</w:t>
+      </w:r>
+    </w:p>
+    <w:p>
+      <w:pPr>
+        <w:ind w:left="708"/>
+        <w:rPr>
+          <w:rFonts w:ascii="Courier New" w:hAnsi="Courier New" w:cs="Courier New"/>
+          <w:sz w:val="18"/>
+          <w:szCs w:val="18"/>
+          <w:lang w:val="en-US"/>
+        </w:rPr>
+      </w:pPr>
+      <w:r>
+        <w:rPr>
+          <w:rFonts w:ascii="Courier New" w:hAnsi="Courier New" w:cs="Courier New"/>
+          <w:sz w:val="18"/>
+          <w:szCs w:val="18"/>
+          <w:lang w:val="en-US"/>
+        </w:rPr>
+        <w:t xml:space="preserve">    &lt;/</w:t>
+      </w:r>
+      <w:proofErr w:type="spellStart"/>
+      <w:r>
+        <w:rPr>
+          <w:rFonts w:ascii="Courier New" w:hAnsi="Courier New" w:cs="Courier New"/>
+          <w:sz w:val="18"/>
+          <w:szCs w:val="18"/>
+          <w:lang w:val="en-US"/>
+        </w:rPr>
+        <w:t>div</w:t>
+      </w:r>
+      <w:proofErr w:type="spellEnd"/>
+      <w:r>
+        <w:rPr>
+          <w:rFonts w:ascii="Courier New" w:hAnsi="Courier New" w:cs="Courier New"/>
+          <w:sz w:val="18"/>
+          <w:szCs w:val="18"/>
+          <w:lang w:val="en-US"/>
+        </w:rPr>
+        <w:t>&gt;</w:t>
+      </w:r>
+    </w:p>
+    <w:p>
+      <w:pPr>
+        <w:ind w:left="708"/>
+        <w:rPr>
+          <w:rFonts w:ascii="Courier New" w:hAnsi="Courier New" w:cs="Courier New"/>
+          <w:sz w:val="18"/>
+          <w:szCs w:val="18"/>
+          <w:lang w:val="en-US"/>
+        </w:rPr>
+      </w:pPr>
+      <w:r>
+        <w:rPr>
+          <w:rFonts w:ascii="Courier New" w:hAnsi="Courier New" w:cs="Courier New"/>
+          <w:sz w:val="18"/>
+          <w:szCs w:val="18"/>
+          <w:lang w:val="en-US"/>
+        </w:rPr>
+        <w:t xml:space="preserve">  );</w:t>
+      </w:r>
+    </w:p>
+    <w:p>
+      <w:pPr>
+        <w:ind w:left="708"/>
+        <w:rPr>
+          <w:rFonts w:ascii="Courier New" w:hAnsi="Courier New" w:cs="Courier New"/>
+          <w:sz w:val="18"/>
+          <w:szCs w:val="18"/>
+          <w:lang w:val="en-US"/>
+        </w:rPr>
+      </w:pPr>
+      <w:r>
+        <w:rPr>
+          <w:rFonts w:ascii="Courier New" w:hAnsi="Courier New" w:cs="Courier New"/>
+          <w:sz w:val="18"/>
+          <w:szCs w:val="18"/>
+          <w:lang w:val="en-US"/>
+        </w:rPr>
+        <w:t>}</w:t>
+      </w:r>
+    </w:p>
+    <w:p>
+      <w:pPr>
+        <w:ind w:left="708"/>
+        <w:rPr>
+          <w:rFonts w:ascii="Courier New" w:hAnsi="Courier New" w:cs="Courier New"/>
+          <w:sz w:val="18"/>
+          <w:szCs w:val="18"/>
+          <w:lang w:val="en-US"/>
+        </w:rPr>
+      </w:pPr>
+    </w:p>
+    <w:p>
+      <w:pPr>
+        <w:ind w:left="708"/>
+        <w:rPr>
+          <w:rFonts w:ascii="Courier New" w:hAnsi="Courier New" w:cs="Courier New"/>
+          <w:sz w:val="18"/>
+          <w:szCs w:val="18"/>
+          <w:lang w:val="en-US"/>
+        </w:rPr>
+      </w:pPr>
+      <w:r>
+        <w:rPr>
+          <w:rFonts w:ascii="Courier New" w:hAnsi="Courier New" w:cs="Courier New"/>
+          <w:sz w:val="18"/>
+          <w:szCs w:val="18"/>
+          <w:lang w:val="en-US"/>
+        </w:rPr>
+        <w:t>export default App;</w:t>
+      </w:r>
+    </w:p>
+    <w:p>
+      <w:pPr>
+        <w:ind w:left="708"/>
+        <w:rPr>
+          <w:rFonts w:ascii="Courier New" w:hAnsi="Courier New" w:cs="Courier New"/>
+          <w:sz w:val="18"/>
+          <w:szCs w:val="18"/>
+          <w:lang w:val="en-US"/>
+        </w:rPr>
+      </w:pPr>
+    </w:p>
+    <w:p>
+      <w:pPr>
+        <w:rPr>
+          <w:lang w:val="en-US"/>
+        </w:rPr>
+      </w:pPr>
+      <w:r>
+        <w:t>Т</w:t>
+      </w:r>
+      <w:r>
+        <w:rPr>
+          <w:lang w:val="en-US"/>
+        </w:rPr>
+        <w:t>.</w:t>
+      </w:r>
+      <w:r>
+        <w:t>е</w:t>
+      </w:r>
+      <w:r>
+        <w:rPr>
+          <w:lang w:val="en-US"/>
+        </w:rPr>
+        <w:t xml:space="preserve">. </w:t>
+      </w:r>
+      <w:r>
+        <w:t>если</w:t>
+      </w:r>
+      <w:r>
+        <w:rPr>
+          <w:lang w:val="en-US"/>
+        </w:rPr>
+        <w:t xml:space="preserve"> </w:t>
+      </w:r>
+      <w:r>
+        <w:t>у</w:t>
+      </w:r>
+      <w:r>
+        <w:rPr>
+          <w:lang w:val="en-US"/>
+        </w:rPr>
+        <w:t xml:space="preserve"> </w:t>
+      </w:r>
+      <w:r>
+        <w:t>нас</w:t>
+      </w:r>
+      <w:r>
+        <w:rPr>
+          <w:lang w:val="en-US"/>
+        </w:rPr>
+        <w:t xml:space="preserve"> </w:t>
+      </w:r>
+      <w:proofErr w:type="spellStart"/>
+      <w:r>
+        <w:rPr>
+          <w:rFonts w:ascii="Courier New" w:hAnsi="Courier New" w:cs="Courier New"/>
+          <w:lang w:val="en-US"/>
+        </w:rPr>
+        <w:t>rootReducer</w:t>
+      </w:r>
+      <w:proofErr w:type="spellEnd"/>
+      <w:r>
+        <w:rPr>
+          <w:rFonts w:ascii="Courier New" w:hAnsi="Courier New" w:cs="Courier New"/>
+          <w:lang w:val="en-US"/>
+        </w:rPr>
+        <w:t xml:space="preserve"> = </w:t>
+      </w:r>
+      <w:proofErr w:type="spellStart"/>
+      <w:r>
+        <w:rPr>
+          <w:rFonts w:ascii="Courier New" w:hAnsi="Courier New" w:cs="Courier New"/>
+          <w:lang w:val="en-US"/>
+        </w:rPr>
+        <w:t>combineReducers</w:t>
+      </w:r>
+      <w:proofErr w:type="spellEnd"/>
+      <w:r>
+        <w:rPr>
+          <w:rFonts w:ascii="Courier New" w:hAnsi="Courier New" w:cs="Courier New"/>
+          <w:lang w:val="en-US"/>
+        </w:rPr>
+        <w:t>({</w:t>
+      </w:r>
+      <w:r>
+        <w:rPr>
+          <w:rFonts w:ascii="Courier New" w:hAnsi="Courier New" w:cs="Courier New"/>
+          <w:lang w:val="en-US"/>
+        </w:rPr>
+        <w:t xml:space="preserve"> </w:t>
+      </w:r>
+      <w:r>
+        <w:rPr>
+          <w:rFonts w:ascii="Courier New" w:hAnsi="Courier New" w:cs="Courier New"/>
+          <w:lang w:val="en-US"/>
+        </w:rPr>
+        <w:t>filters,</w:t>
+      </w:r>
+      <w:r>
+        <w:rPr>
+          <w:rFonts w:ascii="Courier New" w:hAnsi="Courier New" w:cs="Courier New"/>
+          <w:lang w:val="en-US"/>
+        </w:rPr>
+        <w:t xml:space="preserve"> </w:t>
+      </w:r>
+      <w:r>
+        <w:rPr>
+          <w:rFonts w:ascii="Courier New" w:hAnsi="Courier New" w:cs="Courier New"/>
+          <w:lang w:val="en-US"/>
+        </w:rPr>
+        <w:t xml:space="preserve">pizzas </w:t>
+      </w:r>
+      <w:r>
+        <w:rPr>
+          <w:rFonts w:ascii="Courier New" w:hAnsi="Courier New" w:cs="Courier New"/>
+          <w:lang w:val="en-US"/>
+        </w:rPr>
+        <w:t>})</w:t>
+      </w:r>
+    </w:p>
+    <w:p>
+      <w:r>
+        <w:t xml:space="preserve">то селектором можно получить отдельные части </w:t>
+      </w:r>
+      <w:proofErr w:type="spellStart"/>
+      <w:r>
+        <w:rPr>
+          <w:lang w:val="en-US"/>
+        </w:rPr>
+        <w:t>rootReducer</w:t>
+      </w:r>
+      <w:proofErr w:type="spellEnd"/>
+      <w:r>
+        <w:t xml:space="preserve">, например, через </w:t>
+      </w:r>
+      <w:proofErr w:type="spellStart"/>
+      <w:r>
+        <w:rPr>
+          <w:lang w:val="en-US"/>
+        </w:rPr>
+        <w:t>useSelector</w:t>
+      </w:r>
+      <w:proofErr w:type="spellEnd"/>
+      <w:r>
+        <w:t>((</w:t>
+      </w:r>
+      <w:r>
+        <w:rPr>
+          <w:lang w:val="en-US"/>
+        </w:rPr>
+        <w:t>store</w:t>
+      </w:r>
+      <w:r>
+        <w:t xml:space="preserve">) =&gt; </w:t>
+      </w:r>
+      <w:r>
+        <w:rPr>
+          <w:lang w:val="en-US"/>
+        </w:rPr>
+        <w:t>store</w:t>
+      </w:r>
+      <w:r>
+        <w:t>.</w:t>
+      </w:r>
+      <w:r>
+        <w:rPr>
+          <w:lang w:val="en-US"/>
+        </w:rPr>
+        <w:t>filters</w:t>
+      </w:r>
+      <w:r>
+        <w:t>).</w:t>
+      </w:r>
+    </w:p>
+    <w:p>
+      <w:pPr>
+        <w:rPr>
+          <w:lang w:val="en-US"/>
+        </w:rPr>
+      </w:pPr>
+    </w:p>
+    <w:p>
+      <w:pPr>
+        <w:rPr>
+          <w:lang w:val="en-US"/>
+        </w:rPr>
+      </w:pPr>
+      <w:r>
+        <w:t xml:space="preserve">Рекомендуется в </w:t>
+      </w:r>
+      <w:proofErr w:type="spellStart"/>
+      <w:r>
+        <w:rPr>
+          <w:lang w:val="en-US"/>
+        </w:rPr>
+        <w:t>useSelector</w:t>
+      </w:r>
+      <w:proofErr w:type="spellEnd"/>
+      <w:r>
+        <w:t>()</w:t>
+      </w:r>
+      <w:r>
+        <w:t xml:space="preserve"> вытаскивать минимально необходимые для функционирования компонента данные, чтобы избежать лишней его перерисовки.</w:t>
+      </w:r>
+    </w:p>
+    <w:p>
+      <w:pPr>
+        <w:rPr>
+          <w:lang w:val="en-US"/>
+        </w:rPr>
+      </w:pPr>
+      <w:r>
+        <w:t>Например</w:t>
+      </w:r>
+      <w:r>
+        <w:rPr>
+          <w:lang w:val="en-US"/>
+        </w:rPr>
+        <w:t>:</w:t>
+      </w:r>
+    </w:p>
+    <w:p>
+      <w:pPr>
+        <w:ind w:left="708"/>
+        <w:rPr>
+          <w:rFonts w:ascii="Courier New" w:hAnsi="Courier New" w:cs="Courier New"/>
+          <w:lang w:val="en-US"/>
+        </w:rPr>
+      </w:pPr>
+      <w:proofErr w:type="spellStart"/>
+      <w:r>
+        <w:rPr>
+          <w:rFonts w:ascii="Courier New" w:hAnsi="Courier New" w:cs="Courier New"/>
+          <w:lang w:val="en-US"/>
+        </w:rPr>
+        <w:t>const</w:t>
+      </w:r>
+      <w:proofErr w:type="spellEnd"/>
+      <w:r>
+        <w:rPr>
+          <w:rFonts w:ascii="Courier New" w:hAnsi="Courier New" w:cs="Courier New"/>
+          <w:lang w:val="en-US"/>
+        </w:rPr>
+        <w:t xml:space="preserve"> </w:t>
+      </w:r>
+      <w:proofErr w:type="spellStart"/>
+      <w:r>
+        <w:rPr>
+          <w:rFonts w:ascii="Courier New" w:hAnsi="Courier New" w:cs="Courier New"/>
+          <w:lang w:val="en-US"/>
+        </w:rPr>
+        <w:t>pizzasItems</w:t>
+      </w:r>
+      <w:proofErr w:type="spellEnd"/>
+      <w:r>
+        <w:rPr>
+          <w:rFonts w:ascii="Courier New" w:hAnsi="Courier New" w:cs="Courier New"/>
+          <w:lang w:val="en-US"/>
+        </w:rPr>
+        <w:t xml:space="preserve"> = </w:t>
+      </w:r>
+      <w:proofErr w:type="spellStart"/>
+      <w:r>
+        <w:rPr>
+          <w:rFonts w:ascii="Courier New" w:hAnsi="Courier New" w:cs="Courier New"/>
+          <w:lang w:val="en-US"/>
+        </w:rPr>
+        <w:t>useSelector</w:t>
+      </w:r>
+      <w:proofErr w:type="spellEnd"/>
+      <w:r>
+        <w:rPr>
+          <w:rFonts w:ascii="Courier New" w:hAnsi="Courier New" w:cs="Courier New"/>
+          <w:lang w:val="en-US"/>
+        </w:rPr>
+        <w:t xml:space="preserve">(store =&gt; </w:t>
+      </w:r>
+      <w:proofErr w:type="spellStart"/>
+      <w:r>
+        <w:rPr>
+          <w:rFonts w:ascii="Courier New" w:hAnsi="Courier New" w:cs="Courier New"/>
+          <w:lang w:val="en-US"/>
+        </w:rPr>
+        <w:t>store.pizzas.items</w:t>
+      </w:r>
+      <w:proofErr w:type="spellEnd"/>
+      <w:r>
+        <w:rPr>
+          <w:rFonts w:ascii="Courier New" w:hAnsi="Courier New" w:cs="Courier New"/>
+          <w:lang w:val="en-US"/>
+        </w:rPr>
+        <w:t>)</w:t>
+      </w:r>
+    </w:p>
+    <w:p>
+      <w:pPr>
+        <w:ind w:left="708"/>
+        <w:rPr>
+          <w:rFonts w:ascii="Courier New" w:hAnsi="Courier New" w:cs="Courier New"/>
+          <w:lang w:val="en-US"/>
+        </w:rPr>
+      </w:pPr>
+      <w:r>
+        <w:rPr>
+          <w:rFonts w:ascii="Courier New" w:hAnsi="Courier New" w:cs="Courier New"/>
+          <w:lang w:val="en-US"/>
+        </w:rPr>
+        <w:t>…</w:t>
+      </w:r>
+    </w:p>
+    <w:p>
+      <w:pPr>
+        <w:ind w:left="708"/>
+        <w:rPr>
+          <w:lang w:val="en-US"/>
+        </w:rPr>
+      </w:pPr>
+      <w:r>
+        <w:rPr>
+          <w:rFonts w:ascii="Courier New" w:hAnsi="Courier New" w:cs="Courier New"/>
+          <w:lang w:val="en-US"/>
+        </w:rPr>
+        <w:t>&lt;Route exact path="/" render={() =&gt; &lt;Home pizzas={</w:t>
+      </w:r>
+      <w:proofErr w:type="spellStart"/>
+      <w:r>
+        <w:rPr>
+          <w:rFonts w:ascii="Courier New" w:hAnsi="Courier New" w:cs="Courier New"/>
+          <w:lang w:val="en-US"/>
+        </w:rPr>
+        <w:t>pizzasItems</w:t>
+      </w:r>
+      <w:proofErr w:type="spellEnd"/>
+      <w:r>
+        <w:rPr>
+          <w:rFonts w:ascii="Courier New" w:hAnsi="Courier New" w:cs="Courier New"/>
+          <w:lang w:val="en-US"/>
+        </w:rPr>
+        <w:t>} /&gt;} /&gt;</w:t>
+      </w:r>
+    </w:p>
+    <w:p>
+      <w:pPr>
+        <w:rPr>
+          <w:lang w:val="en-US"/>
+        </w:rPr>
+      </w:pPr>
+    </w:p>
+    <w:p>
+      <w:pPr>
+        <w:rPr>
+          <w:lang w:val="en-US"/>
+        </w:rPr>
+      </w:pPr>
+      <w:r>
+        <w:t xml:space="preserve">Рендер </w:t>
+      </w:r>
+      <w:r>
+        <w:rPr>
+          <w:lang w:val="en-US"/>
+        </w:rPr>
+        <w:t>App()</w:t>
+      </w:r>
+      <w:r>
+        <w:t xml:space="preserve"> происходит </w:t>
+      </w:r>
+      <w:r>
+        <w:rPr>
+          <w:lang w:val="en-US"/>
+        </w:rPr>
+        <w:t>2</w:t>
+      </w:r>
+      <w:r>
+        <w:t xml:space="preserve"> раза</w:t>
+      </w:r>
+      <w:r>
+        <w:rPr>
+          <w:lang w:val="en-US"/>
+        </w:rPr>
+        <w:t>:</w:t>
+      </w:r>
+    </w:p>
+    <w:p>
+      <w:pPr>
+        <w:pStyle w:val="a6"/>
+        <w:numPr>
+          <w:ilvl w:val="0"/>
+          <w:numId w:val="41"/>
+        </w:numPr>
+        <w:rPr>
+          <w:lang w:val="en-US"/>
+        </w:rPr>
+      </w:pPr>
+      <w:r>
+        <w:t>при первом создании компонента</w:t>
+      </w:r>
+    </w:p>
+    <w:p>
+      <w:pPr>
+        <w:pStyle w:val="a6"/>
+        <w:numPr>
+          <w:ilvl w:val="0"/>
+          <w:numId w:val="41"/>
+        </w:numPr>
+      </w:pPr>
+      <w:r>
+        <w:t xml:space="preserve">после получения данных с сервера после </w:t>
+      </w:r>
+      <w:r>
+        <w:rPr>
+          <w:lang w:val="en-US"/>
+        </w:rPr>
+        <w:t>dispatch</w:t>
+      </w:r>
+      <w:r>
+        <w:t>()</w:t>
+      </w:r>
+    </w:p>
+    <w:p>
+      <w:pPr>
+        <w:rPr>
+          <w:lang w:val="en-US"/>
+        </w:rPr>
+      </w:pPr>
+    </w:p>
+    <w:p>
+      <w:pPr>
+        <w:rPr>
+          <w:lang w:val="en-US"/>
+        </w:rPr>
+      </w:pPr>
       <w:bookmarkStart w:id="0" w:name="_GoBack"/>
       <w:bookmarkEnd w:id="0"/>
-      <w:r>
-        <w:t xml:space="preserve">ок пицц из хранилища. Причем в </w:t>
-      </w:r>
-      <w:r>
-        <w:rPr>
-          <w:lang w:val="en-US"/>
-        </w:rPr>
-        <w:t>Home</w:t>
-      </w:r>
-      <w:r>
-        <w:t xml:space="preserve"> пропсы передавать не будем.</w:t>
-      </w:r>
     </w:p>
     <w:sectPr>
       <w:pgSz w:w="11906" w:h="16838"/>
@@ -55945,6 +58615,95 @@
     </w:lvl>
   </w:abstractNum>
   <w:abstractNum w:abstractNumId="6">
+    <w:nsid w:val="1C2F782A"/>
+    <w:multiLevelType w:val="hybridMultilevel"/>
+    <w:tmpl w:val="38E04D7C"/>
+    <w:lvl w:ilvl="0" w:tplc="04190011">
+      <w:start w:val="1"/>
+      <w:numFmt w:val="decimal"/>
+      <w:lvlText w:val="%1)"/>
+      <w:lvlJc w:val="left"/>
+      <w:pPr>
+        <w:ind w:left="720" w:hanging="360"/>
+      </w:pPr>
+      <w:rPr>
+        <w:rFonts w:hint="default"/>
+      </w:rPr>
+    </w:lvl>
+    <w:lvl w:ilvl="1" w:tplc="04190019" w:tentative="1">
+      <w:start w:val="1"/>
+      <w:numFmt w:val="lowerLetter"/>
+      <w:lvlText w:val="%2."/>
+      <w:lvlJc w:val="left"/>
+      <w:pPr>
+        <w:ind w:left="1440" w:hanging="360"/>
+      </w:pPr>
+    </w:lvl>
+    <w:lvl w:ilvl="2" w:tplc="0419001B" w:tentative="1">
+      <w:start w:val="1"/>
+      <w:numFmt w:val="lowerRoman"/>
+      <w:lvlText w:val="%3."/>
+      <w:lvlJc w:val="right"/>
+      <w:pPr>
+        <w:ind w:left="2160" w:hanging="180"/>
+      </w:pPr>
+    </w:lvl>
+    <w:lvl w:ilvl="3" w:tplc="0419000F" w:tentative="1">
+      <w:start w:val="1"/>
+      <w:numFmt w:val="decimal"/>
+      <w:lvlText w:val="%4."/>
+      <w:lvlJc w:val="left"/>
+      <w:pPr>
+        <w:ind w:left="2880" w:hanging="360"/>
+      </w:pPr>
+    </w:lvl>
+    <w:lvl w:ilvl="4" w:tplc="04190019" w:tentative="1">
+      <w:start w:val="1"/>
+      <w:numFmt w:val="lowerLetter"/>
+      <w:lvlText w:val="%5."/>
+      <w:lvlJc w:val="left"/>
+      <w:pPr>
+        <w:ind w:left="3600" w:hanging="360"/>
+      </w:pPr>
+    </w:lvl>
+    <w:lvl w:ilvl="5" w:tplc="0419001B" w:tentative="1">
+      <w:start w:val="1"/>
+      <w:numFmt w:val="lowerRoman"/>
+      <w:lvlText w:val="%6."/>
+      <w:lvlJc w:val="right"/>
+      <w:pPr>
+        <w:ind w:left="4320" w:hanging="180"/>
+      </w:pPr>
+    </w:lvl>
+    <w:lvl w:ilvl="6" w:tplc="0419000F" w:tentative="1">
+      <w:start w:val="1"/>
+      <w:numFmt w:val="decimal"/>
+      <w:lvlText w:val="%7."/>
+      <w:lvlJc w:val="left"/>
+      <w:pPr>
+        <w:ind w:left="5040" w:hanging="360"/>
+      </w:pPr>
+    </w:lvl>
+    <w:lvl w:ilvl="7" w:tplc="04190019" w:tentative="1">
+      <w:start w:val="1"/>
+      <w:numFmt w:val="lowerLetter"/>
+      <w:lvlText w:val="%8."/>
+      <w:lvlJc w:val="left"/>
+      <w:pPr>
+        <w:ind w:left="5760" w:hanging="360"/>
+      </w:pPr>
+    </w:lvl>
+    <w:lvl w:ilvl="8" w:tplc="0419001B" w:tentative="1">
+      <w:start w:val="1"/>
+      <w:numFmt w:val="lowerRoman"/>
+      <w:lvlText w:val="%9."/>
+      <w:lvlJc w:val="right"/>
+      <w:pPr>
+        <w:ind w:left="6480" w:hanging="180"/>
+      </w:pPr>
+    </w:lvl>
+  </w:abstractNum>
+  <w:abstractNum w:abstractNumId="7">
     <w:nsid w:val="1D2F3DA2"/>
     <w:multiLevelType w:val="hybridMultilevel"/>
     <w:tmpl w:val="826601E8"/>
@@ -56057,7 +58816,7 @@
       </w:rPr>
     </w:lvl>
   </w:abstractNum>
-  <w:abstractNum w:abstractNumId="7">
+  <w:abstractNum w:abstractNumId="8">
     <w:nsid w:val="20534672"/>
     <w:multiLevelType w:val="hybridMultilevel"/>
     <w:tmpl w:val="A676B15A"/>
@@ -56170,7 +58929,7 @@
       </w:rPr>
     </w:lvl>
   </w:abstractNum>
-  <w:abstractNum w:abstractNumId="8">
+  <w:abstractNum w:abstractNumId="9">
     <w:nsid w:val="27B50928"/>
     <w:multiLevelType w:val="hybridMultilevel"/>
     <w:tmpl w:val="CEBA5218"/>
@@ -56283,7 +59042,120 @@
       </w:rPr>
     </w:lvl>
   </w:abstractNum>
-  <w:abstractNum w:abstractNumId="9">
+  <w:abstractNum w:abstractNumId="10">
+    <w:nsid w:val="2EFE75DA"/>
+    <w:multiLevelType w:val="hybridMultilevel"/>
+    <w:tmpl w:val="D8AC01A4"/>
+    <w:lvl w:ilvl="0" w:tplc="04190001">
+      <w:start w:val="1"/>
+      <w:numFmt w:val="bullet"/>
+      <w:lvlText w:val=""/>
+      <w:lvlJc w:val="left"/>
+      <w:pPr>
+        <w:ind w:left="720" w:hanging="360"/>
+      </w:pPr>
+      <w:rPr>
+        <w:rFonts w:ascii="Symbol" w:hAnsi="Symbol" w:hint="default"/>
+      </w:rPr>
+    </w:lvl>
+    <w:lvl w:ilvl="1" w:tplc="04190003" w:tentative="1">
+      <w:start w:val="1"/>
+      <w:numFmt w:val="bullet"/>
+      <w:lvlText w:val="o"/>
+      <w:lvlJc w:val="left"/>
+      <w:pPr>
+        <w:ind w:left="1440" w:hanging="360"/>
+      </w:pPr>
+      <w:rPr>
+        <w:rFonts w:ascii="Courier New" w:hAnsi="Courier New" w:cs="Courier New" w:hint="default"/>
+      </w:rPr>
+    </w:lvl>
+    <w:lvl w:ilvl="2" w:tplc="04190005" w:tentative="1">
+      <w:start w:val="1"/>
+      <w:numFmt w:val="bullet"/>
+      <w:lvlText w:val=""/>
+      <w:lvlJc w:val="left"/>
+      <w:pPr>
+        <w:ind w:left="2160" w:hanging="360"/>
+      </w:pPr>
+      <w:rPr>
+        <w:rFonts w:ascii="Wingdings" w:hAnsi="Wingdings" w:hint="default"/>
+      </w:rPr>
+    </w:lvl>
+    <w:lvl w:ilvl="3" w:tplc="04190001" w:tentative="1">
+      <w:start w:val="1"/>
+      <w:numFmt w:val="bullet"/>
+      <w:lvlText w:val=""/>
+      <w:lvlJc w:val="left"/>
+      <w:pPr>
+        <w:ind w:left="2880" w:hanging="360"/>
+      </w:pPr>
+      <w:rPr>
+        <w:rFonts w:ascii="Symbol" w:hAnsi="Symbol" w:hint="default"/>
+      </w:rPr>
+    </w:lvl>
+    <w:lvl w:ilvl="4" w:tplc="04190003" w:tentative="1">
+      <w:start w:val="1"/>
+      <w:numFmt w:val="bullet"/>
+      <w:lvlText w:val="o"/>
+      <w:lvlJc w:val="left"/>
+      <w:pPr>
+        <w:ind w:left="3600" w:hanging="360"/>
+      </w:pPr>
+      <w:rPr>
+        <w:rFonts w:ascii="Courier New" w:hAnsi="Courier New" w:cs="Courier New" w:hint="default"/>
+      </w:rPr>
+    </w:lvl>
+    <w:lvl w:ilvl="5" w:tplc="04190005" w:tentative="1">
+      <w:start w:val="1"/>
+      <w:numFmt w:val="bullet"/>
+      <w:lvlText w:val=""/>
+      <w:lvlJc w:val="left"/>
+      <w:pPr>
+        <w:ind w:left="4320" w:hanging="360"/>
+      </w:pPr>
+      <w:rPr>
+        <w:rFonts w:ascii="Wingdings" w:hAnsi="Wingdings" w:hint="default"/>
+      </w:rPr>
+    </w:lvl>
+    <w:lvl w:ilvl="6" w:tplc="04190001" w:tentative="1">
+      <w:start w:val="1"/>
+      <w:numFmt w:val="bullet"/>
+      <w:lvlText w:val=""/>
+      <w:lvlJc w:val="left"/>
+      <w:pPr>
+        <w:ind w:left="5040" w:hanging="360"/>
+      </w:pPr>
+      <w:rPr>
+        <w:rFonts w:ascii="Symbol" w:hAnsi="Symbol" w:hint="default"/>
+      </w:rPr>
+    </w:lvl>
+    <w:lvl w:ilvl="7" w:tplc="04190003" w:tentative="1">
+      <w:start w:val="1"/>
+      <w:numFmt w:val="bullet"/>
+      <w:lvlText w:val="o"/>
+      <w:lvlJc w:val="left"/>
+      <w:pPr>
+        <w:ind w:left="5760" w:hanging="360"/>
+      </w:pPr>
+      <w:rPr>
+        <w:rFonts w:ascii="Courier New" w:hAnsi="Courier New" w:cs="Courier New" w:hint="default"/>
+      </w:rPr>
+    </w:lvl>
+    <w:lvl w:ilvl="8" w:tplc="04190005" w:tentative="1">
+      <w:start w:val="1"/>
+      <w:numFmt w:val="bullet"/>
+      <w:lvlText w:val=""/>
+      <w:lvlJc w:val="left"/>
+      <w:pPr>
+        <w:ind w:left="6480" w:hanging="360"/>
+      </w:pPr>
+      <w:rPr>
+        <w:rFonts w:ascii="Wingdings" w:hAnsi="Wingdings" w:hint="default"/>
+      </w:rPr>
+    </w:lvl>
+  </w:abstractNum>
+  <w:abstractNum w:abstractNumId="11">
     <w:nsid w:val="3096270C"/>
     <w:multiLevelType w:val="hybridMultilevel"/>
     <w:tmpl w:val="65CA58C0"/>
@@ -56372,7 +59244,7 @@
       </w:pPr>
     </w:lvl>
   </w:abstractNum>
-  <w:abstractNum w:abstractNumId="10">
+  <w:abstractNum w:abstractNumId="12">
     <w:nsid w:val="30B70692"/>
     <w:multiLevelType w:val="hybridMultilevel"/>
     <w:tmpl w:val="705C1AB0"/>
@@ -56485,7 +59357,7 @@
       </w:rPr>
     </w:lvl>
   </w:abstractNum>
-  <w:abstractNum w:abstractNumId="11">
+  <w:abstractNum w:abstractNumId="13">
     <w:nsid w:val="35320C92"/>
     <w:multiLevelType w:val="hybridMultilevel"/>
     <w:tmpl w:val="500A032C"/>
@@ -56574,7 +59446,7 @@
       </w:pPr>
     </w:lvl>
   </w:abstractNum>
-  <w:abstractNum w:abstractNumId="12">
+  <w:abstractNum w:abstractNumId="14">
     <w:nsid w:val="382B0AD9"/>
     <w:multiLevelType w:val="hybridMultilevel"/>
     <w:tmpl w:val="B0B20D44"/>
@@ -56687,7 +59559,7 @@
       </w:rPr>
     </w:lvl>
   </w:abstractNum>
-  <w:abstractNum w:abstractNumId="13">
+  <w:abstractNum w:abstractNumId="15">
     <w:nsid w:val="388C1AFC"/>
     <w:multiLevelType w:val="hybridMultilevel"/>
     <w:tmpl w:val="F88003EC"/>
@@ -56800,7 +59672,7 @@
       </w:rPr>
     </w:lvl>
   </w:abstractNum>
-  <w:abstractNum w:abstractNumId="14">
+  <w:abstractNum w:abstractNumId="16">
     <w:nsid w:val="38C94256"/>
     <w:multiLevelType w:val="hybridMultilevel"/>
     <w:tmpl w:val="27205226"/>
@@ -56913,7 +59785,185 @@
       </w:rPr>
     </w:lvl>
   </w:abstractNum>
-  <w:abstractNum w:abstractNumId="15">
+  <w:abstractNum w:abstractNumId="17">
+    <w:nsid w:val="3A574AD9"/>
+    <w:multiLevelType w:val="hybridMultilevel"/>
+    <w:tmpl w:val="BE241D7E"/>
+    <w:lvl w:ilvl="0" w:tplc="04190011">
+      <w:start w:val="1"/>
+      <w:numFmt w:val="decimal"/>
+      <w:lvlText w:val="%1)"/>
+      <w:lvlJc w:val="left"/>
+      <w:pPr>
+        <w:ind w:left="720" w:hanging="360"/>
+      </w:pPr>
+      <w:rPr>
+        <w:rFonts w:hint="default"/>
+      </w:rPr>
+    </w:lvl>
+    <w:lvl w:ilvl="1" w:tplc="04190019" w:tentative="1">
+      <w:start w:val="1"/>
+      <w:numFmt w:val="lowerLetter"/>
+      <w:lvlText w:val="%2."/>
+      <w:lvlJc w:val="left"/>
+      <w:pPr>
+        <w:ind w:left="1440" w:hanging="360"/>
+      </w:pPr>
+    </w:lvl>
+    <w:lvl w:ilvl="2" w:tplc="0419001B" w:tentative="1">
+      <w:start w:val="1"/>
+      <w:numFmt w:val="lowerRoman"/>
+      <w:lvlText w:val="%3."/>
+      <w:lvlJc w:val="right"/>
+      <w:pPr>
+        <w:ind w:left="2160" w:hanging="180"/>
+      </w:pPr>
+    </w:lvl>
+    <w:lvl w:ilvl="3" w:tplc="0419000F" w:tentative="1">
+      <w:start w:val="1"/>
+      <w:numFmt w:val="decimal"/>
+      <w:lvlText w:val="%4."/>
+      <w:lvlJc w:val="left"/>
+      <w:pPr>
+        <w:ind w:left="2880" w:hanging="360"/>
+      </w:pPr>
+    </w:lvl>
+    <w:lvl w:ilvl="4" w:tplc="04190019" w:tentative="1">
+      <w:start w:val="1"/>
+      <w:numFmt w:val="lowerLetter"/>
+      <w:lvlText w:val="%5."/>
+      <w:lvlJc w:val="left"/>
+      <w:pPr>
+        <w:ind w:left="3600" w:hanging="360"/>
+      </w:pPr>
+    </w:lvl>
+    <w:lvl w:ilvl="5" w:tplc="0419001B" w:tentative="1">
+      <w:start w:val="1"/>
+      <w:numFmt w:val="lowerRoman"/>
+      <w:lvlText w:val="%6."/>
+      <w:lvlJc w:val="right"/>
+      <w:pPr>
+        <w:ind w:left="4320" w:hanging="180"/>
+      </w:pPr>
+    </w:lvl>
+    <w:lvl w:ilvl="6" w:tplc="0419000F" w:tentative="1">
+      <w:start w:val="1"/>
+      <w:numFmt w:val="decimal"/>
+      <w:lvlText w:val="%7."/>
+      <w:lvlJc w:val="left"/>
+      <w:pPr>
+        <w:ind w:left="5040" w:hanging="360"/>
+      </w:pPr>
+    </w:lvl>
+    <w:lvl w:ilvl="7" w:tplc="04190019" w:tentative="1">
+      <w:start w:val="1"/>
+      <w:numFmt w:val="lowerLetter"/>
+      <w:lvlText w:val="%8."/>
+      <w:lvlJc w:val="left"/>
+      <w:pPr>
+        <w:ind w:left="5760" w:hanging="360"/>
+      </w:pPr>
+    </w:lvl>
+    <w:lvl w:ilvl="8" w:tplc="0419001B" w:tentative="1">
+      <w:start w:val="1"/>
+      <w:numFmt w:val="lowerRoman"/>
+      <w:lvlText w:val="%9."/>
+      <w:lvlJc w:val="right"/>
+      <w:pPr>
+        <w:ind w:left="6480" w:hanging="180"/>
+      </w:pPr>
+    </w:lvl>
+  </w:abstractNum>
+  <w:abstractNum w:abstractNumId="18">
+    <w:nsid w:val="4227157A"/>
+    <w:multiLevelType w:val="hybridMultilevel"/>
+    <w:tmpl w:val="2F4CC26A"/>
+    <w:lvl w:ilvl="0" w:tplc="04190011">
+      <w:start w:val="1"/>
+      <w:numFmt w:val="decimal"/>
+      <w:lvlText w:val="%1)"/>
+      <w:lvlJc w:val="left"/>
+      <w:pPr>
+        <w:ind w:left="720" w:hanging="360"/>
+      </w:pPr>
+      <w:rPr>
+        <w:rFonts w:hint="default"/>
+      </w:rPr>
+    </w:lvl>
+    <w:lvl w:ilvl="1" w:tplc="04190019" w:tentative="1">
+      <w:start w:val="1"/>
+      <w:numFmt w:val="lowerLetter"/>
+      <w:lvlText w:val="%2."/>
+      <w:lvlJc w:val="left"/>
+      <w:pPr>
+        <w:ind w:left="1440" w:hanging="360"/>
+      </w:pPr>
+    </w:lvl>
+    <w:lvl w:ilvl="2" w:tplc="0419001B" w:tentative="1">
+      <w:start w:val="1"/>
+      <w:numFmt w:val="lowerRoman"/>
+      <w:lvlText w:val="%3."/>
+      <w:lvlJc w:val="right"/>
+      <w:pPr>
+        <w:ind w:left="2160" w:hanging="180"/>
+      </w:pPr>
+    </w:lvl>
+    <w:lvl w:ilvl="3" w:tplc="0419000F" w:tentative="1">
+      <w:start w:val="1"/>
+      <w:numFmt w:val="decimal"/>
+      <w:lvlText w:val="%4."/>
+      <w:lvlJc w:val="left"/>
+      <w:pPr>
+        <w:ind w:left="2880" w:hanging="360"/>
+      </w:pPr>
+    </w:lvl>
+    <w:lvl w:ilvl="4" w:tplc="04190019" w:tentative="1">
+      <w:start w:val="1"/>
+      <w:numFmt w:val="lowerLetter"/>
+      <w:lvlText w:val="%5."/>
+      <w:lvlJc w:val="left"/>
+      <w:pPr>
+        <w:ind w:left="3600" w:hanging="360"/>
+      </w:pPr>
+    </w:lvl>
+    <w:lvl w:ilvl="5" w:tplc="0419001B" w:tentative="1">
+      <w:start w:val="1"/>
+      <w:numFmt w:val="lowerRoman"/>
+      <w:lvlText w:val="%6."/>
+      <w:lvlJc w:val="right"/>
+      <w:pPr>
+        <w:ind w:left="4320" w:hanging="180"/>
+      </w:pPr>
+    </w:lvl>
+    <w:lvl w:ilvl="6" w:tplc="0419000F" w:tentative="1">
+      <w:start w:val="1"/>
+      <w:numFmt w:val="decimal"/>
+      <w:lvlText w:val="%7."/>
+      <w:lvlJc w:val="left"/>
+      <w:pPr>
+        <w:ind w:left="5040" w:hanging="360"/>
+      </w:pPr>
+    </w:lvl>
+    <w:lvl w:ilvl="7" w:tplc="04190019" w:tentative="1">
+      <w:start w:val="1"/>
+      <w:numFmt w:val="lowerLetter"/>
+      <w:lvlText w:val="%8."/>
+      <w:lvlJc w:val="left"/>
+      <w:pPr>
+        <w:ind w:left="5760" w:hanging="360"/>
+      </w:pPr>
+    </w:lvl>
+    <w:lvl w:ilvl="8" w:tplc="0419001B" w:tentative="1">
+      <w:start w:val="1"/>
+      <w:numFmt w:val="lowerRoman"/>
+      <w:lvlText w:val="%9."/>
+      <w:lvlJc w:val="right"/>
+      <w:pPr>
+        <w:ind w:left="6480" w:hanging="180"/>
+      </w:pPr>
+    </w:lvl>
+  </w:abstractNum>
+  <w:abstractNum w:abstractNumId="19">
     <w:nsid w:val="46B55B1A"/>
     <w:multiLevelType w:val="hybridMultilevel"/>
     <w:tmpl w:val="9DCAD876"/>
@@ -57026,7 +60076,7 @@
       </w:rPr>
     </w:lvl>
   </w:abstractNum>
-  <w:abstractNum w:abstractNumId="16">
+  <w:abstractNum w:abstractNumId="20">
     <w:nsid w:val="48D25564"/>
     <w:multiLevelType w:val="multilevel"/>
     <w:tmpl w:val="3D7C3EE0"/>
@@ -57139,7 +60189,7 @@
       </w:pPr>
     </w:lvl>
   </w:abstractNum>
-  <w:abstractNum w:abstractNumId="17">
+  <w:abstractNum w:abstractNumId="21">
     <w:nsid w:val="4A381620"/>
     <w:multiLevelType w:val="hybridMultilevel"/>
     <w:tmpl w:val="F542816C"/>
@@ -57252,7 +60302,7 @@
       </w:rPr>
     </w:lvl>
   </w:abstractNum>
-  <w:abstractNum w:abstractNumId="18">
+  <w:abstractNum w:abstractNumId="22">
     <w:nsid w:val="4A417107"/>
     <w:multiLevelType w:val="hybridMultilevel"/>
     <w:tmpl w:val="CB0AC046"/>
@@ -57365,7 +60415,7 @@
       </w:rPr>
     </w:lvl>
   </w:abstractNum>
-  <w:abstractNum w:abstractNumId="19">
+  <w:abstractNum w:abstractNumId="23">
     <w:nsid w:val="4ABD032A"/>
     <w:multiLevelType w:val="multilevel"/>
     <w:tmpl w:val="2EC6EEA8"/>
@@ -57478,7 +60528,7 @@
       </w:pPr>
     </w:lvl>
   </w:abstractNum>
-  <w:abstractNum w:abstractNumId="20">
+  <w:abstractNum w:abstractNumId="24">
     <w:nsid w:val="4CA33F83"/>
     <w:multiLevelType w:val="hybridMultilevel"/>
     <w:tmpl w:val="AB1843C2"/>
@@ -57591,7 +60641,7 @@
       </w:rPr>
     </w:lvl>
   </w:abstractNum>
-  <w:abstractNum w:abstractNumId="21">
+  <w:abstractNum w:abstractNumId="25">
     <w:nsid w:val="4E58488A"/>
     <w:multiLevelType w:val="hybridMultilevel"/>
     <w:tmpl w:val="30827498"/>
@@ -57704,7 +60754,7 @@
       </w:rPr>
     </w:lvl>
   </w:abstractNum>
-  <w:abstractNum w:abstractNumId="22">
+  <w:abstractNum w:abstractNumId="26">
     <w:nsid w:val="4EF71545"/>
     <w:multiLevelType w:val="hybridMultilevel"/>
     <w:tmpl w:val="3C3AEDDC"/>
@@ -57817,7 +60867,7 @@
       </w:rPr>
     </w:lvl>
   </w:abstractNum>
-  <w:abstractNum w:abstractNumId="23">
+  <w:abstractNum w:abstractNumId="27">
     <w:nsid w:val="522F2A36"/>
     <w:multiLevelType w:val="hybridMultilevel"/>
     <w:tmpl w:val="02084858"/>
@@ -57906,7 +60956,7 @@
       </w:pPr>
     </w:lvl>
   </w:abstractNum>
-  <w:abstractNum w:abstractNumId="24">
+  <w:abstractNum w:abstractNumId="28">
     <w:nsid w:val="545802D9"/>
     <w:multiLevelType w:val="hybridMultilevel"/>
     <w:tmpl w:val="C36A4FE2"/>
@@ -58019,7 +61069,7 @@
       </w:rPr>
     </w:lvl>
   </w:abstractNum>
-  <w:abstractNum w:abstractNumId="25">
+  <w:abstractNum w:abstractNumId="29">
     <w:nsid w:val="566C4427"/>
     <w:multiLevelType w:val="hybridMultilevel"/>
     <w:tmpl w:val="9B4061D4"/>
@@ -58132,7 +61182,7 @@
       </w:rPr>
     </w:lvl>
   </w:abstractNum>
-  <w:abstractNum w:abstractNumId="26">
+  <w:abstractNum w:abstractNumId="30">
     <w:nsid w:val="57F5083D"/>
     <w:multiLevelType w:val="hybridMultilevel"/>
     <w:tmpl w:val="6DC247B8"/>
@@ -58245,7 +61295,7 @@
       </w:rPr>
     </w:lvl>
   </w:abstractNum>
-  <w:abstractNum w:abstractNumId="27">
+  <w:abstractNum w:abstractNumId="31">
     <w:nsid w:val="5E1F0A74"/>
     <w:multiLevelType w:val="hybridMultilevel"/>
     <w:tmpl w:val="1D9C6AFE"/>
@@ -58334,7 +61384,7 @@
       </w:pPr>
     </w:lvl>
   </w:abstractNum>
-  <w:abstractNum w:abstractNumId="28">
+  <w:abstractNum w:abstractNumId="32">
     <w:nsid w:val="5E84383F"/>
     <w:multiLevelType w:val="hybridMultilevel"/>
     <w:tmpl w:val="ECE6C70E"/>
@@ -58447,7 +61497,7 @@
       </w:rPr>
     </w:lvl>
   </w:abstractNum>
-  <w:abstractNum w:abstractNumId="29">
+  <w:abstractNum w:abstractNumId="33">
     <w:nsid w:val="6173511E"/>
     <w:multiLevelType w:val="hybridMultilevel"/>
     <w:tmpl w:val="74E865A8"/>
@@ -58560,7 +61610,7 @@
       </w:rPr>
     </w:lvl>
   </w:abstractNum>
-  <w:abstractNum w:abstractNumId="30">
+  <w:abstractNum w:abstractNumId="34">
     <w:nsid w:val="64E27169"/>
     <w:multiLevelType w:val="multilevel"/>
     <w:tmpl w:val="4F2812C8"/>
@@ -58673,7 +61723,7 @@
       </w:pPr>
     </w:lvl>
   </w:abstractNum>
-  <w:abstractNum w:abstractNumId="31">
+  <w:abstractNum w:abstractNumId="35">
     <w:nsid w:val="665C168D"/>
     <w:multiLevelType w:val="hybridMultilevel"/>
     <w:tmpl w:val="94E0CC22"/>
@@ -58786,7 +61836,7 @@
       </w:rPr>
     </w:lvl>
   </w:abstractNum>
-  <w:abstractNum w:abstractNumId="32">
+  <w:abstractNum w:abstractNumId="36">
     <w:nsid w:val="70B4099D"/>
     <w:multiLevelType w:val="hybridMultilevel"/>
     <w:tmpl w:val="16A2B1F0"/>
@@ -58875,7 +61925,7 @@
       </w:pPr>
     </w:lvl>
   </w:abstractNum>
-  <w:abstractNum w:abstractNumId="33">
+  <w:abstractNum w:abstractNumId="37">
     <w:nsid w:val="79A63A42"/>
     <w:multiLevelType w:val="hybridMultilevel"/>
     <w:tmpl w:val="7C625332"/>
@@ -58988,7 +62038,7 @@
       </w:rPr>
     </w:lvl>
   </w:abstractNum>
-  <w:abstractNum w:abstractNumId="34">
+  <w:abstractNum w:abstractNumId="38">
     <w:nsid w:val="7E403376"/>
     <w:multiLevelType w:val="hybridMultilevel"/>
     <w:tmpl w:val="E0887E0A"/>
@@ -59101,7 +62151,7 @@
       </w:rPr>
     </w:lvl>
   </w:abstractNum>
-  <w:abstractNum w:abstractNumId="35">
+  <w:abstractNum w:abstractNumId="39">
     <w:nsid w:val="7E5F4731"/>
     <w:multiLevelType w:val="hybridMultilevel"/>
     <w:tmpl w:val="DF14C400"/>
@@ -59214,7 +62264,7 @@
       </w:rPr>
     </w:lvl>
   </w:abstractNum>
-  <w:abstractNum w:abstractNumId="36">
+  <w:abstractNum w:abstractNumId="40">
     <w:nsid w:val="7F844D24"/>
     <w:multiLevelType w:val="hybridMultilevel"/>
     <w:tmpl w:val="270083B8"/>
@@ -59328,97 +62378,97 @@
     </w:lvl>
   </w:abstractNum>
   <w:num w:numId="1">
-    <w:abstractNumId w:val="25"/>
+    <w:abstractNumId w:val="29"/>
   </w:num>
   <w:num w:numId="2">
     <w:abstractNumId w:val="2"/>
   </w:num>
   <w:num w:numId="3">
+    <w:abstractNumId w:val="16"/>
+  </w:num>
+  <w:num w:numId="4">
     <w:abstractNumId w:val="14"/>
   </w:num>
-  <w:num w:numId="4">
-    <w:abstractNumId w:val="12"/>
-  </w:num>
   <w:num w:numId="5">
-    <w:abstractNumId w:val="33"/>
+    <w:abstractNumId w:val="37"/>
   </w:num>
   <w:num w:numId="6">
     <w:abstractNumId w:val="5"/>
   </w:num>
   <w:num w:numId="7">
-    <w:abstractNumId w:val="19"/>
+    <w:abstractNumId w:val="23"/>
   </w:num>
   <w:num w:numId="8">
-    <w:abstractNumId w:val="8"/>
+    <w:abstractNumId w:val="9"/>
   </w:num>
   <w:num w:numId="9">
-    <w:abstractNumId w:val="21"/>
+    <w:abstractNumId w:val="25"/>
   </w:num>
   <w:num w:numId="10">
-    <w:abstractNumId w:val="10"/>
+    <w:abstractNumId w:val="12"/>
   </w:num>
   <w:num w:numId="11">
-    <w:abstractNumId w:val="18"/>
+    <w:abstractNumId w:val="22"/>
   </w:num>
   <w:num w:numId="12">
     <w:abstractNumId w:val="3"/>
   </w:num>
   <w:num w:numId="13">
-    <w:abstractNumId w:val="6"/>
+    <w:abstractNumId w:val="7"/>
   </w:num>
   <w:num w:numId="14">
+    <w:abstractNumId w:val="40"/>
+  </w:num>
+  <w:num w:numId="15">
+    <w:abstractNumId w:val="38"/>
+  </w:num>
+  <w:num w:numId="16">
+    <w:abstractNumId w:val="30"/>
+  </w:num>
+  <w:num w:numId="17">
+    <w:abstractNumId w:val="32"/>
+  </w:num>
+  <w:num w:numId="18">
+    <w:abstractNumId w:val="34"/>
+  </w:num>
+  <w:num w:numId="19">
+    <w:abstractNumId w:val="28"/>
+  </w:num>
+  <w:num w:numId="20">
+    <w:abstractNumId w:val="24"/>
+  </w:num>
+  <w:num w:numId="21">
+    <w:abstractNumId w:val="21"/>
+  </w:num>
+  <w:num w:numId="22">
+    <w:abstractNumId w:val="26"/>
+  </w:num>
+  <w:num w:numId="23">
+    <w:abstractNumId w:val="19"/>
+  </w:num>
+  <w:num w:numId="24">
     <w:abstractNumId w:val="36"/>
   </w:num>
-  <w:num w:numId="15">
-    <w:abstractNumId w:val="34"/>
+  <w:num w:numId="25">
+    <w:abstractNumId w:val="33"/>
   </w:num>
-  <w:num w:numId="16">
-    <w:abstractNumId w:val="26"/>
+  <w:num w:numId="26">
+    <w:abstractNumId w:val="39"/>
   </w:num>
-  <w:num w:numId="17">
-    <w:abstractNumId w:val="28"/>
+  <w:num w:numId="27">
+    <w:abstractNumId w:val="15"/>
   </w:num>
-  <w:num w:numId="18">
-    <w:abstractNumId w:val="30"/>
-  </w:num>
-  <w:num w:numId="19">
-    <w:abstractNumId w:val="24"/>
-  </w:num>
-  <w:num w:numId="20">
+  <w:num w:numId="28">
     <w:abstractNumId w:val="20"/>
   </w:num>
-  <w:num w:numId="21">
-    <w:abstractNumId w:val="17"/>
-  </w:num>
-  <w:num w:numId="22">
-    <w:abstractNumId w:val="22"/>
-  </w:num>
-  <w:num w:numId="23">
-    <w:abstractNumId w:val="15"/>
-  </w:num>
-  <w:num w:numId="24">
-    <w:abstractNumId w:val="32"/>
-  </w:num>
-  <w:num w:numId="25">
-    <w:abstractNumId w:val="29"/>
-  </w:num>
-  <w:num w:numId="26">
+  <w:num w:numId="29">
     <w:abstractNumId w:val="35"/>
   </w:num>
-  <w:num w:numId="27">
-    <w:abstractNumId w:val="13"/>
-  </w:num>
-  <w:num w:numId="28">
-    <w:abstractNumId w:val="16"/>
-  </w:num>
-  <w:num w:numId="29">
+  <w:num w:numId="30">
     <w:abstractNumId w:val="31"/>
   </w:num>
-  <w:num w:numId="30">
+  <w:num w:numId="31">
     <w:abstractNumId w:val="27"/>
-  </w:num>
-  <w:num w:numId="31">
-    <w:abstractNumId w:val="23"/>
   </w:num>
   <w:num w:numId="32">
     <w:abstractNumId w:val="1"/>
@@ -59427,16 +62477,28 @@
     <w:abstractNumId w:val="4"/>
   </w:num>
   <w:num w:numId="34">
-    <w:abstractNumId w:val="7"/>
+    <w:abstractNumId w:val="8"/>
   </w:num>
   <w:num w:numId="35">
     <w:abstractNumId w:val="0"/>
   </w:num>
   <w:num w:numId="36">
-    <w:abstractNumId w:val="9"/>
+    <w:abstractNumId w:val="11"/>
   </w:num>
   <w:num w:numId="37">
-    <w:abstractNumId w:val="11"/>
+    <w:abstractNumId w:val="13"/>
+  </w:num>
+  <w:num w:numId="38">
+    <w:abstractNumId w:val="17"/>
+  </w:num>
+  <w:num w:numId="39">
+    <w:abstractNumId w:val="6"/>
+  </w:num>
+  <w:num w:numId="40">
+    <w:abstractNumId w:val="10"/>
+  </w:num>
+  <w:num w:numId="41">
+    <w:abstractNumId w:val="18"/>
   </w:num>
 </w:numbering>
 </file>

</xml_diff>

<commit_message>
use redux in Home
</commit_message>
<xml_diff>
--- a/Курс React Pizza.docx
+++ b/Курс React Pizza.docx
@@ -57945,6 +57945,724 @@
           <w:lang w:val="en-US"/>
         </w:rPr>
       </w:pPr>
+      <w:r>
+        <w:t>Общее правило</w:t>
+      </w:r>
+      <w:r>
+        <w:t>:</w:t>
+      </w:r>
+      <w:r>
+        <w:t xml:space="preserve"> </w:t>
+      </w:r>
+    </w:p>
+    <w:p>
+      <w:pPr>
+        <w:pStyle w:val="a6"/>
+        <w:numPr>
+          <w:ilvl w:val="0"/>
+          <w:numId w:val="43"/>
+        </w:numPr>
+      </w:pPr>
+      <w:r>
+        <w:t>если компонент использует локальные данные, которые никуда больше не передаются</w:t>
+      </w:r>
+      <w:r>
+        <w:t xml:space="preserve"> </w:t>
+      </w:r>
+      <w:r>
+        <w:t>и не влияют на другие компоненты</w:t>
+      </w:r>
+      <w:r>
+        <w:t xml:space="preserve">, то лучше использовать </w:t>
+      </w:r>
+      <w:r>
+        <w:t xml:space="preserve">локальный </w:t>
+      </w:r>
+      <w:proofErr w:type="spellStart"/>
+      <w:r>
+        <w:rPr>
+          <w:lang w:val="en-US"/>
+        </w:rPr>
+        <w:t>useState</w:t>
+      </w:r>
+      <w:proofErr w:type="spellEnd"/>
+      <w:r>
+        <w:t>(),</w:t>
+      </w:r>
+      <w:r>
+        <w:t xml:space="preserve"> иначе – </w:t>
+      </w:r>
+      <w:r>
+        <w:rPr>
+          <w:lang w:val="en-US"/>
+        </w:rPr>
+        <w:t>redux</w:t>
+      </w:r>
+      <w:r>
+        <w:t xml:space="preserve">. </w:t>
+      </w:r>
+    </w:p>
+    <w:p>
+      <w:pPr>
+        <w:pStyle w:val="a6"/>
+        <w:numPr>
+          <w:ilvl w:val="0"/>
+          <w:numId w:val="43"/>
+        </w:numPr>
+      </w:pPr>
+      <w:r>
+        <w:lastRenderedPageBreak/>
+        <w:t>Иногда лучше взять значение стейта в родительском компоненте и прокинуть в дочерний компонент пропсом.</w:t>
+      </w:r>
+      <w:r>
+        <w:t xml:space="preserve"> </w:t>
+      </w:r>
+      <w:proofErr w:type="spellStart"/>
+      <w:r>
+        <w:rPr>
+          <w:lang w:val="en-US"/>
+        </w:rPr>
+        <w:t>useSelector</w:t>
+      </w:r>
+      <w:proofErr w:type="spellEnd"/>
+      <w:r>
+        <w:t>()</w:t>
+      </w:r>
+      <w:r>
+        <w:t xml:space="preserve"> должно быть по минимуму</w:t>
+      </w:r>
+      <w:r>
+        <w:t>;</w:t>
+      </w:r>
+      <w:r>
+        <w:t xml:space="preserve"> лучше пробросить значения пропсами.</w:t>
+      </w:r>
+    </w:p>
+    <w:p>
+      <w:pPr>
+        <w:pStyle w:val="a6"/>
+        <w:numPr>
+          <w:ilvl w:val="0"/>
+          <w:numId w:val="43"/>
+        </w:numPr>
+      </w:pPr>
+      <w:r>
+        <w:t xml:space="preserve">В нашем простом приложении нет ничего плохого, если внутри компонентов </w:t>
+      </w:r>
+      <w:r>
+        <w:t>&lt;</w:t>
+      </w:r>
+      <w:r>
+        <w:rPr>
+          <w:lang w:val="en-US"/>
+        </w:rPr>
+        <w:t>Categories</w:t>
+      </w:r>
+      <w:r>
+        <w:t>&gt;</w:t>
+      </w:r>
+      <w:r>
+        <w:t xml:space="preserve"> и </w:t>
+      </w:r>
+      <w:r>
+        <w:t>&lt;</w:t>
+      </w:r>
+      <w:proofErr w:type="spellStart"/>
+      <w:r>
+        <w:rPr>
+          <w:lang w:val="en-US"/>
+        </w:rPr>
+        <w:t>SortPopup</w:t>
+      </w:r>
+      <w:proofErr w:type="spellEnd"/>
+      <w:r>
+        <w:t>&gt;</w:t>
+      </w:r>
+      <w:r>
+        <w:t xml:space="preserve"> использовать </w:t>
+      </w:r>
+      <w:proofErr w:type="spellStart"/>
+      <w:r>
+        <w:rPr>
+          <w:lang w:val="en-US"/>
+        </w:rPr>
+        <w:t>useSelector</w:t>
+      </w:r>
+      <w:proofErr w:type="spellEnd"/>
+      <w:r>
+        <w:t>()</w:t>
+      </w:r>
+      <w:r>
+        <w:t>. Но все же лучше пропсами, т.к. может произойти ненужная перерисовка компонента.</w:t>
+      </w:r>
+    </w:p>
+    <w:p/>
+    <w:p>
+      <w:pPr>
+        <w:rPr>
+          <w:b/>
+        </w:rPr>
+      </w:pPr>
+      <w:proofErr w:type="spellStart"/>
+      <w:r>
+        <w:rPr>
+          <w:b/>
+        </w:rPr>
+        <w:t>Рефакторинг</w:t>
+      </w:r>
+      <w:proofErr w:type="spellEnd"/>
+      <w:r>
+        <w:rPr>
+          <w:b/>
+        </w:rPr>
+        <w:t xml:space="preserve"> </w:t>
+      </w:r>
+      <w:r>
+        <w:rPr>
+          <w:b/>
+          <w:lang w:val="en-US"/>
+        </w:rPr>
+        <w:t>Home</w:t>
+      </w:r>
+    </w:p>
+    <w:p>
+      <w:pPr>
+        <w:pStyle w:val="a6"/>
+        <w:numPr>
+          <w:ilvl w:val="0"/>
+          <w:numId w:val="42"/>
+        </w:numPr>
+        <w:rPr>
+          <w:lang w:val="en-US"/>
+        </w:rPr>
+      </w:pPr>
+      <w:r>
+        <w:t xml:space="preserve">Из </w:t>
+      </w:r>
+      <w:r>
+        <w:rPr>
+          <w:lang w:val="en-US"/>
+        </w:rPr>
+        <w:t>App</w:t>
+      </w:r>
+      <w:r>
+        <w:t xml:space="preserve"> не передаем в </w:t>
+      </w:r>
+      <w:r>
+        <w:rPr>
+          <w:lang w:val="en-US"/>
+        </w:rPr>
+        <w:t>Home</w:t>
+      </w:r>
+      <w:r>
+        <w:t xml:space="preserve"> пропсы.</w:t>
+      </w:r>
+      <w:r>
+        <w:t xml:space="preserve"> </w:t>
+      </w:r>
+      <w:r>
+        <w:t>Пишем</w:t>
+      </w:r>
+      <w:r>
+        <w:rPr>
+          <w:lang w:val="en-US"/>
+        </w:rPr>
+        <w:t xml:space="preserve"> </w:t>
+      </w:r>
+      <w:r>
+        <w:t>просто</w:t>
+      </w:r>
+      <w:r>
+        <w:rPr>
+          <w:lang w:val="en-US"/>
+        </w:rPr>
+        <w:br/>
+      </w:r>
+      <w:r>
+        <w:rPr>
+          <w:rFonts w:ascii="Courier New" w:hAnsi="Courier New" w:cs="Courier New"/>
+          <w:lang w:val="en-US"/>
+        </w:rPr>
+        <w:t>&lt;Route exact path="/" component={Home} /&gt;</w:t>
+      </w:r>
+    </w:p>
+    <w:p>
+      <w:pPr>
+        <w:pStyle w:val="a6"/>
+        <w:numPr>
+          <w:ilvl w:val="0"/>
+          <w:numId w:val="42"/>
+        </w:numPr>
+      </w:pPr>
+      <w:r>
+        <w:t xml:space="preserve">Из </w:t>
+      </w:r>
+      <w:r>
+        <w:rPr>
+          <w:lang w:val="en-US"/>
+        </w:rPr>
+        <w:t>Home</w:t>
+      </w:r>
+      <w:r>
+        <w:t xml:space="preserve"> убираем прием пропсов</w:t>
+      </w:r>
+      <w:r>
+        <w:t xml:space="preserve"> </w:t>
+      </w:r>
+    </w:p>
+    <w:p>
+      <w:pPr>
+        <w:pStyle w:val="a6"/>
+        <w:numPr>
+          <w:ilvl w:val="0"/>
+          <w:numId w:val="42"/>
+        </w:numPr>
+        <w:rPr>
+          <w:lang w:val="en-US"/>
+        </w:rPr>
+      </w:pPr>
+      <w:r>
+        <w:t>Переносим</w:t>
+      </w:r>
+      <w:r>
+        <w:rPr>
+          <w:lang w:val="en-US"/>
+        </w:rPr>
+        <w:t xml:space="preserve"> </w:t>
+      </w:r>
+      <w:r>
+        <w:t>код</w:t>
+      </w:r>
+      <w:r>
+        <w:rPr>
+          <w:lang w:val="en-US"/>
+        </w:rPr>
+        <w:t xml:space="preserve"> </w:t>
+      </w:r>
+      <w:proofErr w:type="spellStart"/>
+      <w:r>
+        <w:rPr>
+          <w:lang w:val="en-US"/>
+        </w:rPr>
+        <w:t>useSelector</w:t>
+      </w:r>
+      <w:proofErr w:type="spellEnd"/>
+      <w:r>
+        <w:rPr>
+          <w:lang w:val="en-US"/>
+        </w:rPr>
+        <w:t>()</w:t>
+      </w:r>
+      <w:r>
+        <w:rPr>
+          <w:lang w:val="en-US"/>
+        </w:rPr>
+        <w:t xml:space="preserve"> </w:t>
+      </w:r>
+      <w:r>
+        <w:t>в</w:t>
+      </w:r>
+      <w:r>
+        <w:rPr>
+          <w:lang w:val="en-US"/>
+        </w:rPr>
+        <w:t xml:space="preserve"> </w:t>
+      </w:r>
+      <w:r>
+        <w:rPr>
+          <w:lang w:val="en-US"/>
+        </w:rPr>
+        <w:t>Home:</w:t>
+      </w:r>
+      <w:r>
+        <w:rPr>
+          <w:lang w:val="en-US"/>
+        </w:rPr>
+        <w:br/>
+      </w:r>
+      <w:proofErr w:type="spellStart"/>
+      <w:r>
+        <w:rPr>
+          <w:rFonts w:ascii="Courier New" w:hAnsi="Courier New" w:cs="Courier New"/>
+          <w:lang w:val="en-US"/>
+        </w:rPr>
+        <w:t>const</w:t>
+      </w:r>
+      <w:proofErr w:type="spellEnd"/>
+      <w:r>
+        <w:rPr>
+          <w:rFonts w:ascii="Courier New" w:hAnsi="Courier New" w:cs="Courier New"/>
+          <w:lang w:val="en-US"/>
+        </w:rPr>
+        <w:t xml:space="preserve"> pizzas = </w:t>
+      </w:r>
+      <w:proofErr w:type="spellStart"/>
+      <w:r>
+        <w:rPr>
+          <w:rFonts w:ascii="Courier New" w:hAnsi="Courier New" w:cs="Courier New"/>
+          <w:lang w:val="en-US"/>
+        </w:rPr>
+        <w:t>useSelector</w:t>
+      </w:r>
+      <w:proofErr w:type="spellEnd"/>
+      <w:r>
+        <w:rPr>
+          <w:rFonts w:ascii="Courier New" w:hAnsi="Courier New" w:cs="Courier New"/>
+          <w:lang w:val="en-US"/>
+        </w:rPr>
+        <w:t xml:space="preserve">(store =&gt; </w:t>
+      </w:r>
+      <w:proofErr w:type="spellStart"/>
+      <w:r>
+        <w:rPr>
+          <w:rFonts w:ascii="Courier New" w:hAnsi="Courier New" w:cs="Courier New"/>
+          <w:lang w:val="en-US"/>
+        </w:rPr>
+        <w:t>store.pizzas.items</w:t>
+      </w:r>
+      <w:proofErr w:type="spellEnd"/>
+      <w:r>
+        <w:rPr>
+          <w:rFonts w:ascii="Courier New" w:hAnsi="Courier New" w:cs="Courier New"/>
+          <w:lang w:val="en-US"/>
+        </w:rPr>
+        <w:t>);</w:t>
+      </w:r>
+    </w:p>
+    <w:p>
+      <w:pPr>
+        <w:pStyle w:val="a6"/>
+        <w:numPr>
+          <w:ilvl w:val="0"/>
+          <w:numId w:val="42"/>
+        </w:numPr>
+        <w:rPr>
+          <w:lang w:val="en-US"/>
+        </w:rPr>
+      </w:pPr>
+      <w:r>
+        <w:t>Выводим</w:t>
+      </w:r>
+      <w:r>
+        <w:rPr>
+          <w:lang w:val="en-US"/>
+        </w:rPr>
+        <w:t xml:space="preserve"> </w:t>
+      </w:r>
+      <w:r>
+        <w:t>в</w:t>
+      </w:r>
+      <w:r>
+        <w:rPr>
+          <w:lang w:val="en-US"/>
+        </w:rPr>
+        <w:t xml:space="preserve"> </w:t>
+      </w:r>
+      <w:r>
+        <w:rPr>
+          <w:lang w:val="en-US"/>
+        </w:rPr>
+        <w:t>Home</w:t>
+      </w:r>
+      <w:r>
+        <w:rPr>
+          <w:lang w:val="en-US"/>
+        </w:rPr>
+        <w:t xml:space="preserve"> </w:t>
+      </w:r>
+      <w:r>
+        <w:t>список</w:t>
+      </w:r>
+      <w:r>
+        <w:rPr>
+          <w:lang w:val="en-US"/>
+        </w:rPr>
+        <w:t xml:space="preserve"> </w:t>
+      </w:r>
+      <w:r>
+        <w:t>пицц</w:t>
+      </w:r>
+      <w:r>
+        <w:rPr>
+          <w:lang w:val="en-US"/>
+        </w:rPr>
+        <w:t>:</w:t>
+      </w:r>
+      <w:r>
+        <w:rPr>
+          <w:lang w:val="en-US"/>
+        </w:rPr>
+        <w:br/>
+      </w:r>
+      <w:r>
+        <w:rPr>
+          <w:rFonts w:ascii="Courier New" w:hAnsi="Courier New" w:cs="Courier New"/>
+          <w:lang w:val="en-US"/>
+        </w:rPr>
+        <w:t>{</w:t>
+      </w:r>
+      <w:r>
+        <w:rPr>
+          <w:rFonts w:ascii="Courier New" w:hAnsi="Courier New" w:cs="Courier New"/>
+          <w:lang w:val="en-US"/>
+        </w:rPr>
+        <w:t xml:space="preserve"> </w:t>
+      </w:r>
+      <w:proofErr w:type="spellStart"/>
+      <w:r>
+        <w:rPr>
+          <w:rFonts w:ascii="Courier New" w:hAnsi="Courier New" w:cs="Courier New"/>
+          <w:lang w:val="en-US"/>
+        </w:rPr>
+        <w:t>pizzas.map</w:t>
+      </w:r>
+      <w:proofErr w:type="spellEnd"/>
+      <w:r>
+        <w:rPr>
+          <w:rFonts w:ascii="Courier New" w:hAnsi="Courier New" w:cs="Courier New"/>
+          <w:lang w:val="en-US"/>
+        </w:rPr>
+        <w:t>(pizza =&gt; &lt;</w:t>
+      </w:r>
+      <w:proofErr w:type="spellStart"/>
+      <w:r>
+        <w:rPr>
+          <w:rFonts w:ascii="Courier New" w:hAnsi="Courier New" w:cs="Courier New"/>
+          <w:lang w:val="en-US"/>
+        </w:rPr>
+        <w:t>PizzaBlock</w:t>
+      </w:r>
+      <w:proofErr w:type="spellEnd"/>
+      <w:r>
+        <w:rPr>
+          <w:rFonts w:ascii="Courier New" w:hAnsi="Courier New" w:cs="Courier New"/>
+          <w:lang w:val="en-US"/>
+        </w:rPr>
+        <w:t xml:space="preserve"> key={pizza.id} {...pizza} /&gt;)</w:t>
+      </w:r>
+      <w:r>
+        <w:rPr>
+          <w:rFonts w:ascii="Courier New" w:hAnsi="Courier New" w:cs="Courier New"/>
+          <w:lang w:val="en-US"/>
+        </w:rPr>
+        <w:t xml:space="preserve"> </w:t>
+      </w:r>
+      <w:r>
+        <w:rPr>
+          <w:rFonts w:ascii="Courier New" w:hAnsi="Courier New" w:cs="Courier New"/>
+          <w:lang w:val="en-US"/>
+        </w:rPr>
+        <w:t>}</w:t>
+      </w:r>
+    </w:p>
+    <w:p>
+      <w:pPr>
+        <w:rPr>
+          <w:lang w:val="en-US"/>
+        </w:rPr>
+      </w:pPr>
+    </w:p>
+    <w:p/>
+    <w:p>
+      <w:r>
+        <w:t xml:space="preserve">Почему </w:t>
+      </w:r>
+      <w:proofErr w:type="spellStart"/>
+      <w:r>
+        <w:rPr>
+          <w:lang w:val="en-US"/>
+        </w:rPr>
+        <w:t>useEffect</w:t>
+      </w:r>
+      <w:proofErr w:type="spellEnd"/>
+      <w:r>
+        <w:t>()</w:t>
+      </w:r>
+      <w:r>
+        <w:t xml:space="preserve"> с </w:t>
+      </w:r>
+      <w:proofErr w:type="spellStart"/>
+      <w:r>
+        <w:rPr>
+          <w:lang w:val="en-US"/>
+        </w:rPr>
+        <w:t>setPizzas</w:t>
+      </w:r>
+      <w:proofErr w:type="spellEnd"/>
+      <w:r>
+        <w:t>()</w:t>
+      </w:r>
+      <w:r>
+        <w:t xml:space="preserve"> в </w:t>
+      </w:r>
+      <w:r>
+        <w:rPr>
+          <w:lang w:val="en-US"/>
+        </w:rPr>
+        <w:t>App</w:t>
+      </w:r>
+      <w:r>
+        <w:t>,</w:t>
+      </w:r>
+      <w:r>
+        <w:t xml:space="preserve"> а не в </w:t>
+      </w:r>
+      <w:r>
+        <w:rPr>
+          <w:lang w:val="en-US"/>
+        </w:rPr>
+        <w:t>Home</w:t>
+      </w:r>
+      <w:r>
+        <w:t xml:space="preserve">?  </w:t>
+      </w:r>
+      <w:r>
+        <w:t xml:space="preserve">Потому что если бы он был в </w:t>
+      </w:r>
+      <w:r>
+        <w:rPr>
+          <w:lang w:val="en-US"/>
+        </w:rPr>
+        <w:t>Home</w:t>
+      </w:r>
+      <w:r>
+        <w:t>,</w:t>
+      </w:r>
+      <w:r>
+        <w:t xml:space="preserve"> то при каждом рендере </w:t>
+      </w:r>
+      <w:r>
+        <w:rPr>
+          <w:lang w:val="en-US"/>
+        </w:rPr>
+        <w:t>Home</w:t>
+      </w:r>
+      <w:r>
+        <w:t xml:space="preserve"> отправлялся бы запрос на сервер (получение списка пицц).</w:t>
+      </w:r>
+      <w:r>
+        <w:t xml:space="preserve"> Например, при возврате из корзины в </w:t>
+      </w:r>
+      <w:r>
+        <w:rPr>
+          <w:lang w:val="en-US"/>
+        </w:rPr>
+        <w:t>Home</w:t>
+      </w:r>
+      <w:r>
+        <w:t xml:space="preserve"> тот перерисовывается и снова запрос на сервер. Поэтому получение начальных надо делать в основном компоненте – </w:t>
+      </w:r>
+      <w:r>
+        <w:rPr>
+          <w:lang w:val="en-US"/>
+        </w:rPr>
+        <w:t>App</w:t>
+      </w:r>
+      <w:r>
+        <w:t xml:space="preserve">. </w:t>
+      </w:r>
+      <w:r>
+        <w:t>Этот основной компонент должен получать данные с сервера, сохранять их в хранилище, а уже потом вызывать дочерние компоненты.</w:t>
+      </w:r>
+    </w:p>
+    <w:p>
+      <w:pPr>
+        <w:rPr>
+          <w:lang w:val="en-US"/>
+        </w:rPr>
+      </w:pPr>
+      <w:r>
+        <w:t xml:space="preserve">Поэтому в </w:t>
+      </w:r>
+      <w:r>
+        <w:rPr>
+          <w:lang w:val="en-US"/>
+        </w:rPr>
+        <w:t>App</w:t>
+      </w:r>
+      <w:r>
+        <w:t>.</w:t>
+      </w:r>
+      <w:proofErr w:type="spellStart"/>
+      <w:r>
+        <w:rPr>
+          <w:lang w:val="en-US"/>
+        </w:rPr>
+        <w:t>js</w:t>
+      </w:r>
+      <w:proofErr w:type="spellEnd"/>
+      <w:r>
+        <w:t xml:space="preserve"> получение данных осуществляется один раз – в </w:t>
+      </w:r>
+      <w:proofErr w:type="spellStart"/>
+      <w:r>
+        <w:rPr>
+          <w:lang w:val="en-US"/>
+        </w:rPr>
+        <w:t>useEffect</w:t>
+      </w:r>
+      <w:proofErr w:type="spellEnd"/>
+      <w:r>
+        <w:t>(…,[]</w:t>
+      </w:r>
+      <w:r>
+        <w:t>)</w:t>
+      </w:r>
+    </w:p>
+    <w:p>
+      <w:pPr>
+        <w:rPr>
+          <w:lang w:val="en-US"/>
+        </w:rPr>
+      </w:pPr>
+    </w:p>
+    <w:p>
+      <w:r>
+        <w:t xml:space="preserve">Но переключение категорий нет смысла хранить в </w:t>
+      </w:r>
+      <w:r>
+        <w:rPr>
+          <w:lang w:val="en-US"/>
+        </w:rPr>
+        <w:t>Redux</w:t>
+      </w:r>
+      <w:r>
+        <w:t xml:space="preserve">. Это локальное состояние, влияющее только на отображение списка пицц только внутри компонента </w:t>
+      </w:r>
+      <w:r>
+        <w:rPr>
+          <w:lang w:val="en-US"/>
+        </w:rPr>
+        <w:t>Home</w:t>
+      </w:r>
+      <w:r>
+        <w:t xml:space="preserve">. </w:t>
+      </w:r>
+      <w:r>
+        <w:t xml:space="preserve">В </w:t>
+      </w:r>
+      <w:r>
+        <w:rPr>
+          <w:lang w:val="en-US"/>
+        </w:rPr>
+        <w:t>Redux</w:t>
+      </w:r>
+      <w:r>
+        <w:t xml:space="preserve"> надо сохранить только активную категорию.</w:t>
+      </w:r>
+    </w:p>
+    <w:p/>
+    <w:p>
+      <w:hyperlink r:id="rId43" w:history="1">
+        <w:r>
+          <w:rPr>
+            <w:rStyle w:val="a3"/>
+          </w:rPr>
+          <w:t>https://youtu.be/X3cNlZcaD9I?t=4028</w:t>
+        </w:r>
+      </w:hyperlink>
+    </w:p>
+    <w:p>
       <w:bookmarkStart w:id="0" w:name="_GoBack"/>
       <w:bookmarkEnd w:id="0"/>
     </w:p>
@@ -57961,9 +58679,9 @@
 <file path=word/numbering.xml><?xml version="1.0" encoding="utf-8"?>
 <w:numbering xmlns:wpc="http://schemas.microsoft.com/office/word/2010/wordprocessingCanvas" xmlns:mc="http://schemas.openxmlformats.org/markup-compatibility/2006" xmlns:o="urn:schemas-microsoft-com:office:office" xmlns:r="http://schemas.openxmlformats.org/officeDocument/2006/relationships" xmlns:m="http://schemas.openxmlformats.org/officeDocument/2006/math" xmlns:v="urn:schemas-microsoft-com:vml" xmlns:wp14="http://schemas.microsoft.com/office/word/2010/wordprocessingDrawing" xmlns:wp="http://schemas.openxmlformats.org/drawingml/2006/wordprocessingDrawing" xmlns:w10="urn:schemas-microsoft-com:office:word" xmlns:w="http://schemas.openxmlformats.org/wordprocessingml/2006/main" xmlns:w14="http://schemas.microsoft.com/office/word/2010/wordml" xmlns:wpg="http://schemas.microsoft.com/office/word/2010/wordprocessingGroup" xmlns:wpi="http://schemas.microsoft.com/office/word/2010/wordprocessingInk" xmlns:wne="http://schemas.microsoft.com/office/word/2006/wordml" xmlns:wps="http://schemas.microsoft.com/office/word/2010/wordprocessingShape" mc:Ignorable="w14 wp14">
   <w:abstractNum w:abstractNumId="0">
-    <w:nsid w:val="126F5A2C"/>
+    <w:nsid w:val="01E6077F"/>
     <w:multiLevelType w:val="hybridMultilevel"/>
-    <w:tmpl w:val="07489E28"/>
+    <w:tmpl w:val="72B62D06"/>
     <w:lvl w:ilvl="0" w:tplc="04190001">
       <w:start w:val="1"/>
       <w:numFmt w:val="bullet"/>
@@ -58074,6 +58792,119 @@
     </w:lvl>
   </w:abstractNum>
   <w:abstractNum w:abstractNumId="1">
+    <w:nsid w:val="126F5A2C"/>
+    <w:multiLevelType w:val="hybridMultilevel"/>
+    <w:tmpl w:val="07489E28"/>
+    <w:lvl w:ilvl="0" w:tplc="04190001">
+      <w:start w:val="1"/>
+      <w:numFmt w:val="bullet"/>
+      <w:lvlText w:val=""/>
+      <w:lvlJc w:val="left"/>
+      <w:pPr>
+        <w:ind w:left="720" w:hanging="360"/>
+      </w:pPr>
+      <w:rPr>
+        <w:rFonts w:ascii="Symbol" w:hAnsi="Symbol" w:hint="default"/>
+      </w:rPr>
+    </w:lvl>
+    <w:lvl w:ilvl="1" w:tplc="04190003" w:tentative="1">
+      <w:start w:val="1"/>
+      <w:numFmt w:val="bullet"/>
+      <w:lvlText w:val="o"/>
+      <w:lvlJc w:val="left"/>
+      <w:pPr>
+        <w:ind w:left="1440" w:hanging="360"/>
+      </w:pPr>
+      <w:rPr>
+        <w:rFonts w:ascii="Courier New" w:hAnsi="Courier New" w:cs="Courier New" w:hint="default"/>
+      </w:rPr>
+    </w:lvl>
+    <w:lvl w:ilvl="2" w:tplc="04190005" w:tentative="1">
+      <w:start w:val="1"/>
+      <w:numFmt w:val="bullet"/>
+      <w:lvlText w:val=""/>
+      <w:lvlJc w:val="left"/>
+      <w:pPr>
+        <w:ind w:left="2160" w:hanging="360"/>
+      </w:pPr>
+      <w:rPr>
+        <w:rFonts w:ascii="Wingdings" w:hAnsi="Wingdings" w:hint="default"/>
+      </w:rPr>
+    </w:lvl>
+    <w:lvl w:ilvl="3" w:tplc="04190001" w:tentative="1">
+      <w:start w:val="1"/>
+      <w:numFmt w:val="bullet"/>
+      <w:lvlText w:val=""/>
+      <w:lvlJc w:val="left"/>
+      <w:pPr>
+        <w:ind w:left="2880" w:hanging="360"/>
+      </w:pPr>
+      <w:rPr>
+        <w:rFonts w:ascii="Symbol" w:hAnsi="Symbol" w:hint="default"/>
+      </w:rPr>
+    </w:lvl>
+    <w:lvl w:ilvl="4" w:tplc="04190003" w:tentative="1">
+      <w:start w:val="1"/>
+      <w:numFmt w:val="bullet"/>
+      <w:lvlText w:val="o"/>
+      <w:lvlJc w:val="left"/>
+      <w:pPr>
+        <w:ind w:left="3600" w:hanging="360"/>
+      </w:pPr>
+      <w:rPr>
+        <w:rFonts w:ascii="Courier New" w:hAnsi="Courier New" w:cs="Courier New" w:hint="default"/>
+      </w:rPr>
+    </w:lvl>
+    <w:lvl w:ilvl="5" w:tplc="04190005" w:tentative="1">
+      <w:start w:val="1"/>
+      <w:numFmt w:val="bullet"/>
+      <w:lvlText w:val=""/>
+      <w:lvlJc w:val="left"/>
+      <w:pPr>
+        <w:ind w:left="4320" w:hanging="360"/>
+      </w:pPr>
+      <w:rPr>
+        <w:rFonts w:ascii="Wingdings" w:hAnsi="Wingdings" w:hint="default"/>
+      </w:rPr>
+    </w:lvl>
+    <w:lvl w:ilvl="6" w:tplc="04190001" w:tentative="1">
+      <w:start w:val="1"/>
+      <w:numFmt w:val="bullet"/>
+      <w:lvlText w:val=""/>
+      <w:lvlJc w:val="left"/>
+      <w:pPr>
+        <w:ind w:left="5040" w:hanging="360"/>
+      </w:pPr>
+      <w:rPr>
+        <w:rFonts w:ascii="Symbol" w:hAnsi="Symbol" w:hint="default"/>
+      </w:rPr>
+    </w:lvl>
+    <w:lvl w:ilvl="7" w:tplc="04190003" w:tentative="1">
+      <w:start w:val="1"/>
+      <w:numFmt w:val="bullet"/>
+      <w:lvlText w:val="o"/>
+      <w:lvlJc w:val="left"/>
+      <w:pPr>
+        <w:ind w:left="5760" w:hanging="360"/>
+      </w:pPr>
+      <w:rPr>
+        <w:rFonts w:ascii="Courier New" w:hAnsi="Courier New" w:cs="Courier New" w:hint="default"/>
+      </w:rPr>
+    </w:lvl>
+    <w:lvl w:ilvl="8" w:tplc="04190005" w:tentative="1">
+      <w:start w:val="1"/>
+      <w:numFmt w:val="bullet"/>
+      <w:lvlText w:val=""/>
+      <w:lvlJc w:val="left"/>
+      <w:pPr>
+        <w:ind w:left="6480" w:hanging="360"/>
+      </w:pPr>
+      <w:rPr>
+        <w:rFonts w:ascii="Wingdings" w:hAnsi="Wingdings" w:hint="default"/>
+      </w:rPr>
+    </w:lvl>
+  </w:abstractNum>
+  <w:abstractNum w:abstractNumId="2">
     <w:nsid w:val="14414540"/>
     <w:multiLevelType w:val="hybridMultilevel"/>
     <w:tmpl w:val="3D2C3380"/>
@@ -58162,7 +58993,7 @@
       </w:pPr>
     </w:lvl>
   </w:abstractNum>
-  <w:abstractNum w:abstractNumId="2">
+  <w:abstractNum w:abstractNumId="3">
     <w:nsid w:val="15312F81"/>
     <w:multiLevelType w:val="hybridMultilevel"/>
     <w:tmpl w:val="3CE21442"/>
@@ -58275,7 +59106,7 @@
       </w:rPr>
     </w:lvl>
   </w:abstractNum>
-  <w:abstractNum w:abstractNumId="3">
+  <w:abstractNum w:abstractNumId="4">
     <w:nsid w:val="158B22FB"/>
     <w:multiLevelType w:val="hybridMultilevel"/>
     <w:tmpl w:val="59E65DDE"/>
@@ -58388,7 +59219,7 @@
       </w:rPr>
     </w:lvl>
   </w:abstractNum>
-  <w:abstractNum w:abstractNumId="4">
+  <w:abstractNum w:abstractNumId="5">
     <w:nsid w:val="1A6E1CA2"/>
     <w:multiLevelType w:val="hybridMultilevel"/>
     <w:tmpl w:val="7150AAC8"/>
@@ -58501,7 +59332,7 @@
       </w:rPr>
     </w:lvl>
   </w:abstractNum>
-  <w:abstractNum w:abstractNumId="5">
+  <w:abstractNum w:abstractNumId="6">
     <w:nsid w:val="1B717D42"/>
     <w:multiLevelType w:val="multilevel"/>
     <w:tmpl w:val="F05CAB4A"/>
@@ -58614,7 +59445,7 @@
       </w:pPr>
     </w:lvl>
   </w:abstractNum>
-  <w:abstractNum w:abstractNumId="6">
+  <w:abstractNum w:abstractNumId="7">
     <w:nsid w:val="1C2F782A"/>
     <w:multiLevelType w:val="hybridMultilevel"/>
     <w:tmpl w:val="38E04D7C"/>
@@ -58703,7 +59534,7 @@
       </w:pPr>
     </w:lvl>
   </w:abstractNum>
-  <w:abstractNum w:abstractNumId="7">
+  <w:abstractNum w:abstractNumId="8">
     <w:nsid w:val="1D2F3DA2"/>
     <w:multiLevelType w:val="hybridMultilevel"/>
     <w:tmpl w:val="826601E8"/>
@@ -58816,7 +59647,7 @@
       </w:rPr>
     </w:lvl>
   </w:abstractNum>
-  <w:abstractNum w:abstractNumId="8">
+  <w:abstractNum w:abstractNumId="9">
     <w:nsid w:val="20534672"/>
     <w:multiLevelType w:val="hybridMultilevel"/>
     <w:tmpl w:val="A676B15A"/>
@@ -58929,7 +59760,7 @@
       </w:rPr>
     </w:lvl>
   </w:abstractNum>
-  <w:abstractNum w:abstractNumId="9">
+  <w:abstractNum w:abstractNumId="10">
     <w:nsid w:val="27B50928"/>
     <w:multiLevelType w:val="hybridMultilevel"/>
     <w:tmpl w:val="CEBA5218"/>
@@ -59042,7 +59873,7 @@
       </w:rPr>
     </w:lvl>
   </w:abstractNum>
-  <w:abstractNum w:abstractNumId="10">
+  <w:abstractNum w:abstractNumId="11">
     <w:nsid w:val="2EFE75DA"/>
     <w:multiLevelType w:val="hybridMultilevel"/>
     <w:tmpl w:val="D8AC01A4"/>
@@ -59155,7 +59986,7 @@
       </w:rPr>
     </w:lvl>
   </w:abstractNum>
-  <w:abstractNum w:abstractNumId="11">
+  <w:abstractNum w:abstractNumId="12">
     <w:nsid w:val="3096270C"/>
     <w:multiLevelType w:val="hybridMultilevel"/>
     <w:tmpl w:val="65CA58C0"/>
@@ -59244,7 +60075,7 @@
       </w:pPr>
     </w:lvl>
   </w:abstractNum>
-  <w:abstractNum w:abstractNumId="12">
+  <w:abstractNum w:abstractNumId="13">
     <w:nsid w:val="30B70692"/>
     <w:multiLevelType w:val="hybridMultilevel"/>
     <w:tmpl w:val="705C1AB0"/>
@@ -59357,7 +60188,7 @@
       </w:rPr>
     </w:lvl>
   </w:abstractNum>
-  <w:abstractNum w:abstractNumId="13">
+  <w:abstractNum w:abstractNumId="14">
     <w:nsid w:val="35320C92"/>
     <w:multiLevelType w:val="hybridMultilevel"/>
     <w:tmpl w:val="500A032C"/>
@@ -59446,7 +60277,7 @@
       </w:pPr>
     </w:lvl>
   </w:abstractNum>
-  <w:abstractNum w:abstractNumId="14">
+  <w:abstractNum w:abstractNumId="15">
     <w:nsid w:val="382B0AD9"/>
     <w:multiLevelType w:val="hybridMultilevel"/>
     <w:tmpl w:val="B0B20D44"/>
@@ -59559,7 +60390,7 @@
       </w:rPr>
     </w:lvl>
   </w:abstractNum>
-  <w:abstractNum w:abstractNumId="15">
+  <w:abstractNum w:abstractNumId="16">
     <w:nsid w:val="388C1AFC"/>
     <w:multiLevelType w:val="hybridMultilevel"/>
     <w:tmpl w:val="F88003EC"/>
@@ -59672,7 +60503,7 @@
       </w:rPr>
     </w:lvl>
   </w:abstractNum>
-  <w:abstractNum w:abstractNumId="16">
+  <w:abstractNum w:abstractNumId="17">
     <w:nsid w:val="38C94256"/>
     <w:multiLevelType w:val="hybridMultilevel"/>
     <w:tmpl w:val="27205226"/>
@@ -59785,7 +60616,7 @@
       </w:rPr>
     </w:lvl>
   </w:abstractNum>
-  <w:abstractNum w:abstractNumId="17">
+  <w:abstractNum w:abstractNumId="18">
     <w:nsid w:val="3A574AD9"/>
     <w:multiLevelType w:val="hybridMultilevel"/>
     <w:tmpl w:val="BE241D7E"/>
@@ -59874,7 +60705,7 @@
       </w:pPr>
     </w:lvl>
   </w:abstractNum>
-  <w:abstractNum w:abstractNumId="18">
+  <w:abstractNum w:abstractNumId="19">
     <w:nsid w:val="4227157A"/>
     <w:multiLevelType w:val="hybridMultilevel"/>
     <w:tmpl w:val="2F4CC26A"/>
@@ -59963,7 +60794,7 @@
       </w:pPr>
     </w:lvl>
   </w:abstractNum>
-  <w:abstractNum w:abstractNumId="19">
+  <w:abstractNum w:abstractNumId="20">
     <w:nsid w:val="46B55B1A"/>
     <w:multiLevelType w:val="hybridMultilevel"/>
     <w:tmpl w:val="9DCAD876"/>
@@ -60076,7 +60907,7 @@
       </w:rPr>
     </w:lvl>
   </w:abstractNum>
-  <w:abstractNum w:abstractNumId="20">
+  <w:abstractNum w:abstractNumId="21">
     <w:nsid w:val="48D25564"/>
     <w:multiLevelType w:val="multilevel"/>
     <w:tmpl w:val="3D7C3EE0"/>
@@ -60189,7 +61020,7 @@
       </w:pPr>
     </w:lvl>
   </w:abstractNum>
-  <w:abstractNum w:abstractNumId="21">
+  <w:abstractNum w:abstractNumId="22">
     <w:nsid w:val="4A381620"/>
     <w:multiLevelType w:val="hybridMultilevel"/>
     <w:tmpl w:val="F542816C"/>
@@ -60302,7 +61133,7 @@
       </w:rPr>
     </w:lvl>
   </w:abstractNum>
-  <w:abstractNum w:abstractNumId="22">
+  <w:abstractNum w:abstractNumId="23">
     <w:nsid w:val="4A417107"/>
     <w:multiLevelType w:val="hybridMultilevel"/>
     <w:tmpl w:val="CB0AC046"/>
@@ -60415,7 +61246,7 @@
       </w:rPr>
     </w:lvl>
   </w:abstractNum>
-  <w:abstractNum w:abstractNumId="23">
+  <w:abstractNum w:abstractNumId="24">
     <w:nsid w:val="4ABD032A"/>
     <w:multiLevelType w:val="multilevel"/>
     <w:tmpl w:val="2EC6EEA8"/>
@@ -60528,7 +61359,7 @@
       </w:pPr>
     </w:lvl>
   </w:abstractNum>
-  <w:abstractNum w:abstractNumId="24">
+  <w:abstractNum w:abstractNumId="25">
     <w:nsid w:val="4CA33F83"/>
     <w:multiLevelType w:val="hybridMultilevel"/>
     <w:tmpl w:val="AB1843C2"/>
@@ -60641,7 +61472,7 @@
       </w:rPr>
     </w:lvl>
   </w:abstractNum>
-  <w:abstractNum w:abstractNumId="25">
+  <w:abstractNum w:abstractNumId="26">
     <w:nsid w:val="4E58488A"/>
     <w:multiLevelType w:val="hybridMultilevel"/>
     <w:tmpl w:val="30827498"/>
@@ -60754,7 +61585,7 @@
       </w:rPr>
     </w:lvl>
   </w:abstractNum>
-  <w:abstractNum w:abstractNumId="26">
+  <w:abstractNum w:abstractNumId="27">
     <w:nsid w:val="4EF71545"/>
     <w:multiLevelType w:val="hybridMultilevel"/>
     <w:tmpl w:val="3C3AEDDC"/>
@@ -60867,7 +61698,7 @@
       </w:rPr>
     </w:lvl>
   </w:abstractNum>
-  <w:abstractNum w:abstractNumId="27">
+  <w:abstractNum w:abstractNumId="28">
     <w:nsid w:val="522F2A36"/>
     <w:multiLevelType w:val="hybridMultilevel"/>
     <w:tmpl w:val="02084858"/>
@@ -60956,7 +61787,7 @@
       </w:pPr>
     </w:lvl>
   </w:abstractNum>
-  <w:abstractNum w:abstractNumId="28">
+  <w:abstractNum w:abstractNumId="29">
     <w:nsid w:val="545802D9"/>
     <w:multiLevelType w:val="hybridMultilevel"/>
     <w:tmpl w:val="C36A4FE2"/>
@@ -61069,7 +61900,7 @@
       </w:rPr>
     </w:lvl>
   </w:abstractNum>
-  <w:abstractNum w:abstractNumId="29">
+  <w:abstractNum w:abstractNumId="30">
     <w:nsid w:val="566C4427"/>
     <w:multiLevelType w:val="hybridMultilevel"/>
     <w:tmpl w:val="9B4061D4"/>
@@ -61182,7 +62013,7 @@
       </w:rPr>
     </w:lvl>
   </w:abstractNum>
-  <w:abstractNum w:abstractNumId="30">
+  <w:abstractNum w:abstractNumId="31">
     <w:nsid w:val="57F5083D"/>
     <w:multiLevelType w:val="hybridMultilevel"/>
     <w:tmpl w:val="6DC247B8"/>
@@ -61295,7 +62126,7 @@
       </w:rPr>
     </w:lvl>
   </w:abstractNum>
-  <w:abstractNum w:abstractNumId="31">
+  <w:abstractNum w:abstractNumId="32">
     <w:nsid w:val="5E1F0A74"/>
     <w:multiLevelType w:val="hybridMultilevel"/>
     <w:tmpl w:val="1D9C6AFE"/>
@@ -61384,7 +62215,7 @@
       </w:pPr>
     </w:lvl>
   </w:abstractNum>
-  <w:abstractNum w:abstractNumId="32">
+  <w:abstractNum w:abstractNumId="33">
     <w:nsid w:val="5E84383F"/>
     <w:multiLevelType w:val="hybridMultilevel"/>
     <w:tmpl w:val="ECE6C70E"/>
@@ -61497,7 +62328,7 @@
       </w:rPr>
     </w:lvl>
   </w:abstractNum>
-  <w:abstractNum w:abstractNumId="33">
+  <w:abstractNum w:abstractNumId="34">
     <w:nsid w:val="6173511E"/>
     <w:multiLevelType w:val="hybridMultilevel"/>
     <w:tmpl w:val="74E865A8"/>
@@ -61610,123 +62441,10 @@
       </w:rPr>
     </w:lvl>
   </w:abstractNum>
-  <w:abstractNum w:abstractNumId="34">
-    <w:nsid w:val="64E27169"/>
-    <w:multiLevelType w:val="multilevel"/>
-    <w:tmpl w:val="4F2812C8"/>
-    <w:lvl w:ilvl="0">
-      <w:start w:val="1"/>
-      <w:numFmt w:val="decimal"/>
-      <w:lvlText w:val="%1."/>
-      <w:lvlJc w:val="left"/>
-      <w:pPr>
-        <w:tabs>
-          <w:tab w:val="num" w:pos="720"/>
-        </w:tabs>
-        <w:ind w:left="720" w:hanging="360"/>
-      </w:pPr>
-    </w:lvl>
-    <w:lvl w:ilvl="1" w:tentative="1">
-      <w:start w:val="1"/>
-      <w:numFmt w:val="decimal"/>
-      <w:lvlText w:val="%2."/>
-      <w:lvlJc w:val="left"/>
-      <w:pPr>
-        <w:tabs>
-          <w:tab w:val="num" w:pos="1440"/>
-        </w:tabs>
-        <w:ind w:left="1440" w:hanging="360"/>
-      </w:pPr>
-    </w:lvl>
-    <w:lvl w:ilvl="2" w:tentative="1">
-      <w:start w:val="1"/>
-      <w:numFmt w:val="decimal"/>
-      <w:lvlText w:val="%3."/>
-      <w:lvlJc w:val="left"/>
-      <w:pPr>
-        <w:tabs>
-          <w:tab w:val="num" w:pos="2160"/>
-        </w:tabs>
-        <w:ind w:left="2160" w:hanging="360"/>
-      </w:pPr>
-    </w:lvl>
-    <w:lvl w:ilvl="3" w:tentative="1">
-      <w:start w:val="1"/>
-      <w:numFmt w:val="decimal"/>
-      <w:lvlText w:val="%4."/>
-      <w:lvlJc w:val="left"/>
-      <w:pPr>
-        <w:tabs>
-          <w:tab w:val="num" w:pos="2880"/>
-        </w:tabs>
-        <w:ind w:left="2880" w:hanging="360"/>
-      </w:pPr>
-    </w:lvl>
-    <w:lvl w:ilvl="4" w:tentative="1">
-      <w:start w:val="1"/>
-      <w:numFmt w:val="decimal"/>
-      <w:lvlText w:val="%5."/>
-      <w:lvlJc w:val="left"/>
-      <w:pPr>
-        <w:tabs>
-          <w:tab w:val="num" w:pos="3600"/>
-        </w:tabs>
-        <w:ind w:left="3600" w:hanging="360"/>
-      </w:pPr>
-    </w:lvl>
-    <w:lvl w:ilvl="5" w:tentative="1">
-      <w:start w:val="1"/>
-      <w:numFmt w:val="decimal"/>
-      <w:lvlText w:val="%6."/>
-      <w:lvlJc w:val="left"/>
-      <w:pPr>
-        <w:tabs>
-          <w:tab w:val="num" w:pos="4320"/>
-        </w:tabs>
-        <w:ind w:left="4320" w:hanging="360"/>
-      </w:pPr>
-    </w:lvl>
-    <w:lvl w:ilvl="6" w:tentative="1">
-      <w:start w:val="1"/>
-      <w:numFmt w:val="decimal"/>
-      <w:lvlText w:val="%7."/>
-      <w:lvlJc w:val="left"/>
-      <w:pPr>
-        <w:tabs>
-          <w:tab w:val="num" w:pos="5040"/>
-        </w:tabs>
-        <w:ind w:left="5040" w:hanging="360"/>
-      </w:pPr>
-    </w:lvl>
-    <w:lvl w:ilvl="7" w:tentative="1">
-      <w:start w:val="1"/>
-      <w:numFmt w:val="decimal"/>
-      <w:lvlText w:val="%8."/>
-      <w:lvlJc w:val="left"/>
-      <w:pPr>
-        <w:tabs>
-          <w:tab w:val="num" w:pos="5760"/>
-        </w:tabs>
-        <w:ind w:left="5760" w:hanging="360"/>
-      </w:pPr>
-    </w:lvl>
-    <w:lvl w:ilvl="8" w:tentative="1">
-      <w:start w:val="1"/>
-      <w:numFmt w:val="decimal"/>
-      <w:lvlText w:val="%9."/>
-      <w:lvlJc w:val="left"/>
-      <w:pPr>
-        <w:tabs>
-          <w:tab w:val="num" w:pos="6480"/>
-        </w:tabs>
-        <w:ind w:left="6480" w:hanging="360"/>
-      </w:pPr>
-    </w:lvl>
-  </w:abstractNum>
   <w:abstractNum w:abstractNumId="35">
-    <w:nsid w:val="665C168D"/>
+    <w:nsid w:val="64AF6A2F"/>
     <w:multiLevelType w:val="hybridMultilevel"/>
-    <w:tmpl w:val="94E0CC22"/>
+    <w:tmpl w:val="9E025AB0"/>
     <w:lvl w:ilvl="0" w:tplc="04190001">
       <w:start w:val="1"/>
       <w:numFmt w:val="bullet"/>
@@ -61837,6 +62555,232 @@
     </w:lvl>
   </w:abstractNum>
   <w:abstractNum w:abstractNumId="36">
+    <w:nsid w:val="64E27169"/>
+    <w:multiLevelType w:val="multilevel"/>
+    <w:tmpl w:val="4F2812C8"/>
+    <w:lvl w:ilvl="0">
+      <w:start w:val="1"/>
+      <w:numFmt w:val="decimal"/>
+      <w:lvlText w:val="%1."/>
+      <w:lvlJc w:val="left"/>
+      <w:pPr>
+        <w:tabs>
+          <w:tab w:val="num" w:pos="720"/>
+        </w:tabs>
+        <w:ind w:left="720" w:hanging="360"/>
+      </w:pPr>
+    </w:lvl>
+    <w:lvl w:ilvl="1" w:tentative="1">
+      <w:start w:val="1"/>
+      <w:numFmt w:val="decimal"/>
+      <w:lvlText w:val="%2."/>
+      <w:lvlJc w:val="left"/>
+      <w:pPr>
+        <w:tabs>
+          <w:tab w:val="num" w:pos="1440"/>
+        </w:tabs>
+        <w:ind w:left="1440" w:hanging="360"/>
+      </w:pPr>
+    </w:lvl>
+    <w:lvl w:ilvl="2" w:tentative="1">
+      <w:start w:val="1"/>
+      <w:numFmt w:val="decimal"/>
+      <w:lvlText w:val="%3."/>
+      <w:lvlJc w:val="left"/>
+      <w:pPr>
+        <w:tabs>
+          <w:tab w:val="num" w:pos="2160"/>
+        </w:tabs>
+        <w:ind w:left="2160" w:hanging="360"/>
+      </w:pPr>
+    </w:lvl>
+    <w:lvl w:ilvl="3" w:tentative="1">
+      <w:start w:val="1"/>
+      <w:numFmt w:val="decimal"/>
+      <w:lvlText w:val="%4."/>
+      <w:lvlJc w:val="left"/>
+      <w:pPr>
+        <w:tabs>
+          <w:tab w:val="num" w:pos="2880"/>
+        </w:tabs>
+        <w:ind w:left="2880" w:hanging="360"/>
+      </w:pPr>
+    </w:lvl>
+    <w:lvl w:ilvl="4" w:tentative="1">
+      <w:start w:val="1"/>
+      <w:numFmt w:val="decimal"/>
+      <w:lvlText w:val="%5."/>
+      <w:lvlJc w:val="left"/>
+      <w:pPr>
+        <w:tabs>
+          <w:tab w:val="num" w:pos="3600"/>
+        </w:tabs>
+        <w:ind w:left="3600" w:hanging="360"/>
+      </w:pPr>
+    </w:lvl>
+    <w:lvl w:ilvl="5" w:tentative="1">
+      <w:start w:val="1"/>
+      <w:numFmt w:val="decimal"/>
+      <w:lvlText w:val="%6."/>
+      <w:lvlJc w:val="left"/>
+      <w:pPr>
+        <w:tabs>
+          <w:tab w:val="num" w:pos="4320"/>
+        </w:tabs>
+        <w:ind w:left="4320" w:hanging="360"/>
+      </w:pPr>
+    </w:lvl>
+    <w:lvl w:ilvl="6" w:tentative="1">
+      <w:start w:val="1"/>
+      <w:numFmt w:val="decimal"/>
+      <w:lvlText w:val="%7."/>
+      <w:lvlJc w:val="left"/>
+      <w:pPr>
+        <w:tabs>
+          <w:tab w:val="num" w:pos="5040"/>
+        </w:tabs>
+        <w:ind w:left="5040" w:hanging="360"/>
+      </w:pPr>
+    </w:lvl>
+    <w:lvl w:ilvl="7" w:tentative="1">
+      <w:start w:val="1"/>
+      <w:numFmt w:val="decimal"/>
+      <w:lvlText w:val="%8."/>
+      <w:lvlJc w:val="left"/>
+      <w:pPr>
+        <w:tabs>
+          <w:tab w:val="num" w:pos="5760"/>
+        </w:tabs>
+        <w:ind w:left="5760" w:hanging="360"/>
+      </w:pPr>
+    </w:lvl>
+    <w:lvl w:ilvl="8" w:tentative="1">
+      <w:start w:val="1"/>
+      <w:numFmt w:val="decimal"/>
+      <w:lvlText w:val="%9."/>
+      <w:lvlJc w:val="left"/>
+      <w:pPr>
+        <w:tabs>
+          <w:tab w:val="num" w:pos="6480"/>
+        </w:tabs>
+        <w:ind w:left="6480" w:hanging="360"/>
+      </w:pPr>
+    </w:lvl>
+  </w:abstractNum>
+  <w:abstractNum w:abstractNumId="37">
+    <w:nsid w:val="665C168D"/>
+    <w:multiLevelType w:val="hybridMultilevel"/>
+    <w:tmpl w:val="94E0CC22"/>
+    <w:lvl w:ilvl="0" w:tplc="04190001">
+      <w:start w:val="1"/>
+      <w:numFmt w:val="bullet"/>
+      <w:lvlText w:val=""/>
+      <w:lvlJc w:val="left"/>
+      <w:pPr>
+        <w:ind w:left="720" w:hanging="360"/>
+      </w:pPr>
+      <w:rPr>
+        <w:rFonts w:ascii="Symbol" w:hAnsi="Symbol" w:hint="default"/>
+      </w:rPr>
+    </w:lvl>
+    <w:lvl w:ilvl="1" w:tplc="04190003" w:tentative="1">
+      <w:start w:val="1"/>
+      <w:numFmt w:val="bullet"/>
+      <w:lvlText w:val="o"/>
+      <w:lvlJc w:val="left"/>
+      <w:pPr>
+        <w:ind w:left="1440" w:hanging="360"/>
+      </w:pPr>
+      <w:rPr>
+        <w:rFonts w:ascii="Courier New" w:hAnsi="Courier New" w:cs="Courier New" w:hint="default"/>
+      </w:rPr>
+    </w:lvl>
+    <w:lvl w:ilvl="2" w:tplc="04190005" w:tentative="1">
+      <w:start w:val="1"/>
+      <w:numFmt w:val="bullet"/>
+      <w:lvlText w:val=""/>
+      <w:lvlJc w:val="left"/>
+      <w:pPr>
+        <w:ind w:left="2160" w:hanging="360"/>
+      </w:pPr>
+      <w:rPr>
+        <w:rFonts w:ascii="Wingdings" w:hAnsi="Wingdings" w:hint="default"/>
+      </w:rPr>
+    </w:lvl>
+    <w:lvl w:ilvl="3" w:tplc="04190001" w:tentative="1">
+      <w:start w:val="1"/>
+      <w:numFmt w:val="bullet"/>
+      <w:lvlText w:val=""/>
+      <w:lvlJc w:val="left"/>
+      <w:pPr>
+        <w:ind w:left="2880" w:hanging="360"/>
+      </w:pPr>
+      <w:rPr>
+        <w:rFonts w:ascii="Symbol" w:hAnsi="Symbol" w:hint="default"/>
+      </w:rPr>
+    </w:lvl>
+    <w:lvl w:ilvl="4" w:tplc="04190003" w:tentative="1">
+      <w:start w:val="1"/>
+      <w:numFmt w:val="bullet"/>
+      <w:lvlText w:val="o"/>
+      <w:lvlJc w:val="left"/>
+      <w:pPr>
+        <w:ind w:left="3600" w:hanging="360"/>
+      </w:pPr>
+      <w:rPr>
+        <w:rFonts w:ascii="Courier New" w:hAnsi="Courier New" w:cs="Courier New" w:hint="default"/>
+      </w:rPr>
+    </w:lvl>
+    <w:lvl w:ilvl="5" w:tplc="04190005" w:tentative="1">
+      <w:start w:val="1"/>
+      <w:numFmt w:val="bullet"/>
+      <w:lvlText w:val=""/>
+      <w:lvlJc w:val="left"/>
+      <w:pPr>
+        <w:ind w:left="4320" w:hanging="360"/>
+      </w:pPr>
+      <w:rPr>
+        <w:rFonts w:ascii="Wingdings" w:hAnsi="Wingdings" w:hint="default"/>
+      </w:rPr>
+    </w:lvl>
+    <w:lvl w:ilvl="6" w:tplc="04190001" w:tentative="1">
+      <w:start w:val="1"/>
+      <w:numFmt w:val="bullet"/>
+      <w:lvlText w:val=""/>
+      <w:lvlJc w:val="left"/>
+      <w:pPr>
+        <w:ind w:left="5040" w:hanging="360"/>
+      </w:pPr>
+      <w:rPr>
+        <w:rFonts w:ascii="Symbol" w:hAnsi="Symbol" w:hint="default"/>
+      </w:rPr>
+    </w:lvl>
+    <w:lvl w:ilvl="7" w:tplc="04190003" w:tentative="1">
+      <w:start w:val="1"/>
+      <w:numFmt w:val="bullet"/>
+      <w:lvlText w:val="o"/>
+      <w:lvlJc w:val="left"/>
+      <w:pPr>
+        <w:ind w:left="5760" w:hanging="360"/>
+      </w:pPr>
+      <w:rPr>
+        <w:rFonts w:ascii="Courier New" w:hAnsi="Courier New" w:cs="Courier New" w:hint="default"/>
+      </w:rPr>
+    </w:lvl>
+    <w:lvl w:ilvl="8" w:tplc="04190005" w:tentative="1">
+      <w:start w:val="1"/>
+      <w:numFmt w:val="bullet"/>
+      <w:lvlText w:val=""/>
+      <w:lvlJc w:val="left"/>
+      <w:pPr>
+        <w:ind w:left="6480" w:hanging="360"/>
+      </w:pPr>
+      <w:rPr>
+        <w:rFonts w:ascii="Wingdings" w:hAnsi="Wingdings" w:hint="default"/>
+      </w:rPr>
+    </w:lvl>
+  </w:abstractNum>
+  <w:abstractNum w:abstractNumId="38">
     <w:nsid w:val="70B4099D"/>
     <w:multiLevelType w:val="hybridMultilevel"/>
     <w:tmpl w:val="16A2B1F0"/>
@@ -61925,7 +62869,7 @@
       </w:pPr>
     </w:lvl>
   </w:abstractNum>
-  <w:abstractNum w:abstractNumId="37">
+  <w:abstractNum w:abstractNumId="39">
     <w:nsid w:val="79A63A42"/>
     <w:multiLevelType w:val="hybridMultilevel"/>
     <w:tmpl w:val="7C625332"/>
@@ -62038,7 +62982,7 @@
       </w:rPr>
     </w:lvl>
   </w:abstractNum>
-  <w:abstractNum w:abstractNumId="38">
+  <w:abstractNum w:abstractNumId="40">
     <w:nsid w:val="7E403376"/>
     <w:multiLevelType w:val="hybridMultilevel"/>
     <w:tmpl w:val="E0887E0A"/>
@@ -62151,7 +63095,7 @@
       </w:rPr>
     </w:lvl>
   </w:abstractNum>
-  <w:abstractNum w:abstractNumId="39">
+  <w:abstractNum w:abstractNumId="41">
     <w:nsid w:val="7E5F4731"/>
     <w:multiLevelType w:val="hybridMultilevel"/>
     <w:tmpl w:val="DF14C400"/>
@@ -62264,7 +63208,7 @@
       </w:rPr>
     </w:lvl>
   </w:abstractNum>
-  <w:abstractNum w:abstractNumId="40">
+  <w:abstractNum w:abstractNumId="42">
     <w:nsid w:val="7F844D24"/>
     <w:multiLevelType w:val="hybridMultilevel"/>
     <w:tmpl w:val="270083B8"/>
@@ -62378,127 +63322,133 @@
     </w:lvl>
   </w:abstractNum>
   <w:num w:numId="1">
+    <w:abstractNumId w:val="30"/>
+  </w:num>
+  <w:num w:numId="2">
+    <w:abstractNumId w:val="3"/>
+  </w:num>
+  <w:num w:numId="3">
+    <w:abstractNumId w:val="17"/>
+  </w:num>
+  <w:num w:numId="4">
+    <w:abstractNumId w:val="15"/>
+  </w:num>
+  <w:num w:numId="5">
+    <w:abstractNumId w:val="39"/>
+  </w:num>
+  <w:num w:numId="6">
+    <w:abstractNumId w:val="6"/>
+  </w:num>
+  <w:num w:numId="7">
+    <w:abstractNumId w:val="24"/>
+  </w:num>
+  <w:num w:numId="8">
+    <w:abstractNumId w:val="10"/>
+  </w:num>
+  <w:num w:numId="9">
+    <w:abstractNumId w:val="26"/>
+  </w:num>
+  <w:num w:numId="10">
+    <w:abstractNumId w:val="13"/>
+  </w:num>
+  <w:num w:numId="11">
+    <w:abstractNumId w:val="23"/>
+  </w:num>
+  <w:num w:numId="12">
+    <w:abstractNumId w:val="4"/>
+  </w:num>
+  <w:num w:numId="13">
+    <w:abstractNumId w:val="8"/>
+  </w:num>
+  <w:num w:numId="14">
+    <w:abstractNumId w:val="42"/>
+  </w:num>
+  <w:num w:numId="15">
+    <w:abstractNumId w:val="40"/>
+  </w:num>
+  <w:num w:numId="16">
+    <w:abstractNumId w:val="31"/>
+  </w:num>
+  <w:num w:numId="17">
+    <w:abstractNumId w:val="33"/>
+  </w:num>
+  <w:num w:numId="18">
+    <w:abstractNumId w:val="36"/>
+  </w:num>
+  <w:num w:numId="19">
     <w:abstractNumId w:val="29"/>
   </w:num>
-  <w:num w:numId="2">
+  <w:num w:numId="20">
+    <w:abstractNumId w:val="25"/>
+  </w:num>
+  <w:num w:numId="21">
+    <w:abstractNumId w:val="22"/>
+  </w:num>
+  <w:num w:numId="22">
+    <w:abstractNumId w:val="27"/>
+  </w:num>
+  <w:num w:numId="23">
+    <w:abstractNumId w:val="20"/>
+  </w:num>
+  <w:num w:numId="24">
+    <w:abstractNumId w:val="38"/>
+  </w:num>
+  <w:num w:numId="25">
+    <w:abstractNumId w:val="34"/>
+  </w:num>
+  <w:num w:numId="26">
+    <w:abstractNumId w:val="41"/>
+  </w:num>
+  <w:num w:numId="27">
+    <w:abstractNumId w:val="16"/>
+  </w:num>
+  <w:num w:numId="28">
+    <w:abstractNumId w:val="21"/>
+  </w:num>
+  <w:num w:numId="29">
+    <w:abstractNumId w:val="37"/>
+  </w:num>
+  <w:num w:numId="30">
+    <w:abstractNumId w:val="32"/>
+  </w:num>
+  <w:num w:numId="31">
+    <w:abstractNumId w:val="28"/>
+  </w:num>
+  <w:num w:numId="32">
     <w:abstractNumId w:val="2"/>
   </w:num>
-  <w:num w:numId="3">
-    <w:abstractNumId w:val="16"/>
+  <w:num w:numId="33">
+    <w:abstractNumId w:val="5"/>
   </w:num>
-  <w:num w:numId="4">
+  <w:num w:numId="34">
+    <w:abstractNumId w:val="9"/>
+  </w:num>
+  <w:num w:numId="35">
+    <w:abstractNumId w:val="1"/>
+  </w:num>
+  <w:num w:numId="36">
+    <w:abstractNumId w:val="12"/>
+  </w:num>
+  <w:num w:numId="37">
     <w:abstractNumId w:val="14"/>
   </w:num>
-  <w:num w:numId="5">
-    <w:abstractNumId w:val="37"/>
+  <w:num w:numId="38">
+    <w:abstractNumId w:val="18"/>
   </w:num>
-  <w:num w:numId="6">
-    <w:abstractNumId w:val="5"/>
-  </w:num>
-  <w:num w:numId="7">
-    <w:abstractNumId w:val="23"/>
-  </w:num>
-  <w:num w:numId="8">
-    <w:abstractNumId w:val="9"/>
-  </w:num>
-  <w:num w:numId="9">
-    <w:abstractNumId w:val="25"/>
-  </w:num>
-  <w:num w:numId="10">
-    <w:abstractNumId w:val="12"/>
-  </w:num>
-  <w:num w:numId="11">
-    <w:abstractNumId w:val="22"/>
-  </w:num>
-  <w:num w:numId="12">
-    <w:abstractNumId w:val="3"/>
-  </w:num>
-  <w:num w:numId="13">
+  <w:num w:numId="39">
     <w:abstractNumId w:val="7"/>
   </w:num>
-  <w:num w:numId="14">
-    <w:abstractNumId w:val="40"/>
+  <w:num w:numId="40">
+    <w:abstractNumId w:val="11"/>
   </w:num>
-  <w:num w:numId="15">
-    <w:abstractNumId w:val="38"/>
-  </w:num>
-  <w:num w:numId="16">
-    <w:abstractNumId w:val="30"/>
-  </w:num>
-  <w:num w:numId="17">
-    <w:abstractNumId w:val="32"/>
-  </w:num>
-  <w:num w:numId="18">
-    <w:abstractNumId w:val="34"/>
-  </w:num>
-  <w:num w:numId="19">
-    <w:abstractNumId w:val="28"/>
-  </w:num>
-  <w:num w:numId="20">
-    <w:abstractNumId w:val="24"/>
-  </w:num>
-  <w:num w:numId="21">
-    <w:abstractNumId w:val="21"/>
-  </w:num>
-  <w:num w:numId="22">
-    <w:abstractNumId w:val="26"/>
-  </w:num>
-  <w:num w:numId="23">
+  <w:num w:numId="41">
     <w:abstractNumId w:val="19"/>
   </w:num>
-  <w:num w:numId="24">
-    <w:abstractNumId w:val="36"/>
-  </w:num>
-  <w:num w:numId="25">
-    <w:abstractNumId w:val="33"/>
-  </w:num>
-  <w:num w:numId="26">
-    <w:abstractNumId w:val="39"/>
-  </w:num>
-  <w:num w:numId="27">
-    <w:abstractNumId w:val="15"/>
-  </w:num>
-  <w:num w:numId="28">
-    <w:abstractNumId w:val="20"/>
-  </w:num>
-  <w:num w:numId="29">
+  <w:num w:numId="42">
     <w:abstractNumId w:val="35"/>
   </w:num>
-  <w:num w:numId="30">
-    <w:abstractNumId w:val="31"/>
-  </w:num>
-  <w:num w:numId="31">
-    <w:abstractNumId w:val="27"/>
-  </w:num>
-  <w:num w:numId="32">
-    <w:abstractNumId w:val="1"/>
-  </w:num>
-  <w:num w:numId="33">
-    <w:abstractNumId w:val="4"/>
-  </w:num>
-  <w:num w:numId="34">
-    <w:abstractNumId w:val="8"/>
-  </w:num>
-  <w:num w:numId="35">
+  <w:num w:numId="43">
     <w:abstractNumId w:val="0"/>
-  </w:num>
-  <w:num w:numId="36">
-    <w:abstractNumId w:val="11"/>
-  </w:num>
-  <w:num w:numId="37">
-    <w:abstractNumId w:val="13"/>
-  </w:num>
-  <w:num w:numId="38">
-    <w:abstractNumId w:val="17"/>
-  </w:num>
-  <w:num w:numId="39">
-    <w:abstractNumId w:val="6"/>
-  </w:num>
-  <w:num w:numId="40">
-    <w:abstractNumId w:val="10"/>
-  </w:num>
-  <w:num w:numId="41">
-    <w:abstractNumId w:val="18"/>
   </w:num>
 </w:numbering>
 </file>

</xml_diff>